<commit_message>
Added Title Page to Prototype Report
</commit_message>
<xml_diff>
--- a/documentation/PrototypeReport.docx
+++ b/documentation/PrototypeReport.docx
@@ -2,29 +2,10 @@
 <file path=word/document.xml><?xml version="1.0" encoding="utf-8"?>
 <w:document xmlns:wpc="http://schemas.microsoft.com/office/word/2010/wordprocessingCanvas" xmlns:cx="http://schemas.microsoft.com/office/drawing/2014/chartex" xmlns:cx1="http://schemas.microsoft.com/office/drawing/2015/9/8/chartex" xmlns:cx2="http://schemas.microsoft.com/office/drawing/2015/10/21/chartex" xmlns:cx3="http://schemas.microsoft.com/office/drawing/2016/5/9/chartex" xmlns:cx4="http://schemas.microsoft.com/office/drawing/2016/5/10/chartex" xmlns:cx5="http://schemas.microsoft.com/office/drawing/2016/5/11/chartex" xmlns:cx6="http://schemas.microsoft.com/office/drawing/2016/5/12/chartex" xmlns:cx7="http://schemas.microsoft.com/office/drawing/2016/5/13/chartex" xmlns:cx8="http://schemas.microsoft.com/office/drawing/2016/5/14/chartex" xmlns:mc="http://schemas.openxmlformats.org/markup-compatibility/2006" xmlns:aink="http://schemas.microsoft.com/office/drawing/2016/ink" xmlns:am3d="http://schemas.microsoft.com/office/drawing/2017/model3d" xmlns:o="urn:schemas-microsoft-com:office:office" xmlns:oel="http://schemas.microsoft.com/office/2019/extlst" xmlns:r="http://schemas.openxmlformats.org/officeDocument/2006/relationships" xmlns:m="http://schemas.openxmlformats.org/officeDocument/2006/math" xmlns:v="urn:schemas-microsoft-com:vml" xmlns:wp14="http://schemas.microsoft.com/office/word/2010/wordprocessingDrawing" xmlns:wp="http://schemas.openxmlformats.org/drawingml/2006/wordprocessingDrawing" xmlns:w10="urn:schemas-microsoft-com:office:word" xmlns:w="http://schemas.openxmlformats.org/wordprocessingml/2006/main" xmlns:w14="http://schemas.microsoft.com/office/word/2010/wordml" xmlns:w15="http://schemas.microsoft.com/office/word/2012/wordml" xmlns:w16cex="http://schemas.microsoft.com/office/word/2018/wordml/cex" xmlns:w16cid="http://schemas.microsoft.com/office/word/2016/wordml/cid" xmlns:w16="http://schemas.microsoft.com/office/word/2018/wordml" xmlns:w16du="http://schemas.microsoft.com/office/word/2023/wordml/word16du" xmlns:w16sdtdh="http://schemas.microsoft.com/office/word/2020/wordml/sdtdatahash" xmlns:w16se="http://schemas.microsoft.com/office/word/2015/wordml/symex" xmlns:wpg="http://schemas.microsoft.com/office/word/2010/wordprocessingGroup" xmlns:wpi="http://schemas.microsoft.com/office/word/2010/wordprocessingInk" xmlns:wne="http://schemas.microsoft.com/office/word/2006/wordml" xmlns:wps="http://schemas.microsoft.com/office/word/2010/wordprocessingShape" mc:Ignorable="w14 w15 w16se w16cid w16 w16cex w16sdtdh w16du wp14">
   <w:body>
-    <w:p/>
-    <w:p>
-      <w:pPr>
-        <w:jc w:val="center"/>
+    <w:p>
+      <w:pPr>
         <w:rPr>
-          <w:sz w:val="40"/>
-          <w:szCs w:val="40"/>
-        </w:rPr>
-      </w:pPr>
-    </w:p>
-    <w:p>
-      <w:pPr>
-        <w:jc w:val="center"/>
-        <w:rPr>
-          <w:sz w:val="40"/>
-          <w:szCs w:val="40"/>
-        </w:rPr>
-      </w:pPr>
-    </w:p>
-    <w:p>
-      <w:pPr>
-        <w:jc w:val="center"/>
-        <w:rPr>
+          <w:color w:val="000000"/>
           <w:sz w:val="40"/>
           <w:szCs w:val="40"/>
         </w:rPr>
@@ -39,27 +20,27 @@
           <w:szCs w:val="28"/>
         </w:rPr>
       </w:pPr>
-      <w:bookmarkStart w:id="0" w:name="_nnf7vmbt3tpa" w:colFirst="0" w:colLast="0"/>
-      <w:bookmarkEnd w:id="0"/>
-      <w:r>
-        <w:rPr>
-          <w:rFonts w:ascii="Calibri" w:eastAsia="Calibri" w:hAnsi="Calibri" w:cs="Calibri"/>
-        </w:rPr>
-        <w:t>Your Project Title</w:t>
+      <w:r>
+        <w:t>Mass Spectrometer Interface</w:t>
       </w:r>
     </w:p>
     <w:p>
       <w:pPr>
         <w:pStyle w:val="Subtitle"/>
         <w:jc w:val="center"/>
-      </w:pPr>
-      <w:bookmarkStart w:id="1" w:name="_fghrny78mngo" w:colFirst="0" w:colLast="0"/>
-      <w:bookmarkEnd w:id="1"/>
-      <w:r>
-        <w:t>Project Alpha Prototype Report</w:t>
-      </w:r>
-    </w:p>
-    <w:p/>
+        <w:rPr>
+          <w:rFonts w:ascii="Arial" w:hAnsi="Arial" w:cs="Arial"/>
+        </w:rPr>
+      </w:pPr>
+      <w:bookmarkStart w:id="0" w:name="_fghrny78mngo" w:colFirst="0" w:colLast="0"/>
+      <w:bookmarkEnd w:id="0"/>
+      <w:r>
+        <w:rPr>
+          <w:rFonts w:ascii="Arial" w:hAnsi="Arial" w:cs="Arial"/>
+        </w:rPr>
+        <w:t>A Desktop Application for Reading Instrument Data</w:t>
+      </w:r>
+    </w:p>
     <w:p>
       <w:pPr>
         <w:jc w:val="center"/>
@@ -69,8 +50,13 @@
       <w:pPr>
         <w:jc w:val="center"/>
       </w:pPr>
-      <w:r>
-        <w:t>Your Sponsor</w:t>
+    </w:p>
+    <w:p>
+      <w:pPr>
+        <w:jc w:val="center"/>
+      </w:pPr>
+      <w:r>
+        <w:t>Cousins Photosynthesis Lab in the School of Biological Sciences at WSU</w:t>
       </w:r>
     </w:p>
     <w:p>
@@ -82,9 +68,9 @@
           <w:noProof/>
         </w:rPr>
         <w:drawing>
-          <wp:inline distT="0" distB="0" distL="0" distR="0" wp14:anchorId="525427F6" wp14:editId="525427F7">
-            <wp:extent cx="672006" cy="672006"/>
-            <wp:effectExtent l="0" t="0" r="0" b="0"/>
+          <wp:inline distT="0" distB="0" distL="0" distR="0" wp14:anchorId="7EBBAD75" wp14:editId="00FA4B88">
+            <wp:extent cx="1162050" cy="1133475"/>
+            <wp:effectExtent l="0" t="0" r="0" b="9525"/>
             <wp:docPr id="1" name="image1.jpg" descr="https://encrypted-tbn1.google.com/images?q=tbn:ANd9GcQeSRxPF6-MPnLymbBY3KGjLCSJ1VVvoefTFNSHesErmKLDmciN"/>
             <wp:cNvGraphicFramePr/>
             <a:graphic xmlns:a="http://schemas.openxmlformats.org/drawingml/2006/main">
@@ -104,7 +90,7 @@
                   <pic:spPr>
                     <a:xfrm>
                       <a:off x="0" y="0"/>
-                      <a:ext cx="672006" cy="672006"/>
+                      <a:ext cx="1162359" cy="1133776"/>
                     </a:xfrm>
                     <a:prstGeom prst="rect">
                       <a:avLst/>
@@ -118,20 +104,11 @@
         </w:drawing>
       </w:r>
     </w:p>
-    <w:p>
-      <w:pPr>
-        <w:jc w:val="center"/>
-      </w:pPr>
-      <w:r>
-        <w:t>Sponsor logo (if any)</w:t>
-      </w:r>
-    </w:p>
     <w:p/>
     <w:p/>
-    <w:p/>
-    <w:p/>
-    <w:p>
-      <w:pPr>
+    <w:p>
+      <w:pPr>
+        <w:spacing w:after="0"/>
         <w:jc w:val="center"/>
         <w:rPr>
           <w:b/>
@@ -145,15 +122,74 @@
           <w:sz w:val="24"/>
           <w:szCs w:val="24"/>
         </w:rPr>
-        <w:t>Your Team Name &amp; Team Logo</w:t>
-      </w:r>
-    </w:p>
-    <w:p>
-      <w:pPr>
+        <w:t>Team Linnaea Borealis</w:t>
+      </w:r>
+    </w:p>
+    <w:p>
+      <w:pPr>
+        <w:spacing w:after="0"/>
         <w:jc w:val="center"/>
-      </w:pPr>
-      <w:r>
-        <w:t>(Provide a list of team members)</w:t>
+        <w:rPr>
+          <w:b/>
+          <w:sz w:val="24"/>
+          <w:szCs w:val="24"/>
+        </w:rPr>
+      </w:pPr>
+      <w:r>
+        <w:rPr>
+          <w:b/>
+          <w:noProof/>
+          <w:sz w:val="24"/>
+          <w:szCs w:val="24"/>
+        </w:rPr>
+        <w:drawing>
+          <wp:inline distT="0" distB="0" distL="0" distR="0" wp14:anchorId="1D3054C9" wp14:editId="62315539">
+            <wp:extent cx="1542469" cy="1523365"/>
+            <wp:effectExtent l="0" t="0" r="635" b="635"/>
+            <wp:docPr id="122023766" name="Picture 4" descr="Team Logo. A pair of twinflowers stemming from the same vine."/>
+            <wp:cNvGraphicFramePr>
+              <a:graphicFrameLocks xmlns:a="http://schemas.openxmlformats.org/drawingml/2006/main" noChangeAspect="1"/>
+            </wp:cNvGraphicFramePr>
+            <a:graphic xmlns:a="http://schemas.openxmlformats.org/drawingml/2006/main">
+              <a:graphicData uri="http://schemas.openxmlformats.org/drawingml/2006/picture">
+                <pic:pic xmlns:pic="http://schemas.openxmlformats.org/drawingml/2006/picture">
+                  <pic:nvPicPr>
+                    <pic:cNvPr id="122023766" name="Picture 4" descr="Team Logo. A pair of twinflowers stemming from the same vine."/>
+                    <pic:cNvPicPr/>
+                  </pic:nvPicPr>
+                  <pic:blipFill rotWithShape="1">
+                    <a:blip r:embed="rId8" cstate="print">
+                      <a:extLst>
+                        <a:ext uri="{28A0092B-C50C-407E-A947-70E740481C1C}">
+                          <a14:useLocalDpi xmlns:a14="http://schemas.microsoft.com/office/drawing/2010/main" val="0"/>
+                        </a:ext>
+                      </a:extLst>
+                    </a:blip>
+                    <a:srcRect l="3935" r="5021" b="6250"/>
+                    <a:stretch/>
+                  </pic:blipFill>
+                  <pic:spPr bwMode="auto">
+                    <a:xfrm>
+                      <a:off x="0" y="0"/>
+                      <a:ext cx="1558920" cy="1539612"/>
+                    </a:xfrm>
+                    <a:prstGeom prst="rect">
+                      <a:avLst/>
+                    </a:prstGeom>
+                    <a:ln>
+                      <a:noFill/>
+                    </a:ln>
+                    <a:extLst>
+                      <a:ext uri="{53640926-AAD7-44D8-BBD7-CCE9431645EC}">
+                        <a14:shadowObscured xmlns:a14="http://schemas.microsoft.com/office/drawing/2010/main"/>
+                      </a:ext>
+                    </a:extLst>
+                  </pic:spPr>
+                </pic:pic>
+              </a:graphicData>
+            </a:graphic>
+          </wp:inline>
+        </w:drawing>
       </w:r>
     </w:p>
     <w:p>
@@ -161,20 +197,24 @@
         <w:jc w:val="center"/>
       </w:pPr>
       <w:r>
-        <w:t>[Date]</w:t>
+        <w:t>Kyler Kupp, Erik Holtrop</w:t>
       </w:r>
     </w:p>
     <w:p>
       <w:r>
         <w:br w:type="page"/>
       </w:r>
+    </w:p>
+    <w:p>
+      <w:pPr>
+        <w:jc w:val="center"/>
+      </w:pPr>
     </w:p>
     <w:p>
       <w:r>
         <w:rPr>
           <w:b/>
         </w:rPr>
-        <w:lastRenderedPageBreak/>
         <w:t>Assignment Notes</w:t>
       </w:r>
       <w:r>
@@ -385,6 +425,7 @@
           <w:docPartUnique/>
         </w:docPartObj>
       </w:sdtPr>
+      <w:sdtEndPr/>
       <w:sdtContent>
         <w:p>
           <w:pPr>
@@ -1577,14 +1618,14 @@
           <w:numId w:val="2"/>
         </w:numPr>
       </w:pPr>
-      <w:bookmarkStart w:id="2" w:name="_fkgxv1fhrsl" w:colFirst="0" w:colLast="0"/>
-      <w:bookmarkStart w:id="3" w:name="_Toc183173323"/>
-      <w:bookmarkEnd w:id="2"/>
+      <w:bookmarkStart w:id="1" w:name="_fkgxv1fhrsl" w:colFirst="0" w:colLast="0"/>
+      <w:bookmarkStart w:id="2" w:name="_Toc183173323"/>
+      <w:bookmarkEnd w:id="1"/>
       <w:r>
         <w:lastRenderedPageBreak/>
         <w:t>Introduction</w:t>
       </w:r>
-      <w:bookmarkEnd w:id="3"/>
+      <w:bookmarkEnd w:id="2"/>
     </w:p>
     <w:p>
       <w:pPr>
@@ -1658,13 +1699,13 @@
           <w:numId w:val="2"/>
         </w:numPr>
       </w:pPr>
-      <w:bookmarkStart w:id="4" w:name="_wztmj38ovixg" w:colFirst="0" w:colLast="0"/>
-      <w:bookmarkStart w:id="5" w:name="_Toc183173324"/>
+      <w:bookmarkStart w:id="3" w:name="_wztmj38ovixg" w:colFirst="0" w:colLast="0"/>
+      <w:bookmarkStart w:id="4" w:name="_Toc183173324"/>
+      <w:bookmarkEnd w:id="3"/>
+      <w:r>
+        <w:t>Team Members - Bios and Project Roles</w:t>
+      </w:r>
       <w:bookmarkEnd w:id="4"/>
-      <w:r>
-        <w:t>Team Members - Bios and Project Roles</w:t>
-      </w:r>
-      <w:bookmarkEnd w:id="5"/>
     </w:p>
     <w:p>
       <w:pPr>
@@ -1756,13 +1797,13 @@
           <w:numId w:val="2"/>
         </w:numPr>
       </w:pPr>
-      <w:bookmarkStart w:id="6" w:name="_b66lqfs9p8ml" w:colFirst="0" w:colLast="0"/>
-      <w:bookmarkStart w:id="7" w:name="_Toc183173325"/>
+      <w:bookmarkStart w:id="5" w:name="_b66lqfs9p8ml" w:colFirst="0" w:colLast="0"/>
+      <w:bookmarkStart w:id="6" w:name="_Toc183173325"/>
+      <w:bookmarkEnd w:id="5"/>
+      <w:r>
+        <w:t>Project Requirements</w:t>
+      </w:r>
       <w:bookmarkEnd w:id="6"/>
-      <w:r>
-        <w:t>Project Requirements</w:t>
-      </w:r>
-      <w:bookmarkEnd w:id="7"/>
     </w:p>
     <w:p>
       <w:pPr>
@@ -1788,13 +1829,13 @@
           <w:numId w:val="2"/>
         </w:numPr>
       </w:pPr>
-      <w:bookmarkStart w:id="8" w:name="_16kbj35etpc4" w:colFirst="0" w:colLast="0"/>
-      <w:bookmarkStart w:id="9" w:name="_Toc183173326"/>
+      <w:bookmarkStart w:id="7" w:name="_16kbj35etpc4" w:colFirst="0" w:colLast="0"/>
+      <w:bookmarkStart w:id="8" w:name="_Toc183173326"/>
+      <w:bookmarkEnd w:id="7"/>
+      <w:r>
+        <w:t>Solution Approach</w:t>
+      </w:r>
       <w:bookmarkEnd w:id="8"/>
-      <w:r>
-        <w:t>Solution Approach</w:t>
-      </w:r>
-      <w:bookmarkEnd w:id="9"/>
     </w:p>
     <w:p>
       <w:pPr>
@@ -1824,13 +1865,13 @@
           <w:numId w:val="2"/>
         </w:numPr>
       </w:pPr>
-      <w:bookmarkStart w:id="10" w:name="_iuqvw1ouwlha" w:colFirst="0" w:colLast="0"/>
-      <w:bookmarkStart w:id="11" w:name="_Toc183173327"/>
+      <w:bookmarkStart w:id="9" w:name="_iuqvw1ouwlha" w:colFirst="0" w:colLast="0"/>
+      <w:bookmarkStart w:id="10" w:name="_Toc183173327"/>
+      <w:bookmarkEnd w:id="9"/>
+      <w:r>
+        <w:t>Test Plan</w:t>
+      </w:r>
       <w:bookmarkEnd w:id="10"/>
-      <w:r>
-        <w:t>Test Plan</w:t>
-      </w:r>
-      <w:bookmarkEnd w:id="11"/>
     </w:p>
     <w:p>
       <w:pPr>
@@ -1851,11 +1892,11 @@
       <w:r>
         <w:t xml:space="preserve"> </w:t>
       </w:r>
-      <w:bookmarkStart w:id="12" w:name="_Toc183173328"/>
+      <w:bookmarkStart w:id="11" w:name="_Toc183173328"/>
       <w:r>
         <w:t>Alpha Prototype Description</w:t>
       </w:r>
-      <w:bookmarkEnd w:id="12"/>
+      <w:bookmarkEnd w:id="11"/>
     </w:p>
     <w:p>
       <w:pPr>
@@ -1895,102 +1936,109 @@
         <w:spacing w:after="0" w:line="240" w:lineRule="auto"/>
       </w:pPr>
       <w:r>
-        <w:t xml:space="preserve">Explain what parts/subsystems of your proposed architecture your team started to implement. Mention the current progress </w:t>
+        <w:t>Explain what parts/subsystems of your proposed architecture your team started to implement. Mention the current progress at each part, i.e., how much of the proposed functionality you have completed.</w:t>
+      </w:r>
+    </w:p>
+    <w:p>
+      <w:pPr>
+        <w:spacing w:after="0" w:line="240" w:lineRule="auto"/>
+      </w:pPr>
+    </w:p>
+    <w:p>
+      <w:pPr>
+        <w:spacing w:after="0" w:line="240" w:lineRule="auto"/>
+      </w:pPr>
+      <w:r>
+        <w:t xml:space="preserve">For the parts that you already started to work on, explain whether you have tried to integrate them with the rest of system. In other words, explain which of the interfaces in your architecture </w:t>
       </w:r>
       <w:proofErr w:type="gramStart"/>
       <w:r>
-        <w:t>at</w:t>
+        <w:t>have you</w:t>
       </w:r>
       <w:proofErr w:type="gramEnd"/>
       <w:r>
-        <w:t xml:space="preserve"> each part, i.e., how much of the proposed functionality you have completed.</w:t>
+        <w:t xml:space="preserve"> started to implement.</w:t>
       </w:r>
     </w:p>
     <w:p>
       <w:pPr>
         <w:spacing w:after="0" w:line="240" w:lineRule="auto"/>
       </w:pPr>
+      <w:r>
+        <w:t>If you have performed any tests on your alpha prototype (or the subsystems of your prototype), briefly explain your findings.</w:t>
+      </w:r>
     </w:p>
     <w:p>
       <w:pPr>
         <w:spacing w:after="0" w:line="240" w:lineRule="auto"/>
       </w:pPr>
-      <w:r>
-        <w:t xml:space="preserve">For the parts that you already started to work on, explain whether you have tried to integrate them with the rest of system. In other words, explain which of the interfaces in your architecture </w:t>
+    </w:p>
+    <w:p>
+      <w:pPr>
+        <w:spacing w:after="0" w:line="240" w:lineRule="auto"/>
+      </w:pPr>
+      <w:r>
+        <w:t xml:space="preserve">I recommend </w:t>
       </w:r>
       <w:proofErr w:type="gramStart"/>
       <w:r>
-        <w:t>have you</w:t>
+        <w:t>to include</w:t>
       </w:r>
       <w:proofErr w:type="gramEnd"/>
       <w:r>
-        <w:t xml:space="preserve"> started to implement.</w:t>
+        <w:t xml:space="preserve"> plenty of images and pictures of the following where appropriate:</w:t>
       </w:r>
     </w:p>
     <w:p>
       <w:pPr>
         <w:spacing w:after="0" w:line="240" w:lineRule="auto"/>
       </w:pPr>
-      <w:r>
-        <w:t>If you have performed any tests on your alpha prototype (or the subsystems of your prototype), briefly explain your findings.</w:t>
+      <w:proofErr w:type="gramStart"/>
+      <w:r>
+        <w:t>-  any</w:t>
+      </w:r>
+      <w:proofErr w:type="gramEnd"/>
+      <w:r>
+        <w:t xml:space="preserve"> diagrams/figures that visualize various features of your </w:t>
+      </w:r>
+      <w:proofErr w:type="gramStart"/>
+      <w:r>
+        <w:t>prototype;</w:t>
+      </w:r>
+      <w:proofErr w:type="gramEnd"/>
+      <w:r>
+        <w:t xml:space="preserve"> </w:t>
       </w:r>
     </w:p>
     <w:p>
       <w:pPr>
         <w:spacing w:after="0" w:line="240" w:lineRule="auto"/>
       </w:pPr>
+      <w:proofErr w:type="gramStart"/>
+      <w:r>
+        <w:t>-  the</w:t>
+      </w:r>
+      <w:proofErr w:type="gramEnd"/>
+      <w:r>
+        <w:t xml:space="preserve"> screenshots of your user </w:t>
+      </w:r>
+      <w:proofErr w:type="gramStart"/>
+      <w:r>
+        <w:t>interfaces;</w:t>
+      </w:r>
+      <w:proofErr w:type="gramEnd"/>
     </w:p>
     <w:p>
       <w:pPr>
         <w:spacing w:after="0" w:line="240" w:lineRule="auto"/>
       </w:pPr>
-      <w:r>
-        <w:t xml:space="preserve">I recommend </w:t>
-      </w:r>
       <w:proofErr w:type="gramStart"/>
       <w:r>
-        <w:t>to include</w:t>
+        <w:t>-  the</w:t>
       </w:r>
       <w:proofErr w:type="gramEnd"/>
       <w:r>
-        <w:t xml:space="preserve"> plenty of images and pictures of the following where appropriate:</w:t>
-      </w:r>
-    </w:p>
-    <w:p>
-      <w:pPr>
-        <w:spacing w:after="0" w:line="240" w:lineRule="auto"/>
-      </w:pPr>
-      <w:r>
-        <w:t xml:space="preserve">-  any diagrams/figures that visualize various features of your </w:t>
-      </w:r>
-      <w:proofErr w:type="gramStart"/>
-      <w:r>
-        <w:t>prototype;</w:t>
-      </w:r>
-      <w:proofErr w:type="gramEnd"/>
-      <w:r>
-        <w:t xml:space="preserve"> </w:t>
-      </w:r>
-    </w:p>
-    <w:p>
-      <w:pPr>
-        <w:spacing w:after="0" w:line="240" w:lineRule="auto"/>
-      </w:pPr>
-      <w:r>
-        <w:t xml:space="preserve">-  the screenshots of your user </w:t>
-      </w:r>
-      <w:proofErr w:type="gramStart"/>
-      <w:r>
-        <w:t>interfaces;</w:t>
-      </w:r>
-      <w:proofErr w:type="gramEnd"/>
-    </w:p>
-    <w:p>
-      <w:pPr>
-        <w:spacing w:after="0" w:line="240" w:lineRule="auto"/>
-      </w:pPr>
-      <w:r>
-        <w:t xml:space="preserve">-  the screenshots of your test </w:t>
+        <w:t xml:space="preserve"> screenshots of your test </w:t>
       </w:r>
       <w:proofErr w:type="gramStart"/>
       <w:r>
@@ -2060,11 +2108,11 @@
       <w:r>
         <w:t xml:space="preserve"> </w:t>
       </w:r>
-      <w:bookmarkStart w:id="13" w:name="_Toc183173329"/>
+      <w:bookmarkStart w:id="12" w:name="_Toc183173329"/>
       <w:r>
         <w:t>[Subsystem Name]</w:t>
       </w:r>
-      <w:bookmarkEnd w:id="13"/>
+      <w:bookmarkEnd w:id="12"/>
       <w:r>
         <w:t xml:space="preserve">  </w:t>
       </w:r>
@@ -2078,11 +2126,11 @@
         </w:numPr>
         <w:spacing w:before="0"/>
       </w:pPr>
-      <w:bookmarkStart w:id="14" w:name="_Toc183173330"/>
+      <w:bookmarkStart w:id="13" w:name="_Toc183173330"/>
       <w:r>
         <w:t>Functions and Interfaces Implemented</w:t>
       </w:r>
-      <w:bookmarkEnd w:id="14"/>
+      <w:bookmarkEnd w:id="13"/>
     </w:p>
     <w:p>
       <w:pPr>
@@ -2100,18 +2148,21 @@
           <w:numId w:val="2"/>
         </w:numPr>
       </w:pPr>
-      <w:bookmarkStart w:id="15" w:name="_Toc183173331"/>
+      <w:bookmarkStart w:id="14" w:name="_Toc183173331"/>
       <w:r>
         <w:t>Preliminary Tests</w:t>
       </w:r>
-      <w:bookmarkEnd w:id="15"/>
+      <w:bookmarkEnd w:id="14"/>
     </w:p>
     <w:p>
       <w:pPr>
         <w:spacing w:after="0" w:line="240" w:lineRule="auto"/>
       </w:pPr>
       <w:r>
-        <w:t>Report any test results for the unit and integration tests that you performed on your prototype. This subsection is a good place to include screenshot images from your tests (if applicable). A notable component here would be to include the results of your CI/CD status. Hopefully master still builds, right?</w:t>
+        <w:t xml:space="preserve">Report any test </w:t>
+      </w:r>
+      <w:r>
+        <w:t>results for the unit and integration tests that you performed on your prototype. This subsection is a good place to include screenshot images from your tests (if applicable). A notable component here would be to include the results of your CI/CD status. Hopefully master still builds, right?</w:t>
       </w:r>
     </w:p>
     <w:p>
@@ -2132,11 +2183,11 @@
           <w:numId w:val="2"/>
         </w:numPr>
       </w:pPr>
-      <w:bookmarkStart w:id="16" w:name="_Toc183173332"/>
+      <w:bookmarkStart w:id="15" w:name="_Toc183173332"/>
       <w:r>
         <w:t>Alpha Prototype Demonstration</w:t>
       </w:r>
-      <w:bookmarkEnd w:id="16"/>
+      <w:bookmarkEnd w:id="15"/>
       <w:r>
         <w:t xml:space="preserve"> </w:t>
       </w:r>
@@ -2265,13 +2316,13 @@
           <w:numId w:val="2"/>
         </w:numPr>
       </w:pPr>
-      <w:bookmarkStart w:id="17" w:name="_3dy6vkm" w:colFirst="0" w:colLast="0"/>
-      <w:bookmarkStart w:id="18" w:name="_Toc183173333"/>
+      <w:bookmarkStart w:id="16" w:name="_3dy6vkm" w:colFirst="0" w:colLast="0"/>
+      <w:bookmarkStart w:id="17" w:name="_Toc183173333"/>
+      <w:bookmarkEnd w:id="16"/>
+      <w:r>
+        <w:t>Future Work</w:t>
+      </w:r>
       <w:bookmarkEnd w:id="17"/>
-      <w:r>
-        <w:t>Future Work</w:t>
-      </w:r>
-      <w:bookmarkEnd w:id="18"/>
       <w:r>
         <w:t xml:space="preserve"> </w:t>
       </w:r>
@@ -2292,11 +2343,11 @@
           <w:numId w:val="2"/>
         </w:numPr>
       </w:pPr>
-      <w:bookmarkStart w:id="19" w:name="_Toc183173334"/>
+      <w:bookmarkStart w:id="18" w:name="_Toc183173334"/>
       <w:r>
         <w:t>Glossary</w:t>
       </w:r>
-      <w:bookmarkEnd w:id="19"/>
+      <w:bookmarkEnd w:id="18"/>
     </w:p>
     <w:p>
       <w:pPr>
@@ -2314,30 +2365,25 @@
           <w:numId w:val="2"/>
         </w:numPr>
       </w:pPr>
-      <w:bookmarkStart w:id="20" w:name="_j0uce1ac0at7" w:colFirst="0" w:colLast="0"/>
-      <w:bookmarkStart w:id="21" w:name="_Toc183173335"/>
+      <w:bookmarkStart w:id="19" w:name="_j0uce1ac0at7" w:colFirst="0" w:colLast="0"/>
+      <w:bookmarkStart w:id="20" w:name="_Toc183173335"/>
+      <w:bookmarkEnd w:id="19"/>
+      <w:r>
+        <w:t>References</w:t>
+      </w:r>
       <w:bookmarkEnd w:id="20"/>
-      <w:r>
-        <w:t>References</w:t>
-      </w:r>
-      <w:bookmarkEnd w:id="21"/>
-    </w:p>
-    <w:p>
-      <w:r>
-        <w:t>Cite your references here. -- Ensure you’re pulling them from your earlier works!</w:t>
-      </w:r>
-    </w:p>
-    <w:p>
-      <w:r>
-        <w:t xml:space="preserve">For the papers you cite give the </w:t>
-      </w:r>
-      <w:proofErr w:type="gramStart"/>
-      <w:r>
-        <w:t>authors,</w:t>
-      </w:r>
-      <w:proofErr w:type="gramEnd"/>
-      <w:r>
-        <w:t xml:space="preserve"> the title of the article, the journal name, journal volume number, date of publication and inclusive page numbers. Giving only the URL for the journal is not appropriate.</w:t>
+    </w:p>
+    <w:p>
+      <w:r>
+        <w:t xml:space="preserve">Cite </w:t>
+      </w:r>
+      <w:r>
+        <w:t>your references here. -- Ensure you’re pulling them from your earlier works!</w:t>
+      </w:r>
+    </w:p>
+    <w:p>
+      <w:r>
+        <w:t>For the papers you cite give the authors, the title of the article, the journal name, journal volume number, date of publication and inclusive page numbers. Giving only the URL for the journal is not appropriate.</w:t>
       </w:r>
     </w:p>
     <w:p>
@@ -2358,23 +2404,26 @@
           <w:numId w:val="2"/>
         </w:numPr>
       </w:pPr>
-      <w:bookmarkStart w:id="22" w:name="_e40a8laeeh1a" w:colFirst="0" w:colLast="0"/>
+      <w:bookmarkStart w:id="21" w:name="_e40a8laeeh1a" w:colFirst="0" w:colLast="0"/>
+      <w:bookmarkEnd w:id="21"/>
+      <w:r>
+        <w:t xml:space="preserve"> </w:t>
+      </w:r>
+      <w:bookmarkStart w:id="22" w:name="_Toc183173336"/>
+      <w:r>
+        <w:t>Appendices</w:t>
+      </w:r>
       <w:bookmarkEnd w:id="22"/>
-      <w:r>
-        <w:t xml:space="preserve"> </w:t>
-      </w:r>
-      <w:bookmarkStart w:id="23" w:name="_Toc183173336"/>
-      <w:r>
-        <w:t>Appendices</w:t>
-      </w:r>
-      <w:bookmarkEnd w:id="23"/>
     </w:p>
     <w:p>
       <w:pPr>
         <w:ind w:left="360"/>
       </w:pPr>
       <w:r>
-        <w:t>As needed, copy over your appendices for the various sections. You can have as many appendices as required. Normally, they’re numbered with letters:</w:t>
+        <w:t xml:space="preserve">As needed, copy over your appendices for the various sections. You </w:t>
+      </w:r>
+      <w:r>
+        <w:t>can have as many appendices as required. Normally, they’re numbered with letters:</w:t>
       </w:r>
       <w:r>
         <w:br/>
@@ -2405,7 +2454,7 @@
       </w:r>
     </w:p>
     <w:sectPr>
-      <w:footerReference w:type="default" r:id="rId8"/>
+      <w:footerReference w:type="default" r:id="rId9"/>
       <w:pgSz w:w="12240" w:h="15840"/>
       <w:pgMar w:top="1440" w:right="1440" w:bottom="1440" w:left="1440" w:header="720" w:footer="720" w:gutter="0"/>
       <w:pgNumType w:start="1"/>

</xml_diff>

<commit_message>
Added Team Bios to Prototype Report
</commit_message>
<xml_diff>
--- a/documentation/PrototypeReport.docx
+++ b/documentation/PrototypeReport.docx
@@ -1708,87 +1708,301 @@
       <w:bookmarkEnd w:id="4"/>
     </w:p>
     <w:p>
-      <w:pPr>
-        <w:ind w:left="360"/>
-      </w:pPr>
-      <w:r>
-        <w:t>Include an entry in a narrative form for each of your team members. The goal is to demonstrate the team’s skills and project coverage. This is not just a pasted in resume, but a summary of your involvement in the project, and your technical interests. Feel free to lift from your Team Inventory to include:</w:t>
-      </w:r>
-    </w:p>
-    <w:p>
-      <w:pPr>
+      <w:r>
+        <w:t>Our team brings together a diverse set of skills and experiences, ranging from software engineering to data visualization and algorithm development. Each member contributes unique expertise and a shared commitment to delivering a robust and efficient data collection and visualization system. Below, you’ll find an overview of our team members, highlighting their academic backgrounds, technical interests, and specific roles within the project.</w:t>
+      </w:r>
+    </w:p>
+    <w:p>
+      <w:pPr>
+        <w:pStyle w:val="Heading2"/>
         <w:numPr>
-          <w:ilvl w:val="0"/>
-          <w:numId w:val="3"/>
+          <w:ilvl w:val="1"/>
+          <w:numId w:val="2"/>
         </w:numPr>
-        <w:spacing w:after="0"/>
-      </w:pPr>
-      <w:r>
-        <w:t>Name</w:t>
-      </w:r>
-    </w:p>
-    <w:p>
-      <w:pPr>
+        <w:spacing w:after="0" w:line="276" w:lineRule="auto"/>
+        <w:rPr>
+          <w:b w:val="0"/>
+          <w:color w:val="00000A"/>
+          <w:sz w:val="22"/>
+          <w:szCs w:val="22"/>
+        </w:rPr>
+      </w:pPr>
+      <w:r>
+        <w:rPr>
+          <w:rStyle w:val="Strong"/>
+          <w:b/>
+          <w:bCs w:val="0"/>
+          <w:sz w:val="22"/>
+          <w:szCs w:val="22"/>
+        </w:rPr>
+        <w:t>Erik Holtrop</w:t>
+      </w:r>
+      <w:r>
+        <w:rPr>
+          <w:sz w:val="22"/>
+          <w:szCs w:val="22"/>
+        </w:rPr>
+        <w:br/>
+      </w:r>
+      <w:r>
+        <w:rPr>
+          <w:b w:val="0"/>
+          <w:color w:val="00000A"/>
+          <w:sz w:val="22"/>
+          <w:szCs w:val="22"/>
+        </w:rPr>
+        <w:t xml:space="preserve">Erik Holtrop is a dedicated computer science and mathematics student at Washington State </w:t>
+      </w:r>
+      <w:r>
+        <w:rPr>
+          <w:b w:val="0"/>
+          <w:color w:val="00000A"/>
+          <w:sz w:val="22"/>
+          <w:szCs w:val="22"/>
+        </w:rPr>
+        <w:t xml:space="preserve">University, where he is set to graduate in 2025. His academic journey has honed his skills in software engineering, algorithms, and mathematical computing, particularly through coursework like Cpt_S322 Software Engineering (Python) and Cpt_S350 Design and Analysis of Algorithms. Erik’s technical expertise includes Python, C/C++, C#, SQL, and Haskell, along with experience in </w:t>
+      </w:r>
+      <w:r>
+        <w:rPr>
+          <w:b w:val="0"/>
+          <w:color w:val="00000A"/>
+          <w:sz w:val="22"/>
+          <w:szCs w:val="22"/>
+        </w:rPr>
+        <w:t xml:space="preserve">Python </w:t>
+      </w:r>
+      <w:r>
+        <w:rPr>
+          <w:b w:val="0"/>
+          <w:color w:val="00000A"/>
+          <w:sz w:val="22"/>
+          <w:szCs w:val="22"/>
+        </w:rPr>
+        <w:t xml:space="preserve">libraries such as </w:t>
+      </w:r>
+      <w:proofErr w:type="spellStart"/>
+      <w:r>
+        <w:rPr>
+          <w:b w:val="0"/>
+          <w:color w:val="00000A"/>
+          <w:sz w:val="22"/>
+          <w:szCs w:val="22"/>
+        </w:rPr>
+        <w:t>MatPlotLib</w:t>
+      </w:r>
+      <w:proofErr w:type="spellEnd"/>
+      <w:r>
+        <w:rPr>
+          <w:b w:val="0"/>
+          <w:color w:val="00000A"/>
+          <w:sz w:val="22"/>
+          <w:szCs w:val="22"/>
+        </w:rPr>
+        <w:t xml:space="preserve">, </w:t>
+      </w:r>
+      <w:proofErr w:type="spellStart"/>
+      <w:r>
+        <w:rPr>
+          <w:b w:val="0"/>
+          <w:color w:val="00000A"/>
+          <w:sz w:val="22"/>
+          <w:szCs w:val="22"/>
+        </w:rPr>
+        <w:t>PyEDA</w:t>
+      </w:r>
+      <w:proofErr w:type="spellEnd"/>
+      <w:r>
+        <w:rPr>
+          <w:b w:val="0"/>
+          <w:color w:val="00000A"/>
+          <w:sz w:val="22"/>
+          <w:szCs w:val="22"/>
+        </w:rPr>
+        <w:t xml:space="preserve">, and </w:t>
+      </w:r>
+      <w:proofErr w:type="spellStart"/>
+      <w:r>
+        <w:rPr>
+          <w:b w:val="0"/>
+          <w:color w:val="00000A"/>
+          <w:sz w:val="22"/>
+          <w:szCs w:val="22"/>
+        </w:rPr>
+        <w:t>PyQT</w:t>
+      </w:r>
+      <w:proofErr w:type="spellEnd"/>
+      <w:r>
+        <w:rPr>
+          <w:b w:val="0"/>
+          <w:color w:val="00000A"/>
+          <w:sz w:val="22"/>
+          <w:szCs w:val="22"/>
+        </w:rPr>
+        <w:t xml:space="preserve">. His responsibilities include </w:t>
+      </w:r>
+      <w:r>
+        <w:rPr>
+          <w:b w:val="0"/>
+          <w:color w:val="00000A"/>
+          <w:sz w:val="22"/>
+          <w:szCs w:val="22"/>
+        </w:rPr>
+        <w:t xml:space="preserve">managing data structures, </w:t>
+      </w:r>
+      <w:r>
+        <w:rPr>
+          <w:b w:val="0"/>
+          <w:color w:val="00000A"/>
+          <w:sz w:val="22"/>
+          <w:szCs w:val="22"/>
+        </w:rPr>
+        <w:t>debugging,</w:t>
+      </w:r>
+      <w:r>
+        <w:rPr>
+          <w:b w:val="0"/>
+          <w:color w:val="00000A"/>
+          <w:sz w:val="22"/>
+          <w:szCs w:val="22"/>
+        </w:rPr>
+        <w:t xml:space="preserve"> project management,</w:t>
+      </w:r>
+      <w:r>
+        <w:rPr>
+          <w:b w:val="0"/>
+          <w:color w:val="00000A"/>
+          <w:sz w:val="22"/>
+          <w:szCs w:val="22"/>
+        </w:rPr>
+        <w:t xml:space="preserve"> and integrating mathematical algorithms into the system.</w:t>
+      </w:r>
+    </w:p>
+    <w:p>
+      <w:pPr>
+        <w:pStyle w:val="Heading2"/>
         <w:numPr>
-          <w:ilvl w:val="0"/>
-          <w:numId w:val="3"/>
+          <w:ilvl w:val="1"/>
+          <w:numId w:val="2"/>
         </w:numPr>
-        <w:spacing w:after="0"/>
-      </w:pPr>
-      <w:r>
-        <w:t>Degree plan</w:t>
-      </w:r>
-    </w:p>
-    <w:p>
-      <w:pPr>
-        <w:numPr>
-          <w:ilvl w:val="0"/>
-          <w:numId w:val="3"/>
-        </w:numPr>
-        <w:spacing w:after="0"/>
-      </w:pPr>
-      <w:r>
-        <w:t>Project role - which aspects you’re responsible for</w:t>
-      </w:r>
-    </w:p>
-    <w:p>
-      <w:pPr>
-        <w:numPr>
-          <w:ilvl w:val="0"/>
-          <w:numId w:val="3"/>
-        </w:numPr>
-      </w:pPr>
-      <w:r>
-        <w:t>General areas of experience and technical interests</w:t>
-      </w:r>
-    </w:p>
-    <w:p>
-      <w:r>
-        <w:t>Example:</w:t>
-      </w:r>
-    </w:p>
-    <w:p>
-      <w:r>
-        <w:tab/>
-        <w:t xml:space="preserve">Aaron Crandall is a computer science student interested in artificial intelligence, satellite development, and clock making. His prior projects have included smart homes, </w:t>
-      </w:r>
-      <w:proofErr w:type="gramStart"/>
-      <w:r>
-        <w:t>radio controlled</w:t>
-      </w:r>
-      <w:proofErr w:type="gramEnd"/>
-      <w:r>
-        <w:t xml:space="preserve"> dirigibles, and programming clocks. Aaron’s skills include C/C++, Python, RabbitMQ, Genetic Algorithms, and </w:t>
+        <w:spacing w:after="0" w:line="276" w:lineRule="auto"/>
+        <w:rPr>
+          <w:b w:val="0"/>
+          <w:bCs/>
+          <w:sz w:val="22"/>
+          <w:szCs w:val="22"/>
+        </w:rPr>
+      </w:pPr>
+      <w:r>
+        <w:rPr>
+          <w:rStyle w:val="Strong"/>
+          <w:b/>
+          <w:bCs w:val="0"/>
+          <w:sz w:val="22"/>
+          <w:szCs w:val="22"/>
+        </w:rPr>
+        <w:t>Kyler Kupp</w:t>
+      </w:r>
+      <w:r>
+        <w:rPr>
+          <w:sz w:val="22"/>
+          <w:szCs w:val="22"/>
+        </w:rPr>
+        <w:br/>
+      </w:r>
+      <w:r>
+        <w:rPr>
+          <w:b w:val="0"/>
+          <w:bCs/>
+          <w:sz w:val="22"/>
+          <w:szCs w:val="22"/>
+        </w:rPr>
+        <w:t xml:space="preserve">Kyler Kupp is a driven computer science student at Washington State University, aiming to complete his degree in 2025. He combines academic excellence with hands-on industry experience, having worked as a Software Engineer Intern at Monson Fruit Company. In this role, Kyler developed monitoring programs, automated reporting systems, and contributed to software managing critical production processes. His technical toolkit includes proficiency in Python, C#, SQL, and JavaScript, with familiarity in libraries like </w:t>
       </w:r>
       <w:proofErr w:type="spellStart"/>
       <w:r>
-        <w:t>delinting</w:t>
+        <w:rPr>
+          <w:b w:val="0"/>
+          <w:bCs/>
+          <w:sz w:val="22"/>
+          <w:szCs w:val="22"/>
+        </w:rPr>
+        <w:t>PyEDA</w:t>
       </w:r>
       <w:proofErr w:type="spellEnd"/>
       <w:r>
-        <w:t>. For this project, his responsibilities include developing the Gamma Module, leading user experience feedback, and delivering sandwiches.</w:t>
-      </w:r>
-    </w:p>
+        <w:rPr>
+          <w:b w:val="0"/>
+          <w:bCs/>
+          <w:sz w:val="22"/>
+          <w:szCs w:val="22"/>
+        </w:rPr>
+        <w:t xml:space="preserve"> and SFML. Kyler is responsible for </w:t>
+      </w:r>
+      <w:r>
+        <w:rPr>
+          <w:b w:val="0"/>
+          <w:bCs/>
+          <w:sz w:val="22"/>
+          <w:szCs w:val="22"/>
+        </w:rPr>
+        <w:t>UI</w:t>
+      </w:r>
+      <w:r>
+        <w:rPr>
+          <w:b w:val="0"/>
+          <w:bCs/>
+          <w:sz w:val="22"/>
+          <w:szCs w:val="22"/>
+        </w:rPr>
+        <w:t>/UX</w:t>
+      </w:r>
+      <w:r>
+        <w:rPr>
+          <w:b w:val="0"/>
+          <w:bCs/>
+          <w:sz w:val="22"/>
+          <w:szCs w:val="22"/>
+        </w:rPr>
+        <w:t xml:space="preserve">, </w:t>
+      </w:r>
+      <w:r>
+        <w:rPr>
+          <w:b w:val="0"/>
+          <w:bCs/>
+          <w:sz w:val="22"/>
+          <w:szCs w:val="22"/>
+        </w:rPr>
+        <w:t xml:space="preserve">stakeholder relations, and </w:t>
+      </w:r>
+      <w:r>
+        <w:rPr>
+          <w:b w:val="0"/>
+          <w:bCs/>
+          <w:sz w:val="22"/>
+          <w:szCs w:val="22"/>
+        </w:rPr>
+        <w:t xml:space="preserve">documentation </w:t>
+      </w:r>
+      <w:r>
+        <w:rPr>
+          <w:b w:val="0"/>
+          <w:bCs/>
+          <w:sz w:val="22"/>
+          <w:szCs w:val="22"/>
+        </w:rPr>
+        <w:t>oversight</w:t>
+      </w:r>
+      <w:r>
+        <w:rPr>
+          <w:b w:val="0"/>
+          <w:bCs/>
+          <w:sz w:val="22"/>
+          <w:szCs w:val="22"/>
+        </w:rPr>
+        <w:t>.</w:t>
+      </w:r>
+    </w:p>
+    <w:p/>
     <w:p>
       <w:pPr>
         <w:pStyle w:val="Heading1"/>
@@ -1818,6 +2032,7 @@
         <w:ind w:left="360"/>
       </w:pPr>
       <w:r>
+        <w:lastRenderedPageBreak/>
         <w:t>While you can copy directly from your current Requirements document, make sure to have an introduction paragraph stating what this section includes.</w:t>
       </w:r>
     </w:p>
@@ -1850,11 +2065,7 @@
       </w:r>
       <w:proofErr w:type="gramEnd"/>
       <w:r>
-        <w:t xml:space="preserve"> include, at least according to the current design. Just like the </w:t>
-      </w:r>
-      <w:r>
-        <w:lastRenderedPageBreak/>
-        <w:t>Requirements section, ensure you look over the Solution Approach document and take what fits in this narrative and update details as needed.</w:t>
+        <w:t xml:space="preserve"> include, at least according to the current design. Just like the Requirements section, ensure you look over the Solution Approach document and take what fits in this narrative and update details as needed.</w:t>
       </w:r>
     </w:p>
     <w:p>
@@ -2150,6 +2361,7 @@
       </w:pPr>
       <w:bookmarkStart w:id="14" w:name="_Toc183173331"/>
       <w:r>
+        <w:lastRenderedPageBreak/>
         <w:t>Preliminary Tests</w:t>
       </w:r>
       <w:bookmarkEnd w:id="14"/>
@@ -2159,10 +2371,7 @@
         <w:spacing w:after="0" w:line="240" w:lineRule="auto"/>
       </w:pPr>
       <w:r>
-        <w:t xml:space="preserve">Report any test </w:t>
-      </w:r>
-      <w:r>
-        <w:t>results for the unit and integration tests that you performed on your prototype. This subsection is a good place to include screenshot images from your tests (if applicable). A notable component here would be to include the results of your CI/CD status. Hopefully master still builds, right?</w:t>
+        <w:t>Report any test results for the unit and integration tests that you performed on your prototype. This subsection is a good place to include screenshot images from your tests (if applicable). A notable component here would be to include the results of your CI/CD status. Hopefully master still builds, right?</w:t>
       </w:r>
     </w:p>
     <w:p>
@@ -2375,10 +2584,7 @@
     </w:p>
     <w:p>
       <w:r>
-        <w:t xml:space="preserve">Cite </w:t>
-      </w:r>
-      <w:r>
-        <w:t>your references here. -- Ensure you’re pulling them from your earlier works!</w:t>
+        <w:t>Cite your references here. -- Ensure you’re pulling them from your earlier works!</w:t>
       </w:r>
     </w:p>
     <w:p>
@@ -2420,10 +2626,7 @@
         <w:ind w:left="360"/>
       </w:pPr>
       <w:r>
-        <w:t xml:space="preserve">As needed, copy over your appendices for the various sections. You </w:t>
-      </w:r>
-      <w:r>
-        <w:t>can have as many appendices as required. Normally, they’re numbered with letters:</w:t>
+        <w:t>As needed, copy over your appendices for the various sections. You can have as many appendices as required. Normally, they’re numbered with letters:</w:t>
       </w:r>
       <w:r>
         <w:br/>
@@ -3034,7 +3237,7 @@
   <w:abstractNum w:abstractNumId="4" w15:restartNumberingAfterBreak="0">
     <w:nsid w:val="6BC82E4B"/>
     <w:multiLevelType w:val="multilevel"/>
-    <w:tmpl w:val="47D29108"/>
+    <w:tmpl w:val="79423790"/>
     <w:lvl w:ilvl="0">
       <w:start w:val="1"/>
       <w:numFmt w:val="upperRoman"/>
@@ -3052,6 +3255,10 @@
       <w:pPr>
         <w:ind w:left="0" w:firstLine="0"/>
       </w:pPr>
+      <w:rPr>
+        <w:b/>
+        <w:bCs w:val="0"/>
+      </w:rPr>
     </w:lvl>
     <w:lvl w:ilvl="2">
       <w:start w:val="1"/>
@@ -3757,6 +3964,33 @@
       <w:u w:val="single"/>
     </w:rPr>
   </w:style>
+  <w:style w:type="paragraph" w:styleId="NormalWeb">
+    <w:name w:val="Normal (Web)"/>
+    <w:basedOn w:val="Normal"/>
+    <w:uiPriority w:val="99"/>
+    <w:semiHidden/>
+    <w:unhideWhenUsed/>
+    <w:rsid w:val="00BF2EB9"/>
+    <w:pPr>
+      <w:spacing w:before="100" w:beforeAutospacing="1" w:after="100" w:afterAutospacing="1" w:line="240" w:lineRule="auto"/>
+    </w:pPr>
+    <w:rPr>
+      <w:rFonts w:ascii="Times New Roman" w:eastAsia="Times New Roman" w:hAnsi="Times New Roman" w:cs="Times New Roman"/>
+      <w:sz w:val="24"/>
+      <w:szCs w:val="24"/>
+    </w:rPr>
+  </w:style>
+  <w:style w:type="character" w:styleId="Strong">
+    <w:name w:val="Strong"/>
+    <w:basedOn w:val="DefaultParagraphFont"/>
+    <w:uiPriority w:val="22"/>
+    <w:qFormat/>
+    <w:rsid w:val="00BF2EB9"/>
+    <w:rPr>
+      <w:b/>
+      <w:bCs/>
+    </w:rPr>
+  </w:style>
 </w:styles>
 </file>
 

</xml_diff>

<commit_message>
Added Testing Plan to Prototype Report
</commit_message>
<xml_diff>
--- a/documentation/PrototypeReport.docx
+++ b/documentation/PrototypeReport.docx
@@ -4703,7 +4703,7 @@
           <w:noProof/>
         </w:rPr>
         <w:drawing>
-          <wp:inline distT="0" distB="0" distL="0" distR="0" wp14:anchorId="0FD19BFA" wp14:editId="5DA44A11">
+          <wp:inline distT="0" distB="0" distL="0" distR="0" wp14:anchorId="0FD19BFA" wp14:editId="2A31F714">
             <wp:extent cx="6562726" cy="1514475"/>
             <wp:effectExtent l="0" t="0" r="0" b="0"/>
             <wp:docPr id="74189487" name="Picture 74189487" descr="A screen shot of a graph&#10;&#10;Description automatically generated"/>
@@ -4958,64 +4958,877 @@
     </w:p>
     <w:p>
       <w:pPr>
-        <w:ind w:left="360"/>
-      </w:pPr>
-      <w:r>
-        <w:t>Bring in your test plan materials. These should demonstrate how you will validate your solution to determine whether it works and if it satisfies the requirements of the project. Look over the plan to ensure your requirements all have at least some kind of unit or functional test that addresses them.</w:t>
-      </w:r>
-    </w:p>
+        <w:spacing w:line="240" w:lineRule="auto"/>
+      </w:pPr>
+      <w:r>
+        <w:t xml:space="preserve">This </w:t>
+      </w:r>
+      <w:r>
+        <w:t>section</w:t>
+      </w:r>
+      <w:r>
+        <w:t xml:space="preserve"> provides an overview of the steps we take to test different elements of our project. This overview includes the overall flow, the unit tests for individual parts, and integration/system testing for combinations of different parts. The processes outlined are very particular to the context of our project; we’re very aware of our stakeholders and the integration plan that they prefer. Ultimately this </w:t>
+      </w:r>
+      <w:r>
+        <w:t>section</w:t>
+      </w:r>
+      <w:r>
+        <w:t xml:space="preserve"> is intended to outline what we consider the ideal methods of testing, </w:t>
+      </w:r>
+      <w:proofErr w:type="gramStart"/>
+      <w:r>
+        <w:t>in order to</w:t>
+      </w:r>
+      <w:proofErr w:type="gramEnd"/>
+      <w:r>
+        <w:t xml:space="preserve"> keep development in line with those practices. </w:t>
+      </w:r>
+      <w:bookmarkStart w:id="35" w:name="_2et92p0" w:colFirst="0" w:colLast="0"/>
+      <w:bookmarkEnd w:id="35"/>
+    </w:p>
+    <w:p>
+      <w:pPr>
+        <w:pStyle w:val="Heading2"/>
+      </w:pPr>
+      <w:r>
+        <w:t>Testing Strategy</w:t>
+      </w:r>
+      <w:bookmarkStart w:id="36" w:name="_tyjcwt" w:colFirst="0" w:colLast="0"/>
+      <w:bookmarkEnd w:id="36"/>
+    </w:p>
+    <w:p>
+      <w:r>
+        <w:t>The following is our loose approach to testing a particular module or feature:</w:t>
+      </w:r>
+    </w:p>
+    <w:p>
+      <w:pPr>
+        <w:pStyle w:val="ListParagraph"/>
+        <w:numPr>
+          <w:ilvl w:val="0"/>
+          <w:numId w:val="15"/>
+        </w:numPr>
+      </w:pPr>
+      <w:r>
+        <w:t>Identify the requirement(s) involved in this module/feature. This should either come from the Requirements and Specifications Document or be added to the Requirements and Specifications Document before continuing.</w:t>
+      </w:r>
+    </w:p>
+    <w:p>
+      <w:pPr>
+        <w:pStyle w:val="ListParagraph"/>
+        <w:numPr>
+          <w:ilvl w:val="0"/>
+          <w:numId w:val="15"/>
+        </w:numPr>
+      </w:pPr>
+      <w:r>
+        <w:t>Establish the test(s) that will be used. In other words, identify the process of using the module or feature. Document these tests in the Testing Plan Document.</w:t>
+      </w:r>
+    </w:p>
+    <w:p>
+      <w:pPr>
+        <w:pStyle w:val="ListParagraph"/>
+        <w:numPr>
+          <w:ilvl w:val="0"/>
+          <w:numId w:val="15"/>
+        </w:numPr>
+      </w:pPr>
+      <w:r>
+        <w:t>Identify any necessary dependencies. This includes other components and input data. Include assumptions about these dependencies in the Testing Plan Document.</w:t>
+      </w:r>
+    </w:p>
+    <w:p>
+      <w:pPr>
+        <w:pStyle w:val="ListParagraph"/>
+        <w:numPr>
+          <w:ilvl w:val="0"/>
+          <w:numId w:val="15"/>
+        </w:numPr>
+      </w:pPr>
+      <w:r>
+        <w:t xml:space="preserve">Build a representation of what acceptable results look like. This must consider our assumptions made in the previous step. For example, an Excel graph of </w:t>
+      </w:r>
+      <w:proofErr w:type="gramStart"/>
+      <w:r>
+        <w:t>a data</w:t>
+      </w:r>
+      <w:proofErr w:type="gramEnd"/>
+      <w:r>
+        <w:t xml:space="preserve"> acquisition: the </w:t>
+      </w:r>
+      <w:proofErr w:type="gramStart"/>
+      <w:r>
+        <w:t>particular data</w:t>
+      </w:r>
+      <w:proofErr w:type="gramEnd"/>
+      <w:r>
+        <w:t xml:space="preserve"> acquisition should be clarified in the previous step, with the Excel graph built off it in this step. This mockup(s) should either be included in the Testing Plan Document, or in the relevant module’s “Testing” folder with reference to it in the document.</w:t>
+      </w:r>
+    </w:p>
+    <w:p>
+      <w:pPr>
+        <w:pStyle w:val="ListParagraph"/>
+        <w:numPr>
+          <w:ilvl w:val="0"/>
+          <w:numId w:val="15"/>
+        </w:numPr>
+      </w:pPr>
+      <w:r>
+        <w:t>Perform the test(s).</w:t>
+      </w:r>
+    </w:p>
+    <w:p>
+      <w:pPr>
+        <w:pStyle w:val="ListParagraph"/>
+        <w:numPr>
+          <w:ilvl w:val="0"/>
+          <w:numId w:val="15"/>
+        </w:numPr>
+      </w:pPr>
+      <w:r>
+        <w:t xml:space="preserve">If the test(s) is unsuccessful, fix it if possible. If the test(s) is not successful by </w:t>
+      </w:r>
+      <w:proofErr w:type="gramStart"/>
+      <w:r>
+        <w:t>next</w:t>
+      </w:r>
+      <w:proofErr w:type="gramEnd"/>
+      <w:r>
+        <w:t xml:space="preserve"> standup meeting, prepare a short explanation or document explaining the issue.</w:t>
+      </w:r>
+    </w:p>
+    <w:p>
+      <w:pPr>
+        <w:pStyle w:val="ListParagraph"/>
+        <w:numPr>
+          <w:ilvl w:val="0"/>
+          <w:numId w:val="15"/>
+        </w:numPr>
+      </w:pPr>
+      <w:r>
+        <w:t>If the test is successful, move the relevant GitHub issue to Review/QA, or from Review/QA to Done.</w:t>
+      </w:r>
+    </w:p>
+    <w:p>
+      <w:r>
+        <w:t>Ultimately, our strong connection to our primary stakeholder, Dr. Cousins, allows us to adapt our development process to a more flexible approach that handles opportunities and issues as they come up. Sometimes the requirements are vague, and the following approach may be more effective than generating more specific requirements and a mockup:</w:t>
+      </w:r>
+    </w:p>
+    <w:p>
+      <w:pPr>
+        <w:pStyle w:val="ListParagraph"/>
+        <w:numPr>
+          <w:ilvl w:val="0"/>
+          <w:numId w:val="16"/>
+        </w:numPr>
+      </w:pPr>
+      <w:r>
+        <w:t>Implement the most obvious executions of a requirement.</w:t>
+      </w:r>
+    </w:p>
+    <w:p>
+      <w:pPr>
+        <w:pStyle w:val="ListParagraph"/>
+        <w:numPr>
+          <w:ilvl w:val="0"/>
+          <w:numId w:val="16"/>
+        </w:numPr>
+      </w:pPr>
+      <w:r>
+        <w:t>Present those executions to the client/stakeholder(s). Receive feedback.</w:t>
+      </w:r>
+    </w:p>
+    <w:p>
+      <w:pPr>
+        <w:pStyle w:val="ListParagraph"/>
+        <w:numPr>
+          <w:ilvl w:val="0"/>
+          <w:numId w:val="16"/>
+        </w:numPr>
+      </w:pPr>
+      <w:r>
+        <w:lastRenderedPageBreak/>
+        <w:t>If one of the implementations is acceptable, move the relevant GitHub issue to Review/QA, or from Review/QA to Done.</w:t>
+      </w:r>
+    </w:p>
+    <w:p>
+      <w:pPr>
+        <w:pStyle w:val="ListParagraph"/>
+        <w:numPr>
+          <w:ilvl w:val="0"/>
+          <w:numId w:val="16"/>
+        </w:numPr>
+      </w:pPr>
+      <w:r>
+        <w:t>If none of the implementations are acceptable, either return with novel implementations or revert to the primary approach, depending on team consensus.</w:t>
+      </w:r>
+    </w:p>
+    <w:p>
+      <w:r>
+        <w:t>Our delivery process is basically Continuous Delivery. Our client prefers executable files over python scripts, so a new deployment must be manually created by a team member each time. The modular nature of the project lends itself to creating a new iteration of each improved module every sprint. In this regard, our development is continuously integrated with monthly releases.</w:t>
+      </w:r>
+    </w:p>
+    <w:p>
+      <w:pPr>
+        <w:pStyle w:val="Heading2"/>
+      </w:pPr>
+      <w:r>
+        <w:t>Test Plans</w:t>
+      </w:r>
+    </w:p>
+    <w:p>
+      <w:pPr>
+        <w:spacing w:line="240" w:lineRule="auto"/>
+      </w:pPr>
+      <w:r>
+        <w:rPr>
+          <w:color w:val="000000" w:themeColor="text1"/>
+        </w:rPr>
+        <w:t>This section outlines the comprehensive plan for testing the mass spectrometer interface system, detailing the strategies for unit, integration, system, and user acceptance testing. Each testing phase is designed to identify and address potential faults at different stages of development, from individual software units to the entire integrated system. The testing plan follows a systematic approach, beginning with isolated unit testing to validate the smallest components of the application, followed by integration testing to ensure smooth communication between modules. System testing will then evaluate the application’s compliance with overall requirements, focusing on functional, performance, and stress tests to confirm reliability under varying conditions. Finally, user acceptance testing will involve end-users to validate that the system meets their needs and is ready for operational deployment.</w:t>
+      </w:r>
+      <w:r>
+        <w:t xml:space="preserve"> </w:t>
+      </w:r>
+    </w:p>
+    <w:p>
+      <w:pPr>
+        <w:pStyle w:val="Heading3"/>
+        <w:rPr>
+          <w:highlight w:val="white"/>
+        </w:rPr>
+      </w:pPr>
+      <w:r>
+        <w:rPr>
+          <w:highlight w:val="white"/>
+        </w:rPr>
+        <w:t>Unit Testing</w:t>
+      </w:r>
+    </w:p>
+    <w:p>
+      <w:pPr>
+        <w:spacing w:after="120" w:line="240" w:lineRule="auto"/>
+      </w:pPr>
+      <w:r>
+        <w:rPr>
+          <w:color w:val="000000" w:themeColor="text1"/>
+        </w:rPr>
+        <w:t xml:space="preserve">The primary objective of unit testing for this system is to validate the functionality and reliability of individual components, or “units,” by isolating them from the rest of the code and checking for bugs or unexpected behavior. Specifically, the unit tests will cover core functionalities, including data parsing from CSV files, data transformations, calculations, and graphical display setup. Unit tests will be designed for each function and method within the modules, verifying both expected outputs and error-handling mechanisms when presented with invalid data inputs. Using Python’s </w:t>
+      </w:r>
+      <w:proofErr w:type="spellStart"/>
+      <w:r>
+        <w:rPr>
+          <w:color w:val="000000" w:themeColor="text1"/>
+        </w:rPr>
+        <w:t>pytest</w:t>
+      </w:r>
+      <w:proofErr w:type="spellEnd"/>
+      <w:r>
+        <w:rPr>
+          <w:color w:val="000000" w:themeColor="text1"/>
+        </w:rPr>
+        <w:t xml:space="preserve"> framework, tests will be semi-automated to streamline the process and improve reliability. Mocking will be employed to simulate data inputs and dependencies where necessary, especially for modules that rely on external data sources or interactions. This approach ensures that each unit functions independently and accurately, laying a stable foundation for subsequent integration and system testing phases.</w:t>
+      </w:r>
+      <w:r>
+        <w:t xml:space="preserve"> </w:t>
+      </w:r>
+    </w:p>
+    <w:p>
+      <w:pPr>
+        <w:pStyle w:val="Heading3"/>
+        <w:rPr>
+          <w:highlight w:val="white"/>
+        </w:rPr>
+      </w:pPr>
+      <w:bookmarkStart w:id="37" w:name="_1t3h5sf"/>
+      <w:bookmarkEnd w:id="37"/>
+      <w:r>
+        <w:rPr>
+          <w:highlight w:val="white"/>
+        </w:rPr>
+        <w:t>Integration Testing</w:t>
+      </w:r>
+    </w:p>
+    <w:p>
+      <w:pPr>
+        <w:spacing w:line="240" w:lineRule="auto"/>
+      </w:pPr>
+      <w:r>
+        <w:rPr>
+          <w:color w:val="000000" w:themeColor="text1"/>
+        </w:rPr>
+        <w:t xml:space="preserve">The purpose of integration testing in this system is to identify faults that may arise when individual components interact, focusing on groups of components rather than isolated units. This phase will ensure that data flows smoothly between components. For instance, components responsible for parsing CSV files and transforming data will be integrated and tested as a cohesive unit to confirm that each stage performs as expected in the broader workflow. To manage dependencies, a test data set simulating real-world CSV inputs will be used to validate functionality and data consistency across components. Python’s </w:t>
+      </w:r>
+      <w:proofErr w:type="spellStart"/>
+      <w:r>
+        <w:rPr>
+          <w:color w:val="000000" w:themeColor="text1"/>
+        </w:rPr>
+        <w:t>pytest</w:t>
+      </w:r>
+      <w:proofErr w:type="spellEnd"/>
+      <w:r>
+        <w:rPr>
+          <w:color w:val="000000" w:themeColor="text1"/>
+        </w:rPr>
+        <w:t xml:space="preserve"> framework will be used for semi-automated integration tests, while </w:t>
+      </w:r>
+      <w:proofErr w:type="spellStart"/>
+      <w:r>
+        <w:rPr>
+          <w:color w:val="000000" w:themeColor="text1"/>
+        </w:rPr>
+        <w:t>pytest</w:t>
+      </w:r>
+      <w:proofErr w:type="spellEnd"/>
+      <w:r>
+        <w:rPr>
+          <w:color w:val="000000" w:themeColor="text1"/>
+        </w:rPr>
+        <w:t>-mock will aid in simulating dependencies, ensuring that testing conditions are controlled and predictable.</w:t>
+      </w:r>
+    </w:p>
+    <w:p>
+      <w:pPr>
+        <w:pStyle w:val="Heading3"/>
+        <w:rPr>
+          <w:highlight w:val="white"/>
+        </w:rPr>
+      </w:pPr>
+      <w:bookmarkStart w:id="38" w:name="_4d34og8"/>
+      <w:bookmarkEnd w:id="38"/>
+      <w:r>
+        <w:rPr>
+          <w:highlight w:val="white"/>
+        </w:rPr>
+        <w:lastRenderedPageBreak/>
+        <w:t>System Testing</w:t>
+      </w:r>
+    </w:p>
+    <w:p>
+      <w:pPr>
+        <w:spacing w:after="0" w:line="240" w:lineRule="auto"/>
+      </w:pPr>
+      <w:r>
+        <w:rPr>
+          <w:color w:val="000000" w:themeColor="text1"/>
+        </w:rPr>
+        <w:t xml:space="preserve">System testing will be conducted to ensure that the mass spectrometer interface system operates as a cohesive unit, meeting all specified requirements. This phase will involve executing a series of planned tests to validate both functional and non-functional aspects of the </w:t>
+      </w:r>
+      <w:proofErr w:type="gramStart"/>
+      <w:r>
+        <w:rPr>
+          <w:color w:val="000000" w:themeColor="text1"/>
+        </w:rPr>
+        <w:t>system as a whole</w:t>
+      </w:r>
+      <w:proofErr w:type="gramEnd"/>
+      <w:r>
+        <w:rPr>
+          <w:color w:val="000000" w:themeColor="text1"/>
+        </w:rPr>
+        <w:t>.</w:t>
+      </w:r>
+    </w:p>
+    <w:p>
+      <w:pPr>
+        <w:pStyle w:val="Heading4"/>
+        <w:rPr>
+          <w:highlight w:val="white"/>
+        </w:rPr>
+      </w:pPr>
+      <w:bookmarkStart w:id="39" w:name="_2s8eyo1"/>
+      <w:bookmarkEnd w:id="39"/>
+      <w:r>
+        <w:t>Functional testing:</w:t>
+      </w:r>
+    </w:p>
+    <w:p>
+      <w:pPr>
+        <w:spacing w:after="0" w:line="240" w:lineRule="auto"/>
+      </w:pPr>
+      <w:r>
+        <w:rPr>
+          <w:color w:val="000000" w:themeColor="text1"/>
+        </w:rPr>
+        <w:t>In functional testing, we will develop a comprehensive set of test cases based on the functional requirements outlined in the project documentation. Each functional requirement will correspond to at least one test case. Each standalone system will be tested in realistic scenarios to ensure that they meet user expectations. Test cases will be prioritized to focus on critical user paths and high-risk areas, ensuring that the most relevant features are validated first. Any failures or discrepancies found during testing will be documented and addressed promptly to enhance system reliability.</w:t>
+      </w:r>
+    </w:p>
+    <w:p>
+      <w:pPr>
+        <w:pStyle w:val="Heading4"/>
+        <w:rPr>
+          <w:highlight w:val="white"/>
+        </w:rPr>
+      </w:pPr>
+      <w:bookmarkStart w:id="40" w:name="_3rdcrjn"/>
+      <w:bookmarkEnd w:id="40"/>
+      <w:r>
+        <w:rPr>
+          <w:highlight w:val="white"/>
+        </w:rPr>
+        <w:t>Performance testing:</w:t>
+      </w:r>
+    </w:p>
+    <w:p>
+      <w:pPr>
+        <w:spacing w:after="0" w:line="240" w:lineRule="auto"/>
+      </w:pPr>
+      <w:r>
+        <w:rPr>
+          <w:color w:val="000000" w:themeColor="text1"/>
+        </w:rPr>
+        <w:t>To assess the system's performance, we will conduct performance testing that focuses on response times, resource utilization, and overall system stability. This will include stress testing the systems by simulating high-load conditions using large datasets to determine how the system performs under pressure. For example, we will measure the speed at which the system can plot all data points from a large sample at once. Key metrics such as processing speed, memory usage, and data handling capacity will be monitored. If any performance issues arise, they will be investigated and resolved to ensure the system meets the expected performance benchmarks.</w:t>
+      </w:r>
+    </w:p>
+    <w:p>
+      <w:pPr>
+        <w:pStyle w:val="Heading4"/>
+        <w:rPr>
+          <w:highlight w:val="white"/>
+        </w:rPr>
+      </w:pPr>
+      <w:bookmarkStart w:id="41" w:name="_26in1rg"/>
+      <w:bookmarkEnd w:id="41"/>
+      <w:r>
+        <w:rPr>
+          <w:highlight w:val="white"/>
+        </w:rPr>
+        <w:t>User Acceptance Testing:</w:t>
+      </w:r>
+    </w:p>
+    <w:p>
+      <w:pPr>
+        <w:spacing w:after="0" w:line="240" w:lineRule="auto"/>
+      </w:pPr>
+      <w:r>
+        <w:rPr>
+          <w:color w:val="000000" w:themeColor="text1"/>
+        </w:rPr>
+        <w:t>User Acceptance Testing will involve lab researchers in evaluating the system based on their operational needs. We will organize testing sessions where lab researchers will perform key tasks, such as loading CSV files, converting data, plotting data, and processing calculations in the same way they would during their academic research. Feedback will be gathered during these sessions to identify any areas requiring adjustment or enhancement. This testing phase is crucial for ensuring that the system is user-friendly and meets the designated requirements. Any issues identified will be prioritized for resolution to ensure the system is fully prepared for operational use.</w:t>
+      </w:r>
+    </w:p>
+    <w:p>
+      <w:pPr>
+        <w:pStyle w:val="Heading2"/>
+      </w:pPr>
+      <w:bookmarkStart w:id="42" w:name="_lnxbz9"/>
+      <w:bookmarkEnd w:id="42"/>
+      <w:proofErr w:type="gramStart"/>
+      <w:r>
+        <w:t>Environment</w:t>
+      </w:r>
+      <w:proofErr w:type="gramEnd"/>
+      <w:r>
+        <w:t xml:space="preserve"> Requirements</w:t>
+      </w:r>
+    </w:p>
+    <w:p>
+      <w:pPr>
+        <w:spacing w:after="0" w:line="240" w:lineRule="auto"/>
+      </w:pPr>
+      <w:r>
+        <w:rPr>
+          <w:color w:val="000000" w:themeColor="text1"/>
+        </w:rPr>
+        <w:t>To ensure comprehensive testing of the mass spectrometer interface system, this section outlines the necessary and desired properties of the testing environment. The setup will enable thorough verification of each module’s functionality, accuracy, and performance in processing and visualizing mass spectrometry data.</w:t>
+      </w:r>
+      <w:r>
+        <w:t xml:space="preserve"> </w:t>
+      </w:r>
+    </w:p>
+    <w:p>
+      <w:pPr>
+        <w:spacing w:after="0" w:line="240" w:lineRule="auto"/>
+      </w:pPr>
+    </w:p>
+    <w:p>
+      <w:pPr>
+        <w:spacing w:after="0" w:line="240" w:lineRule="auto"/>
+        <w:rPr>
+          <w:color w:val="000000" w:themeColor="text1"/>
+        </w:rPr>
+      </w:pPr>
+      <w:r>
+        <w:rPr>
+          <w:color w:val="000000" w:themeColor="text1"/>
+        </w:rPr>
+        <w:t>The testing environment should be equipped with a Windows 10 or Windows 11 operating system. The environment will rely on Python, version 3.8 or higher, to match the development specifications of the system. Key Python libraries, such as PyQt5 for graphical user interface elements and pandas for handling data and CSV file operations, should be pre-installed.</w:t>
+      </w:r>
+      <w:r>
+        <w:rPr>
+          <w:color w:val="000000" w:themeColor="text1"/>
+        </w:rPr>
+        <w:t xml:space="preserve"> Each module has a requirements.txt file that can be used with pip to install the necessary libraries.</w:t>
+      </w:r>
+      <w:r>
+        <w:rPr>
+          <w:color w:val="000000" w:themeColor="text1"/>
+        </w:rPr>
+        <w:t xml:space="preserve"> Additionally, a sample CSV file will be prepared, including real mass spectrometer data, to evaluate the system’s handling of data directly from a file.</w:t>
+      </w:r>
+    </w:p>
+    <w:p>
+      <w:pPr>
+        <w:spacing w:after="0" w:line="240" w:lineRule="auto"/>
+      </w:pPr>
+    </w:p>
+    <w:p>
+      <w:pPr>
+        <w:spacing w:after="0" w:line="240" w:lineRule="auto"/>
+      </w:pPr>
+      <w:r>
+        <w:rPr>
+          <w:color w:val="000000" w:themeColor="text1"/>
+        </w:rPr>
+        <w:t xml:space="preserve">Special tools will aid in testing, such as the </w:t>
+      </w:r>
+      <w:proofErr w:type="spellStart"/>
+      <w:r>
+        <w:rPr>
+          <w:color w:val="000000" w:themeColor="text1"/>
+        </w:rPr>
+        <w:t>pytest</w:t>
+      </w:r>
+      <w:proofErr w:type="spellEnd"/>
+      <w:r>
+        <w:rPr>
+          <w:color w:val="000000" w:themeColor="text1"/>
+        </w:rPr>
+        <w:t xml:space="preserve"> framework for semi-automated unit and integration testing. Mocking tools, like </w:t>
+      </w:r>
+      <w:proofErr w:type="spellStart"/>
+      <w:proofErr w:type="gramStart"/>
+      <w:r>
+        <w:rPr>
+          <w:color w:val="000000" w:themeColor="text1"/>
+        </w:rPr>
+        <w:t>unittest.mock</w:t>
+      </w:r>
+      <w:proofErr w:type="spellEnd"/>
+      <w:proofErr w:type="gramEnd"/>
+      <w:r>
+        <w:rPr>
+          <w:color w:val="000000" w:themeColor="text1"/>
+        </w:rPr>
+        <w:t xml:space="preserve"> or </w:t>
+      </w:r>
+      <w:proofErr w:type="spellStart"/>
+      <w:r>
+        <w:rPr>
+          <w:color w:val="000000" w:themeColor="text1"/>
+        </w:rPr>
+        <w:t>pytest</w:t>
+      </w:r>
+      <w:proofErr w:type="spellEnd"/>
+      <w:r>
+        <w:rPr>
+          <w:color w:val="000000" w:themeColor="text1"/>
+        </w:rPr>
+        <w:t xml:space="preserve">-mock, will be used to simulate various data inputs and scenarios, particularly in modules focused on data handling and conversion. Performance monitoring, using tools like </w:t>
+      </w:r>
+      <w:proofErr w:type="spellStart"/>
+      <w:r>
+        <w:rPr>
+          <w:color w:val="000000" w:themeColor="text1"/>
+        </w:rPr>
+        <w:t>memory_profiler</w:t>
+      </w:r>
+      <w:proofErr w:type="spellEnd"/>
+      <w:r>
+        <w:rPr>
+          <w:color w:val="000000" w:themeColor="text1"/>
+        </w:rPr>
+        <w:t xml:space="preserve"> or </w:t>
+      </w:r>
+      <w:proofErr w:type="spellStart"/>
+      <w:r>
+        <w:rPr>
+          <w:color w:val="000000" w:themeColor="text1"/>
+        </w:rPr>
+        <w:t>timeit</w:t>
+      </w:r>
+      <w:proofErr w:type="spellEnd"/>
+      <w:r>
+        <w:rPr>
+          <w:color w:val="000000" w:themeColor="text1"/>
+        </w:rPr>
+        <w:t>, will help assess memory usage and processing time for modules dealing with larger datasets.</w:t>
+      </w:r>
+    </w:p>
+    <w:p>
+      <w:pPr>
+        <w:spacing w:after="0" w:line="240" w:lineRule="auto"/>
+      </w:pPr>
+    </w:p>
+    <w:p>
+      <w:pPr>
+        <w:spacing w:after="0" w:line="240" w:lineRule="auto"/>
+        <w:rPr>
+          <w:color w:val="000000" w:themeColor="text1"/>
+        </w:rPr>
+      </w:pPr>
+      <w:r>
+        <w:rPr>
+          <w:color w:val="000000" w:themeColor="text1"/>
+        </w:rPr>
+        <w:t xml:space="preserve">Module 4 has extra special requirements for its extra specific use case. The module </w:t>
+      </w:r>
+      <w:proofErr w:type="gramStart"/>
+      <w:r>
+        <w:rPr>
+          <w:color w:val="000000" w:themeColor="text1"/>
+        </w:rPr>
+        <w:t>takes in</w:t>
+      </w:r>
+      <w:proofErr w:type="gramEnd"/>
+      <w:r>
+        <w:rPr>
+          <w:color w:val="000000" w:themeColor="text1"/>
+        </w:rPr>
+        <w:t xml:space="preserve"> data from a Mass Spectrometer through an EZ-Tap serial-to-</w:t>
+      </w:r>
+      <w:proofErr w:type="spellStart"/>
+      <w:r>
+        <w:rPr>
+          <w:color w:val="000000" w:themeColor="text1"/>
+        </w:rPr>
+        <w:t>usb</w:t>
+      </w:r>
+      <w:proofErr w:type="spellEnd"/>
+      <w:r>
+        <w:rPr>
+          <w:color w:val="000000" w:themeColor="text1"/>
+        </w:rPr>
+        <w:t xml:space="preserve"> listener device. Both the Mass Spectrometer and the EZ-Tap are assumed for the testing and usage of module 4. </w:t>
+      </w:r>
+      <w:proofErr w:type="gramStart"/>
+      <w:r>
+        <w:rPr>
+          <w:color w:val="000000" w:themeColor="text1"/>
+        </w:rPr>
+        <w:t>In order to</w:t>
+      </w:r>
+      <w:proofErr w:type="gramEnd"/>
+      <w:r>
+        <w:rPr>
+          <w:color w:val="000000" w:themeColor="text1"/>
+        </w:rPr>
+        <w:t xml:space="preserve"> ensure these conditions, we use remote-access to test on the computer that has the EZ-Tap plugged into it.</w:t>
+      </w:r>
+    </w:p>
+    <w:p>
+      <w:pPr>
+        <w:spacing w:after="0" w:line="240" w:lineRule="auto"/>
+        <w:rPr>
+          <w:color w:val="000000" w:themeColor="text1"/>
+        </w:rPr>
+      </w:pPr>
+    </w:p>
+    <w:p>
+      <w:pPr>
+        <w:spacing w:after="0" w:line="240" w:lineRule="auto"/>
+      </w:pPr>
+      <w:r>
+        <w:rPr>
+          <w:color w:val="000000" w:themeColor="text1"/>
+        </w:rPr>
+        <w:t>These environment specifications aim to provide a controlled, reliable setting that ensures system stability, accuracy, and performance across diverse data scenarios and software setups.</w:t>
+      </w:r>
+    </w:p>
+    <w:p/>
     <w:p>
       <w:pPr>
         <w:pStyle w:val="Heading1"/>
       </w:pPr>
+      <w:bookmarkStart w:id="43" w:name="_Toc183427552"/>
+      <w:r>
+        <w:t>Alpha Prototype Description</w:t>
+      </w:r>
+      <w:bookmarkEnd w:id="43"/>
+    </w:p>
+    <w:p>
+      <w:pPr>
+        <w:spacing w:after="0" w:line="240" w:lineRule="auto"/>
+        <w:rPr>
+          <w:u w:val="single"/>
+        </w:rPr>
+      </w:pPr>
+      <w:r>
+        <w:rPr>
+          <w:u w:val="single"/>
+        </w:rPr>
+        <w:t>***This is the first section that is truly new for this document***</w:t>
+      </w:r>
+    </w:p>
+    <w:p>
+      <w:pPr>
+        <w:spacing w:after="0" w:line="240" w:lineRule="auto"/>
+        <w:rPr>
+          <w:u w:val="single"/>
+        </w:rPr>
+      </w:pPr>
+      <w:r>
+        <w:rPr>
+          <w:u w:val="single"/>
+        </w:rPr>
+        <w:t>Describe your alpha prototype implementation. Please format this section according to what you think is the best way to describe your prototype. The following is just a suggestion.</w:t>
+      </w:r>
+    </w:p>
+    <w:p>
+      <w:pPr>
+        <w:spacing w:after="0" w:line="240" w:lineRule="auto"/>
+      </w:pPr>
+    </w:p>
+    <w:p>
+      <w:pPr>
+        <w:spacing w:after="0" w:line="240" w:lineRule="auto"/>
+      </w:pPr>
+      <w:r>
+        <w:t>Explain what parts/subsystems of your proposed architecture your team started to implement. Mention the current progress at each part, i.e., how much of the proposed functionality you have completed.</w:t>
+      </w:r>
+    </w:p>
+    <w:p>
+      <w:pPr>
+        <w:spacing w:after="0" w:line="240" w:lineRule="auto"/>
+      </w:pPr>
+    </w:p>
+    <w:p>
+      <w:pPr>
+        <w:spacing w:after="0" w:line="240" w:lineRule="auto"/>
+      </w:pPr>
+      <w:r>
+        <w:t xml:space="preserve">For the parts that you </w:t>
+      </w:r>
+      <w:proofErr w:type="gramStart"/>
+      <w:r>
+        <w:t>already</w:t>
+      </w:r>
+      <w:proofErr w:type="gramEnd"/>
+      <w:r>
+        <w:t xml:space="preserve"> started to work on, explain whether you have tried to integrate them with the rest of system. In other words, explain which of the interfaces in your architecture </w:t>
+      </w:r>
+      <w:proofErr w:type="gramStart"/>
+      <w:r>
+        <w:t>have you</w:t>
+      </w:r>
+      <w:proofErr w:type="gramEnd"/>
+      <w:r>
+        <w:t xml:space="preserve"> started to implement.</w:t>
+      </w:r>
+    </w:p>
+    <w:p>
+      <w:pPr>
+        <w:spacing w:after="0" w:line="240" w:lineRule="auto"/>
+      </w:pPr>
+      <w:r>
+        <w:t>If you have performed any tests on your alpha prototype (or the subsystems of your prototype), briefly explain your findings.</w:t>
+      </w:r>
+    </w:p>
+    <w:p>
+      <w:pPr>
+        <w:spacing w:after="0" w:line="240" w:lineRule="auto"/>
+      </w:pPr>
+    </w:p>
+    <w:p>
+      <w:pPr>
+        <w:spacing w:after="0" w:line="240" w:lineRule="auto"/>
+      </w:pPr>
+      <w:r>
+        <w:t xml:space="preserve">I recommend </w:t>
+      </w:r>
+      <w:proofErr w:type="gramStart"/>
+      <w:r>
+        <w:t>to include</w:t>
+      </w:r>
+      <w:proofErr w:type="gramEnd"/>
+      <w:r>
+        <w:t xml:space="preserve"> plenty of images and pictures of the following where appropriate:</w:t>
+      </w:r>
+    </w:p>
+    <w:p>
+      <w:pPr>
+        <w:spacing w:after="0" w:line="240" w:lineRule="auto"/>
+      </w:pPr>
+      <w:proofErr w:type="gramStart"/>
+      <w:r>
+        <w:t>-  any</w:t>
+      </w:r>
+      <w:proofErr w:type="gramEnd"/>
+      <w:r>
+        <w:t xml:space="preserve"> diagrams/figures that visualize various features of your </w:t>
+      </w:r>
+      <w:proofErr w:type="gramStart"/>
+      <w:r>
+        <w:t>prototype;</w:t>
+      </w:r>
+      <w:proofErr w:type="gramEnd"/>
       <w:r>
         <w:t xml:space="preserve"> </w:t>
       </w:r>
-      <w:bookmarkStart w:id="35" w:name="_Toc183427552"/>
-      <w:r>
-        <w:t>Alpha Prototype Description</w:t>
-      </w:r>
-      <w:bookmarkEnd w:id="35"/>
     </w:p>
     <w:p>
       <w:pPr>
         <w:spacing w:after="0" w:line="240" w:lineRule="auto"/>
-        <w:rPr>
-          <w:u w:val="single"/>
-        </w:rPr>
-      </w:pPr>
-      <w:r>
-        <w:rPr>
-          <w:u w:val="single"/>
-        </w:rPr>
-        <w:t>***This is the first section that is truly new for this document***</w:t>
-      </w:r>
+      </w:pPr>
+      <w:proofErr w:type="gramStart"/>
+      <w:r>
+        <w:t>-  the</w:t>
+      </w:r>
+      <w:proofErr w:type="gramEnd"/>
+      <w:r>
+        <w:t xml:space="preserve"> screenshots of your user </w:t>
+      </w:r>
+      <w:proofErr w:type="gramStart"/>
+      <w:r>
+        <w:t>interfaces;</w:t>
+      </w:r>
+      <w:proofErr w:type="gramEnd"/>
     </w:p>
     <w:p>
       <w:pPr>
         <w:spacing w:after="0" w:line="240" w:lineRule="auto"/>
-        <w:rPr>
-          <w:u w:val="single"/>
-        </w:rPr>
-      </w:pPr>
-      <w:r>
-        <w:rPr>
-          <w:u w:val="single"/>
-        </w:rPr>
-        <w:t>Describe your alpha prototype implementation. Please format this section according to what you think is the best way to describe your prototype. The following is just a suggestion.</w:t>
-      </w:r>
+      </w:pPr>
+      <w:proofErr w:type="gramStart"/>
+      <w:r>
+        <w:t>-  the</w:t>
+      </w:r>
+      <w:proofErr w:type="gramEnd"/>
+      <w:r>
+        <w:t xml:space="preserve"> screenshots of your test </w:t>
+      </w:r>
+      <w:proofErr w:type="gramStart"/>
+      <w:r>
+        <w:t>programs;</w:t>
+      </w:r>
+      <w:proofErr w:type="gramEnd"/>
     </w:p>
     <w:p>
       <w:pPr>
         <w:spacing w:after="0" w:line="240" w:lineRule="auto"/>
       </w:pPr>
+      <w:proofErr w:type="gramStart"/>
+      <w:r>
+        <w:t>-  pictures</w:t>
+      </w:r>
+      <w:proofErr w:type="gramEnd"/>
+      <w:r>
+        <w:t xml:space="preserve"> of your team testing and debugging the devices, programs, etc.</w:t>
+      </w:r>
     </w:p>
     <w:p>
       <w:pPr>
         <w:spacing w:after="0" w:line="240" w:lineRule="auto"/>
       </w:pPr>
       <w:r>
-        <w:t>Explain what parts/subsystems of your proposed architecture your team started to implement. Mention the current progress at each part, i.e., how much of the proposed functionality you have completed.</w:t>
+        <w:t xml:space="preserve">A well-thought and clear diagram </w:t>
+      </w:r>
+      <w:proofErr w:type="gramStart"/>
+      <w:r>
+        <w:t>is</w:t>
+      </w:r>
+      <w:proofErr w:type="gramEnd"/>
+      <w:r>
+        <w:t xml:space="preserve"> better than long and descriptive text. </w:t>
       </w:r>
     </w:p>
     <w:p>
@@ -5028,23 +5841,45 @@
         <w:spacing w:after="0" w:line="240" w:lineRule="auto"/>
       </w:pPr>
       <w:r>
-        <w:t xml:space="preserve">For the parts that you </w:t>
-      </w:r>
-      <w:proofErr w:type="gramStart"/>
-      <w:r>
-        <w:t>already</w:t>
-      </w:r>
-      <w:proofErr w:type="gramEnd"/>
-      <w:r>
-        <w:t xml:space="preserve"> started to work on, explain whether you have tried to integrate them with the rest of system. In other words, explain which of the interfaces in your architecture </w:t>
-      </w:r>
-      <w:proofErr w:type="gramStart"/>
-      <w:r>
-        <w:t>have you</w:t>
-      </w:r>
-      <w:proofErr w:type="gramEnd"/>
-      <w:r>
-        <w:t xml:space="preserve"> started to implement.</w:t>
+        <w:t>If your document starts to be very long due to screenshots and diagrams, please put at least some of them into an appendix to this document.</w:t>
+      </w:r>
+    </w:p>
+    <w:p>
+      <w:pPr>
+        <w:spacing w:after="144" w:line="240" w:lineRule="auto"/>
+      </w:pPr>
+    </w:p>
+    <w:p>
+      <w:pPr>
+        <w:spacing w:after="144" w:line="240" w:lineRule="auto"/>
+      </w:pPr>
+      <w:r>
+        <w:t xml:space="preserve">For each subsystem that you have implemented in your alpha prototype, you may include the following sub-sections. </w:t>
+      </w:r>
+    </w:p>
+    <w:p>
+      <w:pPr>
+        <w:pStyle w:val="Heading2"/>
+      </w:pPr>
+      <w:r>
+        <w:t xml:space="preserve"> </w:t>
+      </w:r>
+      <w:bookmarkStart w:id="44" w:name="_Toc183427553"/>
+      <w:r>
+        <w:t>[Subsystem Name]</w:t>
+      </w:r>
+      <w:bookmarkEnd w:id="44"/>
+      <w:r>
+        <w:t xml:space="preserve">  </w:t>
+      </w:r>
+    </w:p>
+    <w:p>
+      <w:pPr>
+        <w:pStyle w:val="Heading3"/>
+      </w:pPr>
+      <w:r>
+        <w:lastRenderedPageBreak/>
+        <w:t>Functions and Interfaces Implemented</w:t>
       </w:r>
     </w:p>
     <w:p>
@@ -5052,210 +5887,44 @@
         <w:spacing w:after="0" w:line="240" w:lineRule="auto"/>
       </w:pPr>
       <w:r>
-        <w:t>If you have performed any tests on your alpha prototype (or the subsystems of your prototype), briefly explain your findings.</w:t>
+        <w:t xml:space="preserve">List and describe the implemented functionality. Explain the remaining work. </w:t>
+      </w:r>
+    </w:p>
+    <w:p>
+      <w:pPr>
+        <w:pStyle w:val="Heading3"/>
+      </w:pPr>
+      <w:r>
+        <w:t>Preliminary Tests</w:t>
       </w:r>
     </w:p>
     <w:p>
       <w:pPr>
         <w:spacing w:after="0" w:line="240" w:lineRule="auto"/>
       </w:pPr>
+      <w:r>
+        <w:t>Report any test results for the unit and integration tests that you performed on your prototype. This subsection is a good place to include screenshot images from your tests (if applicable). A notable component here would be to include the results of your CI/CD status. Hopefully master still builds, right?</w:t>
+      </w:r>
     </w:p>
     <w:p>
       <w:pPr>
         <w:spacing w:after="0" w:line="240" w:lineRule="auto"/>
       </w:pPr>
-      <w:r>
-        <w:t xml:space="preserve">I recommend </w:t>
-      </w:r>
-      <w:proofErr w:type="gramStart"/>
-      <w:r>
-        <w:t>to include</w:t>
-      </w:r>
-      <w:proofErr w:type="gramEnd"/>
-      <w:r>
-        <w:t xml:space="preserve"> plenty of images and pictures of the following where appropriate:</w:t>
-      </w:r>
     </w:p>
     <w:p>
       <w:pPr>
         <w:spacing w:after="0" w:line="240" w:lineRule="auto"/>
       </w:pPr>
-      <w:proofErr w:type="gramStart"/>
-      <w:r>
-        <w:t>-  any</w:t>
-      </w:r>
-      <w:proofErr w:type="gramEnd"/>
-      <w:r>
-        <w:t xml:space="preserve"> diagrams/figures that visualize various features of your </w:t>
-      </w:r>
-      <w:proofErr w:type="gramStart"/>
-      <w:r>
-        <w:t>prototype;</w:t>
-      </w:r>
-      <w:proofErr w:type="gramEnd"/>
-      <w:r>
-        <w:t xml:space="preserve"> </w:t>
-      </w:r>
-    </w:p>
-    <w:p>
-      <w:pPr>
-        <w:spacing w:after="0" w:line="240" w:lineRule="auto"/>
-      </w:pPr>
-      <w:proofErr w:type="gramStart"/>
-      <w:r>
-        <w:t>-  the</w:t>
-      </w:r>
-      <w:proofErr w:type="gramEnd"/>
-      <w:r>
-        <w:t xml:space="preserve"> screenshots of your user </w:t>
-      </w:r>
-      <w:proofErr w:type="gramStart"/>
-      <w:r>
-        <w:t>interfaces;</w:t>
-      </w:r>
-      <w:proofErr w:type="gramEnd"/>
-    </w:p>
-    <w:p>
-      <w:pPr>
-        <w:spacing w:after="0" w:line="240" w:lineRule="auto"/>
-      </w:pPr>
-      <w:proofErr w:type="gramStart"/>
-      <w:r>
-        <w:t>-  the</w:t>
-      </w:r>
-      <w:proofErr w:type="gramEnd"/>
-      <w:r>
-        <w:t xml:space="preserve"> screenshots of your test </w:t>
-      </w:r>
-      <w:proofErr w:type="gramStart"/>
-      <w:r>
-        <w:t>programs;</w:t>
-      </w:r>
-      <w:proofErr w:type="gramEnd"/>
-    </w:p>
-    <w:p>
-      <w:pPr>
-        <w:spacing w:after="0" w:line="240" w:lineRule="auto"/>
-      </w:pPr>
-      <w:proofErr w:type="gramStart"/>
-      <w:r>
-        <w:t>-  pictures</w:t>
-      </w:r>
-      <w:proofErr w:type="gramEnd"/>
-      <w:r>
-        <w:t xml:space="preserve"> of your team testing and debugging the devices, programs, etc.</w:t>
-      </w:r>
-    </w:p>
-    <w:p>
-      <w:pPr>
-        <w:spacing w:after="0" w:line="240" w:lineRule="auto"/>
-      </w:pPr>
-      <w:r>
-        <w:t xml:space="preserve">A well-thought and clear diagram </w:t>
-      </w:r>
-      <w:proofErr w:type="gramStart"/>
-      <w:r>
-        <w:t>is</w:t>
-      </w:r>
-      <w:proofErr w:type="gramEnd"/>
-      <w:r>
-        <w:t xml:space="preserve"> better than long and descriptive text. </w:t>
-      </w:r>
-    </w:p>
-    <w:p>
-      <w:pPr>
-        <w:spacing w:after="0" w:line="240" w:lineRule="auto"/>
-      </w:pPr>
-    </w:p>
-    <w:p>
-      <w:pPr>
-        <w:spacing w:after="0" w:line="240" w:lineRule="auto"/>
-      </w:pPr>
-      <w:r>
-        <w:t>If your document starts to be very long due to screenshots and diagrams, please put at least some of them into an appendix to this document.</w:t>
-      </w:r>
-    </w:p>
-    <w:p>
-      <w:pPr>
-        <w:spacing w:after="144" w:line="240" w:lineRule="auto"/>
-      </w:pPr>
-    </w:p>
-    <w:p>
-      <w:pPr>
-        <w:spacing w:after="144" w:line="240" w:lineRule="auto"/>
-      </w:pPr>
-      <w:r>
-        <w:t xml:space="preserve">For each subsystem that you have implemented in your alpha prototype, you may include the following sub-sections. </w:t>
-      </w:r>
-    </w:p>
-    <w:p>
-      <w:pPr>
-        <w:pStyle w:val="Heading2"/>
-      </w:pPr>
-      <w:r>
-        <w:t xml:space="preserve"> </w:t>
-      </w:r>
-      <w:bookmarkStart w:id="36" w:name="_Toc183427553"/>
-      <w:r>
-        <w:t>[Subsystem Name]</w:t>
-      </w:r>
-      <w:bookmarkEnd w:id="36"/>
-      <w:r>
-        <w:t xml:space="preserve">  </w:t>
-      </w:r>
-    </w:p>
-    <w:p>
-      <w:pPr>
-        <w:pStyle w:val="Heading3"/>
-      </w:pPr>
-      <w:r>
-        <w:t>Functions and Interfaces Implemented</w:t>
-      </w:r>
-    </w:p>
-    <w:p>
-      <w:pPr>
-        <w:spacing w:after="0" w:line="240" w:lineRule="auto"/>
-      </w:pPr>
-      <w:r>
-        <w:t xml:space="preserve">List and describe the implemented functionality. Explain the remaining work. </w:t>
-      </w:r>
-    </w:p>
-    <w:p>
-      <w:pPr>
-        <w:pStyle w:val="Heading3"/>
-      </w:pPr>
-      <w:r>
-        <w:lastRenderedPageBreak/>
-        <w:t>Preliminary Tests</w:t>
-      </w:r>
-    </w:p>
-    <w:p>
-      <w:pPr>
-        <w:spacing w:after="0" w:line="240" w:lineRule="auto"/>
-      </w:pPr>
-      <w:r>
-        <w:t>Report any test results for the unit and integration tests that you performed on your prototype. This subsection is a good place to include screenshot images from your tests (if applicable). A notable component here would be to include the results of your CI/CD status. Hopefully master still builds, right?</w:t>
-      </w:r>
-    </w:p>
-    <w:p>
-      <w:pPr>
-        <w:spacing w:after="0" w:line="240" w:lineRule="auto"/>
-      </w:pPr>
-    </w:p>
-    <w:p>
-      <w:pPr>
-        <w:spacing w:after="0" w:line="240" w:lineRule="auto"/>
-      </w:pPr>
     </w:p>
     <w:p>
       <w:pPr>
         <w:pStyle w:val="Heading1"/>
       </w:pPr>
-      <w:bookmarkStart w:id="37" w:name="_Toc183427554"/>
+      <w:bookmarkStart w:id="45" w:name="_Toc183427554"/>
       <w:r>
         <w:t>Alpha Prototype Demonstration</w:t>
       </w:r>
-      <w:bookmarkEnd w:id="37"/>
+      <w:bookmarkEnd w:id="45"/>
       <w:r>
         <w:t xml:space="preserve"> </w:t>
       </w:r>
@@ -5380,13 +6049,13 @@
       <w:pPr>
         <w:pStyle w:val="Heading1"/>
       </w:pPr>
-      <w:bookmarkStart w:id="38" w:name="_3dy6vkm" w:colFirst="0" w:colLast="0"/>
-      <w:bookmarkStart w:id="39" w:name="_Toc183427555"/>
-      <w:bookmarkEnd w:id="38"/>
+      <w:bookmarkStart w:id="46" w:name="_3dy6vkm" w:colFirst="0" w:colLast="0"/>
+      <w:bookmarkStart w:id="47" w:name="_Toc183427555"/>
+      <w:bookmarkEnd w:id="46"/>
       <w:r>
         <w:t>Future Work</w:t>
       </w:r>
-      <w:bookmarkEnd w:id="39"/>
+      <w:bookmarkEnd w:id="47"/>
       <w:r>
         <w:t xml:space="preserve"> </w:t>
       </w:r>
@@ -5403,11 +6072,11 @@
       <w:pPr>
         <w:pStyle w:val="Heading1"/>
       </w:pPr>
-      <w:bookmarkStart w:id="40" w:name="_Toc183427556"/>
+      <w:bookmarkStart w:id="48" w:name="_Toc183427556"/>
       <w:r>
         <w:t>Glossary</w:t>
       </w:r>
-      <w:bookmarkEnd w:id="40"/>
+      <w:bookmarkEnd w:id="48"/>
     </w:p>
     <w:p>
       <w:pPr>
@@ -5421,13 +6090,13 @@
       <w:pPr>
         <w:pStyle w:val="Heading1"/>
       </w:pPr>
-      <w:bookmarkStart w:id="41" w:name="_j0uce1ac0at7" w:colFirst="0" w:colLast="0"/>
-      <w:bookmarkStart w:id="42" w:name="_Toc183427557"/>
-      <w:bookmarkEnd w:id="41"/>
+      <w:bookmarkStart w:id="49" w:name="_j0uce1ac0at7" w:colFirst="0" w:colLast="0"/>
+      <w:bookmarkStart w:id="50" w:name="_Toc183427557"/>
+      <w:bookmarkEnd w:id="49"/>
       <w:r>
         <w:t>References</w:t>
       </w:r>
-      <w:bookmarkEnd w:id="42"/>
+      <w:bookmarkEnd w:id="50"/>
     </w:p>
     <w:p>
       <w:r>
@@ -5461,16 +6130,16 @@
       <w:pPr>
         <w:pStyle w:val="Heading1"/>
       </w:pPr>
-      <w:bookmarkStart w:id="43" w:name="_e40a8laeeh1a" w:colFirst="0" w:colLast="0"/>
-      <w:bookmarkEnd w:id="43"/>
+      <w:bookmarkStart w:id="51" w:name="_e40a8laeeh1a" w:colFirst="0" w:colLast="0"/>
+      <w:bookmarkEnd w:id="51"/>
       <w:r>
         <w:t xml:space="preserve"> </w:t>
       </w:r>
-      <w:bookmarkStart w:id="44" w:name="_Toc183427558"/>
+      <w:bookmarkStart w:id="52" w:name="_Toc183427558"/>
       <w:r>
         <w:t>Appendices</w:t>
       </w:r>
-      <w:bookmarkEnd w:id="44"/>
+      <w:bookmarkEnd w:id="52"/>
     </w:p>
     <w:p>
       <w:pPr>
@@ -5481,6 +6150,9 @@
       </w:r>
       <w:r>
         <w:br/>
+      </w:r>
+      <w:r>
+        <w:lastRenderedPageBreak/>
         <w:t xml:space="preserve">Appendix </w:t>
       </w:r>
       <w:proofErr w:type="spellStart"/>
@@ -5494,9 +6166,6 @@
       </w:r>
       <w:r>
         <w:br/>
-      </w:r>
-      <w:r>
-        <w:lastRenderedPageBreak/>
         <w:t>…</w:t>
       </w:r>
       <w:r>
@@ -5750,6 +6419,95 @@
     </w:lvl>
   </w:abstractNum>
   <w:abstractNum w:abstractNumId="1" w15:restartNumberingAfterBreak="0">
+    <w:nsid w:val="0D39738A"/>
+    <w:multiLevelType w:val="hybridMultilevel"/>
+    <w:tmpl w:val="410860E4"/>
+    <w:lvl w:ilvl="0" w:tplc="0409000F">
+      <w:start w:val="1"/>
+      <w:numFmt w:val="decimal"/>
+      <w:lvlText w:val="%1."/>
+      <w:lvlJc w:val="left"/>
+      <w:pPr>
+        <w:ind w:left="720" w:hanging="360"/>
+      </w:pPr>
+      <w:rPr>
+        <w:rFonts w:hint="default"/>
+      </w:rPr>
+    </w:lvl>
+    <w:lvl w:ilvl="1" w:tplc="04090019" w:tentative="1">
+      <w:start w:val="1"/>
+      <w:numFmt w:val="lowerLetter"/>
+      <w:lvlText w:val="%2."/>
+      <w:lvlJc w:val="left"/>
+      <w:pPr>
+        <w:ind w:left="1440" w:hanging="360"/>
+      </w:pPr>
+    </w:lvl>
+    <w:lvl w:ilvl="2" w:tplc="0409001B" w:tentative="1">
+      <w:start w:val="1"/>
+      <w:numFmt w:val="lowerRoman"/>
+      <w:lvlText w:val="%3."/>
+      <w:lvlJc w:val="right"/>
+      <w:pPr>
+        <w:ind w:left="2160" w:hanging="180"/>
+      </w:pPr>
+    </w:lvl>
+    <w:lvl w:ilvl="3" w:tplc="0409000F" w:tentative="1">
+      <w:start w:val="1"/>
+      <w:numFmt w:val="decimal"/>
+      <w:lvlText w:val="%4."/>
+      <w:lvlJc w:val="left"/>
+      <w:pPr>
+        <w:ind w:left="2880" w:hanging="360"/>
+      </w:pPr>
+    </w:lvl>
+    <w:lvl w:ilvl="4" w:tplc="04090019" w:tentative="1">
+      <w:start w:val="1"/>
+      <w:numFmt w:val="lowerLetter"/>
+      <w:lvlText w:val="%5."/>
+      <w:lvlJc w:val="left"/>
+      <w:pPr>
+        <w:ind w:left="3600" w:hanging="360"/>
+      </w:pPr>
+    </w:lvl>
+    <w:lvl w:ilvl="5" w:tplc="0409001B" w:tentative="1">
+      <w:start w:val="1"/>
+      <w:numFmt w:val="lowerRoman"/>
+      <w:lvlText w:val="%6."/>
+      <w:lvlJc w:val="right"/>
+      <w:pPr>
+        <w:ind w:left="4320" w:hanging="180"/>
+      </w:pPr>
+    </w:lvl>
+    <w:lvl w:ilvl="6" w:tplc="0409000F" w:tentative="1">
+      <w:start w:val="1"/>
+      <w:numFmt w:val="decimal"/>
+      <w:lvlText w:val="%7."/>
+      <w:lvlJc w:val="left"/>
+      <w:pPr>
+        <w:ind w:left="5040" w:hanging="360"/>
+      </w:pPr>
+    </w:lvl>
+    <w:lvl w:ilvl="7" w:tplc="04090019" w:tentative="1">
+      <w:start w:val="1"/>
+      <w:numFmt w:val="lowerLetter"/>
+      <w:lvlText w:val="%8."/>
+      <w:lvlJc w:val="left"/>
+      <w:pPr>
+        <w:ind w:left="5760" w:hanging="360"/>
+      </w:pPr>
+    </w:lvl>
+    <w:lvl w:ilvl="8" w:tplc="0409001B" w:tentative="1">
+      <w:start w:val="1"/>
+      <w:numFmt w:val="lowerRoman"/>
+      <w:lvlText w:val="%9."/>
+      <w:lvlJc w:val="right"/>
+      <w:pPr>
+        <w:ind w:left="6480" w:hanging="180"/>
+      </w:pPr>
+    </w:lvl>
+  </w:abstractNum>
+  <w:abstractNum w:abstractNumId="2" w15:restartNumberingAfterBreak="0">
     <w:nsid w:val="14D80AF4"/>
     <w:multiLevelType w:val="hybridMultilevel"/>
     <w:tmpl w:val="06648D82"/>
@@ -5835,7 +6593,182 @@
       </w:pPr>
     </w:lvl>
   </w:abstractNum>
-  <w:abstractNum w:abstractNumId="2" w15:restartNumberingAfterBreak="0">
+  <w:abstractNum w:abstractNumId="3" w15:restartNumberingAfterBreak="0">
+    <w:nsid w:val="1E5B3D76"/>
+    <w:multiLevelType w:val="hybridMultilevel"/>
+    <w:tmpl w:val="2A2E86EC"/>
+    <w:lvl w:ilvl="0" w:tplc="0409000F">
+      <w:start w:val="1"/>
+      <w:numFmt w:val="decimal"/>
+      <w:lvlText w:val="%1."/>
+      <w:lvlJc w:val="left"/>
+      <w:pPr>
+        <w:ind w:left="720" w:hanging="360"/>
+      </w:pPr>
+      <w:rPr>
+        <w:rFonts w:hint="default"/>
+      </w:rPr>
+    </w:lvl>
+    <w:lvl w:ilvl="1" w:tplc="04090019" w:tentative="1">
+      <w:start w:val="1"/>
+      <w:numFmt w:val="lowerLetter"/>
+      <w:lvlText w:val="%2."/>
+      <w:lvlJc w:val="left"/>
+      <w:pPr>
+        <w:ind w:left="1440" w:hanging="360"/>
+      </w:pPr>
+    </w:lvl>
+    <w:lvl w:ilvl="2" w:tplc="0409001B" w:tentative="1">
+      <w:start w:val="1"/>
+      <w:numFmt w:val="lowerRoman"/>
+      <w:lvlText w:val="%3."/>
+      <w:lvlJc w:val="right"/>
+      <w:pPr>
+        <w:ind w:left="2160" w:hanging="180"/>
+      </w:pPr>
+    </w:lvl>
+    <w:lvl w:ilvl="3" w:tplc="0409000F" w:tentative="1">
+      <w:start w:val="1"/>
+      <w:numFmt w:val="decimal"/>
+      <w:lvlText w:val="%4."/>
+      <w:lvlJc w:val="left"/>
+      <w:pPr>
+        <w:ind w:left="2880" w:hanging="360"/>
+      </w:pPr>
+    </w:lvl>
+    <w:lvl w:ilvl="4" w:tplc="04090019" w:tentative="1">
+      <w:start w:val="1"/>
+      <w:numFmt w:val="lowerLetter"/>
+      <w:lvlText w:val="%5."/>
+      <w:lvlJc w:val="left"/>
+      <w:pPr>
+        <w:ind w:left="3600" w:hanging="360"/>
+      </w:pPr>
+    </w:lvl>
+    <w:lvl w:ilvl="5" w:tplc="0409001B" w:tentative="1">
+      <w:start w:val="1"/>
+      <w:numFmt w:val="lowerRoman"/>
+      <w:lvlText w:val="%6."/>
+      <w:lvlJc w:val="right"/>
+      <w:pPr>
+        <w:ind w:left="4320" w:hanging="180"/>
+      </w:pPr>
+    </w:lvl>
+    <w:lvl w:ilvl="6" w:tplc="0409000F" w:tentative="1">
+      <w:start w:val="1"/>
+      <w:numFmt w:val="decimal"/>
+      <w:lvlText w:val="%7."/>
+      <w:lvlJc w:val="left"/>
+      <w:pPr>
+        <w:ind w:left="5040" w:hanging="360"/>
+      </w:pPr>
+    </w:lvl>
+    <w:lvl w:ilvl="7" w:tplc="04090019" w:tentative="1">
+      <w:start w:val="1"/>
+      <w:numFmt w:val="lowerLetter"/>
+      <w:lvlText w:val="%8."/>
+      <w:lvlJc w:val="left"/>
+      <w:pPr>
+        <w:ind w:left="5760" w:hanging="360"/>
+      </w:pPr>
+    </w:lvl>
+    <w:lvl w:ilvl="8" w:tplc="0409001B" w:tentative="1">
+      <w:start w:val="1"/>
+      <w:numFmt w:val="lowerRoman"/>
+      <w:lvlText w:val="%9."/>
+      <w:lvlJc w:val="right"/>
+      <w:pPr>
+        <w:ind w:left="6480" w:hanging="180"/>
+      </w:pPr>
+    </w:lvl>
+  </w:abstractNum>
+  <w:abstractNum w:abstractNumId="4" w15:restartNumberingAfterBreak="0">
+    <w:nsid w:val="2F244129"/>
+    <w:multiLevelType w:val="multilevel"/>
+    <w:tmpl w:val="094637B0"/>
+    <w:lvl w:ilvl="0">
+      <w:start w:val="1"/>
+      <w:numFmt w:val="upperRoman"/>
+      <w:lvlText w:val="%1."/>
+      <w:lvlJc w:val="left"/>
+      <w:pPr>
+        <w:ind w:left="360" w:hanging="360"/>
+      </w:pPr>
+    </w:lvl>
+    <w:lvl w:ilvl="1">
+      <w:start w:val="1"/>
+      <w:numFmt w:val="decimal"/>
+      <w:lvlText w:val="%1.%2."/>
+      <w:lvlJc w:val="left"/>
+      <w:pPr>
+        <w:ind w:left="0" w:firstLine="0"/>
+      </w:pPr>
+    </w:lvl>
+    <w:lvl w:ilvl="2">
+      <w:start w:val="1"/>
+      <w:numFmt w:val="decimal"/>
+      <w:lvlText w:val="%1.%2.%3."/>
+      <w:lvlJc w:val="left"/>
+      <w:pPr>
+        <w:ind w:left="0" w:firstLine="240"/>
+      </w:pPr>
+    </w:lvl>
+    <w:lvl w:ilvl="3">
+      <w:start w:val="1"/>
+      <w:numFmt w:val="decimal"/>
+      <w:lvlText w:val="%1.%2.%3.%4."/>
+      <w:lvlJc w:val="left"/>
+      <w:pPr>
+        <w:ind w:left="0" w:firstLine="360"/>
+      </w:pPr>
+    </w:lvl>
+    <w:lvl w:ilvl="4">
+      <w:start w:val="1"/>
+      <w:numFmt w:val="decimal"/>
+      <w:lvlText w:val="%1.%2.%3.%4.%5."/>
+      <w:lvlJc w:val="left"/>
+      <w:pPr>
+        <w:ind w:left="0" w:firstLine="480"/>
+      </w:pPr>
+    </w:lvl>
+    <w:lvl w:ilvl="5">
+      <w:start w:val="1"/>
+      <w:numFmt w:val="decimal"/>
+      <w:lvlText w:val="%1.%2.%3.%4.%5.%6."/>
+      <w:lvlJc w:val="left"/>
+      <w:pPr>
+        <w:ind w:left="0" w:firstLine="600"/>
+      </w:pPr>
+    </w:lvl>
+    <w:lvl w:ilvl="6">
+      <w:start w:val="1"/>
+      <w:numFmt w:val="decimal"/>
+      <w:lvlText w:val="%1.%2.%3.%4.%5.%6.%7."/>
+      <w:lvlJc w:val="left"/>
+      <w:pPr>
+        <w:ind w:left="3240" w:hanging="1080"/>
+      </w:pPr>
+    </w:lvl>
+    <w:lvl w:ilvl="7">
+      <w:start w:val="1"/>
+      <w:numFmt w:val="decimal"/>
+      <w:lvlText w:val="%1.%2.%3.%4.%5.%6.%7.%8."/>
+      <w:lvlJc w:val="left"/>
+      <w:pPr>
+        <w:ind w:left="3744" w:hanging="1224"/>
+      </w:pPr>
+    </w:lvl>
+    <w:lvl w:ilvl="8">
+      <w:start w:val="1"/>
+      <w:numFmt w:val="decimal"/>
+      <w:lvlText w:val="%1.%2.%3.%4.%5.%6.%7.%8.%9."/>
+      <w:lvlJc w:val="left"/>
+      <w:pPr>
+        <w:ind w:left="4320" w:hanging="1440"/>
+      </w:pPr>
+    </w:lvl>
+  </w:abstractNum>
+  <w:abstractNum w:abstractNumId="5" w15:restartNumberingAfterBreak="0">
     <w:nsid w:val="32C6027F"/>
     <w:multiLevelType w:val="multilevel"/>
     <w:tmpl w:val="0040F7C4"/>
@@ -5948,7 +6881,7 @@
       </w:rPr>
     </w:lvl>
   </w:abstractNum>
-  <w:abstractNum w:abstractNumId="3" w15:restartNumberingAfterBreak="0">
+  <w:abstractNum w:abstractNumId="6" w15:restartNumberingAfterBreak="0">
     <w:nsid w:val="38030673"/>
     <w:multiLevelType w:val="hybridMultilevel"/>
     <w:tmpl w:val="A4DAE6C8"/>
@@ -6034,7 +6967,7 @@
       </w:pPr>
     </w:lvl>
   </w:abstractNum>
-  <w:abstractNum w:abstractNumId="4" w15:restartNumberingAfterBreak="0">
+  <w:abstractNum w:abstractNumId="7" w15:restartNumberingAfterBreak="0">
     <w:nsid w:val="44A875D6"/>
     <w:multiLevelType w:val="hybridMultilevel"/>
     <w:tmpl w:val="CB88A064"/>
@@ -6120,7 +7053,7 @@
       </w:pPr>
     </w:lvl>
   </w:abstractNum>
-  <w:abstractNum w:abstractNumId="5" w15:restartNumberingAfterBreak="0">
+  <w:abstractNum w:abstractNumId="8" w15:restartNumberingAfterBreak="0">
     <w:nsid w:val="469C06FF"/>
     <w:multiLevelType w:val="multilevel"/>
     <w:tmpl w:val="B0B24ED0"/>
@@ -6206,7 +7139,7 @@
       </w:pPr>
     </w:lvl>
   </w:abstractNum>
-  <w:abstractNum w:abstractNumId="6" w15:restartNumberingAfterBreak="0">
+  <w:abstractNum w:abstractNumId="9" w15:restartNumberingAfterBreak="0">
     <w:nsid w:val="55596C9D"/>
     <w:multiLevelType w:val="multilevel"/>
     <w:tmpl w:val="40AC5F00"/>
@@ -6292,7 +7225,7 @@
       </w:pPr>
     </w:lvl>
   </w:abstractNum>
-  <w:abstractNum w:abstractNumId="7" w15:restartNumberingAfterBreak="0">
+  <w:abstractNum w:abstractNumId="10" w15:restartNumberingAfterBreak="0">
     <w:nsid w:val="5EA51FA3"/>
     <w:multiLevelType w:val="multilevel"/>
     <w:tmpl w:val="AD2E3084"/>
@@ -6405,7 +7338,7 @@
       </w:rPr>
     </w:lvl>
   </w:abstractNum>
-  <w:abstractNum w:abstractNumId="8" w15:restartNumberingAfterBreak="0">
+  <w:abstractNum w:abstractNumId="11" w15:restartNumberingAfterBreak="0">
     <w:nsid w:val="5FB85A6B"/>
     <w:multiLevelType w:val="multilevel"/>
     <w:tmpl w:val="0FE89FC2"/>
@@ -6518,7 +7451,7 @@
       </w:rPr>
     </w:lvl>
   </w:abstractNum>
-  <w:abstractNum w:abstractNumId="9" w15:restartNumberingAfterBreak="0">
+  <w:abstractNum w:abstractNumId="12" w15:restartNumberingAfterBreak="0">
     <w:nsid w:val="6BC82E4B"/>
     <w:multiLevelType w:val="multilevel"/>
     <w:tmpl w:val="2884936C"/>
@@ -6619,7 +7552,7 @@
       </w:pPr>
     </w:lvl>
   </w:abstractNum>
-  <w:abstractNum w:abstractNumId="10" w15:restartNumberingAfterBreak="0">
+  <w:abstractNum w:abstractNumId="13" w15:restartNumberingAfterBreak="0">
     <w:nsid w:val="7562BEFA"/>
     <w:multiLevelType w:val="hybridMultilevel"/>
     <w:tmpl w:val="74F20782"/>
@@ -6705,7 +7638,7 @@
       </w:pPr>
     </w:lvl>
   </w:abstractNum>
-  <w:abstractNum w:abstractNumId="11" w15:restartNumberingAfterBreak="0">
+  <w:abstractNum w:abstractNumId="14" w15:restartNumberingAfterBreak="0">
     <w:nsid w:val="7B15192F"/>
     <w:multiLevelType w:val="multilevel"/>
     <w:tmpl w:val="AFAA8F44"/>
@@ -6795,40 +7728,49 @@
     <w:abstractNumId w:val="0"/>
   </w:num>
   <w:num w:numId="2" w16cid:durableId="1559585884">
+    <w:abstractNumId w:val="12"/>
+  </w:num>
+  <w:num w:numId="3" w16cid:durableId="59982154">
+    <w:abstractNumId w:val="11"/>
+  </w:num>
+  <w:num w:numId="4" w16cid:durableId="372776984">
+    <w:abstractNumId w:val="5"/>
+  </w:num>
+  <w:num w:numId="5" w16cid:durableId="495078399">
+    <w:abstractNumId w:val="10"/>
+  </w:num>
+  <w:num w:numId="6" w16cid:durableId="1642492396">
+    <w:abstractNumId w:val="13"/>
+  </w:num>
+  <w:num w:numId="7" w16cid:durableId="1311985102">
+    <w:abstractNumId w:val="7"/>
+  </w:num>
+  <w:num w:numId="8" w16cid:durableId="950550238">
+    <w:abstractNumId w:val="2"/>
+  </w:num>
+  <w:num w:numId="9" w16cid:durableId="958687781">
+    <w:abstractNumId w:val="6"/>
+  </w:num>
+  <w:num w:numId="10" w16cid:durableId="1912615573">
+    <w:abstractNumId w:val="8"/>
+  </w:num>
+  <w:num w:numId="11" w16cid:durableId="885489571">
+    <w:abstractNumId w:val="14"/>
+  </w:num>
+  <w:num w:numId="12" w16cid:durableId="485708711">
     <w:abstractNumId w:val="9"/>
   </w:num>
-  <w:num w:numId="3" w16cid:durableId="59982154">
-    <w:abstractNumId w:val="8"/>
+  <w:num w:numId="13" w16cid:durableId="136531453">
+    <w:abstractNumId w:val="12"/>
   </w:num>
-  <w:num w:numId="4" w16cid:durableId="372776984">
-    <w:abstractNumId w:val="2"/>
-  </w:num>
-  <w:num w:numId="5" w16cid:durableId="495078399">
-    <w:abstractNumId w:val="7"/>
-  </w:num>
-  <w:num w:numId="6" w16cid:durableId="1642492396">
-    <w:abstractNumId w:val="10"/>
-  </w:num>
-  <w:num w:numId="7" w16cid:durableId="1311985102">
+  <w:num w:numId="14" w16cid:durableId="290676375">
     <w:abstractNumId w:val="4"/>
   </w:num>
-  <w:num w:numId="8" w16cid:durableId="950550238">
-    <w:abstractNumId w:val="1"/>
-  </w:num>
-  <w:num w:numId="9" w16cid:durableId="958687781">
+  <w:num w:numId="15" w16cid:durableId="1436558034">
     <w:abstractNumId w:val="3"/>
   </w:num>
-  <w:num w:numId="10" w16cid:durableId="1912615573">
-    <w:abstractNumId w:val="5"/>
-  </w:num>
-  <w:num w:numId="11" w16cid:durableId="885489571">
-    <w:abstractNumId w:val="11"/>
-  </w:num>
-  <w:num w:numId="12" w16cid:durableId="485708711">
-    <w:abstractNumId w:val="6"/>
-  </w:num>
-  <w:num w:numId="13" w16cid:durableId="136531453">
-    <w:abstractNumId w:val="9"/>
+  <w:num w:numId="16" w16cid:durableId="1668091618">
+    <w:abstractNumId w:val="1"/>
   </w:num>
 </w:numbering>
 </file>
@@ -7524,6 +8466,17 @@
       <w:ind w:left="660"/>
     </w:pPr>
   </w:style>
+  <w:style w:type="paragraph" w:styleId="ListParagraph">
+    <w:name w:val="List Paragraph"/>
+    <w:basedOn w:val="Normal"/>
+    <w:uiPriority w:val="34"/>
+    <w:qFormat/>
+    <w:rsid w:val="007246E8"/>
+    <w:pPr>
+      <w:ind w:left="720"/>
+      <w:contextualSpacing/>
+    </w:pPr>
+  </w:style>
 </w:styles>
 </file>
 

</xml_diff>

<commit_message>
Added Introduction to Prototype Report
</commit_message>
<xml_diff>
--- a/documentation/PrototypeReport.docx
+++ b/documentation/PrototypeReport.docx
@@ -223,15 +223,7 @@
     </w:p>
     <w:p>
       <w:r>
-        <w:t xml:space="preserve">Length = minimum of 5 pages text + appendices as needed - though, this should be *MUCH* longer than 5 pages if you leverage </w:t>
-      </w:r>
-      <w:proofErr w:type="gramStart"/>
-      <w:r>
-        <w:t>all of</w:t>
-      </w:r>
-      <w:proofErr w:type="gramEnd"/>
-      <w:r>
-        <w:t xml:space="preserve"> your prior documents</w:t>
+        <w:t>Length = minimum of 5 pages text + appendices as needed - though, this should be *MUCH* longer than 5 pages if you leverage all of your prior documents</w:t>
       </w:r>
       <w:r>
         <w:br/>
@@ -365,15 +357,7 @@
     </w:p>
     <w:p>
       <w:r>
-        <w:t xml:space="preserve">Typed with </w:t>
-      </w:r>
-      <w:proofErr w:type="gramStart"/>
-      <w:r>
-        <w:t>one inch</w:t>
-      </w:r>
-      <w:proofErr w:type="gramEnd"/>
-      <w:r>
-        <w:t xml:space="preserve"> margins on sides, top and bottom.</w:t>
+        <w:t>Typed with one inch margins on sides, top and bottom.</w:t>
       </w:r>
     </w:p>
     <w:p>
@@ -450,7 +434,7 @@
           <w:r>
             <w:fldChar w:fldCharType="separate"/>
           </w:r>
-          <w:hyperlink w:anchor="_Toc183427541" w:history="1">
+          <w:hyperlink w:anchor="_Toc183430761" w:history="1">
             <w:r>
               <w:rPr>
                 <w:rStyle w:val="Hyperlink"/>
@@ -495,7 +479,7 @@
                 <w:noProof/>
                 <w:webHidden/>
               </w:rPr>
-              <w:instrText xml:space="preserve"> PAGEREF _Toc183427541 \h </w:instrText>
+              <w:instrText xml:space="preserve"> PAGEREF _Toc183430761 \h </w:instrText>
             </w:r>
             <w:r>
               <w:rPr>
@@ -516,6 +500,282 @@
                 <w:webHidden/>
               </w:rPr>
               <w:t>4</w:t>
+            </w:r>
+            <w:r>
+              <w:rPr>
+                <w:noProof/>
+                <w:webHidden/>
+              </w:rPr>
+              <w:fldChar w:fldCharType="end"/>
+            </w:r>
+          </w:hyperlink>
+        </w:p>
+        <w:p>
+          <w:pPr>
+            <w:pStyle w:val="TOC2"/>
+            <w:tabs>
+              <w:tab w:val="left" w:pos="960"/>
+              <w:tab w:val="right" w:leader="dot" w:pos="9350"/>
+            </w:tabs>
+            <w:rPr>
+              <w:rFonts w:asciiTheme="minorHAnsi" w:eastAsiaTheme="minorEastAsia" w:hAnsiTheme="minorHAnsi" w:cstheme="minorBidi"/>
+              <w:noProof/>
+              <w:kern w:val="2"/>
+              <w:sz w:val="24"/>
+              <w:szCs w:val="24"/>
+              <w14:ligatures w14:val="standardContextual"/>
+            </w:rPr>
+          </w:pPr>
+          <w:hyperlink w:anchor="_Toc183430762" w:history="1">
+            <w:r>
+              <w:rPr>
+                <w:rStyle w:val="Hyperlink"/>
+                <w:noProof/>
+              </w:rPr>
+              <w:t>I.1.</w:t>
+            </w:r>
+            <w:r>
+              <w:rPr>
+                <w:rFonts w:asciiTheme="minorHAnsi" w:eastAsiaTheme="minorEastAsia" w:hAnsiTheme="minorHAnsi" w:cstheme="minorBidi"/>
+                <w:noProof/>
+                <w:kern w:val="2"/>
+                <w:sz w:val="24"/>
+                <w:szCs w:val="24"/>
+                <w14:ligatures w14:val="standardContextual"/>
+              </w:rPr>
+              <w:tab/>
+            </w:r>
+            <w:r>
+              <w:rPr>
+                <w:rStyle w:val="Hyperlink"/>
+                <w:noProof/>
+              </w:rPr>
+              <w:t>Project Overview</w:t>
+            </w:r>
+            <w:r>
+              <w:rPr>
+                <w:noProof/>
+                <w:webHidden/>
+              </w:rPr>
+              <w:tab/>
+            </w:r>
+            <w:r>
+              <w:rPr>
+                <w:noProof/>
+                <w:webHidden/>
+              </w:rPr>
+              <w:fldChar w:fldCharType="begin"/>
+            </w:r>
+            <w:r>
+              <w:rPr>
+                <w:noProof/>
+                <w:webHidden/>
+              </w:rPr>
+              <w:instrText xml:space="preserve"> PAGEREF _Toc183430762 \h </w:instrText>
+            </w:r>
+            <w:r>
+              <w:rPr>
+                <w:noProof/>
+                <w:webHidden/>
+              </w:rPr>
+            </w:r>
+            <w:r>
+              <w:rPr>
+                <w:noProof/>
+                <w:webHidden/>
+              </w:rPr>
+              <w:fldChar w:fldCharType="separate"/>
+            </w:r>
+            <w:r>
+              <w:rPr>
+                <w:noProof/>
+                <w:webHidden/>
+              </w:rPr>
+              <w:t>4</w:t>
+            </w:r>
+            <w:r>
+              <w:rPr>
+                <w:noProof/>
+                <w:webHidden/>
+              </w:rPr>
+              <w:fldChar w:fldCharType="end"/>
+            </w:r>
+          </w:hyperlink>
+        </w:p>
+        <w:p>
+          <w:pPr>
+            <w:pStyle w:val="TOC2"/>
+            <w:tabs>
+              <w:tab w:val="left" w:pos="960"/>
+              <w:tab w:val="right" w:leader="dot" w:pos="9350"/>
+            </w:tabs>
+            <w:rPr>
+              <w:rFonts w:asciiTheme="minorHAnsi" w:eastAsiaTheme="minorEastAsia" w:hAnsiTheme="minorHAnsi" w:cstheme="minorBidi"/>
+              <w:noProof/>
+              <w:kern w:val="2"/>
+              <w:sz w:val="24"/>
+              <w:szCs w:val="24"/>
+              <w14:ligatures w14:val="standardContextual"/>
+            </w:rPr>
+          </w:pPr>
+          <w:hyperlink w:anchor="_Toc183430763" w:history="1">
+            <w:r>
+              <w:rPr>
+                <w:rStyle w:val="Hyperlink"/>
+                <w:noProof/>
+              </w:rPr>
+              <w:t>I.2.</w:t>
+            </w:r>
+            <w:r>
+              <w:rPr>
+                <w:rFonts w:asciiTheme="minorHAnsi" w:eastAsiaTheme="minorEastAsia" w:hAnsiTheme="minorHAnsi" w:cstheme="minorBidi"/>
+                <w:noProof/>
+                <w:kern w:val="2"/>
+                <w:sz w:val="24"/>
+                <w:szCs w:val="24"/>
+                <w14:ligatures w14:val="standardContextual"/>
+              </w:rPr>
+              <w:tab/>
+            </w:r>
+            <w:r>
+              <w:rPr>
+                <w:rStyle w:val="Hyperlink"/>
+                <w:noProof/>
+              </w:rPr>
+              <w:t>Development and Stakeholder Context</w:t>
+            </w:r>
+            <w:r>
+              <w:rPr>
+                <w:noProof/>
+                <w:webHidden/>
+              </w:rPr>
+              <w:tab/>
+            </w:r>
+            <w:r>
+              <w:rPr>
+                <w:noProof/>
+                <w:webHidden/>
+              </w:rPr>
+              <w:fldChar w:fldCharType="begin"/>
+            </w:r>
+            <w:r>
+              <w:rPr>
+                <w:noProof/>
+                <w:webHidden/>
+              </w:rPr>
+              <w:instrText xml:space="preserve"> PAGEREF _Toc183430763 \h </w:instrText>
+            </w:r>
+            <w:r>
+              <w:rPr>
+                <w:noProof/>
+                <w:webHidden/>
+              </w:rPr>
+            </w:r>
+            <w:r>
+              <w:rPr>
+                <w:noProof/>
+                <w:webHidden/>
+              </w:rPr>
+              <w:fldChar w:fldCharType="separate"/>
+            </w:r>
+            <w:r>
+              <w:rPr>
+                <w:noProof/>
+                <w:webHidden/>
+              </w:rPr>
+              <w:t>4</w:t>
+            </w:r>
+            <w:r>
+              <w:rPr>
+                <w:noProof/>
+                <w:webHidden/>
+              </w:rPr>
+              <w:fldChar w:fldCharType="end"/>
+            </w:r>
+          </w:hyperlink>
+        </w:p>
+        <w:p>
+          <w:pPr>
+            <w:pStyle w:val="TOC2"/>
+            <w:tabs>
+              <w:tab w:val="left" w:pos="960"/>
+              <w:tab w:val="right" w:leader="dot" w:pos="9350"/>
+            </w:tabs>
+            <w:rPr>
+              <w:rFonts w:asciiTheme="minorHAnsi" w:eastAsiaTheme="minorEastAsia" w:hAnsiTheme="minorHAnsi" w:cstheme="minorBidi"/>
+              <w:noProof/>
+              <w:kern w:val="2"/>
+              <w:sz w:val="24"/>
+              <w:szCs w:val="24"/>
+              <w14:ligatures w14:val="standardContextual"/>
+            </w:rPr>
+          </w:pPr>
+          <w:hyperlink w:anchor="_Toc183430764" w:history="1">
+            <w:r>
+              <w:rPr>
+                <w:rStyle w:val="Hyperlink"/>
+                <w:noProof/>
+              </w:rPr>
+              <w:t>I.3.</w:t>
+            </w:r>
+            <w:r>
+              <w:rPr>
+                <w:rFonts w:asciiTheme="minorHAnsi" w:eastAsiaTheme="minorEastAsia" w:hAnsiTheme="minorHAnsi" w:cstheme="minorBidi"/>
+                <w:noProof/>
+                <w:kern w:val="2"/>
+                <w:sz w:val="24"/>
+                <w:szCs w:val="24"/>
+                <w14:ligatures w14:val="standardContextual"/>
+              </w:rPr>
+              <w:tab/>
+            </w:r>
+            <w:r>
+              <w:rPr>
+                <w:rStyle w:val="Hyperlink"/>
+                <w:noProof/>
+              </w:rPr>
+              <w:t>Document Scope</w:t>
+            </w:r>
+            <w:r>
+              <w:rPr>
+                <w:noProof/>
+                <w:webHidden/>
+              </w:rPr>
+              <w:tab/>
+            </w:r>
+            <w:r>
+              <w:rPr>
+                <w:noProof/>
+                <w:webHidden/>
+              </w:rPr>
+              <w:fldChar w:fldCharType="begin"/>
+            </w:r>
+            <w:r>
+              <w:rPr>
+                <w:noProof/>
+                <w:webHidden/>
+              </w:rPr>
+              <w:instrText xml:space="preserve"> PAGEREF _Toc183430764 \h </w:instrText>
+            </w:r>
+            <w:r>
+              <w:rPr>
+                <w:noProof/>
+                <w:webHidden/>
+              </w:rPr>
+            </w:r>
+            <w:r>
+              <w:rPr>
+                <w:noProof/>
+                <w:webHidden/>
+              </w:rPr>
+              <w:fldChar w:fldCharType="separate"/>
+            </w:r>
+            <w:r>
+              <w:rPr>
+                <w:noProof/>
+                <w:webHidden/>
+              </w:rPr>
+              <w:t>5</w:t>
             </w:r>
             <w:r>
               <w:rPr>
@@ -542,7 +802,7 @@
               <w14:ligatures w14:val="standardContextual"/>
             </w:rPr>
           </w:pPr>
-          <w:hyperlink w:anchor="_Toc183427542" w:history="1">
+          <w:hyperlink w:anchor="_Toc183430765" w:history="1">
             <w:r>
               <w:rPr>
                 <w:rStyle w:val="Hyperlink"/>
@@ -587,7 +847,7 @@
                 <w:noProof/>
                 <w:webHidden/>
               </w:rPr>
-              <w:instrText xml:space="preserve"> PAGEREF _Toc183427542 \h </w:instrText>
+              <w:instrText xml:space="preserve"> PAGEREF _Toc183430765 \h </w:instrText>
             </w:r>
             <w:r>
               <w:rPr>
@@ -607,7 +867,7 @@
                 <w:noProof/>
                 <w:webHidden/>
               </w:rPr>
-              <w:t>4</w:t>
+              <w:t>5</w:t>
             </w:r>
             <w:r>
               <w:rPr>
@@ -634,7 +894,7 @@
               <w14:ligatures w14:val="standardContextual"/>
             </w:rPr>
           </w:pPr>
-          <w:hyperlink w:anchor="_Toc183427543" w:history="1">
+          <w:hyperlink w:anchor="_Toc183430766" w:history="1">
             <w:r>
               <w:rPr>
                 <w:rStyle w:val="Hyperlink"/>
@@ -679,7 +939,7 @@
                 <w:noProof/>
                 <w:webHidden/>
               </w:rPr>
-              <w:instrText xml:space="preserve"> PAGEREF _Toc183427543 \h </w:instrText>
+              <w:instrText xml:space="preserve"> PAGEREF _Toc183430766 \h </w:instrText>
             </w:r>
             <w:r>
               <w:rPr>
@@ -699,7 +959,7 @@
                 <w:noProof/>
                 <w:webHidden/>
               </w:rPr>
-              <w:t>4</w:t>
+              <w:t>5</w:t>
             </w:r>
             <w:r>
               <w:rPr>
@@ -726,7 +986,7 @@
               <w14:ligatures w14:val="standardContextual"/>
             </w:rPr>
           </w:pPr>
-          <w:hyperlink w:anchor="_Toc183427544" w:history="1">
+          <w:hyperlink w:anchor="_Toc183430767" w:history="1">
             <w:r>
               <w:rPr>
                 <w:rStyle w:val="Hyperlink"/>
@@ -771,7 +1031,7 @@
                 <w:noProof/>
                 <w:webHidden/>
               </w:rPr>
-              <w:instrText xml:space="preserve"> PAGEREF _Toc183427544 \h </w:instrText>
+              <w:instrText xml:space="preserve"> PAGEREF _Toc183430767 \h </w:instrText>
             </w:r>
             <w:r>
               <w:rPr>
@@ -791,7 +1051,7 @@
                 <w:noProof/>
                 <w:webHidden/>
               </w:rPr>
-              <w:t>4</w:t>
+              <w:t>5</w:t>
             </w:r>
             <w:r>
               <w:rPr>
@@ -818,7 +1078,7 @@
               <w14:ligatures w14:val="standardContextual"/>
             </w:rPr>
           </w:pPr>
-          <w:hyperlink w:anchor="_Toc183427545" w:history="1">
+          <w:hyperlink w:anchor="_Toc183430768" w:history="1">
             <w:r>
               <w:rPr>
                 <w:rStyle w:val="Hyperlink"/>
@@ -863,7 +1123,7 @@
                 <w:noProof/>
                 <w:webHidden/>
               </w:rPr>
-              <w:instrText xml:space="preserve"> PAGEREF _Toc183427545 \h </w:instrText>
+              <w:instrText xml:space="preserve"> PAGEREF _Toc183430768 \h </w:instrText>
             </w:r>
             <w:r>
               <w:rPr>
@@ -883,7 +1143,7 @@
                 <w:noProof/>
                 <w:webHidden/>
               </w:rPr>
-              <w:t>4</w:t>
+              <w:t>6</w:t>
             </w:r>
             <w:r>
               <w:rPr>
@@ -910,7 +1170,7 @@
               <w14:ligatures w14:val="standardContextual"/>
             </w:rPr>
           </w:pPr>
-          <w:hyperlink w:anchor="_Toc183427546" w:history="1">
+          <w:hyperlink w:anchor="_Toc183430769" w:history="1">
             <w:r>
               <w:rPr>
                 <w:rStyle w:val="Hyperlink"/>
@@ -955,7 +1215,7 @@
                 <w:noProof/>
                 <w:webHidden/>
               </w:rPr>
-              <w:instrText xml:space="preserve"> PAGEREF _Toc183427546 \h </w:instrText>
+              <w:instrText xml:space="preserve"> PAGEREF _Toc183430769 \h </w:instrText>
             </w:r>
             <w:r>
               <w:rPr>
@@ -975,7 +1235,7 @@
                 <w:noProof/>
                 <w:webHidden/>
               </w:rPr>
-              <w:t>5</w:t>
+              <w:t>6</w:t>
             </w:r>
             <w:r>
               <w:rPr>
@@ -1002,7 +1262,7 @@
               <w14:ligatures w14:val="standardContextual"/>
             </w:rPr>
           </w:pPr>
-          <w:hyperlink w:anchor="_Toc183427547" w:history="1">
+          <w:hyperlink w:anchor="_Toc183430770" w:history="1">
             <w:r>
               <w:rPr>
                 <w:rStyle w:val="Hyperlink"/>
@@ -1047,7 +1307,7 @@
                 <w:noProof/>
                 <w:webHidden/>
               </w:rPr>
-              <w:instrText xml:space="preserve"> PAGEREF _Toc183427547 \h </w:instrText>
+              <w:instrText xml:space="preserve"> PAGEREF _Toc183430770 \h </w:instrText>
             </w:r>
             <w:r>
               <w:rPr>
@@ -1067,7 +1327,7 @@
                 <w:noProof/>
                 <w:webHidden/>
               </w:rPr>
-              <w:t>5</w:t>
+              <w:t>6</w:t>
             </w:r>
             <w:r>
               <w:rPr>
@@ -1094,7 +1354,7 @@
               <w14:ligatures w14:val="standardContextual"/>
             </w:rPr>
           </w:pPr>
-          <w:hyperlink w:anchor="_Toc183427548" w:history="1">
+          <w:hyperlink w:anchor="_Toc183430771" w:history="1">
             <w:r>
               <w:rPr>
                 <w:rStyle w:val="Hyperlink"/>
@@ -1139,7 +1399,7 @@
                 <w:noProof/>
                 <w:webHidden/>
               </w:rPr>
-              <w:instrText xml:space="preserve"> PAGEREF _Toc183427548 \h </w:instrText>
+              <w:instrText xml:space="preserve"> PAGEREF _Toc183430771 \h </w:instrText>
             </w:r>
             <w:r>
               <w:rPr>
@@ -1159,7 +1419,7 @@
                 <w:noProof/>
                 <w:webHidden/>
               </w:rPr>
-              <w:t>5</w:t>
+              <w:t>6</w:t>
             </w:r>
             <w:r>
               <w:rPr>
@@ -1186,7 +1446,7 @@
               <w14:ligatures w14:val="standardContextual"/>
             </w:rPr>
           </w:pPr>
-          <w:hyperlink w:anchor="_Toc183427549" w:history="1">
+          <w:hyperlink w:anchor="_Toc183430772" w:history="1">
             <w:r>
               <w:rPr>
                 <w:rStyle w:val="Hyperlink"/>
@@ -1231,7 +1491,7 @@
                 <w:noProof/>
                 <w:webHidden/>
               </w:rPr>
-              <w:instrText xml:space="preserve"> PAGEREF _Toc183427549 \h </w:instrText>
+              <w:instrText xml:space="preserve"> PAGEREF _Toc183430772 \h </w:instrText>
             </w:r>
             <w:r>
               <w:rPr>
@@ -1251,7 +1511,7 @@
                 <w:noProof/>
                 <w:webHidden/>
               </w:rPr>
-              <w:t>11</w:t>
+              <w:t>12</w:t>
             </w:r>
             <w:r>
               <w:rPr>
@@ -1278,7 +1538,7 @@
               <w14:ligatures w14:val="standardContextual"/>
             </w:rPr>
           </w:pPr>
-          <w:hyperlink w:anchor="_Toc183427550" w:history="1">
+          <w:hyperlink w:anchor="_Toc183430773" w:history="1">
             <w:r>
               <w:rPr>
                 <w:rStyle w:val="Hyperlink"/>
@@ -1323,7 +1583,7 @@
                 <w:noProof/>
                 <w:webHidden/>
               </w:rPr>
-              <w:instrText xml:space="preserve"> PAGEREF _Toc183427550 \h </w:instrText>
+              <w:instrText xml:space="preserve"> PAGEREF _Toc183430773 \h </w:instrText>
             </w:r>
             <w:r>
               <w:rPr>
@@ -1343,7 +1603,7 @@
                 <w:noProof/>
                 <w:webHidden/>
               </w:rPr>
-              <w:t>12</w:t>
+              <w:t>13</w:t>
             </w:r>
             <w:r>
               <w:rPr>
@@ -1370,7 +1630,7 @@
               <w14:ligatures w14:val="standardContextual"/>
             </w:rPr>
           </w:pPr>
-          <w:hyperlink w:anchor="_Toc183427551" w:history="1">
+          <w:hyperlink w:anchor="_Toc183430774" w:history="1">
             <w:r>
               <w:rPr>
                 <w:rStyle w:val="Hyperlink"/>
@@ -1415,7 +1675,7 @@
                 <w:noProof/>
                 <w:webHidden/>
               </w:rPr>
-              <w:instrText xml:space="preserve"> PAGEREF _Toc183427551 \h </w:instrText>
+              <w:instrText xml:space="preserve"> PAGEREF _Toc183430774 \h </w:instrText>
             </w:r>
             <w:r>
               <w:rPr>
@@ -1435,7 +1695,283 @@
                 <w:noProof/>
                 <w:webHidden/>
               </w:rPr>
-              <w:t>15</w:t>
+              <w:t>16</w:t>
+            </w:r>
+            <w:r>
+              <w:rPr>
+                <w:noProof/>
+                <w:webHidden/>
+              </w:rPr>
+              <w:fldChar w:fldCharType="end"/>
+            </w:r>
+          </w:hyperlink>
+        </w:p>
+        <w:p>
+          <w:pPr>
+            <w:pStyle w:val="TOC2"/>
+            <w:tabs>
+              <w:tab w:val="left" w:pos="960"/>
+              <w:tab w:val="right" w:leader="dot" w:pos="9350"/>
+            </w:tabs>
+            <w:rPr>
+              <w:rFonts w:asciiTheme="minorHAnsi" w:eastAsiaTheme="minorEastAsia" w:hAnsiTheme="minorHAnsi" w:cstheme="minorBidi"/>
+              <w:noProof/>
+              <w:kern w:val="2"/>
+              <w:sz w:val="24"/>
+              <w:szCs w:val="24"/>
+              <w14:ligatures w14:val="standardContextual"/>
+            </w:rPr>
+          </w:pPr>
+          <w:hyperlink w:anchor="_Toc183430775" w:history="1">
+            <w:r>
+              <w:rPr>
+                <w:rStyle w:val="Hyperlink"/>
+                <w:noProof/>
+              </w:rPr>
+              <w:t>V.1.</w:t>
+            </w:r>
+            <w:r>
+              <w:rPr>
+                <w:rFonts w:asciiTheme="minorHAnsi" w:eastAsiaTheme="minorEastAsia" w:hAnsiTheme="minorHAnsi" w:cstheme="minorBidi"/>
+                <w:noProof/>
+                <w:kern w:val="2"/>
+                <w:sz w:val="24"/>
+                <w:szCs w:val="24"/>
+                <w14:ligatures w14:val="standardContextual"/>
+              </w:rPr>
+              <w:tab/>
+            </w:r>
+            <w:r>
+              <w:rPr>
+                <w:rStyle w:val="Hyperlink"/>
+                <w:noProof/>
+              </w:rPr>
+              <w:t>Testing Strategy</w:t>
+            </w:r>
+            <w:r>
+              <w:rPr>
+                <w:noProof/>
+                <w:webHidden/>
+              </w:rPr>
+              <w:tab/>
+            </w:r>
+            <w:r>
+              <w:rPr>
+                <w:noProof/>
+                <w:webHidden/>
+              </w:rPr>
+              <w:fldChar w:fldCharType="begin"/>
+            </w:r>
+            <w:r>
+              <w:rPr>
+                <w:noProof/>
+                <w:webHidden/>
+              </w:rPr>
+              <w:instrText xml:space="preserve"> PAGEREF _Toc183430775 \h </w:instrText>
+            </w:r>
+            <w:r>
+              <w:rPr>
+                <w:noProof/>
+                <w:webHidden/>
+              </w:rPr>
+            </w:r>
+            <w:r>
+              <w:rPr>
+                <w:noProof/>
+                <w:webHidden/>
+              </w:rPr>
+              <w:fldChar w:fldCharType="separate"/>
+            </w:r>
+            <w:r>
+              <w:rPr>
+                <w:noProof/>
+                <w:webHidden/>
+              </w:rPr>
+              <w:t>16</w:t>
+            </w:r>
+            <w:r>
+              <w:rPr>
+                <w:noProof/>
+                <w:webHidden/>
+              </w:rPr>
+              <w:fldChar w:fldCharType="end"/>
+            </w:r>
+          </w:hyperlink>
+        </w:p>
+        <w:p>
+          <w:pPr>
+            <w:pStyle w:val="TOC2"/>
+            <w:tabs>
+              <w:tab w:val="left" w:pos="960"/>
+              <w:tab w:val="right" w:leader="dot" w:pos="9350"/>
+            </w:tabs>
+            <w:rPr>
+              <w:rFonts w:asciiTheme="minorHAnsi" w:eastAsiaTheme="minorEastAsia" w:hAnsiTheme="minorHAnsi" w:cstheme="minorBidi"/>
+              <w:noProof/>
+              <w:kern w:val="2"/>
+              <w:sz w:val="24"/>
+              <w:szCs w:val="24"/>
+              <w14:ligatures w14:val="standardContextual"/>
+            </w:rPr>
+          </w:pPr>
+          <w:hyperlink w:anchor="_Toc183430776" w:history="1">
+            <w:r>
+              <w:rPr>
+                <w:rStyle w:val="Hyperlink"/>
+                <w:noProof/>
+              </w:rPr>
+              <w:t>V.2.</w:t>
+            </w:r>
+            <w:r>
+              <w:rPr>
+                <w:rFonts w:asciiTheme="minorHAnsi" w:eastAsiaTheme="minorEastAsia" w:hAnsiTheme="minorHAnsi" w:cstheme="minorBidi"/>
+                <w:noProof/>
+                <w:kern w:val="2"/>
+                <w:sz w:val="24"/>
+                <w:szCs w:val="24"/>
+                <w14:ligatures w14:val="standardContextual"/>
+              </w:rPr>
+              <w:tab/>
+            </w:r>
+            <w:r>
+              <w:rPr>
+                <w:rStyle w:val="Hyperlink"/>
+                <w:noProof/>
+              </w:rPr>
+              <w:t>Test Plans</w:t>
+            </w:r>
+            <w:r>
+              <w:rPr>
+                <w:noProof/>
+                <w:webHidden/>
+              </w:rPr>
+              <w:tab/>
+            </w:r>
+            <w:r>
+              <w:rPr>
+                <w:noProof/>
+                <w:webHidden/>
+              </w:rPr>
+              <w:fldChar w:fldCharType="begin"/>
+            </w:r>
+            <w:r>
+              <w:rPr>
+                <w:noProof/>
+                <w:webHidden/>
+              </w:rPr>
+              <w:instrText xml:space="preserve"> PAGEREF _Toc183430776 \h </w:instrText>
+            </w:r>
+            <w:r>
+              <w:rPr>
+                <w:noProof/>
+                <w:webHidden/>
+              </w:rPr>
+            </w:r>
+            <w:r>
+              <w:rPr>
+                <w:noProof/>
+                <w:webHidden/>
+              </w:rPr>
+              <w:fldChar w:fldCharType="separate"/>
+            </w:r>
+            <w:r>
+              <w:rPr>
+                <w:noProof/>
+                <w:webHidden/>
+              </w:rPr>
+              <w:t>17</w:t>
+            </w:r>
+            <w:r>
+              <w:rPr>
+                <w:noProof/>
+                <w:webHidden/>
+              </w:rPr>
+              <w:fldChar w:fldCharType="end"/>
+            </w:r>
+          </w:hyperlink>
+        </w:p>
+        <w:p>
+          <w:pPr>
+            <w:pStyle w:val="TOC2"/>
+            <w:tabs>
+              <w:tab w:val="left" w:pos="960"/>
+              <w:tab w:val="right" w:leader="dot" w:pos="9350"/>
+            </w:tabs>
+            <w:rPr>
+              <w:rFonts w:asciiTheme="minorHAnsi" w:eastAsiaTheme="minorEastAsia" w:hAnsiTheme="minorHAnsi" w:cstheme="minorBidi"/>
+              <w:noProof/>
+              <w:kern w:val="2"/>
+              <w:sz w:val="24"/>
+              <w:szCs w:val="24"/>
+              <w14:ligatures w14:val="standardContextual"/>
+            </w:rPr>
+          </w:pPr>
+          <w:hyperlink w:anchor="_Toc183430777" w:history="1">
+            <w:r>
+              <w:rPr>
+                <w:rStyle w:val="Hyperlink"/>
+                <w:noProof/>
+              </w:rPr>
+              <w:t>V.3.</w:t>
+            </w:r>
+            <w:r>
+              <w:rPr>
+                <w:rFonts w:asciiTheme="minorHAnsi" w:eastAsiaTheme="minorEastAsia" w:hAnsiTheme="minorHAnsi" w:cstheme="minorBidi"/>
+                <w:noProof/>
+                <w:kern w:val="2"/>
+                <w:sz w:val="24"/>
+                <w:szCs w:val="24"/>
+                <w14:ligatures w14:val="standardContextual"/>
+              </w:rPr>
+              <w:tab/>
+            </w:r>
+            <w:r>
+              <w:rPr>
+                <w:rStyle w:val="Hyperlink"/>
+                <w:noProof/>
+              </w:rPr>
+              <w:t>Environment Requirements</w:t>
+            </w:r>
+            <w:r>
+              <w:rPr>
+                <w:noProof/>
+                <w:webHidden/>
+              </w:rPr>
+              <w:tab/>
+            </w:r>
+            <w:r>
+              <w:rPr>
+                <w:noProof/>
+                <w:webHidden/>
+              </w:rPr>
+              <w:fldChar w:fldCharType="begin"/>
+            </w:r>
+            <w:r>
+              <w:rPr>
+                <w:noProof/>
+                <w:webHidden/>
+              </w:rPr>
+              <w:instrText xml:space="preserve"> PAGEREF _Toc183430777 \h </w:instrText>
+            </w:r>
+            <w:r>
+              <w:rPr>
+                <w:noProof/>
+                <w:webHidden/>
+              </w:rPr>
+            </w:r>
+            <w:r>
+              <w:rPr>
+                <w:noProof/>
+                <w:webHidden/>
+              </w:rPr>
+              <w:fldChar w:fldCharType="separate"/>
+            </w:r>
+            <w:r>
+              <w:rPr>
+                <w:noProof/>
+                <w:webHidden/>
+              </w:rPr>
+              <w:t>18</w:t>
             </w:r>
             <w:r>
               <w:rPr>
@@ -1462,7 +1998,7 @@
               <w14:ligatures w14:val="standardContextual"/>
             </w:rPr>
           </w:pPr>
-          <w:hyperlink w:anchor="_Toc183427552" w:history="1">
+          <w:hyperlink w:anchor="_Toc183430778" w:history="1">
             <w:r>
               <w:rPr>
                 <w:rStyle w:val="Hyperlink"/>
@@ -1507,7 +2043,7 @@
                 <w:noProof/>
                 <w:webHidden/>
               </w:rPr>
-              <w:instrText xml:space="preserve"> PAGEREF _Toc183427552 \h </w:instrText>
+              <w:instrText xml:space="preserve"> PAGEREF _Toc183430778 \h </w:instrText>
             </w:r>
             <w:r>
               <w:rPr>
@@ -1527,7 +2063,7 @@
                 <w:noProof/>
                 <w:webHidden/>
               </w:rPr>
-              <w:t>15</w:t>
+              <w:t>19</w:t>
             </w:r>
             <w:r>
               <w:rPr>
@@ -1554,7 +2090,7 @@
               <w14:ligatures w14:val="standardContextual"/>
             </w:rPr>
           </w:pPr>
-          <w:hyperlink w:anchor="_Toc183427553" w:history="1">
+          <w:hyperlink w:anchor="_Toc183430779" w:history="1">
             <w:r>
               <w:rPr>
                 <w:rStyle w:val="Hyperlink"/>
@@ -1599,7 +2135,7 @@
                 <w:noProof/>
                 <w:webHidden/>
               </w:rPr>
-              <w:instrText xml:space="preserve"> PAGEREF _Toc183427553 \h </w:instrText>
+              <w:instrText xml:space="preserve"> PAGEREF _Toc183430779 \h </w:instrText>
             </w:r>
             <w:r>
               <w:rPr>
@@ -1619,7 +2155,7 @@
                 <w:noProof/>
                 <w:webHidden/>
               </w:rPr>
-              <w:t>15</w:t>
+              <w:t>19</w:t>
             </w:r>
             <w:r>
               <w:rPr>
@@ -1646,7 +2182,7 @@
               <w14:ligatures w14:val="standardContextual"/>
             </w:rPr>
           </w:pPr>
-          <w:hyperlink w:anchor="_Toc183427554" w:history="1">
+          <w:hyperlink w:anchor="_Toc183430780" w:history="1">
             <w:r>
               <w:rPr>
                 <w:rStyle w:val="Hyperlink"/>
@@ -1691,7 +2227,7 @@
                 <w:noProof/>
                 <w:webHidden/>
               </w:rPr>
-              <w:instrText xml:space="preserve"> PAGEREF _Toc183427554 \h </w:instrText>
+              <w:instrText xml:space="preserve"> PAGEREF _Toc183430780 \h </w:instrText>
             </w:r>
             <w:r>
               <w:rPr>
@@ -1711,7 +2247,7 @@
                 <w:noProof/>
                 <w:webHidden/>
               </w:rPr>
-              <w:t>16</w:t>
+              <w:t>20</w:t>
             </w:r>
             <w:r>
               <w:rPr>
@@ -1738,7 +2274,7 @@
               <w14:ligatures w14:val="standardContextual"/>
             </w:rPr>
           </w:pPr>
-          <w:hyperlink w:anchor="_Toc183427555" w:history="1">
+          <w:hyperlink w:anchor="_Toc183430781" w:history="1">
             <w:r>
               <w:rPr>
                 <w:rStyle w:val="Hyperlink"/>
@@ -1783,7 +2319,7 @@
                 <w:noProof/>
                 <w:webHidden/>
               </w:rPr>
-              <w:instrText xml:space="preserve"> PAGEREF _Toc183427555 \h </w:instrText>
+              <w:instrText xml:space="preserve"> PAGEREF _Toc183430781 \h </w:instrText>
             </w:r>
             <w:r>
               <w:rPr>
@@ -1803,7 +2339,7 @@
                 <w:noProof/>
                 <w:webHidden/>
               </w:rPr>
-              <w:t>16</w:t>
+              <w:t>20</w:t>
             </w:r>
             <w:r>
               <w:rPr>
@@ -1830,7 +2366,7 @@
               <w14:ligatures w14:val="standardContextual"/>
             </w:rPr>
           </w:pPr>
-          <w:hyperlink w:anchor="_Toc183427556" w:history="1">
+          <w:hyperlink w:anchor="_Toc183430782" w:history="1">
             <w:r>
               <w:rPr>
                 <w:rStyle w:val="Hyperlink"/>
@@ -1875,7 +2411,7 @@
                 <w:noProof/>
                 <w:webHidden/>
               </w:rPr>
-              <w:instrText xml:space="preserve"> PAGEREF _Toc183427556 \h </w:instrText>
+              <w:instrText xml:space="preserve"> PAGEREF _Toc183430782 \h </w:instrText>
             </w:r>
             <w:r>
               <w:rPr>
@@ -1895,7 +2431,7 @@
                 <w:noProof/>
                 <w:webHidden/>
               </w:rPr>
-              <w:t>16</w:t>
+              <w:t>20</w:t>
             </w:r>
             <w:r>
               <w:rPr>
@@ -1922,7 +2458,7 @@
               <w14:ligatures w14:val="standardContextual"/>
             </w:rPr>
           </w:pPr>
-          <w:hyperlink w:anchor="_Toc183427557" w:history="1">
+          <w:hyperlink w:anchor="_Toc183430783" w:history="1">
             <w:r>
               <w:rPr>
                 <w:rStyle w:val="Hyperlink"/>
@@ -1967,7 +2503,7 @@
                 <w:noProof/>
                 <w:webHidden/>
               </w:rPr>
-              <w:instrText xml:space="preserve"> PAGEREF _Toc183427557 \h </w:instrText>
+              <w:instrText xml:space="preserve"> PAGEREF _Toc183430783 \h </w:instrText>
             </w:r>
             <w:r>
               <w:rPr>
@@ -1987,7 +2523,7 @@
                 <w:noProof/>
                 <w:webHidden/>
               </w:rPr>
-              <w:t>16</w:t>
+              <w:t>20</w:t>
             </w:r>
             <w:r>
               <w:rPr>
@@ -2014,7 +2550,7 @@
               <w14:ligatures w14:val="standardContextual"/>
             </w:rPr>
           </w:pPr>
-          <w:hyperlink w:anchor="_Toc183427558" w:history="1">
+          <w:hyperlink w:anchor="_Toc183430784" w:history="1">
             <w:r>
               <w:rPr>
                 <w:rStyle w:val="Hyperlink"/>
@@ -2059,7 +2595,7 @@
                 <w:noProof/>
                 <w:webHidden/>
               </w:rPr>
-              <w:instrText xml:space="preserve"> PAGEREF _Toc183427558 \h </w:instrText>
+              <w:instrText xml:space="preserve"> PAGEREF _Toc183430784 \h </w:instrText>
             </w:r>
             <w:r>
               <w:rPr>
@@ -2079,7 +2615,7 @@
                 <w:noProof/>
                 <w:webHidden/>
               </w:rPr>
-              <w:t>16</w:t>
+              <w:t>20</w:t>
             </w:r>
             <w:r>
               <w:rPr>
@@ -2126,89 +2662,214 @@
         <w:pStyle w:val="Heading1"/>
       </w:pPr>
       <w:bookmarkStart w:id="1" w:name="_fkgxv1fhrsl" w:colFirst="0" w:colLast="0"/>
-      <w:bookmarkStart w:id="2" w:name="_Toc183427541"/>
+      <w:bookmarkStart w:id="2" w:name="_Toc183430761"/>
       <w:bookmarkEnd w:id="1"/>
       <w:r>
         <w:lastRenderedPageBreak/>
         <w:t>Introduction</w:t>
       </w:r>
+      <w:bookmarkStart w:id="3" w:name="_wztmj38ovixg" w:colFirst="0" w:colLast="0"/>
       <w:bookmarkEnd w:id="2"/>
-    </w:p>
-    <w:p>
-      <w:pPr>
-        <w:spacing w:line="240" w:lineRule="auto"/>
-      </w:pPr>
-      <w:r>
-        <w:t>Your introduction should describe your project in sufficient detail such that the alpha-prototype description will be easy to follow. This should include material similar (lifted from and edited) from your Project Description document. The sections to focus on will be:</w:t>
-      </w:r>
-    </w:p>
-    <w:p>
-      <w:pPr>
-        <w:numPr>
-          <w:ilvl w:val="0"/>
-          <w:numId w:val="4"/>
-        </w:numPr>
-        <w:spacing w:after="0" w:line="240" w:lineRule="auto"/>
-      </w:pPr>
-      <w:r>
-        <w:t>Introduction - likely needs major editing since the project has evolved</w:t>
-      </w:r>
-    </w:p>
-    <w:p>
-      <w:pPr>
-        <w:numPr>
-          <w:ilvl w:val="0"/>
-          <w:numId w:val="4"/>
-        </w:numPr>
-        <w:spacing w:after="0" w:line="240" w:lineRule="auto"/>
-      </w:pPr>
-      <w:r>
-        <w:t>Background and Related Work</w:t>
-      </w:r>
-    </w:p>
-    <w:p>
-      <w:pPr>
-        <w:numPr>
-          <w:ilvl w:val="0"/>
-          <w:numId w:val="4"/>
-        </w:numPr>
-        <w:spacing w:after="0" w:line="240" w:lineRule="auto"/>
-      </w:pPr>
+      <w:bookmarkEnd w:id="3"/>
+    </w:p>
+    <w:p>
+      <w:r>
+        <w:t>Plants play a crucial role in regulating the Earth's atmosphere by absorbing carbon dioxide (CO</w:t>
+      </w:r>
+      <w:r>
+        <w:rPr>
+          <w:rFonts w:ascii="Cambria Math" w:hAnsi="Cambria Math" w:cs="Cambria Math"/>
+        </w:rPr>
+        <w:t>₂</w:t>
+      </w:r>
+      <w:r>
+        <w:t>) and releasing oxygen (O</w:t>
+      </w:r>
+      <w:r>
+        <w:rPr>
+          <w:rFonts w:ascii="Cambria Math" w:hAnsi="Cambria Math" w:cs="Cambria Math"/>
+        </w:rPr>
+        <w:t>₂</w:t>
+      </w:r>
+      <w:r>
+        <w:t>). Understanding the factors influencing plant respiration rates is essential for addressing both past evolutionary patterns and future agricultural advancements. At Washington State University’s Cousins Photosynthesis Lab, researchers use gas chromatography mass spectrometry (GC-MS) to measure plant respiration rates through precise monitoring of gas concentrations. However, the proprietary software currently used generates excessive data and offers limited usability, making data analysis inefficient.</w:t>
+      </w:r>
+    </w:p>
+    <w:p>
+      <w:pPr>
+        <w:pStyle w:val="Heading2"/>
+      </w:pPr>
+      <w:bookmarkStart w:id="4" w:name="_Toc183430762"/>
       <w:r>
         <w:t>Project Overview</w:t>
       </w:r>
-    </w:p>
-    <w:p>
-      <w:pPr>
-        <w:numPr>
-          <w:ilvl w:val="0"/>
-          <w:numId w:val="4"/>
-        </w:numPr>
-        <w:spacing w:line="240" w:lineRule="auto"/>
-      </w:pPr>
-      <w:r>
-        <w:t>Client and Stakeholder Identification and Preferences</w:t>
-      </w:r>
-    </w:p>
-    <w:p>
-      <w:pPr>
-        <w:spacing w:line="240" w:lineRule="auto"/>
-      </w:pPr>
-      <w:r>
-        <w:t xml:space="preserve">Add a brief paragraph to the introduction and explain the purpose of this document as a summary of the project’s progress and technical details about your engineering efforts. </w:t>
+      <w:bookmarkEnd w:id="4"/>
+    </w:p>
+    <w:p>
+      <w:r>
+        <w:t xml:space="preserve">The Mass Spectrometer Interface consists of five primary modules, each designed to address specific aspects of data analysis. While Modules 1 and 2 focus on gas concentration calculations and other foundational functionalities, Modules 3, 4, and 5 are the core focus of this project due to their advanced and integrative roles.  </w:t>
+      </w:r>
+    </w:p>
+    <w:p>
+      <w:pPr>
+        <w:pStyle w:val="Heading3"/>
+      </w:pPr>
+      <w:r>
+        <w:t>Module 3</w:t>
+      </w:r>
+    </w:p>
+    <w:p>
+      <w:r>
+        <w:t>Module 3 expands the functionality of the application by enabling isotope ratio analysis and plotting. It calculates the proportion of specific isotopes, such as ¹³C¹⁸O</w:t>
+      </w:r>
+      <w:r>
+        <w:rPr>
+          <w:rFonts w:ascii="Cambria Math" w:hAnsi="Cambria Math" w:cs="Cambria Math"/>
+        </w:rPr>
+        <w:t>₂</w:t>
+      </w:r>
+      <w:r>
+        <w:t>, and visualizes their trends over time. Additionally, it introduces a real-time derivative calculation of these ratios, providing researchers with deeper insights into gas exchange dynamics during experiments. The graphical tools in this module allow users to dynamically manipulate scales and isolate key data ranges for precise analysis.</w:t>
+      </w:r>
+    </w:p>
+    <w:p>
+      <w:pPr>
+        <w:pStyle w:val="Heading3"/>
+      </w:pPr>
+      <w:r>
+        <w:t>Module 4</w:t>
+      </w:r>
+    </w:p>
+    <w:p>
+      <w:r>
+        <w:t>Module 4 addresses a critical need for compatibility with additional instruments. By converting raw data from a second mass spectrometer into a format that Modules 1–3 can process, this module ensures that data streams from multiple devices can seamlessly integrate into the lab's workflow. This enhancement not only improves interoperability but also future-proofs the software for the addition of new instruments.</w:t>
+      </w:r>
+    </w:p>
+    <w:p>
+      <w:pPr>
+        <w:pStyle w:val="Heading3"/>
+      </w:pPr>
+      <w:r>
+        <w:t>Module 5</w:t>
+      </w:r>
+    </w:p>
+    <w:p>
+      <w:r>
+        <w:t>Module 5 is the most architecturally complex, combining data from three distinct instruments—the LI-COR Leaf-Gas Exchange System, a tunable diode laser, and a Picarro device—into a unified stream. This feature simplifies data processing by aggregating outputs from multiple sources, allowing researchers to analyze datasets holistically rather than piecing together fragmented information. This multi-instrument integration is essential for scaling the lab's capabilities and fostering more comprehensive studies.</w:t>
+      </w:r>
+    </w:p>
+    <w:p>
+      <w:pPr>
+        <w:pStyle w:val="Heading2"/>
+        <w:rPr>
+          <w:sz w:val="22"/>
+          <w:szCs w:val="22"/>
+        </w:rPr>
+      </w:pPr>
+      <w:bookmarkStart w:id="5" w:name="_Toc183430763"/>
+      <w:r>
+        <w:t>Development and Stakeholder Context</w:t>
+      </w:r>
+      <w:bookmarkEnd w:id="5"/>
+    </w:p>
+    <w:p>
+      <w:r>
+        <w:t>Our</w:t>
+      </w:r>
+      <w:r>
+        <w:t xml:space="preserve"> development process incorporates feedback from key stakeholders, including Dr. Asaph Cousins and the researchers in his lab. </w:t>
+      </w:r>
+      <w:r>
+        <w:t>As academic researchers, they primarily value accuracy and usability.</w:t>
+      </w:r>
+      <w:r>
+        <w:t xml:space="preserve"> Our modules need to represent data accurately so that it can be used in academic </w:t>
+      </w:r>
+      <w:r>
+        <w:lastRenderedPageBreak/>
+        <w:t>studies</w:t>
+      </w:r>
+      <w:r>
+        <w:t>, and it needs to be use-able by researchers from widely varying backgrounds, including a complete inexperience with coding.</w:t>
+      </w:r>
+      <w:r>
+        <w:t xml:space="preserve"> </w:t>
+      </w:r>
+      <w:r>
+        <w:t>F</w:t>
+      </w:r>
+      <w:r>
+        <w:t xml:space="preserve">ocusing on </w:t>
+      </w:r>
+      <w:r>
+        <w:t xml:space="preserve">this </w:t>
+      </w:r>
+      <w:r>
+        <w:t>ease of use for non-technical users</w:t>
+      </w:r>
+      <w:r>
+        <w:t>, t</w:t>
+      </w:r>
+      <w:r>
+        <w:t xml:space="preserve">he application </w:t>
+      </w:r>
+      <w:r>
+        <w:t xml:space="preserve">uses </w:t>
+      </w:r>
+      <w:r>
+        <w:t>Python</w:t>
+      </w:r>
+      <w:r>
+        <w:t xml:space="preserve">, particularly the </w:t>
+      </w:r>
+      <w:r>
+        <w:t xml:space="preserve">PyQt5 </w:t>
+      </w:r>
+      <w:r>
+        <w:t xml:space="preserve">library </w:t>
+      </w:r>
+      <w:r>
+        <w:t xml:space="preserve">for a robust graphical user interface. The ultimate goal is to create a tool that not only supports current research needs but also lays the foundation for future projects in plant biology and environmental science. </w:t>
+      </w:r>
+    </w:p>
+    <w:p>
+      <w:r>
+        <w:t>This project builds on prior capstone efforts, enhancing unfinished modules and introducing new functionalities such as multi-instrument data integration. By combining cutting-edge data analysis with practical usability, the Mass Spectrometer Interface will empower researchers to make meaningful contributions to the fields of photosynthesis and respiration research.</w:t>
+      </w:r>
+    </w:p>
+    <w:p>
+      <w:pPr>
+        <w:pStyle w:val="Heading2"/>
+      </w:pPr>
+      <w:bookmarkStart w:id="6" w:name="_Toc183430764"/>
+      <w:r>
+        <w:t>Document Scope</w:t>
+      </w:r>
+      <w:bookmarkEnd w:id="6"/>
+    </w:p>
+    <w:p>
+      <w:r>
+        <w:t xml:space="preserve">This document provides a comprehensive overview of the </w:t>
+      </w:r>
+      <w:r>
+        <w:rPr>
+          <w:rStyle w:val="Strong"/>
+        </w:rPr>
+        <w:t>Mass Spectrometer Interface</w:t>
+      </w:r>
+      <w:r>
+        <w:t xml:space="preserve"> project, summarizing its progress and technical details. It serves to detail our engineering efforts, including the design, implementation, and testing of key system components. By outlining our current progress, challenges, and solutions, the report captures the essence of our work on the alpha prototype, offering insights into the architecture, functionality, and stakeholder-focused goals of the project. This document also sets the foundation for future development by presenting our findings, demonstrating the prototype, and identifying areas for refinement based on feedback and testing outcomes.</w:t>
       </w:r>
     </w:p>
     <w:p>
       <w:pPr>
         <w:pStyle w:val="Heading1"/>
       </w:pPr>
-      <w:bookmarkStart w:id="3" w:name="_wztmj38ovixg" w:colFirst="0" w:colLast="0"/>
-      <w:bookmarkStart w:id="4" w:name="_Toc183427542"/>
-      <w:bookmarkEnd w:id="3"/>
+      <w:bookmarkStart w:id="7" w:name="_Toc183430765"/>
       <w:r>
         <w:t>Team Members - Bios and Project Roles</w:t>
       </w:r>
-      <w:bookmarkEnd w:id="4"/>
+      <w:bookmarkEnd w:id="7"/>
     </w:p>
     <w:p>
       <w:r>
@@ -2219,7 +2880,7 @@
       <w:pPr>
         <w:pStyle w:val="Heading2"/>
       </w:pPr>
-      <w:bookmarkStart w:id="5" w:name="_Toc183427543"/>
+      <w:bookmarkStart w:id="8" w:name="_Toc183430766"/>
       <w:r>
         <w:rPr>
           <w:rStyle w:val="Strong"/>
@@ -2228,7 +2889,7 @@
         </w:rPr>
         <w:t>Erik Holtrop</w:t>
       </w:r>
-      <w:bookmarkEnd w:id="5"/>
+      <w:bookmarkEnd w:id="8"/>
     </w:p>
     <w:p>
       <w:pPr>
@@ -2246,31 +2907,7 @@
         <w:t xml:space="preserve">Python </w:t>
       </w:r>
       <w:r>
-        <w:t xml:space="preserve">libraries such as </w:t>
-      </w:r>
-      <w:proofErr w:type="spellStart"/>
-      <w:r>
-        <w:t>MatPlotLib</w:t>
-      </w:r>
-      <w:proofErr w:type="spellEnd"/>
-      <w:r>
-        <w:t xml:space="preserve">, </w:t>
-      </w:r>
-      <w:proofErr w:type="spellStart"/>
-      <w:r>
-        <w:t>PyEDA</w:t>
-      </w:r>
-      <w:proofErr w:type="spellEnd"/>
-      <w:r>
-        <w:t xml:space="preserve">, and </w:t>
-      </w:r>
-      <w:proofErr w:type="spellStart"/>
-      <w:r>
-        <w:t>PyQT</w:t>
-      </w:r>
-      <w:proofErr w:type="spellEnd"/>
-      <w:r>
-        <w:t xml:space="preserve">. His responsibilities include </w:t>
+        <w:t xml:space="preserve">libraries such as MatPlotLib, PyEDA, and PyQT. His responsibilities include </w:t>
       </w:r>
       <w:r>
         <w:t xml:space="preserve">managing data structures, </w:t>
@@ -2289,7 +2926,7 @@
       <w:pPr>
         <w:pStyle w:val="Heading2"/>
       </w:pPr>
-      <w:bookmarkStart w:id="6" w:name="_Toc183427544"/>
+      <w:bookmarkStart w:id="9" w:name="_Toc183430767"/>
       <w:r>
         <w:rPr>
           <w:rStyle w:val="Strong"/>
@@ -2298,19 +2935,15 @@
         </w:rPr>
         <w:t>Kyler Kupp</w:t>
       </w:r>
-      <w:bookmarkEnd w:id="6"/>
-    </w:p>
-    <w:p>
-      <w:r>
-        <w:t xml:space="preserve">Kyler Kupp is a driven computer science student at Washington State University, aiming to complete his degree in 2025. He combines academic excellence with hands-on industry experience, having worked as a Software Engineer Intern at Monson Fruit Company. In this role, Kyler developed monitoring programs, automated reporting systems, and contributed to software managing critical production processes. His technical toolkit includes proficiency in Python, C#, SQL, and JavaScript, with familiarity in libraries like </w:t>
-      </w:r>
-      <w:proofErr w:type="spellStart"/>
-      <w:r>
-        <w:t>PyEDA</w:t>
-      </w:r>
-      <w:proofErr w:type="spellEnd"/>
-      <w:r>
-        <w:t xml:space="preserve"> and SFML. Kyler is responsible for </w:t>
+      <w:bookmarkEnd w:id="9"/>
+    </w:p>
+    <w:p>
+      <w:r>
+        <w:t xml:space="preserve">Kyler Kupp is a driven computer science student at Washington State University, aiming to complete his degree in 2025. He combines academic excellence with hands-on industry experience, having worked as a Software Engineer Intern at Monson Fruit Company. In this role, Kyler developed monitoring programs, automated reporting systems, and contributed to software managing critical production processes. His technical toolkit includes proficiency in </w:t>
+      </w:r>
+      <w:r>
+        <w:lastRenderedPageBreak/>
+        <w:t xml:space="preserve">Python, C#, SQL, and JavaScript, with familiarity in libraries like PyEDA and SFML. Kyler is responsible for </w:t>
       </w:r>
       <w:r>
         <w:t>UI</w:t>
@@ -2338,13 +2971,13 @@
       <w:pPr>
         <w:pStyle w:val="Heading1"/>
       </w:pPr>
-      <w:bookmarkStart w:id="7" w:name="_b66lqfs9p8ml" w:colFirst="0" w:colLast="0"/>
-      <w:bookmarkStart w:id="8" w:name="_Toc183427545"/>
-      <w:bookmarkEnd w:id="7"/>
+      <w:bookmarkStart w:id="10" w:name="_b66lqfs9p8ml" w:colFirst="0" w:colLast="0"/>
+      <w:bookmarkStart w:id="11" w:name="_Toc183430768"/>
+      <w:bookmarkEnd w:id="10"/>
       <w:r>
         <w:t>Project Requirements</w:t>
       </w:r>
-      <w:bookmarkEnd w:id="8"/>
+      <w:bookmarkEnd w:id="11"/>
     </w:p>
     <w:p>
       <w:pPr>
@@ -2359,131 +2992,116 @@
         <w:ind w:left="360"/>
       </w:pPr>
       <w:r>
+        <w:t>While you can copy directly from your current Requirements document, make sure to have an introduction paragraph stating what this section includes.</w:t>
+      </w:r>
+    </w:p>
+    <w:p>
+      <w:pPr>
+        <w:pStyle w:val="Heading1"/>
+      </w:pPr>
+      <w:bookmarkStart w:id="12" w:name="_16kbj35etpc4" w:colFirst="0" w:colLast="0"/>
+      <w:bookmarkStart w:id="13" w:name="_Toc183430769"/>
+      <w:bookmarkEnd w:id="12"/>
+      <w:r>
+        <w:t>Solution Approach</w:t>
+      </w:r>
+      <w:bookmarkEnd w:id="13"/>
+    </w:p>
+    <w:p>
+      <w:pPr>
+        <w:spacing w:line="240" w:lineRule="auto"/>
+      </w:pPr>
+      <w:bookmarkStart w:id="14" w:name="_iuqvw1ouwlha" w:colFirst="0" w:colLast="0"/>
+      <w:bookmarkEnd w:id="14"/>
+      <w:r>
+        <w:t xml:space="preserve">This </w:t>
+      </w:r>
+      <w:r>
+        <w:t xml:space="preserve">section </w:t>
+      </w:r>
+      <w:r>
+        <w:t xml:space="preserve">aims to outline our project’s approach. This includes the different parts of the project modules (Architecture Design), data storage and manipulation methods (Data Design), and how the project modules will outwardly look (User Interface Design). These details are intended to elucidate objectives and methods for current and future developers, but to do so using language that can mostly still be understood by stakeholders for overview. </w:t>
+      </w:r>
+    </w:p>
+    <w:p>
+      <w:pPr>
+        <w:pStyle w:val="Heading2"/>
+      </w:pPr>
+      <w:bookmarkStart w:id="15" w:name="_Toc180347058"/>
+      <w:bookmarkStart w:id="16" w:name="_Toc183430770"/>
+      <w:r>
+        <w:t>System Overview</w:t>
+      </w:r>
+      <w:bookmarkEnd w:id="15"/>
+      <w:bookmarkEnd w:id="16"/>
+    </w:p>
+    <w:p>
+      <w:r>
+        <w:t xml:space="preserve">The project is designed to provide a comprehensive platform for managing and interpreting Mass Spectrometer data through various modules. It aims to present data insights through </w:t>
+      </w:r>
+      <w:r>
+        <w:t>graphical and numerical</w:t>
+      </w:r>
+      <w:r>
+        <w:t xml:space="preserve"> perspectives while offering flexible data formatting and integration capabilities. The system consists of five primary modules: the first three focus on different ways to visualize and log Mass Spectrometer data, the fourth module reformats data from a secondary Mass Spectrometer, and the fifth combines data streams from three distinct instruments. </w:t>
+      </w:r>
+      <w:r>
+        <w:t>The general design for each of the modules is to accept input from a file or folder, which is selected by the user, process it in some way (reformat, normalize, derive calculations from, etc.), and then output that processed information, either to graphs on the screen, or to new files.</w:t>
+      </w:r>
+    </w:p>
+    <w:p>
+      <w:pPr>
+        <w:pStyle w:val="Heading2"/>
+      </w:pPr>
+      <w:bookmarkStart w:id="17" w:name="_Toc180347059"/>
+      <w:bookmarkStart w:id="18" w:name="_Toc183430771"/>
+      <w:r>
+        <w:t>Architecture Design</w:t>
+      </w:r>
+      <w:bookmarkEnd w:id="17"/>
+      <w:bookmarkEnd w:id="18"/>
+    </w:p>
+    <w:p>
+      <w:pPr>
+        <w:pStyle w:val="Heading3"/>
+      </w:pPr>
+      <w:bookmarkStart w:id="19" w:name="_Toc180347060"/>
+      <w:r>
+        <w:t>Overview</w:t>
+      </w:r>
+      <w:bookmarkEnd w:id="19"/>
+    </w:p>
+    <w:p>
+      <w:pPr>
+        <w:spacing w:after="0"/>
+        <w:rPr>
+          <w:color w:val="000000" w:themeColor="text1"/>
+        </w:rPr>
+      </w:pPr>
+      <w:r>
+        <w:rPr>
+          <w:color w:val="000000" w:themeColor="text1"/>
+        </w:rPr>
+        <w:t>Team L</w:t>
+      </w:r>
+      <w:r>
+        <w:rPr>
+          <w:color w:val="000000" w:themeColor="text1"/>
+        </w:rPr>
+        <w:t>innaea Borealis</w:t>
+      </w:r>
+      <w:r>
+        <w:rPr>
+          <w:color w:val="000000" w:themeColor="text1"/>
+        </w:rPr>
+        <w:t xml:space="preserve">' architecture design focuses on Module 5. Each module in the system operates as a standalone program, but Module 5 is the primary module requiring architectural design innovation, as most other modules remain stable and do not necessitate changes. The team has adopted a Pipe and Filter architecture for this design, which is particularly well-suited for this system's data processing requirements. The system requires data to be read from a file, normalized, plotted, and then transformed. This process fits Pipe and Filter architecture well. This approach allows for clear separation of concerns, where data flows through a series of independent filters (or stages), each performing specific tasks such as reading, processing, and visualizing data. This modular design enhances flexibility, scalability, and maintainability, making it easier to integrate new features or modify existing ones without affecting the entire </w:t>
+      </w:r>
+      <w:r>
+        <w:rPr>
+          <w:color w:val="000000" w:themeColor="text1"/>
+        </w:rPr>
         <w:lastRenderedPageBreak/>
-        <w:t>While you can copy directly from your current Requirements document, make sure to have an introduction paragraph stating what this section includes.</w:t>
-      </w:r>
-    </w:p>
-    <w:p>
-      <w:pPr>
-        <w:pStyle w:val="Heading1"/>
-      </w:pPr>
-      <w:bookmarkStart w:id="9" w:name="_16kbj35etpc4" w:colFirst="0" w:colLast="0"/>
-      <w:bookmarkStart w:id="10" w:name="_Toc183427546"/>
-      <w:bookmarkEnd w:id="9"/>
-      <w:r>
-        <w:t>Solution Approach</w:t>
-      </w:r>
-      <w:bookmarkEnd w:id="10"/>
-    </w:p>
-    <w:p>
-      <w:pPr>
-        <w:spacing w:line="240" w:lineRule="auto"/>
-      </w:pPr>
-      <w:bookmarkStart w:id="11" w:name="_iuqvw1ouwlha" w:colFirst="0" w:colLast="0"/>
-      <w:bookmarkEnd w:id="11"/>
-      <w:r>
-        <w:t xml:space="preserve">This </w:t>
-      </w:r>
-      <w:r>
-        <w:t xml:space="preserve">section </w:t>
-      </w:r>
-      <w:r>
-        <w:t xml:space="preserve">aims to outline our project’s approach. This includes the different parts of the project modules (Architecture Design), data storage and manipulation methods (Data Design), and how the project modules will outwardly look (User Interface Design). These details are intended to elucidate objectives and methods for current and future developers, but to do so using language that can mostly still be understood by stakeholders for overview. </w:t>
-      </w:r>
-    </w:p>
-    <w:p>
-      <w:pPr>
-        <w:pStyle w:val="Heading2"/>
-      </w:pPr>
-      <w:bookmarkStart w:id="12" w:name="_Toc180347058"/>
-      <w:bookmarkStart w:id="13" w:name="_Toc183427547"/>
-      <w:r>
-        <w:t>System Overview</w:t>
-      </w:r>
-      <w:bookmarkEnd w:id="12"/>
-      <w:bookmarkEnd w:id="13"/>
-    </w:p>
-    <w:p>
-      <w:r>
-        <w:t xml:space="preserve">The project is designed to provide a comprehensive platform for managing and interpreting Mass Spectrometer data through various modules. It aims to present data insights through </w:t>
-      </w:r>
-      <w:r>
-        <w:t>graphical and numerical</w:t>
-      </w:r>
-      <w:r>
-        <w:t xml:space="preserve"> perspectives while offering flexible data formatting and integration capabilities. The system consists of five primary modules: the first three focus on different ways to visualize and log Mass Spectrometer data, the fourth module reformats data from a secondary Mass Spectrometer, and the fifth combines data streams from three distinct instruments. </w:t>
-      </w:r>
-      <w:r>
-        <w:t>The general design for each of the modules is to accept input from a file or folder, which is selected by the user, process it in some way (reformat, normalize, derive calculations from, etc.), and then output that processed information, either to graphs on the screen, or to new files.</w:t>
-      </w:r>
-    </w:p>
-    <w:p>
-      <w:pPr>
-        <w:pStyle w:val="Heading2"/>
-      </w:pPr>
-      <w:bookmarkStart w:id="14" w:name="_Toc180347059"/>
-      <w:bookmarkStart w:id="15" w:name="_Toc183427548"/>
-      <w:r>
-        <w:t>Architecture Design</w:t>
-      </w:r>
-      <w:bookmarkEnd w:id="14"/>
-      <w:bookmarkEnd w:id="15"/>
-    </w:p>
-    <w:p>
-      <w:pPr>
-        <w:pStyle w:val="Heading3"/>
-      </w:pPr>
-      <w:bookmarkStart w:id="16" w:name="_Toc180347060"/>
-      <w:r>
-        <w:t>Overview</w:t>
-      </w:r>
-      <w:bookmarkEnd w:id="16"/>
-    </w:p>
-    <w:p>
-      <w:pPr>
-        <w:spacing w:after="0"/>
-        <w:rPr>
-          <w:color w:val="000000" w:themeColor="text1"/>
-        </w:rPr>
-      </w:pPr>
-      <w:r>
-        <w:rPr>
-          <w:color w:val="000000" w:themeColor="text1"/>
-        </w:rPr>
-        <w:t>Team L</w:t>
-      </w:r>
-      <w:r>
-        <w:rPr>
-          <w:color w:val="000000" w:themeColor="text1"/>
-        </w:rPr>
-        <w:t>innaea Borealis</w:t>
-      </w:r>
-      <w:r>
-        <w:rPr>
-          <w:color w:val="000000" w:themeColor="text1"/>
-        </w:rPr>
-        <w:t xml:space="preserve">' architecture design focuses on Module 5. Each module in the system operates as a standalone program, but Module 5 is the primary module requiring architectural design innovation, as most other modules remain stable and do not necessitate changes. The team has adopted a Pipe and Filter architecture for this design, which is particularly well-suited for this system's data processing requirements. The system requires data to be read from a file, normalized, plotted, and then transformed. This process fits Pipe and Filter architecture well. This approach allows for clear separation of concerns, where data flows through a series of independent filters (or stages), each performing specific tasks such as reading, processing, and visualizing data. This modular design enhances flexibility, scalability, and maintainability, making it easier to integrate new features or modify existing ones without affecting the entire system. By leveraging this architecture, Team Linnaeus ensures a clean and efficient flow of data from input to output, supporting both current and future needs. The system begins with the User Interface (UI) component, which allows users to specify a file path and view plotted data and calculation results. The UI interacts with the File Reader, which reads raw data from the CSV file provided by the user and passes it to the Data Processor. The Data Processor then normalizes the raw data by applying a natural logarithmic transformation, preparing it for further steps. Once processed, the data is sent to the Graphing Engine, which updates the current graph by integrating the new data. The updated graph is then displayed in the UI for the user and sent to the Calculation Engine. The Calculation Engine performs further computations on </w:t>
-      </w:r>
-      <w:r>
-        <w:rPr>
-          <w:color w:val="000000" w:themeColor="text1"/>
-        </w:rPr>
-        <w:lastRenderedPageBreak/>
-        <w:t xml:space="preserve">the processed data, producing analytical results that are also displayed in the UI such as the </w:t>
-      </w:r>
-      <w:proofErr w:type="gramStart"/>
-      <w:r>
-        <w:rPr>
-          <w:color w:val="000000" w:themeColor="text1"/>
-        </w:rPr>
-        <w:t>mean</w:t>
-      </w:r>
-      <w:proofErr w:type="gramEnd"/>
-      <w:r>
-        <w:rPr>
-          <w:color w:val="000000" w:themeColor="text1"/>
-        </w:rPr>
-        <w:t xml:space="preserve"> of a selection of data. This flow of data, facilitated by the modular design, ensures efficiency, flexibility, and ease of maintenance.</w:t>
+        <w:t>system. By leveraging this architecture, Team Linnaeus ensures a clean and efficient flow of data from input to output, supporting both current and future needs. The system begins with the User Interface (UI) component, which allows users to specify a file path and view plotted data and calculation results. The UI interacts with the File Reader, which reads raw data from the CSV file provided by the user and passes it to the Data Processor. The Data Processor then normalizes the raw data by applying a natural logarithmic transformation, preparing it for further steps. Once processed, the data is sent to the Graphing Engine, which updates the current graph by integrating the new data. The updated graph is then displayed in the UI for the user and sent to the Calculation Engine. The Calculation Engine performs further computations on the processed data, producing analytical results that are also displayed in the UI such as the mean of a selection of data. This flow of data, facilitated by the modular design, ensures efficiency, flexibility, and ease of maintenance.</w:t>
       </w:r>
     </w:p>
     <w:p>
@@ -2555,11 +3173,11 @@
       <w:pPr>
         <w:pStyle w:val="Heading3"/>
       </w:pPr>
-      <w:bookmarkStart w:id="17" w:name="_Toc180347061"/>
+      <w:bookmarkStart w:id="20" w:name="_Toc180347061"/>
       <w:r>
         <w:t>Subsystem Decomposition</w:t>
       </w:r>
-      <w:bookmarkEnd w:id="17"/>
+      <w:bookmarkEnd w:id="20"/>
       <w:r>
         <w:t xml:space="preserve"> </w:t>
       </w:r>
@@ -2569,19 +3187,22 @@
         <w:spacing w:after="0"/>
       </w:pPr>
       <w:r>
-        <w:t>This section outlines how the system has been decomposed into its major subsystems, each corresponding to the core components identified earlier: the User Interface (UI), File Reader, Data Processor, Graphing Engine, and Calculation Engine. The decomposition was designed to ensure that each subsystem represents a manageable unit of work for a single developer, with clearly defined responsibilities and minimal overlap. Each subsystem has been assigned a specific functionality: the UI handles user interactions, the File Reader manages data input, the Data Processor handles transformations, the Graphing Engine visualizes the data, and the Calculation Engine performs analytical operations. The rationale behind this decomposition emphasizes cohesion and coupling. High cohesion is maintained within each subsystem by ensuring that each is focused on a single task or closely related set of tasks. Meanwhile, coupling between subsystems is minimized by defining clear and straightforward interfaces for data exchange, allowing for seamless interaction without unnecessary dependencies. This modular design not only improves the maintainability and scalability of the system but also supports flexible integration of future enhancements.</w:t>
+        <w:t xml:space="preserve">This section outlines how the system has been decomposed into its major subsystems, each corresponding to the core components identified earlier: the User Interface (UI), File Reader, Data Processor, Graphing Engine, and Calculation Engine. The decomposition was designed to ensure that each subsystem represents a manageable unit of work for a single developer, with clearly defined responsibilities and minimal overlap. Each subsystem has been assigned a specific functionality: the UI handles user interactions, the File Reader manages data input, the Data Processor handles transformations, the Graphing Engine visualizes the data, and the Calculation Engine performs analytical operations. The rationale behind this decomposition </w:t>
+      </w:r>
+      <w:r>
+        <w:lastRenderedPageBreak/>
+        <w:t>emphasizes cohesion and coupling. High cohesion is maintained within each subsystem by ensuring that each is focused on a single task or closely related set of tasks. Meanwhile, coupling between subsystems is minimized by defining clear and straightforward interfaces for data exchange, allowing for seamless interaction without unnecessary dependencies. This modular design not only improves the maintainability and scalability of the system but also supports flexible integration of future enhancements.</w:t>
       </w:r>
     </w:p>
     <w:p>
       <w:pPr>
         <w:pStyle w:val="Heading4"/>
       </w:pPr>
-      <w:bookmarkStart w:id="18" w:name="_Toc180347062"/>
-      <w:r>
-        <w:lastRenderedPageBreak/>
+      <w:bookmarkStart w:id="21" w:name="_Toc180347062"/>
+      <w:r>
         <w:t>User Interface</w:t>
       </w:r>
-      <w:bookmarkEnd w:id="18"/>
+      <w:bookmarkEnd w:id="21"/>
     </w:p>
     <w:p>
       <w:pPr>
@@ -2736,11 +3357,9 @@
             <w:tcW w:w="3120" w:type="dxa"/>
           </w:tcPr>
           <w:p>
-            <w:proofErr w:type="spellStart"/>
             <w:r>
               <w:t>GetFilePath</w:t>
             </w:r>
-            <w:proofErr w:type="spellEnd"/>
           </w:p>
         </w:tc>
         <w:tc>
@@ -2759,15 +3378,7 @@
           </w:tcPr>
           <w:p>
             <w:r>
-              <w:t xml:space="preserve">The </w:t>
-            </w:r>
-            <w:proofErr w:type="spellStart"/>
-            <w:r>
-              <w:t>GetFilePath</w:t>
-            </w:r>
-            <w:proofErr w:type="spellEnd"/>
-            <w:r>
-              <w:t xml:space="preserve"> service will pass over the user-selected file paths for data acquisition. Three file paths should be returned, one for each instrument utilized by the system.</w:t>
+              <w:t>The GetFilePath service will pass over the user-selected file paths for data acquisition. Three file paths should be returned, one for each instrument utilized by the system.</w:t>
             </w:r>
           </w:p>
         </w:tc>
@@ -2781,11 +3392,9 @@
             <w:tcW w:w="3120" w:type="dxa"/>
           </w:tcPr>
           <w:p>
-            <w:proofErr w:type="spellStart"/>
             <w:r>
               <w:t>GetDataSelection</w:t>
             </w:r>
-            <w:proofErr w:type="spellEnd"/>
           </w:p>
         </w:tc>
         <w:tc>
@@ -2829,6 +3438,7 @@
         <w:rPr>
           <w:u w:val="single"/>
         </w:rPr>
+        <w:lastRenderedPageBreak/>
         <w:t>Services Required:</w:t>
       </w:r>
     </w:p>
@@ -2907,11 +3517,9 @@
             <w:tcW w:w="4680" w:type="dxa"/>
           </w:tcPr>
           <w:p>
-            <w:proofErr w:type="spellStart"/>
             <w:r>
               <w:t>CalculateMean</w:t>
             </w:r>
-            <w:proofErr w:type="spellEnd"/>
           </w:p>
         </w:tc>
         <w:tc>
@@ -2934,11 +3542,9 @@
             <w:tcW w:w="4680" w:type="dxa"/>
           </w:tcPr>
           <w:p>
-            <w:proofErr w:type="spellStart"/>
             <w:r>
               <w:t>GetLatestGraph</w:t>
             </w:r>
-            <w:proofErr w:type="spellEnd"/>
           </w:p>
         </w:tc>
         <w:tc>
@@ -2946,11 +3552,9 @@
             <w:tcW w:w="4680" w:type="dxa"/>
           </w:tcPr>
           <w:p>
-            <w:proofErr w:type="spellStart"/>
             <w:r>
               <w:t>GraphingEngine</w:t>
             </w:r>
-            <w:proofErr w:type="spellEnd"/>
           </w:p>
         </w:tc>
       </w:tr>
@@ -2968,11 +3572,11 @@
       <w:pPr>
         <w:pStyle w:val="Heading4"/>
       </w:pPr>
-      <w:bookmarkStart w:id="19" w:name="_Toc180347063"/>
+      <w:bookmarkStart w:id="22" w:name="_Toc180347063"/>
       <w:r>
         <w:t>File Reader</w:t>
       </w:r>
-      <w:bookmarkEnd w:id="19"/>
+      <w:bookmarkEnd w:id="22"/>
     </w:p>
     <w:p>
       <w:pPr>
@@ -3000,15 +3604,7 @@
         <w:spacing w:before="240" w:after="240"/>
       </w:pPr>
       <w:r>
-        <w:t xml:space="preserve">The File Reader subsystem was designed with the need to efficiently handle multiple file inputs. The concept of parallel file reading was considered to improve performance when handling large datasets, but ultimately, a sequential approach was selected due to the relatively manageable file sizes. The File Reader ensures that each file is opened, its contents are read, and the data is collected into a format that can be easily passed to the Data Processor. Special considerations were made to handle potential file reading errors, such as missing or corrupted files. In such cases, </w:t>
-      </w:r>
-      <w:proofErr w:type="gramStart"/>
-      <w:r>
-        <w:t>error</w:t>
-      </w:r>
-      <w:proofErr w:type="gramEnd"/>
-      <w:r>
-        <w:t xml:space="preserve"> handling mechanisms trigger notifications to the user. The trade-off involved in this design was balancing robustness with simplicity, ensuring that file reading remains a lightweight process while effectively managing edge cases.</w:t>
+        <w:t>The File Reader subsystem was designed with the need to efficiently handle multiple file inputs. The concept of parallel file reading was considered to improve performance when handling large datasets, but ultimately, a sequential approach was selected due to the relatively manageable file sizes. The File Reader ensures that each file is opened, its contents are read, and the data is collected into a format that can be easily passed to the Data Processor. Special considerations were made to handle potential file reading errors, such as missing or corrupted files. In such cases, error handling mechanisms trigger notifications to the user. The trade-off involved in this design was balancing robustness with simplicity, ensuring that file reading remains a lightweight process while effectively managing edge cases.</w:t>
       </w:r>
     </w:p>
     <w:p>
@@ -3135,11 +3731,9 @@
             <w:tcW w:w="3120" w:type="dxa"/>
           </w:tcPr>
           <w:p>
-            <w:proofErr w:type="spellStart"/>
             <w:r>
               <w:t>ReadFileData</w:t>
             </w:r>
-            <w:proofErr w:type="spellEnd"/>
           </w:p>
         </w:tc>
         <w:tc>
@@ -3262,11 +3856,9 @@
             <w:tcW w:w="4680" w:type="dxa"/>
           </w:tcPr>
           <w:p>
-            <w:proofErr w:type="spellStart"/>
             <w:r>
               <w:t>GetFilePath</w:t>
             </w:r>
-            <w:proofErr w:type="spellEnd"/>
           </w:p>
         </w:tc>
         <w:tc>
@@ -3290,12 +3882,11 @@
       <w:pPr>
         <w:pStyle w:val="Heading4"/>
       </w:pPr>
-      <w:bookmarkStart w:id="20" w:name="_Toc180347064"/>
-      <w:r>
-        <w:lastRenderedPageBreak/>
+      <w:bookmarkStart w:id="23" w:name="_Toc180347064"/>
+      <w:r>
         <w:t>Data Processor</w:t>
       </w:r>
-      <w:bookmarkEnd w:id="20"/>
+      <w:bookmarkEnd w:id="23"/>
     </w:p>
     <w:p>
       <w:pPr>
@@ -3307,15 +3898,7 @@
     </w:p>
     <w:p>
       <w:r>
-        <w:t xml:space="preserve">The Data Processor subsystem is responsible for transforming raw data received from the File Reader into a format that is more suitable for further analysis. Its primary task is to normalize the data using </w:t>
-      </w:r>
-      <w:proofErr w:type="gramStart"/>
-      <w:r>
-        <w:t>the natural</w:t>
-      </w:r>
-      <w:proofErr w:type="gramEnd"/>
-      <w:r>
-        <w:t xml:space="preserve"> logarithmic transformation, making the data easier to process and visualize. Once the data is formatted and normalized, the Data Processor sends the processed data segment to the Graphing Engine, where the new data is added to the current graph. This subsystem ensures the integrity and usability of the data as it flows through the system.</w:t>
+        <w:t>The Data Processor subsystem is responsible for transforming raw data received from the File Reader into a format that is more suitable for further analysis. Its primary task is to normalize the data using the natural logarithmic transformation, making the data easier to process and visualize. Once the data is formatted and normalized, the Data Processor sends the processed data segment to the Graphing Engine, where the new data is added to the current graph. This subsystem ensures the integrity and usability of the data as it flows through the system.</w:t>
       </w:r>
     </w:p>
     <w:p>
@@ -3331,15 +3914,7 @@
         <w:spacing w:before="240" w:after="240"/>
       </w:pPr>
       <w:r>
-        <w:t xml:space="preserve">The main algorithm used by the Data Processor is the natural logarithmic transformation, which helps normalize the data. This technique was selected because it reduces variance in the data and handles large discrepancies in value magnitudes, making it more suitable for visual representation and computation. Alternative normalization methods, such as z-score normalization, were considered but ultimately not chosen, as the natural log method better aligned with the requirements of the data's structure and scale. Special considerations included handling cases where </w:t>
-      </w:r>
-      <w:proofErr w:type="gramStart"/>
-      <w:r>
-        <w:t>the raw</w:t>
-      </w:r>
-      <w:proofErr w:type="gramEnd"/>
-      <w:r>
-        <w:t xml:space="preserve"> data contains zero or negative values, as these would cause issues during the logarithmic transformation. Error handling mechanisms and data validation were incorporated to account for such anomalies, ensuring robust processing. The trade-off in this approach involved balancing data transformation speed and the complexity of handling edge cases.</w:t>
+        <w:t>The main algorithm used by the Data Processor is the natural logarithmic transformation, which helps normalize the data. This technique was selected because it reduces variance in the data and handles large discrepancies in value magnitudes, making it more suitable for visual representation and computation. Alternative normalization methods, such as z-score normalization, were considered but ultimately not chosen, as the natural log method better aligned with the requirements of the data's structure and scale. Special considerations included handling cases where the raw data contains zero or negative values, as these would cause issues during the logarithmic transformation. Error handling mechanisms and data validation were incorporated to account for such anomalies, ensuring robust processing. The trade-off in this approach involved balancing data transformation speed and the complexity of handling edge cases.</w:t>
       </w:r>
     </w:p>
     <w:p>
@@ -3466,11 +4041,9 @@
             <w:tcW w:w="3120" w:type="dxa"/>
           </w:tcPr>
           <w:p>
-            <w:proofErr w:type="spellStart"/>
             <w:r>
               <w:t>ProcessData</w:t>
             </w:r>
-            <w:proofErr w:type="spellEnd"/>
           </w:p>
         </w:tc>
         <w:tc>
@@ -3489,15 +4062,11 @@
           </w:tcPr>
           <w:p>
             <w:r>
-              <w:t xml:space="preserve">This service receives the raw data from </w:t>
-            </w:r>
-            <w:proofErr w:type="gramStart"/>
-            <w:r>
-              <w:t>the File</w:t>
-            </w:r>
-            <w:proofErr w:type="gramEnd"/>
-            <w:r>
-              <w:t xml:space="preserve"> Reader, processes it by formatting and applying a natural logarithmic normalization, and then sends the processed data to the Graphing Engine for visualization. The input consists of the raw data from three different files, and the output is the normalized and formatted data ready for graphing.</w:t>
+              <w:t xml:space="preserve">This service receives the raw data from the File Reader, processes it by formatting and applying a natural logarithmic normalization, and then sends the processed data to the Graphing Engine for visualization. The input consists of the raw data from </w:t>
+            </w:r>
+            <w:r>
+              <w:lastRenderedPageBreak/>
+              <w:t>three different files, and the output is the normalized and formatted data ready for graphing.</w:t>
             </w:r>
           </w:p>
         </w:tc>
@@ -3566,7 +4135,6 @@
                 <w:b/>
                 <w:bCs/>
               </w:rPr>
-              <w:lastRenderedPageBreak/>
               <w:t>Service Name</w:t>
             </w:r>
           </w:p>
@@ -3602,11 +4170,9 @@
             <w:tcW w:w="4680" w:type="dxa"/>
           </w:tcPr>
           <w:p>
-            <w:proofErr w:type="spellStart"/>
             <w:r>
               <w:t>ReadFileData</w:t>
             </w:r>
-            <w:proofErr w:type="spellEnd"/>
           </w:p>
         </w:tc>
         <w:tc>
@@ -3630,11 +4196,11 @@
       <w:pPr>
         <w:pStyle w:val="Heading4"/>
       </w:pPr>
-      <w:bookmarkStart w:id="21" w:name="_Toc180347065"/>
+      <w:bookmarkStart w:id="24" w:name="_Toc180347065"/>
       <w:r>
         <w:t>Graphing Engine</w:t>
       </w:r>
-      <w:bookmarkEnd w:id="21"/>
+      <w:bookmarkEnd w:id="24"/>
     </w:p>
     <w:p>
       <w:pPr>
@@ -3789,11 +4355,9 @@
             <w:tcW w:w="3120" w:type="dxa"/>
           </w:tcPr>
           <w:p>
-            <w:proofErr w:type="spellStart"/>
             <w:r>
               <w:t>UpdateGraph</w:t>
             </w:r>
-            <w:proofErr w:type="spellEnd"/>
           </w:p>
         </w:tc>
         <w:tc>
@@ -3812,15 +4376,7 @@
           </w:tcPr>
           <w:p>
             <w:r>
-              <w:t xml:space="preserve">This service receives </w:t>
-            </w:r>
-            <w:proofErr w:type="gramStart"/>
-            <w:r>
-              <w:t>the processed</w:t>
-            </w:r>
-            <w:proofErr w:type="gramEnd"/>
-            <w:r>
-              <w:t xml:space="preserve"> data from the Data Processor and updates the current graph displayed in the User Interface. The input is the normalized data, and the output is an updated visual graph reflecting the latest data. The service ensures that the graph is refreshed in real-time as new data is processed.</w:t>
+              <w:t>This service receives the processed data from the Data Processor and updates the current graph displayed in the User Interface. The input is the normalized data, and the output is an updated visual graph reflecting the latest data. The service ensures that the graph is refreshed in real-time as new data is processed.</w:t>
             </w:r>
           </w:p>
         </w:tc>
@@ -3924,11 +4480,9 @@
             <w:tcW w:w="4680" w:type="dxa"/>
           </w:tcPr>
           <w:p>
-            <w:proofErr w:type="spellStart"/>
             <w:r>
               <w:t>GetProcessedData</w:t>
             </w:r>
-            <w:proofErr w:type="spellEnd"/>
           </w:p>
         </w:tc>
         <w:tc>
@@ -3952,12 +4506,11 @@
       <w:pPr>
         <w:pStyle w:val="Heading4"/>
       </w:pPr>
-      <w:bookmarkStart w:id="22" w:name="_Toc180347066"/>
-      <w:r>
-        <w:lastRenderedPageBreak/>
+      <w:bookmarkStart w:id="25" w:name="_Toc180347066"/>
+      <w:r>
         <w:t>Calculation Engine</w:t>
       </w:r>
-      <w:bookmarkEnd w:id="22"/>
+      <w:bookmarkEnd w:id="25"/>
     </w:p>
     <w:p>
       <w:pPr>
@@ -3969,15 +4522,7 @@
     </w:p>
     <w:p>
       <w:r>
-        <w:t xml:space="preserve">The Calculation Engine subsystem is responsible for performing various calculations on the data, including allowing the user to select a segment of data and calculating the </w:t>
-      </w:r>
-      <w:proofErr w:type="gramStart"/>
-      <w:r>
-        <w:t>mean</w:t>
-      </w:r>
-      <w:proofErr w:type="gramEnd"/>
-      <w:r>
-        <w:t xml:space="preserve"> of that segment. This subsystem plays a crucial role in providing numerical insights into the processed data, complementing the visual representation provided by the Graphing Engine.</w:t>
+        <w:t>The Calculation Engine subsystem is responsible for performing various calculations on the data, including allowing the user to select a segment of data and calculating the mean of that segment. This subsystem plays a crucial role in providing numerical insights into the processed data, complementing the visual representation provided by the Graphing Engine.</w:t>
       </w:r>
     </w:p>
     <w:p>
@@ -3993,15 +4538,7 @@
         <w:spacing w:before="240" w:after="240"/>
       </w:pPr>
       <w:r>
-        <w:t xml:space="preserve">The primary algorithm used by the Calculation Engine is the calculation of statistical measures such as the mean. The </w:t>
-      </w:r>
-      <w:proofErr w:type="gramStart"/>
-      <w:r>
-        <w:t>mean</w:t>
-      </w:r>
-      <w:proofErr w:type="gramEnd"/>
-      <w:r>
-        <w:t xml:space="preserve"> is calculated by summing the selected data points and dividing by the number of points. Several approaches were considered, including pre-calculating statistics for all data and storing them for quick access. However, the selected solution was to compute the required statistics on-demand based on the user’s selection. This minimizes resource consumption and ensures that calculations are based on the latest data segment selected by the user. </w:t>
+        <w:t xml:space="preserve">The primary algorithm used by the Calculation Engine is the calculation of statistical measures such as the mean. The mean is calculated by summing the selected data points and dividing by the number of points. Several approaches were considered, including pre-calculating statistics for all data and storing them for quick access. However, the selected solution was to compute the required statistics on-demand based on the user’s selection. This minimizes resource consumption and ensures that calculations are based on the latest data segment selected by the user. </w:t>
       </w:r>
     </w:p>
     <w:p>
@@ -4128,11 +4665,9 @@
             <w:tcW w:w="3120" w:type="dxa"/>
           </w:tcPr>
           <w:p>
-            <w:proofErr w:type="spellStart"/>
             <w:r>
               <w:t>CalculateMean</w:t>
             </w:r>
-            <w:proofErr w:type="spellEnd"/>
           </w:p>
         </w:tc>
         <w:tc>
@@ -4151,23 +4686,7 @@
           </w:tcPr>
           <w:p>
             <w:r>
-              <w:t xml:space="preserve">This service calculates the </w:t>
-            </w:r>
-            <w:proofErr w:type="gramStart"/>
-            <w:r>
-              <w:t>mean</w:t>
-            </w:r>
-            <w:proofErr w:type="gramEnd"/>
-            <w:r>
-              <w:t xml:space="preserve"> of the selected data segment. The input is the processed data for the user-selected segment, and the output is the mean value. The </w:t>
-            </w:r>
-            <w:proofErr w:type="gramStart"/>
-            <w:r>
-              <w:t>mean</w:t>
-            </w:r>
-            <w:proofErr w:type="gramEnd"/>
-            <w:r>
-              <w:t xml:space="preserve"> is displayed in the User Interface as part of the calculation results.</w:t>
+              <w:t>This service calculates the mean of the selected data segment. The input is the processed data for the user-selected segment, and the output is the mean value. The mean is displayed in the User Interface as part of the calculation results.</w:t>
             </w:r>
           </w:p>
         </w:tc>
@@ -4271,11 +4790,9 @@
             <w:tcW w:w="4680" w:type="dxa"/>
           </w:tcPr>
           <w:p>
-            <w:proofErr w:type="spellStart"/>
             <w:r>
               <w:t>GetDataSelection</w:t>
             </w:r>
-            <w:proofErr w:type="spellEnd"/>
           </w:p>
         </w:tc>
         <w:tc>
@@ -4298,11 +4815,9 @@
             <w:tcW w:w="4680" w:type="dxa"/>
           </w:tcPr>
           <w:p>
-            <w:proofErr w:type="spellStart"/>
             <w:r>
               <w:t>GetLatestGraph</w:t>
             </w:r>
-            <w:proofErr w:type="spellEnd"/>
           </w:p>
         </w:tc>
         <w:tc>
@@ -4310,11 +4825,9 @@
             <w:tcW w:w="4680" w:type="dxa"/>
           </w:tcPr>
           <w:p>
-            <w:proofErr w:type="spellStart"/>
             <w:r>
               <w:t>GraphingEngine</w:t>
             </w:r>
-            <w:proofErr w:type="spellEnd"/>
           </w:p>
         </w:tc>
       </w:tr>
@@ -4328,292 +4841,154 @@
       <w:pPr>
         <w:pStyle w:val="Heading2"/>
       </w:pPr>
-      <w:bookmarkStart w:id="23" w:name="_Toc180347067"/>
-      <w:bookmarkStart w:id="24" w:name="_Toc183427549"/>
+      <w:bookmarkStart w:id="26" w:name="_Toc180347067"/>
+      <w:bookmarkStart w:id="27" w:name="_Toc183430772"/>
       <w:r>
         <w:t>Data design</w:t>
       </w:r>
-      <w:bookmarkEnd w:id="23"/>
-      <w:bookmarkEnd w:id="24"/>
+      <w:bookmarkEnd w:id="26"/>
+      <w:bookmarkEnd w:id="27"/>
     </w:p>
     <w:p>
       <w:pPr>
         <w:spacing w:line="240" w:lineRule="auto"/>
       </w:pPr>
       <w:r>
-        <w:t xml:space="preserve">This section covers the different ways our project stores data, both while it’s running, and when the data is stored for later. This overview will be a </w:t>
-      </w:r>
-      <w:proofErr w:type="gramStart"/>
-      <w:r>
-        <w:t>fairly technical</w:t>
-      </w:r>
-      <w:proofErr w:type="gramEnd"/>
-      <w:r>
-        <w:t xml:space="preserve"> overview, meant mostly for developers. Each subsection covers a different data structure used in the project.</w:t>
+        <w:lastRenderedPageBreak/>
+        <w:t>This section covers the different ways our project stores data, both while it’s running, and when the data is stored for later. This overview will be a fairly technical overview, meant mostly for developers. Each subsection covers a different data structure used in the project.</w:t>
       </w:r>
     </w:p>
     <w:p>
       <w:pPr>
         <w:pStyle w:val="Heading3"/>
       </w:pPr>
-      <w:bookmarkStart w:id="25" w:name="_Toc180347068"/>
+      <w:bookmarkStart w:id="28" w:name="_Toc180347068"/>
+      <w:r>
+        <w:t>Shared Singleton</w:t>
+      </w:r>
+      <w:bookmarkEnd w:id="28"/>
+    </w:p>
+    <w:p>
+      <w:r>
+        <w:t>A shared singleton is a design pattern that forces only one instance of an object to exist throughout the whole program. Although this design pattern does not usually describe a data structure, in modules 1-3, most important data structures are members of a shared singleton, named sharedData. These members include fileList (subsection IV.2) and dataPoints (subsection IV.3)</w:t>
+      </w:r>
+    </w:p>
+    <w:p>
+      <w:pPr>
+        <w:pStyle w:val="Heading3"/>
+      </w:pPr>
+      <w:bookmarkStart w:id="29" w:name="_Toc180347069"/>
+      <w:r>
+        <w:t>Basic List</w:t>
+      </w:r>
+      <w:bookmarkEnd w:id="29"/>
+    </w:p>
+    <w:p>
+      <w:r>
+        <w:t>In modules 1-3, we use a basic list to store the names of files that are read from. This list is named fileList and is stored in the sharedData shared singleton (subsection IV.1).</w:t>
+      </w:r>
+    </w:p>
+    <w:p>
+      <w:pPr>
+        <w:pStyle w:val="Heading3"/>
+      </w:pPr>
+      <w:bookmarkStart w:id="30" w:name="_Toc180347070"/>
+      <w:r>
+        <w:t>Dictionary</w:t>
+      </w:r>
+      <w:bookmarkEnd w:id="30"/>
+    </w:p>
+    <w:p>
+      <w:r>
+        <w:t>In modules 1-3, we use a Python dictionary to store the mass spectrometer data, named dataPoints. The keys are time points, and the values are tuples of isotope masses. This dictionary is stored in the sharedData shared singleton (subsection IV.1).</w:t>
+      </w:r>
+    </w:p>
+    <w:p>
+      <w:pPr>
+        <w:pStyle w:val="Heading3"/>
+      </w:pPr>
+      <w:bookmarkStart w:id="31" w:name="_Toc180347071"/>
+      <w:r>
+        <w:t>Log Table</w:t>
+      </w:r>
+      <w:bookmarkEnd w:id="31"/>
+    </w:p>
+    <w:p>
+      <w:r>
+        <w:t>In modules 1-3, there are certain data points that can be pulled out from the graph, or otherwise calculated from the data. These can be saved into a table built into the UI. These logs are then stored directly in the PyQT UI component QTableWidget.</w:t>
+      </w:r>
+    </w:p>
+    <w:p>
+      <w:pPr>
+        <w:pStyle w:val="Heading3"/>
+      </w:pPr>
+      <w:bookmarkStart w:id="32" w:name="_Toc180347072"/>
+      <w:r>
+        <w:t>CSV Export</w:t>
+      </w:r>
+      <w:bookmarkEnd w:id="32"/>
+    </w:p>
+    <w:p>
+      <w:r>
+        <w:t>Modules 1-3 can export logged data from the log table (subsection IV.4) into a CSV file, which matches the format of the table.</w:t>
+      </w:r>
+    </w:p>
+    <w:p>
+      <w:pPr>
+        <w:pStyle w:val="Heading3"/>
+      </w:pPr>
+      <w:bookmarkStart w:id="33" w:name="_Toc180347073"/>
+      <w:r>
+        <w:t>Pandas DataFrame</w:t>
+      </w:r>
+      <w:bookmarkEnd w:id="33"/>
+    </w:p>
+    <w:p>
+      <w:r>
+        <w:t>Module 4 uses a DataFrame from the Pandas Python library to store data from Mass Spectrometer 2. This is very similar to a dictionary approach (subsection IV.3), but effectively replaces the need for unique keys with ordering and more importantly allows for the use of Pandas methods like to_csv at a small performance cost.</w:t>
+      </w:r>
+    </w:p>
+    <w:p>
+      <w:pPr>
+        <w:pStyle w:val="Heading3"/>
+      </w:pPr>
+      <w:bookmarkStart w:id="34" w:name="_Toc180347074"/>
+      <w:r>
+        <w:t>CSV Series</w:t>
+      </w:r>
+      <w:bookmarkEnd w:id="34"/>
+    </w:p>
+    <w:p>
+      <w:r>
+        <w:t>Module 4 exports the DataFrames (subsection IV.6) as CSV’s with ~8 rows each, for use in modules 1-3. Each row contains a time signature and isotope masses. These CSV’s are named with numbers in order of their time signatures.</w:t>
+      </w:r>
+    </w:p>
+    <w:p>
+      <w:pPr>
+        <w:pStyle w:val="Heading2"/>
+      </w:pPr>
+      <w:bookmarkStart w:id="35" w:name="_Toc180347075"/>
+      <w:bookmarkStart w:id="36" w:name="_Toc183430773"/>
+      <w:r>
+        <w:t>User Interface Design</w:t>
+      </w:r>
+      <w:bookmarkEnd w:id="35"/>
+      <w:bookmarkEnd w:id="36"/>
+      <w:r>
+        <w:t xml:space="preserve"> </w:t>
+      </w:r>
+    </w:p>
+    <w:p>
+      <w:r>
+        <w:t xml:space="preserve">The user interface will first allow the user to select acquisition folders for data from the Mass Spectromer, for modules 1-4, or for data from each of the three instruments, in the case of </w:t>
+      </w:r>
       <w:r>
         <w:lastRenderedPageBreak/>
-        <w:t>Shared Singleton</w:t>
-      </w:r>
-      <w:bookmarkEnd w:id="25"/>
-    </w:p>
-    <w:p>
-      <w:r>
-        <w:t xml:space="preserve">A shared singleton is a design pattern that forces only one instance of an object to exist throughout the whole program. Although this design pattern does not usually describe a data structure, in modules 1-3, most important data structures are members of a shared singleton, named </w:t>
-      </w:r>
-      <w:proofErr w:type="spellStart"/>
-      <w:r>
-        <w:t>sharedData</w:t>
-      </w:r>
-      <w:proofErr w:type="spellEnd"/>
-      <w:r>
-        <w:t xml:space="preserve">. These members include </w:t>
-      </w:r>
-      <w:proofErr w:type="spellStart"/>
-      <w:r>
-        <w:t>fileList</w:t>
-      </w:r>
-      <w:proofErr w:type="spellEnd"/>
-      <w:r>
-        <w:t xml:space="preserve"> (subsection IV.2) and </w:t>
-      </w:r>
-      <w:proofErr w:type="spellStart"/>
-      <w:r>
-        <w:t>dataPoints</w:t>
-      </w:r>
-      <w:proofErr w:type="spellEnd"/>
-      <w:r>
-        <w:t xml:space="preserve"> (subsection IV.3)</w:t>
-      </w:r>
-    </w:p>
-    <w:p>
-      <w:pPr>
-        <w:pStyle w:val="Heading3"/>
-      </w:pPr>
-      <w:bookmarkStart w:id="26" w:name="_Toc180347069"/>
-      <w:r>
-        <w:t>Basic List</w:t>
-      </w:r>
-      <w:bookmarkEnd w:id="26"/>
-    </w:p>
-    <w:p>
-      <w:r>
-        <w:t xml:space="preserve">In modules 1-3, we use a basic list to store the names of files that are read from. This list is named </w:t>
-      </w:r>
-      <w:proofErr w:type="spellStart"/>
-      <w:r>
-        <w:t>fileList</w:t>
-      </w:r>
-      <w:proofErr w:type="spellEnd"/>
-      <w:r>
-        <w:t xml:space="preserve"> and is stored in the </w:t>
-      </w:r>
-      <w:proofErr w:type="spellStart"/>
-      <w:r>
-        <w:t>sharedData</w:t>
-      </w:r>
-      <w:proofErr w:type="spellEnd"/>
-      <w:r>
-        <w:t xml:space="preserve"> shared singleton (subsection IV.1).</w:t>
-      </w:r>
-    </w:p>
-    <w:p>
-      <w:pPr>
-        <w:pStyle w:val="Heading3"/>
-      </w:pPr>
-      <w:bookmarkStart w:id="27" w:name="_Toc180347070"/>
-      <w:r>
-        <w:t>Dictionary</w:t>
-      </w:r>
-      <w:bookmarkEnd w:id="27"/>
-    </w:p>
-    <w:p>
-      <w:r>
-        <w:t xml:space="preserve">In modules 1-3, we use a Python dictionary to store the mass spectrometer data, named </w:t>
-      </w:r>
-      <w:proofErr w:type="spellStart"/>
-      <w:r>
-        <w:t>dataPoints</w:t>
-      </w:r>
-      <w:proofErr w:type="spellEnd"/>
-      <w:r>
-        <w:t xml:space="preserve">. The keys are time points, and the values are tuples of isotope masses. This dictionary is stored in the </w:t>
-      </w:r>
-      <w:proofErr w:type="spellStart"/>
-      <w:r>
-        <w:t>sharedData</w:t>
-      </w:r>
-      <w:proofErr w:type="spellEnd"/>
-      <w:r>
-        <w:t xml:space="preserve"> shared singleton (subsection IV.1).</w:t>
-      </w:r>
-    </w:p>
-    <w:p>
-      <w:pPr>
-        <w:pStyle w:val="Heading3"/>
-      </w:pPr>
-      <w:bookmarkStart w:id="28" w:name="_Toc180347071"/>
-      <w:r>
-        <w:t>Log Table</w:t>
-      </w:r>
-      <w:bookmarkEnd w:id="28"/>
-    </w:p>
-    <w:p>
-      <w:r>
-        <w:t xml:space="preserve">In modules 1-3, there are certain data points that can be pulled out from the graph, or otherwise calculated from the data. These can be saved </w:t>
-      </w:r>
-      <w:proofErr w:type="gramStart"/>
-      <w:r>
-        <w:t>into</w:t>
-      </w:r>
-      <w:proofErr w:type="gramEnd"/>
-      <w:r>
-        <w:t xml:space="preserve"> a table built into the UI. These logs are then stored directly in the </w:t>
-      </w:r>
-      <w:proofErr w:type="spellStart"/>
-      <w:r>
-        <w:t>PyQT</w:t>
-      </w:r>
-      <w:proofErr w:type="spellEnd"/>
-      <w:r>
-        <w:t xml:space="preserve"> UI component </w:t>
-      </w:r>
-      <w:proofErr w:type="spellStart"/>
-      <w:r>
-        <w:t>QTableWidget</w:t>
-      </w:r>
-      <w:proofErr w:type="spellEnd"/>
-      <w:r>
-        <w:t>.</w:t>
-      </w:r>
-    </w:p>
-    <w:p>
-      <w:pPr>
-        <w:pStyle w:val="Heading3"/>
-      </w:pPr>
-      <w:bookmarkStart w:id="29" w:name="_Toc180347072"/>
-      <w:r>
-        <w:t>CSV Export</w:t>
-      </w:r>
-      <w:bookmarkEnd w:id="29"/>
-    </w:p>
-    <w:p>
-      <w:r>
-        <w:t>Modules 1-3 can export logged data from the log table (subsection IV.4) into a CSV file, which matches the format of the table.</w:t>
-      </w:r>
-    </w:p>
-    <w:p>
-      <w:pPr>
-        <w:pStyle w:val="Heading3"/>
-      </w:pPr>
-      <w:bookmarkStart w:id="30" w:name="_Toc180347073"/>
-      <w:r>
-        <w:t xml:space="preserve">Pandas </w:t>
-      </w:r>
-      <w:proofErr w:type="spellStart"/>
-      <w:r>
-        <w:t>DataFrame</w:t>
-      </w:r>
-      <w:bookmarkEnd w:id="30"/>
-      <w:proofErr w:type="spellEnd"/>
-    </w:p>
-    <w:p>
-      <w:r>
-        <w:t xml:space="preserve">Module 4 uses a </w:t>
-      </w:r>
-      <w:proofErr w:type="spellStart"/>
-      <w:r>
-        <w:t>DataFrame</w:t>
-      </w:r>
-      <w:proofErr w:type="spellEnd"/>
-      <w:r>
-        <w:t xml:space="preserve"> from the Pandas Python library to store data from Mass Spectrometer 2. This is very similar to a dictionary approach (subsection IV.3), but effectively replaces the need for unique keys with ordering and more importantly allows for the use of Pandas methods like </w:t>
-      </w:r>
-      <w:proofErr w:type="spellStart"/>
-      <w:r>
-        <w:t>to_csv</w:t>
-      </w:r>
-      <w:proofErr w:type="spellEnd"/>
-      <w:r>
-        <w:t xml:space="preserve"> at a small performance cost.</w:t>
-      </w:r>
-    </w:p>
-    <w:p>
-      <w:pPr>
-        <w:pStyle w:val="Heading3"/>
-      </w:pPr>
-      <w:bookmarkStart w:id="31" w:name="_Toc180347074"/>
-      <w:r>
-        <w:t>CSV Series</w:t>
-      </w:r>
-      <w:bookmarkEnd w:id="31"/>
-    </w:p>
-    <w:p>
-      <w:r>
-        <w:t xml:space="preserve">Module 4 exports the </w:t>
-      </w:r>
-      <w:proofErr w:type="spellStart"/>
-      <w:r>
-        <w:t>DataFrames</w:t>
-      </w:r>
-      <w:proofErr w:type="spellEnd"/>
-      <w:r>
-        <w:t xml:space="preserve"> (subsection IV.6) as CSV’s with ~8 rows each, for use in modules 1-3. Each row contains a time signature and isotope masses. These </w:t>
-      </w:r>
-      <w:proofErr w:type="gramStart"/>
-      <w:r>
-        <w:t>CSV’s</w:t>
-      </w:r>
-      <w:proofErr w:type="gramEnd"/>
-      <w:r>
-        <w:t xml:space="preserve"> are named with numbers in order of their time signatures.</w:t>
-      </w:r>
-    </w:p>
-    <w:p>
-      <w:pPr>
-        <w:pStyle w:val="Heading2"/>
-      </w:pPr>
-      <w:bookmarkStart w:id="32" w:name="_Toc180347075"/>
-      <w:bookmarkStart w:id="33" w:name="_Toc183427550"/>
-      <w:r>
-        <w:t>User Interface Design</w:t>
-      </w:r>
-      <w:bookmarkEnd w:id="32"/>
-      <w:bookmarkEnd w:id="33"/>
-      <w:r>
-        <w:t xml:space="preserve"> </w:t>
-      </w:r>
-    </w:p>
-    <w:p>
-      <w:r>
-        <w:t xml:space="preserve">The user interface will first allow the user to select acquisition folders for data from the Mass </w:t>
-      </w:r>
-      <w:proofErr w:type="spellStart"/>
-      <w:r>
-        <w:t>Spectromer</w:t>
-      </w:r>
-      <w:proofErr w:type="spellEnd"/>
-      <w:r>
-        <w:t xml:space="preserve">, for modules 1-4, or for data from each of the three instruments, in the case of module 5. It will share the same design as shown in Figure 2. However, it will have three separate options for each type of data that the system utilizes. This portion of the interface corresponds with </w:t>
-      </w:r>
-      <w:proofErr w:type="gramStart"/>
-      <w:r>
-        <w:t>use</w:t>
-      </w:r>
-      <w:proofErr w:type="gramEnd"/>
-      <w:r>
-        <w:t xml:space="preserve"> case UC-4: Select Input Files.</w:t>
-      </w:r>
-    </w:p>
-    <w:p>
-      <w:r>
-        <w:lastRenderedPageBreak/>
+        <w:t>module 5. It will share the same design as shown in Figure 2. However, it will have three separate options for each type of data that the system utilizes. This portion of the interface corresponds with use case UC-4: Select Input Files.</w:t>
+      </w:r>
+    </w:p>
+    <w:p>
+      <w:r>
         <w:t xml:space="preserve"> </w:t>
       </w:r>
       <w:r>
@@ -4670,31 +5045,7 @@
     </w:p>
     <w:p>
       <w:r>
-        <w:t xml:space="preserve">The largest section of the user interface will display a black graph such as the one shown in Figure 3. To the left of the graph, color coded labels for each data stream are present to provide an intuitive viewing experience. The graph is populated by line-graphs, color coded for each data stream. This corresponds to the use case UC-5: View Graph. The graph will be easily scalable using the scroll wheel to zoom in or out. Below the graph and to the right of Figure 3 a slider is shown. This slider allows the user to adjust the speed at which data is plotted from 0.5x to 32x. This corresponds to </w:t>
-      </w:r>
-      <w:proofErr w:type="gramStart"/>
-      <w:r>
-        <w:t>use</w:t>
-      </w:r>
-      <w:proofErr w:type="gramEnd"/>
-      <w:r>
-        <w:t xml:space="preserve"> case UC-7: Change Plotting Speed. On the </w:t>
-      </w:r>
-      <w:proofErr w:type="gramStart"/>
-      <w:r>
-        <w:t>left</w:t>
-      </w:r>
-      <w:proofErr w:type="gramEnd"/>
-      <w:r>
-        <w:t xml:space="preserve"> of the slider is also a pause/resume button as well as a start button that allows the user to toggle the plotting of data. In addition to the primary graph, modules 1-3 have additional graphs for calculations derived from </w:t>
-      </w:r>
-      <w:proofErr w:type="gramStart"/>
-      <w:r>
-        <w:t>the primary</w:t>
-      </w:r>
-      <w:proofErr w:type="gramEnd"/>
-      <w:r>
-        <w:t xml:space="preserve"> data.</w:t>
+        <w:t>The largest section of the user interface will display a black graph such as the one shown in Figure 3. To the left of the graph, color coded labels for each data stream are present to provide an intuitive viewing experience. The graph is populated by line-graphs, color coded for each data stream. This corresponds to the use case UC-5: View Graph. The graph will be easily scalable using the scroll wheel to zoom in or out. Below the graph and to the right of Figure 3 a slider is shown. This slider allows the user to adjust the speed at which data is plotted from 0.5x to 32x. This corresponds to use case UC-7: Change Plotting Speed. On the left of the slider is also a pause/resume button as well as a start button that allows the user to toggle the plotting of data. In addition to the primary graph, modules 1-3 have additional graphs for calculations derived from the primary data.</w:t>
       </w:r>
     </w:p>
     <w:p>
@@ -4703,7 +5054,7 @@
           <w:noProof/>
         </w:rPr>
         <w:drawing>
-          <wp:inline distT="0" distB="0" distL="0" distR="0" wp14:anchorId="0FD19BFA" wp14:editId="2A31F714">
+          <wp:inline distT="0" distB="0" distL="0" distR="0" wp14:anchorId="0FD19BFA" wp14:editId="667E7231">
             <wp:extent cx="6562726" cy="1514475"/>
             <wp:effectExtent l="0" t="0" r="0" b="0"/>
             <wp:docPr id="74189487" name="Picture 74189487" descr="A screen shot of a graph&#10;&#10;Description automatically generated"/>
@@ -4750,15 +5101,7 @@
     </w:p>
     <w:p>
       <w:r>
-        <w:t xml:space="preserve">Using the leftmost button in Figure 3 that features two vertical lines, the user can toggle the visibility of “mean bars”. These vertical bars pictured in Figure 4 can be </w:t>
-      </w:r>
-      <w:proofErr w:type="gramStart"/>
-      <w:r>
-        <w:t>shifted</w:t>
-      </w:r>
-      <w:proofErr w:type="gramEnd"/>
-      <w:r>
-        <w:t xml:space="preserve"> left to right using the cursor to select a specific portion of data. This corresponds to the use case UC-8: Select Data Points.</w:t>
+        <w:t>Using the leftmost button in Figure 3 that features two vertical lines, the user can toggle the visibility of “mean bars”. These vertical bars pictured in Figure 4 can be shifted left to right using the cursor to select a specific portion of data. This corresponds to the use case UC-8: Select Data Points.</w:t>
       </w:r>
     </w:p>
     <w:p>
@@ -4815,15 +5158,7 @@
     </w:p>
     <w:p>
       <w:r>
-        <w:t xml:space="preserve">Available calculations will be featured below the graph and its controls. Here the user will be able to use the “Get Mean” button to calculate the mean inside of the selected region. This corresponds to </w:t>
-      </w:r>
-      <w:proofErr w:type="gramStart"/>
-      <w:r>
-        <w:t>use</w:t>
-      </w:r>
-      <w:proofErr w:type="gramEnd"/>
-      <w:r>
-        <w:t xml:space="preserve"> case UC-9: Calculate Mean.</w:t>
+        <w:t>Available calculations will be featured below the graph and its controls. Here the user will be able to use the “Get Mean” button to calculate the mean inside of the selected region. This corresponds to use case UC-9: Calculate Mean.</w:t>
       </w:r>
     </w:p>
     <w:p>
@@ -4950,51 +5285,33 @@
       <w:pPr>
         <w:pStyle w:val="Heading1"/>
       </w:pPr>
-      <w:bookmarkStart w:id="34" w:name="_Toc183427551"/>
+      <w:bookmarkStart w:id="37" w:name="_Toc183430774"/>
       <w:r>
         <w:t>Test Plan</w:t>
       </w:r>
-      <w:bookmarkEnd w:id="34"/>
+      <w:bookmarkEnd w:id="37"/>
     </w:p>
     <w:p>
       <w:pPr>
         <w:spacing w:line="240" w:lineRule="auto"/>
       </w:pPr>
       <w:r>
-        <w:t xml:space="preserve">This </w:t>
-      </w:r>
-      <w:r>
-        <w:t>section</w:t>
-      </w:r>
-      <w:r>
-        <w:t xml:space="preserve"> provides an overview of the steps we take to test different elements of our project. This overview includes the overall flow, the unit tests for individual parts, and integration/system testing for combinations of different parts. The processes outlined are very particular to the context of our project; we’re very aware of our stakeholders and the integration plan that they prefer. Ultimately this </w:t>
-      </w:r>
-      <w:r>
-        <w:t>section</w:t>
-      </w:r>
-      <w:r>
-        <w:t xml:space="preserve"> is intended to outline what we consider the ideal methods of testing, </w:t>
-      </w:r>
-      <w:proofErr w:type="gramStart"/>
-      <w:r>
-        <w:t>in order to</w:t>
-      </w:r>
-      <w:proofErr w:type="gramEnd"/>
-      <w:r>
-        <w:t xml:space="preserve"> keep development in line with those practices. </w:t>
-      </w:r>
-      <w:bookmarkStart w:id="35" w:name="_2et92p0" w:colFirst="0" w:colLast="0"/>
-      <w:bookmarkEnd w:id="35"/>
+        <w:t xml:space="preserve">This section provides an overview of the steps we take to test different elements of our project. This overview includes the overall flow, the unit tests for individual parts, and integration/system testing for combinations of different parts. The processes outlined are very particular to the context of our project; we’re very aware of our stakeholders and the integration plan that they prefer. Ultimately this section is intended to outline what we consider the ideal methods of testing, in order to keep development in line with those practices. </w:t>
+      </w:r>
+      <w:bookmarkStart w:id="38" w:name="_2et92p0" w:colFirst="0" w:colLast="0"/>
+      <w:bookmarkEnd w:id="38"/>
     </w:p>
     <w:p>
       <w:pPr>
         <w:pStyle w:val="Heading2"/>
       </w:pPr>
+      <w:bookmarkStart w:id="39" w:name="_Toc183430775"/>
       <w:r>
         <w:t>Testing Strategy</w:t>
       </w:r>
-      <w:bookmarkStart w:id="36" w:name="_tyjcwt" w:colFirst="0" w:colLast="0"/>
-      <w:bookmarkEnd w:id="36"/>
+      <w:bookmarkStart w:id="40" w:name="_tyjcwt" w:colFirst="0" w:colLast="0"/>
+      <w:bookmarkEnd w:id="39"/>
+      <w:bookmarkEnd w:id="40"/>
     </w:p>
     <w:p>
       <w:r>
@@ -5046,23 +5363,7 @@
         </w:numPr>
       </w:pPr>
       <w:r>
-        <w:t xml:space="preserve">Build a representation of what acceptable results look like. This must consider our assumptions made in the previous step. For example, an Excel graph of </w:t>
-      </w:r>
-      <w:proofErr w:type="gramStart"/>
-      <w:r>
-        <w:t>a data</w:t>
-      </w:r>
-      <w:proofErr w:type="gramEnd"/>
-      <w:r>
-        <w:t xml:space="preserve"> acquisition: the </w:t>
-      </w:r>
-      <w:proofErr w:type="gramStart"/>
-      <w:r>
-        <w:t>particular data</w:t>
-      </w:r>
-      <w:proofErr w:type="gramEnd"/>
-      <w:r>
-        <w:t xml:space="preserve"> acquisition should be clarified in the previous step, with the Excel graph built off it in this step. This mockup(s) should either be included in the Testing Plan Document, or in the relevant module’s “Testing” folder with reference to it in the document.</w:t>
+        <w:t>Build a representation of what acceptable results look like. This must consider our assumptions made in the previous step. For example, an Excel graph of a data acquisition: the particular data acquisition should be clarified in the previous step, with the Excel graph built off it in this step. This mockup(s) should either be included in the Testing Plan Document, or in the relevant module’s “Testing” folder with reference to it in the document.</w:t>
       </w:r>
     </w:p>
     <w:p>
@@ -5086,15 +5387,7 @@
         </w:numPr>
       </w:pPr>
       <w:r>
-        <w:t xml:space="preserve">If the test(s) is unsuccessful, fix it if possible. If the test(s) is not successful by </w:t>
-      </w:r>
-      <w:proofErr w:type="gramStart"/>
-      <w:r>
-        <w:t>next</w:t>
-      </w:r>
-      <w:proofErr w:type="gramEnd"/>
-      <w:r>
-        <w:t xml:space="preserve"> standup meeting, prepare a short explanation or document explaining the issue.</w:t>
+        <w:t>If the test(s) is unsuccessful, fix it if possible. If the test(s) is not successful by next standup meeting, prepare a short explanation or document explaining the issue.</w:t>
       </w:r>
     </w:p>
     <w:p>
@@ -5172,9 +5465,11 @@
       <w:pPr>
         <w:pStyle w:val="Heading2"/>
       </w:pPr>
+      <w:bookmarkStart w:id="41" w:name="_Toc183430776"/>
       <w:r>
         <w:t>Test Plans</w:t>
       </w:r>
+      <w:bookmarkEnd w:id="41"/>
     </w:p>
     <w:p>
       <w:pPr>
@@ -5212,24 +5507,37 @@
         <w:rPr>
           <w:color w:val="000000" w:themeColor="text1"/>
         </w:rPr>
-        <w:t xml:space="preserve">The primary objective of unit testing for this system is to validate the functionality and reliability of individual components, or “units,” by isolating them from the rest of the code and checking for bugs or unexpected behavior. Specifically, the unit tests will cover core functionalities, including data parsing from CSV files, data transformations, calculations, and graphical display setup. Unit tests will be designed for each function and method within the modules, verifying both expected outputs and error-handling mechanisms when presented with invalid data inputs. Using Python’s </w:t>
-      </w:r>
-      <w:proofErr w:type="spellStart"/>
+        <w:t>The primary objective of unit testing for this system is to validate the functionality and reliability of individual components, or “units,” by isolating them from the rest of the code and checking for bugs or unexpected behavior. Specifically, the unit tests will cover core functionalities, including data parsing from CSV files, data transformations, calculations, and graphical display setup. Unit tests will be designed for each function and method within the modules, verifying both expected outputs and error-handling mechanisms when presented with invalid data inputs. Using Python’s pytest framework, tests will be semi-automated to streamline the process and improve reliability. Mocking will be employed to simulate data inputs and dependencies where necessary, especially for modules that rely on external data sources or interactions. This approach ensures that each unit functions independently and accurately, laying a stable foundation for subsequent integration and system testing phases.</w:t>
+      </w:r>
+      <w:r>
+        <w:t xml:space="preserve"> </w:t>
+      </w:r>
+    </w:p>
+    <w:p>
+      <w:pPr>
+        <w:pStyle w:val="Heading3"/>
+        <w:rPr>
+          <w:highlight w:val="white"/>
+        </w:rPr>
+      </w:pPr>
+      <w:bookmarkStart w:id="42" w:name="_1t3h5sf"/>
+      <w:bookmarkEnd w:id="42"/>
+      <w:r>
+        <w:rPr>
+          <w:highlight w:val="white"/>
+        </w:rPr>
+        <w:t>Integration Testing</w:t>
+      </w:r>
+    </w:p>
+    <w:p>
+      <w:pPr>
+        <w:spacing w:line="240" w:lineRule="auto"/>
+      </w:pPr>
       <w:r>
         <w:rPr>
           <w:color w:val="000000" w:themeColor="text1"/>
         </w:rPr>
-        <w:t>pytest</w:t>
-      </w:r>
-      <w:proofErr w:type="spellEnd"/>
-      <w:r>
-        <w:rPr>
-          <w:color w:val="000000" w:themeColor="text1"/>
-        </w:rPr>
-        <w:t xml:space="preserve"> framework, tests will be semi-automated to streamline the process and improve reliability. Mocking will be employed to simulate data inputs and dependencies where necessary, especially for modules that rely on external data sources or interactions. This approach ensures that each unit functions independently and accurately, laying a stable foundation for subsequent integration and system testing phases.</w:t>
-      </w:r>
-      <w:r>
-        <w:t xml:space="preserve"> </w:t>
+        <w:t>The purpose of integration testing in this system is to identify faults that may arise when individual components interact, focusing on groups of components rather than isolated units. This phase will ensure that data flows smoothly between components. For instance, components responsible for parsing CSV files and transforming data will be integrated and tested as a cohesive unit to confirm that each stage performs as expected in the broader workflow. To manage dependencies, a test data set simulating real-world CSV inputs will be used to validate functionality and data consistency across components. Python’s pytest framework will be used for semi-automated integration tests, while pytest-mock will aid in simulating dependencies, ensuring that testing conditions are controlled and predictable.</w:t>
       </w:r>
     </w:p>
     <w:p>
@@ -5239,63 +5547,8 @@
           <w:highlight w:val="white"/>
         </w:rPr>
       </w:pPr>
-      <w:bookmarkStart w:id="37" w:name="_1t3h5sf"/>
-      <w:bookmarkEnd w:id="37"/>
-      <w:r>
-        <w:rPr>
-          <w:highlight w:val="white"/>
-        </w:rPr>
-        <w:t>Integration Testing</w:t>
-      </w:r>
-    </w:p>
-    <w:p>
-      <w:pPr>
-        <w:spacing w:line="240" w:lineRule="auto"/>
-      </w:pPr>
-      <w:r>
-        <w:rPr>
-          <w:color w:val="000000" w:themeColor="text1"/>
-        </w:rPr>
-        <w:t xml:space="preserve">The purpose of integration testing in this system is to identify faults that may arise when individual components interact, focusing on groups of components rather than isolated units. This phase will ensure that data flows smoothly between components. For instance, components responsible for parsing CSV files and transforming data will be integrated and tested as a cohesive unit to confirm that each stage performs as expected in the broader workflow. To manage dependencies, a test data set simulating real-world CSV inputs will be used to validate functionality and data consistency across components. Python’s </w:t>
-      </w:r>
-      <w:proofErr w:type="spellStart"/>
-      <w:r>
-        <w:rPr>
-          <w:color w:val="000000" w:themeColor="text1"/>
-        </w:rPr>
-        <w:t>pytest</w:t>
-      </w:r>
-      <w:proofErr w:type="spellEnd"/>
-      <w:r>
-        <w:rPr>
-          <w:color w:val="000000" w:themeColor="text1"/>
-        </w:rPr>
-        <w:t xml:space="preserve"> framework will be used for semi-automated integration tests, while </w:t>
-      </w:r>
-      <w:proofErr w:type="spellStart"/>
-      <w:r>
-        <w:rPr>
-          <w:color w:val="000000" w:themeColor="text1"/>
-        </w:rPr>
-        <w:t>pytest</w:t>
-      </w:r>
-      <w:proofErr w:type="spellEnd"/>
-      <w:r>
-        <w:rPr>
-          <w:color w:val="000000" w:themeColor="text1"/>
-        </w:rPr>
-        <w:t>-mock will aid in simulating dependencies, ensuring that testing conditions are controlled and predictable.</w:t>
-      </w:r>
-    </w:p>
-    <w:p>
-      <w:pPr>
-        <w:pStyle w:val="Heading3"/>
-        <w:rPr>
-          <w:highlight w:val="white"/>
-        </w:rPr>
-      </w:pPr>
-      <w:bookmarkStart w:id="38" w:name="_4d34og8"/>
-      <w:bookmarkEnd w:id="38"/>
+      <w:bookmarkStart w:id="43" w:name="_4d34og8"/>
+      <w:bookmarkEnd w:id="43"/>
       <w:r>
         <w:rPr>
           <w:highlight w:val="white"/>
@@ -5312,21 +5565,58 @@
         <w:rPr>
           <w:color w:val="000000" w:themeColor="text1"/>
         </w:rPr>
-        <w:t xml:space="preserve">System testing will be conducted to ensure that the mass spectrometer interface system operates as a cohesive unit, meeting all specified requirements. This phase will involve executing a series of planned tests to validate both functional and non-functional aspects of the </w:t>
-      </w:r>
-      <w:proofErr w:type="gramStart"/>
+        <w:t>System testing will be conducted to ensure that the mass spectrometer interface system operates as a cohesive unit, meeting all specified requirements. This phase will involve executing a series of planned tests to validate both functional and non-functional aspects of the system as a whole.</w:t>
+      </w:r>
+    </w:p>
+    <w:p>
+      <w:pPr>
+        <w:pStyle w:val="Heading4"/>
+        <w:rPr>
+          <w:highlight w:val="white"/>
+        </w:rPr>
+      </w:pPr>
+      <w:bookmarkStart w:id="44" w:name="_2s8eyo1"/>
+      <w:bookmarkEnd w:id="44"/>
+      <w:r>
+        <w:t>Functional testing:</w:t>
+      </w:r>
+    </w:p>
+    <w:p>
+      <w:pPr>
+        <w:spacing w:after="0" w:line="240" w:lineRule="auto"/>
+      </w:pPr>
       <w:r>
         <w:rPr>
           <w:color w:val="000000" w:themeColor="text1"/>
         </w:rPr>
-        <w:t>system as a whole</w:t>
-      </w:r>
-      <w:proofErr w:type="gramEnd"/>
+        <w:t>In functional testing, we will develop a comprehensive set of test cases based on the functional requirements outlined in the project documentation. Each functional requirement will correspond to at least one test case. Each standalone system will be tested in realistic scenarios to ensure that they meet user expectations. Test cases will be prioritized to focus on critical user paths and high-risk areas, ensuring that the most relevant features are validated first. Any failures or discrepancies found during testing will be documented and addressed promptly to enhance system reliability.</w:t>
+      </w:r>
+    </w:p>
+    <w:p>
+      <w:pPr>
+        <w:pStyle w:val="Heading4"/>
+        <w:rPr>
+          <w:highlight w:val="white"/>
+        </w:rPr>
+      </w:pPr>
+      <w:bookmarkStart w:id="45" w:name="_3rdcrjn"/>
+      <w:bookmarkEnd w:id="45"/>
+      <w:r>
+        <w:rPr>
+          <w:highlight w:val="white"/>
+        </w:rPr>
+        <w:t>Performance testing:</w:t>
+      </w:r>
+    </w:p>
+    <w:p>
+      <w:pPr>
+        <w:spacing w:after="0" w:line="240" w:lineRule="auto"/>
+      </w:pPr>
       <w:r>
         <w:rPr>
           <w:color w:val="000000" w:themeColor="text1"/>
         </w:rPr>
-        <w:t>.</w:t>
+        <w:t>To assess the system's performance, we will conduct performance testing that focuses on response times, resource utilization, and overall system stability. This will include stress testing the systems by simulating high-load conditions using large datasets to determine how the system performs under pressure. For example, we will measure the speed at which the system can plot all data points from a large sample at once. Key metrics such as processing speed, memory usage, and data handling capacity will be monitored. If any performance issues arise, they will be investigated and resolved to ensure the system meets the expected performance benchmarks.</w:t>
       </w:r>
     </w:p>
     <w:p>
@@ -5336,10 +5626,13 @@
           <w:highlight w:val="white"/>
         </w:rPr>
       </w:pPr>
-      <w:bookmarkStart w:id="39" w:name="_2s8eyo1"/>
-      <w:bookmarkEnd w:id="39"/>
-      <w:r>
-        <w:t>Functional testing:</w:t>
+      <w:bookmarkStart w:id="46" w:name="_26in1rg"/>
+      <w:bookmarkEnd w:id="46"/>
+      <w:r>
+        <w:rPr>
+          <w:highlight w:val="white"/>
+        </w:rPr>
+        <w:t>User Acceptance Testing:</w:t>
       </w:r>
     </w:p>
     <w:p>
@@ -5350,24 +5643,20 @@
         <w:rPr>
           <w:color w:val="000000" w:themeColor="text1"/>
         </w:rPr>
-        <w:t>In functional testing, we will develop a comprehensive set of test cases based on the functional requirements outlined in the project documentation. Each functional requirement will correspond to at least one test case. Each standalone system will be tested in realistic scenarios to ensure that they meet user expectations. Test cases will be prioritized to focus on critical user paths and high-risk areas, ensuring that the most relevant features are validated first. Any failures or discrepancies found during testing will be documented and addressed promptly to enhance system reliability.</w:t>
-      </w:r>
-    </w:p>
-    <w:p>
-      <w:pPr>
-        <w:pStyle w:val="Heading4"/>
-        <w:rPr>
-          <w:highlight w:val="white"/>
-        </w:rPr>
-      </w:pPr>
-      <w:bookmarkStart w:id="40" w:name="_3rdcrjn"/>
-      <w:bookmarkEnd w:id="40"/>
-      <w:r>
-        <w:rPr>
-          <w:highlight w:val="white"/>
-        </w:rPr>
-        <w:t>Performance testing:</w:t>
-      </w:r>
+        <w:t>User Acceptance Testing will involve lab researchers in evaluating the system based on their operational needs. We will organize testing sessions where lab researchers will perform key tasks, such as loading CSV files, converting data, plotting data, and processing calculations in the same way they would during their academic research. Feedback will be gathered during these sessions to identify any areas requiring adjustment or enhancement. This testing phase is crucial for ensuring that the system is user-friendly and meets the designated requirements. Any issues identified will be prioritized for resolution to ensure the system is fully prepared for operational use.</w:t>
+      </w:r>
+    </w:p>
+    <w:p>
+      <w:pPr>
+        <w:pStyle w:val="Heading2"/>
+      </w:pPr>
+      <w:bookmarkStart w:id="47" w:name="_lnxbz9"/>
+      <w:bookmarkStart w:id="48" w:name="_Toc183430777"/>
+      <w:bookmarkEnd w:id="47"/>
+      <w:r>
+        <w:t>Environment Requirements</w:t>
+      </w:r>
+      <w:bookmarkEnd w:id="48"/>
     </w:p>
     <w:p>
       <w:pPr>
@@ -5377,498 +5666,261 @@
         <w:rPr>
           <w:color w:val="000000" w:themeColor="text1"/>
         </w:rPr>
-        <w:t>To assess the system's performance, we will conduct performance testing that focuses on response times, resource utilization, and overall system stability. This will include stress testing the systems by simulating high-load conditions using large datasets to determine how the system performs under pressure. For example, we will measure the speed at which the system can plot all data points from a large sample at once. Key metrics such as processing speed, memory usage, and data handling capacity will be monitored. If any performance issues arise, they will be investigated and resolved to ensure the system meets the expected performance benchmarks.</w:t>
-      </w:r>
-    </w:p>
-    <w:p>
-      <w:pPr>
-        <w:pStyle w:val="Heading4"/>
-        <w:rPr>
-          <w:highlight w:val="white"/>
-        </w:rPr>
-      </w:pPr>
-      <w:bookmarkStart w:id="41" w:name="_26in1rg"/>
-      <w:bookmarkEnd w:id="41"/>
-      <w:r>
-        <w:rPr>
-          <w:highlight w:val="white"/>
-        </w:rPr>
-        <w:t>User Acceptance Testing:</w:t>
+        <w:t>To ensure comprehensive testing of the mass spectrometer interface system, this section outlines the necessary and desired properties of the testing environment. The setup will enable thorough verification of each module’s functionality, accuracy, and performance in processing and visualizing mass spectrometry data.</w:t>
+      </w:r>
+      <w:r>
+        <w:t xml:space="preserve"> </w:t>
       </w:r>
     </w:p>
     <w:p>
       <w:pPr>
         <w:spacing w:after="0" w:line="240" w:lineRule="auto"/>
       </w:pPr>
-      <w:r>
+    </w:p>
+    <w:p>
+      <w:pPr>
+        <w:spacing w:after="0" w:line="240" w:lineRule="auto"/>
         <w:rPr>
           <w:color w:val="000000" w:themeColor="text1"/>
         </w:rPr>
-        <w:t>User Acceptance Testing will involve lab researchers in evaluating the system based on their operational needs. We will organize testing sessions where lab researchers will perform key tasks, such as loading CSV files, converting data, plotting data, and processing calculations in the same way they would during their academic research. Feedback will be gathered during these sessions to identify any areas requiring adjustment or enhancement. This testing phase is crucial for ensuring that the system is user-friendly and meets the designated requirements. Any issues identified will be prioritized for resolution to ensure the system is fully prepared for operational use.</w:t>
+      </w:pPr>
+      <w:r>
+        <w:rPr>
+          <w:color w:val="000000" w:themeColor="text1"/>
+        </w:rPr>
+        <w:t>The testing environment should be equipped with a Windows 10 or Windows 11 operating system. The environment will rely on Python, version 3.8 or higher, to match the development specifications of the system. Key Python libraries, such as PyQt5 for graphical user interface elements and pandas for handling data and CSV file operations, should be pre-installed.</w:t>
+      </w:r>
+      <w:r>
+        <w:rPr>
+          <w:color w:val="000000" w:themeColor="text1"/>
+        </w:rPr>
+        <w:t xml:space="preserve"> Each module has a requirements.txt file that can be used with pip to install the necessary libraries.</w:t>
+      </w:r>
+      <w:r>
+        <w:rPr>
+          <w:color w:val="000000" w:themeColor="text1"/>
+        </w:rPr>
+        <w:t xml:space="preserve"> Additionally, a sample CSV file will be prepared, including real mass spectrometer data, to evaluate the system’s handling of data directly from a file.</w:t>
+      </w:r>
+    </w:p>
+    <w:p>
+      <w:pPr>
+        <w:spacing w:after="0" w:line="240" w:lineRule="auto"/>
+      </w:pPr>
+    </w:p>
+    <w:p>
+      <w:pPr>
+        <w:spacing w:after="0" w:line="240" w:lineRule="auto"/>
+      </w:pPr>
+      <w:r>
+        <w:rPr>
+          <w:color w:val="000000" w:themeColor="text1"/>
+        </w:rPr>
+        <w:t>Special tools will aid in testing, such as the pytest framework for semi-automated unit and integration testing. Mocking tools, like unittest.mock or pytest-mock, will be used to simulate various data inputs and scenarios, particularly in modules focused on data handling and conversion. Performance monitoring, using tools like memory_profiler or timeit, will help assess memory usage and processing time for modules dealing with larger datasets.</w:t>
+      </w:r>
+    </w:p>
+    <w:p>
+      <w:pPr>
+        <w:spacing w:after="0" w:line="240" w:lineRule="auto"/>
+      </w:pPr>
+    </w:p>
+    <w:p>
+      <w:pPr>
+        <w:spacing w:after="0" w:line="240" w:lineRule="auto"/>
+        <w:rPr>
+          <w:color w:val="000000" w:themeColor="text1"/>
+        </w:rPr>
+      </w:pPr>
+      <w:r>
+        <w:rPr>
+          <w:color w:val="000000" w:themeColor="text1"/>
+        </w:rPr>
+        <w:t>Module 4 has extra special requirements for its extra specific use case. The module takes in data from a Mass Spectrometer through an EZ-Tap serial-to-usb listener device. Both the Mass Spectrometer and the EZ-Tap are assumed for the testing and usage of module 4. In order to ensure these conditions, we use remote-access to test on the computer that has the EZ-Tap plugged into it.</w:t>
+      </w:r>
+    </w:p>
+    <w:p>
+      <w:pPr>
+        <w:spacing w:after="0" w:line="240" w:lineRule="auto"/>
+        <w:rPr>
+          <w:color w:val="000000" w:themeColor="text1"/>
+        </w:rPr>
+      </w:pPr>
+    </w:p>
+    <w:p>
+      <w:pPr>
+        <w:spacing w:after="0" w:line="240" w:lineRule="auto"/>
+      </w:pPr>
+      <w:r>
+        <w:rPr>
+          <w:color w:val="000000" w:themeColor="text1"/>
+        </w:rPr>
+        <w:t>These environment specifications aim to provide a controlled, reliable setting that ensures system stability, accuracy, and performance across diverse data scenarios and software setups.</w:t>
+      </w:r>
+    </w:p>
+    <w:p/>
+    <w:p>
+      <w:pPr>
+        <w:pStyle w:val="Heading1"/>
+      </w:pPr>
+      <w:bookmarkStart w:id="49" w:name="_Toc183430778"/>
+      <w:r>
+        <w:t>Alpha Prototype Description</w:t>
+      </w:r>
+      <w:bookmarkEnd w:id="49"/>
+    </w:p>
+    <w:p>
+      <w:pPr>
+        <w:spacing w:after="0" w:line="240" w:lineRule="auto"/>
+        <w:rPr>
+          <w:u w:val="single"/>
+        </w:rPr>
+      </w:pPr>
+      <w:r>
+        <w:rPr>
+          <w:u w:val="single"/>
+        </w:rPr>
+        <w:t>***This is the first section that is truly new for this document***</w:t>
+      </w:r>
+    </w:p>
+    <w:p>
+      <w:pPr>
+        <w:spacing w:after="0" w:line="240" w:lineRule="auto"/>
+        <w:rPr>
+          <w:u w:val="single"/>
+        </w:rPr>
+      </w:pPr>
+      <w:r>
+        <w:rPr>
+          <w:u w:val="single"/>
+        </w:rPr>
+        <w:t>Describe your alpha prototype implementation. Please format this section according to what you think is the best way to describe your prototype. The following is just a suggestion.</w:t>
+      </w:r>
+    </w:p>
+    <w:p>
+      <w:pPr>
+        <w:spacing w:after="0" w:line="240" w:lineRule="auto"/>
+      </w:pPr>
+    </w:p>
+    <w:p>
+      <w:pPr>
+        <w:spacing w:after="0" w:line="240" w:lineRule="auto"/>
+      </w:pPr>
+      <w:r>
+        <w:t>Explain what parts/subsystems of your proposed architecture your team started to implement. Mention the current progress at each part, i.e., how much of the proposed functionality you have completed.</w:t>
+      </w:r>
+    </w:p>
+    <w:p>
+      <w:pPr>
+        <w:spacing w:after="0" w:line="240" w:lineRule="auto"/>
+      </w:pPr>
+    </w:p>
+    <w:p>
+      <w:pPr>
+        <w:spacing w:after="0" w:line="240" w:lineRule="auto"/>
+      </w:pPr>
+      <w:r>
+        <w:t>For the parts that you already started to work on, explain whether you have tried to integrate them with the rest of system. In other words, explain which of the interfaces in your architecture have you started to implement.</w:t>
+      </w:r>
+    </w:p>
+    <w:p>
+      <w:pPr>
+        <w:spacing w:after="0" w:line="240" w:lineRule="auto"/>
+      </w:pPr>
+      <w:r>
+        <w:t>If you have performed any tests on your alpha prototype (or the subsystems of your prototype), briefly explain your findings.</w:t>
+      </w:r>
+    </w:p>
+    <w:p>
+      <w:pPr>
+        <w:spacing w:after="0" w:line="240" w:lineRule="auto"/>
+      </w:pPr>
+    </w:p>
+    <w:p>
+      <w:pPr>
+        <w:spacing w:after="0" w:line="240" w:lineRule="auto"/>
+      </w:pPr>
+      <w:r>
+        <w:t>I recommend to include plenty of images and pictures of the following where appropriate:</w:t>
+      </w:r>
+    </w:p>
+    <w:p>
+      <w:pPr>
+        <w:spacing w:after="0" w:line="240" w:lineRule="auto"/>
+      </w:pPr>
+      <w:r>
+        <w:t xml:space="preserve">-  any diagrams/figures that visualize various features of your prototype; </w:t>
+      </w:r>
+    </w:p>
+    <w:p>
+      <w:pPr>
+        <w:spacing w:after="0" w:line="240" w:lineRule="auto"/>
+      </w:pPr>
+      <w:r>
+        <w:t>-  the screenshots of your user interfaces;</w:t>
+      </w:r>
+    </w:p>
+    <w:p>
+      <w:pPr>
+        <w:spacing w:after="0" w:line="240" w:lineRule="auto"/>
+      </w:pPr>
+      <w:r>
+        <w:t>-  the screenshots of your test programs;</w:t>
+      </w:r>
+    </w:p>
+    <w:p>
+      <w:pPr>
+        <w:spacing w:after="0" w:line="240" w:lineRule="auto"/>
+      </w:pPr>
+      <w:r>
+        <w:t>-  pictures of your team testing and debugging the devices, programs, etc.</w:t>
+      </w:r>
+    </w:p>
+    <w:p>
+      <w:pPr>
+        <w:spacing w:after="0" w:line="240" w:lineRule="auto"/>
+      </w:pPr>
+      <w:r>
+        <w:t xml:space="preserve">A well-thought and clear diagram is better than long and descriptive text. </w:t>
+      </w:r>
+    </w:p>
+    <w:p>
+      <w:pPr>
+        <w:spacing w:after="0" w:line="240" w:lineRule="auto"/>
+      </w:pPr>
+    </w:p>
+    <w:p>
+      <w:pPr>
+        <w:spacing w:after="0" w:line="240" w:lineRule="auto"/>
+      </w:pPr>
+      <w:r>
+        <w:t>If your document starts to be very long due to screenshots and diagrams, please put at least some of them into an appendix to this document.</w:t>
+      </w:r>
+    </w:p>
+    <w:p>
+      <w:pPr>
+        <w:spacing w:after="144" w:line="240" w:lineRule="auto"/>
+      </w:pPr>
+    </w:p>
+    <w:p>
+      <w:pPr>
+        <w:spacing w:after="144" w:line="240" w:lineRule="auto"/>
+      </w:pPr>
+      <w:r>
+        <w:t xml:space="preserve">For each subsystem that you have implemented in your alpha prototype, you may include the following sub-sections. </w:t>
       </w:r>
     </w:p>
     <w:p>
       <w:pPr>
         <w:pStyle w:val="Heading2"/>
       </w:pPr>
-      <w:bookmarkStart w:id="42" w:name="_lnxbz9"/>
-      <w:bookmarkEnd w:id="42"/>
-      <w:proofErr w:type="gramStart"/>
-      <w:r>
-        <w:t>Environment</w:t>
-      </w:r>
-      <w:proofErr w:type="gramEnd"/>
-      <w:r>
-        <w:t xml:space="preserve"> Requirements</w:t>
-      </w:r>
-    </w:p>
-    <w:p>
-      <w:pPr>
-        <w:spacing w:after="0" w:line="240" w:lineRule="auto"/>
-      </w:pPr>
-      <w:r>
-        <w:rPr>
-          <w:color w:val="000000" w:themeColor="text1"/>
-        </w:rPr>
-        <w:t>To ensure comprehensive testing of the mass spectrometer interface system, this section outlines the necessary and desired properties of the testing environment. The setup will enable thorough verification of each module’s functionality, accuracy, and performance in processing and visualizing mass spectrometry data.</w:t>
-      </w:r>
       <w:r>
         <w:t xml:space="preserve"> </w:t>
       </w:r>
-    </w:p>
-    <w:p>
-      <w:pPr>
-        <w:spacing w:after="0" w:line="240" w:lineRule="auto"/>
-      </w:pPr>
-    </w:p>
-    <w:p>
-      <w:pPr>
-        <w:spacing w:after="0" w:line="240" w:lineRule="auto"/>
-        <w:rPr>
-          <w:color w:val="000000" w:themeColor="text1"/>
-        </w:rPr>
-      </w:pPr>
-      <w:r>
-        <w:rPr>
-          <w:color w:val="000000" w:themeColor="text1"/>
-        </w:rPr>
-        <w:t>The testing environment should be equipped with a Windows 10 or Windows 11 operating system. The environment will rely on Python, version 3.8 or higher, to match the development specifications of the system. Key Python libraries, such as PyQt5 for graphical user interface elements and pandas for handling data and CSV file operations, should be pre-installed.</w:t>
-      </w:r>
-      <w:r>
-        <w:rPr>
-          <w:color w:val="000000" w:themeColor="text1"/>
-        </w:rPr>
-        <w:t xml:space="preserve"> Each module has a requirements.txt file that can be used with pip to install the necessary libraries.</w:t>
-      </w:r>
-      <w:r>
-        <w:rPr>
-          <w:color w:val="000000" w:themeColor="text1"/>
-        </w:rPr>
-        <w:t xml:space="preserve"> Additionally, a sample CSV file will be prepared, including real mass spectrometer data, to evaluate the system’s handling of data directly from a file.</w:t>
-      </w:r>
-    </w:p>
-    <w:p>
-      <w:pPr>
-        <w:spacing w:after="0" w:line="240" w:lineRule="auto"/>
-      </w:pPr>
-    </w:p>
-    <w:p>
-      <w:pPr>
-        <w:spacing w:after="0" w:line="240" w:lineRule="auto"/>
-      </w:pPr>
-      <w:r>
-        <w:rPr>
-          <w:color w:val="000000" w:themeColor="text1"/>
-        </w:rPr>
-        <w:t xml:space="preserve">Special tools will aid in testing, such as the </w:t>
-      </w:r>
-      <w:proofErr w:type="spellStart"/>
-      <w:r>
-        <w:rPr>
-          <w:color w:val="000000" w:themeColor="text1"/>
-        </w:rPr>
-        <w:t>pytest</w:t>
-      </w:r>
-      <w:proofErr w:type="spellEnd"/>
-      <w:r>
-        <w:rPr>
-          <w:color w:val="000000" w:themeColor="text1"/>
-        </w:rPr>
-        <w:t xml:space="preserve"> framework for semi-automated unit and integration testing. Mocking tools, like </w:t>
-      </w:r>
-      <w:proofErr w:type="spellStart"/>
-      <w:proofErr w:type="gramStart"/>
-      <w:r>
-        <w:rPr>
-          <w:color w:val="000000" w:themeColor="text1"/>
-        </w:rPr>
-        <w:t>unittest.mock</w:t>
-      </w:r>
-      <w:proofErr w:type="spellEnd"/>
-      <w:proofErr w:type="gramEnd"/>
-      <w:r>
-        <w:rPr>
-          <w:color w:val="000000" w:themeColor="text1"/>
-        </w:rPr>
-        <w:t xml:space="preserve"> or </w:t>
-      </w:r>
-      <w:proofErr w:type="spellStart"/>
-      <w:r>
-        <w:rPr>
-          <w:color w:val="000000" w:themeColor="text1"/>
-        </w:rPr>
-        <w:t>pytest</w:t>
-      </w:r>
-      <w:proofErr w:type="spellEnd"/>
-      <w:r>
-        <w:rPr>
-          <w:color w:val="000000" w:themeColor="text1"/>
-        </w:rPr>
-        <w:t xml:space="preserve">-mock, will be used to simulate various data inputs and scenarios, particularly in modules focused on data handling and conversion. Performance monitoring, using tools like </w:t>
-      </w:r>
-      <w:proofErr w:type="spellStart"/>
-      <w:r>
-        <w:rPr>
-          <w:color w:val="000000" w:themeColor="text1"/>
-        </w:rPr>
-        <w:t>memory_profiler</w:t>
-      </w:r>
-      <w:proofErr w:type="spellEnd"/>
-      <w:r>
-        <w:rPr>
-          <w:color w:val="000000" w:themeColor="text1"/>
-        </w:rPr>
-        <w:t xml:space="preserve"> or </w:t>
-      </w:r>
-      <w:proofErr w:type="spellStart"/>
-      <w:r>
-        <w:rPr>
-          <w:color w:val="000000" w:themeColor="text1"/>
-        </w:rPr>
-        <w:t>timeit</w:t>
-      </w:r>
-      <w:proofErr w:type="spellEnd"/>
-      <w:r>
-        <w:rPr>
-          <w:color w:val="000000" w:themeColor="text1"/>
-        </w:rPr>
-        <w:t>, will help assess memory usage and processing time for modules dealing with larger datasets.</w:t>
-      </w:r>
-    </w:p>
-    <w:p>
-      <w:pPr>
-        <w:spacing w:after="0" w:line="240" w:lineRule="auto"/>
-      </w:pPr>
-    </w:p>
-    <w:p>
-      <w:pPr>
-        <w:spacing w:after="0" w:line="240" w:lineRule="auto"/>
-        <w:rPr>
-          <w:color w:val="000000" w:themeColor="text1"/>
-        </w:rPr>
-      </w:pPr>
-      <w:r>
-        <w:rPr>
-          <w:color w:val="000000" w:themeColor="text1"/>
-        </w:rPr>
-        <w:t xml:space="preserve">Module 4 has extra special requirements for its extra specific use case. The module </w:t>
-      </w:r>
-      <w:proofErr w:type="gramStart"/>
-      <w:r>
-        <w:rPr>
-          <w:color w:val="000000" w:themeColor="text1"/>
-        </w:rPr>
-        <w:t>takes in</w:t>
-      </w:r>
-      <w:proofErr w:type="gramEnd"/>
-      <w:r>
-        <w:rPr>
-          <w:color w:val="000000" w:themeColor="text1"/>
-        </w:rPr>
-        <w:t xml:space="preserve"> data from a Mass Spectrometer through an EZ-Tap serial-to-</w:t>
-      </w:r>
-      <w:proofErr w:type="spellStart"/>
-      <w:r>
-        <w:rPr>
-          <w:color w:val="000000" w:themeColor="text1"/>
-        </w:rPr>
-        <w:t>usb</w:t>
-      </w:r>
-      <w:proofErr w:type="spellEnd"/>
-      <w:r>
-        <w:rPr>
-          <w:color w:val="000000" w:themeColor="text1"/>
-        </w:rPr>
-        <w:t xml:space="preserve"> listener device. Both the Mass Spectrometer and the EZ-Tap are assumed for the testing and usage of module 4. </w:t>
-      </w:r>
-      <w:proofErr w:type="gramStart"/>
-      <w:r>
-        <w:rPr>
-          <w:color w:val="000000" w:themeColor="text1"/>
-        </w:rPr>
-        <w:t>In order to</w:t>
-      </w:r>
-      <w:proofErr w:type="gramEnd"/>
-      <w:r>
-        <w:rPr>
-          <w:color w:val="000000" w:themeColor="text1"/>
-        </w:rPr>
-        <w:t xml:space="preserve"> ensure these conditions, we use remote-access to test on the computer that has the EZ-Tap plugged into it.</w:t>
-      </w:r>
-    </w:p>
-    <w:p>
-      <w:pPr>
-        <w:spacing w:after="0" w:line="240" w:lineRule="auto"/>
-        <w:rPr>
-          <w:color w:val="000000" w:themeColor="text1"/>
-        </w:rPr>
-      </w:pPr>
-    </w:p>
-    <w:p>
-      <w:pPr>
-        <w:spacing w:after="0" w:line="240" w:lineRule="auto"/>
-      </w:pPr>
-      <w:r>
-        <w:rPr>
-          <w:color w:val="000000" w:themeColor="text1"/>
-        </w:rPr>
-        <w:t>These environment specifications aim to provide a controlled, reliable setting that ensures system stability, accuracy, and performance across diverse data scenarios and software setups.</w:t>
-      </w:r>
-    </w:p>
-    <w:p/>
-    <w:p>
-      <w:pPr>
-        <w:pStyle w:val="Heading1"/>
-      </w:pPr>
-      <w:bookmarkStart w:id="43" w:name="_Toc183427552"/>
-      <w:r>
-        <w:t>Alpha Prototype Description</w:t>
-      </w:r>
-      <w:bookmarkEnd w:id="43"/>
-    </w:p>
-    <w:p>
-      <w:pPr>
-        <w:spacing w:after="0" w:line="240" w:lineRule="auto"/>
-        <w:rPr>
-          <w:u w:val="single"/>
-        </w:rPr>
-      </w:pPr>
-      <w:r>
-        <w:rPr>
-          <w:u w:val="single"/>
-        </w:rPr>
-        <w:t>***This is the first section that is truly new for this document***</w:t>
-      </w:r>
-    </w:p>
-    <w:p>
-      <w:pPr>
-        <w:spacing w:after="0" w:line="240" w:lineRule="auto"/>
-        <w:rPr>
-          <w:u w:val="single"/>
-        </w:rPr>
-      </w:pPr>
-      <w:r>
-        <w:rPr>
-          <w:u w:val="single"/>
-        </w:rPr>
-        <w:t>Describe your alpha prototype implementation. Please format this section according to what you think is the best way to describe your prototype. The following is just a suggestion.</w:t>
-      </w:r>
-    </w:p>
-    <w:p>
-      <w:pPr>
-        <w:spacing w:after="0" w:line="240" w:lineRule="auto"/>
-      </w:pPr>
-    </w:p>
-    <w:p>
-      <w:pPr>
-        <w:spacing w:after="0" w:line="240" w:lineRule="auto"/>
-      </w:pPr>
-      <w:r>
-        <w:t>Explain what parts/subsystems of your proposed architecture your team started to implement. Mention the current progress at each part, i.e., how much of the proposed functionality you have completed.</w:t>
-      </w:r>
-    </w:p>
-    <w:p>
-      <w:pPr>
-        <w:spacing w:after="0" w:line="240" w:lineRule="auto"/>
-      </w:pPr>
-    </w:p>
-    <w:p>
-      <w:pPr>
-        <w:spacing w:after="0" w:line="240" w:lineRule="auto"/>
-      </w:pPr>
-      <w:r>
-        <w:t xml:space="preserve">For the parts that you </w:t>
-      </w:r>
-      <w:proofErr w:type="gramStart"/>
-      <w:r>
-        <w:t>already</w:t>
-      </w:r>
-      <w:proofErr w:type="gramEnd"/>
-      <w:r>
-        <w:t xml:space="preserve"> started to work on, explain whether you have tried to integrate them with the rest of system. In other words, explain which of the interfaces in your architecture </w:t>
-      </w:r>
-      <w:proofErr w:type="gramStart"/>
-      <w:r>
-        <w:t>have you</w:t>
-      </w:r>
-      <w:proofErr w:type="gramEnd"/>
-      <w:r>
-        <w:t xml:space="preserve"> started to implement.</w:t>
-      </w:r>
-    </w:p>
-    <w:p>
-      <w:pPr>
-        <w:spacing w:after="0" w:line="240" w:lineRule="auto"/>
-      </w:pPr>
-      <w:r>
-        <w:t>If you have performed any tests on your alpha prototype (or the subsystems of your prototype), briefly explain your findings.</w:t>
-      </w:r>
-    </w:p>
-    <w:p>
-      <w:pPr>
-        <w:spacing w:after="0" w:line="240" w:lineRule="auto"/>
-      </w:pPr>
-    </w:p>
-    <w:p>
-      <w:pPr>
-        <w:spacing w:after="0" w:line="240" w:lineRule="auto"/>
-      </w:pPr>
-      <w:r>
-        <w:t xml:space="preserve">I recommend </w:t>
-      </w:r>
-      <w:proofErr w:type="gramStart"/>
-      <w:r>
-        <w:t>to include</w:t>
-      </w:r>
-      <w:proofErr w:type="gramEnd"/>
-      <w:r>
-        <w:t xml:space="preserve"> plenty of images and pictures of the following where appropriate:</w:t>
-      </w:r>
-    </w:p>
-    <w:p>
-      <w:pPr>
-        <w:spacing w:after="0" w:line="240" w:lineRule="auto"/>
-      </w:pPr>
-      <w:proofErr w:type="gramStart"/>
-      <w:r>
-        <w:t>-  any</w:t>
-      </w:r>
-      <w:proofErr w:type="gramEnd"/>
-      <w:r>
-        <w:t xml:space="preserve"> diagrams/figures that visualize various features of your </w:t>
-      </w:r>
-      <w:proofErr w:type="gramStart"/>
-      <w:r>
-        <w:t>prototype;</w:t>
-      </w:r>
-      <w:proofErr w:type="gramEnd"/>
-      <w:r>
-        <w:t xml:space="preserve"> </w:t>
-      </w:r>
-    </w:p>
-    <w:p>
-      <w:pPr>
-        <w:spacing w:after="0" w:line="240" w:lineRule="auto"/>
-      </w:pPr>
-      <w:proofErr w:type="gramStart"/>
-      <w:r>
-        <w:t>-  the</w:t>
-      </w:r>
-      <w:proofErr w:type="gramEnd"/>
-      <w:r>
-        <w:t xml:space="preserve"> screenshots of your user </w:t>
-      </w:r>
-      <w:proofErr w:type="gramStart"/>
-      <w:r>
-        <w:t>interfaces;</w:t>
-      </w:r>
-      <w:proofErr w:type="gramEnd"/>
-    </w:p>
-    <w:p>
-      <w:pPr>
-        <w:spacing w:after="0" w:line="240" w:lineRule="auto"/>
-      </w:pPr>
-      <w:proofErr w:type="gramStart"/>
-      <w:r>
-        <w:t>-  the</w:t>
-      </w:r>
-      <w:proofErr w:type="gramEnd"/>
-      <w:r>
-        <w:t xml:space="preserve"> screenshots of your test </w:t>
-      </w:r>
-      <w:proofErr w:type="gramStart"/>
-      <w:r>
-        <w:t>programs;</w:t>
-      </w:r>
-      <w:proofErr w:type="gramEnd"/>
-    </w:p>
-    <w:p>
-      <w:pPr>
-        <w:spacing w:after="0" w:line="240" w:lineRule="auto"/>
-      </w:pPr>
-      <w:proofErr w:type="gramStart"/>
-      <w:r>
-        <w:t>-  pictures</w:t>
-      </w:r>
-      <w:proofErr w:type="gramEnd"/>
-      <w:r>
-        <w:t xml:space="preserve"> of your team testing and debugging the devices, programs, etc.</w:t>
-      </w:r>
-    </w:p>
-    <w:p>
-      <w:pPr>
-        <w:spacing w:after="0" w:line="240" w:lineRule="auto"/>
-      </w:pPr>
-      <w:r>
-        <w:t xml:space="preserve">A well-thought and clear diagram </w:t>
-      </w:r>
-      <w:proofErr w:type="gramStart"/>
-      <w:r>
-        <w:t>is</w:t>
-      </w:r>
-      <w:proofErr w:type="gramEnd"/>
-      <w:r>
-        <w:t xml:space="preserve"> better than long and descriptive text. </w:t>
-      </w:r>
-    </w:p>
-    <w:p>
-      <w:pPr>
-        <w:spacing w:after="0" w:line="240" w:lineRule="auto"/>
-      </w:pPr>
-    </w:p>
-    <w:p>
-      <w:pPr>
-        <w:spacing w:after="0" w:line="240" w:lineRule="auto"/>
-      </w:pPr>
-      <w:r>
-        <w:t>If your document starts to be very long due to screenshots and diagrams, please put at least some of them into an appendix to this document.</w:t>
-      </w:r>
-    </w:p>
-    <w:p>
-      <w:pPr>
-        <w:spacing w:after="144" w:line="240" w:lineRule="auto"/>
-      </w:pPr>
-    </w:p>
-    <w:p>
-      <w:pPr>
-        <w:spacing w:after="144" w:line="240" w:lineRule="auto"/>
-      </w:pPr>
-      <w:r>
-        <w:t xml:space="preserve">For each subsystem that you have implemented in your alpha prototype, you may include the following sub-sections. </w:t>
-      </w:r>
-    </w:p>
-    <w:p>
-      <w:pPr>
-        <w:pStyle w:val="Heading2"/>
-      </w:pPr>
-      <w:r>
-        <w:t xml:space="preserve"> </w:t>
-      </w:r>
-      <w:bookmarkStart w:id="44" w:name="_Toc183427553"/>
+      <w:bookmarkStart w:id="50" w:name="_Toc183430779"/>
       <w:r>
         <w:t>[Subsystem Name]</w:t>
       </w:r>
-      <w:bookmarkEnd w:id="44"/>
+      <w:bookmarkEnd w:id="50"/>
       <w:r>
         <w:t xml:space="preserve">  </w:t>
       </w:r>
@@ -5920,11 +5972,11 @@
       <w:pPr>
         <w:pStyle w:val="Heading1"/>
       </w:pPr>
-      <w:bookmarkStart w:id="45" w:name="_Toc183427554"/>
+      <w:bookmarkStart w:id="51" w:name="_Toc183430780"/>
       <w:r>
         <w:t>Alpha Prototype Demonstration</w:t>
       </w:r>
-      <w:bookmarkEnd w:id="45"/>
+      <w:bookmarkEnd w:id="51"/>
       <w:r>
         <w:t xml:space="preserve"> </w:t>
       </w:r>
@@ -6034,28 +6086,20 @@
         <w:spacing w:after="144" w:line="240" w:lineRule="auto"/>
       </w:pPr>
       <w:r>
-        <w:t xml:space="preserve">After testing your prototype and demonstrating it to your mentor, you will have a better idea whether the initial design you proposed earlier will work. </w:t>
-      </w:r>
-      <w:proofErr w:type="gramStart"/>
-      <w:r>
-        <w:t>Additionally</w:t>
-      </w:r>
-      <w:proofErr w:type="gramEnd"/>
-      <w:r>
-        <w:t xml:space="preserve"> your mentor might suggest modifications to your current design. In this section list and explain all design modifications that you plan to make based on your preliminary test results and mentor comments (if applicable). </w:t>
+        <w:t xml:space="preserve">After testing your prototype and demonstrating it to your mentor, you will have a better idea whether the initial design you proposed earlier will work. Additionally your mentor might suggest modifications to your current design. In this section list and explain all design modifications that you plan to make based on your preliminary test results and mentor comments (if applicable). </w:t>
       </w:r>
     </w:p>
     <w:p>
       <w:pPr>
         <w:pStyle w:val="Heading1"/>
       </w:pPr>
-      <w:bookmarkStart w:id="46" w:name="_3dy6vkm" w:colFirst="0" w:colLast="0"/>
-      <w:bookmarkStart w:id="47" w:name="_Toc183427555"/>
-      <w:bookmarkEnd w:id="46"/>
+      <w:bookmarkStart w:id="52" w:name="_3dy6vkm" w:colFirst="0" w:colLast="0"/>
+      <w:bookmarkStart w:id="53" w:name="_Toc183430781"/>
+      <w:bookmarkEnd w:id="52"/>
       <w:r>
         <w:t>Future Work</w:t>
       </w:r>
-      <w:bookmarkEnd w:id="47"/>
+      <w:bookmarkEnd w:id="53"/>
       <w:r>
         <w:t xml:space="preserve"> </w:t>
       </w:r>
@@ -6072,11 +6116,11 @@
       <w:pPr>
         <w:pStyle w:val="Heading1"/>
       </w:pPr>
-      <w:bookmarkStart w:id="48" w:name="_Toc183427556"/>
+      <w:bookmarkStart w:id="54" w:name="_Toc183430782"/>
       <w:r>
         <w:t>Glossary</w:t>
       </w:r>
-      <w:bookmarkEnd w:id="48"/>
+      <w:bookmarkEnd w:id="54"/>
     </w:p>
     <w:p>
       <w:pPr>
@@ -6090,25 +6134,17 @@
       <w:pPr>
         <w:pStyle w:val="Heading1"/>
       </w:pPr>
-      <w:bookmarkStart w:id="49" w:name="_j0uce1ac0at7" w:colFirst="0" w:colLast="0"/>
-      <w:bookmarkStart w:id="50" w:name="_Toc183427557"/>
-      <w:bookmarkEnd w:id="49"/>
+      <w:bookmarkStart w:id="55" w:name="_j0uce1ac0at7" w:colFirst="0" w:colLast="0"/>
+      <w:bookmarkStart w:id="56" w:name="_Toc183430783"/>
+      <w:bookmarkEnd w:id="55"/>
       <w:r>
         <w:t>References</w:t>
       </w:r>
-      <w:bookmarkEnd w:id="50"/>
-    </w:p>
-    <w:p>
-      <w:r>
-        <w:t xml:space="preserve">Cite your references here. -- Ensure you’re pulling them from your earlier </w:t>
-      </w:r>
-      <w:proofErr w:type="gramStart"/>
-      <w:r>
-        <w:t>works</w:t>
-      </w:r>
-      <w:proofErr w:type="gramEnd"/>
-      <w:r>
-        <w:t>!</w:t>
+      <w:bookmarkEnd w:id="56"/>
+    </w:p>
+    <w:p>
+      <w:r>
+        <w:t>Cite your references here. -- Ensure you’re pulling them from your earlier works!</w:t>
       </w:r>
     </w:p>
     <w:p>
@@ -6130,16 +6166,16 @@
       <w:pPr>
         <w:pStyle w:val="Heading1"/>
       </w:pPr>
-      <w:bookmarkStart w:id="51" w:name="_e40a8laeeh1a" w:colFirst="0" w:colLast="0"/>
-      <w:bookmarkEnd w:id="51"/>
+      <w:bookmarkStart w:id="57" w:name="_e40a8laeeh1a" w:colFirst="0" w:colLast="0"/>
+      <w:bookmarkEnd w:id="57"/>
       <w:r>
         <w:t xml:space="preserve"> </w:t>
       </w:r>
-      <w:bookmarkStart w:id="52" w:name="_Toc183427558"/>
+      <w:bookmarkStart w:id="58" w:name="_Toc183430784"/>
       <w:r>
         <w:t>Appendices</w:t>
       </w:r>
-      <w:bookmarkEnd w:id="52"/>
+      <w:bookmarkEnd w:id="58"/>
     </w:p>
     <w:p>
       <w:pPr>
@@ -6153,13 +6189,8 @@
       </w:r>
       <w:r>
         <w:lastRenderedPageBreak/>
-        <w:t xml:space="preserve">Appendix </w:t>
-      </w:r>
-      <w:proofErr w:type="spellStart"/>
-      <w:r>
-        <w:t>A</w:t>
-      </w:r>
-      <w:proofErr w:type="spellEnd"/>
+        <w:t>Appendix A</w:t>
+      </w:r>
       <w:r>
         <w:br/>
         <w:t>Appendix B</w:t>

</xml_diff>

<commit_message>
Added Future Work to Prototype Report
</commit_message>
<xml_diff>
--- a/documentation/PrototypeReport.docx
+++ b/documentation/PrototypeReport.docx
@@ -5054,7 +5054,7 @@
           <w:noProof/>
         </w:rPr>
         <w:drawing>
-          <wp:inline distT="0" distB="0" distL="0" distR="0" wp14:anchorId="0FD19BFA" wp14:editId="667E7231">
+          <wp:inline distT="0" distB="0" distL="0" distR="0" wp14:anchorId="0FD19BFA" wp14:editId="616EA4E7">
             <wp:extent cx="6562726" cy="1514475"/>
             <wp:effectExtent l="0" t="0" r="0" b="0"/>
             <wp:docPr id="74189487" name="Picture 74189487" descr="A screen shot of a graph&#10;&#10;Description automatically generated"/>
@@ -6109,7 +6109,96 @@
         <w:spacing w:after="144" w:line="240" w:lineRule="auto"/>
       </w:pPr>
       <w:r>
-        <w:t xml:space="preserve">List the major tasks for the second semester and briefly explain your plan to complete them. </w:t>
+        <w:t xml:space="preserve">Now that development is complete on Module 3, we can </w:t>
+      </w:r>
+      <w:r>
+        <w:t>commit ourselves to Modules 4 and 5.</w:t>
+      </w:r>
+    </w:p>
+    <w:p>
+      <w:pPr>
+        <w:pStyle w:val="Heading2"/>
+      </w:pPr>
+      <w:r>
+        <w:t>Module 4</w:t>
+      </w:r>
+    </w:p>
+    <w:p>
+      <w:r>
+        <w:t xml:space="preserve">Development has already begun on Module 4, both by the previous group and by our current team. </w:t>
+      </w:r>
+      <w:r>
+        <w:t xml:space="preserve">We so far have a non-functioning prototype that we are trying to debug. </w:t>
+      </w:r>
+      <w:r>
+        <w:t>That’s two core possibilities for the future of this module: first is that the problem is small like a bug or a mismatch of environment conditions and requirements, second is that the problem is significant, requiring a serious re-write of the existing code.</w:t>
+      </w:r>
+      <w:r>
+        <w:t xml:space="preserve"> </w:t>
+      </w:r>
+      <w:r>
+        <w:t xml:space="preserve">Discovery so far is pointing toward the former. </w:t>
+      </w:r>
+      <w:r>
+        <w:t>The issues appear to be a matter of data access, which we believe either reflects limited user privileges or problems with driver installation.</w:t>
+      </w:r>
+    </w:p>
+    <w:p>
+      <w:r>
+        <w:t xml:space="preserve">Once we have </w:t>
+      </w:r>
+      <w:r>
+        <w:t xml:space="preserve">fixed the problems with core functionality, we plan to expand useability and </w:t>
+      </w:r>
+      <w:r>
+        <w:t xml:space="preserve">reliability. This will primarily be done through enhancing the selection of </w:t>
+      </w:r>
+      <w:r>
+        <w:t xml:space="preserve">the data-stream port. </w:t>
+      </w:r>
+      <w:r>
+        <w:t>The prototype relies on hardcoding the port number, which only works if the EZ-Tap is not moved to a different USB port.</w:t>
+      </w:r>
+      <w:r>
+        <w:t xml:space="preserve"> We plan for the module to either </w:t>
+      </w:r>
+      <w:r>
+        <w:t>intelligently discover which port to select, or to have a very basic UI to allow the user to select.</w:t>
+      </w:r>
+    </w:p>
+    <w:p>
+      <w:pPr>
+        <w:pStyle w:val="Heading2"/>
+      </w:pPr>
+      <w:r>
+        <w:t>Module 5</w:t>
+      </w:r>
+    </w:p>
+    <w:p>
+      <w:r>
+        <w:lastRenderedPageBreak/>
+        <w:t xml:space="preserve">Module 5 has not been started yet and </w:t>
+      </w:r>
+      <w:r>
+        <w:t>so introduces the most significant space for architectur</w:t>
+      </w:r>
+      <w:r>
+        <w:t>e</w:t>
+      </w:r>
+      <w:r>
+        <w:t xml:space="preserve"> implementation and code development. We </w:t>
+      </w:r>
+      <w:r>
+        <w:t xml:space="preserve">will be writing the codebase for it from the ground up. </w:t>
+      </w:r>
+      <w:r>
+        <w:t xml:space="preserve">A few mockups </w:t>
+      </w:r>
+      <w:r>
+        <w:t xml:space="preserve">will also be needed for </w:t>
+      </w:r>
+      <w:r>
+        <w:t>the layout of the output spreadsheet.</w:t>
       </w:r>
     </w:p>
     <w:p>
@@ -6186,9 +6275,6 @@
       </w:r>
       <w:r>
         <w:br/>
-      </w:r>
-      <w:r>
-        <w:lastRenderedPageBreak/>
         <w:t>Appendix A</w:t>
       </w:r>
       <w:r>

</xml_diff>

<commit_message>
Module 4 Subsection of Alpha Prototype Description Added
In the Prototype Report document
</commit_message>
<xml_diff>
--- a/documentation/PrototypeReport.docx
+++ b/documentation/PrototypeReport.docx
@@ -2755,7 +2755,15 @@
     </w:p>
     <w:p>
       <w:r>
-        <w:t>Module 5 is the most architecturally complex, combining data from three distinct instruments—the LI-COR Leaf-Gas Exchange System, a tunable diode laser, and a Picarro device—into a unified stream. This feature simplifies data processing by aggregating outputs from multiple sources, allowing researchers to analyze datasets holistically rather than piecing together fragmented information. This multi-instrument integration is essential for scaling the lab's capabilities and fostering more comprehensive studies.</w:t>
+        <w:t xml:space="preserve">Module 5 is the most architecturally complex, combining data from three distinct instruments—the LI-COR Leaf-Gas Exchange System, a tunable diode laser, and a </w:t>
+      </w:r>
+      <w:proofErr w:type="spellStart"/>
+      <w:r>
+        <w:t>Picarro</w:t>
+      </w:r>
+      <w:proofErr w:type="spellEnd"/>
+      <w:r>
+        <w:t xml:space="preserve"> device—into a unified stream. This feature simplifies data processing by aggregating outputs from multiple sources, allowing researchers to analyze datasets holistically rather than piecing together fragmented information. This multi-instrument integration is essential for scaling the lab's capabilities and fostering more comprehensive studies.</w:t>
       </w:r>
     </w:p>
     <w:p>
@@ -2907,7 +2915,31 @@
         <w:t xml:space="preserve">Python </w:t>
       </w:r>
       <w:r>
-        <w:t xml:space="preserve">libraries such as MatPlotLib, PyEDA, and PyQT. His responsibilities include </w:t>
+        <w:t xml:space="preserve">libraries such as </w:t>
+      </w:r>
+      <w:proofErr w:type="spellStart"/>
+      <w:r>
+        <w:t>MatPlotLib</w:t>
+      </w:r>
+      <w:proofErr w:type="spellEnd"/>
+      <w:r>
+        <w:t xml:space="preserve">, </w:t>
+      </w:r>
+      <w:proofErr w:type="spellStart"/>
+      <w:r>
+        <w:t>PyEDA</w:t>
+      </w:r>
+      <w:proofErr w:type="spellEnd"/>
+      <w:r>
+        <w:t xml:space="preserve">, and </w:t>
+      </w:r>
+      <w:proofErr w:type="spellStart"/>
+      <w:r>
+        <w:t>PyQT</w:t>
+      </w:r>
+      <w:proofErr w:type="spellEnd"/>
+      <w:r>
+        <w:t xml:space="preserve">. His responsibilities include </w:t>
       </w:r>
       <w:r>
         <w:t xml:space="preserve">managing data structures, </w:t>
@@ -2943,7 +2975,15 @@
       </w:r>
       <w:r>
         <w:lastRenderedPageBreak/>
-        <w:t xml:space="preserve">Python, C#, SQL, and JavaScript, with familiarity in libraries like PyEDA and SFML. Kyler is responsible for </w:t>
+        <w:t xml:space="preserve">Python, C#, SQL, and JavaScript, with familiarity in libraries like </w:t>
+      </w:r>
+      <w:proofErr w:type="spellStart"/>
+      <w:r>
+        <w:t>PyEDA</w:t>
+      </w:r>
+      <w:proofErr w:type="spellEnd"/>
+      <w:r>
+        <w:t xml:space="preserve"> and SFML. Kyler is responsible for </w:t>
       </w:r>
       <w:r>
         <w:t>UI</w:t>
@@ -3357,9 +3397,11 @@
             <w:tcW w:w="3120" w:type="dxa"/>
           </w:tcPr>
           <w:p>
+            <w:proofErr w:type="spellStart"/>
             <w:r>
               <w:t>GetFilePath</w:t>
             </w:r>
+            <w:proofErr w:type="spellEnd"/>
           </w:p>
         </w:tc>
         <w:tc>
@@ -3378,7 +3420,15 @@
           </w:tcPr>
           <w:p>
             <w:r>
-              <w:t>The GetFilePath service will pass over the user-selected file paths for data acquisition. Three file paths should be returned, one for each instrument utilized by the system.</w:t>
+              <w:t xml:space="preserve">The </w:t>
+            </w:r>
+            <w:proofErr w:type="spellStart"/>
+            <w:r>
+              <w:t>GetFilePath</w:t>
+            </w:r>
+            <w:proofErr w:type="spellEnd"/>
+            <w:r>
+              <w:t xml:space="preserve"> service will pass over the user-selected file paths for data acquisition. Three file paths should be returned, one for each instrument utilized by the system.</w:t>
             </w:r>
           </w:p>
         </w:tc>
@@ -3392,9 +3442,11 @@
             <w:tcW w:w="3120" w:type="dxa"/>
           </w:tcPr>
           <w:p>
+            <w:proofErr w:type="spellStart"/>
             <w:r>
               <w:t>GetDataSelection</w:t>
             </w:r>
+            <w:proofErr w:type="spellEnd"/>
           </w:p>
         </w:tc>
         <w:tc>
@@ -3517,9 +3569,11 @@
             <w:tcW w:w="4680" w:type="dxa"/>
           </w:tcPr>
           <w:p>
+            <w:proofErr w:type="spellStart"/>
             <w:r>
               <w:t>CalculateMean</w:t>
             </w:r>
+            <w:proofErr w:type="spellEnd"/>
           </w:p>
         </w:tc>
         <w:tc>
@@ -3542,9 +3596,11 @@
             <w:tcW w:w="4680" w:type="dxa"/>
           </w:tcPr>
           <w:p>
+            <w:proofErr w:type="spellStart"/>
             <w:r>
               <w:t>GetLatestGraph</w:t>
             </w:r>
+            <w:proofErr w:type="spellEnd"/>
           </w:p>
         </w:tc>
         <w:tc>
@@ -3552,9 +3608,11 @@
             <w:tcW w:w="4680" w:type="dxa"/>
           </w:tcPr>
           <w:p>
+            <w:proofErr w:type="spellStart"/>
             <w:r>
               <w:t>GraphingEngine</w:t>
             </w:r>
+            <w:proofErr w:type="spellEnd"/>
           </w:p>
         </w:tc>
       </w:tr>
@@ -3731,9 +3789,11 @@
             <w:tcW w:w="3120" w:type="dxa"/>
           </w:tcPr>
           <w:p>
+            <w:proofErr w:type="spellStart"/>
             <w:r>
               <w:t>ReadFileData</w:t>
             </w:r>
+            <w:proofErr w:type="spellEnd"/>
           </w:p>
         </w:tc>
         <w:tc>
@@ -3856,9 +3916,11 @@
             <w:tcW w:w="4680" w:type="dxa"/>
           </w:tcPr>
           <w:p>
+            <w:proofErr w:type="spellStart"/>
             <w:r>
               <w:t>GetFilePath</w:t>
             </w:r>
+            <w:proofErr w:type="spellEnd"/>
           </w:p>
         </w:tc>
         <w:tc>
@@ -4041,9 +4103,11 @@
             <w:tcW w:w="3120" w:type="dxa"/>
           </w:tcPr>
           <w:p>
+            <w:proofErr w:type="spellStart"/>
             <w:r>
               <w:t>ProcessData</w:t>
             </w:r>
+            <w:proofErr w:type="spellEnd"/>
           </w:p>
         </w:tc>
         <w:tc>
@@ -4170,9 +4234,11 @@
             <w:tcW w:w="4680" w:type="dxa"/>
           </w:tcPr>
           <w:p>
+            <w:proofErr w:type="spellStart"/>
             <w:r>
               <w:t>ReadFileData</w:t>
             </w:r>
+            <w:proofErr w:type="spellEnd"/>
           </w:p>
         </w:tc>
         <w:tc>
@@ -4355,9 +4421,11 @@
             <w:tcW w:w="3120" w:type="dxa"/>
           </w:tcPr>
           <w:p>
+            <w:proofErr w:type="spellStart"/>
             <w:r>
               <w:t>UpdateGraph</w:t>
             </w:r>
+            <w:proofErr w:type="spellEnd"/>
           </w:p>
         </w:tc>
         <w:tc>
@@ -4480,9 +4548,11 @@
             <w:tcW w:w="4680" w:type="dxa"/>
           </w:tcPr>
           <w:p>
+            <w:proofErr w:type="spellStart"/>
             <w:r>
               <w:t>GetProcessedData</w:t>
             </w:r>
+            <w:proofErr w:type="spellEnd"/>
           </w:p>
         </w:tc>
         <w:tc>
@@ -4665,9 +4735,11 @@
             <w:tcW w:w="3120" w:type="dxa"/>
           </w:tcPr>
           <w:p>
+            <w:proofErr w:type="spellStart"/>
             <w:r>
               <w:t>CalculateMean</w:t>
             </w:r>
+            <w:proofErr w:type="spellEnd"/>
           </w:p>
         </w:tc>
         <w:tc>
@@ -4790,9 +4862,11 @@
             <w:tcW w:w="4680" w:type="dxa"/>
           </w:tcPr>
           <w:p>
+            <w:proofErr w:type="spellStart"/>
             <w:r>
               <w:t>GetDataSelection</w:t>
             </w:r>
+            <w:proofErr w:type="spellEnd"/>
           </w:p>
         </w:tc>
         <w:tc>
@@ -4815,9 +4889,11 @@
             <w:tcW w:w="4680" w:type="dxa"/>
           </w:tcPr>
           <w:p>
+            <w:proofErr w:type="spellStart"/>
             <w:r>
               <w:t>GetLatestGraph</w:t>
             </w:r>
+            <w:proofErr w:type="spellEnd"/>
           </w:p>
         </w:tc>
         <w:tc>
@@ -4825,9 +4901,11 @@
             <w:tcW w:w="4680" w:type="dxa"/>
           </w:tcPr>
           <w:p>
+            <w:proofErr w:type="spellStart"/>
             <w:r>
               <w:t>GraphingEngine</w:t>
             </w:r>
+            <w:proofErr w:type="spellEnd"/>
           </w:p>
         </w:tc>
       </w:tr>
@@ -4870,7 +4948,31 @@
     </w:p>
     <w:p>
       <w:r>
-        <w:t>A shared singleton is a design pattern that forces only one instance of an object to exist throughout the whole program. Although this design pattern does not usually describe a data structure, in modules 1-3, most important data structures are members of a shared singleton, named sharedData. These members include fileList (subsection IV.2) and dataPoints (subsection IV.3)</w:t>
+        <w:t xml:space="preserve">A shared singleton is a design pattern that forces only one instance of an object to exist throughout the whole program. Although this design pattern does not usually describe a data structure, in modules 1-3, most important data structures are members of a shared singleton, named </w:t>
+      </w:r>
+      <w:proofErr w:type="spellStart"/>
+      <w:r>
+        <w:t>sharedData</w:t>
+      </w:r>
+      <w:proofErr w:type="spellEnd"/>
+      <w:r>
+        <w:t xml:space="preserve">. These members include </w:t>
+      </w:r>
+      <w:proofErr w:type="spellStart"/>
+      <w:r>
+        <w:t>fileList</w:t>
+      </w:r>
+      <w:proofErr w:type="spellEnd"/>
+      <w:r>
+        <w:t xml:space="preserve"> (subsection IV.2) and </w:t>
+      </w:r>
+      <w:proofErr w:type="spellStart"/>
+      <w:r>
+        <w:t>dataPoints</w:t>
+      </w:r>
+      <w:proofErr w:type="spellEnd"/>
+      <w:r>
+        <w:t xml:space="preserve"> (subsection IV.3)</w:t>
       </w:r>
     </w:p>
     <w:p>
@@ -4885,7 +4987,23 @@
     </w:p>
     <w:p>
       <w:r>
-        <w:t>In modules 1-3, we use a basic list to store the names of files that are read from. This list is named fileList and is stored in the sharedData shared singleton (subsection IV.1).</w:t>
+        <w:t xml:space="preserve">In modules 1-3, we use a basic list to store the names of files that are read from. This list is named </w:t>
+      </w:r>
+      <w:proofErr w:type="spellStart"/>
+      <w:r>
+        <w:t>fileList</w:t>
+      </w:r>
+      <w:proofErr w:type="spellEnd"/>
+      <w:r>
+        <w:t xml:space="preserve"> and is stored in the </w:t>
+      </w:r>
+      <w:proofErr w:type="spellStart"/>
+      <w:r>
+        <w:t>sharedData</w:t>
+      </w:r>
+      <w:proofErr w:type="spellEnd"/>
+      <w:r>
+        <w:t xml:space="preserve"> shared singleton (subsection IV.1).</w:t>
       </w:r>
     </w:p>
     <w:p>
@@ -4900,7 +5018,23 @@
     </w:p>
     <w:p>
       <w:r>
-        <w:t>In modules 1-3, we use a Python dictionary to store the mass spectrometer data, named dataPoints. The keys are time points, and the values are tuples of isotope masses. This dictionary is stored in the sharedData shared singleton (subsection IV.1).</w:t>
+        <w:t xml:space="preserve">In modules 1-3, we use a Python dictionary to store the mass spectrometer data, named </w:t>
+      </w:r>
+      <w:proofErr w:type="spellStart"/>
+      <w:r>
+        <w:t>dataPoints</w:t>
+      </w:r>
+      <w:proofErr w:type="spellEnd"/>
+      <w:r>
+        <w:t xml:space="preserve">. The keys are time points, and the values are tuples of isotope masses. This dictionary is stored in the </w:t>
+      </w:r>
+      <w:proofErr w:type="spellStart"/>
+      <w:r>
+        <w:t>sharedData</w:t>
+      </w:r>
+      <w:proofErr w:type="spellEnd"/>
+      <w:r>
+        <w:t xml:space="preserve"> shared singleton (subsection IV.1).</w:t>
       </w:r>
     </w:p>
     <w:p>
@@ -4915,7 +5049,23 @@
     </w:p>
     <w:p>
       <w:r>
-        <w:t>In modules 1-3, there are certain data points that can be pulled out from the graph, or otherwise calculated from the data. These can be saved into a table built into the UI. These logs are then stored directly in the PyQT UI component QTableWidget.</w:t>
+        <w:t xml:space="preserve">In modules 1-3, there are certain data points that can be pulled out from the graph, or otherwise calculated from the data. These can be saved into a table built into the UI. These logs are then stored directly in the </w:t>
+      </w:r>
+      <w:proofErr w:type="spellStart"/>
+      <w:r>
+        <w:t>PyQT</w:t>
+      </w:r>
+      <w:proofErr w:type="spellEnd"/>
+      <w:r>
+        <w:t xml:space="preserve"> UI component </w:t>
+      </w:r>
+      <w:proofErr w:type="spellStart"/>
+      <w:r>
+        <w:t>QTableWidget</w:t>
+      </w:r>
+      <w:proofErr w:type="spellEnd"/>
+      <w:r>
+        <w:t>.</w:t>
       </w:r>
     </w:p>
     <w:p>
@@ -4939,13 +5089,34 @@
       </w:pPr>
       <w:bookmarkStart w:id="33" w:name="_Toc180347073"/>
       <w:r>
-        <w:t>Pandas DataFrame</w:t>
+        <w:t xml:space="preserve">Pandas </w:t>
+      </w:r>
+      <w:proofErr w:type="spellStart"/>
+      <w:r>
+        <w:t>DataFrame</w:t>
       </w:r>
       <w:bookmarkEnd w:id="33"/>
-    </w:p>
-    <w:p>
-      <w:r>
-        <w:t>Module 4 uses a DataFrame from the Pandas Python library to store data from Mass Spectrometer 2. This is very similar to a dictionary approach (subsection IV.3), but effectively replaces the need for unique keys with ordering and more importantly allows for the use of Pandas methods like to_csv at a small performance cost.</w:t>
+      <w:proofErr w:type="spellEnd"/>
+    </w:p>
+    <w:p>
+      <w:r>
+        <w:t xml:space="preserve">Module 4 uses a </w:t>
+      </w:r>
+      <w:proofErr w:type="spellStart"/>
+      <w:r>
+        <w:t>DataFrame</w:t>
+      </w:r>
+      <w:proofErr w:type="spellEnd"/>
+      <w:r>
+        <w:t xml:space="preserve"> from the Pandas Python library to store data from Mass Spectrometer 2. This is very similar to a dictionary approach (subsection IV.3), but effectively replaces the need for unique keys with ordering and more importantly allows for the use of Pandas methods like </w:t>
+      </w:r>
+      <w:proofErr w:type="spellStart"/>
+      <w:r>
+        <w:t>to_csv</w:t>
+      </w:r>
+      <w:proofErr w:type="spellEnd"/>
+      <w:r>
+        <w:t xml:space="preserve"> at a small performance cost.</w:t>
       </w:r>
     </w:p>
     <w:p>
@@ -4960,7 +5131,15 @@
     </w:p>
     <w:p>
       <w:r>
-        <w:t>Module 4 exports the DataFrames (subsection IV.6) as CSV’s with ~8 rows each, for use in modules 1-3. Each row contains a time signature and isotope masses. These CSV’s are named with numbers in order of their time signatures.</w:t>
+        <w:t xml:space="preserve">Module 4 exports the </w:t>
+      </w:r>
+      <w:proofErr w:type="spellStart"/>
+      <w:r>
+        <w:t>DataFrames</w:t>
+      </w:r>
+      <w:proofErr w:type="spellEnd"/>
+      <w:r>
+        <w:t xml:space="preserve"> (subsection IV.6) as CSV’s with ~8 rows each, for use in modules 1-3. Each row contains a time signature and isotope masses. These CSV’s are named with numbers in order of their time signatures.</w:t>
       </w:r>
     </w:p>
     <w:p>
@@ -4980,7 +5159,15 @@
     </w:p>
     <w:p>
       <w:r>
-        <w:t xml:space="preserve">The user interface will first allow the user to select acquisition folders for data from the Mass Spectromer, for modules 1-4, or for data from each of the three instruments, in the case of </w:t>
+        <w:t xml:space="preserve">The user interface will first allow the user to select acquisition folders for data from the Mass </w:t>
+      </w:r>
+      <w:proofErr w:type="spellStart"/>
+      <w:r>
+        <w:t>Spectromer</w:t>
+      </w:r>
+      <w:proofErr w:type="spellEnd"/>
+      <w:r>
+        <w:t xml:space="preserve">, for modules 1-4, or for data from each of the three instruments, in the case of </w:t>
       </w:r>
       <w:r>
         <w:lastRenderedPageBreak/>
@@ -5054,7 +5241,7 @@
           <w:noProof/>
         </w:rPr>
         <w:drawing>
-          <wp:inline distT="0" distB="0" distL="0" distR="0" wp14:anchorId="0FD19BFA" wp14:editId="616EA4E7">
+          <wp:inline distT="0" distB="0" distL="0" distR="0" wp14:anchorId="0FD19BFA" wp14:editId="2D0C61EE">
             <wp:extent cx="6562726" cy="1514475"/>
             <wp:effectExtent l="0" t="0" r="0" b="0"/>
             <wp:docPr id="74189487" name="Picture 74189487" descr="A screen shot of a graph&#10;&#10;Description automatically generated"/>
@@ -5507,7 +5694,21 @@
         <w:rPr>
           <w:color w:val="000000" w:themeColor="text1"/>
         </w:rPr>
-        <w:t>The primary objective of unit testing for this system is to validate the functionality and reliability of individual components, or “units,” by isolating them from the rest of the code and checking for bugs or unexpected behavior. Specifically, the unit tests will cover core functionalities, including data parsing from CSV files, data transformations, calculations, and graphical display setup. Unit tests will be designed for each function and method within the modules, verifying both expected outputs and error-handling mechanisms when presented with invalid data inputs. Using Python’s pytest framework, tests will be semi-automated to streamline the process and improve reliability. Mocking will be employed to simulate data inputs and dependencies where necessary, especially for modules that rely on external data sources or interactions. This approach ensures that each unit functions independently and accurately, laying a stable foundation for subsequent integration and system testing phases.</w:t>
+        <w:t xml:space="preserve">The primary objective of unit testing for this system is to validate the functionality and reliability of individual components, or “units,” by isolating them from the rest of the code and checking for bugs or unexpected behavior. Specifically, the unit tests will cover core functionalities, including data parsing from CSV files, data transformations, calculations, and graphical display setup. Unit tests will be designed for each function and method within the modules, verifying both expected outputs and error-handling mechanisms when presented with invalid data inputs. Using Python’s </w:t>
+      </w:r>
+      <w:proofErr w:type="spellStart"/>
+      <w:r>
+        <w:rPr>
+          <w:color w:val="000000" w:themeColor="text1"/>
+        </w:rPr>
+        <w:t>pytest</w:t>
+      </w:r>
+      <w:proofErr w:type="spellEnd"/>
+      <w:r>
+        <w:rPr>
+          <w:color w:val="000000" w:themeColor="text1"/>
+        </w:rPr>
+        <w:t xml:space="preserve"> framework, tests will be semi-automated to streamline the process and improve reliability. Mocking will be employed to simulate data inputs and dependencies where necessary, especially for modules that rely on external data sources or interactions. This approach ensures that each unit functions independently and accurately, laying a stable foundation for subsequent integration and system testing phases.</w:t>
       </w:r>
       <w:r>
         <w:t xml:space="preserve"> </w:t>
@@ -5537,7 +5738,35 @@
         <w:rPr>
           <w:color w:val="000000" w:themeColor="text1"/>
         </w:rPr>
-        <w:t>The purpose of integration testing in this system is to identify faults that may arise when individual components interact, focusing on groups of components rather than isolated units. This phase will ensure that data flows smoothly between components. For instance, components responsible for parsing CSV files and transforming data will be integrated and tested as a cohesive unit to confirm that each stage performs as expected in the broader workflow. To manage dependencies, a test data set simulating real-world CSV inputs will be used to validate functionality and data consistency across components. Python’s pytest framework will be used for semi-automated integration tests, while pytest-mock will aid in simulating dependencies, ensuring that testing conditions are controlled and predictable.</w:t>
+        <w:t xml:space="preserve">The purpose of integration testing in this system is to identify faults that may arise when individual components interact, focusing on groups of components rather than isolated units. This phase will ensure that data flows smoothly between components. For instance, components responsible for parsing CSV files and transforming data will be integrated and tested as a cohesive unit to confirm that each stage performs as expected in the broader workflow. To manage dependencies, a test data set simulating real-world CSV inputs will be used to validate functionality and data consistency across components. Python’s </w:t>
+      </w:r>
+      <w:proofErr w:type="spellStart"/>
+      <w:r>
+        <w:rPr>
+          <w:color w:val="000000" w:themeColor="text1"/>
+        </w:rPr>
+        <w:t>pytest</w:t>
+      </w:r>
+      <w:proofErr w:type="spellEnd"/>
+      <w:r>
+        <w:rPr>
+          <w:color w:val="000000" w:themeColor="text1"/>
+        </w:rPr>
+        <w:t xml:space="preserve"> framework will be used for semi-automated integration tests, while </w:t>
+      </w:r>
+      <w:proofErr w:type="spellStart"/>
+      <w:r>
+        <w:rPr>
+          <w:color w:val="000000" w:themeColor="text1"/>
+        </w:rPr>
+        <w:t>pytest</w:t>
+      </w:r>
+      <w:proofErr w:type="spellEnd"/>
+      <w:r>
+        <w:rPr>
+          <w:color w:val="000000" w:themeColor="text1"/>
+        </w:rPr>
+        <w:t>-mock will aid in simulating dependencies, ensuring that testing conditions are controlled and predictable.</w:t>
       </w:r>
     </w:p>
     <w:p>
@@ -5716,7 +5945,77 @@
         <w:rPr>
           <w:color w:val="000000" w:themeColor="text1"/>
         </w:rPr>
-        <w:t>Special tools will aid in testing, such as the pytest framework for semi-automated unit and integration testing. Mocking tools, like unittest.mock or pytest-mock, will be used to simulate various data inputs and scenarios, particularly in modules focused on data handling and conversion. Performance monitoring, using tools like memory_profiler or timeit, will help assess memory usage and processing time for modules dealing with larger datasets.</w:t>
+        <w:t xml:space="preserve">Special tools will aid in testing, such as the </w:t>
+      </w:r>
+      <w:proofErr w:type="spellStart"/>
+      <w:r>
+        <w:rPr>
+          <w:color w:val="000000" w:themeColor="text1"/>
+        </w:rPr>
+        <w:t>pytest</w:t>
+      </w:r>
+      <w:proofErr w:type="spellEnd"/>
+      <w:r>
+        <w:rPr>
+          <w:color w:val="000000" w:themeColor="text1"/>
+        </w:rPr>
+        <w:t xml:space="preserve"> framework for semi-automated unit and integration testing. Mocking tools, like </w:t>
+      </w:r>
+      <w:proofErr w:type="spellStart"/>
+      <w:r>
+        <w:rPr>
+          <w:color w:val="000000" w:themeColor="text1"/>
+        </w:rPr>
+        <w:t>unittest.mock</w:t>
+      </w:r>
+      <w:proofErr w:type="spellEnd"/>
+      <w:r>
+        <w:rPr>
+          <w:color w:val="000000" w:themeColor="text1"/>
+        </w:rPr>
+        <w:t xml:space="preserve"> or </w:t>
+      </w:r>
+      <w:proofErr w:type="spellStart"/>
+      <w:r>
+        <w:rPr>
+          <w:color w:val="000000" w:themeColor="text1"/>
+        </w:rPr>
+        <w:t>pytest</w:t>
+      </w:r>
+      <w:proofErr w:type="spellEnd"/>
+      <w:r>
+        <w:rPr>
+          <w:color w:val="000000" w:themeColor="text1"/>
+        </w:rPr>
+        <w:t xml:space="preserve">-mock, will be used to simulate various data inputs and scenarios, particularly in modules focused on data handling and conversion. Performance monitoring, using tools like </w:t>
+      </w:r>
+      <w:proofErr w:type="spellStart"/>
+      <w:r>
+        <w:rPr>
+          <w:color w:val="000000" w:themeColor="text1"/>
+        </w:rPr>
+        <w:t>memory_profiler</w:t>
+      </w:r>
+      <w:proofErr w:type="spellEnd"/>
+      <w:r>
+        <w:rPr>
+          <w:color w:val="000000" w:themeColor="text1"/>
+        </w:rPr>
+        <w:t xml:space="preserve"> or </w:t>
+      </w:r>
+      <w:proofErr w:type="spellStart"/>
+      <w:r>
+        <w:rPr>
+          <w:color w:val="000000" w:themeColor="text1"/>
+        </w:rPr>
+        <w:t>timeit</w:t>
+      </w:r>
+      <w:proofErr w:type="spellEnd"/>
+      <w:r>
+        <w:rPr>
+          <w:color w:val="000000" w:themeColor="text1"/>
+        </w:rPr>
+        <w:t>, will help assess memory usage and processing time for modules dealing with larger datasets.</w:t>
       </w:r>
     </w:p>
     <w:p>
@@ -5735,7 +6034,21 @@
         <w:rPr>
           <w:color w:val="000000" w:themeColor="text1"/>
         </w:rPr>
-        <w:t>Module 4 has extra special requirements for its extra specific use case. The module takes in data from a Mass Spectrometer through an EZ-Tap serial-to-usb listener device. Both the Mass Spectrometer and the EZ-Tap are assumed for the testing and usage of module 4. In order to ensure these conditions, we use remote-access to test on the computer that has the EZ-Tap plugged into it.</w:t>
+        <w:t>Module 4 has extra special requirements for its extra specific use case. The module takes in data from a Mass Spectrometer through an EZ-Tap serial-to-</w:t>
+      </w:r>
+      <w:proofErr w:type="spellStart"/>
+      <w:r>
+        <w:rPr>
+          <w:color w:val="000000" w:themeColor="text1"/>
+        </w:rPr>
+        <w:t>usb</w:t>
+      </w:r>
+      <w:proofErr w:type="spellEnd"/>
+      <w:r>
+        <w:rPr>
+          <w:color w:val="000000" w:themeColor="text1"/>
+        </w:rPr>
+        <w:t xml:space="preserve"> listener device. Both the Mass Spectrometer and the EZ-Tap are assumed for the testing and usage of module 4. In order to ensure these conditions, we use remote-access to test on the computer that has the EZ-Tap plugged into it.</w:t>
       </w:r>
     </w:p>
     <w:p>
@@ -5914,13 +6227,16 @@
         <w:pStyle w:val="Heading2"/>
       </w:pPr>
       <w:r>
-        <w:t xml:space="preserve"> </w:t>
-      </w:r>
-      <w:bookmarkStart w:id="50" w:name="_Toc183430779"/>
-      <w:r>
-        <w:t>[Subsystem Name]</w:t>
-      </w:r>
-      <w:bookmarkEnd w:id="50"/>
+        <w:t>Module 3</w:t>
+      </w:r>
+    </w:p>
+    <w:p>
+      <w:pPr>
+        <w:pStyle w:val="Heading2"/>
+      </w:pPr>
+      <w:r>
+        <w:t>Module 4</w:t>
+      </w:r>
       <w:r>
         <w:t xml:space="preserve">  </w:t>
       </w:r>
@@ -5935,48 +6251,98 @@
       </w:r>
     </w:p>
     <w:p>
+      <w:r>
+        <w:t xml:space="preserve">The script for converting data has been written and appears functional. </w:t>
+      </w:r>
+      <w:r>
+        <w:t>Similarly,</w:t>
+      </w:r>
+      <w:r>
+        <w:t xml:space="preserve"> the module creates directories for the output streams properly. File creation </w:t>
+      </w:r>
+      <w:r>
+        <w:t xml:space="preserve">so far </w:t>
+      </w:r>
+      <w:r>
+        <w:t>is consistent with what we’d expect</w:t>
+      </w:r>
+      <w:r>
+        <w:t>.</w:t>
+      </w:r>
+      <w:r>
+        <w:t xml:space="preserve"> </w:t>
+      </w:r>
+      <w:r>
+        <w:t xml:space="preserve">The program successfully connects to some </w:t>
+      </w:r>
+      <w:r>
+        <w:t>ports but</w:t>
+      </w:r>
+      <w:r>
+        <w:t xml:space="preserve"> has so far not been able to get useful data from them.</w:t>
+      </w:r>
+    </w:p>
+    <w:p>
+      <w:pPr>
+        <w:pStyle w:val="Heading3"/>
+      </w:pPr>
+      <w:r>
+        <w:t>Preliminary Tests</w:t>
+      </w:r>
+    </w:p>
+    <w:p>
+      <w:r>
+        <w:t xml:space="preserve">The data format conversion code has been tested on </w:t>
+      </w:r>
+      <w:r>
+        <w:t>example data and works as expected.</w:t>
+      </w:r>
+    </w:p>
+    <w:p>
       <w:pPr>
         <w:spacing w:after="0" w:line="240" w:lineRule="auto"/>
       </w:pPr>
       <w:r>
-        <w:t xml:space="preserve">List and describe the implemented functionality. Explain the remaining work. </w:t>
-      </w:r>
-    </w:p>
-    <w:p>
-      <w:pPr>
-        <w:pStyle w:val="Heading3"/>
-      </w:pPr>
-      <w:r>
-        <w:t>Preliminary Tests</w:t>
+        <w:t xml:space="preserve">When running the program on live data, </w:t>
+      </w:r>
+      <w:r>
+        <w:t>some ports are inaccessible</w:t>
+      </w:r>
+      <w:r>
+        <w:t xml:space="preserve"> and </w:t>
+      </w:r>
+      <w:r>
+        <w:t xml:space="preserve">one port that may be the correct one only returns “5000” over and over. </w:t>
+      </w:r>
+      <w:r>
+        <w:t>This port may be the EZ-Tap’s write port instead of the desired read port.</w:t>
       </w:r>
     </w:p>
     <w:p>
       <w:pPr>
         <w:spacing w:after="0" w:line="240" w:lineRule="auto"/>
       </w:pPr>
-      <w:r>
-        <w:t>Report any test results for the unit and integration tests that you performed on your prototype. This subsection is a good place to include screenshot images from your tests (if applicable). A notable component here would be to include the results of your CI/CD status. Hopefully master still builds, right?</w:t>
-      </w:r>
     </w:p>
     <w:p>
       <w:pPr>
         <w:spacing w:after="0" w:line="240" w:lineRule="auto"/>
       </w:pPr>
-    </w:p>
-    <w:p>
-      <w:pPr>
-        <w:spacing w:after="0" w:line="240" w:lineRule="auto"/>
-      </w:pPr>
+      <w:r>
+        <w:t xml:space="preserve">Our next steps are to establish connection through the port, and to develop a method of port selection. Port selection will either be done </w:t>
+      </w:r>
+      <w:r>
+        <w:t>by the program, if possible, or by the user through a basic UI interface, if necessary.</w:t>
+      </w:r>
     </w:p>
     <w:p>
       <w:pPr>
         <w:pStyle w:val="Heading1"/>
       </w:pPr>
-      <w:bookmarkStart w:id="51" w:name="_Toc183430780"/>
+      <w:bookmarkStart w:id="50" w:name="_Toc183430780"/>
       <w:r>
         <w:t>Alpha Prototype Demonstration</w:t>
       </w:r>
-      <w:bookmarkEnd w:id="51"/>
+      <w:bookmarkEnd w:id="50"/>
       <w:r>
         <w:t xml:space="preserve"> </w:t>
       </w:r>
@@ -6093,178 +6459,181 @@
       <w:pPr>
         <w:pStyle w:val="Heading1"/>
       </w:pPr>
-      <w:bookmarkStart w:id="52" w:name="_3dy6vkm" w:colFirst="0" w:colLast="0"/>
-      <w:bookmarkStart w:id="53" w:name="_Toc183430781"/>
+      <w:bookmarkStart w:id="51" w:name="_3dy6vkm" w:colFirst="0" w:colLast="0"/>
+      <w:bookmarkStart w:id="52" w:name="_Toc183430781"/>
+      <w:bookmarkEnd w:id="51"/>
+      <w:r>
+        <w:t>Future Work</w:t>
+      </w:r>
       <w:bookmarkEnd w:id="52"/>
       <w:r>
-        <w:t>Future Work</w:t>
+        <w:t xml:space="preserve"> </w:t>
+      </w:r>
+    </w:p>
+    <w:p>
+      <w:pPr>
+        <w:spacing w:after="144" w:line="240" w:lineRule="auto"/>
+      </w:pPr>
+      <w:r>
+        <w:t xml:space="preserve">Now that development is complete on Module 3, we can </w:t>
+      </w:r>
+      <w:r>
+        <w:t>commit ourselves to Modules 4 and 5.</w:t>
+      </w:r>
+    </w:p>
+    <w:p>
+      <w:pPr>
+        <w:pStyle w:val="Heading2"/>
+      </w:pPr>
+      <w:r>
+        <w:t>Module 4</w:t>
+      </w:r>
+    </w:p>
+    <w:p>
+      <w:r>
+        <w:t xml:space="preserve">Development has already begun on Module 4, both by the previous group and by our current team. </w:t>
+      </w:r>
+      <w:r>
+        <w:t xml:space="preserve">We so far have a non-functioning prototype that we are trying to debug. </w:t>
+      </w:r>
+      <w:r>
+        <w:t>That’s two core possibilities for the future of this module: first is that the problem is small like a bug or a mismatch of environment conditions and requirements, second is that the problem is significant, requiring a serious re-write of the existing code.</w:t>
+      </w:r>
+      <w:r>
+        <w:t xml:space="preserve"> </w:t>
+      </w:r>
+      <w:r>
+        <w:t xml:space="preserve">Discovery so far is pointing toward the former. </w:t>
+      </w:r>
+      <w:r>
+        <w:t>The issues appear to be a matter of data access, which we believe either reflects limited user privileges or problems with driver installation.</w:t>
+      </w:r>
+    </w:p>
+    <w:p>
+      <w:r>
+        <w:t xml:space="preserve">Once we have </w:t>
+      </w:r>
+      <w:r>
+        <w:t xml:space="preserve">fixed the problems with core functionality, we plan to expand useability and </w:t>
+      </w:r>
+      <w:r>
+        <w:t xml:space="preserve">reliability. This will primarily be done through enhancing the selection of </w:t>
+      </w:r>
+      <w:r>
+        <w:t xml:space="preserve">the data-stream port. </w:t>
+      </w:r>
+      <w:r>
+        <w:t xml:space="preserve">The prototype relies on hardcoding the port number, which only works if the EZ-Tap is not </w:t>
+      </w:r>
+      <w:r>
+        <w:lastRenderedPageBreak/>
+        <w:t>moved to a different USB port.</w:t>
+      </w:r>
+      <w:r>
+        <w:t xml:space="preserve"> We plan for the module to either </w:t>
+      </w:r>
+      <w:r>
+        <w:t>intelligently discover which port to select, or to have a very basic UI to allow the user to select.</w:t>
+      </w:r>
+    </w:p>
+    <w:p>
+      <w:pPr>
+        <w:pStyle w:val="Heading2"/>
+      </w:pPr>
+      <w:r>
+        <w:t>Module 5</w:t>
+      </w:r>
+    </w:p>
+    <w:p>
+      <w:r>
+        <w:t xml:space="preserve">Module 5 has not been started yet and </w:t>
+      </w:r>
+      <w:r>
+        <w:t>so introduces the most significant space for architectur</w:t>
+      </w:r>
+      <w:r>
+        <w:t>e</w:t>
+      </w:r>
+      <w:r>
+        <w:t xml:space="preserve"> implementation and code development. We </w:t>
+      </w:r>
+      <w:r>
+        <w:t xml:space="preserve">will be writing the codebase for it from the ground up. </w:t>
+      </w:r>
+      <w:r>
+        <w:t xml:space="preserve">A few mockups </w:t>
+      </w:r>
+      <w:r>
+        <w:t xml:space="preserve">will also be needed for </w:t>
+      </w:r>
+      <w:r>
+        <w:t>the layout of the output spreadsheet.</w:t>
+      </w:r>
+    </w:p>
+    <w:p>
+      <w:pPr>
+        <w:pStyle w:val="Heading1"/>
+      </w:pPr>
+      <w:bookmarkStart w:id="53" w:name="_Toc183430782"/>
+      <w:r>
+        <w:t>Glossary</w:t>
       </w:r>
       <w:bookmarkEnd w:id="53"/>
+    </w:p>
+    <w:p>
+      <w:pPr>
+        <w:spacing w:after="144" w:line="240" w:lineRule="auto"/>
+      </w:pPr>
+      <w:r>
+        <w:t>Define technical terms used in the document.</w:t>
+      </w:r>
+    </w:p>
+    <w:p>
+      <w:pPr>
+        <w:pStyle w:val="Heading1"/>
+      </w:pPr>
+      <w:bookmarkStart w:id="54" w:name="_j0uce1ac0at7" w:colFirst="0" w:colLast="0"/>
+      <w:bookmarkStart w:id="55" w:name="_Toc183430783"/>
+      <w:bookmarkEnd w:id="54"/>
+      <w:r>
+        <w:t>References</w:t>
+      </w:r>
+      <w:bookmarkEnd w:id="55"/>
+    </w:p>
+    <w:p>
+      <w:r>
+        <w:t>Cite your references here. -- Ensure you’re pulling them from your earlier works!</w:t>
+      </w:r>
+    </w:p>
+    <w:p>
+      <w:r>
+        <w:t>For the papers you cite give the authors, the title of the article, the journal name, journal volume number, date of publication and inclusive page numbers. Giving only the URL for the journal is not appropriate.</w:t>
+      </w:r>
+    </w:p>
+    <w:p>
+      <w:r>
+        <w:t>For the websites, give the title, author (if applicable) and the website URL.</w:t>
+      </w:r>
+    </w:p>
+    <w:p>
+      <w:r>
+        <w:t>Please use either Chicago or IEEE format for your citations</w:t>
+      </w:r>
+    </w:p>
+    <w:p>
+      <w:pPr>
+        <w:pStyle w:val="Heading1"/>
+      </w:pPr>
+      <w:bookmarkStart w:id="56" w:name="_e40a8laeeh1a" w:colFirst="0" w:colLast="0"/>
+      <w:bookmarkEnd w:id="56"/>
       <w:r>
         <w:t xml:space="preserve"> </w:t>
       </w:r>
-    </w:p>
-    <w:p>
-      <w:pPr>
-        <w:spacing w:after="144" w:line="240" w:lineRule="auto"/>
-      </w:pPr>
-      <w:r>
-        <w:t xml:space="preserve">Now that development is complete on Module 3, we can </w:t>
-      </w:r>
-      <w:r>
-        <w:t>commit ourselves to Modules 4 and 5.</w:t>
-      </w:r>
-    </w:p>
-    <w:p>
-      <w:pPr>
-        <w:pStyle w:val="Heading2"/>
-      </w:pPr>
-      <w:r>
-        <w:t>Module 4</w:t>
-      </w:r>
-    </w:p>
-    <w:p>
-      <w:r>
-        <w:t xml:space="preserve">Development has already begun on Module 4, both by the previous group and by our current team. </w:t>
-      </w:r>
-      <w:r>
-        <w:t xml:space="preserve">We so far have a non-functioning prototype that we are trying to debug. </w:t>
-      </w:r>
-      <w:r>
-        <w:t>That’s two core possibilities for the future of this module: first is that the problem is small like a bug or a mismatch of environment conditions and requirements, second is that the problem is significant, requiring a serious re-write of the existing code.</w:t>
-      </w:r>
-      <w:r>
-        <w:t xml:space="preserve"> </w:t>
-      </w:r>
-      <w:r>
-        <w:t xml:space="preserve">Discovery so far is pointing toward the former. </w:t>
-      </w:r>
-      <w:r>
-        <w:t>The issues appear to be a matter of data access, which we believe either reflects limited user privileges or problems with driver installation.</w:t>
-      </w:r>
-    </w:p>
-    <w:p>
-      <w:r>
-        <w:t xml:space="preserve">Once we have </w:t>
-      </w:r>
-      <w:r>
-        <w:t xml:space="preserve">fixed the problems with core functionality, we plan to expand useability and </w:t>
-      </w:r>
-      <w:r>
-        <w:t xml:space="preserve">reliability. This will primarily be done through enhancing the selection of </w:t>
-      </w:r>
-      <w:r>
-        <w:t xml:space="preserve">the data-stream port. </w:t>
-      </w:r>
-      <w:r>
-        <w:t>The prototype relies on hardcoding the port number, which only works if the EZ-Tap is not moved to a different USB port.</w:t>
-      </w:r>
-      <w:r>
-        <w:t xml:space="preserve"> We plan for the module to either </w:t>
-      </w:r>
-      <w:r>
-        <w:t>intelligently discover which port to select, or to have a very basic UI to allow the user to select.</w:t>
-      </w:r>
-    </w:p>
-    <w:p>
-      <w:pPr>
-        <w:pStyle w:val="Heading2"/>
-      </w:pPr>
-      <w:r>
-        <w:t>Module 5</w:t>
-      </w:r>
-    </w:p>
-    <w:p>
-      <w:r>
-        <w:lastRenderedPageBreak/>
-        <w:t xml:space="preserve">Module 5 has not been started yet and </w:t>
-      </w:r>
-      <w:r>
-        <w:t>so introduces the most significant space for architectur</w:t>
-      </w:r>
-      <w:r>
-        <w:t>e</w:t>
-      </w:r>
-      <w:r>
-        <w:t xml:space="preserve"> implementation and code development. We </w:t>
-      </w:r>
-      <w:r>
-        <w:t xml:space="preserve">will be writing the codebase for it from the ground up. </w:t>
-      </w:r>
-      <w:r>
-        <w:t xml:space="preserve">A few mockups </w:t>
-      </w:r>
-      <w:r>
-        <w:t xml:space="preserve">will also be needed for </w:t>
-      </w:r>
-      <w:r>
-        <w:t>the layout of the output spreadsheet.</w:t>
-      </w:r>
-    </w:p>
-    <w:p>
-      <w:pPr>
-        <w:pStyle w:val="Heading1"/>
-      </w:pPr>
-      <w:bookmarkStart w:id="54" w:name="_Toc183430782"/>
-      <w:r>
-        <w:t>Glossary</w:t>
-      </w:r>
-      <w:bookmarkEnd w:id="54"/>
-    </w:p>
-    <w:p>
-      <w:pPr>
-        <w:spacing w:after="144" w:line="240" w:lineRule="auto"/>
-      </w:pPr>
-      <w:r>
-        <w:t>Define technical terms used in the document.</w:t>
-      </w:r>
-    </w:p>
-    <w:p>
-      <w:pPr>
-        <w:pStyle w:val="Heading1"/>
-      </w:pPr>
-      <w:bookmarkStart w:id="55" w:name="_j0uce1ac0at7" w:colFirst="0" w:colLast="0"/>
-      <w:bookmarkStart w:id="56" w:name="_Toc183430783"/>
-      <w:bookmarkEnd w:id="55"/>
-      <w:r>
-        <w:t>References</w:t>
-      </w:r>
-      <w:bookmarkEnd w:id="56"/>
-    </w:p>
-    <w:p>
-      <w:r>
-        <w:t>Cite your references here. -- Ensure you’re pulling them from your earlier works!</w:t>
-      </w:r>
-    </w:p>
-    <w:p>
-      <w:r>
-        <w:t>For the papers you cite give the authors, the title of the article, the journal name, journal volume number, date of publication and inclusive page numbers. Giving only the URL for the journal is not appropriate.</w:t>
-      </w:r>
-    </w:p>
-    <w:p>
-      <w:r>
-        <w:t>For the websites, give the title, author (if applicable) and the website URL.</w:t>
-      </w:r>
-    </w:p>
-    <w:p>
-      <w:r>
-        <w:t>Please use either Chicago or IEEE format for your citations</w:t>
-      </w:r>
-    </w:p>
-    <w:p>
-      <w:pPr>
-        <w:pStyle w:val="Heading1"/>
-      </w:pPr>
-      <w:bookmarkStart w:id="57" w:name="_e40a8laeeh1a" w:colFirst="0" w:colLast="0"/>
+      <w:bookmarkStart w:id="57" w:name="_Toc183430784"/>
+      <w:r>
+        <w:t>Appendices</w:t>
+      </w:r>
       <w:bookmarkEnd w:id="57"/>
-      <w:r>
-        <w:t xml:space="preserve"> </w:t>
-      </w:r>
-      <w:bookmarkStart w:id="58" w:name="_Toc183430784"/>
-      <w:r>
-        <w:t>Appendices</w:t>
-      </w:r>
-      <w:bookmarkEnd w:id="58"/>
     </w:p>
     <w:p>
       <w:pPr>
@@ -6275,8 +6644,13 @@
       </w:r>
       <w:r>
         <w:br/>
-        <w:t>Appendix A</w:t>
-      </w:r>
+        <w:t xml:space="preserve">Appendix </w:t>
+      </w:r>
+      <w:proofErr w:type="spellStart"/>
+      <w:r>
+        <w:t>A</w:t>
+      </w:r>
+      <w:proofErr w:type="spellEnd"/>
       <w:r>
         <w:br/>
         <w:t>Appendix B</w:t>

</xml_diff>

<commit_message>
Fixed numbering on requirements
See previous commit
</commit_message>
<xml_diff>
--- a/documentation/PrototypeReport.docx
+++ b/documentation/PrototypeReport.docx
@@ -4507,7 +4507,23 @@
                 <w:bCs/>
                 <w:color w:val="000000" w:themeColor="text1"/>
               </w:rPr>
-              <w:t>[FR-8] Format Data</w:t>
+              <w:t>[FR-</w:t>
+            </w:r>
+            <w:r>
+              <w:rPr>
+                <w:b/>
+                <w:bCs/>
+                <w:color w:val="000000" w:themeColor="text1"/>
+              </w:rPr>
+              <w:t>15</w:t>
+            </w:r>
+            <w:r>
+              <w:rPr>
+                <w:b/>
+                <w:bCs/>
+                <w:color w:val="000000" w:themeColor="text1"/>
+              </w:rPr>
+              <w:t>] Format Data</w:t>
             </w:r>
           </w:p>
         </w:tc>
@@ -4580,13 +4596,7 @@
               <w:rPr>
                 <w:color w:val="000000" w:themeColor="text1"/>
               </w:rPr>
-              <w:t xml:space="preserve"> </w:t>
-            </w:r>
-            <w:r>
-              <w:rPr>
-                <w:color w:val="000000" w:themeColor="text1"/>
-              </w:rPr>
-              <w:t>mass spectrometer into a specific format so that it can be analyzed using existing applications. The data must be converted from hexadecimal to decimal format</w:t>
+              <w:t xml:space="preserve"> mass spectrometer into a specific format so that it can be analyzed using existing applications. The data must be converted from hexadecimal to decimal format</w:t>
             </w:r>
             <w:r>
               <w:rPr>
@@ -4758,7 +4768,23 @@
                 <w:bCs/>
                 <w:color w:val="000000" w:themeColor="text1"/>
               </w:rPr>
-              <w:t xml:space="preserve">[FR-8] </w:t>
+              <w:t>[FR-</w:t>
+            </w:r>
+            <w:r>
+              <w:rPr>
+                <w:b/>
+                <w:bCs/>
+                <w:color w:val="000000" w:themeColor="text1"/>
+              </w:rPr>
+              <w:t>16</w:t>
+            </w:r>
+            <w:r>
+              <w:rPr>
+                <w:b/>
+                <w:bCs/>
+                <w:color w:val="000000" w:themeColor="text1"/>
+              </w:rPr>
+              <w:t xml:space="preserve">] </w:t>
             </w:r>
             <w:r>
               <w:rPr>
@@ -14773,7 +14799,7 @@
           <w:noProof/>
         </w:rPr>
         <w:drawing>
-          <wp:inline distT="0" distB="0" distL="0" distR="0" wp14:anchorId="0FD19BFA" wp14:editId="20FA05B9">
+          <wp:inline distT="0" distB="0" distL="0" distR="0" wp14:anchorId="0FD19BFA" wp14:editId="44C532AD">
             <wp:extent cx="6562726" cy="1514475"/>
             <wp:effectExtent l="0" t="0" r="0" b="0"/>
             <wp:docPr id="74189487" name="Picture 74189487" descr="A screen shot of a graph&#10;&#10;Description automatically generated"/>

</xml_diff>

<commit_message>
Added Mean Bars Requirement to Module 3
</commit_message>
<xml_diff>
--- a/documentation/PrototypeReport.docx
+++ b/documentation/PrototypeReport.docx
@@ -2797,7 +2797,7 @@
     <w:tbl>
       <w:tblPr>
         <w:tblStyle w:val="TableGrid"/>
-        <w:tblW w:w="0" w:type="auto"/>
+        <w:tblW w:w="9360" w:type="dxa"/>
         <w:tblBorders>
           <w:top w:val="single" w:sz="6" w:space="0" w:color="auto"/>
           <w:left w:val="single" w:sz="6" w:space="0" w:color="auto"/>
@@ -3886,6 +3886,243 @@
           </w:p>
         </w:tc>
       </w:tr>
+      <w:tr>
+        <w:trPr>
+          <w:trHeight w:val="300"/>
+        </w:trPr>
+        <w:tc>
+          <w:tcPr>
+            <w:tcW w:w="2970" w:type="dxa"/>
+            <w:tcMar>
+              <w:left w:w="105" w:type="dxa"/>
+              <w:right w:w="105" w:type="dxa"/>
+            </w:tcMar>
+          </w:tcPr>
+          <w:p>
+            <w:pPr>
+              <w:rPr>
+                <w:b/>
+                <w:bCs/>
+              </w:rPr>
+            </w:pPr>
+            <w:r>
+              <w:rPr>
+                <w:b/>
+                <w:bCs/>
+              </w:rPr>
+              <w:t>Functional</w:t>
+            </w:r>
+          </w:p>
+          <w:p>
+            <w:pPr>
+              <w:rPr>
+                <w:color w:val="000000" w:themeColor="text1"/>
+              </w:rPr>
+            </w:pPr>
+            <w:r>
+              <w:rPr>
+                <w:b/>
+                <w:bCs/>
+              </w:rPr>
+              <w:t>Requirement</w:t>
+            </w:r>
+          </w:p>
+        </w:tc>
+        <w:tc>
+          <w:tcPr>
+            <w:tcW w:w="6390" w:type="dxa"/>
+            <w:tcMar>
+              <w:left w:w="105" w:type="dxa"/>
+              <w:right w:w="105" w:type="dxa"/>
+            </w:tcMar>
+          </w:tcPr>
+          <w:p>
+            <w:pPr>
+              <w:rPr>
+                <w:color w:val="000000" w:themeColor="text1"/>
+              </w:rPr>
+            </w:pPr>
+            <w:r>
+              <w:rPr>
+                <w:b/>
+                <w:bCs/>
+              </w:rPr>
+              <w:t>[FR-</w:t>
+            </w:r>
+            <w:r>
+              <w:rPr>
+                <w:b/>
+                <w:bCs/>
+              </w:rPr>
+              <w:t>1</w:t>
+            </w:r>
+            <w:r>
+              <w:rPr>
+                <w:b/>
+                <w:bCs/>
+              </w:rPr>
+              <w:t xml:space="preserve">7] </w:t>
+            </w:r>
+            <w:r>
+              <w:rPr>
+                <w:b/>
+                <w:bCs/>
+              </w:rPr>
+              <w:t>Mean Bars</w:t>
+            </w:r>
+          </w:p>
+        </w:tc>
+      </w:tr>
+      <w:tr>
+        <w:trPr>
+          <w:trHeight w:val="300"/>
+        </w:trPr>
+        <w:tc>
+          <w:tcPr>
+            <w:tcW w:w="2970" w:type="dxa"/>
+            <w:tcMar>
+              <w:left w:w="105" w:type="dxa"/>
+              <w:right w:w="105" w:type="dxa"/>
+            </w:tcMar>
+          </w:tcPr>
+          <w:p>
+            <w:pPr>
+              <w:rPr>
+                <w:color w:val="000000" w:themeColor="text1"/>
+              </w:rPr>
+            </w:pPr>
+            <w:r>
+              <w:t>Description</w:t>
+            </w:r>
+          </w:p>
+        </w:tc>
+        <w:tc>
+          <w:tcPr>
+            <w:tcW w:w="6390" w:type="dxa"/>
+            <w:tcMar>
+              <w:left w:w="105" w:type="dxa"/>
+              <w:right w:w="105" w:type="dxa"/>
+            </w:tcMar>
+          </w:tcPr>
+          <w:p>
+            <w:pPr>
+              <w:rPr>
+                <w:color w:val="000000" w:themeColor="text1"/>
+              </w:rPr>
+            </w:pPr>
+            <w:r>
+              <w:rPr>
+                <w:color w:val="000000" w:themeColor="text1"/>
+              </w:rPr>
+              <w:t>Two vertical bars must be included in the</w:t>
+            </w:r>
+            <w:r>
+              <w:rPr>
+                <w:color w:val="000000" w:themeColor="text1"/>
+              </w:rPr>
+              <w:t xml:space="preserve"> derivative</w:t>
+            </w:r>
+            <w:r>
+              <w:rPr>
+                <w:color w:val="000000" w:themeColor="text1"/>
+              </w:rPr>
+              <w:t xml:space="preserve"> graph of the application. The user should be able to move the bars to encapsulate a desired segment of data from which the mean can be calculated.</w:t>
+            </w:r>
+            <w:r>
+              <w:rPr>
+                <w:color w:val="000000" w:themeColor="text1"/>
+              </w:rPr>
+              <w:t xml:space="preserve"> The bar rescale button should center the bars on the derivative graph</w:t>
+            </w:r>
+          </w:p>
+        </w:tc>
+      </w:tr>
+      <w:tr>
+        <w:trPr>
+          <w:trHeight w:val="300"/>
+        </w:trPr>
+        <w:tc>
+          <w:tcPr>
+            <w:tcW w:w="2970" w:type="dxa"/>
+            <w:tcMar>
+              <w:left w:w="105" w:type="dxa"/>
+              <w:right w:w="105" w:type="dxa"/>
+            </w:tcMar>
+          </w:tcPr>
+          <w:p>
+            <w:pPr>
+              <w:rPr>
+                <w:color w:val="000000" w:themeColor="text1"/>
+              </w:rPr>
+            </w:pPr>
+            <w:r>
+              <w:t>Source</w:t>
+            </w:r>
+          </w:p>
+        </w:tc>
+        <w:tc>
+          <w:tcPr>
+            <w:tcW w:w="6390" w:type="dxa"/>
+            <w:tcMar>
+              <w:left w:w="105" w:type="dxa"/>
+              <w:right w:w="105" w:type="dxa"/>
+            </w:tcMar>
+          </w:tcPr>
+          <w:p>
+            <w:pPr>
+              <w:rPr>
+                <w:color w:val="000000" w:themeColor="text1"/>
+              </w:rPr>
+            </w:pPr>
+            <w:r>
+              <w:t>Client</w:t>
+            </w:r>
+          </w:p>
+        </w:tc>
+      </w:tr>
+      <w:tr>
+        <w:trPr>
+          <w:trHeight w:val="300"/>
+        </w:trPr>
+        <w:tc>
+          <w:tcPr>
+            <w:tcW w:w="2970" w:type="dxa"/>
+            <w:tcMar>
+              <w:left w:w="105" w:type="dxa"/>
+              <w:right w:w="105" w:type="dxa"/>
+            </w:tcMar>
+          </w:tcPr>
+          <w:p>
+            <w:pPr>
+              <w:rPr>
+                <w:color w:val="000000" w:themeColor="text1"/>
+              </w:rPr>
+            </w:pPr>
+            <w:r>
+              <w:t>Priority</w:t>
+            </w:r>
+          </w:p>
+        </w:tc>
+        <w:tc>
+          <w:tcPr>
+            <w:tcW w:w="6390" w:type="dxa"/>
+            <w:tcMar>
+              <w:left w:w="105" w:type="dxa"/>
+              <w:right w:w="105" w:type="dxa"/>
+            </w:tcMar>
+          </w:tcPr>
+          <w:p>
+            <w:pPr>
+              <w:rPr>
+                <w:color w:val="000000" w:themeColor="text1"/>
+              </w:rPr>
+            </w:pPr>
+            <w:r>
+              <w:t>Level 1 (Desirable)</w:t>
+            </w:r>
+          </w:p>
+        </w:tc>
+      </w:tr>
     </w:tbl>
     <w:p/>
     <w:p>
@@ -3893,6 +4130,7 @@
         <w:pStyle w:val="Heading4"/>
       </w:pPr>
       <w:r>
+        <w:lastRenderedPageBreak/>
         <w:t>Data Conversion (Module 4)</w:t>
       </w:r>
     </w:p>
@@ -4192,7 +4430,6 @@
                 <w:bCs/>
                 <w:color w:val="000000" w:themeColor="text1"/>
               </w:rPr>
-              <w:lastRenderedPageBreak/>
               <w:t>Functional</w:t>
             </w:r>
           </w:p>
@@ -5364,6 +5601,7 @@
               <w:rPr>
                 <w:color w:val="000000" w:themeColor="text1"/>
               </w:rPr>
+              <w:lastRenderedPageBreak/>
               <w:t>Source</w:t>
             </w:r>
           </w:p>
@@ -5679,7 +5917,6 @@
                 <w:bCs/>
                 <w:color w:val="000000" w:themeColor="text1"/>
               </w:rPr>
-              <w:lastRenderedPageBreak/>
               <w:t>Functional</w:t>
             </w:r>
           </w:p>
@@ -6484,6 +6721,7 @@
         <w:rPr>
           <w:color w:val="000000" w:themeColor="text1"/>
         </w:rPr>
+        <w:lastRenderedPageBreak/>
         <w:t>The system shall have documentation for code that’s thorough enough to allow college senior skill level software engineers to extend and maintain it.</w:t>
       </w:r>
     </w:p>
@@ -6674,6 +6912,7 @@
         <w:rPr>
           <w:noProof/>
         </w:rPr>
+        <w:lastRenderedPageBreak/>
         <w:drawing>
           <wp:inline distT="0" distB="0" distL="0" distR="0" wp14:anchorId="6EDEAA39" wp14:editId="58E5B898">
             <wp:extent cx="5457825" cy="4457700"/>
@@ -6886,7 +7125,6 @@
               <w:spacing w:after="200" w:line="276" w:lineRule="auto"/>
             </w:pPr>
             <w:r>
-              <w:lastRenderedPageBreak/>
               <w:t>Pre-condition:</w:t>
             </w:r>
           </w:p>
@@ -7208,6 +7446,7 @@
               <w:spacing w:after="200" w:line="276" w:lineRule="auto"/>
             </w:pPr>
             <w:r>
+              <w:lastRenderedPageBreak/>
               <w:t>FR-2: Center Mean Bars</w:t>
             </w:r>
           </w:p>
@@ -7961,7 +8200,6 @@
               <w:rPr>
                 <w:color w:val="000000" w:themeColor="text1"/>
               </w:rPr>
-              <w:lastRenderedPageBreak/>
               <w:t>Selects output folder.</w:t>
             </w:r>
           </w:p>
@@ -8031,7 +8269,6 @@
               <w:spacing w:line="276" w:lineRule="auto"/>
             </w:pPr>
             <w:r>
-              <w:lastRenderedPageBreak/>
               <w:t>Alternative Flow</w:t>
             </w:r>
           </w:p>
@@ -8295,6 +8532,7 @@
               <w:spacing w:after="200" w:line="276" w:lineRule="auto"/>
             </w:pPr>
             <w:r>
+              <w:lastRenderedPageBreak/>
               <w:t>Pre-condition:</w:t>
             </w:r>
           </w:p>
@@ -9131,7 +9369,6 @@
               <w:spacing w:after="200" w:line="276" w:lineRule="auto"/>
             </w:pPr>
             <w:r>
-              <w:lastRenderedPageBreak/>
               <w:t>Use Case</w:t>
             </w:r>
           </w:p>
@@ -9572,6 +9809,7 @@
               <w:spacing w:after="200" w:line="276" w:lineRule="auto"/>
             </w:pPr>
             <w:r>
+              <w:lastRenderedPageBreak/>
               <w:t>Use Case</w:t>
             </w:r>
           </w:p>
@@ -10388,7 +10626,6 @@
               <w:spacing w:after="200" w:line="276" w:lineRule="auto"/>
             </w:pPr>
             <w:r>
-              <w:lastRenderedPageBreak/>
               <w:t>Related Requirements</w:t>
             </w:r>
           </w:p>
@@ -10759,6 +10996,7 @@
               <w:rPr>
                 <w:color w:val="000000" w:themeColor="text1"/>
               </w:rPr>
+              <w:lastRenderedPageBreak/>
               <w:t>Adjusts Mean Bars’ location.</w:t>
             </w:r>
           </w:p>
@@ -10822,6 +11060,7 @@
               <w:spacing w:line="276" w:lineRule="auto"/>
             </w:pPr>
             <w:r>
+              <w:lastRenderedPageBreak/>
               <w:t>Alternative Flow</w:t>
             </w:r>
           </w:p>
@@ -11078,7 +11317,6 @@
         <w:rPr>
           <w:color w:val="000000" w:themeColor="text1"/>
         </w:rPr>
-        <w:lastRenderedPageBreak/>
         <w:t>As a Lab Researcher, I need the first and second derivatives of percent CO2 49 So that I can analyze and log it.</w:t>
       </w:r>
     </w:p>
@@ -11206,6 +11444,7 @@
         <w:rPr>
           <w:color w:val="000000" w:themeColor="text1"/>
         </w:rPr>
+        <w:lastRenderedPageBreak/>
         <w:t>Feature: Convert Data</w:t>
       </w:r>
     </w:p>
@@ -11508,7 +11747,6 @@
         <w:rPr>
           <w:color w:val="000000" w:themeColor="text1"/>
         </w:rPr>
-        <w:lastRenderedPageBreak/>
         <w:t>Given the System has collected a non-trivial amount of data from the mass spectrometer</w:t>
       </w:r>
       <w:r>
@@ -11734,6 +11972,7 @@
               <w:rPr>
                 <w:color w:val="000000" w:themeColor="text1"/>
               </w:rPr>
+              <w:lastRenderedPageBreak/>
               <w:t>[FR-2] Center Mean Bars</w:t>
             </w:r>
           </w:p>
@@ -12511,7 +12750,6 @@
         <w:rPr>
           <w:color w:val="000000" w:themeColor="text1"/>
         </w:rPr>
-        <w:lastRenderedPageBreak/>
         <w:t>possible, and</w:t>
       </w:r>
       <w:proofErr w:type="gramEnd"/>
@@ -12586,6 +12824,7 @@
     </w:p>
     <w:p>
       <w:r>
+        <w:lastRenderedPageBreak/>
         <w:t xml:space="preserve">The project is designed to provide a comprehensive platform for managing and interpreting Mass Spectrometer data through various modules. It aims to present data insights through </w:t>
       </w:r>
       <w:r>
@@ -12643,14 +12882,7 @@
         <w:rPr>
           <w:color w:val="000000" w:themeColor="text1"/>
         </w:rPr>
-        <w:t xml:space="preserve">' architecture design focuses on Module 5. Each module in the system operates as a standalone program, but Module 5 is the primary module requiring architectural design innovation, as most other modules remain stable and do not necessitate changes. The team has adopted a Pipe and Filter architecture for this design, which is particularly well-suited for this system's data processing requirements. The system requires data to be read from a file, normalized, plotted, and then transformed. This process fits Pipe and Filter architecture well. This approach allows for clear separation of concerns, where data flows through a series of independent filters (or stages), each performing specific tasks such as reading, processing, and visualizing data. This modular design enhances flexibility, scalability, and maintainability, making it easier to integrate new features or modify existing ones without affecting the entire system. By leveraging this architecture, Team Linnaeus ensures a clean and efficient flow of data from input to output, supporting both current and future needs. The system begins with the User Interface (UI) component, which allows users to specify a file path and view plotted data and calculation results. The UI interacts with the File Reader, which reads raw data from the </w:t>
-      </w:r>
-      <w:r>
-        <w:rPr>
-          <w:color w:val="000000" w:themeColor="text1"/>
-        </w:rPr>
-        <w:lastRenderedPageBreak/>
-        <w:t xml:space="preserve">CSV file provided by the user and passes it to the Data Processor. The Data Processor then normalizes the raw data by applying a natural logarithmic transformation, preparing it for further steps. Once processed, the data is sent to the Graphing Engine, which updates the current graph by integrating the new data. The updated graph is then displayed in the UI for the user and sent to the Calculation Engine. The Calculation Engine performs further computations on the processed data, producing analytical results that are also displayed in the UI such as the </w:t>
+        <w:t xml:space="preserve">' architecture design focuses on Module 5. Each module in the system operates as a standalone program, but Module 5 is the primary module requiring architectural design innovation, as most other modules remain stable and do not necessitate changes. The team has adopted a Pipe and Filter architecture for this design, which is particularly well-suited for this system's data processing requirements. The system requires data to be read from a file, normalized, plotted, and then transformed. This process fits Pipe and Filter architecture well. This approach allows for clear separation of concerns, where data flows through a series of independent filters (or stages), each performing specific tasks such as reading, processing, and visualizing data. This modular design enhances flexibility, scalability, and maintainability, making it easier to integrate new features or modify existing ones without affecting the entire system. By leveraging this architecture, Team Linnaeus ensures a clean and efficient flow of data from input to output, supporting both current and future needs. The system begins with the User Interface (UI) component, which allows users to specify a file path and view plotted data and calculation results. The UI interacts with the File Reader, which reads raw data from the CSV file provided by the user and passes it to the Data Processor. The Data Processor then normalizes the raw data by applying a natural logarithmic transformation, preparing it for further steps. Once processed, the data is sent to the Graphing Engine, which updates the current graph by integrating the new data. The updated graph is then displayed in the UI for the user and sent to the Calculation Engine. The Calculation Engine performs further computations on the processed data, producing analytical results that are also displayed in the UI such as the </w:t>
       </w:r>
       <w:proofErr w:type="gramStart"/>
       <w:r>
@@ -12686,6 +12918,7 @@
         <w:rPr>
           <w:noProof/>
         </w:rPr>
+        <w:lastRenderedPageBreak/>
         <w:drawing>
           <wp:inline distT="0" distB="0" distL="0" distR="0" wp14:anchorId="300349AC" wp14:editId="293587FA">
             <wp:extent cx="5943600" cy="3505200"/>
@@ -12750,34 +12983,34 @@
         <w:spacing w:after="0"/>
       </w:pPr>
       <w:r>
-        <w:t xml:space="preserve">This section outlines how the system has been decomposed into its major subsystems, each corresponding to the core components identified earlier: the User Interface (UI), File Reader, Data Processor, Graphing Engine, and Calculation Engine. The decomposition was designed to ensure that each subsystem represents a manageable unit of work for a single developer, with clearly defined responsibilities and minimal overlap. Each subsystem has been assigned a specific functionality: the UI handles user interactions, the File Reader manages data input, the Data Processor handles transformations, the Graphing Engine visualizes the data, and the Calculation Engine performs analytical operations. The rationale behind this decomposition emphasizes cohesion and coupling. High cohesion is maintained within each subsystem by ensuring that each is focused on a single task or closely related set of tasks. Meanwhile, coupling between subsystems is minimized by defining clear and straightforward interfaces for data exchange, allowing for seamless interaction without unnecessary dependencies. This </w:t>
+        <w:t>This section outlines how the system has been decomposed into its major subsystems, each corresponding to the core components identified earlier: the User Interface (UI), File Reader, Data Processor, Graphing Engine, and Calculation Engine. The decomposition was designed to ensure that each subsystem represents a manageable unit of work for a single developer, with clearly defined responsibilities and minimal overlap. Each subsystem has been assigned a specific functionality: the UI handles user interactions, the File Reader manages data input, the Data Processor handles transformations, the Graphing Engine visualizes the data, and the Calculation Engine performs analytical operations. The rationale behind this decomposition emphasizes cohesion and coupling. High cohesion is maintained within each subsystem by ensuring that each is focused on a single task or closely related set of tasks. Meanwhile, coupling between subsystems is minimized by defining clear and straightforward interfaces for data exchange, allowing for seamless interaction without unnecessary dependencies. This modular design not only improves the maintainability and scalability of the system but also supports flexible integration of future enhancements.</w:t>
+      </w:r>
+    </w:p>
+    <w:p>
+      <w:pPr>
+        <w:pStyle w:val="Heading4"/>
+      </w:pPr>
+      <w:bookmarkStart w:id="23" w:name="_Toc180347062"/>
+      <w:r>
+        <w:t>User Interface</w:t>
+      </w:r>
+      <w:bookmarkEnd w:id="23"/>
+    </w:p>
+    <w:p>
+      <w:pPr>
+        <w:pStyle w:val="Heading5"/>
+      </w:pPr>
+      <w:r>
+        <w:t>Description</w:t>
+      </w:r>
+    </w:p>
+    <w:p>
+      <w:r>
+        <w:t xml:space="preserve">The User Interface (UI) subsystem is responsible for managing the interaction between the user and the system. Its primary function is to display graph data generated by the graphing engine as the results of calculations performed by the Calculation Engine. Additionally, the UI allows the user to input the file path of the CSV data, which is then passed to the File Reader </w:t>
       </w:r>
       <w:r>
         <w:lastRenderedPageBreak/>
-        <w:t>modular design not only improves the maintainability and scalability of the system but also supports flexible integration of future enhancements.</w:t>
-      </w:r>
-    </w:p>
-    <w:p>
-      <w:pPr>
-        <w:pStyle w:val="Heading4"/>
-      </w:pPr>
-      <w:bookmarkStart w:id="23" w:name="_Toc180347062"/>
-      <w:r>
-        <w:t>User Interface</w:t>
-      </w:r>
-      <w:bookmarkEnd w:id="23"/>
-    </w:p>
-    <w:p>
-      <w:pPr>
-        <w:pStyle w:val="Heading5"/>
-      </w:pPr>
-      <w:r>
-        <w:t>Description</w:t>
-      </w:r>
-    </w:p>
-    <w:p>
-      <w:r>
-        <w:t>The User Interface (UI) subsystem is responsible for managing the interaction between the user and the system. Its primary function is to display graph data generated by the graphing engine as the results of calculations performed by the Calculation Engine. Additionally, the UI allows the user to input the file path of the CSV data, which is then passed to the File Reader subsystem for processing. The UI acts as a central hub, presenting outputs from different subsystems in a coherent and user-friendly manner.</w:t>
+        <w:t>subsystem for processing. The UI acts as a central hub, presenting outputs from different subsystems in a coherent and user-friendly manner.</w:t>
       </w:r>
     </w:p>
     <w:p>
@@ -13120,7 +13353,6 @@
           <w:p>
             <w:proofErr w:type="spellStart"/>
             <w:r>
-              <w:lastRenderedPageBreak/>
               <w:t>GetLatestGraph</w:t>
             </w:r>
             <w:proofErr w:type="spellEnd"/>
@@ -13169,7 +13401,11 @@
     </w:p>
     <w:p>
       <w:r>
-        <w:t>The File Reader subsystem is responsible for reading data from three different files, each representing data from a distinct instrument used by the system. After reading the raw data from these files, the File Reader passes the data along to the Data Processor for further processing. This subsystem acts as the initial stage in the data pipeline, ensuring that the raw information is properly retrieved and made available for downstream components.</w:t>
+        <w:t xml:space="preserve">The File Reader subsystem is responsible for reading data from three different files, each representing data from a distinct instrument used by the system. After reading the raw data from these files, the File Reader passes the data along to the Data Processor for further processing. </w:t>
+      </w:r>
+      <w:r>
+        <w:lastRenderedPageBreak/>
+        <w:t>This subsystem acts as the initial stage in the data pipeline, ensuring that the raw information is properly retrieved and made available for downstream components.</w:t>
       </w:r>
     </w:p>
     <w:p>
@@ -13441,7 +13677,6 @@
           <w:p>
             <w:proofErr w:type="spellStart"/>
             <w:r>
-              <w:lastRenderedPageBreak/>
               <w:t>GetFilePath</w:t>
             </w:r>
             <w:proofErr w:type="spellEnd"/>
@@ -13484,7 +13719,11 @@
     </w:p>
     <w:p>
       <w:r>
-        <w:t>The Data Processor subsystem is responsible for transforming raw data received from the File Reader into a format that is more suitable for further analysis. Its primary task is to normalize the data using the natural logarithmic transformation, making the data easier to process and visualize. Once the data is formatted and normalized, the Data Processor sends the processed data segment to the Graphing Engine, where the new data is added to the current graph. This subsystem ensures the integrity and usability of the data as it flows through the system.</w:t>
+        <w:t xml:space="preserve">The Data Processor subsystem is responsible for transforming raw data received from the File Reader into a format that is more suitable for further analysis. Its primary task is to normalize the data using the natural logarithmic transformation, making the data easier to process and visualize. Once the data is formatted and normalized, the Data Processor sends the processed </w:t>
+      </w:r>
+      <w:r>
+        <w:lastRenderedPageBreak/>
+        <w:t>data segment to the Graphing Engine, where the new data is added to the current graph. This subsystem ensures the integrity and usability of the data as it flows through the system.</w:t>
       </w:r>
     </w:p>
     <w:p>
@@ -13784,6 +14023,7 @@
       </w:pPr>
       <w:bookmarkStart w:id="26" w:name="_Toc180347065"/>
       <w:r>
+        <w:lastRenderedPageBreak/>
         <w:t>Graphing Engine</w:t>
       </w:r>
       <w:bookmarkEnd w:id="26"/>
@@ -14098,22 +14338,25 @@
       </w:pPr>
       <w:bookmarkStart w:id="27" w:name="_Toc180347066"/>
       <w:r>
+        <w:t>Calculation Engine</w:t>
+      </w:r>
+      <w:bookmarkEnd w:id="27"/>
+    </w:p>
+    <w:p>
+      <w:pPr>
+        <w:pStyle w:val="Heading5"/>
+      </w:pPr>
+      <w:r>
+        <w:t>Description</w:t>
+      </w:r>
+    </w:p>
+    <w:p>
+      <w:r>
+        <w:t xml:space="preserve">The Calculation Engine subsystem is responsible for performing various calculations on the data, including allowing the user to select a segment of data and calculating the mean of that </w:t>
+      </w:r>
+      <w:r>
         <w:lastRenderedPageBreak/>
-        <w:t>Calculation Engine</w:t>
-      </w:r>
-      <w:bookmarkEnd w:id="27"/>
-    </w:p>
-    <w:p>
-      <w:pPr>
-        <w:pStyle w:val="Heading5"/>
-      </w:pPr>
-      <w:r>
-        <w:t>Description</w:t>
-      </w:r>
-    </w:p>
-    <w:p>
-      <w:r>
-        <w:t>The Calculation Engine subsystem is responsible for performing various calculations on the data, including allowing the user to select a segment of data and calculating the mean of that segment. This subsystem plays a crucial role in providing numerical insights into the processed data, complementing the visual representation provided by the Graphing Engine.</w:t>
+        <w:t>segment. This subsystem plays a crucial role in providing numerical insights into the processed data, complementing the visual representation provided by the Graphing Engine.</w:t>
       </w:r>
     </w:p>
     <w:p>
@@ -14486,54 +14729,54 @@
       </w:pPr>
       <w:bookmarkStart w:id="30" w:name="_Toc180347068"/>
       <w:r>
+        <w:t>Shared Singleton</w:t>
+      </w:r>
+      <w:bookmarkEnd w:id="30"/>
+    </w:p>
+    <w:p>
+      <w:r>
+        <w:t xml:space="preserve">A shared singleton is a design pattern that forces only one instance of an object to exist throughout the whole program. Although this design pattern does not usually describe a data structure, in modules 1-3, </w:t>
+      </w:r>
+      <w:proofErr w:type="gramStart"/>
+      <w:r>
+        <w:t>most</w:t>
+      </w:r>
+      <w:proofErr w:type="gramEnd"/>
+      <w:r>
+        <w:t xml:space="preserve"> important data structures are members of a shared singleton, named </w:t>
+      </w:r>
+      <w:proofErr w:type="spellStart"/>
+      <w:r>
+        <w:t>sharedData</w:t>
+      </w:r>
+      <w:proofErr w:type="spellEnd"/>
+      <w:r>
+        <w:t xml:space="preserve">. These members include </w:t>
+      </w:r>
+      <w:proofErr w:type="spellStart"/>
+      <w:r>
+        <w:t>fileList</w:t>
+      </w:r>
+      <w:proofErr w:type="spellEnd"/>
+      <w:r>
+        <w:t xml:space="preserve"> (subsection IV.2) and </w:t>
+      </w:r>
+      <w:proofErr w:type="spellStart"/>
+      <w:r>
+        <w:t>dataPoints</w:t>
+      </w:r>
+      <w:proofErr w:type="spellEnd"/>
+      <w:r>
+        <w:t xml:space="preserve"> (subsection IV.3)</w:t>
+      </w:r>
+    </w:p>
+    <w:p>
+      <w:pPr>
+        <w:pStyle w:val="Heading3"/>
+      </w:pPr>
+      <w:bookmarkStart w:id="31" w:name="_Toc180347069"/>
+      <w:r>
         <w:lastRenderedPageBreak/>
-        <w:t>Shared Singleton</w:t>
-      </w:r>
-      <w:bookmarkEnd w:id="30"/>
-    </w:p>
-    <w:p>
-      <w:r>
-        <w:t xml:space="preserve">A shared singleton is a design pattern that forces only one instance of an object to exist throughout the whole program. Although this design pattern does not usually describe a data structure, in modules 1-3, </w:t>
-      </w:r>
-      <w:proofErr w:type="gramStart"/>
-      <w:r>
-        <w:t>most</w:t>
-      </w:r>
-      <w:proofErr w:type="gramEnd"/>
-      <w:r>
-        <w:t xml:space="preserve"> important data structures are members of a shared singleton, named </w:t>
-      </w:r>
-      <w:proofErr w:type="spellStart"/>
-      <w:r>
-        <w:t>sharedData</w:t>
-      </w:r>
-      <w:proofErr w:type="spellEnd"/>
-      <w:r>
-        <w:t xml:space="preserve">. These members include </w:t>
-      </w:r>
-      <w:proofErr w:type="spellStart"/>
-      <w:r>
-        <w:t>fileList</w:t>
-      </w:r>
-      <w:proofErr w:type="spellEnd"/>
-      <w:r>
-        <w:t xml:space="preserve"> (subsection IV.2) and </w:t>
-      </w:r>
-      <w:proofErr w:type="spellStart"/>
-      <w:r>
-        <w:t>dataPoints</w:t>
-      </w:r>
-      <w:proofErr w:type="spellEnd"/>
-      <w:r>
-        <w:t xml:space="preserve"> (subsection IV.3)</w:t>
-      </w:r>
-    </w:p>
-    <w:p>
-      <w:pPr>
-        <w:pStyle w:val="Heading3"/>
-      </w:pPr>
-      <w:bookmarkStart w:id="31" w:name="_Toc180347069"/>
-      <w:r>
         <w:t>Basic List</w:t>
       </w:r>
       <w:bookmarkEnd w:id="31"/>
@@ -14733,7 +14976,6 @@
     </w:p>
     <w:p>
       <w:r>
-        <w:lastRenderedPageBreak/>
         <w:t xml:space="preserve"> </w:t>
       </w:r>
       <w:r>
@@ -14785,6 +15027,7 @@
     </w:p>
     <w:p>
       <w:r>
+        <w:lastRenderedPageBreak/>
         <w:t>Figure 2: File Selection</w:t>
       </w:r>
     </w:p>
@@ -14799,7 +15042,7 @@
           <w:noProof/>
         </w:rPr>
         <w:drawing>
-          <wp:inline distT="0" distB="0" distL="0" distR="0" wp14:anchorId="0FD19BFA" wp14:editId="44C532AD">
+          <wp:inline distT="0" distB="0" distL="0" distR="0" wp14:anchorId="0FD19BFA" wp14:editId="5E535F34">
             <wp:extent cx="6562726" cy="1514475"/>
             <wp:effectExtent l="0" t="0" r="0" b="0"/>
             <wp:docPr id="74189487" name="Picture 74189487" descr="A screen shot of a graph&#10;&#10;Description automatically generated"/>
@@ -14854,7 +15097,6 @@
         <w:rPr>
           <w:noProof/>
         </w:rPr>
-        <w:lastRenderedPageBreak/>
         <w:drawing>
           <wp:inline distT="0" distB="0" distL="0" distR="0" wp14:anchorId="3DF3F144" wp14:editId="1692941E">
             <wp:extent cx="5943600" cy="2171700"/>
@@ -14919,6 +15161,7 @@
         <w:rPr>
           <w:noProof/>
         </w:rPr>
+        <w:lastRenderedPageBreak/>
         <w:drawing>
           <wp:inline distT="0" distB="0" distL="0" distR="0" wp14:anchorId="693B0F22" wp14:editId="19C07BD2">
             <wp:extent cx="3038899" cy="457264"/>
@@ -15027,11 +15270,7 @@
     </w:p>
     <w:p>
       <w:r>
-        <w:t xml:space="preserve">Overall, the user interface is designed for an intuitive data acquisition and visualization experience. Users can select acquisition folders for three instruments, with options tailored for each data type, as shown in Figure 2 (UC-4: Select Input Files). The main area features a black </w:t>
-      </w:r>
-      <w:r>
-        <w:lastRenderedPageBreak/>
-        <w:t>graph displaying color-coded line graphs, accompanied by labeled indicators for clarity (UC-5: View Graph). Users can zoom using the scroll wheel and adjust the plotting speed with a slider (UC-7: Change Plotting Speed). Controls for toggling mean bars and selecting data points further enhance functionality (UC-8: Select Data Points), while a “Get Mean” button allows for quick calculations of averages within selected regions (UC-9: Calculate Mean). Additionally, precise graph scaling options enable users to customize their view, ensuring a comprehensive and user-friendly interface.</w:t>
+        <w:t>Overall, the user interface is designed for an intuitive data acquisition and visualization experience. Users can select acquisition folders for three instruments, with options tailored for each data type, as shown in Figure 2 (UC-4: Select Input Files). The main area features a black graph displaying color-coded line graphs, accompanied by labeled indicators for clarity (UC-5: View Graph). Users can zoom using the scroll wheel and adjust the plotting speed with a slider (UC-7: Change Plotting Speed). Controls for toggling mean bars and selecting data points further enhance functionality (UC-8: Select Data Points), while a “Get Mean” button allows for quick calculations of averages within selected regions (UC-9: Calculate Mean). Additionally, precise graph scaling options enable users to customize their view, ensuring a comprehensive and user-friendly interface.</w:t>
       </w:r>
     </w:p>
     <w:p>
@@ -15076,6 +15315,7 @@
     </w:p>
     <w:p>
       <w:r>
+        <w:lastRenderedPageBreak/>
         <w:t>The following is our loose approach to testing a particular module or feature:</w:t>
       </w:r>
     </w:p>
@@ -15217,7 +15457,6 @@
         </w:numPr>
       </w:pPr>
       <w:r>
-        <w:lastRenderedPageBreak/>
         <w:t>If one of the implementations is acceptable, move the relevant GitHub issue to Review/QA, or from Review/QA to Done.</w:t>
       </w:r>
     </w:p>
@@ -15256,7 +15495,14 @@
         <w:rPr>
           <w:color w:val="000000" w:themeColor="text1"/>
         </w:rPr>
-        <w:t>This section outlines the comprehensive plan for testing the mass spectrometer interface system, detailing the strategies for unit, integration, system, and user acceptance testing. Each testing phase is designed to identify and address potential faults at different stages of development, from individual software units to the entire integrated system. The testing plan follows a systematic approach, beginning with isolated unit testing to validate the smallest components of the application, followed by integration testing to ensure smooth communication between modules. System testing will then evaluate the application’s compliance with overall requirements, focusing on functional, performance, and stress tests to confirm reliability under varying conditions. Finally, user acceptance testing will involve end-users to validate that the system meets their needs and is ready for operational deployment.</w:t>
+        <w:t xml:space="preserve">This section outlines the comprehensive plan for testing the mass spectrometer interface system, detailing the strategies for unit, integration, system, and user acceptance testing. Each testing phase is designed to identify and address potential faults at different stages of development, from individual software units to the entire integrated system. The testing plan follows a systematic approach, beginning with isolated unit testing to validate the smallest components of the application, followed by integration testing to ensure smooth communication </w:t>
+      </w:r>
+      <w:r>
+        <w:rPr>
+          <w:color w:val="000000" w:themeColor="text1"/>
+        </w:rPr>
+        <w:lastRenderedPageBreak/>
+        <w:t>between modules. System testing will then evaluate the application’s compliance with overall requirements, focusing on functional, performance, and stress tests to confirm reliability under varying conditions. Finally, user acceptance testing will involve end-users to validate that the system meets their needs and is ready for operational deployment.</w:t>
       </w:r>
       <w:r>
         <w:t xml:space="preserve"> </w:t>
@@ -15372,7 +15618,6 @@
         <w:rPr>
           <w:highlight w:val="white"/>
         </w:rPr>
-        <w:lastRenderedPageBreak/>
         <w:t>System Testing</w:t>
       </w:r>
     </w:p>
@@ -15449,7 +15694,14 @@
         <w:rPr>
           <w:color w:val="000000" w:themeColor="text1"/>
         </w:rPr>
-        <w:t>To assess the system's performance, we will conduct performance testing that focuses on response times, resource utilization, and overall system stability. This will include stress testing the systems by simulating high-load conditions using large datasets to determine how the system performs under pressure. For example, we will measure the speed at which the system can plot all data points from a large sample at once. Key metrics such as processing speed, memory usage, and data handling capacity will be monitored. If any performance issues arise, they will be investigated and resolved to ensure the system meets the expected performance benchmarks.</w:t>
+        <w:t xml:space="preserve">To assess the system's performance, we will conduct performance testing that focuses on response times, resource utilization, and overall system stability. This will include stress testing the systems by simulating high-load conditions using large datasets to determine how the </w:t>
+      </w:r>
+      <w:r>
+        <w:rPr>
+          <w:color w:val="000000" w:themeColor="text1"/>
+        </w:rPr>
+        <w:lastRenderedPageBreak/>
+        <w:t>system performs under pressure. For example, we will measure the speed at which the system can plot all data points from a large sample at once. Key metrics such as processing speed, memory usage, and data handling capacity will be monitored. If any performance issues arise, they will be investigated and resolved to ensure the system meets the expected performance benchmarks.</w:t>
       </w:r>
     </w:p>
     <w:p>
@@ -15744,7 +15996,11 @@
         <w:t>able plot log-normalized atom percentages</w:t>
       </w:r>
       <w:r>
-        <w:t xml:space="preserve">. This graph shows the percentage of carbon dioxide molecules with a mass of 49. Normalization allows the data to be </w:t>
+        <w:t xml:space="preserve">. This graph shows the percentage of carbon dioxide </w:t>
+      </w:r>
+      <w:r>
+        <w:lastRenderedPageBreak/>
+        <w:t xml:space="preserve">molecules with a mass of 49. Normalization allows the data to be </w:t>
       </w:r>
       <w:r>
         <w:t xml:space="preserve">interpreted easily due to the lack of large spikes that would otherwise not fit in the viewport. The UI component for this feature is shown in </w:t>
@@ -15885,7 +16141,6 @@
         <w:rPr>
           <w:noProof/>
         </w:rPr>
-        <w:lastRenderedPageBreak/>
         <w:drawing>
           <wp:inline distT="0" distB="0" distL="0" distR="0" wp14:anchorId="1BD26D76" wp14:editId="757EAC5C">
             <wp:extent cx="5943600" cy="2343150"/>
@@ -15980,6 +16235,7 @@
         <w:rPr>
           <w:noProof/>
         </w:rPr>
+        <w:lastRenderedPageBreak/>
         <w:drawing>
           <wp:inline distT="0" distB="0" distL="0" distR="0" wp14:anchorId="57183AAB" wp14:editId="63CEAEE5">
             <wp:extent cx="4677426" cy="2295845"/>
@@ -16126,62 +16382,62 @@
         <w:pStyle w:val="Heading3"/>
       </w:pPr>
       <w:r>
+        <w:t>Functions and interfaces implemented</w:t>
+      </w:r>
+    </w:p>
+    <w:p>
+      <w:r>
+        <w:t>The system</w:t>
+      </w:r>
+      <w:r>
+        <w:t xml:space="preserve"> </w:t>
+      </w:r>
+      <w:r>
+        <w:t>is</w:t>
+      </w:r>
+      <w:r>
+        <w:t xml:space="preserve"> now </w:t>
+      </w:r>
+      <w:r>
+        <w:t xml:space="preserve">able to </w:t>
+      </w:r>
+      <w:r>
+        <w:t xml:space="preserve">accurately </w:t>
+      </w:r>
+      <w:r>
+        <w:t>plot the normalized percentage of carbon dioxide molecules with a mass of 49. Additionally, the system supports plotting the derivative of this percentage.</w:t>
+      </w:r>
+      <w:r>
+        <w:t xml:space="preserve"> Mean bars used for selecting sections of data have been updated to fit appropriately to the scale of the graph when selected</w:t>
+      </w:r>
+      <w:r>
+        <w:t xml:space="preserve"> as also shown by the figure below</w:t>
+      </w:r>
+      <w:r>
+        <w:t>.</w:t>
+      </w:r>
+      <w:r>
+        <w:t xml:space="preserve"> The ability to copy data from the mean value table has also been implemented, enabling seamless transfer of information for external use. Furthermore, the prototype allows for consecutive dataset plotting, where users can plot data from one acquisition folder, stop, and then select a new folder to begin a fresh plot without restarting the program. Lastly, the system now supports recording sample names, allowing users to input and store sample identifiers in the same row of the mean table as their corresponding mean values</w:t>
+      </w:r>
+      <w:r>
+        <w:t xml:space="preserve"> as seen in figure VI.1.1.1</w:t>
+      </w:r>
+      <w:r>
+        <w:t>.</w:t>
+      </w:r>
+      <w:r>
+        <w:t xml:space="preserve"> If no further bugs are identified, no work remains to be done on module 3.</w:t>
+      </w:r>
+    </w:p>
+    <w:p>
+      <w:pPr>
+        <w:spacing w:after="0" w:line="240" w:lineRule="auto"/>
+      </w:pPr>
+      <w:r>
+        <w:rPr>
+          <w:noProof/>
+        </w:rPr>
         <w:lastRenderedPageBreak/>
-        <w:t>Functions and interfaces implemented</w:t>
-      </w:r>
-    </w:p>
-    <w:p>
-      <w:r>
-        <w:t>The system</w:t>
-      </w:r>
-      <w:r>
-        <w:t xml:space="preserve"> </w:t>
-      </w:r>
-      <w:r>
-        <w:t>is</w:t>
-      </w:r>
-      <w:r>
-        <w:t xml:space="preserve"> now </w:t>
-      </w:r>
-      <w:r>
-        <w:t xml:space="preserve">able to </w:t>
-      </w:r>
-      <w:r>
-        <w:t xml:space="preserve">accurately </w:t>
-      </w:r>
-      <w:r>
-        <w:t>plot the normalized percentage of carbon dioxide molecules with a mass of 49. Additionally, the system supports plotting the derivative of this percentage.</w:t>
-      </w:r>
-      <w:r>
-        <w:t xml:space="preserve"> Mean bars used for selecting sections of data have been updated to fit appropriately to the scale of the graph when selected</w:t>
-      </w:r>
-      <w:r>
-        <w:t xml:space="preserve"> as also shown by the figure below</w:t>
-      </w:r>
-      <w:r>
-        <w:t>.</w:t>
-      </w:r>
-      <w:r>
-        <w:t xml:space="preserve"> The ability to copy data from the mean value table has also been implemented, enabling seamless transfer of information for external use. Furthermore, the prototype allows for consecutive dataset plotting, where users can plot data from one acquisition folder, stop, and then select a new folder to begin a fresh plot without restarting the program. Lastly, the system now supports recording sample names, allowing users to input and store sample identifiers in the same row of the mean table as their corresponding mean values</w:t>
-      </w:r>
-      <w:r>
-        <w:t xml:space="preserve"> as seen in figure VI.1.1.1</w:t>
-      </w:r>
-      <w:r>
-        <w:t>.</w:t>
-      </w:r>
-      <w:r>
-        <w:t xml:space="preserve"> If no further bugs are identified, no work remains to be done on module 3.</w:t>
-      </w:r>
-    </w:p>
-    <w:p>
-      <w:pPr>
-        <w:spacing w:after="0" w:line="240" w:lineRule="auto"/>
-      </w:pPr>
-      <w:r>
-        <w:rPr>
-          <w:noProof/>
-        </w:rPr>
         <w:drawing>
           <wp:inline distT="0" distB="0" distL="0" distR="0" wp14:anchorId="56276C58" wp14:editId="332EC8CC">
             <wp:extent cx="3248478" cy="2248214"/>
@@ -16349,100 +16605,100 @@
         <w:pStyle w:val="Heading3"/>
       </w:pPr>
       <w:r>
+        <w:t>Functions and Interfaces Implemented</w:t>
+      </w:r>
+    </w:p>
+    <w:p>
+      <w:r>
+        <w:t xml:space="preserve">The script for converting data has been written and appears functional. </w:t>
+      </w:r>
+      <w:r>
+        <w:t>Similarly,</w:t>
+      </w:r>
+      <w:r>
+        <w:t xml:space="preserve"> the module creates directories for the output streams properly. File creation </w:t>
+      </w:r>
+      <w:r>
+        <w:t xml:space="preserve">so far </w:t>
+      </w:r>
+      <w:r>
+        <w:t>is consistent with what we’d expect</w:t>
+      </w:r>
+      <w:r>
+        <w:t>.</w:t>
+      </w:r>
+      <w:r>
+        <w:t xml:space="preserve"> </w:t>
+      </w:r>
+      <w:r>
+        <w:t xml:space="preserve">The program successfully connects to some </w:t>
+      </w:r>
+      <w:r>
+        <w:t>ports but</w:t>
+      </w:r>
+      <w:r>
+        <w:t xml:space="preserve"> has so far not been able to get useful data from them.</w:t>
+      </w:r>
+    </w:p>
+    <w:p>
+      <w:pPr>
+        <w:pStyle w:val="Heading3"/>
+      </w:pPr>
+      <w:r>
+        <w:t>Preliminary Tests</w:t>
+      </w:r>
+    </w:p>
+    <w:p>
+      <w:r>
+        <w:t xml:space="preserve">The data format conversion code has been tested on </w:t>
+      </w:r>
+      <w:r>
+        <w:t>example data and works as expected.</w:t>
+      </w:r>
+    </w:p>
+    <w:p>
+      <w:pPr>
+        <w:spacing w:after="0" w:line="240" w:lineRule="auto"/>
+      </w:pPr>
+      <w:r>
+        <w:t xml:space="preserve">When running the program on live data, </w:t>
+      </w:r>
+      <w:r>
+        <w:t>some ports are inaccessible</w:t>
+      </w:r>
+      <w:r>
+        <w:t xml:space="preserve"> and </w:t>
+      </w:r>
+      <w:r>
+        <w:t xml:space="preserve">one port that may be the correct one only returns “5000” over and over. </w:t>
+      </w:r>
+      <w:r>
+        <w:t>This port may be the EZ-Tap’s write port instead of the desired read port.</w:t>
+      </w:r>
+    </w:p>
+    <w:p>
+      <w:pPr>
+        <w:spacing w:after="0" w:line="240" w:lineRule="auto"/>
+      </w:pPr>
+    </w:p>
+    <w:p>
+      <w:pPr>
+        <w:spacing w:after="0" w:line="240" w:lineRule="auto"/>
+      </w:pPr>
+      <w:r>
+        <w:t xml:space="preserve">Our next steps are to establish connection through the port, and to develop a method of port selection. Port selection will either be done </w:t>
+      </w:r>
+      <w:r>
+        <w:t>by the program, if possible, or by the user through a basic UI interface, if necessary.</w:t>
+      </w:r>
+    </w:p>
+    <w:p>
+      <w:pPr>
+        <w:pStyle w:val="Heading1"/>
+      </w:pPr>
+      <w:bookmarkStart w:id="54" w:name="_Toc2103809984"/>
+      <w:r>
         <w:lastRenderedPageBreak/>
-        <w:t>Functions and Interfaces Implemented</w:t>
-      </w:r>
-    </w:p>
-    <w:p>
-      <w:r>
-        <w:t xml:space="preserve">The script for converting data has been written and appears functional. </w:t>
-      </w:r>
-      <w:r>
-        <w:t>Similarly,</w:t>
-      </w:r>
-      <w:r>
-        <w:t xml:space="preserve"> the module creates directories for the output streams properly. File creation </w:t>
-      </w:r>
-      <w:r>
-        <w:t xml:space="preserve">so far </w:t>
-      </w:r>
-      <w:r>
-        <w:t>is consistent with what we’d expect</w:t>
-      </w:r>
-      <w:r>
-        <w:t>.</w:t>
-      </w:r>
-      <w:r>
-        <w:t xml:space="preserve"> </w:t>
-      </w:r>
-      <w:r>
-        <w:t xml:space="preserve">The program successfully connects to some </w:t>
-      </w:r>
-      <w:r>
-        <w:t>ports but</w:t>
-      </w:r>
-      <w:r>
-        <w:t xml:space="preserve"> has so far not been able to get useful data from them.</w:t>
-      </w:r>
-    </w:p>
-    <w:p>
-      <w:pPr>
-        <w:pStyle w:val="Heading3"/>
-      </w:pPr>
-      <w:r>
-        <w:t>Preliminary Tests</w:t>
-      </w:r>
-    </w:p>
-    <w:p>
-      <w:r>
-        <w:t xml:space="preserve">The data format conversion code has been tested on </w:t>
-      </w:r>
-      <w:r>
-        <w:t>example data and works as expected.</w:t>
-      </w:r>
-    </w:p>
-    <w:p>
-      <w:pPr>
-        <w:spacing w:after="0" w:line="240" w:lineRule="auto"/>
-      </w:pPr>
-      <w:r>
-        <w:t xml:space="preserve">When running the program on live data, </w:t>
-      </w:r>
-      <w:r>
-        <w:t>some ports are inaccessible</w:t>
-      </w:r>
-      <w:r>
-        <w:t xml:space="preserve"> and </w:t>
-      </w:r>
-      <w:r>
-        <w:t xml:space="preserve">one port that may be the correct one only returns “5000” over and over. </w:t>
-      </w:r>
-      <w:r>
-        <w:t>This port may be the EZ-Tap’s write port instead of the desired read port.</w:t>
-      </w:r>
-    </w:p>
-    <w:p>
-      <w:pPr>
-        <w:spacing w:after="0" w:line="240" w:lineRule="auto"/>
-      </w:pPr>
-    </w:p>
-    <w:p>
-      <w:pPr>
-        <w:spacing w:after="0" w:line="240" w:lineRule="auto"/>
-      </w:pPr>
-      <w:r>
-        <w:t xml:space="preserve">Our next steps are to establish connection through the port, and to develop a method of port selection. Port selection will either be done </w:t>
-      </w:r>
-      <w:r>
-        <w:t>by the program, if possible, or by the user through a basic UI interface, if necessary.</w:t>
-      </w:r>
-    </w:p>
-    <w:p>
-      <w:pPr>
-        <w:pStyle w:val="Heading1"/>
-      </w:pPr>
-      <w:bookmarkStart w:id="54" w:name="_Toc2103809984"/>
-      <w:r>
         <w:t>Alpha Prototype Demonstration</w:t>
       </w:r>
       <w:bookmarkEnd w:id="54"/>
@@ -16607,7 +16863,6 @@
     </w:p>
     <w:p>
       <w:r>
-        <w:lastRenderedPageBreak/>
         <w:t xml:space="preserve">Module 5 has not been started yet and </w:t>
       </w:r>
       <w:r>
@@ -16687,6 +16942,7 @@
     </w:p>
     <w:p>
       <w:r>
+        <w:lastRenderedPageBreak/>
         <w:t>Please use either Chicago or IEEE format for your citations</w:t>
       </w:r>
     </w:p>

</xml_diff>

<commit_message>
Amended Small Issues in Prototype Report
</commit_message>
<xml_diff>
--- a/documentation/PrototypeReport.docx
+++ b/documentation/PrototypeReport.docx
@@ -237,13 +237,15 @@
           <w:pPr>
             <w:pStyle w:val="TOC1"/>
             <w:tabs>
-              <w:tab w:val="left" w:pos="435"/>
-              <w:tab w:val="right" w:leader="dot" w:pos="9345"/>
+              <w:tab w:val="left" w:pos="440"/>
+              <w:tab w:val="right" w:leader="dot" w:pos="9350"/>
             </w:tabs>
             <w:rPr>
-              <w:rStyle w:val="Hyperlink"/>
+              <w:rFonts w:asciiTheme="minorHAnsi" w:eastAsiaTheme="minorEastAsia" w:hAnsiTheme="minorHAnsi" w:cstheme="minorBidi"/>
               <w:noProof/>
               <w:kern w:val="2"/>
+              <w:sz w:val="24"/>
+              <w:szCs w:val="24"/>
               <w14:ligatures w14:val="standardContextual"/>
             </w:rPr>
           </w:pPr>
@@ -256,41 +258,78 @@
           <w:r>
             <w:fldChar w:fldCharType="separate"/>
           </w:r>
-          <w:hyperlink w:anchor="_Toc1635015511">
+          <w:hyperlink w:anchor="_Toc184556295" w:history="1">
             <w:r>
               <w:rPr>
                 <w:rStyle w:val="Hyperlink"/>
+                <w:noProof/>
               </w:rPr>
               <w:t>I.</w:t>
             </w:r>
             <w:r>
+              <w:rPr>
+                <w:rFonts w:asciiTheme="minorHAnsi" w:eastAsiaTheme="minorEastAsia" w:hAnsiTheme="minorHAnsi" w:cstheme="minorBidi"/>
+                <w:noProof/>
+                <w:kern w:val="2"/>
+                <w:sz w:val="24"/>
+                <w:szCs w:val="24"/>
+                <w14:ligatures w14:val="standardContextual"/>
+              </w:rPr>
               <w:tab/>
             </w:r>
             <w:r>
               <w:rPr>
                 <w:rStyle w:val="Hyperlink"/>
+                <w:noProof/>
               </w:rPr>
               <w:t>Introduction</w:t>
             </w:r>
             <w:r>
+              <w:rPr>
+                <w:noProof/>
+                <w:webHidden/>
+              </w:rPr>
               <w:tab/>
             </w:r>
             <w:r>
+              <w:rPr>
+                <w:noProof/>
+                <w:webHidden/>
+              </w:rPr>
               <w:fldChar w:fldCharType="begin"/>
             </w:r>
             <w:r>
-              <w:instrText>PAGEREF _Toc1635015511 \h</w:instrText>
-            </w:r>
-            <w:r>
+              <w:rPr>
+                <w:noProof/>
+                <w:webHidden/>
+              </w:rPr>
+              <w:instrText xml:space="preserve"> PAGEREF _Toc184556295 \h </w:instrText>
+            </w:r>
+            <w:r>
+              <w:rPr>
+                <w:noProof/>
+                <w:webHidden/>
+              </w:rPr>
+            </w:r>
+            <w:r>
+              <w:rPr>
+                <w:noProof/>
+                <w:webHidden/>
+              </w:rPr>
               <w:fldChar w:fldCharType="separate"/>
             </w:r>
             <w:r>
               <w:rPr>
-                <w:rStyle w:val="Hyperlink"/>
-              </w:rPr>
-              <w:t>2</w:t>
-            </w:r>
-            <w:r>
+                <w:noProof/>
+                <w:webHidden/>
+              </w:rPr>
+              <w:t>3</w:t>
+            </w:r>
+            <w:r>
+              <w:rPr>
+                <w:noProof/>
+                <w:webHidden/>
+              </w:rPr>
               <w:fldChar w:fldCharType="end"/>
             </w:r>
           </w:hyperlink>
@@ -299,51 +338,90 @@
           <w:pPr>
             <w:pStyle w:val="TOC2"/>
             <w:tabs>
-              <w:tab w:val="left" w:pos="660"/>
-              <w:tab w:val="right" w:leader="dot" w:pos="9345"/>
+              <w:tab w:val="left" w:pos="960"/>
+              <w:tab w:val="right" w:leader="dot" w:pos="9350"/>
             </w:tabs>
             <w:rPr>
-              <w:rStyle w:val="Hyperlink"/>
+              <w:rFonts w:asciiTheme="minorHAnsi" w:eastAsiaTheme="minorEastAsia" w:hAnsiTheme="minorHAnsi" w:cstheme="minorBidi"/>
               <w:noProof/>
               <w:kern w:val="2"/>
+              <w:sz w:val="24"/>
+              <w:szCs w:val="24"/>
               <w14:ligatures w14:val="standardContextual"/>
             </w:rPr>
           </w:pPr>
-          <w:hyperlink w:anchor="_Toc196817640">
+          <w:hyperlink w:anchor="_Toc184556296" w:history="1">
             <w:r>
               <w:rPr>
                 <w:rStyle w:val="Hyperlink"/>
+                <w:noProof/>
               </w:rPr>
               <w:t>I.1.</w:t>
             </w:r>
             <w:r>
+              <w:rPr>
+                <w:rFonts w:asciiTheme="minorHAnsi" w:eastAsiaTheme="minorEastAsia" w:hAnsiTheme="minorHAnsi" w:cstheme="minorBidi"/>
+                <w:noProof/>
+                <w:kern w:val="2"/>
+                <w:sz w:val="24"/>
+                <w:szCs w:val="24"/>
+                <w14:ligatures w14:val="standardContextual"/>
+              </w:rPr>
               <w:tab/>
             </w:r>
             <w:r>
               <w:rPr>
                 <w:rStyle w:val="Hyperlink"/>
+                <w:noProof/>
               </w:rPr>
               <w:t>Project Overview</w:t>
             </w:r>
             <w:r>
+              <w:rPr>
+                <w:noProof/>
+                <w:webHidden/>
+              </w:rPr>
               <w:tab/>
             </w:r>
             <w:r>
+              <w:rPr>
+                <w:noProof/>
+                <w:webHidden/>
+              </w:rPr>
               <w:fldChar w:fldCharType="begin"/>
             </w:r>
             <w:r>
-              <w:instrText>PAGEREF _Toc196817640 \h</w:instrText>
-            </w:r>
-            <w:r>
+              <w:rPr>
+                <w:noProof/>
+                <w:webHidden/>
+              </w:rPr>
+              <w:instrText xml:space="preserve"> PAGEREF _Toc184556296 \h </w:instrText>
+            </w:r>
+            <w:r>
+              <w:rPr>
+                <w:noProof/>
+                <w:webHidden/>
+              </w:rPr>
+            </w:r>
+            <w:r>
+              <w:rPr>
+                <w:noProof/>
+                <w:webHidden/>
+              </w:rPr>
               <w:fldChar w:fldCharType="separate"/>
             </w:r>
             <w:r>
               <w:rPr>
-                <w:rStyle w:val="Hyperlink"/>
+                <w:noProof/>
+                <w:webHidden/>
               </w:rPr>
               <w:t>3</w:t>
             </w:r>
             <w:r>
+              <w:rPr>
+                <w:noProof/>
+                <w:webHidden/>
+              </w:rPr>
               <w:fldChar w:fldCharType="end"/>
             </w:r>
           </w:hyperlink>
@@ -352,51 +430,90 @@
           <w:pPr>
             <w:pStyle w:val="TOC2"/>
             <w:tabs>
-              <w:tab w:val="left" w:pos="660"/>
-              <w:tab w:val="right" w:leader="dot" w:pos="9345"/>
+              <w:tab w:val="left" w:pos="960"/>
+              <w:tab w:val="right" w:leader="dot" w:pos="9350"/>
             </w:tabs>
             <w:rPr>
-              <w:rStyle w:val="Hyperlink"/>
+              <w:rFonts w:asciiTheme="minorHAnsi" w:eastAsiaTheme="minorEastAsia" w:hAnsiTheme="minorHAnsi" w:cstheme="minorBidi"/>
               <w:noProof/>
               <w:kern w:val="2"/>
+              <w:sz w:val="24"/>
+              <w:szCs w:val="24"/>
               <w14:ligatures w14:val="standardContextual"/>
             </w:rPr>
           </w:pPr>
-          <w:hyperlink w:anchor="_Toc444722208">
+          <w:hyperlink w:anchor="_Toc184556297" w:history="1">
             <w:r>
               <w:rPr>
                 <w:rStyle w:val="Hyperlink"/>
+                <w:noProof/>
               </w:rPr>
               <w:t>I.2.</w:t>
             </w:r>
             <w:r>
+              <w:rPr>
+                <w:rFonts w:asciiTheme="minorHAnsi" w:eastAsiaTheme="minorEastAsia" w:hAnsiTheme="minorHAnsi" w:cstheme="minorBidi"/>
+                <w:noProof/>
+                <w:kern w:val="2"/>
+                <w:sz w:val="24"/>
+                <w:szCs w:val="24"/>
+                <w14:ligatures w14:val="standardContextual"/>
+              </w:rPr>
               <w:tab/>
             </w:r>
             <w:r>
               <w:rPr>
                 <w:rStyle w:val="Hyperlink"/>
+                <w:noProof/>
               </w:rPr>
               <w:t>Development and Stakeholder Context</w:t>
             </w:r>
             <w:r>
+              <w:rPr>
+                <w:noProof/>
+                <w:webHidden/>
+              </w:rPr>
               <w:tab/>
             </w:r>
             <w:r>
+              <w:rPr>
+                <w:noProof/>
+                <w:webHidden/>
+              </w:rPr>
               <w:fldChar w:fldCharType="begin"/>
             </w:r>
             <w:r>
-              <w:instrText>PAGEREF _Toc444722208 \h</w:instrText>
-            </w:r>
-            <w:r>
+              <w:rPr>
+                <w:noProof/>
+                <w:webHidden/>
+              </w:rPr>
+              <w:instrText xml:space="preserve"> PAGEREF _Toc184556297 \h </w:instrText>
+            </w:r>
+            <w:r>
+              <w:rPr>
+                <w:noProof/>
+                <w:webHidden/>
+              </w:rPr>
+            </w:r>
+            <w:r>
+              <w:rPr>
+                <w:noProof/>
+                <w:webHidden/>
+              </w:rPr>
               <w:fldChar w:fldCharType="separate"/>
             </w:r>
             <w:r>
               <w:rPr>
-                <w:rStyle w:val="Hyperlink"/>
+                <w:noProof/>
+                <w:webHidden/>
               </w:rPr>
               <w:t>3</w:t>
             </w:r>
             <w:r>
+              <w:rPr>
+                <w:noProof/>
+                <w:webHidden/>
+              </w:rPr>
               <w:fldChar w:fldCharType="end"/>
             </w:r>
           </w:hyperlink>
@@ -405,51 +522,90 @@
           <w:pPr>
             <w:pStyle w:val="TOC2"/>
             <w:tabs>
-              <w:tab w:val="left" w:pos="660"/>
-              <w:tab w:val="right" w:leader="dot" w:pos="9345"/>
+              <w:tab w:val="left" w:pos="960"/>
+              <w:tab w:val="right" w:leader="dot" w:pos="9350"/>
             </w:tabs>
             <w:rPr>
-              <w:rStyle w:val="Hyperlink"/>
+              <w:rFonts w:asciiTheme="minorHAnsi" w:eastAsiaTheme="minorEastAsia" w:hAnsiTheme="minorHAnsi" w:cstheme="minorBidi"/>
               <w:noProof/>
               <w:kern w:val="2"/>
+              <w:sz w:val="24"/>
+              <w:szCs w:val="24"/>
               <w14:ligatures w14:val="standardContextual"/>
             </w:rPr>
           </w:pPr>
-          <w:hyperlink w:anchor="_Toc814554923">
+          <w:hyperlink w:anchor="_Toc184556298" w:history="1">
             <w:r>
               <w:rPr>
                 <w:rStyle w:val="Hyperlink"/>
+                <w:noProof/>
               </w:rPr>
               <w:t>I.3.</w:t>
             </w:r>
             <w:r>
+              <w:rPr>
+                <w:rFonts w:asciiTheme="minorHAnsi" w:eastAsiaTheme="minorEastAsia" w:hAnsiTheme="minorHAnsi" w:cstheme="minorBidi"/>
+                <w:noProof/>
+                <w:kern w:val="2"/>
+                <w:sz w:val="24"/>
+                <w:szCs w:val="24"/>
+                <w14:ligatures w14:val="standardContextual"/>
+              </w:rPr>
               <w:tab/>
             </w:r>
             <w:r>
               <w:rPr>
                 <w:rStyle w:val="Hyperlink"/>
+                <w:noProof/>
               </w:rPr>
               <w:t>Document Scope</w:t>
             </w:r>
             <w:r>
+              <w:rPr>
+                <w:noProof/>
+                <w:webHidden/>
+              </w:rPr>
               <w:tab/>
             </w:r>
             <w:r>
+              <w:rPr>
+                <w:noProof/>
+                <w:webHidden/>
+              </w:rPr>
               <w:fldChar w:fldCharType="begin"/>
             </w:r>
             <w:r>
-              <w:instrText>PAGEREF _Toc814554923 \h</w:instrText>
-            </w:r>
-            <w:r>
+              <w:rPr>
+                <w:noProof/>
+                <w:webHidden/>
+              </w:rPr>
+              <w:instrText xml:space="preserve"> PAGEREF _Toc184556298 \h </w:instrText>
+            </w:r>
+            <w:r>
+              <w:rPr>
+                <w:noProof/>
+                <w:webHidden/>
+              </w:rPr>
+            </w:r>
+            <w:r>
+              <w:rPr>
+                <w:noProof/>
+                <w:webHidden/>
+              </w:rPr>
               <w:fldChar w:fldCharType="separate"/>
             </w:r>
             <w:r>
               <w:rPr>
-                <w:rStyle w:val="Hyperlink"/>
+                <w:noProof/>
+                <w:webHidden/>
               </w:rPr>
               <w:t>4</w:t>
             </w:r>
             <w:r>
+              <w:rPr>
+                <w:noProof/>
+                <w:webHidden/>
+              </w:rPr>
               <w:fldChar w:fldCharType="end"/>
             </w:r>
           </w:hyperlink>
@@ -458,51 +614,90 @@
           <w:pPr>
             <w:pStyle w:val="TOC1"/>
             <w:tabs>
-              <w:tab w:val="left" w:pos="435"/>
-              <w:tab w:val="right" w:leader="dot" w:pos="9345"/>
+              <w:tab w:val="left" w:pos="440"/>
+              <w:tab w:val="right" w:leader="dot" w:pos="9350"/>
             </w:tabs>
             <w:rPr>
-              <w:rStyle w:val="Hyperlink"/>
+              <w:rFonts w:asciiTheme="minorHAnsi" w:eastAsiaTheme="minorEastAsia" w:hAnsiTheme="minorHAnsi" w:cstheme="minorBidi"/>
               <w:noProof/>
               <w:kern w:val="2"/>
+              <w:sz w:val="24"/>
+              <w:szCs w:val="24"/>
               <w14:ligatures w14:val="standardContextual"/>
             </w:rPr>
           </w:pPr>
-          <w:hyperlink w:anchor="_Toc1876163869">
+          <w:hyperlink w:anchor="_Toc184556299" w:history="1">
             <w:r>
               <w:rPr>
                 <w:rStyle w:val="Hyperlink"/>
+                <w:noProof/>
               </w:rPr>
               <w:t>II.</w:t>
             </w:r>
             <w:r>
+              <w:rPr>
+                <w:rFonts w:asciiTheme="minorHAnsi" w:eastAsiaTheme="minorEastAsia" w:hAnsiTheme="minorHAnsi" w:cstheme="minorBidi"/>
+                <w:noProof/>
+                <w:kern w:val="2"/>
+                <w:sz w:val="24"/>
+                <w:szCs w:val="24"/>
+                <w14:ligatures w14:val="standardContextual"/>
+              </w:rPr>
               <w:tab/>
             </w:r>
             <w:r>
               <w:rPr>
                 <w:rStyle w:val="Hyperlink"/>
+                <w:noProof/>
               </w:rPr>
               <w:t>Team Members - Bios and Project Roles</w:t>
             </w:r>
             <w:r>
+              <w:rPr>
+                <w:noProof/>
+                <w:webHidden/>
+              </w:rPr>
               <w:tab/>
             </w:r>
             <w:r>
+              <w:rPr>
+                <w:noProof/>
+                <w:webHidden/>
+              </w:rPr>
               <w:fldChar w:fldCharType="begin"/>
             </w:r>
             <w:r>
-              <w:instrText>PAGEREF _Toc1876163869 \h</w:instrText>
-            </w:r>
-            <w:r>
+              <w:rPr>
+                <w:noProof/>
+                <w:webHidden/>
+              </w:rPr>
+              <w:instrText xml:space="preserve"> PAGEREF _Toc184556299 \h </w:instrText>
+            </w:r>
+            <w:r>
+              <w:rPr>
+                <w:noProof/>
+                <w:webHidden/>
+              </w:rPr>
+            </w:r>
+            <w:r>
+              <w:rPr>
+                <w:noProof/>
+                <w:webHidden/>
+              </w:rPr>
               <w:fldChar w:fldCharType="separate"/>
             </w:r>
             <w:r>
               <w:rPr>
-                <w:rStyle w:val="Hyperlink"/>
+                <w:noProof/>
+                <w:webHidden/>
               </w:rPr>
               <w:t>4</w:t>
             </w:r>
             <w:r>
+              <w:rPr>
+                <w:noProof/>
+                <w:webHidden/>
+              </w:rPr>
               <w:fldChar w:fldCharType="end"/>
             </w:r>
           </w:hyperlink>
@@ -511,51 +706,91 @@
           <w:pPr>
             <w:pStyle w:val="TOC2"/>
             <w:tabs>
-              <w:tab w:val="left" w:pos="870"/>
-              <w:tab w:val="right" w:leader="dot" w:pos="9345"/>
+              <w:tab w:val="left" w:pos="960"/>
+              <w:tab w:val="right" w:leader="dot" w:pos="9350"/>
             </w:tabs>
             <w:rPr>
-              <w:rStyle w:val="Hyperlink"/>
+              <w:rFonts w:asciiTheme="minorHAnsi" w:eastAsiaTheme="minorEastAsia" w:hAnsiTheme="minorHAnsi" w:cstheme="minorBidi"/>
               <w:noProof/>
               <w:kern w:val="2"/>
+              <w:sz w:val="24"/>
+              <w:szCs w:val="24"/>
               <w14:ligatures w14:val="standardContextual"/>
             </w:rPr>
           </w:pPr>
-          <w:hyperlink w:anchor="_Toc1784967106">
+          <w:hyperlink w:anchor="_Toc184556300" w:history="1">
             <w:r>
               <w:rPr>
                 <w:rStyle w:val="Hyperlink"/>
+                <w:noProof/>
               </w:rPr>
               <w:t>II.1.</w:t>
             </w:r>
             <w:r>
+              <w:rPr>
+                <w:rFonts w:asciiTheme="minorHAnsi" w:eastAsiaTheme="minorEastAsia" w:hAnsiTheme="minorHAnsi" w:cstheme="minorBidi"/>
+                <w:noProof/>
+                <w:kern w:val="2"/>
+                <w:sz w:val="24"/>
+                <w:szCs w:val="24"/>
+                <w14:ligatures w14:val="standardContextual"/>
+              </w:rPr>
               <w:tab/>
             </w:r>
             <w:r>
               <w:rPr>
                 <w:rStyle w:val="Hyperlink"/>
+                <w:bCs/>
+                <w:noProof/>
               </w:rPr>
               <w:t>Erik Holtrop</w:t>
             </w:r>
             <w:r>
+              <w:rPr>
+                <w:noProof/>
+                <w:webHidden/>
+              </w:rPr>
               <w:tab/>
             </w:r>
             <w:r>
+              <w:rPr>
+                <w:noProof/>
+                <w:webHidden/>
+              </w:rPr>
               <w:fldChar w:fldCharType="begin"/>
             </w:r>
             <w:r>
-              <w:instrText>PAGEREF _Toc1784967106 \h</w:instrText>
-            </w:r>
-            <w:r>
+              <w:rPr>
+                <w:noProof/>
+                <w:webHidden/>
+              </w:rPr>
+              <w:instrText xml:space="preserve"> PAGEREF _Toc184556300 \h </w:instrText>
+            </w:r>
+            <w:r>
+              <w:rPr>
+                <w:noProof/>
+                <w:webHidden/>
+              </w:rPr>
+            </w:r>
+            <w:r>
+              <w:rPr>
+                <w:noProof/>
+                <w:webHidden/>
+              </w:rPr>
               <w:fldChar w:fldCharType="separate"/>
             </w:r>
             <w:r>
               <w:rPr>
-                <w:rStyle w:val="Hyperlink"/>
+                <w:noProof/>
+                <w:webHidden/>
               </w:rPr>
               <w:t>4</w:t>
             </w:r>
             <w:r>
+              <w:rPr>
+                <w:noProof/>
+                <w:webHidden/>
+              </w:rPr>
               <w:fldChar w:fldCharType="end"/>
             </w:r>
           </w:hyperlink>
@@ -564,899 +799,91 @@
           <w:pPr>
             <w:pStyle w:val="TOC2"/>
             <w:tabs>
-              <w:tab w:val="left" w:pos="870"/>
-              <w:tab w:val="right" w:leader="dot" w:pos="9345"/>
+              <w:tab w:val="left" w:pos="960"/>
+              <w:tab w:val="right" w:leader="dot" w:pos="9350"/>
             </w:tabs>
             <w:rPr>
-              <w:rStyle w:val="Hyperlink"/>
+              <w:rFonts w:asciiTheme="minorHAnsi" w:eastAsiaTheme="minorEastAsia" w:hAnsiTheme="minorHAnsi" w:cstheme="minorBidi"/>
               <w:noProof/>
               <w:kern w:val="2"/>
+              <w:sz w:val="24"/>
+              <w:szCs w:val="24"/>
               <w14:ligatures w14:val="standardContextual"/>
             </w:rPr>
           </w:pPr>
-          <w:hyperlink w:anchor="_Toc1164030691">
+          <w:hyperlink w:anchor="_Toc184556301" w:history="1">
             <w:r>
               <w:rPr>
                 <w:rStyle w:val="Hyperlink"/>
+                <w:noProof/>
               </w:rPr>
               <w:t>II.2.</w:t>
             </w:r>
             <w:r>
+              <w:rPr>
+                <w:rFonts w:asciiTheme="minorHAnsi" w:eastAsiaTheme="minorEastAsia" w:hAnsiTheme="minorHAnsi" w:cstheme="minorBidi"/>
+                <w:noProof/>
+                <w:kern w:val="2"/>
+                <w:sz w:val="24"/>
+                <w:szCs w:val="24"/>
+                <w14:ligatures w14:val="standardContextual"/>
+              </w:rPr>
               <w:tab/>
             </w:r>
             <w:r>
               <w:rPr>
                 <w:rStyle w:val="Hyperlink"/>
+                <w:bCs/>
+                <w:noProof/>
               </w:rPr>
               <w:t>Kyler Kupp</w:t>
             </w:r>
             <w:r>
+              <w:rPr>
+                <w:noProof/>
+                <w:webHidden/>
+              </w:rPr>
               <w:tab/>
             </w:r>
             <w:r>
+              <w:rPr>
+                <w:noProof/>
+                <w:webHidden/>
+              </w:rPr>
               <w:fldChar w:fldCharType="begin"/>
             </w:r>
             <w:r>
-              <w:instrText>PAGEREF _Toc1164030691 \h</w:instrText>
-            </w:r>
-            <w:r>
+              <w:rPr>
+                <w:noProof/>
+                <w:webHidden/>
+              </w:rPr>
+              <w:instrText xml:space="preserve"> PAGEREF _Toc184556301 \h </w:instrText>
+            </w:r>
+            <w:r>
+              <w:rPr>
+                <w:noProof/>
+                <w:webHidden/>
+              </w:rPr>
+            </w:r>
+            <w:r>
+              <w:rPr>
+                <w:noProof/>
+                <w:webHidden/>
+              </w:rPr>
               <w:fldChar w:fldCharType="separate"/>
             </w:r>
             <w:r>
               <w:rPr>
-                <w:rStyle w:val="Hyperlink"/>
+                <w:noProof/>
+                <w:webHidden/>
               </w:rPr>
               <w:t>4</w:t>
             </w:r>
             <w:r>
-              <w:fldChar w:fldCharType="end"/>
-            </w:r>
-          </w:hyperlink>
-        </w:p>
-        <w:p>
-          <w:pPr>
-            <w:pStyle w:val="TOC1"/>
-            <w:tabs>
-              <w:tab w:val="left" w:pos="435"/>
-              <w:tab w:val="right" w:leader="dot" w:pos="9345"/>
-            </w:tabs>
-            <w:rPr>
-              <w:rStyle w:val="Hyperlink"/>
-              <w:noProof/>
-              <w:kern w:val="2"/>
-              <w14:ligatures w14:val="standardContextual"/>
-            </w:rPr>
-          </w:pPr>
-          <w:hyperlink w:anchor="_Toc255764269">
-            <w:r>
-              <w:rPr>
-                <w:rStyle w:val="Hyperlink"/>
-              </w:rPr>
-              <w:t>III.</w:t>
-            </w:r>
-            <w:r>
-              <w:tab/>
-            </w:r>
-            <w:r>
-              <w:rPr>
-                <w:rStyle w:val="Hyperlink"/>
-              </w:rPr>
-              <w:t>Project Requirements</w:t>
-            </w:r>
-            <w:r>
-              <w:tab/>
-            </w:r>
-            <w:r>
-              <w:fldChar w:fldCharType="begin"/>
-            </w:r>
-            <w:r>
-              <w:instrText>PAGEREF _Toc255764269 \h</w:instrText>
-            </w:r>
-            <w:r>
-              <w:fldChar w:fldCharType="separate"/>
-            </w:r>
-            <w:r>
-              <w:rPr>
-                <w:rStyle w:val="Hyperlink"/>
-              </w:rPr>
-              <w:t>4</w:t>
-            </w:r>
-            <w:r>
-              <w:fldChar w:fldCharType="end"/>
-            </w:r>
-          </w:hyperlink>
-        </w:p>
-        <w:p>
-          <w:pPr>
-            <w:pStyle w:val="TOC2"/>
-            <w:tabs>
-              <w:tab w:val="left" w:pos="1095"/>
-              <w:tab w:val="right" w:leader="dot" w:pos="9345"/>
-            </w:tabs>
-            <w:rPr>
-              <w:rStyle w:val="Hyperlink"/>
-              <w:noProof/>
-              <w:kern w:val="2"/>
-              <w14:ligatures w14:val="standardContextual"/>
-            </w:rPr>
-          </w:pPr>
-          <w:hyperlink w:anchor="_Toc1421309409">
-            <w:r>
-              <w:rPr>
-                <w:rStyle w:val="Hyperlink"/>
-              </w:rPr>
-              <w:t>III.1.</w:t>
-            </w:r>
-            <w:r>
-              <w:tab/>
-            </w:r>
-            <w:r>
-              <w:rPr>
-                <w:rStyle w:val="Hyperlink"/>
-              </w:rPr>
-              <w:t>System Specification</w:t>
-            </w:r>
-            <w:r>
-              <w:tab/>
-            </w:r>
-            <w:r>
-              <w:fldChar w:fldCharType="begin"/>
-            </w:r>
-            <w:r>
-              <w:instrText>PAGEREF _Toc1421309409 \h</w:instrText>
-            </w:r>
-            <w:r>
-              <w:fldChar w:fldCharType="separate"/>
-            </w:r>
-            <w:r>
-              <w:rPr>
-                <w:rStyle w:val="Hyperlink"/>
-              </w:rPr>
-              <w:t>5</w:t>
-            </w:r>
-            <w:r>
-              <w:fldChar w:fldCharType="end"/>
-            </w:r>
-          </w:hyperlink>
-        </w:p>
-        <w:p>
-          <w:pPr>
-            <w:pStyle w:val="TOC2"/>
-            <w:tabs>
-              <w:tab w:val="left" w:pos="1095"/>
-              <w:tab w:val="right" w:leader="dot" w:pos="9345"/>
-            </w:tabs>
-            <w:rPr>
-              <w:rStyle w:val="Hyperlink"/>
-              <w:noProof/>
-              <w:kern w:val="2"/>
-              <w14:ligatures w14:val="standardContextual"/>
-            </w:rPr>
-          </w:pPr>
-          <w:hyperlink w:anchor="_Toc1328836441">
-            <w:r>
-              <w:rPr>
-                <w:rStyle w:val="Hyperlink"/>
-              </w:rPr>
-              <w:t>III.2.</w:t>
-            </w:r>
-            <w:r>
-              <w:tab/>
-            </w:r>
-            <w:r>
-              <w:rPr>
-                <w:rStyle w:val="Hyperlink"/>
-              </w:rPr>
-              <w:t>System Evolution</w:t>
-            </w:r>
-            <w:r>
-              <w:tab/>
-            </w:r>
-            <w:r>
-              <w:fldChar w:fldCharType="begin"/>
-            </w:r>
-            <w:r>
-              <w:instrText>PAGEREF _Toc1328836441 \h</w:instrText>
-            </w:r>
-            <w:r>
-              <w:fldChar w:fldCharType="separate"/>
-            </w:r>
-            <w:r>
-              <w:rPr>
-                <w:rStyle w:val="Hyperlink"/>
-              </w:rPr>
-              <w:t>15</w:t>
-            </w:r>
-            <w:r>
-              <w:fldChar w:fldCharType="end"/>
-            </w:r>
-          </w:hyperlink>
-        </w:p>
-        <w:p>
-          <w:pPr>
-            <w:pStyle w:val="TOC1"/>
-            <w:tabs>
-              <w:tab w:val="left" w:pos="435"/>
-              <w:tab w:val="right" w:leader="dot" w:pos="9345"/>
-            </w:tabs>
-            <w:rPr>
-              <w:rStyle w:val="Hyperlink"/>
-              <w:noProof/>
-              <w:kern w:val="2"/>
-              <w14:ligatures w14:val="standardContextual"/>
-            </w:rPr>
-          </w:pPr>
-          <w:hyperlink w:anchor="_Toc1437750258">
-            <w:r>
-              <w:rPr>
-                <w:rStyle w:val="Hyperlink"/>
-              </w:rPr>
-              <w:t>IV.</w:t>
-            </w:r>
-            <w:r>
-              <w:tab/>
-            </w:r>
-            <w:r>
-              <w:rPr>
-                <w:rStyle w:val="Hyperlink"/>
-              </w:rPr>
-              <w:t>Solution Approach</w:t>
-            </w:r>
-            <w:r>
-              <w:tab/>
-            </w:r>
-            <w:r>
-              <w:fldChar w:fldCharType="begin"/>
-            </w:r>
-            <w:r>
-              <w:instrText>PAGEREF _Toc1437750258 \h</w:instrText>
-            </w:r>
-            <w:r>
-              <w:fldChar w:fldCharType="separate"/>
-            </w:r>
-            <w:r>
-              <w:rPr>
-                <w:rStyle w:val="Hyperlink"/>
-              </w:rPr>
-              <w:t>15</w:t>
-            </w:r>
-            <w:r>
-              <w:fldChar w:fldCharType="end"/>
-            </w:r>
-          </w:hyperlink>
-        </w:p>
-        <w:p>
-          <w:pPr>
-            <w:pStyle w:val="TOC2"/>
-            <w:tabs>
-              <w:tab w:val="left" w:pos="870"/>
-              <w:tab w:val="right" w:leader="dot" w:pos="9345"/>
-            </w:tabs>
-            <w:rPr>
-              <w:rStyle w:val="Hyperlink"/>
-              <w:noProof/>
-              <w:kern w:val="2"/>
-              <w14:ligatures w14:val="standardContextual"/>
-            </w:rPr>
-          </w:pPr>
-          <w:hyperlink w:anchor="_Toc1861140816">
-            <w:r>
-              <w:rPr>
-                <w:rStyle w:val="Hyperlink"/>
-              </w:rPr>
-              <w:t>IV.1.</w:t>
-            </w:r>
-            <w:r>
-              <w:tab/>
-            </w:r>
-            <w:r>
-              <w:rPr>
-                <w:rStyle w:val="Hyperlink"/>
-              </w:rPr>
-              <w:t>System Overview</w:t>
-            </w:r>
-            <w:r>
-              <w:tab/>
-            </w:r>
-            <w:r>
-              <w:fldChar w:fldCharType="begin"/>
-            </w:r>
-            <w:r>
-              <w:instrText>PAGEREF _Toc1861140816 \h</w:instrText>
-            </w:r>
-            <w:r>
-              <w:fldChar w:fldCharType="separate"/>
-            </w:r>
-            <w:r>
-              <w:rPr>
-                <w:rStyle w:val="Hyperlink"/>
-              </w:rPr>
-              <w:t>15</w:t>
-            </w:r>
-            <w:r>
-              <w:fldChar w:fldCharType="end"/>
-            </w:r>
-          </w:hyperlink>
-        </w:p>
-        <w:p>
-          <w:pPr>
-            <w:pStyle w:val="TOC2"/>
-            <w:tabs>
-              <w:tab w:val="left" w:pos="870"/>
-              <w:tab w:val="right" w:leader="dot" w:pos="9345"/>
-            </w:tabs>
-            <w:rPr>
-              <w:rStyle w:val="Hyperlink"/>
-              <w:noProof/>
-              <w:kern w:val="2"/>
-              <w14:ligatures w14:val="standardContextual"/>
-            </w:rPr>
-          </w:pPr>
-          <w:hyperlink w:anchor="_Toc168120254">
-            <w:r>
-              <w:rPr>
-                <w:rStyle w:val="Hyperlink"/>
-              </w:rPr>
-              <w:t>IV.2.</w:t>
-            </w:r>
-            <w:r>
-              <w:tab/>
-            </w:r>
-            <w:r>
-              <w:rPr>
-                <w:rStyle w:val="Hyperlink"/>
-              </w:rPr>
-              <w:t>Architecture Design</w:t>
-            </w:r>
-            <w:r>
-              <w:tab/>
-            </w:r>
-            <w:r>
-              <w:fldChar w:fldCharType="begin"/>
-            </w:r>
-            <w:r>
-              <w:instrText>PAGEREF _Toc168120254 \h</w:instrText>
-            </w:r>
-            <w:r>
-              <w:fldChar w:fldCharType="separate"/>
-            </w:r>
-            <w:r>
-              <w:rPr>
-                <w:rStyle w:val="Hyperlink"/>
-              </w:rPr>
-              <w:t>16</w:t>
-            </w:r>
-            <w:r>
-              <w:fldChar w:fldCharType="end"/>
-            </w:r>
-          </w:hyperlink>
-        </w:p>
-        <w:p>
-          <w:pPr>
-            <w:pStyle w:val="TOC2"/>
-            <w:tabs>
-              <w:tab w:val="left" w:pos="870"/>
-              <w:tab w:val="right" w:leader="dot" w:pos="9345"/>
-            </w:tabs>
-            <w:rPr>
-              <w:rStyle w:val="Hyperlink"/>
-              <w:noProof/>
-              <w:kern w:val="2"/>
-              <w14:ligatures w14:val="standardContextual"/>
-            </w:rPr>
-          </w:pPr>
-          <w:hyperlink w:anchor="_Toc1175717768">
-            <w:r>
-              <w:rPr>
-                <w:rStyle w:val="Hyperlink"/>
-              </w:rPr>
-              <w:t>IV.3.</w:t>
-            </w:r>
-            <w:r>
-              <w:tab/>
-            </w:r>
-            <w:r>
-              <w:rPr>
-                <w:rStyle w:val="Hyperlink"/>
-              </w:rPr>
-              <w:t>Data design</w:t>
-            </w:r>
-            <w:r>
-              <w:tab/>
-            </w:r>
-            <w:r>
-              <w:fldChar w:fldCharType="begin"/>
-            </w:r>
-            <w:r>
-              <w:instrText>PAGEREF _Toc1175717768 \h</w:instrText>
-            </w:r>
-            <w:r>
-              <w:fldChar w:fldCharType="separate"/>
-            </w:r>
-            <w:r>
-              <w:rPr>
-                <w:rStyle w:val="Hyperlink"/>
-              </w:rPr>
-              <w:t>22</w:t>
-            </w:r>
-            <w:r>
-              <w:fldChar w:fldCharType="end"/>
-            </w:r>
-          </w:hyperlink>
-        </w:p>
-        <w:p>
-          <w:pPr>
-            <w:pStyle w:val="TOC2"/>
-            <w:tabs>
-              <w:tab w:val="left" w:pos="870"/>
-              <w:tab w:val="right" w:leader="dot" w:pos="9345"/>
-            </w:tabs>
-            <w:rPr>
-              <w:rStyle w:val="Hyperlink"/>
-              <w:noProof/>
-              <w:kern w:val="2"/>
-              <w14:ligatures w14:val="standardContextual"/>
-            </w:rPr>
-          </w:pPr>
-          <w:hyperlink w:anchor="_Toc1929566625">
-            <w:r>
-              <w:rPr>
-                <w:rStyle w:val="Hyperlink"/>
-              </w:rPr>
-              <w:t>IV.4.</w:t>
-            </w:r>
-            <w:r>
-              <w:tab/>
-            </w:r>
-            <w:r>
-              <w:rPr>
-                <w:rStyle w:val="Hyperlink"/>
-              </w:rPr>
-              <w:t>User Interface Design</w:t>
-            </w:r>
-            <w:r>
-              <w:tab/>
-            </w:r>
-            <w:r>
-              <w:fldChar w:fldCharType="begin"/>
-            </w:r>
-            <w:r>
-              <w:instrText>PAGEREF _Toc1929566625 \h</w:instrText>
-            </w:r>
-            <w:r>
-              <w:fldChar w:fldCharType="separate"/>
-            </w:r>
-            <w:r>
-              <w:rPr>
-                <w:rStyle w:val="Hyperlink"/>
-              </w:rPr>
-              <w:t>23</w:t>
-            </w:r>
-            <w:r>
-              <w:fldChar w:fldCharType="end"/>
-            </w:r>
-          </w:hyperlink>
-        </w:p>
-        <w:p>
-          <w:pPr>
-            <w:pStyle w:val="TOC1"/>
-            <w:tabs>
-              <w:tab w:val="left" w:pos="435"/>
-              <w:tab w:val="right" w:leader="dot" w:pos="9345"/>
-            </w:tabs>
-            <w:rPr>
-              <w:rStyle w:val="Hyperlink"/>
-              <w:noProof/>
-              <w:kern w:val="2"/>
-              <w14:ligatures w14:val="standardContextual"/>
-            </w:rPr>
-          </w:pPr>
-          <w:hyperlink w:anchor="_Toc1788438714">
-            <w:r>
-              <w:rPr>
-                <w:rStyle w:val="Hyperlink"/>
-              </w:rPr>
-              <w:t>V.</w:t>
-            </w:r>
-            <w:r>
-              <w:tab/>
-            </w:r>
-            <w:r>
-              <w:rPr>
-                <w:rStyle w:val="Hyperlink"/>
-              </w:rPr>
-              <w:t>Test Plan</w:t>
-            </w:r>
-            <w:r>
-              <w:tab/>
-            </w:r>
-            <w:r>
-              <w:fldChar w:fldCharType="begin"/>
-            </w:r>
-            <w:r>
-              <w:instrText>PAGEREF _Toc1788438714 \h</w:instrText>
-            </w:r>
-            <w:r>
-              <w:fldChar w:fldCharType="separate"/>
-            </w:r>
-            <w:r>
-              <w:rPr>
-                <w:rStyle w:val="Hyperlink"/>
-              </w:rPr>
-              <w:t>25</w:t>
-            </w:r>
-            <w:r>
-              <w:fldChar w:fldCharType="end"/>
-            </w:r>
-          </w:hyperlink>
-        </w:p>
-        <w:p>
-          <w:pPr>
-            <w:pStyle w:val="TOC2"/>
-            <w:tabs>
-              <w:tab w:val="left" w:pos="660"/>
-              <w:tab w:val="right" w:leader="dot" w:pos="9345"/>
-            </w:tabs>
-            <w:rPr>
-              <w:rStyle w:val="Hyperlink"/>
-              <w:noProof/>
-              <w:kern w:val="2"/>
-              <w14:ligatures w14:val="standardContextual"/>
-            </w:rPr>
-          </w:pPr>
-          <w:hyperlink w:anchor="_Toc368637269">
-            <w:r>
-              <w:rPr>
-                <w:rStyle w:val="Hyperlink"/>
-              </w:rPr>
-              <w:t>V.1.</w:t>
-            </w:r>
-            <w:r>
-              <w:tab/>
-            </w:r>
-            <w:r>
-              <w:rPr>
-                <w:rStyle w:val="Hyperlink"/>
-              </w:rPr>
-              <w:t>Testing Strategy</w:t>
-            </w:r>
-            <w:r>
-              <w:tab/>
-            </w:r>
-            <w:r>
-              <w:fldChar w:fldCharType="begin"/>
-            </w:r>
-            <w:r>
-              <w:instrText>PAGEREF _Toc368637269 \h</w:instrText>
-            </w:r>
-            <w:r>
-              <w:fldChar w:fldCharType="separate"/>
-            </w:r>
-            <w:r>
-              <w:rPr>
-                <w:rStyle w:val="Hyperlink"/>
-              </w:rPr>
-              <w:t>25</w:t>
-            </w:r>
-            <w:r>
-              <w:fldChar w:fldCharType="end"/>
-            </w:r>
-          </w:hyperlink>
-        </w:p>
-        <w:p>
-          <w:pPr>
-            <w:pStyle w:val="TOC2"/>
-            <w:tabs>
-              <w:tab w:val="left" w:pos="660"/>
-              <w:tab w:val="right" w:leader="dot" w:pos="9345"/>
-            </w:tabs>
-            <w:rPr>
-              <w:rStyle w:val="Hyperlink"/>
-              <w:noProof/>
-              <w:kern w:val="2"/>
-              <w14:ligatures w14:val="standardContextual"/>
-            </w:rPr>
-          </w:pPr>
-          <w:hyperlink w:anchor="_Toc799186898">
-            <w:r>
-              <w:rPr>
-                <w:rStyle w:val="Hyperlink"/>
-              </w:rPr>
-              <w:t>V.2.</w:t>
-            </w:r>
-            <w:r>
-              <w:tab/>
-            </w:r>
-            <w:r>
-              <w:rPr>
-                <w:rStyle w:val="Hyperlink"/>
-              </w:rPr>
-              <w:t>Test Plans</w:t>
-            </w:r>
-            <w:r>
-              <w:tab/>
-            </w:r>
-            <w:r>
-              <w:fldChar w:fldCharType="begin"/>
-            </w:r>
-            <w:r>
-              <w:instrText>PAGEREF _Toc799186898 \h</w:instrText>
-            </w:r>
-            <w:r>
-              <w:fldChar w:fldCharType="separate"/>
-            </w:r>
-            <w:r>
-              <w:rPr>
-                <w:rStyle w:val="Hyperlink"/>
-              </w:rPr>
-              <w:t>26</w:t>
-            </w:r>
-            <w:r>
-              <w:fldChar w:fldCharType="end"/>
-            </w:r>
-          </w:hyperlink>
-        </w:p>
-        <w:p>
-          <w:pPr>
-            <w:pStyle w:val="TOC2"/>
-            <w:tabs>
-              <w:tab w:val="left" w:pos="660"/>
-              <w:tab w:val="right" w:leader="dot" w:pos="9345"/>
-            </w:tabs>
-            <w:rPr>
-              <w:rStyle w:val="Hyperlink"/>
-              <w:noProof/>
-              <w:kern w:val="2"/>
-              <w14:ligatures w14:val="standardContextual"/>
-            </w:rPr>
-          </w:pPr>
-          <w:hyperlink w:anchor="_Toc1578312566">
-            <w:r>
-              <w:rPr>
-                <w:rStyle w:val="Hyperlink"/>
-              </w:rPr>
-              <w:t>V.3.</w:t>
-            </w:r>
-            <w:r>
-              <w:tab/>
-            </w:r>
-            <w:r>
-              <w:rPr>
-                <w:rStyle w:val="Hyperlink"/>
-              </w:rPr>
-              <w:t>Environment Requirements</w:t>
-            </w:r>
-            <w:r>
-              <w:tab/>
-            </w:r>
-            <w:r>
-              <w:fldChar w:fldCharType="begin"/>
-            </w:r>
-            <w:r>
-              <w:instrText>PAGEREF _Toc1578312566 \h</w:instrText>
-            </w:r>
-            <w:r>
-              <w:fldChar w:fldCharType="separate"/>
-            </w:r>
-            <w:r>
-              <w:rPr>
-                <w:rStyle w:val="Hyperlink"/>
-              </w:rPr>
-              <w:t>28</w:t>
-            </w:r>
-            <w:r>
-              <w:fldChar w:fldCharType="end"/>
-            </w:r>
-          </w:hyperlink>
-        </w:p>
-        <w:p>
-          <w:pPr>
-            <w:pStyle w:val="TOC1"/>
-            <w:tabs>
-              <w:tab w:val="left" w:pos="435"/>
-              <w:tab w:val="right" w:leader="dot" w:pos="9345"/>
-            </w:tabs>
-            <w:rPr>
-              <w:rStyle w:val="Hyperlink"/>
-              <w:noProof/>
-              <w:kern w:val="2"/>
-              <w14:ligatures w14:val="standardContextual"/>
-            </w:rPr>
-          </w:pPr>
-          <w:hyperlink w:anchor="_Toc1468597019">
-            <w:r>
-              <w:rPr>
-                <w:rStyle w:val="Hyperlink"/>
-              </w:rPr>
-              <w:t>VI.</w:t>
-            </w:r>
-            <w:r>
-              <w:tab/>
-            </w:r>
-            <w:r>
-              <w:rPr>
-                <w:rStyle w:val="Hyperlink"/>
-              </w:rPr>
-              <w:t>Alpha Prototype Description</w:t>
-            </w:r>
-            <w:r>
-              <w:tab/>
-            </w:r>
-            <w:r>
-              <w:fldChar w:fldCharType="begin"/>
-            </w:r>
-            <w:r>
-              <w:instrText>PAGEREF _Toc1468597019 \h</w:instrText>
-            </w:r>
-            <w:r>
-              <w:fldChar w:fldCharType="separate"/>
-            </w:r>
-            <w:r>
-              <w:rPr>
-                <w:rStyle w:val="Hyperlink"/>
-              </w:rPr>
-              <w:t>28</w:t>
-            </w:r>
-            <w:r>
-              <w:fldChar w:fldCharType="end"/>
-            </w:r>
-          </w:hyperlink>
-        </w:p>
-        <w:p>
-          <w:pPr>
-            <w:pStyle w:val="TOC2"/>
-            <w:tabs>
-              <w:tab w:val="left" w:pos="870"/>
-              <w:tab w:val="right" w:leader="dot" w:pos="9345"/>
-            </w:tabs>
-            <w:rPr>
-              <w:rStyle w:val="Hyperlink"/>
-              <w:noProof/>
-              <w:kern w:val="2"/>
-              <w14:ligatures w14:val="standardContextual"/>
-            </w:rPr>
-          </w:pPr>
-          <w:hyperlink w:anchor="_Toc1632793797">
-            <w:r>
-              <w:rPr>
-                <w:rStyle w:val="Hyperlink"/>
-              </w:rPr>
-              <w:t>VI.1.</w:t>
-            </w:r>
-            <w:r>
-              <w:tab/>
-            </w:r>
-            <w:r>
-              <w:rPr>
-                <w:rStyle w:val="Hyperlink"/>
-              </w:rPr>
-              <w:t>Module 3</w:t>
-            </w:r>
-            <w:r>
-              <w:tab/>
-            </w:r>
-            <w:r>
-              <w:fldChar w:fldCharType="begin"/>
-            </w:r>
-            <w:r>
-              <w:instrText>PAGEREF _Toc1632793797 \h</w:instrText>
-            </w:r>
-            <w:r>
-              <w:fldChar w:fldCharType="separate"/>
-            </w:r>
-            <w:r>
-              <w:rPr>
-                <w:rStyle w:val="Hyperlink"/>
-              </w:rPr>
-              <w:t>29</w:t>
-            </w:r>
-            <w:r>
-              <w:fldChar w:fldCharType="end"/>
-            </w:r>
-          </w:hyperlink>
-        </w:p>
-        <w:p>
-          <w:pPr>
-            <w:pStyle w:val="TOC2"/>
-            <w:tabs>
-              <w:tab w:val="left" w:pos="870"/>
-              <w:tab w:val="right" w:leader="dot" w:pos="9345"/>
-            </w:tabs>
-            <w:rPr>
-              <w:rStyle w:val="Hyperlink"/>
-              <w:noProof/>
-              <w:kern w:val="2"/>
-              <w14:ligatures w14:val="standardContextual"/>
-            </w:rPr>
-          </w:pPr>
-          <w:hyperlink w:anchor="_Toc947293506">
-            <w:r>
-              <w:rPr>
-                <w:rStyle w:val="Hyperlink"/>
-              </w:rPr>
-              <w:t>VI.2.</w:t>
-            </w:r>
-            <w:r>
-              <w:tab/>
-            </w:r>
-            <w:r>
-              <w:rPr>
-                <w:rStyle w:val="Hyperlink"/>
-              </w:rPr>
-              <w:t>Module 4</w:t>
-            </w:r>
-            <w:r>
-              <w:tab/>
-            </w:r>
-            <w:r>
-              <w:fldChar w:fldCharType="begin"/>
-            </w:r>
-            <w:r>
-              <w:instrText>PAGEREF _Toc947293506 \h</w:instrText>
-            </w:r>
-            <w:r>
-              <w:fldChar w:fldCharType="separate"/>
-            </w:r>
-            <w:r>
-              <w:rPr>
-                <w:rStyle w:val="Hyperlink"/>
-              </w:rPr>
-              <w:t>29</w:t>
-            </w:r>
-            <w:r>
-              <w:fldChar w:fldCharType="end"/>
-            </w:r>
-          </w:hyperlink>
-        </w:p>
-        <w:p>
-          <w:pPr>
-            <w:pStyle w:val="TOC1"/>
-            <w:tabs>
-              <w:tab w:val="left" w:pos="435"/>
-              <w:tab w:val="right" w:leader="dot" w:pos="9345"/>
-            </w:tabs>
-            <w:rPr>
-              <w:rStyle w:val="Hyperlink"/>
-              <w:noProof/>
-              <w:kern w:val="2"/>
-              <w14:ligatures w14:val="standardContextual"/>
-            </w:rPr>
-          </w:pPr>
-          <w:hyperlink w:anchor="_Toc2103809984">
-            <w:r>
-              <w:rPr>
-                <w:rStyle w:val="Hyperlink"/>
-              </w:rPr>
-              <w:t>VII.</w:t>
-            </w:r>
-            <w:r>
-              <w:tab/>
-            </w:r>
-            <w:r>
-              <w:rPr>
-                <w:rStyle w:val="Hyperlink"/>
-              </w:rPr>
-              <w:t>Alpha Prototype Demonstration</w:t>
-            </w:r>
-            <w:r>
-              <w:tab/>
-            </w:r>
-            <w:r>
-              <w:fldChar w:fldCharType="begin"/>
-            </w:r>
-            <w:r>
-              <w:instrText>PAGEREF _Toc2103809984 \h</w:instrText>
-            </w:r>
-            <w:r>
-              <w:fldChar w:fldCharType="separate"/>
-            </w:r>
-            <w:r>
-              <w:rPr>
-                <w:rStyle w:val="Hyperlink"/>
-              </w:rPr>
-              <w:t>29</w:t>
-            </w:r>
-            <w:r>
+              <w:rPr>
+                <w:noProof/>
+                <w:webHidden/>
+              </w:rPr>
               <w:fldChar w:fldCharType="end"/>
             </w:r>
           </w:hyperlink>
@@ -1466,50 +893,89 @@
             <w:pStyle w:val="TOC1"/>
             <w:tabs>
               <w:tab w:val="left" w:pos="660"/>
-              <w:tab w:val="right" w:leader="dot" w:pos="9345"/>
+              <w:tab w:val="right" w:leader="dot" w:pos="9350"/>
             </w:tabs>
             <w:rPr>
-              <w:rStyle w:val="Hyperlink"/>
+              <w:rFonts w:asciiTheme="minorHAnsi" w:eastAsiaTheme="minorEastAsia" w:hAnsiTheme="minorHAnsi" w:cstheme="minorBidi"/>
               <w:noProof/>
               <w:kern w:val="2"/>
+              <w:sz w:val="24"/>
+              <w:szCs w:val="24"/>
               <w14:ligatures w14:val="standardContextual"/>
             </w:rPr>
           </w:pPr>
-          <w:hyperlink w:anchor="_Toc1699771927">
+          <w:hyperlink w:anchor="_Toc184556302" w:history="1">
             <w:r>
               <w:rPr>
                 <w:rStyle w:val="Hyperlink"/>
-              </w:rPr>
-              <w:t>VIII.</w:t>
-            </w:r>
-            <w:r>
+                <w:noProof/>
+              </w:rPr>
+              <w:t>III.</w:t>
+            </w:r>
+            <w:r>
+              <w:rPr>
+                <w:rFonts w:asciiTheme="minorHAnsi" w:eastAsiaTheme="minorEastAsia" w:hAnsiTheme="minorHAnsi" w:cstheme="minorBidi"/>
+                <w:noProof/>
+                <w:kern w:val="2"/>
+                <w:sz w:val="24"/>
+                <w:szCs w:val="24"/>
+                <w14:ligatures w14:val="standardContextual"/>
+              </w:rPr>
               <w:tab/>
             </w:r>
             <w:r>
               <w:rPr>
                 <w:rStyle w:val="Hyperlink"/>
-              </w:rPr>
-              <w:t>Future Work</w:t>
-            </w:r>
-            <w:r>
+                <w:noProof/>
+              </w:rPr>
+              <w:t>Project Requirements</w:t>
+            </w:r>
+            <w:r>
+              <w:rPr>
+                <w:noProof/>
+                <w:webHidden/>
+              </w:rPr>
               <w:tab/>
             </w:r>
             <w:r>
+              <w:rPr>
+                <w:noProof/>
+                <w:webHidden/>
+              </w:rPr>
               <w:fldChar w:fldCharType="begin"/>
             </w:r>
             <w:r>
-              <w:instrText>PAGEREF _Toc1699771927 \h</w:instrText>
-            </w:r>
-            <w:r>
+              <w:rPr>
+                <w:noProof/>
+                <w:webHidden/>
+              </w:rPr>
+              <w:instrText xml:space="preserve"> PAGEREF _Toc184556302 \h </w:instrText>
+            </w:r>
+            <w:r>
+              <w:rPr>
+                <w:noProof/>
+                <w:webHidden/>
+              </w:rPr>
+            </w:r>
+            <w:r>
+              <w:rPr>
+                <w:noProof/>
+                <w:webHidden/>
+              </w:rPr>
               <w:fldChar w:fldCharType="separate"/>
             </w:r>
             <w:r>
               <w:rPr>
-                <w:rStyle w:val="Hyperlink"/>
-              </w:rPr>
-              <w:t>29</w:t>
-            </w:r>
-            <w:r>
+                <w:noProof/>
+                <w:webHidden/>
+              </w:rPr>
+              <w:t>5</w:t>
+            </w:r>
+            <w:r>
+              <w:rPr>
+                <w:noProof/>
+                <w:webHidden/>
+              </w:rPr>
               <w:fldChar w:fldCharType="end"/>
             </w:r>
           </w:hyperlink>
@@ -1518,48 +984,90 @@
           <w:pPr>
             <w:pStyle w:val="TOC2"/>
             <w:tabs>
-              <w:tab w:val="left" w:pos="1095"/>
-              <w:tab w:val="right" w:leader="dot" w:pos="9345"/>
+              <w:tab w:val="left" w:pos="960"/>
+              <w:tab w:val="right" w:leader="dot" w:pos="9350"/>
             </w:tabs>
             <w:rPr>
-              <w:rStyle w:val="Hyperlink"/>
+              <w:rFonts w:asciiTheme="minorHAnsi" w:eastAsiaTheme="minorEastAsia" w:hAnsiTheme="minorHAnsi" w:cstheme="minorBidi"/>
+              <w:noProof/>
+              <w:kern w:val="2"/>
+              <w:sz w:val="24"/>
+              <w:szCs w:val="24"/>
+              <w14:ligatures w14:val="standardContextual"/>
             </w:rPr>
           </w:pPr>
-          <w:hyperlink w:anchor="_Toc527531271">
+          <w:hyperlink w:anchor="_Toc184556303" w:history="1">
             <w:r>
               <w:rPr>
                 <w:rStyle w:val="Hyperlink"/>
-              </w:rPr>
-              <w:t>VIII.1.</w:t>
-            </w:r>
-            <w:r>
+                <w:noProof/>
+              </w:rPr>
+              <w:t>III.1.</w:t>
+            </w:r>
+            <w:r>
+              <w:rPr>
+                <w:rFonts w:asciiTheme="minorHAnsi" w:eastAsiaTheme="minorEastAsia" w:hAnsiTheme="minorHAnsi" w:cstheme="minorBidi"/>
+                <w:noProof/>
+                <w:kern w:val="2"/>
+                <w:sz w:val="24"/>
+                <w:szCs w:val="24"/>
+                <w14:ligatures w14:val="standardContextual"/>
+              </w:rPr>
               <w:tab/>
             </w:r>
             <w:r>
               <w:rPr>
                 <w:rStyle w:val="Hyperlink"/>
-              </w:rPr>
-              <w:t>Module 4</w:t>
-            </w:r>
-            <w:r>
+                <w:noProof/>
+              </w:rPr>
+              <w:t>System Specification</w:t>
+            </w:r>
+            <w:r>
+              <w:rPr>
+                <w:noProof/>
+                <w:webHidden/>
+              </w:rPr>
               <w:tab/>
             </w:r>
             <w:r>
+              <w:rPr>
+                <w:noProof/>
+                <w:webHidden/>
+              </w:rPr>
               <w:fldChar w:fldCharType="begin"/>
             </w:r>
             <w:r>
-              <w:instrText>PAGEREF _Toc527531271 \h</w:instrText>
-            </w:r>
-            <w:r>
+              <w:rPr>
+                <w:noProof/>
+                <w:webHidden/>
+              </w:rPr>
+              <w:instrText xml:space="preserve"> PAGEREF _Toc184556303 \h </w:instrText>
+            </w:r>
+            <w:r>
+              <w:rPr>
+                <w:noProof/>
+                <w:webHidden/>
+              </w:rPr>
+            </w:r>
+            <w:r>
+              <w:rPr>
+                <w:noProof/>
+                <w:webHidden/>
+              </w:rPr>
               <w:fldChar w:fldCharType="separate"/>
             </w:r>
             <w:r>
               <w:rPr>
-                <w:rStyle w:val="Hyperlink"/>
-              </w:rPr>
-              <w:t>29</w:t>
-            </w:r>
-            <w:r>
+                <w:noProof/>
+                <w:webHidden/>
+              </w:rPr>
+              <w:t>5</w:t>
+            </w:r>
+            <w:r>
+              <w:rPr>
+                <w:noProof/>
+                <w:webHidden/>
+              </w:rPr>
               <w:fldChar w:fldCharType="end"/>
             </w:r>
           </w:hyperlink>
@@ -1568,48 +1076,1562 @@
           <w:pPr>
             <w:pStyle w:val="TOC2"/>
             <w:tabs>
-              <w:tab w:val="left" w:pos="1095"/>
-              <w:tab w:val="right" w:leader="dot" w:pos="9345"/>
+              <w:tab w:val="left" w:pos="960"/>
+              <w:tab w:val="right" w:leader="dot" w:pos="9350"/>
             </w:tabs>
             <w:rPr>
-              <w:rStyle w:val="Hyperlink"/>
+              <w:rFonts w:asciiTheme="minorHAnsi" w:eastAsiaTheme="minorEastAsia" w:hAnsiTheme="minorHAnsi" w:cstheme="minorBidi"/>
+              <w:noProof/>
+              <w:kern w:val="2"/>
+              <w:sz w:val="24"/>
+              <w:szCs w:val="24"/>
+              <w14:ligatures w14:val="standardContextual"/>
             </w:rPr>
           </w:pPr>
-          <w:hyperlink w:anchor="_Toc233211643">
+          <w:hyperlink w:anchor="_Toc184556304" w:history="1">
             <w:r>
               <w:rPr>
                 <w:rStyle w:val="Hyperlink"/>
+                <w:noProof/>
+              </w:rPr>
+              <w:t>III.2.</w:t>
+            </w:r>
+            <w:r>
+              <w:rPr>
+                <w:rFonts w:asciiTheme="minorHAnsi" w:eastAsiaTheme="minorEastAsia" w:hAnsiTheme="minorHAnsi" w:cstheme="minorBidi"/>
+                <w:noProof/>
+                <w:kern w:val="2"/>
+                <w:sz w:val="24"/>
+                <w:szCs w:val="24"/>
+                <w14:ligatures w14:val="standardContextual"/>
+              </w:rPr>
+              <w:tab/>
+            </w:r>
+            <w:r>
+              <w:rPr>
+                <w:rStyle w:val="Hyperlink"/>
+                <w:noProof/>
+              </w:rPr>
+              <w:t>System Evolution</w:t>
+            </w:r>
+            <w:r>
+              <w:rPr>
+                <w:noProof/>
+                <w:webHidden/>
+              </w:rPr>
+              <w:tab/>
+            </w:r>
+            <w:r>
+              <w:rPr>
+                <w:noProof/>
+                <w:webHidden/>
+              </w:rPr>
+              <w:fldChar w:fldCharType="begin"/>
+            </w:r>
+            <w:r>
+              <w:rPr>
+                <w:noProof/>
+                <w:webHidden/>
+              </w:rPr>
+              <w:instrText xml:space="preserve"> PAGEREF _Toc184556304 \h </w:instrText>
+            </w:r>
+            <w:r>
+              <w:rPr>
+                <w:noProof/>
+                <w:webHidden/>
+              </w:rPr>
+            </w:r>
+            <w:r>
+              <w:rPr>
+                <w:noProof/>
+                <w:webHidden/>
+              </w:rPr>
+              <w:fldChar w:fldCharType="separate"/>
+            </w:r>
+            <w:r>
+              <w:rPr>
+                <w:noProof/>
+                <w:webHidden/>
+              </w:rPr>
+              <w:t>16</w:t>
+            </w:r>
+            <w:r>
+              <w:rPr>
+                <w:noProof/>
+                <w:webHidden/>
+              </w:rPr>
+              <w:fldChar w:fldCharType="end"/>
+            </w:r>
+          </w:hyperlink>
+        </w:p>
+        <w:p>
+          <w:pPr>
+            <w:pStyle w:val="TOC1"/>
+            <w:tabs>
+              <w:tab w:val="left" w:pos="660"/>
+              <w:tab w:val="right" w:leader="dot" w:pos="9350"/>
+            </w:tabs>
+            <w:rPr>
+              <w:rFonts w:asciiTheme="minorHAnsi" w:eastAsiaTheme="minorEastAsia" w:hAnsiTheme="minorHAnsi" w:cstheme="minorBidi"/>
+              <w:noProof/>
+              <w:kern w:val="2"/>
+              <w:sz w:val="24"/>
+              <w:szCs w:val="24"/>
+              <w14:ligatures w14:val="standardContextual"/>
+            </w:rPr>
+          </w:pPr>
+          <w:hyperlink w:anchor="_Toc184556305" w:history="1">
+            <w:r>
+              <w:rPr>
+                <w:rStyle w:val="Hyperlink"/>
+                <w:noProof/>
+              </w:rPr>
+              <w:t>IV.</w:t>
+            </w:r>
+            <w:r>
+              <w:rPr>
+                <w:rFonts w:asciiTheme="minorHAnsi" w:eastAsiaTheme="minorEastAsia" w:hAnsiTheme="minorHAnsi" w:cstheme="minorBidi"/>
+                <w:noProof/>
+                <w:kern w:val="2"/>
+                <w:sz w:val="24"/>
+                <w:szCs w:val="24"/>
+                <w14:ligatures w14:val="standardContextual"/>
+              </w:rPr>
+              <w:tab/>
+            </w:r>
+            <w:r>
+              <w:rPr>
+                <w:rStyle w:val="Hyperlink"/>
+                <w:noProof/>
+              </w:rPr>
+              <w:t>Solution Approach</w:t>
+            </w:r>
+            <w:r>
+              <w:rPr>
+                <w:noProof/>
+                <w:webHidden/>
+              </w:rPr>
+              <w:tab/>
+            </w:r>
+            <w:r>
+              <w:rPr>
+                <w:noProof/>
+                <w:webHidden/>
+              </w:rPr>
+              <w:fldChar w:fldCharType="begin"/>
+            </w:r>
+            <w:r>
+              <w:rPr>
+                <w:noProof/>
+                <w:webHidden/>
+              </w:rPr>
+              <w:instrText xml:space="preserve"> PAGEREF _Toc184556305 \h </w:instrText>
+            </w:r>
+            <w:r>
+              <w:rPr>
+                <w:noProof/>
+                <w:webHidden/>
+              </w:rPr>
+            </w:r>
+            <w:r>
+              <w:rPr>
+                <w:noProof/>
+                <w:webHidden/>
+              </w:rPr>
+              <w:fldChar w:fldCharType="separate"/>
+            </w:r>
+            <w:r>
+              <w:rPr>
+                <w:noProof/>
+                <w:webHidden/>
+              </w:rPr>
+              <w:t>16</w:t>
+            </w:r>
+            <w:r>
+              <w:rPr>
+                <w:noProof/>
+                <w:webHidden/>
+              </w:rPr>
+              <w:fldChar w:fldCharType="end"/>
+            </w:r>
+          </w:hyperlink>
+        </w:p>
+        <w:p>
+          <w:pPr>
+            <w:pStyle w:val="TOC2"/>
+            <w:tabs>
+              <w:tab w:val="left" w:pos="960"/>
+              <w:tab w:val="right" w:leader="dot" w:pos="9350"/>
+            </w:tabs>
+            <w:rPr>
+              <w:rFonts w:asciiTheme="minorHAnsi" w:eastAsiaTheme="minorEastAsia" w:hAnsiTheme="minorHAnsi" w:cstheme="minorBidi"/>
+              <w:noProof/>
+              <w:kern w:val="2"/>
+              <w:sz w:val="24"/>
+              <w:szCs w:val="24"/>
+              <w14:ligatures w14:val="standardContextual"/>
+            </w:rPr>
+          </w:pPr>
+          <w:hyperlink w:anchor="_Toc184556306" w:history="1">
+            <w:r>
+              <w:rPr>
+                <w:rStyle w:val="Hyperlink"/>
+                <w:noProof/>
+              </w:rPr>
+              <w:t>IV.1.</w:t>
+            </w:r>
+            <w:r>
+              <w:rPr>
+                <w:rFonts w:asciiTheme="minorHAnsi" w:eastAsiaTheme="minorEastAsia" w:hAnsiTheme="minorHAnsi" w:cstheme="minorBidi"/>
+                <w:noProof/>
+                <w:kern w:val="2"/>
+                <w:sz w:val="24"/>
+                <w:szCs w:val="24"/>
+                <w14:ligatures w14:val="standardContextual"/>
+              </w:rPr>
+              <w:tab/>
+            </w:r>
+            <w:r>
+              <w:rPr>
+                <w:rStyle w:val="Hyperlink"/>
+                <w:noProof/>
+              </w:rPr>
+              <w:t>System Overview</w:t>
+            </w:r>
+            <w:r>
+              <w:rPr>
+                <w:noProof/>
+                <w:webHidden/>
+              </w:rPr>
+              <w:tab/>
+            </w:r>
+            <w:r>
+              <w:rPr>
+                <w:noProof/>
+                <w:webHidden/>
+              </w:rPr>
+              <w:fldChar w:fldCharType="begin"/>
+            </w:r>
+            <w:r>
+              <w:rPr>
+                <w:noProof/>
+                <w:webHidden/>
+              </w:rPr>
+              <w:instrText xml:space="preserve"> PAGEREF _Toc184556306 \h </w:instrText>
+            </w:r>
+            <w:r>
+              <w:rPr>
+                <w:noProof/>
+                <w:webHidden/>
+              </w:rPr>
+            </w:r>
+            <w:r>
+              <w:rPr>
+                <w:noProof/>
+                <w:webHidden/>
+              </w:rPr>
+              <w:fldChar w:fldCharType="separate"/>
+            </w:r>
+            <w:r>
+              <w:rPr>
+                <w:noProof/>
+                <w:webHidden/>
+              </w:rPr>
+              <w:t>16</w:t>
+            </w:r>
+            <w:r>
+              <w:rPr>
+                <w:noProof/>
+                <w:webHidden/>
+              </w:rPr>
+              <w:fldChar w:fldCharType="end"/>
+            </w:r>
+          </w:hyperlink>
+        </w:p>
+        <w:p>
+          <w:pPr>
+            <w:pStyle w:val="TOC2"/>
+            <w:tabs>
+              <w:tab w:val="left" w:pos="960"/>
+              <w:tab w:val="right" w:leader="dot" w:pos="9350"/>
+            </w:tabs>
+            <w:rPr>
+              <w:rFonts w:asciiTheme="minorHAnsi" w:eastAsiaTheme="minorEastAsia" w:hAnsiTheme="minorHAnsi" w:cstheme="minorBidi"/>
+              <w:noProof/>
+              <w:kern w:val="2"/>
+              <w:sz w:val="24"/>
+              <w:szCs w:val="24"/>
+              <w14:ligatures w14:val="standardContextual"/>
+            </w:rPr>
+          </w:pPr>
+          <w:hyperlink w:anchor="_Toc184556307" w:history="1">
+            <w:r>
+              <w:rPr>
+                <w:rStyle w:val="Hyperlink"/>
+                <w:noProof/>
+              </w:rPr>
+              <w:t>IV.2.</w:t>
+            </w:r>
+            <w:r>
+              <w:rPr>
+                <w:rFonts w:asciiTheme="minorHAnsi" w:eastAsiaTheme="minorEastAsia" w:hAnsiTheme="minorHAnsi" w:cstheme="minorBidi"/>
+                <w:noProof/>
+                <w:kern w:val="2"/>
+                <w:sz w:val="24"/>
+                <w:szCs w:val="24"/>
+                <w14:ligatures w14:val="standardContextual"/>
+              </w:rPr>
+              <w:tab/>
+            </w:r>
+            <w:r>
+              <w:rPr>
+                <w:rStyle w:val="Hyperlink"/>
+                <w:noProof/>
+              </w:rPr>
+              <w:t>Architecture Design</w:t>
+            </w:r>
+            <w:r>
+              <w:rPr>
+                <w:noProof/>
+                <w:webHidden/>
+              </w:rPr>
+              <w:tab/>
+            </w:r>
+            <w:r>
+              <w:rPr>
+                <w:noProof/>
+                <w:webHidden/>
+              </w:rPr>
+              <w:fldChar w:fldCharType="begin"/>
+            </w:r>
+            <w:r>
+              <w:rPr>
+                <w:noProof/>
+                <w:webHidden/>
+              </w:rPr>
+              <w:instrText xml:space="preserve"> PAGEREF _Toc184556307 \h </w:instrText>
+            </w:r>
+            <w:r>
+              <w:rPr>
+                <w:noProof/>
+                <w:webHidden/>
+              </w:rPr>
+            </w:r>
+            <w:r>
+              <w:rPr>
+                <w:noProof/>
+                <w:webHidden/>
+              </w:rPr>
+              <w:fldChar w:fldCharType="separate"/>
+            </w:r>
+            <w:r>
+              <w:rPr>
+                <w:noProof/>
+                <w:webHidden/>
+              </w:rPr>
+              <w:t>17</w:t>
+            </w:r>
+            <w:r>
+              <w:rPr>
+                <w:noProof/>
+                <w:webHidden/>
+              </w:rPr>
+              <w:fldChar w:fldCharType="end"/>
+            </w:r>
+          </w:hyperlink>
+        </w:p>
+        <w:p>
+          <w:pPr>
+            <w:pStyle w:val="TOC2"/>
+            <w:tabs>
+              <w:tab w:val="left" w:pos="960"/>
+              <w:tab w:val="right" w:leader="dot" w:pos="9350"/>
+            </w:tabs>
+            <w:rPr>
+              <w:rFonts w:asciiTheme="minorHAnsi" w:eastAsiaTheme="minorEastAsia" w:hAnsiTheme="minorHAnsi" w:cstheme="minorBidi"/>
+              <w:noProof/>
+              <w:kern w:val="2"/>
+              <w:sz w:val="24"/>
+              <w:szCs w:val="24"/>
+              <w14:ligatures w14:val="standardContextual"/>
+            </w:rPr>
+          </w:pPr>
+          <w:hyperlink w:anchor="_Toc184556308" w:history="1">
+            <w:r>
+              <w:rPr>
+                <w:rStyle w:val="Hyperlink"/>
+                <w:noProof/>
+              </w:rPr>
+              <w:t>IV.3.</w:t>
+            </w:r>
+            <w:r>
+              <w:rPr>
+                <w:rFonts w:asciiTheme="minorHAnsi" w:eastAsiaTheme="minorEastAsia" w:hAnsiTheme="minorHAnsi" w:cstheme="minorBidi"/>
+                <w:noProof/>
+                <w:kern w:val="2"/>
+                <w:sz w:val="24"/>
+                <w:szCs w:val="24"/>
+                <w14:ligatures w14:val="standardContextual"/>
+              </w:rPr>
+              <w:tab/>
+            </w:r>
+            <w:r>
+              <w:rPr>
+                <w:rStyle w:val="Hyperlink"/>
+                <w:noProof/>
+              </w:rPr>
+              <w:t>Data design</w:t>
+            </w:r>
+            <w:r>
+              <w:rPr>
+                <w:noProof/>
+                <w:webHidden/>
+              </w:rPr>
+              <w:tab/>
+            </w:r>
+            <w:r>
+              <w:rPr>
+                <w:noProof/>
+                <w:webHidden/>
+              </w:rPr>
+              <w:fldChar w:fldCharType="begin"/>
+            </w:r>
+            <w:r>
+              <w:rPr>
+                <w:noProof/>
+                <w:webHidden/>
+              </w:rPr>
+              <w:instrText xml:space="preserve"> PAGEREF _Toc184556308 \h </w:instrText>
+            </w:r>
+            <w:r>
+              <w:rPr>
+                <w:noProof/>
+                <w:webHidden/>
+              </w:rPr>
+            </w:r>
+            <w:r>
+              <w:rPr>
+                <w:noProof/>
+                <w:webHidden/>
+              </w:rPr>
+              <w:fldChar w:fldCharType="separate"/>
+            </w:r>
+            <w:r>
+              <w:rPr>
+                <w:noProof/>
+                <w:webHidden/>
+              </w:rPr>
+              <w:t>23</w:t>
+            </w:r>
+            <w:r>
+              <w:rPr>
+                <w:noProof/>
+                <w:webHidden/>
+              </w:rPr>
+              <w:fldChar w:fldCharType="end"/>
+            </w:r>
+          </w:hyperlink>
+        </w:p>
+        <w:p>
+          <w:pPr>
+            <w:pStyle w:val="TOC2"/>
+            <w:tabs>
+              <w:tab w:val="left" w:pos="960"/>
+              <w:tab w:val="right" w:leader="dot" w:pos="9350"/>
+            </w:tabs>
+            <w:rPr>
+              <w:rFonts w:asciiTheme="minorHAnsi" w:eastAsiaTheme="minorEastAsia" w:hAnsiTheme="minorHAnsi" w:cstheme="minorBidi"/>
+              <w:noProof/>
+              <w:kern w:val="2"/>
+              <w:sz w:val="24"/>
+              <w:szCs w:val="24"/>
+              <w14:ligatures w14:val="standardContextual"/>
+            </w:rPr>
+          </w:pPr>
+          <w:hyperlink w:anchor="_Toc184556309" w:history="1">
+            <w:r>
+              <w:rPr>
+                <w:rStyle w:val="Hyperlink"/>
+                <w:noProof/>
+              </w:rPr>
+              <w:t>IV.4.</w:t>
+            </w:r>
+            <w:r>
+              <w:rPr>
+                <w:rFonts w:asciiTheme="minorHAnsi" w:eastAsiaTheme="minorEastAsia" w:hAnsiTheme="minorHAnsi" w:cstheme="minorBidi"/>
+                <w:noProof/>
+                <w:kern w:val="2"/>
+                <w:sz w:val="24"/>
+                <w:szCs w:val="24"/>
+                <w14:ligatures w14:val="standardContextual"/>
+              </w:rPr>
+              <w:tab/>
+            </w:r>
+            <w:r>
+              <w:rPr>
+                <w:rStyle w:val="Hyperlink"/>
+                <w:noProof/>
+              </w:rPr>
+              <w:t>User Interface Design</w:t>
+            </w:r>
+            <w:r>
+              <w:rPr>
+                <w:noProof/>
+                <w:webHidden/>
+              </w:rPr>
+              <w:tab/>
+            </w:r>
+            <w:r>
+              <w:rPr>
+                <w:noProof/>
+                <w:webHidden/>
+              </w:rPr>
+              <w:fldChar w:fldCharType="begin"/>
+            </w:r>
+            <w:r>
+              <w:rPr>
+                <w:noProof/>
+                <w:webHidden/>
+              </w:rPr>
+              <w:instrText xml:space="preserve"> PAGEREF _Toc184556309 \h </w:instrText>
+            </w:r>
+            <w:r>
+              <w:rPr>
+                <w:noProof/>
+                <w:webHidden/>
+              </w:rPr>
+            </w:r>
+            <w:r>
+              <w:rPr>
+                <w:noProof/>
+                <w:webHidden/>
+              </w:rPr>
+              <w:fldChar w:fldCharType="separate"/>
+            </w:r>
+            <w:r>
+              <w:rPr>
+                <w:noProof/>
+                <w:webHidden/>
+              </w:rPr>
+              <w:t>24</w:t>
+            </w:r>
+            <w:r>
+              <w:rPr>
+                <w:noProof/>
+                <w:webHidden/>
+              </w:rPr>
+              <w:fldChar w:fldCharType="end"/>
+            </w:r>
+          </w:hyperlink>
+        </w:p>
+        <w:p>
+          <w:pPr>
+            <w:pStyle w:val="TOC1"/>
+            <w:tabs>
+              <w:tab w:val="left" w:pos="660"/>
+              <w:tab w:val="right" w:leader="dot" w:pos="9350"/>
+            </w:tabs>
+            <w:rPr>
+              <w:rFonts w:asciiTheme="minorHAnsi" w:eastAsiaTheme="minorEastAsia" w:hAnsiTheme="minorHAnsi" w:cstheme="minorBidi"/>
+              <w:noProof/>
+              <w:kern w:val="2"/>
+              <w:sz w:val="24"/>
+              <w:szCs w:val="24"/>
+              <w14:ligatures w14:val="standardContextual"/>
+            </w:rPr>
+          </w:pPr>
+          <w:hyperlink w:anchor="_Toc184556310" w:history="1">
+            <w:r>
+              <w:rPr>
+                <w:rStyle w:val="Hyperlink"/>
+                <w:noProof/>
+              </w:rPr>
+              <w:t>V.</w:t>
+            </w:r>
+            <w:r>
+              <w:rPr>
+                <w:rFonts w:asciiTheme="minorHAnsi" w:eastAsiaTheme="minorEastAsia" w:hAnsiTheme="minorHAnsi" w:cstheme="minorBidi"/>
+                <w:noProof/>
+                <w:kern w:val="2"/>
+                <w:sz w:val="24"/>
+                <w:szCs w:val="24"/>
+                <w14:ligatures w14:val="standardContextual"/>
+              </w:rPr>
+              <w:tab/>
+            </w:r>
+            <w:r>
+              <w:rPr>
+                <w:rStyle w:val="Hyperlink"/>
+                <w:noProof/>
+              </w:rPr>
+              <w:t>Test Plan</w:t>
+            </w:r>
+            <w:r>
+              <w:rPr>
+                <w:noProof/>
+                <w:webHidden/>
+              </w:rPr>
+              <w:tab/>
+            </w:r>
+            <w:r>
+              <w:rPr>
+                <w:noProof/>
+                <w:webHidden/>
+              </w:rPr>
+              <w:fldChar w:fldCharType="begin"/>
+            </w:r>
+            <w:r>
+              <w:rPr>
+                <w:noProof/>
+                <w:webHidden/>
+              </w:rPr>
+              <w:instrText xml:space="preserve"> PAGEREF _Toc184556310 \h </w:instrText>
+            </w:r>
+            <w:r>
+              <w:rPr>
+                <w:noProof/>
+                <w:webHidden/>
+              </w:rPr>
+            </w:r>
+            <w:r>
+              <w:rPr>
+                <w:noProof/>
+                <w:webHidden/>
+              </w:rPr>
+              <w:fldChar w:fldCharType="separate"/>
+            </w:r>
+            <w:r>
+              <w:rPr>
+                <w:noProof/>
+                <w:webHidden/>
+              </w:rPr>
+              <w:t>26</w:t>
+            </w:r>
+            <w:r>
+              <w:rPr>
+                <w:noProof/>
+                <w:webHidden/>
+              </w:rPr>
+              <w:fldChar w:fldCharType="end"/>
+            </w:r>
+          </w:hyperlink>
+        </w:p>
+        <w:p>
+          <w:pPr>
+            <w:pStyle w:val="TOC2"/>
+            <w:tabs>
+              <w:tab w:val="left" w:pos="960"/>
+              <w:tab w:val="right" w:leader="dot" w:pos="9350"/>
+            </w:tabs>
+            <w:rPr>
+              <w:rFonts w:asciiTheme="minorHAnsi" w:eastAsiaTheme="minorEastAsia" w:hAnsiTheme="minorHAnsi" w:cstheme="minorBidi"/>
+              <w:noProof/>
+              <w:kern w:val="2"/>
+              <w:sz w:val="24"/>
+              <w:szCs w:val="24"/>
+              <w14:ligatures w14:val="standardContextual"/>
+            </w:rPr>
+          </w:pPr>
+          <w:hyperlink w:anchor="_Toc184556311" w:history="1">
+            <w:r>
+              <w:rPr>
+                <w:rStyle w:val="Hyperlink"/>
+                <w:noProof/>
+              </w:rPr>
+              <w:t>V.1.</w:t>
+            </w:r>
+            <w:r>
+              <w:rPr>
+                <w:rFonts w:asciiTheme="minorHAnsi" w:eastAsiaTheme="minorEastAsia" w:hAnsiTheme="minorHAnsi" w:cstheme="minorBidi"/>
+                <w:noProof/>
+                <w:kern w:val="2"/>
+                <w:sz w:val="24"/>
+                <w:szCs w:val="24"/>
+                <w14:ligatures w14:val="standardContextual"/>
+              </w:rPr>
+              <w:tab/>
+            </w:r>
+            <w:r>
+              <w:rPr>
+                <w:rStyle w:val="Hyperlink"/>
+                <w:noProof/>
+              </w:rPr>
+              <w:t>Testing Strategy</w:t>
+            </w:r>
+            <w:r>
+              <w:rPr>
+                <w:noProof/>
+                <w:webHidden/>
+              </w:rPr>
+              <w:tab/>
+            </w:r>
+            <w:r>
+              <w:rPr>
+                <w:noProof/>
+                <w:webHidden/>
+              </w:rPr>
+              <w:fldChar w:fldCharType="begin"/>
+            </w:r>
+            <w:r>
+              <w:rPr>
+                <w:noProof/>
+                <w:webHidden/>
+              </w:rPr>
+              <w:instrText xml:space="preserve"> PAGEREF _Toc184556311 \h </w:instrText>
+            </w:r>
+            <w:r>
+              <w:rPr>
+                <w:noProof/>
+                <w:webHidden/>
+              </w:rPr>
+            </w:r>
+            <w:r>
+              <w:rPr>
+                <w:noProof/>
+                <w:webHidden/>
+              </w:rPr>
+              <w:fldChar w:fldCharType="separate"/>
+            </w:r>
+            <w:r>
+              <w:rPr>
+                <w:noProof/>
+                <w:webHidden/>
+              </w:rPr>
+              <w:t>26</w:t>
+            </w:r>
+            <w:r>
+              <w:rPr>
+                <w:noProof/>
+                <w:webHidden/>
+              </w:rPr>
+              <w:fldChar w:fldCharType="end"/>
+            </w:r>
+          </w:hyperlink>
+        </w:p>
+        <w:p>
+          <w:pPr>
+            <w:pStyle w:val="TOC2"/>
+            <w:tabs>
+              <w:tab w:val="left" w:pos="960"/>
+              <w:tab w:val="right" w:leader="dot" w:pos="9350"/>
+            </w:tabs>
+            <w:rPr>
+              <w:rFonts w:asciiTheme="minorHAnsi" w:eastAsiaTheme="minorEastAsia" w:hAnsiTheme="minorHAnsi" w:cstheme="minorBidi"/>
+              <w:noProof/>
+              <w:kern w:val="2"/>
+              <w:sz w:val="24"/>
+              <w:szCs w:val="24"/>
+              <w14:ligatures w14:val="standardContextual"/>
+            </w:rPr>
+          </w:pPr>
+          <w:hyperlink w:anchor="_Toc184556312" w:history="1">
+            <w:r>
+              <w:rPr>
+                <w:rStyle w:val="Hyperlink"/>
+                <w:noProof/>
+              </w:rPr>
+              <w:t>V.2.</w:t>
+            </w:r>
+            <w:r>
+              <w:rPr>
+                <w:rFonts w:asciiTheme="minorHAnsi" w:eastAsiaTheme="minorEastAsia" w:hAnsiTheme="minorHAnsi" w:cstheme="minorBidi"/>
+                <w:noProof/>
+                <w:kern w:val="2"/>
+                <w:sz w:val="24"/>
+                <w:szCs w:val="24"/>
+                <w14:ligatures w14:val="standardContextual"/>
+              </w:rPr>
+              <w:tab/>
+            </w:r>
+            <w:r>
+              <w:rPr>
+                <w:rStyle w:val="Hyperlink"/>
+                <w:noProof/>
+              </w:rPr>
+              <w:t>Test Plans</w:t>
+            </w:r>
+            <w:r>
+              <w:rPr>
+                <w:noProof/>
+                <w:webHidden/>
+              </w:rPr>
+              <w:tab/>
+            </w:r>
+            <w:r>
+              <w:rPr>
+                <w:noProof/>
+                <w:webHidden/>
+              </w:rPr>
+              <w:fldChar w:fldCharType="begin"/>
+            </w:r>
+            <w:r>
+              <w:rPr>
+                <w:noProof/>
+                <w:webHidden/>
+              </w:rPr>
+              <w:instrText xml:space="preserve"> PAGEREF _Toc184556312 \h </w:instrText>
+            </w:r>
+            <w:r>
+              <w:rPr>
+                <w:noProof/>
+                <w:webHidden/>
+              </w:rPr>
+            </w:r>
+            <w:r>
+              <w:rPr>
+                <w:noProof/>
+                <w:webHidden/>
+              </w:rPr>
+              <w:fldChar w:fldCharType="separate"/>
+            </w:r>
+            <w:r>
+              <w:rPr>
+                <w:noProof/>
+                <w:webHidden/>
+              </w:rPr>
+              <w:t>27</w:t>
+            </w:r>
+            <w:r>
+              <w:rPr>
+                <w:noProof/>
+                <w:webHidden/>
+              </w:rPr>
+              <w:fldChar w:fldCharType="end"/>
+            </w:r>
+          </w:hyperlink>
+        </w:p>
+        <w:p>
+          <w:pPr>
+            <w:pStyle w:val="TOC2"/>
+            <w:tabs>
+              <w:tab w:val="left" w:pos="960"/>
+              <w:tab w:val="right" w:leader="dot" w:pos="9350"/>
+            </w:tabs>
+            <w:rPr>
+              <w:rFonts w:asciiTheme="minorHAnsi" w:eastAsiaTheme="minorEastAsia" w:hAnsiTheme="minorHAnsi" w:cstheme="minorBidi"/>
+              <w:noProof/>
+              <w:kern w:val="2"/>
+              <w:sz w:val="24"/>
+              <w:szCs w:val="24"/>
+              <w14:ligatures w14:val="standardContextual"/>
+            </w:rPr>
+          </w:pPr>
+          <w:hyperlink w:anchor="_Toc184556313" w:history="1">
+            <w:r>
+              <w:rPr>
+                <w:rStyle w:val="Hyperlink"/>
+                <w:noProof/>
+              </w:rPr>
+              <w:t>V.3.</w:t>
+            </w:r>
+            <w:r>
+              <w:rPr>
+                <w:rFonts w:asciiTheme="minorHAnsi" w:eastAsiaTheme="minorEastAsia" w:hAnsiTheme="minorHAnsi" w:cstheme="minorBidi"/>
+                <w:noProof/>
+                <w:kern w:val="2"/>
+                <w:sz w:val="24"/>
+                <w:szCs w:val="24"/>
+                <w14:ligatures w14:val="standardContextual"/>
+              </w:rPr>
+              <w:tab/>
+            </w:r>
+            <w:r>
+              <w:rPr>
+                <w:rStyle w:val="Hyperlink"/>
+                <w:noProof/>
+              </w:rPr>
+              <w:t>Environment Requirements</w:t>
+            </w:r>
+            <w:r>
+              <w:rPr>
+                <w:noProof/>
+                <w:webHidden/>
+              </w:rPr>
+              <w:tab/>
+            </w:r>
+            <w:r>
+              <w:rPr>
+                <w:noProof/>
+                <w:webHidden/>
+              </w:rPr>
+              <w:fldChar w:fldCharType="begin"/>
+            </w:r>
+            <w:r>
+              <w:rPr>
+                <w:noProof/>
+                <w:webHidden/>
+              </w:rPr>
+              <w:instrText xml:space="preserve"> PAGEREF _Toc184556313 \h </w:instrText>
+            </w:r>
+            <w:r>
+              <w:rPr>
+                <w:noProof/>
+                <w:webHidden/>
+              </w:rPr>
+            </w:r>
+            <w:r>
+              <w:rPr>
+                <w:noProof/>
+                <w:webHidden/>
+              </w:rPr>
+              <w:fldChar w:fldCharType="separate"/>
+            </w:r>
+            <w:r>
+              <w:rPr>
+                <w:noProof/>
+                <w:webHidden/>
+              </w:rPr>
+              <w:t>29</w:t>
+            </w:r>
+            <w:r>
+              <w:rPr>
+                <w:noProof/>
+                <w:webHidden/>
+              </w:rPr>
+              <w:fldChar w:fldCharType="end"/>
+            </w:r>
+          </w:hyperlink>
+        </w:p>
+        <w:p>
+          <w:pPr>
+            <w:pStyle w:val="TOC1"/>
+            <w:tabs>
+              <w:tab w:val="left" w:pos="660"/>
+              <w:tab w:val="right" w:leader="dot" w:pos="9350"/>
+            </w:tabs>
+            <w:rPr>
+              <w:rFonts w:asciiTheme="minorHAnsi" w:eastAsiaTheme="minorEastAsia" w:hAnsiTheme="minorHAnsi" w:cstheme="minorBidi"/>
+              <w:noProof/>
+              <w:kern w:val="2"/>
+              <w:sz w:val="24"/>
+              <w:szCs w:val="24"/>
+              <w14:ligatures w14:val="standardContextual"/>
+            </w:rPr>
+          </w:pPr>
+          <w:hyperlink w:anchor="_Toc184556314" w:history="1">
+            <w:r>
+              <w:rPr>
+                <w:rStyle w:val="Hyperlink"/>
+                <w:noProof/>
+              </w:rPr>
+              <w:t>VI.</w:t>
+            </w:r>
+            <w:r>
+              <w:rPr>
+                <w:rFonts w:asciiTheme="minorHAnsi" w:eastAsiaTheme="minorEastAsia" w:hAnsiTheme="minorHAnsi" w:cstheme="minorBidi"/>
+                <w:noProof/>
+                <w:kern w:val="2"/>
+                <w:sz w:val="24"/>
+                <w:szCs w:val="24"/>
+                <w14:ligatures w14:val="standardContextual"/>
+              </w:rPr>
+              <w:tab/>
+            </w:r>
+            <w:r>
+              <w:rPr>
+                <w:rStyle w:val="Hyperlink"/>
+                <w:noProof/>
+              </w:rPr>
+              <w:t>Alpha Prototype Description</w:t>
+            </w:r>
+            <w:r>
+              <w:rPr>
+                <w:noProof/>
+                <w:webHidden/>
+              </w:rPr>
+              <w:tab/>
+            </w:r>
+            <w:r>
+              <w:rPr>
+                <w:noProof/>
+                <w:webHidden/>
+              </w:rPr>
+              <w:fldChar w:fldCharType="begin"/>
+            </w:r>
+            <w:r>
+              <w:rPr>
+                <w:noProof/>
+                <w:webHidden/>
+              </w:rPr>
+              <w:instrText xml:space="preserve"> PAGEREF _Toc184556314 \h </w:instrText>
+            </w:r>
+            <w:r>
+              <w:rPr>
+                <w:noProof/>
+                <w:webHidden/>
+              </w:rPr>
+            </w:r>
+            <w:r>
+              <w:rPr>
+                <w:noProof/>
+                <w:webHidden/>
+              </w:rPr>
+              <w:fldChar w:fldCharType="separate"/>
+            </w:r>
+            <w:r>
+              <w:rPr>
+                <w:noProof/>
+                <w:webHidden/>
+              </w:rPr>
+              <w:t>29</w:t>
+            </w:r>
+            <w:r>
+              <w:rPr>
+                <w:noProof/>
+                <w:webHidden/>
+              </w:rPr>
+              <w:fldChar w:fldCharType="end"/>
+            </w:r>
+          </w:hyperlink>
+        </w:p>
+        <w:p>
+          <w:pPr>
+            <w:pStyle w:val="TOC2"/>
+            <w:tabs>
+              <w:tab w:val="left" w:pos="960"/>
+              <w:tab w:val="right" w:leader="dot" w:pos="9350"/>
+            </w:tabs>
+            <w:rPr>
+              <w:rFonts w:asciiTheme="minorHAnsi" w:eastAsiaTheme="minorEastAsia" w:hAnsiTheme="minorHAnsi" w:cstheme="minorBidi"/>
+              <w:noProof/>
+              <w:kern w:val="2"/>
+              <w:sz w:val="24"/>
+              <w:szCs w:val="24"/>
+              <w14:ligatures w14:val="standardContextual"/>
+            </w:rPr>
+          </w:pPr>
+          <w:hyperlink w:anchor="_Toc184556315" w:history="1">
+            <w:r>
+              <w:rPr>
+                <w:rStyle w:val="Hyperlink"/>
+                <w:noProof/>
+              </w:rPr>
+              <w:t>VI.1.</w:t>
+            </w:r>
+            <w:r>
+              <w:rPr>
+                <w:rFonts w:asciiTheme="minorHAnsi" w:eastAsiaTheme="minorEastAsia" w:hAnsiTheme="minorHAnsi" w:cstheme="minorBidi"/>
+                <w:noProof/>
+                <w:kern w:val="2"/>
+                <w:sz w:val="24"/>
+                <w:szCs w:val="24"/>
+                <w14:ligatures w14:val="standardContextual"/>
+              </w:rPr>
+              <w:tab/>
+            </w:r>
+            <w:r>
+              <w:rPr>
+                <w:rStyle w:val="Hyperlink"/>
+                <w:noProof/>
+              </w:rPr>
+              <w:t>Module 3</w:t>
+            </w:r>
+            <w:r>
+              <w:rPr>
+                <w:noProof/>
+                <w:webHidden/>
+              </w:rPr>
+              <w:tab/>
+            </w:r>
+            <w:r>
+              <w:rPr>
+                <w:noProof/>
+                <w:webHidden/>
+              </w:rPr>
+              <w:fldChar w:fldCharType="begin"/>
+            </w:r>
+            <w:r>
+              <w:rPr>
+                <w:noProof/>
+                <w:webHidden/>
+              </w:rPr>
+              <w:instrText xml:space="preserve"> PAGEREF _Toc184556315 \h </w:instrText>
+            </w:r>
+            <w:r>
+              <w:rPr>
+                <w:noProof/>
+                <w:webHidden/>
+              </w:rPr>
+            </w:r>
+            <w:r>
+              <w:rPr>
+                <w:noProof/>
+                <w:webHidden/>
+              </w:rPr>
+              <w:fldChar w:fldCharType="separate"/>
+            </w:r>
+            <w:r>
+              <w:rPr>
+                <w:noProof/>
+                <w:webHidden/>
+              </w:rPr>
+              <w:t>31</w:t>
+            </w:r>
+            <w:r>
+              <w:rPr>
+                <w:noProof/>
+                <w:webHidden/>
+              </w:rPr>
+              <w:fldChar w:fldCharType="end"/>
+            </w:r>
+          </w:hyperlink>
+        </w:p>
+        <w:p>
+          <w:pPr>
+            <w:pStyle w:val="TOC2"/>
+            <w:tabs>
+              <w:tab w:val="left" w:pos="960"/>
+              <w:tab w:val="right" w:leader="dot" w:pos="9350"/>
+            </w:tabs>
+            <w:rPr>
+              <w:rFonts w:asciiTheme="minorHAnsi" w:eastAsiaTheme="minorEastAsia" w:hAnsiTheme="minorHAnsi" w:cstheme="minorBidi"/>
+              <w:noProof/>
+              <w:kern w:val="2"/>
+              <w:sz w:val="24"/>
+              <w:szCs w:val="24"/>
+              <w14:ligatures w14:val="standardContextual"/>
+            </w:rPr>
+          </w:pPr>
+          <w:hyperlink w:anchor="_Toc184556316" w:history="1">
+            <w:r>
+              <w:rPr>
+                <w:rStyle w:val="Hyperlink"/>
+                <w:noProof/>
+              </w:rPr>
+              <w:t>VI.2.</w:t>
+            </w:r>
+            <w:r>
+              <w:rPr>
+                <w:rFonts w:asciiTheme="minorHAnsi" w:eastAsiaTheme="minorEastAsia" w:hAnsiTheme="minorHAnsi" w:cstheme="minorBidi"/>
+                <w:noProof/>
+                <w:kern w:val="2"/>
+                <w:sz w:val="24"/>
+                <w:szCs w:val="24"/>
+                <w14:ligatures w14:val="standardContextual"/>
+              </w:rPr>
+              <w:tab/>
+            </w:r>
+            <w:r>
+              <w:rPr>
+                <w:rStyle w:val="Hyperlink"/>
+                <w:noProof/>
+              </w:rPr>
+              <w:t>Module 4</w:t>
+            </w:r>
+            <w:r>
+              <w:rPr>
+                <w:noProof/>
+                <w:webHidden/>
+              </w:rPr>
+              <w:tab/>
+            </w:r>
+            <w:r>
+              <w:rPr>
+                <w:noProof/>
+                <w:webHidden/>
+              </w:rPr>
+              <w:fldChar w:fldCharType="begin"/>
+            </w:r>
+            <w:r>
+              <w:rPr>
+                <w:noProof/>
+                <w:webHidden/>
+              </w:rPr>
+              <w:instrText xml:space="preserve"> PAGEREF _Toc184556316 \h </w:instrText>
+            </w:r>
+            <w:r>
+              <w:rPr>
+                <w:noProof/>
+                <w:webHidden/>
+              </w:rPr>
+            </w:r>
+            <w:r>
+              <w:rPr>
+                <w:noProof/>
+                <w:webHidden/>
+              </w:rPr>
+              <w:fldChar w:fldCharType="separate"/>
+            </w:r>
+            <w:r>
+              <w:rPr>
+                <w:noProof/>
+                <w:webHidden/>
+              </w:rPr>
+              <w:t>32</w:t>
+            </w:r>
+            <w:r>
+              <w:rPr>
+                <w:noProof/>
+                <w:webHidden/>
+              </w:rPr>
+              <w:fldChar w:fldCharType="end"/>
+            </w:r>
+          </w:hyperlink>
+        </w:p>
+        <w:p>
+          <w:pPr>
+            <w:pStyle w:val="TOC1"/>
+            <w:tabs>
+              <w:tab w:val="left" w:pos="660"/>
+              <w:tab w:val="right" w:leader="dot" w:pos="9350"/>
+            </w:tabs>
+            <w:rPr>
+              <w:rFonts w:asciiTheme="minorHAnsi" w:eastAsiaTheme="minorEastAsia" w:hAnsiTheme="minorHAnsi" w:cstheme="minorBidi"/>
+              <w:noProof/>
+              <w:kern w:val="2"/>
+              <w:sz w:val="24"/>
+              <w:szCs w:val="24"/>
+              <w14:ligatures w14:val="standardContextual"/>
+            </w:rPr>
+          </w:pPr>
+          <w:hyperlink w:anchor="_Toc184556317" w:history="1">
+            <w:r>
+              <w:rPr>
+                <w:rStyle w:val="Hyperlink"/>
+                <w:noProof/>
+              </w:rPr>
+              <w:t>VII.</w:t>
+            </w:r>
+            <w:r>
+              <w:rPr>
+                <w:rFonts w:asciiTheme="minorHAnsi" w:eastAsiaTheme="minorEastAsia" w:hAnsiTheme="minorHAnsi" w:cstheme="minorBidi"/>
+                <w:noProof/>
+                <w:kern w:val="2"/>
+                <w:sz w:val="24"/>
+                <w:szCs w:val="24"/>
+                <w14:ligatures w14:val="standardContextual"/>
+              </w:rPr>
+              <w:tab/>
+            </w:r>
+            <w:r>
+              <w:rPr>
+                <w:rStyle w:val="Hyperlink"/>
+                <w:noProof/>
+              </w:rPr>
+              <w:t>Alpha Prototype Demonstration</w:t>
+            </w:r>
+            <w:r>
+              <w:rPr>
+                <w:noProof/>
+                <w:webHidden/>
+              </w:rPr>
+              <w:tab/>
+            </w:r>
+            <w:r>
+              <w:rPr>
+                <w:noProof/>
+                <w:webHidden/>
+              </w:rPr>
+              <w:fldChar w:fldCharType="begin"/>
+            </w:r>
+            <w:r>
+              <w:rPr>
+                <w:noProof/>
+                <w:webHidden/>
+              </w:rPr>
+              <w:instrText xml:space="preserve"> PAGEREF _Toc184556317 \h </w:instrText>
+            </w:r>
+            <w:r>
+              <w:rPr>
+                <w:noProof/>
+                <w:webHidden/>
+              </w:rPr>
+            </w:r>
+            <w:r>
+              <w:rPr>
+                <w:noProof/>
+                <w:webHidden/>
+              </w:rPr>
+              <w:fldChar w:fldCharType="separate"/>
+            </w:r>
+            <w:r>
+              <w:rPr>
+                <w:noProof/>
+                <w:webHidden/>
+              </w:rPr>
+              <w:t>33</w:t>
+            </w:r>
+            <w:r>
+              <w:rPr>
+                <w:noProof/>
+                <w:webHidden/>
+              </w:rPr>
+              <w:fldChar w:fldCharType="end"/>
+            </w:r>
+          </w:hyperlink>
+        </w:p>
+        <w:p>
+          <w:pPr>
+            <w:pStyle w:val="TOC1"/>
+            <w:tabs>
+              <w:tab w:val="left" w:pos="660"/>
+              <w:tab w:val="right" w:leader="dot" w:pos="9350"/>
+            </w:tabs>
+            <w:rPr>
+              <w:rFonts w:asciiTheme="minorHAnsi" w:eastAsiaTheme="minorEastAsia" w:hAnsiTheme="minorHAnsi" w:cstheme="minorBidi"/>
+              <w:noProof/>
+              <w:kern w:val="2"/>
+              <w:sz w:val="24"/>
+              <w:szCs w:val="24"/>
+              <w14:ligatures w14:val="standardContextual"/>
+            </w:rPr>
+          </w:pPr>
+          <w:hyperlink w:anchor="_Toc184556318" w:history="1">
+            <w:r>
+              <w:rPr>
+                <w:rStyle w:val="Hyperlink"/>
+                <w:noProof/>
+              </w:rPr>
+              <w:t>VIII.</w:t>
+            </w:r>
+            <w:r>
+              <w:rPr>
+                <w:rFonts w:asciiTheme="minorHAnsi" w:eastAsiaTheme="minorEastAsia" w:hAnsiTheme="minorHAnsi" w:cstheme="minorBidi"/>
+                <w:noProof/>
+                <w:kern w:val="2"/>
+                <w:sz w:val="24"/>
+                <w:szCs w:val="24"/>
+                <w14:ligatures w14:val="standardContextual"/>
+              </w:rPr>
+              <w:tab/>
+            </w:r>
+            <w:r>
+              <w:rPr>
+                <w:rStyle w:val="Hyperlink"/>
+                <w:noProof/>
+              </w:rPr>
+              <w:t>Future Work</w:t>
+            </w:r>
+            <w:r>
+              <w:rPr>
+                <w:noProof/>
+                <w:webHidden/>
+              </w:rPr>
+              <w:tab/>
+            </w:r>
+            <w:r>
+              <w:rPr>
+                <w:noProof/>
+                <w:webHidden/>
+              </w:rPr>
+              <w:fldChar w:fldCharType="begin"/>
+            </w:r>
+            <w:r>
+              <w:rPr>
+                <w:noProof/>
+                <w:webHidden/>
+              </w:rPr>
+              <w:instrText xml:space="preserve"> PAGEREF _Toc184556318 \h </w:instrText>
+            </w:r>
+            <w:r>
+              <w:rPr>
+                <w:noProof/>
+                <w:webHidden/>
+              </w:rPr>
+            </w:r>
+            <w:r>
+              <w:rPr>
+                <w:noProof/>
+                <w:webHidden/>
+              </w:rPr>
+              <w:fldChar w:fldCharType="separate"/>
+            </w:r>
+            <w:r>
+              <w:rPr>
+                <w:noProof/>
+                <w:webHidden/>
+              </w:rPr>
+              <w:t>33</w:t>
+            </w:r>
+            <w:r>
+              <w:rPr>
+                <w:noProof/>
+                <w:webHidden/>
+              </w:rPr>
+              <w:fldChar w:fldCharType="end"/>
+            </w:r>
+          </w:hyperlink>
+        </w:p>
+        <w:p>
+          <w:pPr>
+            <w:pStyle w:val="TOC2"/>
+            <w:tabs>
+              <w:tab w:val="left" w:pos="1200"/>
+              <w:tab w:val="right" w:leader="dot" w:pos="9350"/>
+            </w:tabs>
+            <w:rPr>
+              <w:rFonts w:asciiTheme="minorHAnsi" w:eastAsiaTheme="minorEastAsia" w:hAnsiTheme="minorHAnsi" w:cstheme="minorBidi"/>
+              <w:noProof/>
+              <w:kern w:val="2"/>
+              <w:sz w:val="24"/>
+              <w:szCs w:val="24"/>
+              <w14:ligatures w14:val="standardContextual"/>
+            </w:rPr>
+          </w:pPr>
+          <w:hyperlink w:anchor="_Toc184556319" w:history="1">
+            <w:r>
+              <w:rPr>
+                <w:rStyle w:val="Hyperlink"/>
+                <w:noProof/>
+              </w:rPr>
+              <w:t>VIII.1.</w:t>
+            </w:r>
+            <w:r>
+              <w:rPr>
+                <w:rFonts w:asciiTheme="minorHAnsi" w:eastAsiaTheme="minorEastAsia" w:hAnsiTheme="minorHAnsi" w:cstheme="minorBidi"/>
+                <w:noProof/>
+                <w:kern w:val="2"/>
+                <w:sz w:val="24"/>
+                <w:szCs w:val="24"/>
+                <w14:ligatures w14:val="standardContextual"/>
+              </w:rPr>
+              <w:tab/>
+            </w:r>
+            <w:r>
+              <w:rPr>
+                <w:rStyle w:val="Hyperlink"/>
+                <w:noProof/>
+              </w:rPr>
+              <w:t>Module 4</w:t>
+            </w:r>
+            <w:r>
+              <w:rPr>
+                <w:noProof/>
+                <w:webHidden/>
+              </w:rPr>
+              <w:tab/>
+            </w:r>
+            <w:r>
+              <w:rPr>
+                <w:noProof/>
+                <w:webHidden/>
+              </w:rPr>
+              <w:fldChar w:fldCharType="begin"/>
+            </w:r>
+            <w:r>
+              <w:rPr>
+                <w:noProof/>
+                <w:webHidden/>
+              </w:rPr>
+              <w:instrText xml:space="preserve"> PAGEREF _Toc184556319 \h </w:instrText>
+            </w:r>
+            <w:r>
+              <w:rPr>
+                <w:noProof/>
+                <w:webHidden/>
+              </w:rPr>
+            </w:r>
+            <w:r>
+              <w:rPr>
+                <w:noProof/>
+                <w:webHidden/>
+              </w:rPr>
+              <w:fldChar w:fldCharType="separate"/>
+            </w:r>
+            <w:r>
+              <w:rPr>
+                <w:noProof/>
+                <w:webHidden/>
+              </w:rPr>
+              <w:t>33</w:t>
+            </w:r>
+            <w:r>
+              <w:rPr>
+                <w:noProof/>
+                <w:webHidden/>
+              </w:rPr>
+              <w:fldChar w:fldCharType="end"/>
+            </w:r>
+          </w:hyperlink>
+        </w:p>
+        <w:p>
+          <w:pPr>
+            <w:pStyle w:val="TOC2"/>
+            <w:tabs>
+              <w:tab w:val="left" w:pos="1200"/>
+              <w:tab w:val="right" w:leader="dot" w:pos="9350"/>
+            </w:tabs>
+            <w:rPr>
+              <w:rFonts w:asciiTheme="minorHAnsi" w:eastAsiaTheme="minorEastAsia" w:hAnsiTheme="minorHAnsi" w:cstheme="minorBidi"/>
+              <w:noProof/>
+              <w:kern w:val="2"/>
+              <w:sz w:val="24"/>
+              <w:szCs w:val="24"/>
+              <w14:ligatures w14:val="standardContextual"/>
+            </w:rPr>
+          </w:pPr>
+          <w:hyperlink w:anchor="_Toc184556320" w:history="1">
+            <w:r>
+              <w:rPr>
+                <w:rStyle w:val="Hyperlink"/>
+                <w:noProof/>
               </w:rPr>
               <w:t>VIII.2.</w:t>
             </w:r>
             <w:r>
+              <w:rPr>
+                <w:rFonts w:asciiTheme="minorHAnsi" w:eastAsiaTheme="minorEastAsia" w:hAnsiTheme="minorHAnsi" w:cstheme="minorBidi"/>
+                <w:noProof/>
+                <w:kern w:val="2"/>
+                <w:sz w:val="24"/>
+                <w:szCs w:val="24"/>
+                <w14:ligatures w14:val="standardContextual"/>
+              </w:rPr>
               <w:tab/>
             </w:r>
             <w:r>
               <w:rPr>
                 <w:rStyle w:val="Hyperlink"/>
+                <w:noProof/>
               </w:rPr>
               <w:t>Module 5</w:t>
             </w:r>
             <w:r>
+              <w:rPr>
+                <w:noProof/>
+                <w:webHidden/>
+              </w:rPr>
               <w:tab/>
             </w:r>
             <w:r>
+              <w:rPr>
+                <w:noProof/>
+                <w:webHidden/>
+              </w:rPr>
               <w:fldChar w:fldCharType="begin"/>
             </w:r>
             <w:r>
-              <w:instrText>PAGEREF _Toc233211643 \h</w:instrText>
-            </w:r>
-            <w:r>
+              <w:rPr>
+                <w:noProof/>
+                <w:webHidden/>
+              </w:rPr>
+              <w:instrText xml:space="preserve"> PAGEREF _Toc184556320 \h </w:instrText>
+            </w:r>
+            <w:r>
+              <w:rPr>
+                <w:noProof/>
+                <w:webHidden/>
+              </w:rPr>
+            </w:r>
+            <w:r>
+              <w:rPr>
+                <w:noProof/>
+                <w:webHidden/>
+              </w:rPr>
               <w:fldChar w:fldCharType="separate"/>
             </w:r>
             <w:r>
               <w:rPr>
-                <w:rStyle w:val="Hyperlink"/>
-              </w:rPr>
-              <w:t>30</w:t>
-            </w:r>
-            <w:r>
+                <w:noProof/>
+                <w:webHidden/>
+              </w:rPr>
+              <w:t>33</w:t>
+            </w:r>
+            <w:r>
+              <w:rPr>
+                <w:noProof/>
+                <w:webHidden/>
+              </w:rPr>
               <w:fldChar w:fldCharType="end"/>
             </w:r>
           </w:hyperlink>
@@ -1625,144 +2647,6 @@
               <w:rStyle w:val="Hyperlink"/>
             </w:rPr>
           </w:pPr>
-          <w:hyperlink w:anchor="_Toc729789074">
-            <w:r>
-              <w:rPr>
-                <w:rStyle w:val="Hyperlink"/>
-              </w:rPr>
-              <w:t>IX.</w:t>
-            </w:r>
-            <w:r>
-              <w:tab/>
-            </w:r>
-            <w:r>
-              <w:rPr>
-                <w:rStyle w:val="Hyperlink"/>
-              </w:rPr>
-              <w:t>Glossary</w:t>
-            </w:r>
-            <w:r>
-              <w:tab/>
-            </w:r>
-            <w:r>
-              <w:fldChar w:fldCharType="begin"/>
-            </w:r>
-            <w:r>
-              <w:instrText>PAGEREF _Toc729789074 \h</w:instrText>
-            </w:r>
-            <w:r>
-              <w:fldChar w:fldCharType="separate"/>
-            </w:r>
-            <w:r>
-              <w:rPr>
-                <w:rStyle w:val="Hyperlink"/>
-              </w:rPr>
-              <w:t>30</w:t>
-            </w:r>
-            <w:r>
-              <w:fldChar w:fldCharType="end"/>
-            </w:r>
-          </w:hyperlink>
-        </w:p>
-        <w:p>
-          <w:pPr>
-            <w:pStyle w:val="TOC1"/>
-            <w:tabs>
-              <w:tab w:val="left" w:pos="435"/>
-              <w:tab w:val="right" w:leader="dot" w:pos="9345"/>
-            </w:tabs>
-            <w:rPr>
-              <w:rStyle w:val="Hyperlink"/>
-            </w:rPr>
-          </w:pPr>
-          <w:hyperlink w:anchor="_Toc910125439">
-            <w:r>
-              <w:rPr>
-                <w:rStyle w:val="Hyperlink"/>
-              </w:rPr>
-              <w:t>X.</w:t>
-            </w:r>
-            <w:r>
-              <w:tab/>
-            </w:r>
-            <w:r>
-              <w:rPr>
-                <w:rStyle w:val="Hyperlink"/>
-              </w:rPr>
-              <w:t>References</w:t>
-            </w:r>
-            <w:r>
-              <w:tab/>
-            </w:r>
-            <w:r>
-              <w:fldChar w:fldCharType="begin"/>
-            </w:r>
-            <w:r>
-              <w:instrText>PAGEREF _Toc910125439 \h</w:instrText>
-            </w:r>
-            <w:r>
-              <w:fldChar w:fldCharType="separate"/>
-            </w:r>
-            <w:r>
-              <w:rPr>
-                <w:rStyle w:val="Hyperlink"/>
-              </w:rPr>
-              <w:t>30</w:t>
-            </w:r>
-            <w:r>
-              <w:fldChar w:fldCharType="end"/>
-            </w:r>
-          </w:hyperlink>
-        </w:p>
-        <w:p>
-          <w:pPr>
-            <w:pStyle w:val="TOC1"/>
-            <w:tabs>
-              <w:tab w:val="left" w:pos="435"/>
-              <w:tab w:val="right" w:leader="dot" w:pos="9345"/>
-            </w:tabs>
-            <w:rPr>
-              <w:rStyle w:val="Hyperlink"/>
-            </w:rPr>
-          </w:pPr>
-          <w:hyperlink w:anchor="_Toc2079372132">
-            <w:r>
-              <w:rPr>
-                <w:rStyle w:val="Hyperlink"/>
-              </w:rPr>
-              <w:t>XI.</w:t>
-            </w:r>
-            <w:r>
-              <w:tab/>
-            </w:r>
-            <w:r>
-              <w:rPr>
-                <w:rStyle w:val="Hyperlink"/>
-              </w:rPr>
-              <w:t>Appendices</w:t>
-            </w:r>
-            <w:r>
-              <w:tab/>
-            </w:r>
-            <w:r>
-              <w:fldChar w:fldCharType="begin"/>
-            </w:r>
-            <w:r>
-              <w:instrText>PAGEREF _Toc2079372132 \h</w:instrText>
-            </w:r>
-            <w:r>
-              <w:fldChar w:fldCharType="separate"/>
-            </w:r>
-            <w:r>
-              <w:rPr>
-                <w:rStyle w:val="Hyperlink"/>
-              </w:rPr>
-              <w:t>30</w:t>
-            </w:r>
-            <w:r>
-              <w:fldChar w:fldCharType="end"/>
-            </w:r>
-          </w:hyperlink>
           <w:r>
             <w:fldChar w:fldCharType="end"/>
           </w:r>
@@ -1800,7 +2684,7 @@
         <w:pStyle w:val="Heading1"/>
       </w:pPr>
       <w:bookmarkStart w:id="1" w:name="_fkgxv1fhrsl"/>
-      <w:bookmarkStart w:id="2" w:name="_Toc1635015511"/>
+      <w:bookmarkStart w:id="2" w:name="_Toc184556295"/>
       <w:bookmarkEnd w:id="1"/>
       <w:r>
         <w:lastRenderedPageBreak/>
@@ -1837,7 +2721,7 @@
       <w:pPr>
         <w:pStyle w:val="Heading2"/>
       </w:pPr>
-      <w:bookmarkStart w:id="4" w:name="_Toc196817640"/>
+      <w:bookmarkStart w:id="4" w:name="_Toc184556296"/>
       <w:r>
         <w:t>Project Overview</w:t>
       </w:r>
@@ -1845,7 +2729,16 @@
     </w:p>
     <w:p>
       <w:r>
-        <w:t xml:space="preserve">The Mass Spectrometer Interface consists of five primary modules, each designed to address specific aspects of data analysis. While Modules 1 and 2 focus on gas concentration calculations and other foundational functionalities, Modules 3, 4, and 5 are the core focus of this project due to their advanced and integrative roles.  </w:t>
+        <w:t xml:space="preserve">The Mass Spectrometer Interface consists of five primary modules, each designed to address specific aspects of data analysis. </w:t>
+      </w:r>
+      <w:r>
+        <w:t xml:space="preserve">Modules 3, 4, and 5 are </w:t>
+      </w:r>
+      <w:r>
+        <w:t>the focus of this report</w:t>
+      </w:r>
+      <w:r>
+        <w:t xml:space="preserve"> and our attention, since modules 1 and 2 were already complete at the beginning of the semester.</w:t>
       </w:r>
     </w:p>
     <w:p>
@@ -1867,7 +2760,7 @@
         <w:t>₂</w:t>
       </w:r>
       <w:r>
-        <w:t>, and visualizes their trends over time. Additionally, it introduces a real-time derivative calculation of these ratios, providing researchers with deeper insights into gas exchange dynamics during experiments. The graphical tools in this module allow users to dynamically manipulate scales and isolate key data ranges for precise analysis.</w:t>
+        <w:t>, and visualizes their trends over time. Additionally, it introduces a real-time derivative calculation of these ratios, providing researchers with insights into gas exchange dynamics during experiments. The graphical tools in this module allow users to dynamically manipulate scales and isolate key data ranges for precise analysis.</w:t>
       </w:r>
     </w:p>
     <w:p>
@@ -1920,7 +2813,7 @@
           <w:szCs w:val="22"/>
         </w:rPr>
       </w:pPr>
-      <w:bookmarkStart w:id="5" w:name="_Toc444722208"/>
+      <w:bookmarkStart w:id="5" w:name="_Toc184556297"/>
       <w:r>
         <w:t>Development and Stakeholder Context</w:t>
       </w:r>
@@ -1937,14 +2830,14 @@
         <w:t>As academic researchers, they primarily value accuracy and usability.</w:t>
       </w:r>
       <w:r>
-        <w:t xml:space="preserve"> Our modules need to represent data accurately so that it can be used in academic </w:t>
+        <w:t xml:space="preserve"> Our modules need to represent data accurately so that it can be used in academic studies</w:t>
+      </w:r>
+      <w:r>
+        <w:t xml:space="preserve">, and it needs to be use-able by researchers from widely varying backgrounds, including </w:t>
       </w:r>
       <w:r>
         <w:lastRenderedPageBreak/>
-        <w:t>studies</w:t>
-      </w:r>
-      <w:r>
-        <w:t>, and it needs to be use-able by researchers from widely varying backgrounds, including a complete inexperience with coding.</w:t>
+        <w:t>a complete inexperience with coding.</w:t>
       </w:r>
       <w:r>
         <w:t xml:space="preserve"> </w:t>
@@ -2003,7 +2896,7 @@
       <w:pPr>
         <w:pStyle w:val="Heading2"/>
       </w:pPr>
-      <w:bookmarkStart w:id="6" w:name="_Toc814554923"/>
+      <w:bookmarkStart w:id="6" w:name="_Toc184556298"/>
       <w:r>
         <w:t>Document Scope</w:t>
       </w:r>
@@ -2016,6 +2909,8 @@
       <w:r>
         <w:rPr>
           <w:rStyle w:val="Strong"/>
+          <w:b w:val="0"/>
+          <w:bCs w:val="0"/>
         </w:rPr>
         <w:t>Mass Spectrometer Interface</w:t>
       </w:r>
@@ -2027,7 +2922,7 @@
       <w:pPr>
         <w:pStyle w:val="Heading1"/>
       </w:pPr>
-      <w:bookmarkStart w:id="7" w:name="_Toc1876163869"/>
+      <w:bookmarkStart w:id="7" w:name="_Toc184556299"/>
       <w:r>
         <w:t>Team Members - Bios and Project Roles</w:t>
       </w:r>
@@ -2046,7 +2941,7 @@
           <w:b/>
         </w:rPr>
       </w:pPr>
-      <w:bookmarkStart w:id="8" w:name="_Toc1784967106"/>
+      <w:bookmarkStart w:id="8" w:name="_Toc184556300"/>
       <w:r>
         <w:rPr>
           <w:rStyle w:val="Strong"/>
@@ -2119,7 +3014,7 @@
           <w:b/>
         </w:rPr>
       </w:pPr>
-      <w:bookmarkStart w:id="9" w:name="_Toc1164030691"/>
+      <w:bookmarkStart w:id="9" w:name="_Toc184556301"/>
       <w:r>
         <w:rPr>
           <w:rStyle w:val="Strong"/>
@@ -2172,7 +3067,7 @@
         <w:pStyle w:val="Heading1"/>
       </w:pPr>
       <w:bookmarkStart w:id="10" w:name="_b66lqfs9p8ml"/>
-      <w:bookmarkStart w:id="11" w:name="_Toc255764269"/>
+      <w:bookmarkStart w:id="11" w:name="_Toc184556302"/>
       <w:bookmarkEnd w:id="10"/>
       <w:r>
         <w:t>Project Requirements</w:t>
@@ -2216,33 +3111,33 @@
         <w:rPr>
           <w:color w:val="000000" w:themeColor="text1"/>
         </w:rPr>
-        <w:t>). Determining what affects plants’ respiration rate, or their breathing rate, is incredibly valuable data. These factors point backwards in time, reflecting causes for evolutionary trends, and forwards in time, providing opportunities to improve agriculture. We can use a mass spectrometer to measure this breathing rate. The mass spectrometer measures the amount of CO</w:t>
-      </w:r>
-      <w:r>
-        <w:rPr>
-          <w:color w:val="000000" w:themeColor="text1"/>
-          <w:vertAlign w:val="subscript"/>
-        </w:rPr>
-        <w:t>2</w:t>
-      </w:r>
-      <w:r>
-        <w:rPr>
-          <w:color w:val="000000" w:themeColor="text1"/>
-        </w:rPr>
-        <w:t xml:space="preserve"> and O</w:t>
-      </w:r>
-      <w:r>
-        <w:rPr>
-          <w:color w:val="000000" w:themeColor="text1"/>
-          <w:vertAlign w:val="subscript"/>
-        </w:rPr>
-        <w:t>2</w:t>
-      </w:r>
-      <w:r>
-        <w:rPr>
-          <w:color w:val="000000" w:themeColor="text1"/>
-        </w:rPr>
-        <w:t xml:space="preserve"> in the air, and so the respiration rate is the change in each of those.</w:t>
+        <w:t xml:space="preserve">). Determining what affects plants’ respiration rate, or their breathing rate, is incredibly valuable data. These factors point backwards in time, reflecting causes for evolutionary trends, and forwards in time, providing opportunities to improve agriculture. We can use a mass spectrometer to measure this breathing rate. The mass spectrometer measures </w:t>
+      </w:r>
+      <w:r>
+        <w:rPr>
+          <w:color w:val="000000" w:themeColor="text1"/>
+        </w:rPr>
+        <w:t xml:space="preserve">volumes of </w:t>
+      </w:r>
+      <w:proofErr w:type="gramStart"/>
+      <w:r>
+        <w:rPr>
+          <w:color w:val="000000" w:themeColor="text1"/>
+        </w:rPr>
+        <w:t>gasses</w:t>
+      </w:r>
+      <w:proofErr w:type="gramEnd"/>
+      <w:r>
+        <w:rPr>
+          <w:color w:val="000000" w:themeColor="text1"/>
+        </w:rPr>
+        <w:t>, enabling us to see the flow of carbon dioxide and oxygen, and even different isotopes</w:t>
+      </w:r>
+      <w:r>
+        <w:rPr>
+          <w:color w:val="000000" w:themeColor="text1"/>
+        </w:rPr>
+        <w:t>.</w:t>
       </w:r>
     </w:p>
     <w:p>
@@ -2291,7 +3186,7 @@
       <w:pPr>
         <w:pStyle w:val="Heading2"/>
       </w:pPr>
-      <w:bookmarkStart w:id="12" w:name="_Toc1421309409"/>
+      <w:bookmarkStart w:id="12" w:name="_Toc184556303"/>
       <w:r>
         <w:t>System Specification</w:t>
       </w:r>
@@ -12726,7 +13621,7 @@
       <w:pPr>
         <w:pStyle w:val="Heading2"/>
       </w:pPr>
-      <w:bookmarkStart w:id="13" w:name="_Toc1328836441"/>
+      <w:bookmarkStart w:id="13" w:name="_Toc184556304"/>
       <w:r>
         <w:t>System Evolution</w:t>
       </w:r>
@@ -12743,21 +13638,7 @@
         <w:rPr>
           <w:color w:val="000000" w:themeColor="text1"/>
         </w:rPr>
-        <w:t xml:space="preserve">The Cousins Lab’s relationship with WSU places it in a position to enlist Computer Science students to work on this codebase each year as part of their capstone. We see this in the project’s history, having two teams as previous maintainers. The sponsor liaison, Dr. Cousins, has voiced an intention to have software created for many of the instruments in the lab. With these considerations, we should make our software compatible with different machines if </w:t>
-      </w:r>
-      <w:proofErr w:type="gramStart"/>
-      <w:r>
-        <w:rPr>
-          <w:color w:val="000000" w:themeColor="text1"/>
-        </w:rPr>
-        <w:t>possible, and</w:t>
-      </w:r>
-      <w:proofErr w:type="gramEnd"/>
-      <w:r>
-        <w:rPr>
-          <w:color w:val="000000" w:themeColor="text1"/>
-        </w:rPr>
-        <w:t xml:space="preserve"> make it maintainable and extendable by software engineers with the skill and education level of a college senior. </w:t>
+        <w:t xml:space="preserve">The Cousins Lab’s relationship with WSU places it in a position to enlist Computer Science students to work on this codebase each year as part of their capstone. We see this in the project’s history, having two teams as previous maintainers. The sponsor liaison, Dr. Cousins, has voiced an intention to have software created for many of the instruments in the lab. With these considerations, we should make our software compatible with different machines if possible and make it maintainable and extendable by software engineers with the skill and education level of a college senior. </w:t>
       </w:r>
     </w:p>
     <w:p>
@@ -12779,7 +13660,19 @@
         <w:rPr>
           <w:color w:val="000000" w:themeColor="text1"/>
         </w:rPr>
-        <w:t>We can see what this looks like from the issues and opportunities presented by previous teams. For instance, the modules written from the lab’s primary Mass Spectrometer, may be usable for the second one, provided we write software to reformat its data stream. In another case, some of the existing code lacks basic files to enable maintenance, like a requirements.txt for relevant Python libraries or the context files for executable creation.</w:t>
+        <w:t>We can see what this looks like from the issues and opportunities presented by previous teams. For instance, the modules written from the lab’s primary Mass Spectrometer, may be usable for the second one, provided we write software to reformat its data stream. In another case, some of the existing code lacks</w:t>
+      </w:r>
+      <w:r>
+        <w:rPr>
+          <w:color w:val="000000" w:themeColor="text1"/>
+        </w:rPr>
+        <w:t>/lacked</w:t>
+      </w:r>
+      <w:r>
+        <w:rPr>
+          <w:color w:val="000000" w:themeColor="text1"/>
+        </w:rPr>
+        <w:t xml:space="preserve"> basic files to enable maintenance, like a requirements.txt for relevant Python libraries or the context files for executable creation.</w:t>
       </w:r>
     </w:p>
     <w:p>
@@ -12787,7 +13680,7 @@
         <w:pStyle w:val="Heading1"/>
       </w:pPr>
       <w:bookmarkStart w:id="14" w:name="_16kbj35etpc4"/>
-      <w:bookmarkStart w:id="15" w:name="_Toc1437750258"/>
+      <w:bookmarkStart w:id="15" w:name="_Toc184556305"/>
       <w:bookmarkEnd w:id="14"/>
       <w:r>
         <w:t>Solution Approach</w:t>
@@ -12815,7 +13708,7 @@
         <w:pStyle w:val="Heading2"/>
       </w:pPr>
       <w:bookmarkStart w:id="17" w:name="_Toc180347058"/>
-      <w:bookmarkStart w:id="18" w:name="_Toc1861140816"/>
+      <w:bookmarkStart w:id="18" w:name="_Toc184556306"/>
       <w:r>
         <w:t>System Overview</w:t>
       </w:r>
@@ -12842,7 +13735,7 @@
         <w:pStyle w:val="Heading2"/>
       </w:pPr>
       <w:bookmarkStart w:id="19" w:name="_Toc180347059"/>
-      <w:bookmarkStart w:id="20" w:name="_Toc168120254"/>
+      <w:bookmarkStart w:id="20" w:name="_Toc184556307"/>
       <w:r>
         <w:t>Architecture Design</w:t>
       </w:r>
@@ -12882,7 +13775,51 @@
         <w:rPr>
           <w:color w:val="000000" w:themeColor="text1"/>
         </w:rPr>
-        <w:t xml:space="preserve">' architecture design focuses on Module 5. Each module in the system operates as a standalone program, but Module 5 is the primary module requiring architectural design innovation, as most other modules remain stable and do not necessitate changes. The team has adopted a Pipe and Filter architecture for this design, which is particularly well-suited for this system's data processing requirements. The system requires data to be read from a file, normalized, plotted, and then transformed. This process fits Pipe and Filter architecture well. This approach allows for clear separation of concerns, where data flows through a series of independent filters (or stages), each performing specific tasks such as reading, processing, and visualizing data. This modular design enhances flexibility, scalability, and maintainability, making it easier to integrate new features or modify existing ones without affecting the entire system. By leveraging this architecture, Team Linnaeus ensures a clean and efficient flow of data from input to output, supporting both current and future needs. The system begins with the User Interface (UI) component, which allows users to specify a file path and view plotted data and calculation results. The UI interacts with the File Reader, which reads raw data from the CSV file provided by the user and passes it to the Data Processor. The Data Processor then normalizes the raw data by applying a natural logarithmic transformation, preparing it for further steps. Once processed, the data is sent to the Graphing Engine, which updates the current graph by integrating the new data. The updated graph is then displayed in the UI for the user and sent to the Calculation Engine. The Calculation Engine performs further computations on the processed data, producing analytical results that are also displayed in the UI such as the </w:t>
+        <w:t xml:space="preserve">' architecture design focuses on Module 5. Each module in the system operates as a standalone program, but Module 5 is the primary module requiring architectural design innovation, as most other modules remain stable and do not necessitate changes. </w:t>
+      </w:r>
+    </w:p>
+    <w:p>
+      <w:pPr>
+        <w:spacing w:after="0"/>
+        <w:rPr>
+          <w:color w:val="000000" w:themeColor="text1"/>
+        </w:rPr>
+      </w:pPr>
+    </w:p>
+    <w:p>
+      <w:pPr>
+        <w:spacing w:after="0"/>
+        <w:rPr>
+          <w:color w:val="000000" w:themeColor="text1"/>
+        </w:rPr>
+      </w:pPr>
+      <w:r>
+        <w:rPr>
+          <w:color w:val="000000" w:themeColor="text1"/>
+        </w:rPr>
+        <w:t xml:space="preserve">The team has adopted a Pipe and Filter architecture for this design, which is particularly well-suited for this system's data processing requirements. The system requires data to be read from a file, normalized, plotted, and then transformed. This process fits Pipe and Filter architecture well. This approach allows for clear separation of concerns, where data flows through a series of independent filters (or stages), each performing specific tasks such as reading, processing, and visualizing data. This modular design enhances flexibility, scalability, and maintainability, making it easier to integrate new features or modify existing ones without affecting the entire system. By leveraging this architecture, Team Linnaeus ensures a clean and efficient flow of data from input to output, supporting both current and future needs. </w:t>
+      </w:r>
+    </w:p>
+    <w:p>
+      <w:pPr>
+        <w:spacing w:after="0"/>
+        <w:rPr>
+          <w:color w:val="000000" w:themeColor="text1"/>
+        </w:rPr>
+      </w:pPr>
+    </w:p>
+    <w:p>
+      <w:pPr>
+        <w:spacing w:after="0"/>
+        <w:rPr>
+          <w:color w:val="000000" w:themeColor="text1"/>
+        </w:rPr>
+      </w:pPr>
+      <w:r>
+        <w:rPr>
+          <w:color w:val="000000" w:themeColor="text1"/>
+        </w:rPr>
+        <w:t xml:space="preserve">The system begins with the User Interface (UI) component, which allows users to specify a file path and view plotted data and calculation results. The UI interacts with the File Reader, which reads raw data from the CSV file provided by the user and passes it to the Data Processor. The Data Processor then normalizes the raw data by applying a natural logarithmic transformation, preparing it for further steps. Once processed, the data is sent to the Graphing Engine, which updates the current graph by integrating the new data. The updated graph is then displayed in the UI for the user and sent to the Calculation Engine. The Calculation Engine performs further computations on the processed data, producing analytical results that are also displayed in the UI such as the </w:t>
       </w:r>
       <w:proofErr w:type="gramStart"/>
       <w:r>
@@ -14700,7 +15637,7 @@
         <w:pStyle w:val="Heading2"/>
       </w:pPr>
       <w:bookmarkStart w:id="28" w:name="_Toc180347067"/>
-      <w:bookmarkStart w:id="29" w:name="_Toc1175717768"/>
+      <w:bookmarkStart w:id="29" w:name="_Toc184556308"/>
       <w:r>
         <w:t>Data design</w:t>
       </w:r>
@@ -14951,7 +15888,7 @@
         <w:pStyle w:val="Heading2"/>
       </w:pPr>
       <w:bookmarkStart w:id="37" w:name="_Toc180347075"/>
-      <w:bookmarkStart w:id="38" w:name="_Toc1929566625"/>
+      <w:bookmarkStart w:id="38" w:name="_Toc184556309"/>
       <w:r>
         <w:t>User Interface Design</w:t>
       </w:r>
@@ -15042,7 +15979,7 @@
           <w:noProof/>
         </w:rPr>
         <w:drawing>
-          <wp:inline distT="0" distB="0" distL="0" distR="0" wp14:anchorId="0FD19BFA" wp14:editId="5E535F34">
+          <wp:inline distT="0" distB="0" distL="0" distR="0" wp14:anchorId="0FD19BFA" wp14:editId="27C755BB">
             <wp:extent cx="6562726" cy="1514475"/>
             <wp:effectExtent l="0" t="0" r="0" b="0"/>
             <wp:docPr id="74189487" name="Picture 74189487" descr="A screen shot of a graph&#10;&#10;Description automatically generated"/>
@@ -15277,7 +16214,7 @@
       <w:pPr>
         <w:pStyle w:val="Heading1"/>
       </w:pPr>
-      <w:bookmarkStart w:id="39" w:name="_Toc1788438714"/>
+      <w:bookmarkStart w:id="39" w:name="_Toc184556310"/>
       <w:r>
         <w:t>Test Plan</w:t>
       </w:r>
@@ -15305,7 +16242,7 @@
       <w:pPr>
         <w:pStyle w:val="Heading2"/>
       </w:pPr>
-      <w:bookmarkStart w:id="41" w:name="_Toc368637269"/>
+      <w:bookmarkStart w:id="41" w:name="_Toc184556311"/>
       <w:r>
         <w:t>Testing Strategy</w:t>
       </w:r>
@@ -15481,7 +16418,7 @@
       <w:pPr>
         <w:pStyle w:val="Heading2"/>
       </w:pPr>
-      <w:bookmarkStart w:id="43" w:name="_Toc799186898"/>
+      <w:bookmarkStart w:id="43" w:name="_Toc184556312"/>
       <w:r>
         <w:t>Test Plans</w:t>
       </w:r>
@@ -15736,7 +16673,7 @@
         <w:pStyle w:val="Heading2"/>
       </w:pPr>
       <w:bookmarkStart w:id="49" w:name="_lnxbz9"/>
-      <w:bookmarkStart w:id="50" w:name="_Toc1578312566"/>
+      <w:bookmarkStart w:id="50" w:name="_Toc184556313"/>
       <w:bookmarkEnd w:id="49"/>
       <w:r>
         <w:t>Environment Requirements</w:t>
@@ -15976,7 +16913,7 @@
         <w:pStyle w:val="Heading1"/>
         <w:spacing w:after="0"/>
       </w:pPr>
-      <w:bookmarkStart w:id="51" w:name="_Toc1468597019"/>
+      <w:bookmarkStart w:id="51" w:name="_Toc184556314"/>
       <w:r>
         <w:t>Alpha Prototype Description</w:t>
       </w:r>
@@ -16371,7 +17308,7 @@
       <w:pPr>
         <w:pStyle w:val="Heading2"/>
       </w:pPr>
-      <w:bookmarkStart w:id="52" w:name="_Toc1632793797"/>
+      <w:bookmarkStart w:id="52" w:name="_Toc184556315"/>
       <w:r>
         <w:t>Module 3</w:t>
       </w:r>
@@ -16591,7 +17528,7 @@
       <w:pPr>
         <w:pStyle w:val="Heading2"/>
       </w:pPr>
-      <w:bookmarkStart w:id="53" w:name="_Toc947293506"/>
+      <w:bookmarkStart w:id="53" w:name="_Toc184556316"/>
       <w:r>
         <w:t>Module 4</w:t>
       </w:r>
@@ -16696,7 +17633,7 @@
       <w:pPr>
         <w:pStyle w:val="Heading1"/>
       </w:pPr>
-      <w:bookmarkStart w:id="54" w:name="_Toc2103809984"/>
+      <w:bookmarkStart w:id="54" w:name="_Toc184556317"/>
       <w:r>
         <w:lastRenderedPageBreak/>
         <w:t>Alpha Prototype Demonstration</w:t>
@@ -16769,7 +17706,7 @@
         <w:pStyle w:val="Heading1"/>
       </w:pPr>
       <w:bookmarkStart w:id="55" w:name="_3dy6vkm"/>
-      <w:bookmarkStart w:id="56" w:name="_Toc1699771927"/>
+      <w:bookmarkStart w:id="56" w:name="_Toc184556318"/>
       <w:bookmarkEnd w:id="55"/>
       <w:r>
         <w:t>Future Work</w:t>
@@ -16794,7 +17731,7 @@
       <w:pPr>
         <w:pStyle w:val="Heading2"/>
       </w:pPr>
-      <w:bookmarkStart w:id="57" w:name="_Toc527531271"/>
+      <w:bookmarkStart w:id="57" w:name="_Toc184556319"/>
       <w:r>
         <w:t>Module 4</w:t>
       </w:r>
@@ -16855,7 +17792,7 @@
       <w:pPr>
         <w:pStyle w:val="Heading2"/>
       </w:pPr>
-      <w:bookmarkStart w:id="58" w:name="_Toc233211643"/>
+      <w:bookmarkStart w:id="58" w:name="_Toc184556320"/>
       <w:r>
         <w:t>Module 5</w:t>
       </w:r>
@@ -16885,115 +17822,6 @@
       </w:r>
       <w:r>
         <w:t>the layout of the output spreadsheet.</w:t>
-      </w:r>
-    </w:p>
-    <w:p>
-      <w:pPr>
-        <w:pStyle w:val="Heading1"/>
-      </w:pPr>
-      <w:bookmarkStart w:id="59" w:name="_Toc729789074"/>
-      <w:r>
-        <w:t>Glossary</w:t>
-      </w:r>
-      <w:bookmarkEnd w:id="59"/>
-    </w:p>
-    <w:p>
-      <w:pPr>
-        <w:spacing w:after="144" w:line="240" w:lineRule="auto"/>
-      </w:pPr>
-      <w:r>
-        <w:t>Define technical terms used in the document.</w:t>
-      </w:r>
-    </w:p>
-    <w:p>
-      <w:pPr>
-        <w:pStyle w:val="Heading1"/>
-      </w:pPr>
-      <w:bookmarkStart w:id="60" w:name="_j0uce1ac0at7"/>
-      <w:bookmarkStart w:id="61" w:name="_Toc910125439"/>
-      <w:bookmarkEnd w:id="60"/>
-      <w:r>
-        <w:t>References</w:t>
-      </w:r>
-      <w:bookmarkEnd w:id="61"/>
-    </w:p>
-    <w:p>
-      <w:r>
-        <w:t>Cite your references here. -- Ensure you’re pulling them from your earlier works!</w:t>
-      </w:r>
-    </w:p>
-    <w:p>
-      <w:r>
-        <w:t xml:space="preserve">For the papers you cite give the </w:t>
-      </w:r>
-      <w:proofErr w:type="gramStart"/>
-      <w:r>
-        <w:t>authors,</w:t>
-      </w:r>
-      <w:proofErr w:type="gramEnd"/>
-      <w:r>
-        <w:t xml:space="preserve"> the title of the article, the journal name, journal volume number, date of publication and inclusive page numbers. Giving only the URL for the journal is not appropriate.</w:t>
-      </w:r>
-    </w:p>
-    <w:p>
-      <w:r>
-        <w:t>For the websites, give the title, author (if applicable) and the website URL.</w:t>
-      </w:r>
-    </w:p>
-    <w:p>
-      <w:r>
-        <w:lastRenderedPageBreak/>
-        <w:t>Please use either Chicago or IEEE format for your citations</w:t>
-      </w:r>
-    </w:p>
-    <w:p>
-      <w:pPr>
-        <w:pStyle w:val="Heading1"/>
-      </w:pPr>
-      <w:bookmarkStart w:id="62" w:name="_e40a8laeeh1a"/>
-      <w:bookmarkEnd w:id="62"/>
-      <w:r>
-        <w:t xml:space="preserve"> </w:t>
-      </w:r>
-      <w:bookmarkStart w:id="63" w:name="_Toc2079372132"/>
-      <w:r>
-        <w:t>Appendices</w:t>
-      </w:r>
-      <w:bookmarkEnd w:id="63"/>
-    </w:p>
-    <w:p>
-      <w:pPr>
-        <w:ind w:left="360"/>
-      </w:pPr>
-      <w:r>
-        <w:t>As needed, copy over your appendices for the various sections. You can have as many appendices as required. Normally, they’re numbered with letters:</w:t>
-      </w:r>
-      <w:r>
-        <w:br/>
-        <w:t xml:space="preserve">Appendix </w:t>
-      </w:r>
-      <w:proofErr w:type="spellStart"/>
-      <w:r>
-        <w:t>A</w:t>
-      </w:r>
-      <w:proofErr w:type="spellEnd"/>
-      <w:r>
-        <w:br/>
-        <w:t>Appendix B</w:t>
-      </w:r>
-      <w:r>
-        <w:br/>
-        <w:t>…</w:t>
-      </w:r>
-      <w:r>
-        <w:br/>
-        <w:t xml:space="preserve">Appendix </w:t>
-      </w:r>
-      <w:r>
-        <w:rPr>
-          <w:i/>
-        </w:rPr>
-        <w:t>n</w:t>
       </w:r>
     </w:p>
     <w:sectPr>

</xml_diff>

<commit_message>
Made minor modifications to PrototypeReport
</commit_message>
<xml_diff>
--- a/documentation/PrototypeReport.docx
+++ b/documentation/PrototypeReport.docx
@@ -1,6 +1,6 @@
 
 <file path=word/document.xml><?xml version="1.0" encoding="utf-8"?>
-<w:document xmlns:wpc="http://schemas.microsoft.com/office/word/2010/wordprocessingCanvas" xmlns:cx="http://schemas.microsoft.com/office/drawing/2014/chartex" xmlns:cx1="http://schemas.microsoft.com/office/drawing/2015/9/8/chartex" xmlns:cx2="http://schemas.microsoft.com/office/drawing/2015/10/21/chartex" xmlns:cx3="http://schemas.microsoft.com/office/drawing/2016/5/9/chartex" xmlns:cx4="http://schemas.microsoft.com/office/drawing/2016/5/10/chartex" xmlns:cx5="http://schemas.microsoft.com/office/drawing/2016/5/11/chartex" xmlns:cx6="http://schemas.microsoft.com/office/drawing/2016/5/12/chartex" xmlns:cx7="http://schemas.microsoft.com/office/drawing/2016/5/13/chartex" xmlns:cx8="http://schemas.microsoft.com/office/drawing/2016/5/14/chartex" xmlns:mc="http://schemas.openxmlformats.org/markup-compatibility/2006" xmlns:aink="http://schemas.microsoft.com/office/drawing/2016/ink" xmlns:am3d="http://schemas.microsoft.com/office/drawing/2017/model3d" xmlns:o="urn:schemas-microsoft-com:office:office" xmlns:oel="http://schemas.microsoft.com/office/2019/extlst" xmlns:r="http://schemas.openxmlformats.org/officeDocument/2006/relationships" xmlns:m="http://schemas.openxmlformats.org/officeDocument/2006/math" xmlns:v="urn:schemas-microsoft-com:vml" xmlns:wp14="http://schemas.microsoft.com/office/word/2010/wordprocessingDrawing" xmlns:wp="http://schemas.openxmlformats.org/drawingml/2006/wordprocessingDrawing" xmlns:w10="urn:schemas-microsoft-com:office:word" xmlns:w="http://schemas.openxmlformats.org/wordprocessingml/2006/main" xmlns:w14="http://schemas.microsoft.com/office/word/2010/wordml" xmlns:w15="http://schemas.microsoft.com/office/word/2012/wordml" xmlns:w16cex="http://schemas.microsoft.com/office/word/2018/wordml/cex" xmlns:w16cid="http://schemas.microsoft.com/office/word/2016/wordml/cid" xmlns:w16="http://schemas.microsoft.com/office/word/2018/wordml" xmlns:w16du="http://schemas.microsoft.com/office/word/2023/wordml/word16du" xmlns:w16sdtdh="http://schemas.microsoft.com/office/word/2020/wordml/sdtdatahash" xmlns:w16se="http://schemas.microsoft.com/office/word/2015/wordml/symex" xmlns:wpg="http://schemas.microsoft.com/office/word/2010/wordprocessingGroup" xmlns:wpi="http://schemas.microsoft.com/office/word/2010/wordprocessingInk" xmlns:wne="http://schemas.microsoft.com/office/word/2006/wordml" xmlns:wps="http://schemas.microsoft.com/office/word/2010/wordprocessingShape" mc:Ignorable="w14 w15 w16se w16cid w16 w16cex w16sdtdh w16du wp14">
+<w:document xmlns:wpc="http://schemas.microsoft.com/office/word/2010/wordprocessingCanvas" xmlns:cx="http://schemas.microsoft.com/office/drawing/2014/chartex" xmlns:cx1="http://schemas.microsoft.com/office/drawing/2015/9/8/chartex" xmlns:cx2="http://schemas.microsoft.com/office/drawing/2015/10/21/chartex" xmlns:cx3="http://schemas.microsoft.com/office/drawing/2016/5/9/chartex" xmlns:cx4="http://schemas.microsoft.com/office/drawing/2016/5/10/chartex" xmlns:cx5="http://schemas.microsoft.com/office/drawing/2016/5/11/chartex" xmlns:cx6="http://schemas.microsoft.com/office/drawing/2016/5/12/chartex" xmlns:cx7="http://schemas.microsoft.com/office/drawing/2016/5/13/chartex" xmlns:cx8="http://schemas.microsoft.com/office/drawing/2016/5/14/chartex" xmlns:mc="http://schemas.openxmlformats.org/markup-compatibility/2006" xmlns:aink="http://schemas.microsoft.com/office/drawing/2016/ink" xmlns:am3d="http://schemas.microsoft.com/office/drawing/2017/model3d" xmlns:o="urn:schemas-microsoft-com:office:office" xmlns:oel="http://schemas.microsoft.com/office/2019/extlst" xmlns:r="http://schemas.openxmlformats.org/officeDocument/2006/relationships" xmlns:m="http://schemas.openxmlformats.org/officeDocument/2006/math" xmlns:v="urn:schemas-microsoft-com:vml" xmlns:wp14="http://schemas.microsoft.com/office/word/2010/wordprocessingDrawing" xmlns:wp="http://schemas.openxmlformats.org/drawingml/2006/wordprocessingDrawing" xmlns:w10="urn:schemas-microsoft-com:office:word" xmlns:w="http://schemas.openxmlformats.org/wordprocessingml/2006/main" xmlns:w14="http://schemas.microsoft.com/office/word/2010/wordml" xmlns:w15="http://schemas.microsoft.com/office/word/2012/wordml" xmlns:w16cex="http://schemas.microsoft.com/office/word/2018/wordml/cex" xmlns:w16cid="http://schemas.microsoft.com/office/word/2016/wordml/cid" xmlns:w16="http://schemas.microsoft.com/office/word/2018/wordml" xmlns:w16du="http://schemas.microsoft.com/office/word/2023/wordml/word16du" xmlns:w16sdtdh="http://schemas.microsoft.com/office/word/2020/wordml/sdtdatahash" xmlns:w16se="http://schemas.microsoft.com/office/word/2015/wordml/symex" xmlns:wpg="http://schemas.microsoft.com/office/word/2010/wordprocessingGroup" xmlns:wpi="http://schemas.microsoft.com/office/word/2010/wordprocessingInk" xmlns:wne="http://schemas.microsoft.com/office/word/2006/wordml" xmlns:wps="http://schemas.microsoft.com/office/word/2010/wordprocessingShape" xmlns:a="http://schemas.openxmlformats.org/drawingml/2006/main" xmlns:pic="http://schemas.openxmlformats.org/drawingml/2006/picture" xmlns:a14="http://schemas.microsoft.com/office/drawing/2010/main" mc:Ignorable="w14 w15 w16se w16cid w16 w16cex w16sdtdh w16du wp14">
   <w:body>
     <w:p>
       <w:pPr>
@@ -32,7 +32,7 @@
           <w:rFonts w:ascii="Arial" w:hAnsi="Arial" w:cs="Arial"/>
         </w:rPr>
       </w:pPr>
-      <w:bookmarkStart w:id="0" w:name="_fghrny78mngo" w:colFirst="0" w:colLast="0"/>
+      <w:bookmarkStart w:name="_fghrny78mngo" w:colFirst="0" w:colLast="0" w:id="0"/>
       <w:bookmarkEnd w:id="0"/>
       <w:r>
         <w:rPr>
@@ -241,7 +241,7 @@
               <w:tab w:val="right" w:leader="dot" w:pos="9350"/>
             </w:tabs>
             <w:rPr>
-              <w:rFonts w:asciiTheme="minorHAnsi" w:eastAsiaTheme="minorEastAsia" w:hAnsiTheme="minorHAnsi" w:cstheme="minorBidi"/>
+              <w:rFonts w:asciiTheme="minorHAnsi" w:hAnsiTheme="minorHAnsi" w:eastAsiaTheme="minorEastAsia" w:cstheme="minorBidi"/>
               <w:noProof/>
               <w:kern w:val="2"/>
               <w:sz w:val="24"/>
@@ -258,7 +258,7 @@
           <w:r>
             <w:fldChar w:fldCharType="separate"/>
           </w:r>
-          <w:hyperlink w:anchor="_Toc184556295" w:history="1">
+          <w:hyperlink w:history="1" w:anchor="_Toc184556295">
             <w:r>
               <w:rPr>
                 <w:rStyle w:val="Hyperlink"/>
@@ -268,7 +268,7 @@
             </w:r>
             <w:r>
               <w:rPr>
-                <w:rFonts w:asciiTheme="minorHAnsi" w:eastAsiaTheme="minorEastAsia" w:hAnsiTheme="minorHAnsi" w:cstheme="minorBidi"/>
+                <w:rFonts w:asciiTheme="minorHAnsi" w:hAnsiTheme="minorHAnsi" w:eastAsiaTheme="minorEastAsia" w:cstheme="minorBidi"/>
                 <w:noProof/>
                 <w:kern w:val="2"/>
                 <w:sz w:val="24"/>
@@ -342,7 +342,7 @@
               <w:tab w:val="right" w:leader="dot" w:pos="9350"/>
             </w:tabs>
             <w:rPr>
-              <w:rFonts w:asciiTheme="minorHAnsi" w:eastAsiaTheme="minorEastAsia" w:hAnsiTheme="minorHAnsi" w:cstheme="minorBidi"/>
+              <w:rFonts w:asciiTheme="minorHAnsi" w:hAnsiTheme="minorHAnsi" w:eastAsiaTheme="minorEastAsia" w:cstheme="minorBidi"/>
               <w:noProof/>
               <w:kern w:val="2"/>
               <w:sz w:val="24"/>
@@ -350,7 +350,7 @@
               <w14:ligatures w14:val="standardContextual"/>
             </w:rPr>
           </w:pPr>
-          <w:hyperlink w:anchor="_Toc184556296" w:history="1">
+          <w:hyperlink w:history="1" w:anchor="_Toc184556296">
             <w:r>
               <w:rPr>
                 <w:rStyle w:val="Hyperlink"/>
@@ -360,7 +360,7 @@
             </w:r>
             <w:r>
               <w:rPr>
-                <w:rFonts w:asciiTheme="minorHAnsi" w:eastAsiaTheme="minorEastAsia" w:hAnsiTheme="minorHAnsi" w:cstheme="minorBidi"/>
+                <w:rFonts w:asciiTheme="minorHAnsi" w:hAnsiTheme="minorHAnsi" w:eastAsiaTheme="minorEastAsia" w:cstheme="minorBidi"/>
                 <w:noProof/>
                 <w:kern w:val="2"/>
                 <w:sz w:val="24"/>
@@ -434,7 +434,7 @@
               <w:tab w:val="right" w:leader="dot" w:pos="9350"/>
             </w:tabs>
             <w:rPr>
-              <w:rFonts w:asciiTheme="minorHAnsi" w:eastAsiaTheme="minorEastAsia" w:hAnsiTheme="minorHAnsi" w:cstheme="minorBidi"/>
+              <w:rFonts w:asciiTheme="minorHAnsi" w:hAnsiTheme="minorHAnsi" w:eastAsiaTheme="minorEastAsia" w:cstheme="minorBidi"/>
               <w:noProof/>
               <w:kern w:val="2"/>
               <w:sz w:val="24"/>
@@ -442,7 +442,7 @@
               <w14:ligatures w14:val="standardContextual"/>
             </w:rPr>
           </w:pPr>
-          <w:hyperlink w:anchor="_Toc184556297" w:history="1">
+          <w:hyperlink w:history="1" w:anchor="_Toc184556297">
             <w:r>
               <w:rPr>
                 <w:rStyle w:val="Hyperlink"/>
@@ -452,7 +452,7 @@
             </w:r>
             <w:r>
               <w:rPr>
-                <w:rFonts w:asciiTheme="minorHAnsi" w:eastAsiaTheme="minorEastAsia" w:hAnsiTheme="minorHAnsi" w:cstheme="minorBidi"/>
+                <w:rFonts w:asciiTheme="minorHAnsi" w:hAnsiTheme="minorHAnsi" w:eastAsiaTheme="minorEastAsia" w:cstheme="minorBidi"/>
                 <w:noProof/>
                 <w:kern w:val="2"/>
                 <w:sz w:val="24"/>
@@ -526,7 +526,7 @@
               <w:tab w:val="right" w:leader="dot" w:pos="9350"/>
             </w:tabs>
             <w:rPr>
-              <w:rFonts w:asciiTheme="minorHAnsi" w:eastAsiaTheme="minorEastAsia" w:hAnsiTheme="minorHAnsi" w:cstheme="minorBidi"/>
+              <w:rFonts w:asciiTheme="minorHAnsi" w:hAnsiTheme="minorHAnsi" w:eastAsiaTheme="minorEastAsia" w:cstheme="minorBidi"/>
               <w:noProof/>
               <w:kern w:val="2"/>
               <w:sz w:val="24"/>
@@ -534,7 +534,7 @@
               <w14:ligatures w14:val="standardContextual"/>
             </w:rPr>
           </w:pPr>
-          <w:hyperlink w:anchor="_Toc184556298" w:history="1">
+          <w:hyperlink w:history="1" w:anchor="_Toc184556298">
             <w:r>
               <w:rPr>
                 <w:rStyle w:val="Hyperlink"/>
@@ -544,7 +544,7 @@
             </w:r>
             <w:r>
               <w:rPr>
-                <w:rFonts w:asciiTheme="minorHAnsi" w:eastAsiaTheme="minorEastAsia" w:hAnsiTheme="minorHAnsi" w:cstheme="minorBidi"/>
+                <w:rFonts w:asciiTheme="minorHAnsi" w:hAnsiTheme="minorHAnsi" w:eastAsiaTheme="minorEastAsia" w:cstheme="minorBidi"/>
                 <w:noProof/>
                 <w:kern w:val="2"/>
                 <w:sz w:val="24"/>
@@ -618,7 +618,7 @@
               <w:tab w:val="right" w:leader="dot" w:pos="9350"/>
             </w:tabs>
             <w:rPr>
-              <w:rFonts w:asciiTheme="minorHAnsi" w:eastAsiaTheme="minorEastAsia" w:hAnsiTheme="minorHAnsi" w:cstheme="minorBidi"/>
+              <w:rFonts w:asciiTheme="minorHAnsi" w:hAnsiTheme="minorHAnsi" w:eastAsiaTheme="minorEastAsia" w:cstheme="minorBidi"/>
               <w:noProof/>
               <w:kern w:val="2"/>
               <w:sz w:val="24"/>
@@ -626,7 +626,7 @@
               <w14:ligatures w14:val="standardContextual"/>
             </w:rPr>
           </w:pPr>
-          <w:hyperlink w:anchor="_Toc184556299" w:history="1">
+          <w:hyperlink w:history="1" w:anchor="_Toc184556299">
             <w:r>
               <w:rPr>
                 <w:rStyle w:val="Hyperlink"/>
@@ -636,7 +636,7 @@
             </w:r>
             <w:r>
               <w:rPr>
-                <w:rFonts w:asciiTheme="minorHAnsi" w:eastAsiaTheme="minorEastAsia" w:hAnsiTheme="minorHAnsi" w:cstheme="minorBidi"/>
+                <w:rFonts w:asciiTheme="minorHAnsi" w:hAnsiTheme="minorHAnsi" w:eastAsiaTheme="minorEastAsia" w:cstheme="minorBidi"/>
                 <w:noProof/>
                 <w:kern w:val="2"/>
                 <w:sz w:val="24"/>
@@ -710,7 +710,7 @@
               <w:tab w:val="right" w:leader="dot" w:pos="9350"/>
             </w:tabs>
             <w:rPr>
-              <w:rFonts w:asciiTheme="minorHAnsi" w:eastAsiaTheme="minorEastAsia" w:hAnsiTheme="minorHAnsi" w:cstheme="minorBidi"/>
+              <w:rFonts w:asciiTheme="minorHAnsi" w:hAnsiTheme="minorHAnsi" w:eastAsiaTheme="minorEastAsia" w:cstheme="minorBidi"/>
               <w:noProof/>
               <w:kern w:val="2"/>
               <w:sz w:val="24"/>
@@ -718,7 +718,7 @@
               <w14:ligatures w14:val="standardContextual"/>
             </w:rPr>
           </w:pPr>
-          <w:hyperlink w:anchor="_Toc184556300" w:history="1">
+          <w:hyperlink w:history="1" w:anchor="_Toc184556300">
             <w:r>
               <w:rPr>
                 <w:rStyle w:val="Hyperlink"/>
@@ -728,7 +728,7 @@
             </w:r>
             <w:r>
               <w:rPr>
-                <w:rFonts w:asciiTheme="minorHAnsi" w:eastAsiaTheme="minorEastAsia" w:hAnsiTheme="minorHAnsi" w:cstheme="minorBidi"/>
+                <w:rFonts w:asciiTheme="minorHAnsi" w:hAnsiTheme="minorHAnsi" w:eastAsiaTheme="minorEastAsia" w:cstheme="minorBidi"/>
                 <w:noProof/>
                 <w:kern w:val="2"/>
                 <w:sz w:val="24"/>
@@ -803,7 +803,7 @@
               <w:tab w:val="right" w:leader="dot" w:pos="9350"/>
             </w:tabs>
             <w:rPr>
-              <w:rFonts w:asciiTheme="minorHAnsi" w:eastAsiaTheme="minorEastAsia" w:hAnsiTheme="minorHAnsi" w:cstheme="minorBidi"/>
+              <w:rFonts w:asciiTheme="minorHAnsi" w:hAnsiTheme="minorHAnsi" w:eastAsiaTheme="minorEastAsia" w:cstheme="minorBidi"/>
               <w:noProof/>
               <w:kern w:val="2"/>
               <w:sz w:val="24"/>
@@ -811,7 +811,7 @@
               <w14:ligatures w14:val="standardContextual"/>
             </w:rPr>
           </w:pPr>
-          <w:hyperlink w:anchor="_Toc184556301" w:history="1">
+          <w:hyperlink w:history="1" w:anchor="_Toc184556301">
             <w:r>
               <w:rPr>
                 <w:rStyle w:val="Hyperlink"/>
@@ -821,7 +821,7 @@
             </w:r>
             <w:r>
               <w:rPr>
-                <w:rFonts w:asciiTheme="minorHAnsi" w:eastAsiaTheme="minorEastAsia" w:hAnsiTheme="minorHAnsi" w:cstheme="minorBidi"/>
+                <w:rFonts w:asciiTheme="minorHAnsi" w:hAnsiTheme="minorHAnsi" w:eastAsiaTheme="minorEastAsia" w:cstheme="minorBidi"/>
                 <w:noProof/>
                 <w:kern w:val="2"/>
                 <w:sz w:val="24"/>
@@ -896,7 +896,7 @@
               <w:tab w:val="right" w:leader="dot" w:pos="9350"/>
             </w:tabs>
             <w:rPr>
-              <w:rFonts w:asciiTheme="minorHAnsi" w:eastAsiaTheme="minorEastAsia" w:hAnsiTheme="minorHAnsi" w:cstheme="minorBidi"/>
+              <w:rFonts w:asciiTheme="minorHAnsi" w:hAnsiTheme="minorHAnsi" w:eastAsiaTheme="minorEastAsia" w:cstheme="minorBidi"/>
               <w:noProof/>
               <w:kern w:val="2"/>
               <w:sz w:val="24"/>
@@ -904,7 +904,7 @@
               <w14:ligatures w14:val="standardContextual"/>
             </w:rPr>
           </w:pPr>
-          <w:hyperlink w:anchor="_Toc184556302" w:history="1">
+          <w:hyperlink w:history="1" w:anchor="_Toc184556302">
             <w:r>
               <w:rPr>
                 <w:rStyle w:val="Hyperlink"/>
@@ -914,7 +914,7 @@
             </w:r>
             <w:r>
               <w:rPr>
-                <w:rFonts w:asciiTheme="minorHAnsi" w:eastAsiaTheme="minorEastAsia" w:hAnsiTheme="minorHAnsi" w:cstheme="minorBidi"/>
+                <w:rFonts w:asciiTheme="minorHAnsi" w:hAnsiTheme="minorHAnsi" w:eastAsiaTheme="minorEastAsia" w:cstheme="minorBidi"/>
                 <w:noProof/>
                 <w:kern w:val="2"/>
                 <w:sz w:val="24"/>
@@ -988,7 +988,7 @@
               <w:tab w:val="right" w:leader="dot" w:pos="9350"/>
             </w:tabs>
             <w:rPr>
-              <w:rFonts w:asciiTheme="minorHAnsi" w:eastAsiaTheme="minorEastAsia" w:hAnsiTheme="minorHAnsi" w:cstheme="minorBidi"/>
+              <w:rFonts w:asciiTheme="minorHAnsi" w:hAnsiTheme="minorHAnsi" w:eastAsiaTheme="minorEastAsia" w:cstheme="minorBidi"/>
               <w:noProof/>
               <w:kern w:val="2"/>
               <w:sz w:val="24"/>
@@ -996,7 +996,7 @@
               <w14:ligatures w14:val="standardContextual"/>
             </w:rPr>
           </w:pPr>
-          <w:hyperlink w:anchor="_Toc184556303" w:history="1">
+          <w:hyperlink w:history="1" w:anchor="_Toc184556303">
             <w:r>
               <w:rPr>
                 <w:rStyle w:val="Hyperlink"/>
@@ -1006,7 +1006,7 @@
             </w:r>
             <w:r>
               <w:rPr>
-                <w:rFonts w:asciiTheme="minorHAnsi" w:eastAsiaTheme="minorEastAsia" w:hAnsiTheme="minorHAnsi" w:cstheme="minorBidi"/>
+                <w:rFonts w:asciiTheme="minorHAnsi" w:hAnsiTheme="minorHAnsi" w:eastAsiaTheme="minorEastAsia" w:cstheme="minorBidi"/>
                 <w:noProof/>
                 <w:kern w:val="2"/>
                 <w:sz w:val="24"/>
@@ -1080,7 +1080,7 @@
               <w:tab w:val="right" w:leader="dot" w:pos="9350"/>
             </w:tabs>
             <w:rPr>
-              <w:rFonts w:asciiTheme="minorHAnsi" w:eastAsiaTheme="minorEastAsia" w:hAnsiTheme="minorHAnsi" w:cstheme="minorBidi"/>
+              <w:rFonts w:asciiTheme="minorHAnsi" w:hAnsiTheme="minorHAnsi" w:eastAsiaTheme="minorEastAsia" w:cstheme="minorBidi"/>
               <w:noProof/>
               <w:kern w:val="2"/>
               <w:sz w:val="24"/>
@@ -1088,7 +1088,7 @@
               <w14:ligatures w14:val="standardContextual"/>
             </w:rPr>
           </w:pPr>
-          <w:hyperlink w:anchor="_Toc184556304" w:history="1">
+          <w:hyperlink w:history="1" w:anchor="_Toc184556304">
             <w:r>
               <w:rPr>
                 <w:rStyle w:val="Hyperlink"/>
@@ -1098,7 +1098,7 @@
             </w:r>
             <w:r>
               <w:rPr>
-                <w:rFonts w:asciiTheme="minorHAnsi" w:eastAsiaTheme="minorEastAsia" w:hAnsiTheme="minorHAnsi" w:cstheme="minorBidi"/>
+                <w:rFonts w:asciiTheme="minorHAnsi" w:hAnsiTheme="minorHAnsi" w:eastAsiaTheme="minorEastAsia" w:cstheme="minorBidi"/>
                 <w:noProof/>
                 <w:kern w:val="2"/>
                 <w:sz w:val="24"/>
@@ -1172,7 +1172,7 @@
               <w:tab w:val="right" w:leader="dot" w:pos="9350"/>
             </w:tabs>
             <w:rPr>
-              <w:rFonts w:asciiTheme="minorHAnsi" w:eastAsiaTheme="minorEastAsia" w:hAnsiTheme="minorHAnsi" w:cstheme="minorBidi"/>
+              <w:rFonts w:asciiTheme="minorHAnsi" w:hAnsiTheme="minorHAnsi" w:eastAsiaTheme="minorEastAsia" w:cstheme="minorBidi"/>
               <w:noProof/>
               <w:kern w:val="2"/>
               <w:sz w:val="24"/>
@@ -1180,7 +1180,7 @@
               <w14:ligatures w14:val="standardContextual"/>
             </w:rPr>
           </w:pPr>
-          <w:hyperlink w:anchor="_Toc184556305" w:history="1">
+          <w:hyperlink w:history="1" w:anchor="_Toc184556305">
             <w:r>
               <w:rPr>
                 <w:rStyle w:val="Hyperlink"/>
@@ -1190,7 +1190,7 @@
             </w:r>
             <w:r>
               <w:rPr>
-                <w:rFonts w:asciiTheme="minorHAnsi" w:eastAsiaTheme="minorEastAsia" w:hAnsiTheme="minorHAnsi" w:cstheme="minorBidi"/>
+                <w:rFonts w:asciiTheme="minorHAnsi" w:hAnsiTheme="minorHAnsi" w:eastAsiaTheme="minorEastAsia" w:cstheme="minorBidi"/>
                 <w:noProof/>
                 <w:kern w:val="2"/>
                 <w:sz w:val="24"/>
@@ -1264,7 +1264,7 @@
               <w:tab w:val="right" w:leader="dot" w:pos="9350"/>
             </w:tabs>
             <w:rPr>
-              <w:rFonts w:asciiTheme="minorHAnsi" w:eastAsiaTheme="minorEastAsia" w:hAnsiTheme="minorHAnsi" w:cstheme="minorBidi"/>
+              <w:rFonts w:asciiTheme="minorHAnsi" w:hAnsiTheme="minorHAnsi" w:eastAsiaTheme="minorEastAsia" w:cstheme="minorBidi"/>
               <w:noProof/>
               <w:kern w:val="2"/>
               <w:sz w:val="24"/>
@@ -1272,7 +1272,7 @@
               <w14:ligatures w14:val="standardContextual"/>
             </w:rPr>
           </w:pPr>
-          <w:hyperlink w:anchor="_Toc184556306" w:history="1">
+          <w:hyperlink w:history="1" w:anchor="_Toc184556306">
             <w:r>
               <w:rPr>
                 <w:rStyle w:val="Hyperlink"/>
@@ -1282,7 +1282,7 @@
             </w:r>
             <w:r>
               <w:rPr>
-                <w:rFonts w:asciiTheme="minorHAnsi" w:eastAsiaTheme="minorEastAsia" w:hAnsiTheme="minorHAnsi" w:cstheme="minorBidi"/>
+                <w:rFonts w:asciiTheme="minorHAnsi" w:hAnsiTheme="minorHAnsi" w:eastAsiaTheme="minorEastAsia" w:cstheme="minorBidi"/>
                 <w:noProof/>
                 <w:kern w:val="2"/>
                 <w:sz w:val="24"/>
@@ -1356,7 +1356,7 @@
               <w:tab w:val="right" w:leader="dot" w:pos="9350"/>
             </w:tabs>
             <w:rPr>
-              <w:rFonts w:asciiTheme="minorHAnsi" w:eastAsiaTheme="minorEastAsia" w:hAnsiTheme="minorHAnsi" w:cstheme="minorBidi"/>
+              <w:rFonts w:asciiTheme="minorHAnsi" w:hAnsiTheme="minorHAnsi" w:eastAsiaTheme="minorEastAsia" w:cstheme="minorBidi"/>
               <w:noProof/>
               <w:kern w:val="2"/>
               <w:sz w:val="24"/>
@@ -1364,7 +1364,7 @@
               <w14:ligatures w14:val="standardContextual"/>
             </w:rPr>
           </w:pPr>
-          <w:hyperlink w:anchor="_Toc184556307" w:history="1">
+          <w:hyperlink w:history="1" w:anchor="_Toc184556307">
             <w:r>
               <w:rPr>
                 <w:rStyle w:val="Hyperlink"/>
@@ -1374,7 +1374,7 @@
             </w:r>
             <w:r>
               <w:rPr>
-                <w:rFonts w:asciiTheme="minorHAnsi" w:eastAsiaTheme="minorEastAsia" w:hAnsiTheme="minorHAnsi" w:cstheme="minorBidi"/>
+                <w:rFonts w:asciiTheme="minorHAnsi" w:hAnsiTheme="minorHAnsi" w:eastAsiaTheme="minorEastAsia" w:cstheme="minorBidi"/>
                 <w:noProof/>
                 <w:kern w:val="2"/>
                 <w:sz w:val="24"/>
@@ -1448,7 +1448,7 @@
               <w:tab w:val="right" w:leader="dot" w:pos="9350"/>
             </w:tabs>
             <w:rPr>
-              <w:rFonts w:asciiTheme="minorHAnsi" w:eastAsiaTheme="minorEastAsia" w:hAnsiTheme="minorHAnsi" w:cstheme="minorBidi"/>
+              <w:rFonts w:asciiTheme="minorHAnsi" w:hAnsiTheme="minorHAnsi" w:eastAsiaTheme="minorEastAsia" w:cstheme="minorBidi"/>
               <w:noProof/>
               <w:kern w:val="2"/>
               <w:sz w:val="24"/>
@@ -1456,7 +1456,7 @@
               <w14:ligatures w14:val="standardContextual"/>
             </w:rPr>
           </w:pPr>
-          <w:hyperlink w:anchor="_Toc184556308" w:history="1">
+          <w:hyperlink w:history="1" w:anchor="_Toc184556308">
             <w:r>
               <w:rPr>
                 <w:rStyle w:val="Hyperlink"/>
@@ -1466,7 +1466,7 @@
             </w:r>
             <w:r>
               <w:rPr>
-                <w:rFonts w:asciiTheme="minorHAnsi" w:eastAsiaTheme="minorEastAsia" w:hAnsiTheme="minorHAnsi" w:cstheme="minorBidi"/>
+                <w:rFonts w:asciiTheme="minorHAnsi" w:hAnsiTheme="minorHAnsi" w:eastAsiaTheme="minorEastAsia" w:cstheme="minorBidi"/>
                 <w:noProof/>
                 <w:kern w:val="2"/>
                 <w:sz w:val="24"/>
@@ -1540,7 +1540,7 @@
               <w:tab w:val="right" w:leader="dot" w:pos="9350"/>
             </w:tabs>
             <w:rPr>
-              <w:rFonts w:asciiTheme="minorHAnsi" w:eastAsiaTheme="minorEastAsia" w:hAnsiTheme="minorHAnsi" w:cstheme="minorBidi"/>
+              <w:rFonts w:asciiTheme="minorHAnsi" w:hAnsiTheme="minorHAnsi" w:eastAsiaTheme="minorEastAsia" w:cstheme="minorBidi"/>
               <w:noProof/>
               <w:kern w:val="2"/>
               <w:sz w:val="24"/>
@@ -1548,7 +1548,7 @@
               <w14:ligatures w14:val="standardContextual"/>
             </w:rPr>
           </w:pPr>
-          <w:hyperlink w:anchor="_Toc184556309" w:history="1">
+          <w:hyperlink w:history="1" w:anchor="_Toc184556309">
             <w:r>
               <w:rPr>
                 <w:rStyle w:val="Hyperlink"/>
@@ -1558,7 +1558,7 @@
             </w:r>
             <w:r>
               <w:rPr>
-                <w:rFonts w:asciiTheme="minorHAnsi" w:eastAsiaTheme="minorEastAsia" w:hAnsiTheme="minorHAnsi" w:cstheme="minorBidi"/>
+                <w:rFonts w:asciiTheme="minorHAnsi" w:hAnsiTheme="minorHAnsi" w:eastAsiaTheme="minorEastAsia" w:cstheme="minorBidi"/>
                 <w:noProof/>
                 <w:kern w:val="2"/>
                 <w:sz w:val="24"/>
@@ -1632,7 +1632,7 @@
               <w:tab w:val="right" w:leader="dot" w:pos="9350"/>
             </w:tabs>
             <w:rPr>
-              <w:rFonts w:asciiTheme="minorHAnsi" w:eastAsiaTheme="minorEastAsia" w:hAnsiTheme="minorHAnsi" w:cstheme="minorBidi"/>
+              <w:rFonts w:asciiTheme="minorHAnsi" w:hAnsiTheme="minorHAnsi" w:eastAsiaTheme="minorEastAsia" w:cstheme="minorBidi"/>
               <w:noProof/>
               <w:kern w:val="2"/>
               <w:sz w:val="24"/>
@@ -1640,7 +1640,7 @@
               <w14:ligatures w14:val="standardContextual"/>
             </w:rPr>
           </w:pPr>
-          <w:hyperlink w:anchor="_Toc184556310" w:history="1">
+          <w:hyperlink w:history="1" w:anchor="_Toc184556310">
             <w:r>
               <w:rPr>
                 <w:rStyle w:val="Hyperlink"/>
@@ -1650,7 +1650,7 @@
             </w:r>
             <w:r>
               <w:rPr>
-                <w:rFonts w:asciiTheme="minorHAnsi" w:eastAsiaTheme="minorEastAsia" w:hAnsiTheme="minorHAnsi" w:cstheme="minorBidi"/>
+                <w:rFonts w:asciiTheme="minorHAnsi" w:hAnsiTheme="minorHAnsi" w:eastAsiaTheme="minorEastAsia" w:cstheme="minorBidi"/>
                 <w:noProof/>
                 <w:kern w:val="2"/>
                 <w:sz w:val="24"/>
@@ -1724,7 +1724,7 @@
               <w:tab w:val="right" w:leader="dot" w:pos="9350"/>
             </w:tabs>
             <w:rPr>
-              <w:rFonts w:asciiTheme="minorHAnsi" w:eastAsiaTheme="minorEastAsia" w:hAnsiTheme="minorHAnsi" w:cstheme="minorBidi"/>
+              <w:rFonts w:asciiTheme="minorHAnsi" w:hAnsiTheme="minorHAnsi" w:eastAsiaTheme="minorEastAsia" w:cstheme="minorBidi"/>
               <w:noProof/>
               <w:kern w:val="2"/>
               <w:sz w:val="24"/>
@@ -1732,7 +1732,7 @@
               <w14:ligatures w14:val="standardContextual"/>
             </w:rPr>
           </w:pPr>
-          <w:hyperlink w:anchor="_Toc184556311" w:history="1">
+          <w:hyperlink w:history="1" w:anchor="_Toc184556311">
             <w:r>
               <w:rPr>
                 <w:rStyle w:val="Hyperlink"/>
@@ -1742,7 +1742,7 @@
             </w:r>
             <w:r>
               <w:rPr>
-                <w:rFonts w:asciiTheme="minorHAnsi" w:eastAsiaTheme="minorEastAsia" w:hAnsiTheme="minorHAnsi" w:cstheme="minorBidi"/>
+                <w:rFonts w:asciiTheme="minorHAnsi" w:hAnsiTheme="minorHAnsi" w:eastAsiaTheme="minorEastAsia" w:cstheme="minorBidi"/>
                 <w:noProof/>
                 <w:kern w:val="2"/>
                 <w:sz w:val="24"/>
@@ -1816,7 +1816,7 @@
               <w:tab w:val="right" w:leader="dot" w:pos="9350"/>
             </w:tabs>
             <w:rPr>
-              <w:rFonts w:asciiTheme="minorHAnsi" w:eastAsiaTheme="minorEastAsia" w:hAnsiTheme="minorHAnsi" w:cstheme="minorBidi"/>
+              <w:rFonts w:asciiTheme="minorHAnsi" w:hAnsiTheme="minorHAnsi" w:eastAsiaTheme="minorEastAsia" w:cstheme="minorBidi"/>
               <w:noProof/>
               <w:kern w:val="2"/>
               <w:sz w:val="24"/>
@@ -1824,7 +1824,7 @@
               <w14:ligatures w14:val="standardContextual"/>
             </w:rPr>
           </w:pPr>
-          <w:hyperlink w:anchor="_Toc184556312" w:history="1">
+          <w:hyperlink w:history="1" w:anchor="_Toc184556312">
             <w:r>
               <w:rPr>
                 <w:rStyle w:val="Hyperlink"/>
@@ -1834,7 +1834,7 @@
             </w:r>
             <w:r>
               <w:rPr>
-                <w:rFonts w:asciiTheme="minorHAnsi" w:eastAsiaTheme="minorEastAsia" w:hAnsiTheme="minorHAnsi" w:cstheme="minorBidi"/>
+                <w:rFonts w:asciiTheme="minorHAnsi" w:hAnsiTheme="minorHAnsi" w:eastAsiaTheme="minorEastAsia" w:cstheme="minorBidi"/>
                 <w:noProof/>
                 <w:kern w:val="2"/>
                 <w:sz w:val="24"/>
@@ -1908,7 +1908,7 @@
               <w:tab w:val="right" w:leader="dot" w:pos="9350"/>
             </w:tabs>
             <w:rPr>
-              <w:rFonts w:asciiTheme="minorHAnsi" w:eastAsiaTheme="minorEastAsia" w:hAnsiTheme="minorHAnsi" w:cstheme="minorBidi"/>
+              <w:rFonts w:asciiTheme="minorHAnsi" w:hAnsiTheme="minorHAnsi" w:eastAsiaTheme="minorEastAsia" w:cstheme="minorBidi"/>
               <w:noProof/>
               <w:kern w:val="2"/>
               <w:sz w:val="24"/>
@@ -1916,7 +1916,7 @@
               <w14:ligatures w14:val="standardContextual"/>
             </w:rPr>
           </w:pPr>
-          <w:hyperlink w:anchor="_Toc184556313" w:history="1">
+          <w:hyperlink w:history="1" w:anchor="_Toc184556313">
             <w:r>
               <w:rPr>
                 <w:rStyle w:val="Hyperlink"/>
@@ -1926,7 +1926,7 @@
             </w:r>
             <w:r>
               <w:rPr>
-                <w:rFonts w:asciiTheme="minorHAnsi" w:eastAsiaTheme="minorEastAsia" w:hAnsiTheme="minorHAnsi" w:cstheme="minorBidi"/>
+                <w:rFonts w:asciiTheme="minorHAnsi" w:hAnsiTheme="minorHAnsi" w:eastAsiaTheme="minorEastAsia" w:cstheme="minorBidi"/>
                 <w:noProof/>
                 <w:kern w:val="2"/>
                 <w:sz w:val="24"/>
@@ -2000,7 +2000,7 @@
               <w:tab w:val="right" w:leader="dot" w:pos="9350"/>
             </w:tabs>
             <w:rPr>
-              <w:rFonts w:asciiTheme="minorHAnsi" w:eastAsiaTheme="minorEastAsia" w:hAnsiTheme="minorHAnsi" w:cstheme="minorBidi"/>
+              <w:rFonts w:asciiTheme="minorHAnsi" w:hAnsiTheme="minorHAnsi" w:eastAsiaTheme="minorEastAsia" w:cstheme="minorBidi"/>
               <w:noProof/>
               <w:kern w:val="2"/>
               <w:sz w:val="24"/>
@@ -2008,7 +2008,7 @@
               <w14:ligatures w14:val="standardContextual"/>
             </w:rPr>
           </w:pPr>
-          <w:hyperlink w:anchor="_Toc184556314" w:history="1">
+          <w:hyperlink w:history="1" w:anchor="_Toc184556314">
             <w:r>
               <w:rPr>
                 <w:rStyle w:val="Hyperlink"/>
@@ -2018,7 +2018,7 @@
             </w:r>
             <w:r>
               <w:rPr>
-                <w:rFonts w:asciiTheme="minorHAnsi" w:eastAsiaTheme="minorEastAsia" w:hAnsiTheme="minorHAnsi" w:cstheme="minorBidi"/>
+                <w:rFonts w:asciiTheme="minorHAnsi" w:hAnsiTheme="minorHAnsi" w:eastAsiaTheme="minorEastAsia" w:cstheme="minorBidi"/>
                 <w:noProof/>
                 <w:kern w:val="2"/>
                 <w:sz w:val="24"/>
@@ -2092,7 +2092,7 @@
               <w:tab w:val="right" w:leader="dot" w:pos="9350"/>
             </w:tabs>
             <w:rPr>
-              <w:rFonts w:asciiTheme="minorHAnsi" w:eastAsiaTheme="minorEastAsia" w:hAnsiTheme="minorHAnsi" w:cstheme="minorBidi"/>
+              <w:rFonts w:asciiTheme="minorHAnsi" w:hAnsiTheme="minorHAnsi" w:eastAsiaTheme="minorEastAsia" w:cstheme="minorBidi"/>
               <w:noProof/>
               <w:kern w:val="2"/>
               <w:sz w:val="24"/>
@@ -2100,7 +2100,7 @@
               <w14:ligatures w14:val="standardContextual"/>
             </w:rPr>
           </w:pPr>
-          <w:hyperlink w:anchor="_Toc184556315" w:history="1">
+          <w:hyperlink w:history="1" w:anchor="_Toc184556315">
             <w:r>
               <w:rPr>
                 <w:rStyle w:val="Hyperlink"/>
@@ -2110,7 +2110,7 @@
             </w:r>
             <w:r>
               <w:rPr>
-                <w:rFonts w:asciiTheme="minorHAnsi" w:eastAsiaTheme="minorEastAsia" w:hAnsiTheme="minorHAnsi" w:cstheme="minorBidi"/>
+                <w:rFonts w:asciiTheme="minorHAnsi" w:hAnsiTheme="minorHAnsi" w:eastAsiaTheme="minorEastAsia" w:cstheme="minorBidi"/>
                 <w:noProof/>
                 <w:kern w:val="2"/>
                 <w:sz w:val="24"/>
@@ -2184,7 +2184,7 @@
               <w:tab w:val="right" w:leader="dot" w:pos="9350"/>
             </w:tabs>
             <w:rPr>
-              <w:rFonts w:asciiTheme="minorHAnsi" w:eastAsiaTheme="minorEastAsia" w:hAnsiTheme="minorHAnsi" w:cstheme="minorBidi"/>
+              <w:rFonts w:asciiTheme="minorHAnsi" w:hAnsiTheme="minorHAnsi" w:eastAsiaTheme="minorEastAsia" w:cstheme="minorBidi"/>
               <w:noProof/>
               <w:kern w:val="2"/>
               <w:sz w:val="24"/>
@@ -2192,7 +2192,7 @@
               <w14:ligatures w14:val="standardContextual"/>
             </w:rPr>
           </w:pPr>
-          <w:hyperlink w:anchor="_Toc184556316" w:history="1">
+          <w:hyperlink w:history="1" w:anchor="_Toc184556316">
             <w:r>
               <w:rPr>
                 <w:rStyle w:val="Hyperlink"/>
@@ -2202,7 +2202,7 @@
             </w:r>
             <w:r>
               <w:rPr>
-                <w:rFonts w:asciiTheme="minorHAnsi" w:eastAsiaTheme="minorEastAsia" w:hAnsiTheme="minorHAnsi" w:cstheme="minorBidi"/>
+                <w:rFonts w:asciiTheme="minorHAnsi" w:hAnsiTheme="minorHAnsi" w:eastAsiaTheme="minorEastAsia" w:cstheme="minorBidi"/>
                 <w:noProof/>
                 <w:kern w:val="2"/>
                 <w:sz w:val="24"/>
@@ -2276,7 +2276,7 @@
               <w:tab w:val="right" w:leader="dot" w:pos="9350"/>
             </w:tabs>
             <w:rPr>
-              <w:rFonts w:asciiTheme="minorHAnsi" w:eastAsiaTheme="minorEastAsia" w:hAnsiTheme="minorHAnsi" w:cstheme="minorBidi"/>
+              <w:rFonts w:asciiTheme="minorHAnsi" w:hAnsiTheme="minorHAnsi" w:eastAsiaTheme="minorEastAsia" w:cstheme="minorBidi"/>
               <w:noProof/>
               <w:kern w:val="2"/>
               <w:sz w:val="24"/>
@@ -2284,7 +2284,7 @@
               <w14:ligatures w14:val="standardContextual"/>
             </w:rPr>
           </w:pPr>
-          <w:hyperlink w:anchor="_Toc184556317" w:history="1">
+          <w:hyperlink w:history="1" w:anchor="_Toc184556317">
             <w:r>
               <w:rPr>
                 <w:rStyle w:val="Hyperlink"/>
@@ -2294,7 +2294,7 @@
             </w:r>
             <w:r>
               <w:rPr>
-                <w:rFonts w:asciiTheme="minorHAnsi" w:eastAsiaTheme="minorEastAsia" w:hAnsiTheme="minorHAnsi" w:cstheme="minorBidi"/>
+                <w:rFonts w:asciiTheme="minorHAnsi" w:hAnsiTheme="minorHAnsi" w:eastAsiaTheme="minorEastAsia" w:cstheme="minorBidi"/>
                 <w:noProof/>
                 <w:kern w:val="2"/>
                 <w:sz w:val="24"/>
@@ -2368,7 +2368,7 @@
               <w:tab w:val="right" w:leader="dot" w:pos="9350"/>
             </w:tabs>
             <w:rPr>
-              <w:rFonts w:asciiTheme="minorHAnsi" w:eastAsiaTheme="minorEastAsia" w:hAnsiTheme="minorHAnsi" w:cstheme="minorBidi"/>
+              <w:rFonts w:asciiTheme="minorHAnsi" w:hAnsiTheme="minorHAnsi" w:eastAsiaTheme="minorEastAsia" w:cstheme="minorBidi"/>
               <w:noProof/>
               <w:kern w:val="2"/>
               <w:sz w:val="24"/>
@@ -2376,7 +2376,7 @@
               <w14:ligatures w14:val="standardContextual"/>
             </w:rPr>
           </w:pPr>
-          <w:hyperlink w:anchor="_Toc184556318" w:history="1">
+          <w:hyperlink w:history="1" w:anchor="_Toc184556318">
             <w:r>
               <w:rPr>
                 <w:rStyle w:val="Hyperlink"/>
@@ -2386,7 +2386,7 @@
             </w:r>
             <w:r>
               <w:rPr>
-                <w:rFonts w:asciiTheme="minorHAnsi" w:eastAsiaTheme="minorEastAsia" w:hAnsiTheme="minorHAnsi" w:cstheme="minorBidi"/>
+                <w:rFonts w:asciiTheme="minorHAnsi" w:hAnsiTheme="minorHAnsi" w:eastAsiaTheme="minorEastAsia" w:cstheme="minorBidi"/>
                 <w:noProof/>
                 <w:kern w:val="2"/>
                 <w:sz w:val="24"/>
@@ -2460,7 +2460,7 @@
               <w:tab w:val="right" w:leader="dot" w:pos="9350"/>
             </w:tabs>
             <w:rPr>
-              <w:rFonts w:asciiTheme="minorHAnsi" w:eastAsiaTheme="minorEastAsia" w:hAnsiTheme="minorHAnsi" w:cstheme="minorBidi"/>
+              <w:rFonts w:asciiTheme="minorHAnsi" w:hAnsiTheme="minorHAnsi" w:eastAsiaTheme="minorEastAsia" w:cstheme="minorBidi"/>
               <w:noProof/>
               <w:kern w:val="2"/>
               <w:sz w:val="24"/>
@@ -2468,7 +2468,7 @@
               <w14:ligatures w14:val="standardContextual"/>
             </w:rPr>
           </w:pPr>
-          <w:hyperlink w:anchor="_Toc184556319" w:history="1">
+          <w:hyperlink w:history="1" w:anchor="_Toc184556319">
             <w:r>
               <w:rPr>
                 <w:rStyle w:val="Hyperlink"/>
@@ -2478,7 +2478,7 @@
             </w:r>
             <w:r>
               <w:rPr>
-                <w:rFonts w:asciiTheme="minorHAnsi" w:eastAsiaTheme="minorEastAsia" w:hAnsiTheme="minorHAnsi" w:cstheme="minorBidi"/>
+                <w:rFonts w:asciiTheme="minorHAnsi" w:hAnsiTheme="minorHAnsi" w:eastAsiaTheme="minorEastAsia" w:cstheme="minorBidi"/>
                 <w:noProof/>
                 <w:kern w:val="2"/>
                 <w:sz w:val="24"/>
@@ -2552,7 +2552,7 @@
               <w:tab w:val="right" w:leader="dot" w:pos="9350"/>
             </w:tabs>
             <w:rPr>
-              <w:rFonts w:asciiTheme="minorHAnsi" w:eastAsiaTheme="minorEastAsia" w:hAnsiTheme="minorHAnsi" w:cstheme="minorBidi"/>
+              <w:rFonts w:asciiTheme="minorHAnsi" w:hAnsiTheme="minorHAnsi" w:eastAsiaTheme="minorEastAsia" w:cstheme="minorBidi"/>
               <w:noProof/>
               <w:kern w:val="2"/>
               <w:sz w:val="24"/>
@@ -2560,7 +2560,7 @@
               <w14:ligatures w14:val="standardContextual"/>
             </w:rPr>
           </w:pPr>
-          <w:hyperlink w:anchor="_Toc184556320" w:history="1">
+          <w:hyperlink w:history="1" w:anchor="_Toc184556320">
             <w:r>
               <w:rPr>
                 <w:rStyle w:val="Hyperlink"/>
@@ -2570,7 +2570,7 @@
             </w:r>
             <w:r>
               <w:rPr>
-                <w:rFonts w:asciiTheme="minorHAnsi" w:eastAsiaTheme="minorEastAsia" w:hAnsiTheme="minorHAnsi" w:cstheme="minorBidi"/>
+                <w:rFonts w:asciiTheme="minorHAnsi" w:hAnsiTheme="minorHAnsi" w:eastAsiaTheme="minorEastAsia" w:cstheme="minorBidi"/>
                 <w:noProof/>
                 <w:kern w:val="2"/>
                 <w:sz w:val="24"/>
@@ -2683,14 +2683,14 @@
       <w:pPr>
         <w:pStyle w:val="Heading1"/>
       </w:pPr>
-      <w:bookmarkStart w:id="1" w:name="_fkgxv1fhrsl"/>
-      <w:bookmarkStart w:id="2" w:name="_Toc184556295"/>
+      <w:bookmarkStart w:name="_fkgxv1fhrsl" w:id="1"/>
+      <w:bookmarkStart w:name="_Toc184556295" w:id="2"/>
       <w:bookmarkEnd w:id="1"/>
       <w:r>
         <w:lastRenderedPageBreak/>
         <w:t>Introduction</w:t>
       </w:r>
-      <w:bookmarkStart w:id="3" w:name="_wztmj38ovixg"/>
+      <w:bookmarkStart w:name="_wztmj38ovixg" w:id="3"/>
       <w:bookmarkEnd w:id="3"/>
       <w:bookmarkEnd w:id="2"/>
     </w:p>
@@ -2721,7 +2721,7 @@
       <w:pPr>
         <w:pStyle w:val="Heading2"/>
       </w:pPr>
-      <w:bookmarkStart w:id="4" w:name="_Toc184556296"/>
+      <w:bookmarkStart w:name="_Toc184556296" w:id="4"/>
       <w:r>
         <w:t>Project Overview</w:t>
       </w:r>
@@ -2813,7 +2813,7 @@
           <w:szCs w:val="22"/>
         </w:rPr>
       </w:pPr>
-      <w:bookmarkStart w:id="5" w:name="_Toc184556297"/>
+      <w:bookmarkStart w:name="_Toc184556297" w:id="5"/>
       <w:r>
         <w:t>Development and Stakeholder Context</w:t>
       </w:r>
@@ -2896,7 +2896,7 @@
       <w:pPr>
         <w:pStyle w:val="Heading2"/>
       </w:pPr>
-      <w:bookmarkStart w:id="6" w:name="_Toc184556298"/>
+      <w:bookmarkStart w:name="_Toc184556298" w:id="6"/>
       <w:r>
         <w:t>Document Scope</w:t>
       </w:r>
@@ -2922,7 +2922,7 @@
       <w:pPr>
         <w:pStyle w:val="Heading1"/>
       </w:pPr>
-      <w:bookmarkStart w:id="7" w:name="_Toc184556299"/>
+      <w:bookmarkStart w:name="_Toc184556299" w:id="7"/>
       <w:r>
         <w:t>Team Members - Bios and Project Roles</w:t>
       </w:r>
@@ -2941,7 +2941,7 @@
           <w:b/>
         </w:rPr>
       </w:pPr>
-      <w:bookmarkStart w:id="8" w:name="_Toc184556300"/>
+      <w:bookmarkStart w:name="_Toc184556300" w:id="8"/>
       <w:r>
         <w:rPr>
           <w:rStyle w:val="Strong"/>
@@ -3014,7 +3014,7 @@
           <w:b/>
         </w:rPr>
       </w:pPr>
-      <w:bookmarkStart w:id="9" w:name="_Toc184556301"/>
+      <w:bookmarkStart w:name="_Toc184556301" w:id="9"/>
       <w:r>
         <w:rPr>
           <w:rStyle w:val="Strong"/>
@@ -3066,8 +3066,8 @@
       <w:pPr>
         <w:pStyle w:val="Heading1"/>
       </w:pPr>
-      <w:bookmarkStart w:id="10" w:name="_b66lqfs9p8ml"/>
-      <w:bookmarkStart w:id="11" w:name="_Toc184556302"/>
+      <w:bookmarkStart w:name="_b66lqfs9p8ml" w:id="10"/>
+      <w:bookmarkStart w:name="_Toc184556302" w:id="11"/>
       <w:bookmarkEnd w:id="10"/>
       <w:r>
         <w:t>Project Requirements</w:t>
@@ -3186,7 +3186,7 @@
       <w:pPr>
         <w:pStyle w:val="Heading2"/>
       </w:pPr>
-      <w:bookmarkStart w:id="12" w:name="_Toc184556303"/>
+      <w:bookmarkStart w:name="_Toc184556303" w:id="12"/>
       <w:r>
         <w:t>System Specification</w:t>
       </w:r>
@@ -3230,10 +3230,10 @@
         <w:tblStyle w:val="TableGrid"/>
         <w:tblW w:w="0" w:type="auto"/>
         <w:tblBorders>
-          <w:top w:val="single" w:sz="6" w:space="0" w:color="auto"/>
-          <w:left w:val="single" w:sz="6" w:space="0" w:color="auto"/>
-          <w:bottom w:val="single" w:sz="6" w:space="0" w:color="auto"/>
-          <w:right w:val="single" w:sz="6" w:space="0" w:color="auto"/>
+          <w:top w:val="single" w:color="auto" w:sz="6" w:space="0"/>
+          <w:left w:val="single" w:color="auto" w:sz="6" w:space="0"/>
+          <w:bottom w:val="single" w:color="auto" w:sz="6" w:space="0"/>
+          <w:right w:val="single" w:color="auto" w:sz="6" w:space="0"/>
         </w:tblBorders>
         <w:tblLayout w:type="fixed"/>
         <w:tblLook w:val="06A0" w:firstRow="1" w:lastRow="0" w:firstColumn="1" w:lastColumn="0" w:noHBand="1" w:noVBand="1"/>
@@ -3694,10 +3694,10 @@
         <w:tblStyle w:val="TableGrid"/>
         <w:tblW w:w="9360" w:type="dxa"/>
         <w:tblBorders>
-          <w:top w:val="single" w:sz="6" w:space="0" w:color="auto"/>
-          <w:left w:val="single" w:sz="6" w:space="0" w:color="auto"/>
-          <w:bottom w:val="single" w:sz="6" w:space="0" w:color="auto"/>
-          <w:right w:val="single" w:sz="6" w:space="0" w:color="auto"/>
+          <w:top w:val="single" w:color="auto" w:sz="6" w:space="0"/>
+          <w:left w:val="single" w:color="auto" w:sz="6" w:space="0"/>
+          <w:bottom w:val="single" w:color="auto" w:sz="6" w:space="0"/>
+          <w:right w:val="single" w:color="auto" w:sz="6" w:space="0"/>
         </w:tblBorders>
         <w:tblLayout w:type="fixed"/>
         <w:tblLook w:val="06A0" w:firstRow="1" w:lastRow="0" w:firstColumn="1" w:lastColumn="0" w:noHBand="1" w:noVBand="1"/>
@@ -4461,9 +4461,33 @@
             </w:pPr>
             <w:r>
               <w:rPr>
-                <w:color w:val="000000" w:themeColor="text1"/>
-              </w:rPr>
-              <w:t>The system must be able plot data from one acquisition folder, stop plotting, and then allow the user to select a new acquisition folder to begin plotting from.</w:t>
+                <w:color w:val="000000" w:themeColor="text1" w:themeTint="FF" w:themeShade="FF"/>
+              </w:rPr>
+              <w:t xml:space="preserve">The system must be </w:t>
+            </w:r>
+            <w:r>
+              <w:rPr>
+                <w:color w:val="000000" w:themeColor="text1" w:themeTint="FF" w:themeShade="FF"/>
+              </w:rPr>
+              <w:t xml:space="preserve">able </w:t>
+            </w:r>
+            <w:r>
+              <w:rPr>
+                <w:color w:val="000000" w:themeColor="text1" w:themeTint="FF" w:themeShade="FF"/>
+              </w:rPr>
+              <w:t xml:space="preserve">to </w:t>
+            </w:r>
+            <w:r>
+              <w:rPr>
+                <w:color w:val="000000" w:themeColor="text1" w:themeTint="FF" w:themeShade="FF"/>
+              </w:rPr>
+              <w:t>plot</w:t>
+            </w:r>
+            <w:r>
+              <w:rPr>
+                <w:color w:val="000000" w:themeColor="text1" w:themeTint="FF" w:themeShade="FF"/>
+              </w:rPr>
+              <w:t xml:space="preserve"> data from one acquisition folder, stop plotting, and then allow the user to select a new acquisition folder to begin plotting from.</w:t>
             </w:r>
           </w:p>
         </w:tc>
@@ -5034,10 +5058,10 @@
         <w:tblStyle w:val="TableGrid"/>
         <w:tblW w:w="9360" w:type="dxa"/>
         <w:tblBorders>
-          <w:top w:val="single" w:sz="6" w:space="0" w:color="auto"/>
-          <w:left w:val="single" w:sz="6" w:space="0" w:color="auto"/>
-          <w:bottom w:val="single" w:sz="6" w:space="0" w:color="auto"/>
-          <w:right w:val="single" w:sz="6" w:space="0" w:color="auto"/>
+          <w:top w:val="single" w:color="auto" w:sz="6" w:space="0"/>
+          <w:left w:val="single" w:color="auto" w:sz="6" w:space="0"/>
+          <w:bottom w:val="single" w:color="auto" w:sz="6" w:space="0"/>
+          <w:right w:val="single" w:color="auto" w:sz="6" w:space="0"/>
         </w:tblBorders>
         <w:tblLayout w:type="fixed"/>
         <w:tblLook w:val="06A0" w:firstRow="1" w:lastRow="0" w:firstColumn="1" w:lastColumn="0" w:noHBand="1" w:noVBand="1"/>
@@ -6109,10 +6133,10 @@
         <w:tblStyle w:val="TableGrid"/>
         <w:tblW w:w="0" w:type="auto"/>
         <w:tblBorders>
-          <w:top w:val="single" w:sz="6" w:space="0" w:color="auto"/>
-          <w:left w:val="single" w:sz="6" w:space="0" w:color="auto"/>
-          <w:bottom w:val="single" w:sz="6" w:space="0" w:color="auto"/>
-          <w:right w:val="single" w:sz="6" w:space="0" w:color="auto"/>
+          <w:top w:val="single" w:color="auto" w:sz="6" w:space="0"/>
+          <w:left w:val="single" w:color="auto" w:sz="6" w:space="0"/>
+          <w:bottom w:val="single" w:color="auto" w:sz="6" w:space="0"/>
+          <w:right w:val="single" w:color="auto" w:sz="6" w:space="0"/>
         </w:tblBorders>
         <w:tblLayout w:type="fixed"/>
         <w:tblLook w:val="06A0" w:firstRow="1" w:lastRow="0" w:firstColumn="1" w:lastColumn="0" w:noHBand="1" w:noVBand="1"/>
@@ -7890,10 +7914,10 @@
         <w:tblStyle w:val="TableGrid"/>
         <w:tblW w:w="0" w:type="auto"/>
         <w:tblBorders>
-          <w:top w:val="single" w:sz="6" w:space="0" w:color="auto"/>
-          <w:left w:val="single" w:sz="6" w:space="0" w:color="auto"/>
-          <w:bottom w:val="single" w:sz="6" w:space="0" w:color="auto"/>
-          <w:right w:val="single" w:sz="6" w:space="0" w:color="auto"/>
+          <w:top w:val="single" w:color="auto" w:sz="6" w:space="0"/>
+          <w:left w:val="single" w:color="auto" w:sz="6" w:space="0"/>
+          <w:bottom w:val="single" w:color="auto" w:sz="6" w:space="0"/>
+          <w:right w:val="single" w:color="auto" w:sz="6" w:space="0"/>
         </w:tblBorders>
         <w:tblLayout w:type="fixed"/>
         <w:tblLook w:val="06A0" w:firstRow="1" w:lastRow="0" w:firstColumn="1" w:lastColumn="0" w:noHBand="1" w:noVBand="1"/>
@@ -7910,8 +7934,8 @@
           <w:tcPr>
             <w:tcW w:w="2565" w:type="dxa"/>
             <w:tcBorders>
-              <w:top w:val="single" w:sz="6" w:space="0" w:color="auto"/>
-              <w:left w:val="single" w:sz="6" w:space="0" w:color="auto"/>
+              <w:top w:val="single" w:color="auto" w:sz="6" w:space="0"/>
+              <w:left w:val="single" w:color="auto" w:sz="6" w:space="0"/>
             </w:tcBorders>
             <w:tcMar>
               <w:left w:w="90" w:type="dxa"/>
@@ -7931,8 +7955,8 @@
           <w:tcPr>
             <w:tcW w:w="6780" w:type="dxa"/>
             <w:tcBorders>
-              <w:top w:val="single" w:sz="6" w:space="0" w:color="auto"/>
-              <w:right w:val="single" w:sz="6" w:space="0" w:color="auto"/>
+              <w:top w:val="single" w:color="auto" w:sz="6" w:space="0"/>
+              <w:right w:val="single" w:color="auto" w:sz="6" w:space="0"/>
             </w:tcBorders>
             <w:tcMar>
               <w:left w:w="90" w:type="dxa"/>
@@ -7963,7 +7987,7 @@
           <w:tcPr>
             <w:tcW w:w="2565" w:type="dxa"/>
             <w:tcBorders>
-              <w:left w:val="single" w:sz="6" w:space="0" w:color="auto"/>
+              <w:left w:val="single" w:color="auto" w:sz="6" w:space="0"/>
             </w:tcBorders>
             <w:tcMar>
               <w:left w:w="90" w:type="dxa"/>
@@ -7983,7 +8007,7 @@
           <w:tcPr>
             <w:tcW w:w="6780" w:type="dxa"/>
             <w:tcBorders>
-              <w:right w:val="single" w:sz="6" w:space="0" w:color="auto"/>
+              <w:right w:val="single" w:color="auto" w:sz="6" w:space="0"/>
             </w:tcBorders>
             <w:tcMar>
               <w:left w:w="90" w:type="dxa"/>
@@ -8008,7 +8032,7 @@
           <w:tcPr>
             <w:tcW w:w="2565" w:type="dxa"/>
             <w:tcBorders>
-              <w:left w:val="single" w:sz="6" w:space="0" w:color="auto"/>
+              <w:left w:val="single" w:color="auto" w:sz="6" w:space="0"/>
             </w:tcBorders>
             <w:tcMar>
               <w:left w:w="90" w:type="dxa"/>
@@ -8028,7 +8052,7 @@
           <w:tcPr>
             <w:tcW w:w="6780" w:type="dxa"/>
             <w:tcBorders>
-              <w:right w:val="single" w:sz="6" w:space="0" w:color="auto"/>
+              <w:right w:val="single" w:color="auto" w:sz="6" w:space="0"/>
             </w:tcBorders>
             <w:tcMar>
               <w:left w:w="90" w:type="dxa"/>
@@ -8053,7 +8077,7 @@
           <w:tcPr>
             <w:tcW w:w="2565" w:type="dxa"/>
             <w:tcBorders>
-              <w:left w:val="single" w:sz="6" w:space="0" w:color="auto"/>
+              <w:left w:val="single" w:color="auto" w:sz="6" w:space="0"/>
             </w:tcBorders>
             <w:tcMar>
               <w:left w:w="90" w:type="dxa"/>
@@ -8073,7 +8097,7 @@
           <w:tcPr>
             <w:tcW w:w="6780" w:type="dxa"/>
             <w:tcBorders>
-              <w:right w:val="single" w:sz="6" w:space="0" w:color="auto"/>
+              <w:right w:val="single" w:color="auto" w:sz="6" w:space="0"/>
             </w:tcBorders>
             <w:tcMar>
               <w:left w:w="90" w:type="dxa"/>
@@ -8104,7 +8128,7 @@
           <w:tcPr>
             <w:tcW w:w="2565" w:type="dxa"/>
             <w:tcBorders>
-              <w:left w:val="single" w:sz="6" w:space="0" w:color="auto"/>
+              <w:left w:val="single" w:color="auto" w:sz="6" w:space="0"/>
             </w:tcBorders>
             <w:tcMar>
               <w:left w:w="90" w:type="dxa"/>
@@ -8124,7 +8148,7 @@
           <w:tcPr>
             <w:tcW w:w="6780" w:type="dxa"/>
             <w:tcBorders>
-              <w:right w:val="single" w:sz="6" w:space="0" w:color="auto"/>
+              <w:right w:val="single" w:color="auto" w:sz="6" w:space="0"/>
             </w:tcBorders>
             <w:tcMar>
               <w:left w:w="90" w:type="dxa"/>
@@ -8243,7 +8267,7 @@
           <w:tcPr>
             <w:tcW w:w="2565" w:type="dxa"/>
             <w:tcBorders>
-              <w:left w:val="single" w:sz="6" w:space="0" w:color="auto"/>
+              <w:left w:val="single" w:color="auto" w:sz="6" w:space="0"/>
             </w:tcBorders>
             <w:tcMar>
               <w:left w:w="90" w:type="dxa"/>
@@ -8263,7 +8287,7 @@
           <w:tcPr>
             <w:tcW w:w="6780" w:type="dxa"/>
             <w:tcBorders>
-              <w:right w:val="single" w:sz="6" w:space="0" w:color="auto"/>
+              <w:right w:val="single" w:color="auto" w:sz="6" w:space="0"/>
             </w:tcBorders>
             <w:tcMar>
               <w:left w:w="90" w:type="dxa"/>
@@ -8299,8 +8323,8 @@
           <w:tcPr>
             <w:tcW w:w="2565" w:type="dxa"/>
             <w:tcBorders>
-              <w:left w:val="single" w:sz="6" w:space="0" w:color="auto"/>
-              <w:bottom w:val="single" w:sz="6" w:space="0" w:color="auto"/>
+              <w:left w:val="single" w:color="auto" w:sz="6" w:space="0"/>
+              <w:bottom w:val="single" w:color="auto" w:sz="6" w:space="0"/>
             </w:tcBorders>
             <w:tcMar>
               <w:left w:w="90" w:type="dxa"/>
@@ -8320,8 +8344,8 @@
           <w:tcPr>
             <w:tcW w:w="6780" w:type="dxa"/>
             <w:tcBorders>
-              <w:bottom w:val="single" w:sz="6" w:space="0" w:color="auto"/>
-              <w:right w:val="single" w:sz="6" w:space="0" w:color="auto"/>
+              <w:bottom w:val="single" w:color="auto" w:sz="6" w:space="0"/>
+              <w:right w:val="single" w:color="auto" w:sz="6" w:space="0"/>
             </w:tcBorders>
             <w:tcMar>
               <w:left w:w="90" w:type="dxa"/>
@@ -8377,10 +8401,10 @@
         <w:tblStyle w:val="TableGrid"/>
         <w:tblW w:w="0" w:type="auto"/>
         <w:tblBorders>
-          <w:top w:val="single" w:sz="6" w:space="0" w:color="auto"/>
-          <w:left w:val="single" w:sz="6" w:space="0" w:color="auto"/>
-          <w:bottom w:val="single" w:sz="6" w:space="0" w:color="auto"/>
-          <w:right w:val="single" w:sz="6" w:space="0" w:color="auto"/>
+          <w:top w:val="single" w:color="auto" w:sz="6" w:space="0"/>
+          <w:left w:val="single" w:color="auto" w:sz="6" w:space="0"/>
+          <w:bottom w:val="single" w:color="auto" w:sz="6" w:space="0"/>
+          <w:right w:val="single" w:color="auto" w:sz="6" w:space="0"/>
         </w:tblBorders>
         <w:tblLayout w:type="fixed"/>
         <w:tblLook w:val="06A0" w:firstRow="1" w:lastRow="0" w:firstColumn="1" w:lastColumn="0" w:noHBand="1" w:noVBand="1"/>
@@ -8397,8 +8421,8 @@
           <w:tcPr>
             <w:tcW w:w="2565" w:type="dxa"/>
             <w:tcBorders>
-              <w:top w:val="single" w:sz="6" w:space="0" w:color="auto"/>
-              <w:left w:val="single" w:sz="6" w:space="0" w:color="auto"/>
+              <w:top w:val="single" w:color="auto" w:sz="6" w:space="0"/>
+              <w:left w:val="single" w:color="auto" w:sz="6" w:space="0"/>
             </w:tcBorders>
             <w:tcMar>
               <w:left w:w="90" w:type="dxa"/>
@@ -8418,8 +8442,8 @@
           <w:tcPr>
             <w:tcW w:w="6780" w:type="dxa"/>
             <w:tcBorders>
-              <w:top w:val="single" w:sz="6" w:space="0" w:color="auto"/>
-              <w:right w:val="single" w:sz="6" w:space="0" w:color="auto"/>
+              <w:top w:val="single" w:color="auto" w:sz="6" w:space="0"/>
+              <w:right w:val="single" w:color="auto" w:sz="6" w:space="0"/>
             </w:tcBorders>
             <w:tcMar>
               <w:left w:w="90" w:type="dxa"/>
@@ -8450,7 +8474,7 @@
           <w:tcPr>
             <w:tcW w:w="2565" w:type="dxa"/>
             <w:tcBorders>
-              <w:left w:val="single" w:sz="6" w:space="0" w:color="auto"/>
+              <w:left w:val="single" w:color="auto" w:sz="6" w:space="0"/>
             </w:tcBorders>
             <w:tcMar>
               <w:left w:w="90" w:type="dxa"/>
@@ -8470,7 +8494,7 @@
           <w:tcPr>
             <w:tcW w:w="6780" w:type="dxa"/>
             <w:tcBorders>
-              <w:right w:val="single" w:sz="6" w:space="0" w:color="auto"/>
+              <w:right w:val="single" w:color="auto" w:sz="6" w:space="0"/>
             </w:tcBorders>
             <w:tcMar>
               <w:left w:w="90" w:type="dxa"/>
@@ -8495,7 +8519,7 @@
           <w:tcPr>
             <w:tcW w:w="2565" w:type="dxa"/>
             <w:tcBorders>
-              <w:left w:val="single" w:sz="6" w:space="0" w:color="auto"/>
+              <w:left w:val="single" w:color="auto" w:sz="6" w:space="0"/>
             </w:tcBorders>
             <w:tcMar>
               <w:left w:w="90" w:type="dxa"/>
@@ -8515,7 +8539,7 @@
           <w:tcPr>
             <w:tcW w:w="6780" w:type="dxa"/>
             <w:tcBorders>
-              <w:right w:val="single" w:sz="6" w:space="0" w:color="auto"/>
+              <w:right w:val="single" w:color="auto" w:sz="6" w:space="0"/>
             </w:tcBorders>
             <w:tcMar>
               <w:left w:w="90" w:type="dxa"/>
@@ -8540,7 +8564,7 @@
           <w:tcPr>
             <w:tcW w:w="2565" w:type="dxa"/>
             <w:tcBorders>
-              <w:left w:val="single" w:sz="6" w:space="0" w:color="auto"/>
+              <w:left w:val="single" w:color="auto" w:sz="6" w:space="0"/>
             </w:tcBorders>
             <w:tcMar>
               <w:left w:w="90" w:type="dxa"/>
@@ -8560,7 +8584,7 @@
           <w:tcPr>
             <w:tcW w:w="6780" w:type="dxa"/>
             <w:tcBorders>
-              <w:right w:val="single" w:sz="6" w:space="0" w:color="auto"/>
+              <w:right w:val="single" w:color="auto" w:sz="6" w:space="0"/>
             </w:tcBorders>
             <w:tcMar>
               <w:left w:w="90" w:type="dxa"/>
@@ -8591,7 +8615,7 @@
           <w:tcPr>
             <w:tcW w:w="2565" w:type="dxa"/>
             <w:tcBorders>
-              <w:left w:val="single" w:sz="6" w:space="0" w:color="auto"/>
+              <w:left w:val="single" w:color="auto" w:sz="6" w:space="0"/>
             </w:tcBorders>
             <w:tcMar>
               <w:left w:w="90" w:type="dxa"/>
@@ -8611,7 +8635,7 @@
           <w:tcPr>
             <w:tcW w:w="6780" w:type="dxa"/>
             <w:tcBorders>
-              <w:right w:val="single" w:sz="6" w:space="0" w:color="auto"/>
+              <w:right w:val="single" w:color="auto" w:sz="6" w:space="0"/>
             </w:tcBorders>
             <w:tcMar>
               <w:left w:w="90" w:type="dxa"/>
@@ -8679,7 +8703,7 @@
           <w:tcPr>
             <w:tcW w:w="2565" w:type="dxa"/>
             <w:tcBorders>
-              <w:left w:val="single" w:sz="6" w:space="0" w:color="auto"/>
+              <w:left w:val="single" w:color="auto" w:sz="6" w:space="0"/>
             </w:tcBorders>
             <w:tcMar>
               <w:left w:w="90" w:type="dxa"/>
@@ -8699,7 +8723,7 @@
           <w:tcPr>
             <w:tcW w:w="6780" w:type="dxa"/>
             <w:tcBorders>
-              <w:right w:val="single" w:sz="6" w:space="0" w:color="auto"/>
+              <w:right w:val="single" w:color="auto" w:sz="6" w:space="0"/>
             </w:tcBorders>
             <w:tcMar>
               <w:left w:w="90" w:type="dxa"/>
@@ -8742,8 +8766,8 @@
           <w:tcPr>
             <w:tcW w:w="2565" w:type="dxa"/>
             <w:tcBorders>
-              <w:left w:val="single" w:sz="6" w:space="0" w:color="auto"/>
-              <w:bottom w:val="single" w:sz="6" w:space="0" w:color="auto"/>
+              <w:left w:val="single" w:color="auto" w:sz="6" w:space="0"/>
+              <w:bottom w:val="single" w:color="auto" w:sz="6" w:space="0"/>
             </w:tcBorders>
             <w:tcMar>
               <w:left w:w="90" w:type="dxa"/>
@@ -8763,8 +8787,8 @@
           <w:tcPr>
             <w:tcW w:w="6780" w:type="dxa"/>
             <w:tcBorders>
-              <w:bottom w:val="single" w:sz="6" w:space="0" w:color="auto"/>
-              <w:right w:val="single" w:sz="6" w:space="0" w:color="auto"/>
+              <w:bottom w:val="single" w:color="auto" w:sz="6" w:space="0"/>
+              <w:right w:val="single" w:color="auto" w:sz="6" w:space="0"/>
             </w:tcBorders>
             <w:tcMar>
               <w:left w:w="90" w:type="dxa"/>
@@ -8819,10 +8843,10 @@
         <w:tblStyle w:val="TableGrid"/>
         <w:tblW w:w="0" w:type="auto"/>
         <w:tblBorders>
-          <w:top w:val="single" w:sz="6" w:space="0" w:color="auto"/>
-          <w:left w:val="single" w:sz="6" w:space="0" w:color="auto"/>
-          <w:bottom w:val="single" w:sz="6" w:space="0" w:color="auto"/>
-          <w:right w:val="single" w:sz="6" w:space="0" w:color="auto"/>
+          <w:top w:val="single" w:color="auto" w:sz="6" w:space="0"/>
+          <w:left w:val="single" w:color="auto" w:sz="6" w:space="0"/>
+          <w:bottom w:val="single" w:color="auto" w:sz="6" w:space="0"/>
+          <w:right w:val="single" w:color="auto" w:sz="6" w:space="0"/>
         </w:tblBorders>
         <w:tblLayout w:type="fixed"/>
         <w:tblLook w:val="06A0" w:firstRow="1" w:lastRow="0" w:firstColumn="1" w:lastColumn="0" w:noHBand="1" w:noVBand="1"/>
@@ -8839,8 +8863,8 @@
           <w:tcPr>
             <w:tcW w:w="2565" w:type="dxa"/>
             <w:tcBorders>
-              <w:top w:val="single" w:sz="6" w:space="0" w:color="auto"/>
-              <w:left w:val="single" w:sz="6" w:space="0" w:color="auto"/>
+              <w:top w:val="single" w:color="auto" w:sz="6" w:space="0"/>
+              <w:left w:val="single" w:color="auto" w:sz="6" w:space="0"/>
             </w:tcBorders>
             <w:tcMar>
               <w:left w:w="90" w:type="dxa"/>
@@ -8860,8 +8884,8 @@
           <w:tcPr>
             <w:tcW w:w="6780" w:type="dxa"/>
             <w:tcBorders>
-              <w:top w:val="single" w:sz="6" w:space="0" w:color="auto"/>
-              <w:right w:val="single" w:sz="6" w:space="0" w:color="auto"/>
+              <w:top w:val="single" w:color="auto" w:sz="6" w:space="0"/>
+              <w:right w:val="single" w:color="auto" w:sz="6" w:space="0"/>
             </w:tcBorders>
             <w:tcMar>
               <w:left w:w="90" w:type="dxa"/>
@@ -8892,7 +8916,7 @@
           <w:tcPr>
             <w:tcW w:w="2565" w:type="dxa"/>
             <w:tcBorders>
-              <w:left w:val="single" w:sz="6" w:space="0" w:color="auto"/>
+              <w:left w:val="single" w:color="auto" w:sz="6" w:space="0"/>
             </w:tcBorders>
             <w:tcMar>
               <w:left w:w="90" w:type="dxa"/>
@@ -8912,7 +8936,7 @@
           <w:tcPr>
             <w:tcW w:w="6780" w:type="dxa"/>
             <w:tcBorders>
-              <w:right w:val="single" w:sz="6" w:space="0" w:color="auto"/>
+              <w:right w:val="single" w:color="auto" w:sz="6" w:space="0"/>
             </w:tcBorders>
             <w:tcMar>
               <w:left w:w="90" w:type="dxa"/>
@@ -8937,7 +8961,7 @@
           <w:tcPr>
             <w:tcW w:w="2565" w:type="dxa"/>
             <w:tcBorders>
-              <w:left w:val="single" w:sz="6" w:space="0" w:color="auto"/>
+              <w:left w:val="single" w:color="auto" w:sz="6" w:space="0"/>
             </w:tcBorders>
             <w:tcMar>
               <w:left w:w="90" w:type="dxa"/>
@@ -8957,7 +8981,7 @@
           <w:tcPr>
             <w:tcW w:w="6780" w:type="dxa"/>
             <w:tcBorders>
-              <w:right w:val="single" w:sz="6" w:space="0" w:color="auto"/>
+              <w:right w:val="single" w:color="auto" w:sz="6" w:space="0"/>
             </w:tcBorders>
             <w:tcMar>
               <w:left w:w="90" w:type="dxa"/>
@@ -8982,7 +9006,7 @@
           <w:tcPr>
             <w:tcW w:w="2565" w:type="dxa"/>
             <w:tcBorders>
-              <w:left w:val="single" w:sz="6" w:space="0" w:color="auto"/>
+              <w:left w:val="single" w:color="auto" w:sz="6" w:space="0"/>
             </w:tcBorders>
             <w:tcMar>
               <w:left w:w="90" w:type="dxa"/>
@@ -9002,7 +9026,7 @@
           <w:tcPr>
             <w:tcW w:w="6780" w:type="dxa"/>
             <w:tcBorders>
-              <w:right w:val="single" w:sz="6" w:space="0" w:color="auto"/>
+              <w:right w:val="single" w:color="auto" w:sz="6" w:space="0"/>
             </w:tcBorders>
             <w:tcMar>
               <w:left w:w="90" w:type="dxa"/>
@@ -9033,7 +9057,7 @@
           <w:tcPr>
             <w:tcW w:w="2565" w:type="dxa"/>
             <w:tcBorders>
-              <w:left w:val="single" w:sz="6" w:space="0" w:color="auto"/>
+              <w:left w:val="single" w:color="auto" w:sz="6" w:space="0"/>
             </w:tcBorders>
             <w:tcMar>
               <w:left w:w="90" w:type="dxa"/>
@@ -9053,7 +9077,7 @@
           <w:tcPr>
             <w:tcW w:w="6780" w:type="dxa"/>
             <w:tcBorders>
-              <w:right w:val="single" w:sz="6" w:space="0" w:color="auto"/>
+              <w:right w:val="single" w:color="auto" w:sz="6" w:space="0"/>
             </w:tcBorders>
             <w:tcMar>
               <w:left w:w="90" w:type="dxa"/>
@@ -9152,7 +9176,7 @@
           <w:tcPr>
             <w:tcW w:w="2565" w:type="dxa"/>
             <w:tcBorders>
-              <w:left w:val="single" w:sz="6" w:space="0" w:color="auto"/>
+              <w:left w:val="single" w:color="auto" w:sz="6" w:space="0"/>
             </w:tcBorders>
             <w:tcMar>
               <w:left w:w="90" w:type="dxa"/>
@@ -9172,7 +9196,7 @@
           <w:tcPr>
             <w:tcW w:w="6780" w:type="dxa"/>
             <w:tcBorders>
-              <w:right w:val="single" w:sz="6" w:space="0" w:color="auto"/>
+              <w:right w:val="single" w:color="auto" w:sz="6" w:space="0"/>
             </w:tcBorders>
             <w:tcMar>
               <w:left w:w="90" w:type="dxa"/>
@@ -9228,8 +9252,8 @@
           <w:tcPr>
             <w:tcW w:w="2565" w:type="dxa"/>
             <w:tcBorders>
-              <w:left w:val="single" w:sz="6" w:space="0" w:color="auto"/>
-              <w:bottom w:val="single" w:sz="6" w:space="0" w:color="auto"/>
+              <w:left w:val="single" w:color="auto" w:sz="6" w:space="0"/>
+              <w:bottom w:val="single" w:color="auto" w:sz="6" w:space="0"/>
             </w:tcBorders>
             <w:tcMar>
               <w:left w:w="90" w:type="dxa"/>
@@ -9249,8 +9273,8 @@
           <w:tcPr>
             <w:tcW w:w="6780" w:type="dxa"/>
             <w:tcBorders>
-              <w:bottom w:val="single" w:sz="6" w:space="0" w:color="auto"/>
-              <w:right w:val="single" w:sz="6" w:space="0" w:color="auto"/>
+              <w:bottom w:val="single" w:color="auto" w:sz="6" w:space="0"/>
+              <w:right w:val="single" w:color="auto" w:sz="6" w:space="0"/>
             </w:tcBorders>
             <w:tcMar>
               <w:left w:w="90" w:type="dxa"/>
@@ -9297,10 +9321,10 @@
         <w:tblStyle w:val="TableGrid"/>
         <w:tblW w:w="0" w:type="auto"/>
         <w:tblBorders>
-          <w:top w:val="single" w:sz="6" w:space="0" w:color="auto"/>
-          <w:left w:val="single" w:sz="6" w:space="0" w:color="auto"/>
-          <w:bottom w:val="single" w:sz="6" w:space="0" w:color="auto"/>
-          <w:right w:val="single" w:sz="6" w:space="0" w:color="auto"/>
+          <w:top w:val="single" w:color="auto" w:sz="6" w:space="0"/>
+          <w:left w:val="single" w:color="auto" w:sz="6" w:space="0"/>
+          <w:bottom w:val="single" w:color="auto" w:sz="6" w:space="0"/>
+          <w:right w:val="single" w:color="auto" w:sz="6" w:space="0"/>
         </w:tblBorders>
         <w:tblLayout w:type="fixed"/>
         <w:tblLook w:val="06A0" w:firstRow="1" w:lastRow="0" w:firstColumn="1" w:lastColumn="0" w:noHBand="1" w:noVBand="1"/>
@@ -9317,8 +9341,8 @@
           <w:tcPr>
             <w:tcW w:w="2565" w:type="dxa"/>
             <w:tcBorders>
-              <w:top w:val="single" w:sz="6" w:space="0" w:color="auto"/>
-              <w:left w:val="single" w:sz="6" w:space="0" w:color="auto"/>
+              <w:top w:val="single" w:color="auto" w:sz="6" w:space="0"/>
+              <w:left w:val="single" w:color="auto" w:sz="6" w:space="0"/>
             </w:tcBorders>
             <w:tcMar>
               <w:left w:w="90" w:type="dxa"/>
@@ -9338,8 +9362,8 @@
           <w:tcPr>
             <w:tcW w:w="6780" w:type="dxa"/>
             <w:tcBorders>
-              <w:top w:val="single" w:sz="6" w:space="0" w:color="auto"/>
-              <w:right w:val="single" w:sz="6" w:space="0" w:color="auto"/>
+              <w:top w:val="single" w:color="auto" w:sz="6" w:space="0"/>
+              <w:right w:val="single" w:color="auto" w:sz="6" w:space="0"/>
             </w:tcBorders>
             <w:tcMar>
               <w:left w:w="90" w:type="dxa"/>
@@ -9370,7 +9394,7 @@
           <w:tcPr>
             <w:tcW w:w="2565" w:type="dxa"/>
             <w:tcBorders>
-              <w:left w:val="single" w:sz="6" w:space="0" w:color="auto"/>
+              <w:left w:val="single" w:color="auto" w:sz="6" w:space="0"/>
             </w:tcBorders>
             <w:tcMar>
               <w:left w:w="90" w:type="dxa"/>
@@ -9390,7 +9414,7 @@
           <w:tcPr>
             <w:tcW w:w="6780" w:type="dxa"/>
             <w:tcBorders>
-              <w:right w:val="single" w:sz="6" w:space="0" w:color="auto"/>
+              <w:right w:val="single" w:color="auto" w:sz="6" w:space="0"/>
             </w:tcBorders>
             <w:tcMar>
               <w:left w:w="90" w:type="dxa"/>
@@ -9415,7 +9439,7 @@
           <w:tcPr>
             <w:tcW w:w="2565" w:type="dxa"/>
             <w:tcBorders>
-              <w:left w:val="single" w:sz="6" w:space="0" w:color="auto"/>
+              <w:left w:val="single" w:color="auto" w:sz="6" w:space="0"/>
             </w:tcBorders>
             <w:tcMar>
               <w:left w:w="90" w:type="dxa"/>
@@ -9436,7 +9460,7 @@
           <w:tcPr>
             <w:tcW w:w="6780" w:type="dxa"/>
             <w:tcBorders>
-              <w:right w:val="single" w:sz="6" w:space="0" w:color="auto"/>
+              <w:right w:val="single" w:color="auto" w:sz="6" w:space="0"/>
             </w:tcBorders>
             <w:tcMar>
               <w:left w:w="90" w:type="dxa"/>
@@ -9461,7 +9485,7 @@
           <w:tcPr>
             <w:tcW w:w="2565" w:type="dxa"/>
             <w:tcBorders>
-              <w:left w:val="single" w:sz="6" w:space="0" w:color="auto"/>
+              <w:left w:val="single" w:color="auto" w:sz="6" w:space="0"/>
             </w:tcBorders>
             <w:tcMar>
               <w:left w:w="90" w:type="dxa"/>
@@ -9481,7 +9505,7 @@
           <w:tcPr>
             <w:tcW w:w="6780" w:type="dxa"/>
             <w:tcBorders>
-              <w:right w:val="single" w:sz="6" w:space="0" w:color="auto"/>
+              <w:right w:val="single" w:color="auto" w:sz="6" w:space="0"/>
             </w:tcBorders>
             <w:tcMar>
               <w:left w:w="90" w:type="dxa"/>
@@ -9520,7 +9544,7 @@
           <w:tcPr>
             <w:tcW w:w="2565" w:type="dxa"/>
             <w:tcBorders>
-              <w:left w:val="single" w:sz="6" w:space="0" w:color="auto"/>
+              <w:left w:val="single" w:color="auto" w:sz="6" w:space="0"/>
             </w:tcBorders>
             <w:tcMar>
               <w:left w:w="90" w:type="dxa"/>
@@ -9540,7 +9564,7 @@
           <w:tcPr>
             <w:tcW w:w="6780" w:type="dxa"/>
             <w:tcBorders>
-              <w:right w:val="single" w:sz="6" w:space="0" w:color="auto"/>
+              <w:right w:val="single" w:color="auto" w:sz="6" w:space="0"/>
             </w:tcBorders>
             <w:tcMar>
               <w:left w:w="90" w:type="dxa"/>
@@ -9595,7 +9619,7 @@
           <w:tcPr>
             <w:tcW w:w="2565" w:type="dxa"/>
             <w:tcBorders>
-              <w:left w:val="single" w:sz="6" w:space="0" w:color="auto"/>
+              <w:left w:val="single" w:color="auto" w:sz="6" w:space="0"/>
             </w:tcBorders>
             <w:tcMar>
               <w:left w:w="90" w:type="dxa"/>
@@ -9615,7 +9639,7 @@
           <w:tcPr>
             <w:tcW w:w="6780" w:type="dxa"/>
             <w:tcBorders>
-              <w:right w:val="single" w:sz="6" w:space="0" w:color="auto"/>
+              <w:right w:val="single" w:color="auto" w:sz="6" w:space="0"/>
             </w:tcBorders>
             <w:tcMar>
               <w:left w:w="90" w:type="dxa"/>
@@ -9671,8 +9695,8 @@
           <w:tcPr>
             <w:tcW w:w="2565" w:type="dxa"/>
             <w:tcBorders>
-              <w:left w:val="single" w:sz="6" w:space="0" w:color="auto"/>
-              <w:bottom w:val="single" w:sz="6" w:space="0" w:color="auto"/>
+              <w:left w:val="single" w:color="auto" w:sz="6" w:space="0"/>
+              <w:bottom w:val="single" w:color="auto" w:sz="6" w:space="0"/>
             </w:tcBorders>
             <w:tcMar>
               <w:left w:w="90" w:type="dxa"/>
@@ -9692,8 +9716,8 @@
           <w:tcPr>
             <w:tcW w:w="6780" w:type="dxa"/>
             <w:tcBorders>
-              <w:bottom w:val="single" w:sz="6" w:space="0" w:color="auto"/>
-              <w:right w:val="single" w:sz="6" w:space="0" w:color="auto"/>
+              <w:bottom w:val="single" w:color="auto" w:sz="6" w:space="0"/>
+              <w:right w:val="single" w:color="auto" w:sz="6" w:space="0"/>
             </w:tcBorders>
             <w:tcMar>
               <w:left w:w="90" w:type="dxa"/>
@@ -9740,10 +9764,10 @@
         <w:tblStyle w:val="TableGrid"/>
         <w:tblW w:w="0" w:type="auto"/>
         <w:tblBorders>
-          <w:top w:val="single" w:sz="6" w:space="0" w:color="auto"/>
-          <w:left w:val="single" w:sz="6" w:space="0" w:color="auto"/>
-          <w:bottom w:val="single" w:sz="6" w:space="0" w:color="auto"/>
-          <w:right w:val="single" w:sz="6" w:space="0" w:color="auto"/>
+          <w:top w:val="single" w:color="auto" w:sz="6" w:space="0"/>
+          <w:left w:val="single" w:color="auto" w:sz="6" w:space="0"/>
+          <w:bottom w:val="single" w:color="auto" w:sz="6" w:space="0"/>
+          <w:right w:val="single" w:color="auto" w:sz="6" w:space="0"/>
         </w:tblBorders>
         <w:tblLayout w:type="fixed"/>
         <w:tblLook w:val="06A0" w:firstRow="1" w:lastRow="0" w:firstColumn="1" w:lastColumn="0" w:noHBand="1" w:noVBand="1"/>
@@ -9760,8 +9784,8 @@
           <w:tcPr>
             <w:tcW w:w="2565" w:type="dxa"/>
             <w:tcBorders>
-              <w:top w:val="single" w:sz="6" w:space="0" w:color="auto"/>
-              <w:left w:val="single" w:sz="6" w:space="0" w:color="auto"/>
+              <w:top w:val="single" w:color="auto" w:sz="6" w:space="0"/>
+              <w:left w:val="single" w:color="auto" w:sz="6" w:space="0"/>
             </w:tcBorders>
             <w:tcMar>
               <w:left w:w="90" w:type="dxa"/>
@@ -9781,8 +9805,8 @@
           <w:tcPr>
             <w:tcW w:w="6780" w:type="dxa"/>
             <w:tcBorders>
-              <w:top w:val="single" w:sz="6" w:space="0" w:color="auto"/>
-              <w:right w:val="single" w:sz="6" w:space="0" w:color="auto"/>
+              <w:top w:val="single" w:color="auto" w:sz="6" w:space="0"/>
+              <w:right w:val="single" w:color="auto" w:sz="6" w:space="0"/>
             </w:tcBorders>
             <w:tcMar>
               <w:left w:w="90" w:type="dxa"/>
@@ -9813,7 +9837,7 @@
           <w:tcPr>
             <w:tcW w:w="2565" w:type="dxa"/>
             <w:tcBorders>
-              <w:left w:val="single" w:sz="6" w:space="0" w:color="auto"/>
+              <w:left w:val="single" w:color="auto" w:sz="6" w:space="0"/>
             </w:tcBorders>
             <w:tcMar>
               <w:left w:w="90" w:type="dxa"/>
@@ -9833,7 +9857,7 @@
           <w:tcPr>
             <w:tcW w:w="6780" w:type="dxa"/>
             <w:tcBorders>
-              <w:right w:val="single" w:sz="6" w:space="0" w:color="auto"/>
+              <w:right w:val="single" w:color="auto" w:sz="6" w:space="0"/>
             </w:tcBorders>
             <w:tcMar>
               <w:left w:w="90" w:type="dxa"/>
@@ -9858,7 +9882,7 @@
           <w:tcPr>
             <w:tcW w:w="2565" w:type="dxa"/>
             <w:tcBorders>
-              <w:left w:val="single" w:sz="6" w:space="0" w:color="auto"/>
+              <w:left w:val="single" w:color="auto" w:sz="6" w:space="0"/>
             </w:tcBorders>
             <w:tcMar>
               <w:left w:w="90" w:type="dxa"/>
@@ -9878,7 +9902,7 @@
           <w:tcPr>
             <w:tcW w:w="6780" w:type="dxa"/>
             <w:tcBorders>
-              <w:right w:val="single" w:sz="6" w:space="0" w:color="auto"/>
+              <w:right w:val="single" w:color="auto" w:sz="6" w:space="0"/>
             </w:tcBorders>
             <w:tcMar>
               <w:left w:w="90" w:type="dxa"/>
@@ -9908,7 +9932,7 @@
           <w:tcPr>
             <w:tcW w:w="2565" w:type="dxa"/>
             <w:tcBorders>
-              <w:left w:val="single" w:sz="6" w:space="0" w:color="auto"/>
+              <w:left w:val="single" w:color="auto" w:sz="6" w:space="0"/>
             </w:tcBorders>
             <w:tcMar>
               <w:left w:w="90" w:type="dxa"/>
@@ -9928,7 +9952,7 @@
           <w:tcPr>
             <w:tcW w:w="6780" w:type="dxa"/>
             <w:tcBorders>
-              <w:right w:val="single" w:sz="6" w:space="0" w:color="auto"/>
+              <w:right w:val="single" w:color="auto" w:sz="6" w:space="0"/>
             </w:tcBorders>
             <w:tcMar>
               <w:left w:w="90" w:type="dxa"/>
@@ -9973,7 +9997,7 @@
           <w:tcPr>
             <w:tcW w:w="2565" w:type="dxa"/>
             <w:tcBorders>
-              <w:left w:val="single" w:sz="6" w:space="0" w:color="auto"/>
+              <w:left w:val="single" w:color="auto" w:sz="6" w:space="0"/>
             </w:tcBorders>
             <w:tcMar>
               <w:left w:w="90" w:type="dxa"/>
@@ -9993,7 +10017,7 @@
           <w:tcPr>
             <w:tcW w:w="6780" w:type="dxa"/>
             <w:tcBorders>
-              <w:right w:val="single" w:sz="6" w:space="0" w:color="auto"/>
+              <w:right w:val="single" w:color="auto" w:sz="6" w:space="0"/>
             </w:tcBorders>
             <w:tcMar>
               <w:left w:w="90" w:type="dxa"/>
@@ -10086,7 +10110,7 @@
           <w:tcPr>
             <w:tcW w:w="2565" w:type="dxa"/>
             <w:tcBorders>
-              <w:left w:val="single" w:sz="6" w:space="0" w:color="auto"/>
+              <w:left w:val="single" w:color="auto" w:sz="6" w:space="0"/>
             </w:tcBorders>
             <w:tcMar>
               <w:left w:w="90" w:type="dxa"/>
@@ -10106,7 +10130,7 @@
           <w:tcPr>
             <w:tcW w:w="6780" w:type="dxa"/>
             <w:tcBorders>
-              <w:right w:val="single" w:sz="6" w:space="0" w:color="auto"/>
+              <w:right w:val="single" w:color="auto" w:sz="6" w:space="0"/>
             </w:tcBorders>
             <w:tcMar>
               <w:left w:w="90" w:type="dxa"/>
@@ -10162,8 +10186,8 @@
           <w:tcPr>
             <w:tcW w:w="2565" w:type="dxa"/>
             <w:tcBorders>
-              <w:left w:val="single" w:sz="6" w:space="0" w:color="auto"/>
-              <w:bottom w:val="single" w:sz="6" w:space="0" w:color="auto"/>
+              <w:left w:val="single" w:color="auto" w:sz="6" w:space="0"/>
+              <w:bottom w:val="single" w:color="auto" w:sz="6" w:space="0"/>
             </w:tcBorders>
             <w:tcMar>
               <w:left w:w="90" w:type="dxa"/>
@@ -10183,8 +10207,8 @@
           <w:tcPr>
             <w:tcW w:w="6780" w:type="dxa"/>
             <w:tcBorders>
-              <w:bottom w:val="single" w:sz="6" w:space="0" w:color="auto"/>
-              <w:right w:val="single" w:sz="6" w:space="0" w:color="auto"/>
+              <w:bottom w:val="single" w:color="auto" w:sz="6" w:space="0"/>
+              <w:right w:val="single" w:color="auto" w:sz="6" w:space="0"/>
             </w:tcBorders>
             <w:tcMar>
               <w:left w:w="90" w:type="dxa"/>
@@ -10231,10 +10255,10 @@
         <w:tblStyle w:val="TableGrid"/>
         <w:tblW w:w="0" w:type="auto"/>
         <w:tblBorders>
-          <w:top w:val="single" w:sz="6" w:space="0" w:color="auto"/>
-          <w:left w:val="single" w:sz="6" w:space="0" w:color="auto"/>
-          <w:bottom w:val="single" w:sz="6" w:space="0" w:color="auto"/>
-          <w:right w:val="single" w:sz="6" w:space="0" w:color="auto"/>
+          <w:top w:val="single" w:color="auto" w:sz="6" w:space="0"/>
+          <w:left w:val="single" w:color="auto" w:sz="6" w:space="0"/>
+          <w:bottom w:val="single" w:color="auto" w:sz="6" w:space="0"/>
+          <w:right w:val="single" w:color="auto" w:sz="6" w:space="0"/>
         </w:tblBorders>
         <w:tblLayout w:type="fixed"/>
         <w:tblLook w:val="06A0" w:firstRow="1" w:lastRow="0" w:firstColumn="1" w:lastColumn="0" w:noHBand="1" w:noVBand="1"/>
@@ -10251,8 +10275,8 @@
           <w:tcPr>
             <w:tcW w:w="2565" w:type="dxa"/>
             <w:tcBorders>
-              <w:top w:val="single" w:sz="6" w:space="0" w:color="auto"/>
-              <w:left w:val="single" w:sz="6" w:space="0" w:color="auto"/>
+              <w:top w:val="single" w:color="auto" w:sz="6" w:space="0"/>
+              <w:left w:val="single" w:color="auto" w:sz="6" w:space="0"/>
             </w:tcBorders>
             <w:tcMar>
               <w:left w:w="90" w:type="dxa"/>
@@ -10272,8 +10296,8 @@
           <w:tcPr>
             <w:tcW w:w="6780" w:type="dxa"/>
             <w:tcBorders>
-              <w:top w:val="single" w:sz="6" w:space="0" w:color="auto"/>
-              <w:right w:val="single" w:sz="6" w:space="0" w:color="auto"/>
+              <w:top w:val="single" w:color="auto" w:sz="6" w:space="0"/>
+              <w:right w:val="single" w:color="auto" w:sz="6" w:space="0"/>
             </w:tcBorders>
             <w:tcMar>
               <w:left w:w="90" w:type="dxa"/>
@@ -10304,7 +10328,7 @@
           <w:tcPr>
             <w:tcW w:w="2565" w:type="dxa"/>
             <w:tcBorders>
-              <w:left w:val="single" w:sz="6" w:space="0" w:color="auto"/>
+              <w:left w:val="single" w:color="auto" w:sz="6" w:space="0"/>
             </w:tcBorders>
             <w:tcMar>
               <w:left w:w="90" w:type="dxa"/>
@@ -10324,7 +10348,7 @@
           <w:tcPr>
             <w:tcW w:w="6780" w:type="dxa"/>
             <w:tcBorders>
-              <w:right w:val="single" w:sz="6" w:space="0" w:color="auto"/>
+              <w:right w:val="single" w:color="auto" w:sz="6" w:space="0"/>
             </w:tcBorders>
             <w:tcMar>
               <w:left w:w="90" w:type="dxa"/>
@@ -10349,7 +10373,7 @@
           <w:tcPr>
             <w:tcW w:w="2565" w:type="dxa"/>
             <w:tcBorders>
-              <w:left w:val="single" w:sz="6" w:space="0" w:color="auto"/>
+              <w:left w:val="single" w:color="auto" w:sz="6" w:space="0"/>
             </w:tcBorders>
             <w:tcMar>
               <w:left w:w="90" w:type="dxa"/>
@@ -10369,7 +10393,7 @@
           <w:tcPr>
             <w:tcW w:w="6780" w:type="dxa"/>
             <w:tcBorders>
-              <w:right w:val="single" w:sz="6" w:space="0" w:color="auto"/>
+              <w:right w:val="single" w:color="auto" w:sz="6" w:space="0"/>
             </w:tcBorders>
             <w:tcMar>
               <w:left w:w="90" w:type="dxa"/>
@@ -10394,7 +10418,7 @@
           <w:tcPr>
             <w:tcW w:w="2565" w:type="dxa"/>
             <w:tcBorders>
-              <w:left w:val="single" w:sz="6" w:space="0" w:color="auto"/>
+              <w:left w:val="single" w:color="auto" w:sz="6" w:space="0"/>
             </w:tcBorders>
             <w:tcMar>
               <w:left w:w="90" w:type="dxa"/>
@@ -10414,7 +10438,7 @@
           <w:tcPr>
             <w:tcW w:w="6780" w:type="dxa"/>
             <w:tcBorders>
-              <w:right w:val="single" w:sz="6" w:space="0" w:color="auto"/>
+              <w:right w:val="single" w:color="auto" w:sz="6" w:space="0"/>
             </w:tcBorders>
             <w:tcMar>
               <w:left w:w="90" w:type="dxa"/>
@@ -10445,7 +10469,7 @@
           <w:tcPr>
             <w:tcW w:w="2565" w:type="dxa"/>
             <w:tcBorders>
-              <w:left w:val="single" w:sz="6" w:space="0" w:color="auto"/>
+              <w:left w:val="single" w:color="auto" w:sz="6" w:space="0"/>
             </w:tcBorders>
             <w:tcMar>
               <w:left w:w="90" w:type="dxa"/>
@@ -10465,7 +10489,7 @@
           <w:tcPr>
             <w:tcW w:w="6780" w:type="dxa"/>
             <w:tcBorders>
-              <w:right w:val="single" w:sz="6" w:space="0" w:color="auto"/>
+              <w:right w:val="single" w:color="auto" w:sz="6" w:space="0"/>
             </w:tcBorders>
             <w:tcMar>
               <w:left w:w="90" w:type="dxa"/>
@@ -10539,7 +10563,7 @@
           <w:tcPr>
             <w:tcW w:w="2565" w:type="dxa"/>
             <w:tcBorders>
-              <w:left w:val="single" w:sz="6" w:space="0" w:color="auto"/>
+              <w:left w:val="single" w:color="auto" w:sz="6" w:space="0"/>
             </w:tcBorders>
             <w:tcMar>
               <w:left w:w="90" w:type="dxa"/>
@@ -10559,7 +10583,7 @@
           <w:tcPr>
             <w:tcW w:w="6780" w:type="dxa"/>
             <w:tcBorders>
-              <w:right w:val="single" w:sz="6" w:space="0" w:color="auto"/>
+              <w:right w:val="single" w:color="auto" w:sz="6" w:space="0"/>
             </w:tcBorders>
             <w:tcMar>
               <w:left w:w="90" w:type="dxa"/>
@@ -10602,8 +10626,8 @@
           <w:tcPr>
             <w:tcW w:w="2565" w:type="dxa"/>
             <w:tcBorders>
-              <w:left w:val="single" w:sz="6" w:space="0" w:color="auto"/>
-              <w:bottom w:val="single" w:sz="6" w:space="0" w:color="auto"/>
+              <w:left w:val="single" w:color="auto" w:sz="6" w:space="0"/>
+              <w:bottom w:val="single" w:color="auto" w:sz="6" w:space="0"/>
             </w:tcBorders>
             <w:tcMar>
               <w:left w:w="90" w:type="dxa"/>
@@ -10623,8 +10647,8 @@
           <w:tcPr>
             <w:tcW w:w="6780" w:type="dxa"/>
             <w:tcBorders>
-              <w:bottom w:val="single" w:sz="6" w:space="0" w:color="auto"/>
-              <w:right w:val="single" w:sz="6" w:space="0" w:color="auto"/>
+              <w:bottom w:val="single" w:color="auto" w:sz="6" w:space="0"/>
+              <w:right w:val="single" w:color="auto" w:sz="6" w:space="0"/>
             </w:tcBorders>
             <w:tcMar>
               <w:left w:w="90" w:type="dxa"/>
@@ -10671,10 +10695,10 @@
         <w:tblStyle w:val="TableGrid"/>
         <w:tblW w:w="0" w:type="auto"/>
         <w:tblBorders>
-          <w:top w:val="single" w:sz="6" w:space="0" w:color="auto"/>
-          <w:left w:val="single" w:sz="6" w:space="0" w:color="auto"/>
-          <w:bottom w:val="single" w:sz="6" w:space="0" w:color="auto"/>
-          <w:right w:val="single" w:sz="6" w:space="0" w:color="auto"/>
+          <w:top w:val="single" w:color="auto" w:sz="6" w:space="0"/>
+          <w:left w:val="single" w:color="auto" w:sz="6" w:space="0"/>
+          <w:bottom w:val="single" w:color="auto" w:sz="6" w:space="0"/>
+          <w:right w:val="single" w:color="auto" w:sz="6" w:space="0"/>
         </w:tblBorders>
         <w:tblLayout w:type="fixed"/>
         <w:tblLook w:val="06A0" w:firstRow="1" w:lastRow="0" w:firstColumn="1" w:lastColumn="0" w:noHBand="1" w:noVBand="1"/>
@@ -10691,8 +10715,8 @@
           <w:tcPr>
             <w:tcW w:w="2565" w:type="dxa"/>
             <w:tcBorders>
-              <w:top w:val="single" w:sz="6" w:space="0" w:color="auto"/>
-              <w:left w:val="single" w:sz="6" w:space="0" w:color="auto"/>
+              <w:top w:val="single" w:color="auto" w:sz="6" w:space="0"/>
+              <w:left w:val="single" w:color="auto" w:sz="6" w:space="0"/>
             </w:tcBorders>
             <w:tcMar>
               <w:left w:w="90" w:type="dxa"/>
@@ -10713,8 +10737,8 @@
           <w:tcPr>
             <w:tcW w:w="6780" w:type="dxa"/>
             <w:tcBorders>
-              <w:top w:val="single" w:sz="6" w:space="0" w:color="auto"/>
-              <w:right w:val="single" w:sz="6" w:space="0" w:color="auto"/>
+              <w:top w:val="single" w:color="auto" w:sz="6" w:space="0"/>
+              <w:right w:val="single" w:color="auto" w:sz="6" w:space="0"/>
             </w:tcBorders>
             <w:tcMar>
               <w:left w:w="90" w:type="dxa"/>
@@ -10745,7 +10769,7 @@
           <w:tcPr>
             <w:tcW w:w="2565" w:type="dxa"/>
             <w:tcBorders>
-              <w:left w:val="single" w:sz="6" w:space="0" w:color="auto"/>
+              <w:left w:val="single" w:color="auto" w:sz="6" w:space="0"/>
             </w:tcBorders>
             <w:tcMar>
               <w:left w:w="90" w:type="dxa"/>
@@ -10765,7 +10789,7 @@
           <w:tcPr>
             <w:tcW w:w="6780" w:type="dxa"/>
             <w:tcBorders>
-              <w:right w:val="single" w:sz="6" w:space="0" w:color="auto"/>
+              <w:right w:val="single" w:color="auto" w:sz="6" w:space="0"/>
             </w:tcBorders>
             <w:tcMar>
               <w:left w:w="90" w:type="dxa"/>
@@ -10790,7 +10814,7 @@
           <w:tcPr>
             <w:tcW w:w="2565" w:type="dxa"/>
             <w:tcBorders>
-              <w:left w:val="single" w:sz="6" w:space="0" w:color="auto"/>
+              <w:left w:val="single" w:color="auto" w:sz="6" w:space="0"/>
             </w:tcBorders>
             <w:tcMar>
               <w:left w:w="90" w:type="dxa"/>
@@ -10810,7 +10834,7 @@
           <w:tcPr>
             <w:tcW w:w="6780" w:type="dxa"/>
             <w:tcBorders>
-              <w:right w:val="single" w:sz="6" w:space="0" w:color="auto"/>
+              <w:right w:val="single" w:color="auto" w:sz="6" w:space="0"/>
             </w:tcBorders>
             <w:tcMar>
               <w:left w:w="90" w:type="dxa"/>
@@ -10835,7 +10859,7 @@
           <w:tcPr>
             <w:tcW w:w="2565" w:type="dxa"/>
             <w:tcBorders>
-              <w:left w:val="single" w:sz="6" w:space="0" w:color="auto"/>
+              <w:left w:val="single" w:color="auto" w:sz="6" w:space="0"/>
             </w:tcBorders>
             <w:tcMar>
               <w:left w:w="90" w:type="dxa"/>
@@ -10855,7 +10879,7 @@
           <w:tcPr>
             <w:tcW w:w="6780" w:type="dxa"/>
             <w:tcBorders>
-              <w:right w:val="single" w:sz="6" w:space="0" w:color="auto"/>
+              <w:right w:val="single" w:color="auto" w:sz="6" w:space="0"/>
             </w:tcBorders>
             <w:tcMar>
               <w:left w:w="90" w:type="dxa"/>
@@ -10886,7 +10910,7 @@
           <w:tcPr>
             <w:tcW w:w="2565" w:type="dxa"/>
             <w:tcBorders>
-              <w:left w:val="single" w:sz="6" w:space="0" w:color="auto"/>
+              <w:left w:val="single" w:color="auto" w:sz="6" w:space="0"/>
             </w:tcBorders>
             <w:tcMar>
               <w:left w:w="90" w:type="dxa"/>
@@ -10906,7 +10930,7 @@
           <w:tcPr>
             <w:tcW w:w="6780" w:type="dxa"/>
             <w:tcBorders>
-              <w:right w:val="single" w:sz="6" w:space="0" w:color="auto"/>
+              <w:right w:val="single" w:color="auto" w:sz="6" w:space="0"/>
             </w:tcBorders>
             <w:tcMar>
               <w:left w:w="90" w:type="dxa"/>
@@ -10999,7 +11023,7 @@
           <w:tcPr>
             <w:tcW w:w="2565" w:type="dxa"/>
             <w:tcBorders>
-              <w:left w:val="single" w:sz="6" w:space="0" w:color="auto"/>
+              <w:left w:val="single" w:color="auto" w:sz="6" w:space="0"/>
             </w:tcBorders>
             <w:tcMar>
               <w:left w:w="90" w:type="dxa"/>
@@ -11019,7 +11043,7 @@
           <w:tcPr>
             <w:tcW w:w="6780" w:type="dxa"/>
             <w:tcBorders>
-              <w:right w:val="single" w:sz="6" w:space="0" w:color="auto"/>
+              <w:right w:val="single" w:color="auto" w:sz="6" w:space="0"/>
             </w:tcBorders>
             <w:tcMar>
               <w:left w:w="90" w:type="dxa"/>
@@ -11062,8 +11086,8 @@
           <w:tcPr>
             <w:tcW w:w="2565" w:type="dxa"/>
             <w:tcBorders>
-              <w:left w:val="single" w:sz="6" w:space="0" w:color="auto"/>
-              <w:bottom w:val="single" w:sz="6" w:space="0" w:color="auto"/>
+              <w:left w:val="single" w:color="auto" w:sz="6" w:space="0"/>
+              <w:bottom w:val="single" w:color="auto" w:sz="6" w:space="0"/>
             </w:tcBorders>
             <w:tcMar>
               <w:left w:w="90" w:type="dxa"/>
@@ -11083,8 +11107,8 @@
           <w:tcPr>
             <w:tcW w:w="6780" w:type="dxa"/>
             <w:tcBorders>
-              <w:bottom w:val="single" w:sz="6" w:space="0" w:color="auto"/>
-              <w:right w:val="single" w:sz="6" w:space="0" w:color="auto"/>
+              <w:bottom w:val="single" w:color="auto" w:sz="6" w:space="0"/>
+              <w:right w:val="single" w:color="auto" w:sz="6" w:space="0"/>
             </w:tcBorders>
             <w:tcMar>
               <w:left w:w="90" w:type="dxa"/>
@@ -11131,10 +11155,10 @@
         <w:tblStyle w:val="TableGrid"/>
         <w:tblW w:w="0" w:type="auto"/>
         <w:tblBorders>
-          <w:top w:val="single" w:sz="6" w:space="0" w:color="auto"/>
-          <w:left w:val="single" w:sz="6" w:space="0" w:color="auto"/>
-          <w:bottom w:val="single" w:sz="6" w:space="0" w:color="auto"/>
-          <w:right w:val="single" w:sz="6" w:space="0" w:color="auto"/>
+          <w:top w:val="single" w:color="auto" w:sz="6" w:space="0"/>
+          <w:left w:val="single" w:color="auto" w:sz="6" w:space="0"/>
+          <w:bottom w:val="single" w:color="auto" w:sz="6" w:space="0"/>
+          <w:right w:val="single" w:color="auto" w:sz="6" w:space="0"/>
         </w:tblBorders>
         <w:tblLayout w:type="fixed"/>
         <w:tblLook w:val="06A0" w:firstRow="1" w:lastRow="0" w:firstColumn="1" w:lastColumn="0" w:noHBand="1" w:noVBand="1"/>
@@ -11151,8 +11175,8 @@
           <w:tcPr>
             <w:tcW w:w="2565" w:type="dxa"/>
             <w:tcBorders>
-              <w:top w:val="single" w:sz="6" w:space="0" w:color="auto"/>
-              <w:left w:val="single" w:sz="6" w:space="0" w:color="auto"/>
+              <w:top w:val="single" w:color="auto" w:sz="6" w:space="0"/>
+              <w:left w:val="single" w:color="auto" w:sz="6" w:space="0"/>
             </w:tcBorders>
             <w:tcMar>
               <w:left w:w="90" w:type="dxa"/>
@@ -11172,8 +11196,8 @@
           <w:tcPr>
             <w:tcW w:w="6780" w:type="dxa"/>
             <w:tcBorders>
-              <w:top w:val="single" w:sz="6" w:space="0" w:color="auto"/>
-              <w:right w:val="single" w:sz="6" w:space="0" w:color="auto"/>
+              <w:top w:val="single" w:color="auto" w:sz="6" w:space="0"/>
+              <w:right w:val="single" w:color="auto" w:sz="6" w:space="0"/>
             </w:tcBorders>
             <w:tcMar>
               <w:left w:w="90" w:type="dxa"/>
@@ -11204,7 +11228,7 @@
           <w:tcPr>
             <w:tcW w:w="2565" w:type="dxa"/>
             <w:tcBorders>
-              <w:left w:val="single" w:sz="6" w:space="0" w:color="auto"/>
+              <w:left w:val="single" w:color="auto" w:sz="6" w:space="0"/>
             </w:tcBorders>
             <w:tcMar>
               <w:left w:w="90" w:type="dxa"/>
@@ -11224,7 +11248,7 @@
           <w:tcPr>
             <w:tcW w:w="6780" w:type="dxa"/>
             <w:tcBorders>
-              <w:right w:val="single" w:sz="6" w:space="0" w:color="auto"/>
+              <w:right w:val="single" w:color="auto" w:sz="6" w:space="0"/>
             </w:tcBorders>
             <w:tcMar>
               <w:left w:w="90" w:type="dxa"/>
@@ -11249,7 +11273,7 @@
           <w:tcPr>
             <w:tcW w:w="2565" w:type="dxa"/>
             <w:tcBorders>
-              <w:left w:val="single" w:sz="6" w:space="0" w:color="auto"/>
+              <w:left w:val="single" w:color="auto" w:sz="6" w:space="0"/>
             </w:tcBorders>
             <w:tcMar>
               <w:left w:w="90" w:type="dxa"/>
@@ -11269,7 +11293,7 @@
           <w:tcPr>
             <w:tcW w:w="6780" w:type="dxa"/>
             <w:tcBorders>
-              <w:right w:val="single" w:sz="6" w:space="0" w:color="auto"/>
+              <w:right w:val="single" w:color="auto" w:sz="6" w:space="0"/>
             </w:tcBorders>
             <w:tcMar>
               <w:left w:w="90" w:type="dxa"/>
@@ -11294,7 +11318,7 @@
           <w:tcPr>
             <w:tcW w:w="2565" w:type="dxa"/>
             <w:tcBorders>
-              <w:left w:val="single" w:sz="6" w:space="0" w:color="auto"/>
+              <w:left w:val="single" w:color="auto" w:sz="6" w:space="0"/>
             </w:tcBorders>
             <w:tcMar>
               <w:left w:w="90" w:type="dxa"/>
@@ -11314,7 +11338,7 @@
           <w:tcPr>
             <w:tcW w:w="6780" w:type="dxa"/>
             <w:tcBorders>
-              <w:right w:val="single" w:sz="6" w:space="0" w:color="auto"/>
+              <w:right w:val="single" w:color="auto" w:sz="6" w:space="0"/>
             </w:tcBorders>
             <w:tcMar>
               <w:left w:w="90" w:type="dxa"/>
@@ -11345,7 +11369,7 @@
           <w:tcPr>
             <w:tcW w:w="2565" w:type="dxa"/>
             <w:tcBorders>
-              <w:left w:val="single" w:sz="6" w:space="0" w:color="auto"/>
+              <w:left w:val="single" w:color="auto" w:sz="6" w:space="0"/>
             </w:tcBorders>
             <w:tcMar>
               <w:left w:w="90" w:type="dxa"/>
@@ -11365,7 +11389,7 @@
           <w:tcPr>
             <w:tcW w:w="6780" w:type="dxa"/>
             <w:tcBorders>
-              <w:right w:val="single" w:sz="6" w:space="0" w:color="auto"/>
+              <w:right w:val="single" w:color="auto" w:sz="6" w:space="0"/>
             </w:tcBorders>
             <w:tcMar>
               <w:left w:w="90" w:type="dxa"/>
@@ -11458,7 +11482,7 @@
           <w:tcPr>
             <w:tcW w:w="2565" w:type="dxa"/>
             <w:tcBorders>
-              <w:left w:val="single" w:sz="6" w:space="0" w:color="auto"/>
+              <w:left w:val="single" w:color="auto" w:sz="6" w:space="0"/>
             </w:tcBorders>
             <w:tcMar>
               <w:left w:w="90" w:type="dxa"/>
@@ -11478,7 +11502,7 @@
           <w:tcPr>
             <w:tcW w:w="6780" w:type="dxa"/>
             <w:tcBorders>
-              <w:right w:val="single" w:sz="6" w:space="0" w:color="auto"/>
+              <w:right w:val="single" w:color="auto" w:sz="6" w:space="0"/>
             </w:tcBorders>
             <w:tcMar>
               <w:left w:w="90" w:type="dxa"/>
@@ -11508,8 +11532,8 @@
           <w:tcPr>
             <w:tcW w:w="2565" w:type="dxa"/>
             <w:tcBorders>
-              <w:left w:val="single" w:sz="6" w:space="0" w:color="auto"/>
-              <w:bottom w:val="single" w:sz="6" w:space="0" w:color="auto"/>
+              <w:left w:val="single" w:color="auto" w:sz="6" w:space="0"/>
+              <w:bottom w:val="single" w:color="auto" w:sz="6" w:space="0"/>
             </w:tcBorders>
             <w:tcMar>
               <w:left w:w="90" w:type="dxa"/>
@@ -11529,8 +11553,8 @@
           <w:tcPr>
             <w:tcW w:w="6780" w:type="dxa"/>
             <w:tcBorders>
-              <w:bottom w:val="single" w:sz="6" w:space="0" w:color="auto"/>
-              <w:right w:val="single" w:sz="6" w:space="0" w:color="auto"/>
+              <w:bottom w:val="single" w:color="auto" w:sz="6" w:space="0"/>
+              <w:right w:val="single" w:color="auto" w:sz="6" w:space="0"/>
             </w:tcBorders>
             <w:tcMar>
               <w:left w:w="90" w:type="dxa"/>
@@ -11577,10 +11601,10 @@
         <w:tblStyle w:val="TableGrid"/>
         <w:tblW w:w="0" w:type="auto"/>
         <w:tblBorders>
-          <w:top w:val="single" w:sz="6" w:space="0" w:color="auto"/>
-          <w:left w:val="single" w:sz="6" w:space="0" w:color="auto"/>
-          <w:bottom w:val="single" w:sz="6" w:space="0" w:color="auto"/>
-          <w:right w:val="single" w:sz="6" w:space="0" w:color="auto"/>
+          <w:top w:val="single" w:color="auto" w:sz="6" w:space="0"/>
+          <w:left w:val="single" w:color="auto" w:sz="6" w:space="0"/>
+          <w:bottom w:val="single" w:color="auto" w:sz="6" w:space="0"/>
+          <w:right w:val="single" w:color="auto" w:sz="6" w:space="0"/>
         </w:tblBorders>
         <w:tblLayout w:type="fixed"/>
         <w:tblLook w:val="06A0" w:firstRow="1" w:lastRow="0" w:firstColumn="1" w:lastColumn="0" w:noHBand="1" w:noVBand="1"/>
@@ -11597,8 +11621,8 @@
           <w:tcPr>
             <w:tcW w:w="2565" w:type="dxa"/>
             <w:tcBorders>
-              <w:top w:val="single" w:sz="6" w:space="0" w:color="auto"/>
-              <w:left w:val="single" w:sz="6" w:space="0" w:color="auto"/>
+              <w:top w:val="single" w:color="auto" w:sz="6" w:space="0"/>
+              <w:left w:val="single" w:color="auto" w:sz="6" w:space="0"/>
             </w:tcBorders>
             <w:tcMar>
               <w:left w:w="90" w:type="dxa"/>
@@ -11618,8 +11642,8 @@
           <w:tcPr>
             <w:tcW w:w="6780" w:type="dxa"/>
             <w:tcBorders>
-              <w:top w:val="single" w:sz="6" w:space="0" w:color="auto"/>
-              <w:right w:val="single" w:sz="6" w:space="0" w:color="auto"/>
+              <w:top w:val="single" w:color="auto" w:sz="6" w:space="0"/>
+              <w:right w:val="single" w:color="auto" w:sz="6" w:space="0"/>
             </w:tcBorders>
             <w:tcMar>
               <w:left w:w="90" w:type="dxa"/>
@@ -11650,7 +11674,7 @@
           <w:tcPr>
             <w:tcW w:w="2565" w:type="dxa"/>
             <w:tcBorders>
-              <w:left w:val="single" w:sz="6" w:space="0" w:color="auto"/>
+              <w:left w:val="single" w:color="auto" w:sz="6" w:space="0"/>
             </w:tcBorders>
             <w:tcMar>
               <w:left w:w="90" w:type="dxa"/>
@@ -11670,7 +11694,7 @@
           <w:tcPr>
             <w:tcW w:w="6780" w:type="dxa"/>
             <w:tcBorders>
-              <w:right w:val="single" w:sz="6" w:space="0" w:color="auto"/>
+              <w:right w:val="single" w:color="auto" w:sz="6" w:space="0"/>
             </w:tcBorders>
             <w:tcMar>
               <w:left w:w="90" w:type="dxa"/>
@@ -11695,7 +11719,7 @@
           <w:tcPr>
             <w:tcW w:w="2565" w:type="dxa"/>
             <w:tcBorders>
-              <w:left w:val="single" w:sz="6" w:space="0" w:color="auto"/>
+              <w:left w:val="single" w:color="auto" w:sz="6" w:space="0"/>
             </w:tcBorders>
             <w:tcMar>
               <w:left w:w="90" w:type="dxa"/>
@@ -11715,7 +11739,7 @@
           <w:tcPr>
             <w:tcW w:w="6780" w:type="dxa"/>
             <w:tcBorders>
-              <w:right w:val="single" w:sz="6" w:space="0" w:color="auto"/>
+              <w:right w:val="single" w:color="auto" w:sz="6" w:space="0"/>
             </w:tcBorders>
             <w:tcMar>
               <w:left w:w="90" w:type="dxa"/>
@@ -11740,7 +11764,7 @@
           <w:tcPr>
             <w:tcW w:w="2565" w:type="dxa"/>
             <w:tcBorders>
-              <w:left w:val="single" w:sz="6" w:space="0" w:color="auto"/>
+              <w:left w:val="single" w:color="auto" w:sz="6" w:space="0"/>
             </w:tcBorders>
             <w:tcMar>
               <w:left w:w="90" w:type="dxa"/>
@@ -11760,7 +11784,7 @@
           <w:tcPr>
             <w:tcW w:w="6780" w:type="dxa"/>
             <w:tcBorders>
-              <w:right w:val="single" w:sz="6" w:space="0" w:color="auto"/>
+              <w:right w:val="single" w:color="auto" w:sz="6" w:space="0"/>
             </w:tcBorders>
             <w:tcMar>
               <w:left w:w="90" w:type="dxa"/>
@@ -11791,7 +11815,7 @@
           <w:tcPr>
             <w:tcW w:w="2565" w:type="dxa"/>
             <w:tcBorders>
-              <w:left w:val="single" w:sz="6" w:space="0" w:color="auto"/>
+              <w:left w:val="single" w:color="auto" w:sz="6" w:space="0"/>
             </w:tcBorders>
             <w:tcMar>
               <w:left w:w="90" w:type="dxa"/>
@@ -11811,7 +11835,7 @@
           <w:tcPr>
             <w:tcW w:w="6780" w:type="dxa"/>
             <w:tcBorders>
-              <w:right w:val="single" w:sz="6" w:space="0" w:color="auto"/>
+              <w:right w:val="single" w:color="auto" w:sz="6" w:space="0"/>
             </w:tcBorders>
             <w:tcMar>
               <w:left w:w="90" w:type="dxa"/>
@@ -11943,7 +11967,7 @@
           <w:tcPr>
             <w:tcW w:w="2565" w:type="dxa"/>
             <w:tcBorders>
-              <w:left w:val="single" w:sz="6" w:space="0" w:color="auto"/>
+              <w:left w:val="single" w:color="auto" w:sz="6" w:space="0"/>
             </w:tcBorders>
             <w:tcMar>
               <w:left w:w="90" w:type="dxa"/>
@@ -11964,7 +11988,7 @@
           <w:tcPr>
             <w:tcW w:w="6780" w:type="dxa"/>
             <w:tcBorders>
-              <w:right w:val="single" w:sz="6" w:space="0" w:color="auto"/>
+              <w:right w:val="single" w:color="auto" w:sz="6" w:space="0"/>
             </w:tcBorders>
             <w:tcMar>
               <w:left w:w="90" w:type="dxa"/>
@@ -11994,8 +12018,8 @@
           <w:tcPr>
             <w:tcW w:w="2565" w:type="dxa"/>
             <w:tcBorders>
-              <w:left w:val="single" w:sz="6" w:space="0" w:color="auto"/>
-              <w:bottom w:val="single" w:sz="6" w:space="0" w:color="auto"/>
+              <w:left w:val="single" w:color="auto" w:sz="6" w:space="0"/>
+              <w:bottom w:val="single" w:color="auto" w:sz="6" w:space="0"/>
             </w:tcBorders>
             <w:tcMar>
               <w:left w:w="90" w:type="dxa"/>
@@ -12015,8 +12039,8 @@
           <w:tcPr>
             <w:tcW w:w="6780" w:type="dxa"/>
             <w:tcBorders>
-              <w:bottom w:val="single" w:sz="6" w:space="0" w:color="auto"/>
-              <w:right w:val="single" w:sz="6" w:space="0" w:color="auto"/>
+              <w:bottom w:val="single" w:color="auto" w:sz="6" w:space="0"/>
+              <w:right w:val="single" w:color="auto" w:sz="6" w:space="0"/>
             </w:tcBorders>
             <w:tcMar>
               <w:left w:w="90" w:type="dxa"/>
@@ -12689,10 +12713,10 @@
         <w:tblStyle w:val="TableGrid"/>
         <w:tblW w:w="0" w:type="auto"/>
         <w:tblBorders>
-          <w:top w:val="single" w:sz="6" w:space="0" w:color="auto"/>
-          <w:left w:val="single" w:sz="6" w:space="0" w:color="auto"/>
-          <w:bottom w:val="single" w:sz="6" w:space="0" w:color="auto"/>
-          <w:right w:val="single" w:sz="6" w:space="0" w:color="auto"/>
+          <w:top w:val="single" w:color="auto" w:sz="6" w:space="0"/>
+          <w:left w:val="single" w:color="auto" w:sz="6" w:space="0"/>
+          <w:bottom w:val="single" w:color="auto" w:sz="6" w:space="0"/>
+          <w:right w:val="single" w:color="auto" w:sz="6" w:space="0"/>
         </w:tblBorders>
         <w:tblLayout w:type="fixed"/>
         <w:tblLook w:val="06A0" w:firstRow="1" w:lastRow="0" w:firstColumn="1" w:lastColumn="0" w:noHBand="1" w:noVBand="1"/>
@@ -13621,7 +13645,7 @@
       <w:pPr>
         <w:pStyle w:val="Heading2"/>
       </w:pPr>
-      <w:bookmarkStart w:id="13" w:name="_Toc184556304"/>
+      <w:bookmarkStart w:name="_Toc184556304" w:id="13"/>
       <w:r>
         <w:t>System Evolution</w:t>
       </w:r>
@@ -13679,8 +13703,8 @@
       <w:pPr>
         <w:pStyle w:val="Heading1"/>
       </w:pPr>
-      <w:bookmarkStart w:id="14" w:name="_16kbj35etpc4"/>
-      <w:bookmarkStart w:id="15" w:name="_Toc184556305"/>
+      <w:bookmarkStart w:name="_16kbj35etpc4" w:id="14"/>
+      <w:bookmarkStart w:name="_Toc184556305" w:id="15"/>
       <w:bookmarkEnd w:id="14"/>
       <w:r>
         <w:t>Solution Approach</w:t>
@@ -13691,7 +13715,7 @@
       <w:pPr>
         <w:spacing w:line="240" w:lineRule="auto"/>
       </w:pPr>
-      <w:bookmarkStart w:id="16" w:name="_iuqvw1ouwlha" w:colFirst="0" w:colLast="0"/>
+      <w:bookmarkStart w:name="_iuqvw1ouwlha" w:colFirst="0" w:colLast="0" w:id="16"/>
       <w:bookmarkEnd w:id="16"/>
       <w:r>
         <w:t xml:space="preserve">This </w:t>
@@ -13707,8 +13731,8 @@
       <w:pPr>
         <w:pStyle w:val="Heading2"/>
       </w:pPr>
-      <w:bookmarkStart w:id="17" w:name="_Toc180347058"/>
-      <w:bookmarkStart w:id="18" w:name="_Toc184556306"/>
+      <w:bookmarkStart w:name="_Toc180347058" w:id="17"/>
+      <w:bookmarkStart w:name="_Toc184556306" w:id="18"/>
       <w:r>
         <w:t>System Overview</w:t>
       </w:r>
@@ -13734,8 +13758,8 @@
       <w:pPr>
         <w:pStyle w:val="Heading2"/>
       </w:pPr>
-      <w:bookmarkStart w:id="19" w:name="_Toc180347059"/>
-      <w:bookmarkStart w:id="20" w:name="_Toc184556307"/>
+      <w:bookmarkStart w:name="_Toc180347059" w:id="19"/>
+      <w:bookmarkStart w:name="_Toc184556307" w:id="20"/>
       <w:r>
         <w:t>Architecture Design</w:t>
       </w:r>
@@ -13746,7 +13770,7 @@
       <w:pPr>
         <w:pStyle w:val="Heading3"/>
       </w:pPr>
-      <w:bookmarkStart w:id="21" w:name="_Toc180347060"/>
+      <w:bookmarkStart w:name="_Toc180347060" w:id="21"/>
       <w:r>
         <w:t>Overview</w:t>
       </w:r>
@@ -13906,7 +13930,7 @@
       <w:pPr>
         <w:pStyle w:val="Heading3"/>
       </w:pPr>
-      <w:bookmarkStart w:id="22" w:name="_Toc180347061"/>
+      <w:bookmarkStart w:name="_Toc180347061" w:id="22"/>
       <w:r>
         <w:t>Subsystem Decomposition</w:t>
       </w:r>
@@ -13927,7 +13951,7 @@
       <w:pPr>
         <w:pStyle w:val="Heading4"/>
       </w:pPr>
-      <w:bookmarkStart w:id="23" w:name="_Toc180347062"/>
+      <w:bookmarkStart w:name="_Toc180347062" w:id="23"/>
       <w:r>
         <w:t>User Interface</w:t>
       </w:r>
@@ -14322,7 +14346,7 @@
       <w:pPr>
         <w:pStyle w:val="Heading4"/>
       </w:pPr>
-      <w:bookmarkStart w:id="24" w:name="_Toc180347063"/>
+      <w:bookmarkStart w:name="_Toc180347063" w:id="24"/>
       <w:r>
         <w:t>File Reader</w:t>
       </w:r>
@@ -14640,7 +14664,7 @@
       <w:pPr>
         <w:pStyle w:val="Heading4"/>
       </w:pPr>
-      <w:bookmarkStart w:id="25" w:name="_Toc180347064"/>
+      <w:bookmarkStart w:name="_Toc180347064" w:id="25"/>
       <w:r>
         <w:t>Data Processor</w:t>
       </w:r>
@@ -14958,7 +14982,7 @@
       <w:pPr>
         <w:pStyle w:val="Heading4"/>
       </w:pPr>
-      <w:bookmarkStart w:id="26" w:name="_Toc180347065"/>
+      <w:bookmarkStart w:name="_Toc180347065" w:id="26"/>
       <w:r>
         <w:lastRenderedPageBreak/>
         <w:t>Graphing Engine</w:t>
@@ -15273,7 +15297,7 @@
       <w:pPr>
         <w:pStyle w:val="Heading4"/>
       </w:pPr>
-      <w:bookmarkStart w:id="27" w:name="_Toc180347066"/>
+      <w:bookmarkStart w:name="_Toc180347066" w:id="27"/>
       <w:r>
         <w:t>Calculation Engine</w:t>
       </w:r>
@@ -15636,8 +15660,8 @@
       <w:pPr>
         <w:pStyle w:val="Heading2"/>
       </w:pPr>
-      <w:bookmarkStart w:id="28" w:name="_Toc180347067"/>
-      <w:bookmarkStart w:id="29" w:name="_Toc184556308"/>
+      <w:bookmarkStart w:name="_Toc180347067" w:id="28"/>
+      <w:bookmarkStart w:name="_Toc184556308" w:id="29"/>
       <w:r>
         <w:t>Data design</w:t>
       </w:r>
@@ -15664,7 +15688,7 @@
       <w:pPr>
         <w:pStyle w:val="Heading3"/>
       </w:pPr>
-      <w:bookmarkStart w:id="30" w:name="_Toc180347068"/>
+      <w:bookmarkStart w:name="_Toc180347068" w:id="30"/>
       <w:r>
         <w:t>Shared Singleton</w:t>
       </w:r>
@@ -15711,7 +15735,7 @@
       <w:pPr>
         <w:pStyle w:val="Heading3"/>
       </w:pPr>
-      <w:bookmarkStart w:id="31" w:name="_Toc180347069"/>
+      <w:bookmarkStart w:name="_Toc180347069" w:id="31"/>
       <w:r>
         <w:lastRenderedPageBreak/>
         <w:t>Basic List</w:t>
@@ -15743,7 +15767,7 @@
       <w:pPr>
         <w:pStyle w:val="Heading3"/>
       </w:pPr>
-      <w:bookmarkStart w:id="32" w:name="_Toc180347070"/>
+      <w:bookmarkStart w:name="_Toc180347070" w:id="32"/>
       <w:r>
         <w:t>Dictionary</w:t>
       </w:r>
@@ -15774,7 +15798,7 @@
       <w:pPr>
         <w:pStyle w:val="Heading3"/>
       </w:pPr>
-      <w:bookmarkStart w:id="33" w:name="_Toc180347071"/>
+      <w:bookmarkStart w:name="_Toc180347071" w:id="33"/>
       <w:r>
         <w:t>Log Table</w:t>
       </w:r>
@@ -15805,7 +15829,7 @@
       <w:pPr>
         <w:pStyle w:val="Heading3"/>
       </w:pPr>
-      <w:bookmarkStart w:id="34" w:name="_Toc180347072"/>
+      <w:bookmarkStart w:name="_Toc180347072" w:id="34"/>
       <w:r>
         <w:t>CSV Export</w:t>
       </w:r>
@@ -15820,7 +15844,7 @@
       <w:pPr>
         <w:pStyle w:val="Heading3"/>
       </w:pPr>
-      <w:bookmarkStart w:id="35" w:name="_Toc180347073"/>
+      <w:bookmarkStart w:name="_Toc180347073" w:id="35"/>
       <w:r>
         <w:t xml:space="preserve">Pandas </w:t>
       </w:r>
@@ -15856,7 +15880,7 @@
       <w:pPr>
         <w:pStyle w:val="Heading3"/>
       </w:pPr>
-      <w:bookmarkStart w:id="36" w:name="_Toc180347074"/>
+      <w:bookmarkStart w:name="_Toc180347074" w:id="36"/>
       <w:r>
         <w:t>CSV Series</w:t>
       </w:r>
@@ -15887,8 +15911,8 @@
       <w:pPr>
         <w:pStyle w:val="Heading2"/>
       </w:pPr>
-      <w:bookmarkStart w:id="37" w:name="_Toc180347075"/>
-      <w:bookmarkStart w:id="38" w:name="_Toc184556309"/>
+      <w:bookmarkStart w:name="_Toc180347075" w:id="37"/>
+      <w:bookmarkStart w:name="_Toc184556309" w:id="38"/>
       <w:r>
         <w:t>User Interface Design</w:t>
       </w:r>
@@ -16214,7 +16238,7 @@
       <w:pPr>
         <w:pStyle w:val="Heading1"/>
       </w:pPr>
-      <w:bookmarkStart w:id="39" w:name="_Toc184556310"/>
+      <w:bookmarkStart w:name="_Toc184556310" w:id="39"/>
       <w:r>
         <w:t>Test Plan</w:t>
       </w:r>
@@ -16235,18 +16259,18 @@
       <w:r>
         <w:t xml:space="preserve"> keep development in line with those practices. </w:t>
       </w:r>
-      <w:bookmarkStart w:id="40" w:name="_2et92p0" w:colFirst="0" w:colLast="0"/>
+      <w:bookmarkStart w:name="_2et92p0" w:colFirst="0" w:colLast="0" w:id="40"/>
       <w:bookmarkEnd w:id="40"/>
     </w:p>
     <w:p>
       <w:pPr>
         <w:pStyle w:val="Heading2"/>
       </w:pPr>
-      <w:bookmarkStart w:id="41" w:name="_Toc184556311"/>
+      <w:bookmarkStart w:name="_Toc184556311" w:id="41"/>
       <w:r>
         <w:t>Testing Strategy</w:t>
       </w:r>
-      <w:bookmarkStart w:id="42" w:name="_tyjcwt"/>
+      <w:bookmarkStart w:name="_tyjcwt" w:id="42"/>
       <w:bookmarkEnd w:id="42"/>
       <w:bookmarkEnd w:id="41"/>
     </w:p>
@@ -16418,7 +16442,7 @@
       <w:pPr>
         <w:pStyle w:val="Heading2"/>
       </w:pPr>
-      <w:bookmarkStart w:id="43" w:name="_Toc184556312"/>
+      <w:bookmarkStart w:name="_Toc184556312" w:id="43"/>
       <w:r>
         <w:t>Test Plans</w:t>
       </w:r>
@@ -16494,7 +16518,7 @@
           <w:highlight w:val="white"/>
         </w:rPr>
       </w:pPr>
-      <w:bookmarkStart w:id="44" w:name="_1t3h5sf"/>
+      <w:bookmarkStart w:name="_1t3h5sf" w:id="44"/>
       <w:bookmarkEnd w:id="44"/>
       <w:r>
         <w:rPr>
@@ -16549,7 +16573,7 @@
           <w:highlight w:val="white"/>
         </w:rPr>
       </w:pPr>
-      <w:bookmarkStart w:id="45" w:name="_4d34og8"/>
+      <w:bookmarkStart w:name="_4d34og8" w:id="45"/>
       <w:bookmarkEnd w:id="45"/>
       <w:r>
         <w:rPr>
@@ -16590,7 +16614,7 @@
           <w:highlight w:val="white"/>
         </w:rPr>
       </w:pPr>
-      <w:bookmarkStart w:id="46" w:name="_2s8eyo1"/>
+      <w:bookmarkStart w:name="_2s8eyo1" w:id="46"/>
       <w:bookmarkEnd w:id="46"/>
       <w:r>
         <w:t>Functional testing:</w:t>
@@ -16614,7 +16638,7 @@
           <w:highlight w:val="white"/>
         </w:rPr>
       </w:pPr>
-      <w:bookmarkStart w:id="47" w:name="_3rdcrjn"/>
+      <w:bookmarkStart w:name="_3rdcrjn" w:id="47"/>
       <w:bookmarkEnd w:id="47"/>
       <w:r>
         <w:rPr>
@@ -16648,7 +16672,7 @@
           <w:highlight w:val="white"/>
         </w:rPr>
       </w:pPr>
-      <w:bookmarkStart w:id="48" w:name="_26in1rg"/>
+      <w:bookmarkStart w:name="_26in1rg" w:id="48"/>
       <w:bookmarkEnd w:id="48"/>
       <w:r>
         <w:rPr>
@@ -16672,8 +16696,8 @@
       <w:pPr>
         <w:pStyle w:val="Heading2"/>
       </w:pPr>
-      <w:bookmarkStart w:id="49" w:name="_lnxbz9"/>
-      <w:bookmarkStart w:id="50" w:name="_Toc184556313"/>
+      <w:bookmarkStart w:name="_lnxbz9" w:id="49"/>
+      <w:bookmarkStart w:name="_Toc184556313" w:id="50"/>
       <w:bookmarkEnd w:id="49"/>
       <w:r>
         <w:t>Environment Requirements</w:t>
@@ -16913,7 +16937,7 @@
         <w:pStyle w:val="Heading1"/>
         <w:spacing w:after="0"/>
       </w:pPr>
-      <w:bookmarkStart w:id="51" w:name="_Toc184556314"/>
+      <w:bookmarkStart w:name="_Toc184556314" w:id="51"/>
       <w:r>
         <w:t>Alpha Prototype Description</w:t>
       </w:r>
@@ -16921,34 +16945,77 @@
     </w:p>
     <w:p>
       <w:pPr>
+        <w:pStyle w:val="Normal"/>
         <w:spacing w:after="0" w:line="240" w:lineRule="auto"/>
       </w:pPr>
       <w:r>
+        <w:rPr/>
         <w:t xml:space="preserve">With this prototype, Module 3 delivers 100% of its proposed functionality. Users are </w:t>
       </w:r>
       <w:r>
+        <w:rPr/>
         <w:t xml:space="preserve">now </w:t>
       </w:r>
       <w:r>
-        <w:t>able plot log-normalized atom percentages</w:t>
-      </w:r>
-      <w:r>
+        <w:rPr/>
+        <w:t xml:space="preserve">able </w:t>
+      </w:r>
+      <w:r>
+        <w:rPr/>
+        <w:t xml:space="preserve">to </w:t>
+      </w:r>
+      <w:r>
+        <w:rPr/>
+        <w:t xml:space="preserve">plot </w:t>
+      </w:r>
+      <w:r>
+        <w:rPr/>
+        <w:t>log</w:t>
+      </w:r>
+      <w:r>
+        <w:rPr/>
+        <w:t>-normalized atom percentages</w:t>
+      </w:r>
+      <w:r>
+        <w:rPr/>
         <w:t xml:space="preserve">. This graph shows the percentage of carbon dioxide </w:t>
       </w:r>
       <w:r>
-        <w:lastRenderedPageBreak/>
-        <w:t xml:space="preserve">molecules with a mass of 49. Normalization allows the data to be </w:t>
-      </w:r>
-      <w:r>
-        <w:t xml:space="preserve">interpreted easily due to the lack of large spikes that would otherwise not fit in the viewport. The UI component for this feature is shown in </w:t>
-      </w:r>
-      <w:r>
+        <w:rPr/>
+        <w:t xml:space="preserve">molecules with a mass of 49. </w:t>
+      </w:r>
+      <w:r>
+        <w:rPr>
+          <w:rFonts w:ascii="Arial" w:hAnsi="Arial" w:eastAsia="Arial" w:cs="Arial"/>
+          <w:noProof w:val="0"/>
+          <w:sz w:val="22"/>
+          <w:szCs w:val="22"/>
+          <w:lang w:val="en-US"/>
+        </w:rPr>
+        <w:t>Normalization simplifies data interpretation by eliminating large spikes that would otherwise exceed the viewport</w:t>
+      </w:r>
+      <w:r>
+        <w:rPr/>
+        <w:t xml:space="preserve">. The UI </w:t>
+      </w:r>
+      <w:r>
+        <w:rPr/>
+        <w:t>component</w:t>
+      </w:r>
+      <w:r>
+        <w:rPr/>
+        <w:t xml:space="preserve"> for this feature is shown in </w:t>
+      </w:r>
+      <w:r>
+        <w:rPr/>
         <w:t>F</w:t>
       </w:r>
       <w:r>
+        <w:rPr/>
         <w:t xml:space="preserve">igure VI.1 </w:t>
       </w:r>
       <w:r>
+        <w:rPr/>
         <w:t>where real-world data has been plotted.</w:t>
       </w:r>
     </w:p>
@@ -17027,41 +17094,69 @@
     </w:p>
     <w:p>
       <w:pPr>
+        <w:pStyle w:val="Normal"/>
         <w:spacing w:after="0" w:line="240" w:lineRule="auto"/>
       </w:pPr>
       <w:r>
+        <w:rPr/>
         <w:t>The system also allows users to compute and plot the derivative of the</w:t>
       </w:r>
       <w:r>
+        <w:rPr/>
         <w:t xml:space="preserve"> Atom</w:t>
       </w:r>
       <w:r>
+        <w:rPr/>
         <w:t xml:space="preserve"> percent</w:t>
       </w:r>
       <w:r>
+        <w:rPr/>
         <w:t>age</w:t>
       </w:r>
       <w:r>
+        <w:rPr/>
         <w:t xml:space="preserve"> for </w:t>
       </w:r>
       <w:r>
+        <w:rPr/>
         <w:t>trend analysis.</w:t>
       </w:r>
       <w:r>
-        <w:t xml:space="preserve"> This graph is accompanied by vertical bars used for data selection. These bars have been modified to always appear in the center of the viewport in a size a</w:t>
-      </w:r>
-      <w:r>
-        <w:t>ppropriate to the graph’s scale.</w:t>
-      </w:r>
-      <w:r>
+        <w:rPr/>
+        <w:t xml:space="preserve"> This graph is accompanied by vertical bars used for data </w:t>
+      </w:r>
+      <w:r>
+        <w:rPr/>
+        <w:t>selection</w:t>
+      </w:r>
+      <w:r>
+        <w:rPr/>
+        <w:t xml:space="preserve">. </w:t>
+      </w:r>
+      <w:r>
+        <w:rPr>
+          <w:rFonts w:ascii="Arial" w:hAnsi="Arial" w:eastAsia="Arial" w:cs="Arial"/>
+          <w:noProof w:val="0"/>
+          <w:sz w:val="22"/>
+          <w:szCs w:val="22"/>
+          <w:lang w:val="en-US"/>
+        </w:rPr>
+        <w:t>These bars have been modified to always appear centered in the viewport and scale appropriately with the graph</w:t>
+      </w:r>
+      <w:r>
+        <w:rPr/>
+        <w:t>.</w:t>
+      </w:r>
+      <w:r>
+        <w:rPr/>
         <w:t xml:space="preserve"> </w:t>
       </w:r>
-      <w:proofErr w:type="gramStart"/>
-      <w:r>
+      <w:r>
+        <w:rPr/>
         <w:t>Both of these</w:t>
       </w:r>
-      <w:proofErr w:type="gramEnd"/>
-      <w:r>
+      <w:r>
+        <w:rPr/>
         <w:t xml:space="preserve"> implementations are featured in Figure VI.2.</w:t>
       </w:r>
     </w:p>
@@ -17308,7 +17403,7 @@
       <w:pPr>
         <w:pStyle w:val="Heading2"/>
       </w:pPr>
-      <w:bookmarkStart w:id="52" w:name="_Toc184556315"/>
+      <w:bookmarkStart w:name="_Toc184556315" w:id="52"/>
       <w:r>
         <w:t>Module 3</w:t>
       </w:r>
@@ -17323,47 +17418,100 @@
       </w:r>
     </w:p>
     <w:p>
-      <w:r>
+      <w:pPr>
+        <w:pStyle w:val="Normal"/>
+      </w:pPr>
+      <w:r>
+        <w:rPr/>
         <w:t>The system</w:t>
       </w:r>
       <w:r>
+        <w:rPr/>
         <w:t xml:space="preserve"> </w:t>
       </w:r>
       <w:r>
+        <w:rPr/>
         <w:t>is</w:t>
       </w:r>
       <w:r>
+        <w:rPr/>
         <w:t xml:space="preserve"> now </w:t>
       </w:r>
       <w:r>
+        <w:rPr/>
         <w:t xml:space="preserve">able to </w:t>
       </w:r>
       <w:r>
+        <w:rPr/>
         <w:t xml:space="preserve">accurately </w:t>
       </w:r>
       <w:r>
-        <w:t>plot the normalized percentage of carbon dioxide molecules with a mass of 49. Additionally, the system supports plotting the derivative of this percentage.</w:t>
-      </w:r>
-      <w:r>
-        <w:t xml:space="preserve"> Mean bars used for selecting sections of data have been updated to fit appropriately to the scale of the graph when selected</w:t>
-      </w:r>
-      <w:r>
-        <w:t xml:space="preserve"> as also shown by the figure below</w:t>
-      </w:r>
-      <w:r>
-        <w:t>.</w:t>
-      </w:r>
-      <w:r>
-        <w:t xml:space="preserve"> The ability to copy data from the mean value table has also been implemented, enabling seamless transfer of information for external use. Furthermore, the prototype allows for consecutive dataset plotting, where users can plot data from one acquisition folder, stop, and then select a new folder to begin a fresh plot without restarting the program. Lastly, the system now supports recording sample names, allowing users to input and store sample identifiers in the same row of the mean table as their corresponding mean values</w:t>
-      </w:r>
-      <w:r>
-        <w:t xml:space="preserve"> as seen in figure VI.1.1.1</w:t>
-      </w:r>
-      <w:r>
-        <w:t>.</w:t>
-      </w:r>
-      <w:r>
-        <w:t xml:space="preserve"> If no further bugs are identified, no work remains to be done on module 3.</w:t>
+        <w:rPr/>
+        <w:t>plot the normalized percentage of carbon dioxide molecules with a mass of 49.</w:t>
+      </w:r>
+      <w:r>
+        <w:rPr/>
+        <w:t xml:space="preserve"> Additionally, the system supports plotting the derivative of this percentage.</w:t>
+      </w:r>
+      <w:r>
+        <w:rPr/>
+        <w:t xml:space="preserve"> </w:t>
+      </w:r>
+      <w:r>
+        <w:rPr>
+          <w:rFonts w:ascii="Arial" w:hAnsi="Arial" w:eastAsia="Arial" w:cs="Arial"/>
+          <w:noProof w:val="0"/>
+          <w:sz w:val="22"/>
+          <w:szCs w:val="22"/>
+          <w:lang w:val="en-US"/>
+        </w:rPr>
+        <w:t xml:space="preserve">Mean bars for data </w:t>
+      </w:r>
+      <w:r>
+        <w:rPr>
+          <w:rFonts w:ascii="Arial" w:hAnsi="Arial" w:eastAsia="Arial" w:cs="Arial"/>
+          <w:noProof w:val="0"/>
+          <w:sz w:val="22"/>
+          <w:szCs w:val="22"/>
+          <w:lang w:val="en-US"/>
+        </w:rPr>
+        <w:t>selection</w:t>
+      </w:r>
+      <w:r>
+        <w:rPr>
+          <w:rFonts w:ascii="Arial" w:hAnsi="Arial" w:eastAsia="Arial" w:cs="Arial"/>
+          <w:noProof w:val="0"/>
+          <w:sz w:val="22"/>
+          <w:szCs w:val="22"/>
+          <w:lang w:val="en-US"/>
+        </w:rPr>
+        <w:t xml:space="preserve"> have been updated to scale appropriately with the graph, as shown in the figure below.</w:t>
+      </w:r>
+      <w:r>
+        <w:rPr/>
+        <w:t xml:space="preserve"> The ability to copy data from the mean value table has also been implemented, enabling seamless transfer of information for external use. Furthermore, the prototype allows for consecutive dataset plotting, where users can plot data from one acquisition folder, stop, and then select a new folder to begin a fresh plot without restarting the program. </w:t>
+      </w:r>
+      <w:r>
+        <w:rPr>
+          <w:rFonts w:ascii="Arial" w:hAnsi="Arial" w:eastAsia="Arial" w:cs="Arial"/>
+          <w:noProof w:val="0"/>
+          <w:sz w:val="22"/>
+          <w:szCs w:val="22"/>
+          <w:lang w:val="en-US"/>
+        </w:rPr>
+        <w:t>Lastly, the system supports recording sample names, enabling users to input and store identifiers alongside their corresponding mean values, as illustrated in Figure VI.1.1.1.</w:t>
+      </w:r>
+      <w:r>
+        <w:rPr/>
+        <w:t xml:space="preserve"> If no further bugs are </w:t>
+      </w:r>
+      <w:r>
+        <w:rPr/>
+        <w:t>identified</w:t>
+      </w:r>
+      <w:r>
+        <w:rPr/>
+        <w:t>, no work remains to be done on module 3.</w:t>
       </w:r>
     </w:p>
     <w:p>
@@ -17528,7 +17676,7 @@
       <w:pPr>
         <w:pStyle w:val="Heading2"/>
       </w:pPr>
-      <w:bookmarkStart w:id="53" w:name="_Toc184556316"/>
+      <w:bookmarkStart w:name="_Toc184556316" w:id="53"/>
       <w:r>
         <w:t>Module 4</w:t>
       </w:r>
@@ -17633,7 +17781,7 @@
       <w:pPr>
         <w:pStyle w:val="Heading1"/>
       </w:pPr>
-      <w:bookmarkStart w:id="54" w:name="_Toc184556317"/>
+      <w:bookmarkStart w:name="_Toc184556317" w:id="54"/>
       <w:r>
         <w:lastRenderedPageBreak/>
         <w:t>Alpha Prototype Demonstration</w:t>
@@ -17705,8 +17853,8 @@
       <w:pPr>
         <w:pStyle w:val="Heading1"/>
       </w:pPr>
-      <w:bookmarkStart w:id="55" w:name="_3dy6vkm"/>
-      <w:bookmarkStart w:id="56" w:name="_Toc184556318"/>
+      <w:bookmarkStart w:name="_3dy6vkm" w:id="55"/>
+      <w:bookmarkStart w:name="_Toc184556318" w:id="56"/>
       <w:bookmarkEnd w:id="55"/>
       <w:r>
         <w:t>Future Work</w:t>
@@ -17731,7 +17879,7 @@
       <w:pPr>
         <w:pStyle w:val="Heading2"/>
       </w:pPr>
-      <w:bookmarkStart w:id="57" w:name="_Toc184556319"/>
+      <w:bookmarkStart w:name="_Toc184556319" w:id="57"/>
       <w:r>
         <w:t>Module 4</w:t>
       </w:r>
@@ -17792,7 +17940,7 @@
       <w:pPr>
         <w:pStyle w:val="Heading2"/>
       </w:pPr>
-      <w:bookmarkStart w:id="58" w:name="_Toc184556320"/>
+      <w:bookmarkStart w:name="_Toc184556320" w:id="58"/>
       <w:r>
         <w:t>Module 5</w:t>
       </w:r>
@@ -17826,7 +17974,7 @@
     </w:p>
     <w:sectPr>
       <w:footerReference w:type="default" r:id="rId21"/>
-      <w:pgSz w:w="12240" w:h="15840"/>
+      <w:pgSz w:w="12240" w:h="15840" w:orient="portrait"/>
       <w:pgMar w:top="1440" w:right="1440" w:bottom="1440" w:left="1440" w:header="720" w:footer="720" w:gutter="0"/>
       <w:pgNumType w:start="1"/>
       <w:cols w:space="720"/>
@@ -18076,7 +18224,7 @@
         <w:ind w:left="720" w:hanging="360"/>
       </w:pPr>
       <w:rPr>
-        <w:rFonts w:ascii="Aptos" w:hAnsi="Aptos" w:hint="default"/>
+        <w:rFonts w:hint="default" w:ascii="Aptos" w:hAnsi="Aptos"/>
       </w:rPr>
     </w:lvl>
     <w:lvl w:ilvl="1" w:tplc="D29E7614">
@@ -18088,7 +18236,7 @@
         <w:ind w:left="1440" w:hanging="360"/>
       </w:pPr>
       <w:rPr>
-        <w:rFonts w:ascii="Courier New" w:hAnsi="Courier New" w:hint="default"/>
+        <w:rFonts w:hint="default" w:ascii="Courier New" w:hAnsi="Courier New"/>
       </w:rPr>
     </w:lvl>
     <w:lvl w:ilvl="2" w:tplc="677ED72C">
@@ -18100,7 +18248,7 @@
         <w:ind w:left="2160" w:hanging="360"/>
       </w:pPr>
       <w:rPr>
-        <w:rFonts w:ascii="Wingdings" w:hAnsi="Wingdings" w:hint="default"/>
+        <w:rFonts w:hint="default" w:ascii="Wingdings" w:hAnsi="Wingdings"/>
       </w:rPr>
     </w:lvl>
     <w:lvl w:ilvl="3" w:tplc="4510E106">
@@ -18112,7 +18260,7 @@
         <w:ind w:left="2880" w:hanging="360"/>
       </w:pPr>
       <w:rPr>
-        <w:rFonts w:ascii="Symbol" w:hAnsi="Symbol" w:hint="default"/>
+        <w:rFonts w:hint="default" w:ascii="Symbol" w:hAnsi="Symbol"/>
       </w:rPr>
     </w:lvl>
     <w:lvl w:ilvl="4" w:tplc="29AE615C">
@@ -18124,7 +18272,7 @@
         <w:ind w:left="3600" w:hanging="360"/>
       </w:pPr>
       <w:rPr>
-        <w:rFonts w:ascii="Courier New" w:hAnsi="Courier New" w:hint="default"/>
+        <w:rFonts w:hint="default" w:ascii="Courier New" w:hAnsi="Courier New"/>
       </w:rPr>
     </w:lvl>
     <w:lvl w:ilvl="5" w:tplc="92926FAC">
@@ -18136,7 +18284,7 @@
         <w:ind w:left="4320" w:hanging="360"/>
       </w:pPr>
       <w:rPr>
-        <w:rFonts w:ascii="Wingdings" w:hAnsi="Wingdings" w:hint="default"/>
+        <w:rFonts w:hint="default" w:ascii="Wingdings" w:hAnsi="Wingdings"/>
       </w:rPr>
     </w:lvl>
     <w:lvl w:ilvl="6" w:tplc="B7D28E1E">
@@ -18148,7 +18296,7 @@
         <w:ind w:left="5040" w:hanging="360"/>
       </w:pPr>
       <w:rPr>
-        <w:rFonts w:ascii="Symbol" w:hAnsi="Symbol" w:hint="default"/>
+        <w:rFonts w:hint="default" w:ascii="Symbol" w:hAnsi="Symbol"/>
       </w:rPr>
     </w:lvl>
     <w:lvl w:ilvl="7" w:tplc="BD7CD652">
@@ -18160,7 +18308,7 @@
         <w:ind w:left="5760" w:hanging="360"/>
       </w:pPr>
       <w:rPr>
-        <w:rFonts w:ascii="Courier New" w:hAnsi="Courier New" w:hint="default"/>
+        <w:rFonts w:hint="default" w:ascii="Courier New" w:hAnsi="Courier New"/>
       </w:rPr>
     </w:lvl>
     <w:lvl w:ilvl="8" w:tplc="C7848ED8">
@@ -18172,7 +18320,7 @@
         <w:ind w:left="6480" w:hanging="360"/>
       </w:pPr>
       <w:rPr>
-        <w:rFonts w:ascii="Wingdings" w:hAnsi="Wingdings" w:hint="default"/>
+        <w:rFonts w:hint="default" w:ascii="Wingdings" w:hAnsi="Wingdings"/>
       </w:rPr>
     </w:lvl>
   </w:abstractNum>
@@ -18189,7 +18337,7 @@
         <w:ind w:left="720" w:hanging="360"/>
       </w:pPr>
       <w:rPr>
-        <w:rFonts w:ascii="Aptos" w:hAnsi="Aptos" w:hint="default"/>
+        <w:rFonts w:hint="default" w:ascii="Aptos" w:hAnsi="Aptos"/>
       </w:rPr>
     </w:lvl>
     <w:lvl w:ilvl="1" w:tplc="F25C4468">
@@ -18201,7 +18349,7 @@
         <w:ind w:left="1440" w:hanging="360"/>
       </w:pPr>
       <w:rPr>
-        <w:rFonts w:ascii="Courier New" w:hAnsi="Courier New" w:hint="default"/>
+        <w:rFonts w:hint="default" w:ascii="Courier New" w:hAnsi="Courier New"/>
       </w:rPr>
     </w:lvl>
     <w:lvl w:ilvl="2" w:tplc="B4C2F32A">
@@ -18213,7 +18361,7 @@
         <w:ind w:left="2160" w:hanging="360"/>
       </w:pPr>
       <w:rPr>
-        <w:rFonts w:ascii="Wingdings" w:hAnsi="Wingdings" w:hint="default"/>
+        <w:rFonts w:hint="default" w:ascii="Wingdings" w:hAnsi="Wingdings"/>
       </w:rPr>
     </w:lvl>
     <w:lvl w:ilvl="3" w:tplc="143477EE">
@@ -18225,7 +18373,7 @@
         <w:ind w:left="2880" w:hanging="360"/>
       </w:pPr>
       <w:rPr>
-        <w:rFonts w:ascii="Symbol" w:hAnsi="Symbol" w:hint="default"/>
+        <w:rFonts w:hint="default" w:ascii="Symbol" w:hAnsi="Symbol"/>
       </w:rPr>
     </w:lvl>
     <w:lvl w:ilvl="4" w:tplc="5576F1C2">
@@ -18237,7 +18385,7 @@
         <w:ind w:left="3600" w:hanging="360"/>
       </w:pPr>
       <w:rPr>
-        <w:rFonts w:ascii="Courier New" w:hAnsi="Courier New" w:hint="default"/>
+        <w:rFonts w:hint="default" w:ascii="Courier New" w:hAnsi="Courier New"/>
       </w:rPr>
     </w:lvl>
     <w:lvl w:ilvl="5" w:tplc="54443C0E">
@@ -18249,7 +18397,7 @@
         <w:ind w:left="4320" w:hanging="360"/>
       </w:pPr>
       <w:rPr>
-        <w:rFonts w:ascii="Wingdings" w:hAnsi="Wingdings" w:hint="default"/>
+        <w:rFonts w:hint="default" w:ascii="Wingdings" w:hAnsi="Wingdings"/>
       </w:rPr>
     </w:lvl>
     <w:lvl w:ilvl="6" w:tplc="74FC7CE4">
@@ -18261,7 +18409,7 @@
         <w:ind w:left="5040" w:hanging="360"/>
       </w:pPr>
       <w:rPr>
-        <w:rFonts w:ascii="Symbol" w:hAnsi="Symbol" w:hint="default"/>
+        <w:rFonts w:hint="default" w:ascii="Symbol" w:hAnsi="Symbol"/>
       </w:rPr>
     </w:lvl>
     <w:lvl w:ilvl="7" w:tplc="93AEF3FC">
@@ -18273,7 +18421,7 @@
         <w:ind w:left="5760" w:hanging="360"/>
       </w:pPr>
       <w:rPr>
-        <w:rFonts w:ascii="Courier New" w:hAnsi="Courier New" w:hint="default"/>
+        <w:rFonts w:hint="default" w:ascii="Courier New" w:hAnsi="Courier New"/>
       </w:rPr>
     </w:lvl>
     <w:lvl w:ilvl="8" w:tplc="B5EC9A20">
@@ -18285,7 +18433,7 @@
         <w:ind w:left="6480" w:hanging="360"/>
       </w:pPr>
       <w:rPr>
-        <w:rFonts w:ascii="Wingdings" w:hAnsi="Wingdings" w:hint="default"/>
+        <w:rFonts w:hint="default" w:ascii="Wingdings" w:hAnsi="Wingdings"/>
       </w:rPr>
     </w:lvl>
   </w:abstractNum>
@@ -18391,7 +18539,7 @@
         <w:ind w:left="720" w:hanging="360"/>
       </w:pPr>
       <w:rPr>
-        <w:rFonts w:ascii="Aptos" w:hAnsi="Aptos" w:hint="default"/>
+        <w:rFonts w:hint="default" w:ascii="Aptos" w:hAnsi="Aptos"/>
       </w:rPr>
     </w:lvl>
     <w:lvl w:ilvl="1" w:tplc="6B785C7E">
@@ -18403,7 +18551,7 @@
         <w:ind w:left="1440" w:hanging="360"/>
       </w:pPr>
       <w:rPr>
-        <w:rFonts w:ascii="Courier New" w:hAnsi="Courier New" w:hint="default"/>
+        <w:rFonts w:hint="default" w:ascii="Courier New" w:hAnsi="Courier New"/>
       </w:rPr>
     </w:lvl>
     <w:lvl w:ilvl="2" w:tplc="B5AE4E46">
@@ -18415,7 +18563,7 @@
         <w:ind w:left="2160" w:hanging="360"/>
       </w:pPr>
       <w:rPr>
-        <w:rFonts w:ascii="Wingdings" w:hAnsi="Wingdings" w:hint="default"/>
+        <w:rFonts w:hint="default" w:ascii="Wingdings" w:hAnsi="Wingdings"/>
       </w:rPr>
     </w:lvl>
     <w:lvl w:ilvl="3" w:tplc="2F08CF50">
@@ -18427,7 +18575,7 @@
         <w:ind w:left="2880" w:hanging="360"/>
       </w:pPr>
       <w:rPr>
-        <w:rFonts w:ascii="Symbol" w:hAnsi="Symbol" w:hint="default"/>
+        <w:rFonts w:hint="default" w:ascii="Symbol" w:hAnsi="Symbol"/>
       </w:rPr>
     </w:lvl>
     <w:lvl w:ilvl="4" w:tplc="CCAC8D18">
@@ -18439,7 +18587,7 @@
         <w:ind w:left="3600" w:hanging="360"/>
       </w:pPr>
       <w:rPr>
-        <w:rFonts w:ascii="Courier New" w:hAnsi="Courier New" w:hint="default"/>
+        <w:rFonts w:hint="default" w:ascii="Courier New" w:hAnsi="Courier New"/>
       </w:rPr>
     </w:lvl>
     <w:lvl w:ilvl="5" w:tplc="6E089C06">
@@ -18451,7 +18599,7 @@
         <w:ind w:left="4320" w:hanging="360"/>
       </w:pPr>
       <w:rPr>
-        <w:rFonts w:ascii="Wingdings" w:hAnsi="Wingdings" w:hint="default"/>
+        <w:rFonts w:hint="default" w:ascii="Wingdings" w:hAnsi="Wingdings"/>
       </w:rPr>
     </w:lvl>
     <w:lvl w:ilvl="6" w:tplc="0EBE122C">
@@ -18463,7 +18611,7 @@
         <w:ind w:left="5040" w:hanging="360"/>
       </w:pPr>
       <w:rPr>
-        <w:rFonts w:ascii="Symbol" w:hAnsi="Symbol" w:hint="default"/>
+        <w:rFonts w:hint="default" w:ascii="Symbol" w:hAnsi="Symbol"/>
       </w:rPr>
     </w:lvl>
     <w:lvl w:ilvl="7" w:tplc="91D65868">
@@ -18475,7 +18623,7 @@
         <w:ind w:left="5760" w:hanging="360"/>
       </w:pPr>
       <w:rPr>
-        <w:rFonts w:ascii="Courier New" w:hAnsi="Courier New" w:hint="default"/>
+        <w:rFonts w:hint="default" w:ascii="Courier New" w:hAnsi="Courier New"/>
       </w:rPr>
     </w:lvl>
     <w:lvl w:ilvl="8" w:tplc="1F3A74DE">
@@ -18487,7 +18635,7 @@
         <w:ind w:left="6480" w:hanging="360"/>
       </w:pPr>
       <w:rPr>
-        <w:rFonts w:ascii="Wingdings" w:hAnsi="Wingdings" w:hint="default"/>
+        <w:rFonts w:hint="default" w:ascii="Wingdings" w:hAnsi="Wingdings"/>
       </w:rPr>
     </w:lvl>
   </w:abstractNum>
@@ -18504,7 +18652,7 @@
         <w:ind w:left="720" w:hanging="360"/>
       </w:pPr>
       <w:rPr>
-        <w:rFonts w:ascii="Aptos" w:hAnsi="Aptos" w:hint="default"/>
+        <w:rFonts w:hint="default" w:ascii="Aptos" w:hAnsi="Aptos"/>
       </w:rPr>
     </w:lvl>
     <w:lvl w:ilvl="1" w:tplc="6B24C976">
@@ -18516,7 +18664,7 @@
         <w:ind w:left="1440" w:hanging="360"/>
       </w:pPr>
       <w:rPr>
-        <w:rFonts w:ascii="Courier New" w:hAnsi="Courier New" w:hint="default"/>
+        <w:rFonts w:hint="default" w:ascii="Courier New" w:hAnsi="Courier New"/>
       </w:rPr>
     </w:lvl>
     <w:lvl w:ilvl="2" w:tplc="325A0004">
@@ -18528,7 +18676,7 @@
         <w:ind w:left="2160" w:hanging="360"/>
       </w:pPr>
       <w:rPr>
-        <w:rFonts w:ascii="Wingdings" w:hAnsi="Wingdings" w:hint="default"/>
+        <w:rFonts w:hint="default" w:ascii="Wingdings" w:hAnsi="Wingdings"/>
       </w:rPr>
     </w:lvl>
     <w:lvl w:ilvl="3" w:tplc="F3E8BEAA">
@@ -18540,7 +18688,7 @@
         <w:ind w:left="2880" w:hanging="360"/>
       </w:pPr>
       <w:rPr>
-        <w:rFonts w:ascii="Symbol" w:hAnsi="Symbol" w:hint="default"/>
+        <w:rFonts w:hint="default" w:ascii="Symbol" w:hAnsi="Symbol"/>
       </w:rPr>
     </w:lvl>
     <w:lvl w:ilvl="4" w:tplc="280A5D68">
@@ -18552,7 +18700,7 @@
         <w:ind w:left="3600" w:hanging="360"/>
       </w:pPr>
       <w:rPr>
-        <w:rFonts w:ascii="Courier New" w:hAnsi="Courier New" w:hint="default"/>
+        <w:rFonts w:hint="default" w:ascii="Courier New" w:hAnsi="Courier New"/>
       </w:rPr>
     </w:lvl>
     <w:lvl w:ilvl="5" w:tplc="CCCAE7A8">
@@ -18564,7 +18712,7 @@
         <w:ind w:left="4320" w:hanging="360"/>
       </w:pPr>
       <w:rPr>
-        <w:rFonts w:ascii="Wingdings" w:hAnsi="Wingdings" w:hint="default"/>
+        <w:rFonts w:hint="default" w:ascii="Wingdings" w:hAnsi="Wingdings"/>
       </w:rPr>
     </w:lvl>
     <w:lvl w:ilvl="6" w:tplc="C7DCDF7A">
@@ -18576,7 +18724,7 @@
         <w:ind w:left="5040" w:hanging="360"/>
       </w:pPr>
       <w:rPr>
-        <w:rFonts w:ascii="Symbol" w:hAnsi="Symbol" w:hint="default"/>
+        <w:rFonts w:hint="default" w:ascii="Symbol" w:hAnsi="Symbol"/>
       </w:rPr>
     </w:lvl>
     <w:lvl w:ilvl="7" w:tplc="E716FCCA">
@@ -18588,7 +18736,7 @@
         <w:ind w:left="5760" w:hanging="360"/>
       </w:pPr>
       <w:rPr>
-        <w:rFonts w:ascii="Courier New" w:hAnsi="Courier New" w:hint="default"/>
+        <w:rFonts w:hint="default" w:ascii="Courier New" w:hAnsi="Courier New"/>
       </w:rPr>
     </w:lvl>
     <w:lvl w:ilvl="8" w:tplc="97924998">
@@ -18600,7 +18748,7 @@
         <w:ind w:left="6480" w:hanging="360"/>
       </w:pPr>
       <w:rPr>
-        <w:rFonts w:ascii="Wingdings" w:hAnsi="Wingdings" w:hint="default"/>
+        <w:rFonts w:hint="default" w:ascii="Wingdings" w:hAnsi="Wingdings"/>
       </w:rPr>
     </w:lvl>
   </w:abstractNum>
@@ -18703,7 +18851,7 @@
         <w:ind w:left="720" w:hanging="360"/>
       </w:pPr>
       <w:rPr>
-        <w:rFonts w:ascii="Aptos" w:hAnsi="Aptos" w:hint="default"/>
+        <w:rFonts w:hint="default" w:ascii="Aptos" w:hAnsi="Aptos"/>
       </w:rPr>
     </w:lvl>
     <w:lvl w:ilvl="1" w:tplc="116CB862">
@@ -18715,7 +18863,7 @@
         <w:ind w:left="1440" w:hanging="360"/>
       </w:pPr>
       <w:rPr>
-        <w:rFonts w:ascii="Courier New" w:hAnsi="Courier New" w:hint="default"/>
+        <w:rFonts w:hint="default" w:ascii="Courier New" w:hAnsi="Courier New"/>
       </w:rPr>
     </w:lvl>
     <w:lvl w:ilvl="2" w:tplc="3F621CF8">
@@ -18727,7 +18875,7 @@
         <w:ind w:left="2160" w:hanging="360"/>
       </w:pPr>
       <w:rPr>
-        <w:rFonts w:ascii="Wingdings" w:hAnsi="Wingdings" w:hint="default"/>
+        <w:rFonts w:hint="default" w:ascii="Wingdings" w:hAnsi="Wingdings"/>
       </w:rPr>
     </w:lvl>
     <w:lvl w:ilvl="3" w:tplc="B614936E">
@@ -18739,7 +18887,7 @@
         <w:ind w:left="2880" w:hanging="360"/>
       </w:pPr>
       <w:rPr>
-        <w:rFonts w:ascii="Symbol" w:hAnsi="Symbol" w:hint="default"/>
+        <w:rFonts w:hint="default" w:ascii="Symbol" w:hAnsi="Symbol"/>
       </w:rPr>
     </w:lvl>
     <w:lvl w:ilvl="4" w:tplc="8B0A9F28">
@@ -18751,7 +18899,7 @@
         <w:ind w:left="3600" w:hanging="360"/>
       </w:pPr>
       <w:rPr>
-        <w:rFonts w:ascii="Courier New" w:hAnsi="Courier New" w:hint="default"/>
+        <w:rFonts w:hint="default" w:ascii="Courier New" w:hAnsi="Courier New"/>
       </w:rPr>
     </w:lvl>
     <w:lvl w:ilvl="5" w:tplc="34DC5CFE">
@@ -18763,7 +18911,7 @@
         <w:ind w:left="4320" w:hanging="360"/>
       </w:pPr>
       <w:rPr>
-        <w:rFonts w:ascii="Wingdings" w:hAnsi="Wingdings" w:hint="default"/>
+        <w:rFonts w:hint="default" w:ascii="Wingdings" w:hAnsi="Wingdings"/>
       </w:rPr>
     </w:lvl>
     <w:lvl w:ilvl="6" w:tplc="0C98A0D6">
@@ -18775,7 +18923,7 @@
         <w:ind w:left="5040" w:hanging="360"/>
       </w:pPr>
       <w:rPr>
-        <w:rFonts w:ascii="Symbol" w:hAnsi="Symbol" w:hint="default"/>
+        <w:rFonts w:hint="default" w:ascii="Symbol" w:hAnsi="Symbol"/>
       </w:rPr>
     </w:lvl>
     <w:lvl w:ilvl="7" w:tplc="A7E8FE68">
@@ -18787,7 +18935,7 @@
         <w:ind w:left="5760" w:hanging="360"/>
       </w:pPr>
       <w:rPr>
-        <w:rFonts w:ascii="Courier New" w:hAnsi="Courier New" w:hint="default"/>
+        <w:rFonts w:hint="default" w:ascii="Courier New" w:hAnsi="Courier New"/>
       </w:rPr>
     </w:lvl>
     <w:lvl w:ilvl="8" w:tplc="9DC64ADE">
@@ -18799,7 +18947,7 @@
         <w:ind w:left="6480" w:hanging="360"/>
       </w:pPr>
       <w:rPr>
-        <w:rFonts w:ascii="Wingdings" w:hAnsi="Wingdings" w:hint="default"/>
+        <w:rFonts w:hint="default" w:ascii="Wingdings" w:hAnsi="Wingdings"/>
       </w:rPr>
     </w:lvl>
   </w:abstractNum>
@@ -18816,7 +18964,7 @@
         <w:ind w:left="720" w:hanging="360"/>
       </w:pPr>
       <w:rPr>
-        <w:rFonts w:ascii="Aptos" w:hAnsi="Aptos" w:hint="default"/>
+        <w:rFonts w:hint="default" w:ascii="Aptos" w:hAnsi="Aptos"/>
       </w:rPr>
     </w:lvl>
     <w:lvl w:ilvl="1" w:tplc="74C2CBE6">
@@ -18828,7 +18976,7 @@
         <w:ind w:left="1440" w:hanging="360"/>
       </w:pPr>
       <w:rPr>
-        <w:rFonts w:ascii="Courier New" w:hAnsi="Courier New" w:hint="default"/>
+        <w:rFonts w:hint="default" w:ascii="Courier New" w:hAnsi="Courier New"/>
       </w:rPr>
     </w:lvl>
     <w:lvl w:ilvl="2" w:tplc="E822FD58">
@@ -18840,7 +18988,7 @@
         <w:ind w:left="2160" w:hanging="360"/>
       </w:pPr>
       <w:rPr>
-        <w:rFonts w:ascii="Wingdings" w:hAnsi="Wingdings" w:hint="default"/>
+        <w:rFonts w:hint="default" w:ascii="Wingdings" w:hAnsi="Wingdings"/>
       </w:rPr>
     </w:lvl>
     <w:lvl w:ilvl="3" w:tplc="BDB66996">
@@ -18852,7 +19000,7 @@
         <w:ind w:left="2880" w:hanging="360"/>
       </w:pPr>
       <w:rPr>
-        <w:rFonts w:ascii="Symbol" w:hAnsi="Symbol" w:hint="default"/>
+        <w:rFonts w:hint="default" w:ascii="Symbol" w:hAnsi="Symbol"/>
       </w:rPr>
     </w:lvl>
     <w:lvl w:ilvl="4" w:tplc="FE36E182">
@@ -18864,7 +19012,7 @@
         <w:ind w:left="3600" w:hanging="360"/>
       </w:pPr>
       <w:rPr>
-        <w:rFonts w:ascii="Courier New" w:hAnsi="Courier New" w:hint="default"/>
+        <w:rFonts w:hint="default" w:ascii="Courier New" w:hAnsi="Courier New"/>
       </w:rPr>
     </w:lvl>
     <w:lvl w:ilvl="5" w:tplc="E45411A4">
@@ -18876,7 +19024,7 @@
         <w:ind w:left="4320" w:hanging="360"/>
       </w:pPr>
       <w:rPr>
-        <w:rFonts w:ascii="Wingdings" w:hAnsi="Wingdings" w:hint="default"/>
+        <w:rFonts w:hint="default" w:ascii="Wingdings" w:hAnsi="Wingdings"/>
       </w:rPr>
     </w:lvl>
     <w:lvl w:ilvl="6" w:tplc="1466D40E">
@@ -18888,7 +19036,7 @@
         <w:ind w:left="5040" w:hanging="360"/>
       </w:pPr>
       <w:rPr>
-        <w:rFonts w:ascii="Symbol" w:hAnsi="Symbol" w:hint="default"/>
+        <w:rFonts w:hint="default" w:ascii="Symbol" w:hAnsi="Symbol"/>
       </w:rPr>
     </w:lvl>
     <w:lvl w:ilvl="7" w:tplc="B6A454D2">
@@ -18900,7 +19048,7 @@
         <w:ind w:left="5760" w:hanging="360"/>
       </w:pPr>
       <w:rPr>
-        <w:rFonts w:ascii="Courier New" w:hAnsi="Courier New" w:hint="default"/>
+        <w:rFonts w:hint="default" w:ascii="Courier New" w:hAnsi="Courier New"/>
       </w:rPr>
     </w:lvl>
     <w:lvl w:ilvl="8" w:tplc="6AF26096">
@@ -18912,7 +19060,7 @@
         <w:ind w:left="6480" w:hanging="360"/>
       </w:pPr>
       <w:rPr>
-        <w:rFonts w:ascii="Wingdings" w:hAnsi="Wingdings" w:hint="default"/>
+        <w:rFonts w:hint="default" w:ascii="Wingdings" w:hAnsi="Wingdings"/>
       </w:rPr>
     </w:lvl>
   </w:abstractNum>
@@ -18929,7 +19077,7 @@
         <w:ind w:left="720" w:hanging="360"/>
       </w:pPr>
       <w:rPr>
-        <w:rFonts w:ascii="Aptos" w:hAnsi="Aptos" w:hint="default"/>
+        <w:rFonts w:hint="default" w:ascii="Aptos" w:hAnsi="Aptos"/>
       </w:rPr>
     </w:lvl>
     <w:lvl w:ilvl="1" w:tplc="FE7A1280">
@@ -18941,7 +19089,7 @@
         <w:ind w:left="1440" w:hanging="360"/>
       </w:pPr>
       <w:rPr>
-        <w:rFonts w:ascii="Courier New" w:hAnsi="Courier New" w:hint="default"/>
+        <w:rFonts w:hint="default" w:ascii="Courier New" w:hAnsi="Courier New"/>
       </w:rPr>
     </w:lvl>
     <w:lvl w:ilvl="2" w:tplc="233041B2">
@@ -18953,7 +19101,7 @@
         <w:ind w:left="2160" w:hanging="360"/>
       </w:pPr>
       <w:rPr>
-        <w:rFonts w:ascii="Wingdings" w:hAnsi="Wingdings" w:hint="default"/>
+        <w:rFonts w:hint="default" w:ascii="Wingdings" w:hAnsi="Wingdings"/>
       </w:rPr>
     </w:lvl>
     <w:lvl w:ilvl="3" w:tplc="B16E7D00">
@@ -18965,7 +19113,7 @@
         <w:ind w:left="2880" w:hanging="360"/>
       </w:pPr>
       <w:rPr>
-        <w:rFonts w:ascii="Symbol" w:hAnsi="Symbol" w:hint="default"/>
+        <w:rFonts w:hint="default" w:ascii="Symbol" w:hAnsi="Symbol"/>
       </w:rPr>
     </w:lvl>
     <w:lvl w:ilvl="4" w:tplc="E26CC698">
@@ -18977,7 +19125,7 @@
         <w:ind w:left="3600" w:hanging="360"/>
       </w:pPr>
       <w:rPr>
-        <w:rFonts w:ascii="Courier New" w:hAnsi="Courier New" w:hint="default"/>
+        <w:rFonts w:hint="default" w:ascii="Courier New" w:hAnsi="Courier New"/>
       </w:rPr>
     </w:lvl>
     <w:lvl w:ilvl="5" w:tplc="40568170">
@@ -18989,7 +19137,7 @@
         <w:ind w:left="4320" w:hanging="360"/>
       </w:pPr>
       <w:rPr>
-        <w:rFonts w:ascii="Wingdings" w:hAnsi="Wingdings" w:hint="default"/>
+        <w:rFonts w:hint="default" w:ascii="Wingdings" w:hAnsi="Wingdings"/>
       </w:rPr>
     </w:lvl>
     <w:lvl w:ilvl="6" w:tplc="2320D1AA">
@@ -19001,7 +19149,7 @@
         <w:ind w:left="5040" w:hanging="360"/>
       </w:pPr>
       <w:rPr>
-        <w:rFonts w:ascii="Symbol" w:hAnsi="Symbol" w:hint="default"/>
+        <w:rFonts w:hint="default" w:ascii="Symbol" w:hAnsi="Symbol"/>
       </w:rPr>
     </w:lvl>
     <w:lvl w:ilvl="7" w:tplc="FBDE4126">
@@ -19013,7 +19161,7 @@
         <w:ind w:left="5760" w:hanging="360"/>
       </w:pPr>
       <w:rPr>
-        <w:rFonts w:ascii="Courier New" w:hAnsi="Courier New" w:hint="default"/>
+        <w:rFonts w:hint="default" w:ascii="Courier New" w:hAnsi="Courier New"/>
       </w:rPr>
     </w:lvl>
     <w:lvl w:ilvl="8" w:tplc="A1E69F7C">
@@ -19025,7 +19173,7 @@
         <w:ind w:left="6480" w:hanging="360"/>
       </w:pPr>
       <w:rPr>
-        <w:rFonts w:ascii="Wingdings" w:hAnsi="Wingdings" w:hint="default"/>
+        <w:rFonts w:hint="default" w:ascii="Wingdings" w:hAnsi="Wingdings"/>
       </w:rPr>
     </w:lvl>
   </w:abstractNum>
@@ -19131,7 +19279,7 @@
         <w:ind w:left="720" w:hanging="360"/>
       </w:pPr>
       <w:rPr>
-        <w:rFonts w:ascii="Aptos" w:hAnsi="Aptos" w:hint="default"/>
+        <w:rFonts w:hint="default" w:ascii="Aptos" w:hAnsi="Aptos"/>
       </w:rPr>
     </w:lvl>
     <w:lvl w:ilvl="1" w:tplc="99DAA548">
@@ -19143,7 +19291,7 @@
         <w:ind w:left="1440" w:hanging="360"/>
       </w:pPr>
       <w:rPr>
-        <w:rFonts w:ascii="Courier New" w:hAnsi="Courier New" w:hint="default"/>
+        <w:rFonts w:hint="default" w:ascii="Courier New" w:hAnsi="Courier New"/>
       </w:rPr>
     </w:lvl>
     <w:lvl w:ilvl="2" w:tplc="2E62DD0E">
@@ -19155,7 +19303,7 @@
         <w:ind w:left="2160" w:hanging="360"/>
       </w:pPr>
       <w:rPr>
-        <w:rFonts w:ascii="Wingdings" w:hAnsi="Wingdings" w:hint="default"/>
+        <w:rFonts w:hint="default" w:ascii="Wingdings" w:hAnsi="Wingdings"/>
       </w:rPr>
     </w:lvl>
     <w:lvl w:ilvl="3" w:tplc="FE3C0914">
@@ -19167,7 +19315,7 @@
         <w:ind w:left="2880" w:hanging="360"/>
       </w:pPr>
       <w:rPr>
-        <w:rFonts w:ascii="Symbol" w:hAnsi="Symbol" w:hint="default"/>
+        <w:rFonts w:hint="default" w:ascii="Symbol" w:hAnsi="Symbol"/>
       </w:rPr>
     </w:lvl>
     <w:lvl w:ilvl="4" w:tplc="A5D69E08">
@@ -19179,7 +19327,7 @@
         <w:ind w:left="3600" w:hanging="360"/>
       </w:pPr>
       <w:rPr>
-        <w:rFonts w:ascii="Courier New" w:hAnsi="Courier New" w:hint="default"/>
+        <w:rFonts w:hint="default" w:ascii="Courier New" w:hAnsi="Courier New"/>
       </w:rPr>
     </w:lvl>
     <w:lvl w:ilvl="5" w:tplc="3A4E0A4C">
@@ -19191,7 +19339,7 @@
         <w:ind w:left="4320" w:hanging="360"/>
       </w:pPr>
       <w:rPr>
-        <w:rFonts w:ascii="Wingdings" w:hAnsi="Wingdings" w:hint="default"/>
+        <w:rFonts w:hint="default" w:ascii="Wingdings" w:hAnsi="Wingdings"/>
       </w:rPr>
     </w:lvl>
     <w:lvl w:ilvl="6" w:tplc="6CEABD14">
@@ -19203,7 +19351,7 @@
         <w:ind w:left="5040" w:hanging="360"/>
       </w:pPr>
       <w:rPr>
-        <w:rFonts w:ascii="Symbol" w:hAnsi="Symbol" w:hint="default"/>
+        <w:rFonts w:hint="default" w:ascii="Symbol" w:hAnsi="Symbol"/>
       </w:rPr>
     </w:lvl>
     <w:lvl w:ilvl="7" w:tplc="2A568CB8">
@@ -19215,7 +19363,7 @@
         <w:ind w:left="5760" w:hanging="360"/>
       </w:pPr>
       <w:rPr>
-        <w:rFonts w:ascii="Courier New" w:hAnsi="Courier New" w:hint="default"/>
+        <w:rFonts w:hint="default" w:ascii="Courier New" w:hAnsi="Courier New"/>
       </w:rPr>
     </w:lvl>
     <w:lvl w:ilvl="8" w:tplc="D89ED140">
@@ -19227,7 +19375,7 @@
         <w:ind w:left="6480" w:hanging="360"/>
       </w:pPr>
       <w:rPr>
-        <w:rFonts w:ascii="Wingdings" w:hAnsi="Wingdings" w:hint="default"/>
+        <w:rFonts w:hint="default" w:ascii="Wingdings" w:hAnsi="Wingdings"/>
       </w:rPr>
     </w:lvl>
   </w:abstractNum>
@@ -19244,7 +19392,7 @@
         <w:ind w:left="720" w:hanging="360"/>
       </w:pPr>
       <w:rPr>
-        <w:rFonts w:ascii="Aptos" w:hAnsi="Aptos" w:hint="default"/>
+        <w:rFonts w:hint="default" w:ascii="Aptos" w:hAnsi="Aptos"/>
       </w:rPr>
     </w:lvl>
     <w:lvl w:ilvl="1" w:tplc="C2B64BF2">
@@ -19256,7 +19404,7 @@
         <w:ind w:left="1440" w:hanging="360"/>
       </w:pPr>
       <w:rPr>
-        <w:rFonts w:ascii="Courier New" w:hAnsi="Courier New" w:hint="default"/>
+        <w:rFonts w:hint="default" w:ascii="Courier New" w:hAnsi="Courier New"/>
       </w:rPr>
     </w:lvl>
     <w:lvl w:ilvl="2" w:tplc="E5C8F04C">
@@ -19268,7 +19416,7 @@
         <w:ind w:left="2160" w:hanging="360"/>
       </w:pPr>
       <w:rPr>
-        <w:rFonts w:ascii="Wingdings" w:hAnsi="Wingdings" w:hint="default"/>
+        <w:rFonts w:hint="default" w:ascii="Wingdings" w:hAnsi="Wingdings"/>
       </w:rPr>
     </w:lvl>
     <w:lvl w:ilvl="3" w:tplc="22903F3E">
@@ -19280,7 +19428,7 @@
         <w:ind w:left="2880" w:hanging="360"/>
       </w:pPr>
       <w:rPr>
-        <w:rFonts w:ascii="Symbol" w:hAnsi="Symbol" w:hint="default"/>
+        <w:rFonts w:hint="default" w:ascii="Symbol" w:hAnsi="Symbol"/>
       </w:rPr>
     </w:lvl>
     <w:lvl w:ilvl="4" w:tplc="9E4C5DB0">
@@ -19292,7 +19440,7 @@
         <w:ind w:left="3600" w:hanging="360"/>
       </w:pPr>
       <w:rPr>
-        <w:rFonts w:ascii="Courier New" w:hAnsi="Courier New" w:hint="default"/>
+        <w:rFonts w:hint="default" w:ascii="Courier New" w:hAnsi="Courier New"/>
       </w:rPr>
     </w:lvl>
     <w:lvl w:ilvl="5" w:tplc="A400088A">
@@ -19304,7 +19452,7 @@
         <w:ind w:left="4320" w:hanging="360"/>
       </w:pPr>
       <w:rPr>
-        <w:rFonts w:ascii="Wingdings" w:hAnsi="Wingdings" w:hint="default"/>
+        <w:rFonts w:hint="default" w:ascii="Wingdings" w:hAnsi="Wingdings"/>
       </w:rPr>
     </w:lvl>
     <w:lvl w:ilvl="6" w:tplc="DD4EA834">
@@ -19316,7 +19464,7 @@
         <w:ind w:left="5040" w:hanging="360"/>
       </w:pPr>
       <w:rPr>
-        <w:rFonts w:ascii="Symbol" w:hAnsi="Symbol" w:hint="default"/>
+        <w:rFonts w:hint="default" w:ascii="Symbol" w:hAnsi="Symbol"/>
       </w:rPr>
     </w:lvl>
     <w:lvl w:ilvl="7" w:tplc="40546758">
@@ -19328,7 +19476,7 @@
         <w:ind w:left="5760" w:hanging="360"/>
       </w:pPr>
       <w:rPr>
-        <w:rFonts w:ascii="Courier New" w:hAnsi="Courier New" w:hint="default"/>
+        <w:rFonts w:hint="default" w:ascii="Courier New" w:hAnsi="Courier New"/>
       </w:rPr>
     </w:lvl>
     <w:lvl w:ilvl="8" w:tplc="253AAD68">
@@ -19340,7 +19488,7 @@
         <w:ind w:left="6480" w:hanging="360"/>
       </w:pPr>
       <w:rPr>
-        <w:rFonts w:ascii="Wingdings" w:hAnsi="Wingdings" w:hint="default"/>
+        <w:rFonts w:hint="default" w:ascii="Wingdings" w:hAnsi="Wingdings"/>
       </w:rPr>
     </w:lvl>
   </w:abstractNum>
@@ -19357,7 +19505,7 @@
         <w:ind w:left="720" w:hanging="360"/>
       </w:pPr>
       <w:rPr>
-        <w:rFonts w:ascii="Aptos" w:hAnsi="Aptos" w:hint="default"/>
+        <w:rFonts w:hint="default" w:ascii="Aptos" w:hAnsi="Aptos"/>
       </w:rPr>
     </w:lvl>
     <w:lvl w:ilvl="1" w:tplc="C6ECD80E">
@@ -19369,7 +19517,7 @@
         <w:ind w:left="1440" w:hanging="360"/>
       </w:pPr>
       <w:rPr>
-        <w:rFonts w:ascii="Courier New" w:hAnsi="Courier New" w:hint="default"/>
+        <w:rFonts w:hint="default" w:ascii="Courier New" w:hAnsi="Courier New"/>
       </w:rPr>
     </w:lvl>
     <w:lvl w:ilvl="2" w:tplc="35CAE5F0">
@@ -19381,7 +19529,7 @@
         <w:ind w:left="2160" w:hanging="360"/>
       </w:pPr>
       <w:rPr>
-        <w:rFonts w:ascii="Wingdings" w:hAnsi="Wingdings" w:hint="default"/>
+        <w:rFonts w:hint="default" w:ascii="Wingdings" w:hAnsi="Wingdings"/>
       </w:rPr>
     </w:lvl>
     <w:lvl w:ilvl="3" w:tplc="EF4A7D90">
@@ -19393,7 +19541,7 @@
         <w:ind w:left="2880" w:hanging="360"/>
       </w:pPr>
       <w:rPr>
-        <w:rFonts w:ascii="Symbol" w:hAnsi="Symbol" w:hint="default"/>
+        <w:rFonts w:hint="default" w:ascii="Symbol" w:hAnsi="Symbol"/>
       </w:rPr>
     </w:lvl>
     <w:lvl w:ilvl="4" w:tplc="6610F6C4">
@@ -19405,7 +19553,7 @@
         <w:ind w:left="3600" w:hanging="360"/>
       </w:pPr>
       <w:rPr>
-        <w:rFonts w:ascii="Courier New" w:hAnsi="Courier New" w:hint="default"/>
+        <w:rFonts w:hint="default" w:ascii="Courier New" w:hAnsi="Courier New"/>
       </w:rPr>
     </w:lvl>
     <w:lvl w:ilvl="5" w:tplc="53B0DFD8">
@@ -19417,7 +19565,7 @@
         <w:ind w:left="4320" w:hanging="360"/>
       </w:pPr>
       <w:rPr>
-        <w:rFonts w:ascii="Wingdings" w:hAnsi="Wingdings" w:hint="default"/>
+        <w:rFonts w:hint="default" w:ascii="Wingdings" w:hAnsi="Wingdings"/>
       </w:rPr>
     </w:lvl>
     <w:lvl w:ilvl="6" w:tplc="E26E5B7E">
@@ -19429,7 +19577,7 @@
         <w:ind w:left="5040" w:hanging="360"/>
       </w:pPr>
       <w:rPr>
-        <w:rFonts w:ascii="Symbol" w:hAnsi="Symbol" w:hint="default"/>
+        <w:rFonts w:hint="default" w:ascii="Symbol" w:hAnsi="Symbol"/>
       </w:rPr>
     </w:lvl>
     <w:lvl w:ilvl="7" w:tplc="624438BC">
@@ -19441,7 +19589,7 @@
         <w:ind w:left="5760" w:hanging="360"/>
       </w:pPr>
       <w:rPr>
-        <w:rFonts w:ascii="Courier New" w:hAnsi="Courier New" w:hint="default"/>
+        <w:rFonts w:hint="default" w:ascii="Courier New" w:hAnsi="Courier New"/>
       </w:rPr>
     </w:lvl>
     <w:lvl w:ilvl="8" w:tplc="FAB245D4">
@@ -19453,7 +19601,7 @@
         <w:ind w:left="6480" w:hanging="360"/>
       </w:pPr>
       <w:rPr>
-        <w:rFonts w:ascii="Wingdings" w:hAnsi="Wingdings" w:hint="default"/>
+        <w:rFonts w:hint="default" w:ascii="Wingdings" w:hAnsi="Wingdings"/>
       </w:rPr>
     </w:lvl>
   </w:abstractNum>
@@ -19470,7 +19618,7 @@
         <w:ind w:left="720" w:hanging="360"/>
       </w:pPr>
       <w:rPr>
-        <w:rFonts w:ascii="Aptos" w:hAnsi="Aptos" w:hint="default"/>
+        <w:rFonts w:hint="default" w:ascii="Aptos" w:hAnsi="Aptos"/>
       </w:rPr>
     </w:lvl>
     <w:lvl w:ilvl="1" w:tplc="72023078">
@@ -19482,7 +19630,7 @@
         <w:ind w:left="1440" w:hanging="360"/>
       </w:pPr>
       <w:rPr>
-        <w:rFonts w:ascii="Courier New" w:hAnsi="Courier New" w:hint="default"/>
+        <w:rFonts w:hint="default" w:ascii="Courier New" w:hAnsi="Courier New"/>
       </w:rPr>
     </w:lvl>
     <w:lvl w:ilvl="2" w:tplc="FBCC8A62">
@@ -19494,7 +19642,7 @@
         <w:ind w:left="2160" w:hanging="360"/>
       </w:pPr>
       <w:rPr>
-        <w:rFonts w:ascii="Wingdings" w:hAnsi="Wingdings" w:hint="default"/>
+        <w:rFonts w:hint="default" w:ascii="Wingdings" w:hAnsi="Wingdings"/>
       </w:rPr>
     </w:lvl>
     <w:lvl w:ilvl="3" w:tplc="5630091A">
@@ -19506,7 +19654,7 @@
         <w:ind w:left="2880" w:hanging="360"/>
       </w:pPr>
       <w:rPr>
-        <w:rFonts w:ascii="Symbol" w:hAnsi="Symbol" w:hint="default"/>
+        <w:rFonts w:hint="default" w:ascii="Symbol" w:hAnsi="Symbol"/>
       </w:rPr>
     </w:lvl>
     <w:lvl w:ilvl="4" w:tplc="75942C3E">
@@ -19518,7 +19666,7 @@
         <w:ind w:left="3600" w:hanging="360"/>
       </w:pPr>
       <w:rPr>
-        <w:rFonts w:ascii="Courier New" w:hAnsi="Courier New" w:hint="default"/>
+        <w:rFonts w:hint="default" w:ascii="Courier New" w:hAnsi="Courier New"/>
       </w:rPr>
     </w:lvl>
     <w:lvl w:ilvl="5" w:tplc="ACC81ADC">
@@ -19530,7 +19678,7 @@
         <w:ind w:left="4320" w:hanging="360"/>
       </w:pPr>
       <w:rPr>
-        <w:rFonts w:ascii="Wingdings" w:hAnsi="Wingdings" w:hint="default"/>
+        <w:rFonts w:hint="default" w:ascii="Wingdings" w:hAnsi="Wingdings"/>
       </w:rPr>
     </w:lvl>
     <w:lvl w:ilvl="6" w:tplc="DDD8408E">
@@ -19542,7 +19690,7 @@
         <w:ind w:left="5040" w:hanging="360"/>
       </w:pPr>
       <w:rPr>
-        <w:rFonts w:ascii="Symbol" w:hAnsi="Symbol" w:hint="default"/>
+        <w:rFonts w:hint="default" w:ascii="Symbol" w:hAnsi="Symbol"/>
       </w:rPr>
     </w:lvl>
     <w:lvl w:ilvl="7" w:tplc="10F02408">
@@ -19554,7 +19702,7 @@
         <w:ind w:left="5760" w:hanging="360"/>
       </w:pPr>
       <w:rPr>
-        <w:rFonts w:ascii="Courier New" w:hAnsi="Courier New" w:hint="default"/>
+        <w:rFonts w:hint="default" w:ascii="Courier New" w:hAnsi="Courier New"/>
       </w:rPr>
     </w:lvl>
     <w:lvl w:ilvl="8" w:tplc="A6103E92">
@@ -19566,7 +19714,7 @@
         <w:ind w:left="6480" w:hanging="360"/>
       </w:pPr>
       <w:rPr>
-        <w:rFonts w:ascii="Wingdings" w:hAnsi="Wingdings" w:hint="default"/>
+        <w:rFonts w:hint="default" w:ascii="Wingdings" w:hAnsi="Wingdings"/>
       </w:rPr>
     </w:lvl>
   </w:abstractNum>
@@ -19669,7 +19817,7 @@
         <w:ind w:left="720" w:hanging="360"/>
       </w:pPr>
       <w:rPr>
-        <w:rFonts w:ascii="Aptos" w:hAnsi="Aptos" w:hint="default"/>
+        <w:rFonts w:hint="default" w:ascii="Aptos" w:hAnsi="Aptos"/>
       </w:rPr>
     </w:lvl>
     <w:lvl w:ilvl="1" w:tplc="4D9CC5C4">
@@ -19681,7 +19829,7 @@
         <w:ind w:left="1440" w:hanging="360"/>
       </w:pPr>
       <w:rPr>
-        <w:rFonts w:ascii="Courier New" w:hAnsi="Courier New" w:hint="default"/>
+        <w:rFonts w:hint="default" w:ascii="Courier New" w:hAnsi="Courier New"/>
       </w:rPr>
     </w:lvl>
     <w:lvl w:ilvl="2" w:tplc="824635AA">
@@ -19693,7 +19841,7 @@
         <w:ind w:left="2160" w:hanging="360"/>
       </w:pPr>
       <w:rPr>
-        <w:rFonts w:ascii="Wingdings" w:hAnsi="Wingdings" w:hint="default"/>
+        <w:rFonts w:hint="default" w:ascii="Wingdings" w:hAnsi="Wingdings"/>
       </w:rPr>
     </w:lvl>
     <w:lvl w:ilvl="3" w:tplc="399C6782">
@@ -19705,7 +19853,7 @@
         <w:ind w:left="2880" w:hanging="360"/>
       </w:pPr>
       <w:rPr>
-        <w:rFonts w:ascii="Symbol" w:hAnsi="Symbol" w:hint="default"/>
+        <w:rFonts w:hint="default" w:ascii="Symbol" w:hAnsi="Symbol"/>
       </w:rPr>
     </w:lvl>
     <w:lvl w:ilvl="4" w:tplc="4DDAFDFE">
@@ -19717,7 +19865,7 @@
         <w:ind w:left="3600" w:hanging="360"/>
       </w:pPr>
       <w:rPr>
-        <w:rFonts w:ascii="Courier New" w:hAnsi="Courier New" w:hint="default"/>
+        <w:rFonts w:hint="default" w:ascii="Courier New" w:hAnsi="Courier New"/>
       </w:rPr>
     </w:lvl>
     <w:lvl w:ilvl="5" w:tplc="AA283254">
@@ -19729,7 +19877,7 @@
         <w:ind w:left="4320" w:hanging="360"/>
       </w:pPr>
       <w:rPr>
-        <w:rFonts w:ascii="Wingdings" w:hAnsi="Wingdings" w:hint="default"/>
+        <w:rFonts w:hint="default" w:ascii="Wingdings" w:hAnsi="Wingdings"/>
       </w:rPr>
     </w:lvl>
     <w:lvl w:ilvl="6" w:tplc="4F14252C">
@@ -19741,7 +19889,7 @@
         <w:ind w:left="5040" w:hanging="360"/>
       </w:pPr>
       <w:rPr>
-        <w:rFonts w:ascii="Symbol" w:hAnsi="Symbol" w:hint="default"/>
+        <w:rFonts w:hint="default" w:ascii="Symbol" w:hAnsi="Symbol"/>
       </w:rPr>
     </w:lvl>
     <w:lvl w:ilvl="7" w:tplc="860CF146">
@@ -19753,7 +19901,7 @@
         <w:ind w:left="5760" w:hanging="360"/>
       </w:pPr>
       <w:rPr>
-        <w:rFonts w:ascii="Courier New" w:hAnsi="Courier New" w:hint="default"/>
+        <w:rFonts w:hint="default" w:ascii="Courier New" w:hAnsi="Courier New"/>
       </w:rPr>
     </w:lvl>
     <w:lvl w:ilvl="8" w:tplc="CBB6B7DC">
@@ -19765,7 +19913,7 @@
         <w:ind w:left="6480" w:hanging="360"/>
       </w:pPr>
       <w:rPr>
-        <w:rFonts w:ascii="Wingdings" w:hAnsi="Wingdings" w:hint="default"/>
+        <w:rFonts w:hint="default" w:ascii="Wingdings" w:hAnsi="Wingdings"/>
       </w:rPr>
     </w:lvl>
   </w:abstractNum>
@@ -20465,7 +20613,7 @@
         <w:ind w:left="720" w:hanging="360"/>
       </w:pPr>
       <w:rPr>
-        <w:rFonts w:ascii="Aptos" w:hAnsi="Aptos" w:hint="default"/>
+        <w:rFonts w:hint="default" w:ascii="Aptos" w:hAnsi="Aptos"/>
       </w:rPr>
     </w:lvl>
     <w:lvl w:ilvl="1" w:tplc="8A94F5E6">
@@ -20477,7 +20625,7 @@
         <w:ind w:left="1440" w:hanging="360"/>
       </w:pPr>
       <w:rPr>
-        <w:rFonts w:ascii="Courier New" w:hAnsi="Courier New" w:hint="default"/>
+        <w:rFonts w:hint="default" w:ascii="Courier New" w:hAnsi="Courier New"/>
       </w:rPr>
     </w:lvl>
     <w:lvl w:ilvl="2" w:tplc="1784A452">
@@ -20489,7 +20637,7 @@
         <w:ind w:left="2160" w:hanging="360"/>
       </w:pPr>
       <w:rPr>
-        <w:rFonts w:ascii="Wingdings" w:hAnsi="Wingdings" w:hint="default"/>
+        <w:rFonts w:hint="default" w:ascii="Wingdings" w:hAnsi="Wingdings"/>
       </w:rPr>
     </w:lvl>
     <w:lvl w:ilvl="3" w:tplc="4C5CF02E">
@@ -20501,7 +20649,7 @@
         <w:ind w:left="2880" w:hanging="360"/>
       </w:pPr>
       <w:rPr>
-        <w:rFonts w:ascii="Symbol" w:hAnsi="Symbol" w:hint="default"/>
+        <w:rFonts w:hint="default" w:ascii="Symbol" w:hAnsi="Symbol"/>
       </w:rPr>
     </w:lvl>
     <w:lvl w:ilvl="4" w:tplc="D7E87962">
@@ -20513,7 +20661,7 @@
         <w:ind w:left="3600" w:hanging="360"/>
       </w:pPr>
       <w:rPr>
-        <w:rFonts w:ascii="Courier New" w:hAnsi="Courier New" w:hint="default"/>
+        <w:rFonts w:hint="default" w:ascii="Courier New" w:hAnsi="Courier New"/>
       </w:rPr>
     </w:lvl>
     <w:lvl w:ilvl="5" w:tplc="3B942E74">
@@ -20525,7 +20673,7 @@
         <w:ind w:left="4320" w:hanging="360"/>
       </w:pPr>
       <w:rPr>
-        <w:rFonts w:ascii="Wingdings" w:hAnsi="Wingdings" w:hint="default"/>
+        <w:rFonts w:hint="default" w:ascii="Wingdings" w:hAnsi="Wingdings"/>
       </w:rPr>
     </w:lvl>
     <w:lvl w:ilvl="6" w:tplc="5E66F444">
@@ -20537,7 +20685,7 @@
         <w:ind w:left="5040" w:hanging="360"/>
       </w:pPr>
       <w:rPr>
-        <w:rFonts w:ascii="Symbol" w:hAnsi="Symbol" w:hint="default"/>
+        <w:rFonts w:hint="default" w:ascii="Symbol" w:hAnsi="Symbol"/>
       </w:rPr>
     </w:lvl>
     <w:lvl w:ilvl="7" w:tplc="68C6CC32">
@@ -20549,7 +20697,7 @@
         <w:ind w:left="5760" w:hanging="360"/>
       </w:pPr>
       <w:rPr>
-        <w:rFonts w:ascii="Courier New" w:hAnsi="Courier New" w:hint="default"/>
+        <w:rFonts w:hint="default" w:ascii="Courier New" w:hAnsi="Courier New"/>
       </w:rPr>
     </w:lvl>
     <w:lvl w:ilvl="8" w:tplc="2292BC9C">
@@ -20561,7 +20709,7 @@
         <w:ind w:left="6480" w:hanging="360"/>
       </w:pPr>
       <w:rPr>
-        <w:rFonts w:ascii="Wingdings" w:hAnsi="Wingdings" w:hint="default"/>
+        <w:rFonts w:hint="default" w:ascii="Wingdings" w:hAnsi="Wingdings"/>
       </w:rPr>
     </w:lvl>
   </w:abstractNum>
@@ -20578,7 +20726,7 @@
         <w:ind w:left="720" w:hanging="360"/>
       </w:pPr>
       <w:rPr>
-        <w:rFonts w:ascii="Aptos" w:hAnsi="Aptos" w:hint="default"/>
+        <w:rFonts w:hint="default" w:ascii="Aptos" w:hAnsi="Aptos"/>
       </w:rPr>
     </w:lvl>
     <w:lvl w:ilvl="1" w:tplc="97F62626">
@@ -20590,7 +20738,7 @@
         <w:ind w:left="1440" w:hanging="360"/>
       </w:pPr>
       <w:rPr>
-        <w:rFonts w:ascii="Courier New" w:hAnsi="Courier New" w:hint="default"/>
+        <w:rFonts w:hint="default" w:ascii="Courier New" w:hAnsi="Courier New"/>
       </w:rPr>
     </w:lvl>
     <w:lvl w:ilvl="2" w:tplc="FD7287BE">
@@ -20602,7 +20750,7 @@
         <w:ind w:left="2160" w:hanging="360"/>
       </w:pPr>
       <w:rPr>
-        <w:rFonts w:ascii="Wingdings" w:hAnsi="Wingdings" w:hint="default"/>
+        <w:rFonts w:hint="default" w:ascii="Wingdings" w:hAnsi="Wingdings"/>
       </w:rPr>
     </w:lvl>
     <w:lvl w:ilvl="3" w:tplc="EE04B24E">
@@ -20614,7 +20762,7 @@
         <w:ind w:left="2880" w:hanging="360"/>
       </w:pPr>
       <w:rPr>
-        <w:rFonts w:ascii="Symbol" w:hAnsi="Symbol" w:hint="default"/>
+        <w:rFonts w:hint="default" w:ascii="Symbol" w:hAnsi="Symbol"/>
       </w:rPr>
     </w:lvl>
     <w:lvl w:ilvl="4" w:tplc="0B9C9E6C">
@@ -20626,7 +20774,7 @@
         <w:ind w:left="3600" w:hanging="360"/>
       </w:pPr>
       <w:rPr>
-        <w:rFonts w:ascii="Courier New" w:hAnsi="Courier New" w:hint="default"/>
+        <w:rFonts w:hint="default" w:ascii="Courier New" w:hAnsi="Courier New"/>
       </w:rPr>
     </w:lvl>
     <w:lvl w:ilvl="5" w:tplc="34E6ECA8">
@@ -20638,7 +20786,7 @@
         <w:ind w:left="4320" w:hanging="360"/>
       </w:pPr>
       <w:rPr>
-        <w:rFonts w:ascii="Wingdings" w:hAnsi="Wingdings" w:hint="default"/>
+        <w:rFonts w:hint="default" w:ascii="Wingdings" w:hAnsi="Wingdings"/>
       </w:rPr>
     </w:lvl>
     <w:lvl w:ilvl="6" w:tplc="9F04C99A">
@@ -20650,7 +20798,7 @@
         <w:ind w:left="5040" w:hanging="360"/>
       </w:pPr>
       <w:rPr>
-        <w:rFonts w:ascii="Symbol" w:hAnsi="Symbol" w:hint="default"/>
+        <w:rFonts w:hint="default" w:ascii="Symbol" w:hAnsi="Symbol"/>
       </w:rPr>
     </w:lvl>
     <w:lvl w:ilvl="7" w:tplc="A02A0EAE">
@@ -20662,7 +20810,7 @@
         <w:ind w:left="5760" w:hanging="360"/>
       </w:pPr>
       <w:rPr>
-        <w:rFonts w:ascii="Courier New" w:hAnsi="Courier New" w:hint="default"/>
+        <w:rFonts w:hint="default" w:ascii="Courier New" w:hAnsi="Courier New"/>
       </w:rPr>
     </w:lvl>
     <w:lvl w:ilvl="8" w:tplc="9A52CCA2">
@@ -20674,7 +20822,7 @@
         <w:ind w:left="6480" w:hanging="360"/>
       </w:pPr>
       <w:rPr>
-        <w:rFonts w:ascii="Wingdings" w:hAnsi="Wingdings" w:hint="default"/>
+        <w:rFonts w:hint="default" w:ascii="Wingdings" w:hAnsi="Wingdings"/>
       </w:rPr>
     </w:lvl>
   </w:abstractNum>
@@ -20691,7 +20839,7 @@
         <w:ind w:left="720" w:hanging="360"/>
       </w:pPr>
       <w:rPr>
-        <w:rFonts w:ascii="Aptos" w:hAnsi="Aptos" w:hint="default"/>
+        <w:rFonts w:hint="default" w:ascii="Aptos" w:hAnsi="Aptos"/>
       </w:rPr>
     </w:lvl>
     <w:lvl w:ilvl="1" w:tplc="6A4C78C4">
@@ -20703,7 +20851,7 @@
         <w:ind w:left="1440" w:hanging="360"/>
       </w:pPr>
       <w:rPr>
-        <w:rFonts w:ascii="Courier New" w:hAnsi="Courier New" w:hint="default"/>
+        <w:rFonts w:hint="default" w:ascii="Courier New" w:hAnsi="Courier New"/>
       </w:rPr>
     </w:lvl>
     <w:lvl w:ilvl="2" w:tplc="8A72C89A">
@@ -20715,7 +20863,7 @@
         <w:ind w:left="2160" w:hanging="360"/>
       </w:pPr>
       <w:rPr>
-        <w:rFonts w:ascii="Wingdings" w:hAnsi="Wingdings" w:hint="default"/>
+        <w:rFonts w:hint="default" w:ascii="Wingdings" w:hAnsi="Wingdings"/>
       </w:rPr>
     </w:lvl>
     <w:lvl w:ilvl="3" w:tplc="34FE4F00">
@@ -20727,7 +20875,7 @@
         <w:ind w:left="2880" w:hanging="360"/>
       </w:pPr>
       <w:rPr>
-        <w:rFonts w:ascii="Symbol" w:hAnsi="Symbol" w:hint="default"/>
+        <w:rFonts w:hint="default" w:ascii="Symbol" w:hAnsi="Symbol"/>
       </w:rPr>
     </w:lvl>
     <w:lvl w:ilvl="4" w:tplc="3E42D82A">
@@ -20739,7 +20887,7 @@
         <w:ind w:left="3600" w:hanging="360"/>
       </w:pPr>
       <w:rPr>
-        <w:rFonts w:ascii="Courier New" w:hAnsi="Courier New" w:hint="default"/>
+        <w:rFonts w:hint="default" w:ascii="Courier New" w:hAnsi="Courier New"/>
       </w:rPr>
     </w:lvl>
     <w:lvl w:ilvl="5" w:tplc="4FD4FA9E">
@@ -20751,7 +20899,7 @@
         <w:ind w:left="4320" w:hanging="360"/>
       </w:pPr>
       <w:rPr>
-        <w:rFonts w:ascii="Wingdings" w:hAnsi="Wingdings" w:hint="default"/>
+        <w:rFonts w:hint="default" w:ascii="Wingdings" w:hAnsi="Wingdings"/>
       </w:rPr>
     </w:lvl>
     <w:lvl w:ilvl="6" w:tplc="24CCE8B6">
@@ -20763,7 +20911,7 @@
         <w:ind w:left="5040" w:hanging="360"/>
       </w:pPr>
       <w:rPr>
-        <w:rFonts w:ascii="Symbol" w:hAnsi="Symbol" w:hint="default"/>
+        <w:rFonts w:hint="default" w:ascii="Symbol" w:hAnsi="Symbol"/>
       </w:rPr>
     </w:lvl>
     <w:lvl w:ilvl="7" w:tplc="31C2669A">
@@ -20775,7 +20923,7 @@
         <w:ind w:left="5760" w:hanging="360"/>
       </w:pPr>
       <w:rPr>
-        <w:rFonts w:ascii="Courier New" w:hAnsi="Courier New" w:hint="default"/>
+        <w:rFonts w:hint="default" w:ascii="Courier New" w:hAnsi="Courier New"/>
       </w:rPr>
     </w:lvl>
     <w:lvl w:ilvl="8" w:tplc="9076853C">
@@ -20787,7 +20935,7 @@
         <w:ind w:left="6480" w:hanging="360"/>
       </w:pPr>
       <w:rPr>
-        <w:rFonts w:ascii="Wingdings" w:hAnsi="Wingdings" w:hint="default"/>
+        <w:rFonts w:hint="default" w:ascii="Wingdings" w:hAnsi="Wingdings"/>
       </w:rPr>
     </w:lvl>
   </w:abstractNum>
@@ -20905,7 +21053,7 @@
         <w:ind w:left="720" w:hanging="360"/>
       </w:pPr>
       <w:rPr>
-        <w:rFonts w:ascii="Aptos" w:hAnsi="Aptos" w:hint="default"/>
+        <w:rFonts w:hint="default" w:ascii="Aptos" w:hAnsi="Aptos"/>
       </w:rPr>
     </w:lvl>
     <w:lvl w:ilvl="1" w:tplc="9D126658">
@@ -20917,7 +21065,7 @@
         <w:ind w:left="1440" w:hanging="360"/>
       </w:pPr>
       <w:rPr>
-        <w:rFonts w:ascii="Courier New" w:hAnsi="Courier New" w:hint="default"/>
+        <w:rFonts w:hint="default" w:ascii="Courier New" w:hAnsi="Courier New"/>
       </w:rPr>
     </w:lvl>
     <w:lvl w:ilvl="2" w:tplc="B02C11EA">
@@ -20929,7 +21077,7 @@
         <w:ind w:left="2160" w:hanging="360"/>
       </w:pPr>
       <w:rPr>
-        <w:rFonts w:ascii="Wingdings" w:hAnsi="Wingdings" w:hint="default"/>
+        <w:rFonts w:hint="default" w:ascii="Wingdings" w:hAnsi="Wingdings"/>
       </w:rPr>
     </w:lvl>
     <w:lvl w:ilvl="3" w:tplc="C25CE6AA">
@@ -20941,7 +21089,7 @@
         <w:ind w:left="2880" w:hanging="360"/>
       </w:pPr>
       <w:rPr>
-        <w:rFonts w:ascii="Symbol" w:hAnsi="Symbol" w:hint="default"/>
+        <w:rFonts w:hint="default" w:ascii="Symbol" w:hAnsi="Symbol"/>
       </w:rPr>
     </w:lvl>
     <w:lvl w:ilvl="4" w:tplc="C14E89CA">
@@ -20953,7 +21101,7 @@
         <w:ind w:left="3600" w:hanging="360"/>
       </w:pPr>
       <w:rPr>
-        <w:rFonts w:ascii="Courier New" w:hAnsi="Courier New" w:hint="default"/>
+        <w:rFonts w:hint="default" w:ascii="Courier New" w:hAnsi="Courier New"/>
       </w:rPr>
     </w:lvl>
     <w:lvl w:ilvl="5" w:tplc="6E145CE6">
@@ -20965,7 +21113,7 @@
         <w:ind w:left="4320" w:hanging="360"/>
       </w:pPr>
       <w:rPr>
-        <w:rFonts w:ascii="Wingdings" w:hAnsi="Wingdings" w:hint="default"/>
+        <w:rFonts w:hint="default" w:ascii="Wingdings" w:hAnsi="Wingdings"/>
       </w:rPr>
     </w:lvl>
     <w:lvl w:ilvl="6" w:tplc="76DA2EFE">
@@ -20977,7 +21125,7 @@
         <w:ind w:left="5040" w:hanging="360"/>
       </w:pPr>
       <w:rPr>
-        <w:rFonts w:ascii="Symbol" w:hAnsi="Symbol" w:hint="default"/>
+        <w:rFonts w:hint="default" w:ascii="Symbol" w:hAnsi="Symbol"/>
       </w:rPr>
     </w:lvl>
     <w:lvl w:ilvl="7" w:tplc="4F001EBC">
@@ -20989,7 +21137,7 @@
         <w:ind w:left="5760" w:hanging="360"/>
       </w:pPr>
       <w:rPr>
-        <w:rFonts w:ascii="Courier New" w:hAnsi="Courier New" w:hint="default"/>
+        <w:rFonts w:hint="default" w:ascii="Courier New" w:hAnsi="Courier New"/>
       </w:rPr>
     </w:lvl>
     <w:lvl w:ilvl="8" w:tplc="67745FCA">
@@ -21001,7 +21149,7 @@
         <w:ind w:left="6480" w:hanging="360"/>
       </w:pPr>
       <w:rPr>
-        <w:rFonts w:ascii="Wingdings" w:hAnsi="Wingdings" w:hint="default"/>
+        <w:rFonts w:hint="default" w:ascii="Wingdings" w:hAnsi="Wingdings"/>
       </w:rPr>
     </w:lvl>
   </w:abstractNum>
@@ -21018,7 +21166,7 @@
         <w:ind w:left="720" w:hanging="360"/>
       </w:pPr>
       <w:rPr>
-        <w:rFonts w:ascii="Aptos" w:hAnsi="Aptos" w:hint="default"/>
+        <w:rFonts w:hint="default" w:ascii="Aptos" w:hAnsi="Aptos"/>
       </w:rPr>
     </w:lvl>
     <w:lvl w:ilvl="1" w:tplc="B776C984">
@@ -21030,7 +21178,7 @@
         <w:ind w:left="1440" w:hanging="360"/>
       </w:pPr>
       <w:rPr>
-        <w:rFonts w:ascii="Courier New" w:hAnsi="Courier New" w:hint="default"/>
+        <w:rFonts w:hint="default" w:ascii="Courier New" w:hAnsi="Courier New"/>
       </w:rPr>
     </w:lvl>
     <w:lvl w:ilvl="2" w:tplc="7CBEF8C6">
@@ -21042,7 +21190,7 @@
         <w:ind w:left="2160" w:hanging="360"/>
       </w:pPr>
       <w:rPr>
-        <w:rFonts w:ascii="Wingdings" w:hAnsi="Wingdings" w:hint="default"/>
+        <w:rFonts w:hint="default" w:ascii="Wingdings" w:hAnsi="Wingdings"/>
       </w:rPr>
     </w:lvl>
     <w:lvl w:ilvl="3" w:tplc="635A0CBA">
@@ -21054,7 +21202,7 @@
         <w:ind w:left="2880" w:hanging="360"/>
       </w:pPr>
       <w:rPr>
-        <w:rFonts w:ascii="Symbol" w:hAnsi="Symbol" w:hint="default"/>
+        <w:rFonts w:hint="default" w:ascii="Symbol" w:hAnsi="Symbol"/>
       </w:rPr>
     </w:lvl>
     <w:lvl w:ilvl="4" w:tplc="8472ABD2">
@@ -21066,7 +21214,7 @@
         <w:ind w:left="3600" w:hanging="360"/>
       </w:pPr>
       <w:rPr>
-        <w:rFonts w:ascii="Courier New" w:hAnsi="Courier New" w:hint="default"/>
+        <w:rFonts w:hint="default" w:ascii="Courier New" w:hAnsi="Courier New"/>
       </w:rPr>
     </w:lvl>
     <w:lvl w:ilvl="5" w:tplc="05C222EC">
@@ -21078,7 +21226,7 @@
         <w:ind w:left="4320" w:hanging="360"/>
       </w:pPr>
       <w:rPr>
-        <w:rFonts w:ascii="Wingdings" w:hAnsi="Wingdings" w:hint="default"/>
+        <w:rFonts w:hint="default" w:ascii="Wingdings" w:hAnsi="Wingdings"/>
       </w:rPr>
     </w:lvl>
     <w:lvl w:ilvl="6" w:tplc="FED03C88">
@@ -21090,7 +21238,7 @@
         <w:ind w:left="5040" w:hanging="360"/>
       </w:pPr>
       <w:rPr>
-        <w:rFonts w:ascii="Symbol" w:hAnsi="Symbol" w:hint="default"/>
+        <w:rFonts w:hint="default" w:ascii="Symbol" w:hAnsi="Symbol"/>
       </w:rPr>
     </w:lvl>
     <w:lvl w:ilvl="7" w:tplc="8180B28C">
@@ -21102,7 +21250,7 @@
         <w:ind w:left="5760" w:hanging="360"/>
       </w:pPr>
       <w:rPr>
-        <w:rFonts w:ascii="Courier New" w:hAnsi="Courier New" w:hint="default"/>
+        <w:rFonts w:hint="default" w:ascii="Courier New" w:hAnsi="Courier New"/>
       </w:rPr>
     </w:lvl>
     <w:lvl w:ilvl="8" w:tplc="4C3274CE">
@@ -21114,7 +21262,7 @@
         <w:ind w:left="6480" w:hanging="360"/>
       </w:pPr>
       <w:rPr>
-        <w:rFonts w:ascii="Wingdings" w:hAnsi="Wingdings" w:hint="default"/>
+        <w:rFonts w:hint="default" w:ascii="Wingdings" w:hAnsi="Wingdings"/>
       </w:rPr>
     </w:lvl>
   </w:abstractNum>
@@ -21131,7 +21279,7 @@
         <w:ind w:left="720" w:hanging="360"/>
       </w:pPr>
       <w:rPr>
-        <w:rFonts w:ascii="Aptos" w:hAnsi="Aptos" w:hint="default"/>
+        <w:rFonts w:hint="default" w:ascii="Aptos" w:hAnsi="Aptos"/>
       </w:rPr>
     </w:lvl>
     <w:lvl w:ilvl="1" w:tplc="EC24B886">
@@ -21143,7 +21291,7 @@
         <w:ind w:left="1440" w:hanging="360"/>
       </w:pPr>
       <w:rPr>
-        <w:rFonts w:ascii="Courier New" w:hAnsi="Courier New" w:hint="default"/>
+        <w:rFonts w:hint="default" w:ascii="Courier New" w:hAnsi="Courier New"/>
       </w:rPr>
     </w:lvl>
     <w:lvl w:ilvl="2" w:tplc="79CE3A28">
@@ -21155,7 +21303,7 @@
         <w:ind w:left="2160" w:hanging="360"/>
       </w:pPr>
       <w:rPr>
-        <w:rFonts w:ascii="Wingdings" w:hAnsi="Wingdings" w:hint="default"/>
+        <w:rFonts w:hint="default" w:ascii="Wingdings" w:hAnsi="Wingdings"/>
       </w:rPr>
     </w:lvl>
     <w:lvl w:ilvl="3" w:tplc="79BE03A2">
@@ -21167,7 +21315,7 @@
         <w:ind w:left="2880" w:hanging="360"/>
       </w:pPr>
       <w:rPr>
-        <w:rFonts w:ascii="Symbol" w:hAnsi="Symbol" w:hint="default"/>
+        <w:rFonts w:hint="default" w:ascii="Symbol" w:hAnsi="Symbol"/>
       </w:rPr>
     </w:lvl>
     <w:lvl w:ilvl="4" w:tplc="CDB6604C">
@@ -21179,7 +21327,7 @@
         <w:ind w:left="3600" w:hanging="360"/>
       </w:pPr>
       <w:rPr>
-        <w:rFonts w:ascii="Courier New" w:hAnsi="Courier New" w:hint="default"/>
+        <w:rFonts w:hint="default" w:ascii="Courier New" w:hAnsi="Courier New"/>
       </w:rPr>
     </w:lvl>
     <w:lvl w:ilvl="5" w:tplc="99FCBD6E">
@@ -21191,7 +21339,7 @@
         <w:ind w:left="4320" w:hanging="360"/>
       </w:pPr>
       <w:rPr>
-        <w:rFonts w:ascii="Wingdings" w:hAnsi="Wingdings" w:hint="default"/>
+        <w:rFonts w:hint="default" w:ascii="Wingdings" w:hAnsi="Wingdings"/>
       </w:rPr>
     </w:lvl>
     <w:lvl w:ilvl="6" w:tplc="C288602A">
@@ -21203,7 +21351,7 @@
         <w:ind w:left="5040" w:hanging="360"/>
       </w:pPr>
       <w:rPr>
-        <w:rFonts w:ascii="Symbol" w:hAnsi="Symbol" w:hint="default"/>
+        <w:rFonts w:hint="default" w:ascii="Symbol" w:hAnsi="Symbol"/>
       </w:rPr>
     </w:lvl>
     <w:lvl w:ilvl="7" w:tplc="7F00C298">
@@ -21215,7 +21363,7 @@
         <w:ind w:left="5760" w:hanging="360"/>
       </w:pPr>
       <w:rPr>
-        <w:rFonts w:ascii="Courier New" w:hAnsi="Courier New" w:hint="default"/>
+        <w:rFonts w:hint="default" w:ascii="Courier New" w:hAnsi="Courier New"/>
       </w:rPr>
     </w:lvl>
     <w:lvl w:ilvl="8" w:tplc="D27EAA88">
@@ -21227,7 +21375,7 @@
         <w:ind w:left="6480" w:hanging="360"/>
       </w:pPr>
       <w:rPr>
-        <w:rFonts w:ascii="Wingdings" w:hAnsi="Wingdings" w:hint="default"/>
+        <w:rFonts w:hint="default" w:ascii="Wingdings" w:hAnsi="Wingdings"/>
       </w:rPr>
     </w:lvl>
   </w:abstractNum>
@@ -21244,7 +21392,7 @@
         <w:ind w:left="720" w:hanging="360"/>
       </w:pPr>
       <w:rPr>
-        <w:rFonts w:ascii="Aptos" w:hAnsi="Aptos" w:hint="default"/>
+        <w:rFonts w:hint="default" w:ascii="Aptos" w:hAnsi="Aptos"/>
       </w:rPr>
     </w:lvl>
     <w:lvl w:ilvl="1" w:tplc="7090A0DE">
@@ -21256,7 +21404,7 @@
         <w:ind w:left="1440" w:hanging="360"/>
       </w:pPr>
       <w:rPr>
-        <w:rFonts w:ascii="Courier New" w:hAnsi="Courier New" w:hint="default"/>
+        <w:rFonts w:hint="default" w:ascii="Courier New" w:hAnsi="Courier New"/>
       </w:rPr>
     </w:lvl>
     <w:lvl w:ilvl="2" w:tplc="F4727F0E">
@@ -21268,7 +21416,7 @@
         <w:ind w:left="2160" w:hanging="360"/>
       </w:pPr>
       <w:rPr>
-        <w:rFonts w:ascii="Wingdings" w:hAnsi="Wingdings" w:hint="default"/>
+        <w:rFonts w:hint="default" w:ascii="Wingdings" w:hAnsi="Wingdings"/>
       </w:rPr>
     </w:lvl>
     <w:lvl w:ilvl="3" w:tplc="BD7CED82">
@@ -21280,7 +21428,7 @@
         <w:ind w:left="2880" w:hanging="360"/>
       </w:pPr>
       <w:rPr>
-        <w:rFonts w:ascii="Symbol" w:hAnsi="Symbol" w:hint="default"/>
+        <w:rFonts w:hint="default" w:ascii="Symbol" w:hAnsi="Symbol"/>
       </w:rPr>
     </w:lvl>
     <w:lvl w:ilvl="4" w:tplc="29727C38">
@@ -21292,7 +21440,7 @@
         <w:ind w:left="3600" w:hanging="360"/>
       </w:pPr>
       <w:rPr>
-        <w:rFonts w:ascii="Courier New" w:hAnsi="Courier New" w:hint="default"/>
+        <w:rFonts w:hint="default" w:ascii="Courier New" w:hAnsi="Courier New"/>
       </w:rPr>
     </w:lvl>
     <w:lvl w:ilvl="5" w:tplc="FFFABF78">
@@ -21304,7 +21452,7 @@
         <w:ind w:left="4320" w:hanging="360"/>
       </w:pPr>
       <w:rPr>
-        <w:rFonts w:ascii="Wingdings" w:hAnsi="Wingdings" w:hint="default"/>
+        <w:rFonts w:hint="default" w:ascii="Wingdings" w:hAnsi="Wingdings"/>
       </w:rPr>
     </w:lvl>
     <w:lvl w:ilvl="6" w:tplc="0D4ED070">
@@ -21316,7 +21464,7 @@
         <w:ind w:left="5040" w:hanging="360"/>
       </w:pPr>
       <w:rPr>
-        <w:rFonts w:ascii="Symbol" w:hAnsi="Symbol" w:hint="default"/>
+        <w:rFonts w:hint="default" w:ascii="Symbol" w:hAnsi="Symbol"/>
       </w:rPr>
     </w:lvl>
     <w:lvl w:ilvl="7" w:tplc="0924E376">
@@ -21328,7 +21476,7 @@
         <w:ind w:left="5760" w:hanging="360"/>
       </w:pPr>
       <w:rPr>
-        <w:rFonts w:ascii="Courier New" w:hAnsi="Courier New" w:hint="default"/>
+        <w:rFonts w:hint="default" w:ascii="Courier New" w:hAnsi="Courier New"/>
       </w:rPr>
     </w:lvl>
     <w:lvl w:ilvl="8" w:tplc="CD388836">
@@ -21340,7 +21488,7 @@
         <w:ind w:left="6480" w:hanging="360"/>
       </w:pPr>
       <w:rPr>
-        <w:rFonts w:ascii="Wingdings" w:hAnsi="Wingdings" w:hint="default"/>
+        <w:rFonts w:hint="default" w:ascii="Wingdings" w:hAnsi="Wingdings"/>
       </w:rPr>
     </w:lvl>
   </w:abstractNum>
@@ -21529,7 +21677,7 @@
         <w:ind w:left="720" w:hanging="360"/>
       </w:pPr>
       <w:rPr>
-        <w:rFonts w:ascii="Aptos" w:hAnsi="Aptos" w:hint="default"/>
+        <w:rFonts w:hint="default" w:ascii="Aptos" w:hAnsi="Aptos"/>
       </w:rPr>
     </w:lvl>
     <w:lvl w:ilvl="1" w:tplc="8BCA673A">
@@ -21541,7 +21689,7 @@
         <w:ind w:left="1440" w:hanging="360"/>
       </w:pPr>
       <w:rPr>
-        <w:rFonts w:ascii="Courier New" w:hAnsi="Courier New" w:hint="default"/>
+        <w:rFonts w:hint="default" w:ascii="Courier New" w:hAnsi="Courier New"/>
       </w:rPr>
     </w:lvl>
     <w:lvl w:ilvl="2" w:tplc="8AE62C52">
@@ -21553,7 +21701,7 @@
         <w:ind w:left="2160" w:hanging="360"/>
       </w:pPr>
       <w:rPr>
-        <w:rFonts w:ascii="Wingdings" w:hAnsi="Wingdings" w:hint="default"/>
+        <w:rFonts w:hint="default" w:ascii="Wingdings" w:hAnsi="Wingdings"/>
       </w:rPr>
     </w:lvl>
     <w:lvl w:ilvl="3" w:tplc="B1B03920">
@@ -21565,7 +21713,7 @@
         <w:ind w:left="2880" w:hanging="360"/>
       </w:pPr>
       <w:rPr>
-        <w:rFonts w:ascii="Symbol" w:hAnsi="Symbol" w:hint="default"/>
+        <w:rFonts w:hint="default" w:ascii="Symbol" w:hAnsi="Symbol"/>
       </w:rPr>
     </w:lvl>
     <w:lvl w:ilvl="4" w:tplc="F7BCAFC4">
@@ -21577,7 +21725,7 @@
         <w:ind w:left="3600" w:hanging="360"/>
       </w:pPr>
       <w:rPr>
-        <w:rFonts w:ascii="Courier New" w:hAnsi="Courier New" w:hint="default"/>
+        <w:rFonts w:hint="default" w:ascii="Courier New" w:hAnsi="Courier New"/>
       </w:rPr>
     </w:lvl>
     <w:lvl w:ilvl="5" w:tplc="96A23CDA">
@@ -21589,7 +21737,7 @@
         <w:ind w:left="4320" w:hanging="360"/>
       </w:pPr>
       <w:rPr>
-        <w:rFonts w:ascii="Wingdings" w:hAnsi="Wingdings" w:hint="default"/>
+        <w:rFonts w:hint="default" w:ascii="Wingdings" w:hAnsi="Wingdings"/>
       </w:rPr>
     </w:lvl>
     <w:lvl w:ilvl="6" w:tplc="CA06F6CC">
@@ -21601,7 +21749,7 @@
         <w:ind w:left="5040" w:hanging="360"/>
       </w:pPr>
       <w:rPr>
-        <w:rFonts w:ascii="Symbol" w:hAnsi="Symbol" w:hint="default"/>
+        <w:rFonts w:hint="default" w:ascii="Symbol" w:hAnsi="Symbol"/>
       </w:rPr>
     </w:lvl>
     <w:lvl w:ilvl="7" w:tplc="B944F9DA">
@@ -21613,7 +21761,7 @@
         <w:ind w:left="5760" w:hanging="360"/>
       </w:pPr>
       <w:rPr>
-        <w:rFonts w:ascii="Courier New" w:hAnsi="Courier New" w:hint="default"/>
+        <w:rFonts w:hint="default" w:ascii="Courier New" w:hAnsi="Courier New"/>
       </w:rPr>
     </w:lvl>
     <w:lvl w:ilvl="8" w:tplc="BCE8BB36">
@@ -21625,7 +21773,7 @@
         <w:ind w:left="6480" w:hanging="360"/>
       </w:pPr>
       <w:rPr>
-        <w:rFonts w:ascii="Wingdings" w:hAnsi="Wingdings" w:hint="default"/>
+        <w:rFonts w:hint="default" w:ascii="Wingdings" w:hAnsi="Wingdings"/>
       </w:rPr>
     </w:lvl>
   </w:abstractNum>
@@ -21745,7 +21893,7 @@
   <w:docDefaults>
     <w:rPrDefault>
       <w:rPr>
-        <w:rFonts w:ascii="Arial" w:eastAsia="Arial" w:hAnsi="Arial" w:cs="Arial"/>
+        <w:rFonts w:ascii="Arial" w:hAnsi="Arial" w:eastAsia="Arial" w:cs="Arial"/>
         <w:sz w:val="22"/>
         <w:szCs w:val="22"/>
         <w:lang w:val="en-US" w:eastAsia="en-US" w:bidi="ar-SA"/>
@@ -21760,14 +21908,14 @@
   <w:latentStyles w:defLockedState="0" w:defUIPriority="99" w:defSemiHidden="0" w:defUnhideWhenUsed="0" w:defQFormat="0" w:count="376">
     <w:lsdException w:name="Normal" w:uiPriority="0" w:qFormat="1"/>
     <w:lsdException w:name="heading 1" w:uiPriority="9" w:qFormat="1"/>
-    <w:lsdException w:name="heading 2" w:semiHidden="1" w:uiPriority="9" w:unhideWhenUsed="1" w:qFormat="1"/>
-    <w:lsdException w:name="heading 3" w:semiHidden="1" w:uiPriority="9" w:unhideWhenUsed="1" w:qFormat="1"/>
-    <w:lsdException w:name="heading 4" w:semiHidden="1" w:uiPriority="9" w:unhideWhenUsed="1" w:qFormat="1"/>
-    <w:lsdException w:name="heading 5" w:semiHidden="1" w:uiPriority="9" w:unhideWhenUsed="1" w:qFormat="1"/>
-    <w:lsdException w:name="heading 6" w:semiHidden="1" w:uiPriority="9" w:unhideWhenUsed="1" w:qFormat="1"/>
-    <w:lsdException w:name="heading 7" w:semiHidden="1" w:uiPriority="9" w:unhideWhenUsed="1" w:qFormat="1"/>
-    <w:lsdException w:name="heading 8" w:semiHidden="1" w:uiPriority="9" w:unhideWhenUsed="1" w:qFormat="1"/>
-    <w:lsdException w:name="heading 9" w:semiHidden="1" w:uiPriority="9" w:unhideWhenUsed="1" w:qFormat="1"/>
+    <w:lsdException w:name="heading 2" w:uiPriority="9" w:semiHidden="1" w:unhideWhenUsed="1" w:qFormat="1"/>
+    <w:lsdException w:name="heading 3" w:uiPriority="9" w:semiHidden="1" w:unhideWhenUsed="1" w:qFormat="1"/>
+    <w:lsdException w:name="heading 4" w:uiPriority="9" w:semiHidden="1" w:unhideWhenUsed="1" w:qFormat="1"/>
+    <w:lsdException w:name="heading 5" w:uiPriority="9" w:semiHidden="1" w:unhideWhenUsed="1" w:qFormat="1"/>
+    <w:lsdException w:name="heading 6" w:uiPriority="9" w:semiHidden="1" w:unhideWhenUsed="1" w:qFormat="1"/>
+    <w:lsdException w:name="heading 7" w:uiPriority="9" w:semiHidden="1" w:unhideWhenUsed="1" w:qFormat="1"/>
+    <w:lsdException w:name="heading 8" w:uiPriority="9" w:semiHidden="1" w:unhideWhenUsed="1" w:qFormat="1"/>
+    <w:lsdException w:name="heading 9" w:uiPriority="9" w:semiHidden="1" w:unhideWhenUsed="1" w:qFormat="1"/>
     <w:lsdException w:name="index 1" w:semiHidden="1" w:unhideWhenUsed="1"/>
     <w:lsdException w:name="index 2" w:semiHidden="1" w:unhideWhenUsed="1"/>
     <w:lsdException w:name="index 3" w:semiHidden="1" w:unhideWhenUsed="1"/>
@@ -21777,22 +21925,22 @@
     <w:lsdException w:name="index 7" w:semiHidden="1" w:unhideWhenUsed="1"/>
     <w:lsdException w:name="index 8" w:semiHidden="1" w:unhideWhenUsed="1"/>
     <w:lsdException w:name="index 9" w:semiHidden="1" w:unhideWhenUsed="1"/>
-    <w:lsdException w:name="toc 1" w:semiHidden="1" w:uiPriority="39" w:unhideWhenUsed="1"/>
-    <w:lsdException w:name="toc 2" w:semiHidden="1" w:uiPriority="39" w:unhideWhenUsed="1"/>
-    <w:lsdException w:name="toc 3" w:semiHidden="1" w:uiPriority="39" w:unhideWhenUsed="1"/>
-    <w:lsdException w:name="toc 4" w:semiHidden="1" w:uiPriority="39" w:unhideWhenUsed="1"/>
-    <w:lsdException w:name="toc 5" w:semiHidden="1" w:uiPriority="39" w:unhideWhenUsed="1"/>
-    <w:lsdException w:name="toc 6" w:semiHidden="1" w:uiPriority="39" w:unhideWhenUsed="1"/>
-    <w:lsdException w:name="toc 7" w:semiHidden="1" w:uiPriority="39" w:unhideWhenUsed="1"/>
-    <w:lsdException w:name="toc 8" w:semiHidden="1" w:uiPriority="39" w:unhideWhenUsed="1"/>
-    <w:lsdException w:name="toc 9" w:semiHidden="1" w:uiPriority="39" w:unhideWhenUsed="1"/>
+    <w:lsdException w:name="toc 1" w:uiPriority="39" w:semiHidden="1" w:unhideWhenUsed="1"/>
+    <w:lsdException w:name="toc 2" w:uiPriority="39" w:semiHidden="1" w:unhideWhenUsed="1"/>
+    <w:lsdException w:name="toc 3" w:uiPriority="39" w:semiHidden="1" w:unhideWhenUsed="1"/>
+    <w:lsdException w:name="toc 4" w:uiPriority="39" w:semiHidden="1" w:unhideWhenUsed="1"/>
+    <w:lsdException w:name="toc 5" w:uiPriority="39" w:semiHidden="1" w:unhideWhenUsed="1"/>
+    <w:lsdException w:name="toc 6" w:uiPriority="39" w:semiHidden="1" w:unhideWhenUsed="1"/>
+    <w:lsdException w:name="toc 7" w:uiPriority="39" w:semiHidden="1" w:unhideWhenUsed="1"/>
+    <w:lsdException w:name="toc 8" w:uiPriority="39" w:semiHidden="1" w:unhideWhenUsed="1"/>
+    <w:lsdException w:name="toc 9" w:uiPriority="39" w:semiHidden="1" w:unhideWhenUsed="1"/>
     <w:lsdException w:name="Normal Indent" w:semiHidden="1" w:unhideWhenUsed="1"/>
     <w:lsdException w:name="footnote text" w:semiHidden="1" w:unhideWhenUsed="1"/>
     <w:lsdException w:name="annotation text" w:semiHidden="1" w:unhideWhenUsed="1"/>
     <w:lsdException w:name="header" w:semiHidden="1" w:unhideWhenUsed="1"/>
     <w:lsdException w:name="footer" w:semiHidden="1" w:unhideWhenUsed="1"/>
     <w:lsdException w:name="index heading" w:semiHidden="1" w:unhideWhenUsed="1"/>
-    <w:lsdException w:name="caption" w:semiHidden="1" w:uiPriority="35" w:unhideWhenUsed="1" w:qFormat="1"/>
+    <w:lsdException w:name="caption" w:uiPriority="35" w:semiHidden="1" w:unhideWhenUsed="1" w:qFormat="1"/>
     <w:lsdException w:name="table of figures" w:semiHidden="1" w:unhideWhenUsed="1"/>
     <w:lsdException w:name="envelope address" w:semiHidden="1" w:unhideWhenUsed="1"/>
     <w:lsdException w:name="envelope return" w:semiHidden="1" w:unhideWhenUsed="1"/>
@@ -21823,7 +21971,7 @@
     <w:lsdException w:name="Title" w:uiPriority="10" w:qFormat="1"/>
     <w:lsdException w:name="Closing" w:semiHidden="1" w:unhideWhenUsed="1"/>
     <w:lsdException w:name="Signature" w:semiHidden="1" w:unhideWhenUsed="1"/>
-    <w:lsdException w:name="Default Paragraph Font" w:semiHidden="1" w:uiPriority="1" w:unhideWhenUsed="1"/>
+    <w:lsdException w:name="Default Paragraph Font" w:uiPriority="1" w:semiHidden="1" w:unhideWhenUsed="1"/>
     <w:lsdException w:name="Body Text" w:semiHidden="1" w:unhideWhenUsed="1"/>
     <w:lsdException w:name="Body Text Indent" w:semiHidden="1" w:unhideWhenUsed="1"/>
     <w:lsdException w:name="List Continue" w:semiHidden="1" w:unhideWhenUsed="1"/>
@@ -22023,8 +22171,8 @@
     <w:lsdException w:name="Subtle Reference" w:uiPriority="31" w:qFormat="1"/>
     <w:lsdException w:name="Intense Reference" w:uiPriority="32" w:qFormat="1"/>
     <w:lsdException w:name="Book Title" w:uiPriority="33" w:qFormat="1"/>
-    <w:lsdException w:name="Bibliography" w:semiHidden="1" w:uiPriority="37" w:unhideWhenUsed="1"/>
-    <w:lsdException w:name="TOC Heading" w:semiHidden="1" w:uiPriority="39" w:unhideWhenUsed="1" w:qFormat="1"/>
+    <w:lsdException w:name="Bibliography" w:uiPriority="37" w:semiHidden="1" w:unhideWhenUsed="1"/>
+    <w:lsdException w:name="TOC Heading" w:uiPriority="39" w:semiHidden="1" w:unhideWhenUsed="1" w:qFormat="1"/>
     <w:lsdException w:name="Plain Table 1" w:uiPriority="41"/>
     <w:lsdException w:name="Plain Table 2" w:uiPriority="42"/>
     <w:lsdException w:name="Plain Table 3" w:uiPriority="43"/>
@@ -22135,7 +22283,7 @@
     <w:lsdException w:name="Unresolved Mention" w:semiHidden="1" w:unhideWhenUsed="1"/>
     <w:lsdException w:name="Smart Link" w:semiHidden="1" w:unhideWhenUsed="1"/>
   </w:latentStyles>
-  <w:style w:type="paragraph" w:default="1" w:styleId="Normal">
+  <w:style w:type="paragraph" w:styleId="Normal" w:default="1">
     <w:name w:val="Normal"/>
     <w:qFormat/>
   </w:style>
@@ -22257,13 +22405,13 @@
       <w:szCs w:val="20"/>
     </w:rPr>
   </w:style>
-  <w:style w:type="character" w:default="1" w:styleId="DefaultParagraphFont">
+  <w:style w:type="character" w:styleId="DefaultParagraphFont" w:default="1">
     <w:name w:val="Default Paragraph Font"/>
     <w:uiPriority w:val="1"/>
     <w:semiHidden/>
     <w:unhideWhenUsed/>
   </w:style>
-  <w:style w:type="table" w:default="1" w:styleId="TableNormal">
+  <w:style w:type="table" w:styleId="TableNormal" w:default="1">
     <w:name w:val="Normal Table"/>
     <w:uiPriority w:val="99"/>
     <w:semiHidden/>
@@ -22278,7 +22426,7 @@
       </w:tblCellMar>
     </w:tblPr>
   </w:style>
-  <w:style w:type="numbering" w:default="1" w:styleId="NoList">
+  <w:style w:type="numbering" w:styleId="NoList" w:default="1">
     <w:name w:val="No List"/>
     <w:uiPriority w:val="99"/>
     <w:semiHidden/>
@@ -22313,7 +22461,7 @@
       <w:spacing w:before="360" w:after="80"/>
     </w:pPr>
     <w:rPr>
-      <w:rFonts w:ascii="Georgia" w:eastAsia="Georgia" w:hAnsi="Georgia" w:cs="Georgia"/>
+      <w:rFonts w:ascii="Georgia" w:hAnsi="Georgia" w:eastAsia="Georgia" w:cs="Georgia"/>
       <w:i/>
       <w:color w:val="666666"/>
       <w:sz w:val="48"/>
@@ -22380,7 +22528,7 @@
       <w:spacing w:before="100" w:beforeAutospacing="1" w:after="100" w:afterAutospacing="1" w:line="240" w:lineRule="auto"/>
     </w:pPr>
     <w:rPr>
-      <w:rFonts w:ascii="Times New Roman" w:eastAsia="Times New Roman" w:hAnsi="Times New Roman" w:cs="Times New Roman"/>
+      <w:rFonts w:ascii="Times New Roman" w:hAnsi="Times New Roman" w:eastAsia="Times New Roman" w:cs="Times New Roman"/>
       <w:sz w:val="24"/>
       <w:szCs w:val="24"/>
     </w:rPr>
@@ -22409,12 +22557,12 @@
     </w:rPr>
     <w:tblPr>
       <w:tblBorders>
-        <w:top w:val="single" w:sz="4" w:space="0" w:color="000000" w:themeColor="text1"/>
-        <w:left w:val="single" w:sz="4" w:space="0" w:color="000000" w:themeColor="text1"/>
-        <w:bottom w:val="single" w:sz="4" w:space="0" w:color="000000" w:themeColor="text1"/>
-        <w:right w:val="single" w:sz="4" w:space="0" w:color="000000" w:themeColor="text1"/>
-        <w:insideH w:val="single" w:sz="4" w:space="0" w:color="000000" w:themeColor="text1"/>
-        <w:insideV w:val="single" w:sz="4" w:space="0" w:color="000000" w:themeColor="text1"/>
+        <w:top w:val="single" w:color="000000" w:themeColor="text1" w:sz="4" w:space="0"/>
+        <w:left w:val="single" w:color="000000" w:themeColor="text1" w:sz="4" w:space="0"/>
+        <w:bottom w:val="single" w:color="000000" w:themeColor="text1" w:sz="4" w:space="0"/>
+        <w:right w:val="single" w:color="000000" w:themeColor="text1" w:sz="4" w:space="0"/>
+        <w:insideH w:val="single" w:color="000000" w:themeColor="text1" w:sz="4" w:space="0"/>
+        <w:insideV w:val="single" w:color="000000" w:themeColor="text1" w:sz="4" w:space="0"/>
       </w:tblBorders>
     </w:tblPr>
   </w:style>

</xml_diff>

<commit_message>
Updated Team Inventory of Project Report
</commit_message>
<xml_diff>
--- a/documentation/PrototypeReport.docx
+++ b/documentation/PrototypeReport.docx
@@ -231,6 +231,7 @@
           <w:docPartUnique/>
         </w:docPartObj>
       </w:sdtPr>
+      <w:sdtEndPr/>
       <w:sdtContent>
         <w:p>
           <w:pPr>
@@ -2790,7 +2791,15 @@
     </w:p>
     <w:p>
       <w:r>
-        <w:t>Module 4 addresses a critical need for compatibility with additional instruments. By converting raw data from a second mass spectrometer into a format that Modules 1–3 can process, this module ensures that data streams from multiple devices can seamlessly integrate into the lab's workflow. This enhancement not only improves interoperability but also future-proofs the software for the addition of new instruments.</w:t>
+        <w:t xml:space="preserve">Module 4 addresses a critical need for compatibility with additional instruments. By converting raw data from a second mass spectrometer into a format that Modules 1–3 can process, this module ensures that data streams from multiple devices can seamlessly integrate into the lab's workflow. This enhancement not only improves interoperability but also </w:t>
+      </w:r>
+      <w:proofErr w:type="gramStart"/>
+      <w:r>
+        <w:t>future-proofs</w:t>
+      </w:r>
+      <w:proofErr w:type="gramEnd"/>
+      <w:r>
+        <w:t xml:space="preserve"> the software for the addition of new instruments.</w:t>
       </w:r>
     </w:p>
     <w:p>
@@ -2803,7 +2812,15 @@
     </w:p>
     <w:p>
       <w:r>
-        <w:t>Module 5 is the most architecturally complex, combining data from three distinct instruments—the LI-COR Leaf-Gas Exchange System, a tunable diode laser, and a Picarro device—into a unified stream. This feature simplifies data processing by aggregating outputs from multiple sources, allowing researchers to analyze datasets holistically rather than piecing together fragmented information. This multi-instrument integration is essential for scaling the lab's capabilities and fostering more comprehensive studies.</w:t>
+        <w:t xml:space="preserve">Module 5 is the most architecturally complex, combining data from three distinct instruments—the LI-COR Leaf-Gas Exchange System, a tunable diode laser, and a </w:t>
+      </w:r>
+      <w:proofErr w:type="spellStart"/>
+      <w:r>
+        <w:t>Picarro</w:t>
+      </w:r>
+      <w:proofErr w:type="spellEnd"/>
+      <w:r>
+        <w:t xml:space="preserve"> device—into a unified stream. This feature simplifies data processing by aggregating outputs from multiple sources, allowing researchers to analyze datasets holistically rather than piecing together fragmented information. This multi-instrument integration is essential for scaling the lab's capabilities and fostering more comprehensive studies.</w:t>
       </w:r>
     </w:p>
     <w:p>
@@ -2877,12 +2894,28 @@
         <w:t xml:space="preserve">library </w:t>
       </w:r>
       <w:r>
-        <w:t xml:space="preserve">for a robust graphical user interface. The ultimate goal is to create a tool that not only supports current research needs but also lays the foundation for future projects in plant biology and environmental science. </w:t>
-      </w:r>
-    </w:p>
-    <w:p>
-      <w:r>
-        <w:t>This project builds on prior capstone efforts, enhancing unfinished modules and introducing new functionalities such as multi-instrument data integration. By combining cutting-edge data analysis with practical usability, the Mass Spectrometer Interface will empower researchers to make meaningful contributions to the fields of photosynthesis and respiration research.</w:t>
+        <w:t xml:space="preserve">for a robust graphical user interface. The </w:t>
+      </w:r>
+      <w:proofErr w:type="gramStart"/>
+      <w:r>
+        <w:t>ultimate goal</w:t>
+      </w:r>
+      <w:proofErr w:type="gramEnd"/>
+      <w:r>
+        <w:t xml:space="preserve"> is to create a tool that not only supports current research needs but also lays the foundation for future projects in plant biology and environmental science. </w:t>
+      </w:r>
+    </w:p>
+    <w:p>
+      <w:r>
+        <w:t xml:space="preserve">This project </w:t>
+      </w:r>
+      <w:proofErr w:type="gramStart"/>
+      <w:r>
+        <w:t>builds on</w:t>
+      </w:r>
+      <w:proofErr w:type="gramEnd"/>
+      <w:r>
+        <w:t xml:space="preserve"> prior capstone efforts, enhancing unfinished modules and introducing new functionalities such as multi-instrument data integration. By combining cutting-edge data analysis with practical usability, the Mass Spectrometer Interface will empower researchers to make meaningful contributions to the fields of photosynthesis and respiration research.</w:t>
       </w:r>
     </w:p>
     <w:p>
@@ -2954,13 +2987,45 @@
         <w:t xml:space="preserve">Erik Holtrop is a dedicated computer science and mathematics student at Washington State </w:t>
       </w:r>
       <w:r>
-        <w:t xml:space="preserve">University, where he is set to graduate in 2025. His academic journey has honed his skills in software engineering, algorithms, and mathematical computing, particularly through coursework like Cpt_S322 Software Engineering (Python) and Cpt_S350 Design and Analysis of Algorithms. Erik’s technical expertise includes Python, C/C++, C#, SQL, and Haskell, along with experience in </w:t>
+        <w:t xml:space="preserve">University, where he is set to graduate in 2025. His academic </w:t>
+      </w:r>
+      <w:proofErr w:type="gramStart"/>
+      <w:r>
+        <w:t>journey</w:t>
+      </w:r>
+      <w:proofErr w:type="gramEnd"/>
+      <w:r>
+        <w:t xml:space="preserve"> has honed his skills in software engineering, algorithms, and mathematical computing. Erik’s technical expertise includes Python, C/C++, C#, SQL, and Haskell, along with experience in </w:t>
       </w:r>
       <w:r>
         <w:t xml:space="preserve">Python </w:t>
       </w:r>
       <w:r>
-        <w:t xml:space="preserve">libraries such as MatPlotLib, PyEDA, and PyQT. His responsibilities include </w:t>
+        <w:t xml:space="preserve">libraries such as </w:t>
+      </w:r>
+      <w:proofErr w:type="spellStart"/>
+      <w:r>
+        <w:t>MatPlotLib</w:t>
+      </w:r>
+      <w:proofErr w:type="spellEnd"/>
+      <w:r>
+        <w:t xml:space="preserve">, </w:t>
+      </w:r>
+      <w:proofErr w:type="spellStart"/>
+      <w:r>
+        <w:t>PyEDA</w:t>
+      </w:r>
+      <w:proofErr w:type="spellEnd"/>
+      <w:r>
+        <w:t xml:space="preserve">, and </w:t>
+      </w:r>
+      <w:proofErr w:type="spellStart"/>
+      <w:r>
+        <w:t>PyQT</w:t>
+      </w:r>
+      <w:proofErr w:type="spellEnd"/>
+      <w:r>
+        <w:t xml:space="preserve">. His responsibilities include </w:t>
       </w:r>
       <w:r>
         <w:t xml:space="preserve">managing data structures, </w:t>
@@ -2995,11 +3060,19 @@
     </w:p>
     <w:p>
       <w:r>
-        <w:t xml:space="preserve">Kyler Kupp is a driven computer science student at Washington State University, aiming to complete his degree in 2025. He combines academic excellence with hands-on industry experience, having worked as a Software Engineer Intern at Monson Fruit Company. In this role, Kyler developed monitoring programs, automated reporting systems, and contributed to </w:t>
+        <w:t xml:space="preserve">Kyler Kupp is a driven computer science student at Washington State University, aiming to complete his degree in 2025. He combines academic excellence with hands-on industry experience, having worked as a Software Engineer Intern at Monson Fruit Company. In this role, Kyler developed monitoring programs, automated reporting systems, and contributed to software managing critical production processes. His technical toolkit includes proficiency in </w:t>
       </w:r>
       <w:r>
         <w:lastRenderedPageBreak/>
-        <w:t xml:space="preserve">software managing critical production processes. His technical toolkit includes proficiency in Python, C#, SQL, and JavaScript, with familiarity in libraries like PyEDA and SFML. Kyler is responsible for </w:t>
+        <w:t xml:space="preserve">Python, C#, SQL, and JavaScript, with familiarity in libraries like </w:t>
+      </w:r>
+      <w:proofErr w:type="spellStart"/>
+      <w:r>
+        <w:t>PyEDA</w:t>
+      </w:r>
+      <w:proofErr w:type="spellEnd"/>
+      <w:r>
+        <w:t xml:space="preserve"> and SFML. Kyler is responsible for </w:t>
       </w:r>
       <w:r>
         <w:t>UI</w:t>
@@ -3080,11 +3153,19 @@
         </w:rPr>
         <w:t xml:space="preserve">volumes of </w:t>
       </w:r>
-      <w:r>
-        <w:rPr>
-          <w:color w:val="000000" w:themeColor="text1"/>
-        </w:rPr>
-        <w:t>gasses, enabling us to see the flow of carbon dioxide and oxygen, and even different isotopes</w:t>
+      <w:proofErr w:type="gramStart"/>
+      <w:r>
+        <w:rPr>
+          <w:color w:val="000000" w:themeColor="text1"/>
+        </w:rPr>
+        <w:t>gasses</w:t>
+      </w:r>
+      <w:proofErr w:type="gramEnd"/>
+      <w:r>
+        <w:rPr>
+          <w:color w:val="000000" w:themeColor="text1"/>
+        </w:rPr>
+        <w:t>, enabling us to see the flow of carbon dioxide and oxygen, and even different isotopes</w:t>
       </w:r>
       <w:r>
         <w:rPr>
@@ -3104,7 +3185,63 @@
         <w:rPr>
           <w:color w:val="000000" w:themeColor="text1"/>
         </w:rPr>
-        <w:t>The Cousins Photosynthesis Lab in the School of Biological Sciences at Washington State University uses one of these mass spectrometers. These instruments are complicated devices, requiring complex calculations for calibration. The lab uses proprietary software from the mass spectrometer’s manufacturer, but that software outputs massive amounts of data over the course of a multi-hour lab, most of which isn’t needed. This problem has been partially solved with the creation of a Python desktop application, but this application is not perfect. Our task is to improve this application. This application currently faces small bugs, and only works for one instrument. The application is also in process of a UI upgrade. There’s also a few non-spectrometer instruments in the lab that are provide similar data, that would be easier to use if their data-streams were combined.</w:t>
+        <w:t xml:space="preserve">The Cousins Photosynthesis Lab in the School of Biological Sciences at Washington State University uses one of these mass spectrometers. These instruments are complicated devices, requiring complex calculations for calibration. The lab uses proprietary software from the mass spectrometer’s manufacturer, but that software outputs massive amounts of data over the course of a multi-hour lab, most of which isn’t needed. This problem has been partially solved with the creation of a Python desktop application, but this application is not perfect. Our task is to improve this application. This application currently faces small </w:t>
+      </w:r>
+      <w:proofErr w:type="gramStart"/>
+      <w:r>
+        <w:rPr>
+          <w:color w:val="000000" w:themeColor="text1"/>
+        </w:rPr>
+        <w:t>bugs, and</w:t>
+      </w:r>
+      <w:proofErr w:type="gramEnd"/>
+      <w:r>
+        <w:rPr>
+          <w:color w:val="000000" w:themeColor="text1"/>
+        </w:rPr>
+        <w:t xml:space="preserve"> only works for one instrument. The application is also in </w:t>
+      </w:r>
+      <w:proofErr w:type="gramStart"/>
+      <w:r>
+        <w:rPr>
+          <w:color w:val="000000" w:themeColor="text1"/>
+        </w:rPr>
+        <w:t>process</w:t>
+      </w:r>
+      <w:proofErr w:type="gramEnd"/>
+      <w:r>
+        <w:rPr>
+          <w:color w:val="000000" w:themeColor="text1"/>
+        </w:rPr>
+        <w:t xml:space="preserve"> of a UI upgrade. </w:t>
+      </w:r>
+      <w:proofErr w:type="gramStart"/>
+      <w:r>
+        <w:rPr>
+          <w:color w:val="000000" w:themeColor="text1"/>
+        </w:rPr>
+        <w:t>There’s</w:t>
+      </w:r>
+      <w:proofErr w:type="gramEnd"/>
+      <w:r>
+        <w:rPr>
+          <w:color w:val="000000" w:themeColor="text1"/>
+        </w:rPr>
+        <w:t xml:space="preserve"> also a few non-spectrometer instruments in the lab </w:t>
+      </w:r>
+      <w:proofErr w:type="gramStart"/>
+      <w:r>
+        <w:rPr>
+          <w:color w:val="000000" w:themeColor="text1"/>
+        </w:rPr>
+        <w:t>that are</w:t>
+      </w:r>
+      <w:proofErr w:type="gramEnd"/>
+      <w:r>
+        <w:rPr>
+          <w:color w:val="000000" w:themeColor="text1"/>
+        </w:rPr>
+        <w:t xml:space="preserve"> provide similar data, that would be easier to use if their data-streams were combined.</w:t>
       </w:r>
     </w:p>
     <w:p>
@@ -3501,7 +3638,35 @@
               <w:rPr>
                 <w:color w:val="000000" w:themeColor="text1"/>
               </w:rPr>
-              <w:t>The system must visually present mean bars in the center of the graph window. These vertical bars must be movable by the user so that a segment of data can be selected to calculate the mean for.</w:t>
+              <w:t xml:space="preserve">The system must visually present </w:t>
+            </w:r>
+            <w:proofErr w:type="gramStart"/>
+            <w:r>
+              <w:rPr>
+                <w:color w:val="000000" w:themeColor="text1"/>
+              </w:rPr>
+              <w:t>mean</w:t>
+            </w:r>
+            <w:proofErr w:type="gramEnd"/>
+            <w:r>
+              <w:rPr>
+                <w:color w:val="000000" w:themeColor="text1"/>
+              </w:rPr>
+              <w:t xml:space="preserve"> bars in the center of the graph window. These vertical bars must be movable by the user so that a segment of data can be selected to calculate the </w:t>
+            </w:r>
+            <w:proofErr w:type="gramStart"/>
+            <w:r>
+              <w:rPr>
+                <w:color w:val="000000" w:themeColor="text1"/>
+              </w:rPr>
+              <w:t>mean</w:t>
+            </w:r>
+            <w:proofErr w:type="gramEnd"/>
+            <w:r>
+              <w:rPr>
+                <w:color w:val="000000" w:themeColor="text1"/>
+              </w:rPr>
+              <w:t xml:space="preserve"> for.</w:t>
             </w:r>
           </w:p>
         </w:tc>
@@ -3577,7 +3742,6 @@
               <w:rPr>
                 <w:color w:val="000000" w:themeColor="text1"/>
               </w:rPr>
-              <w:lastRenderedPageBreak/>
               <w:t>Priority</w:t>
             </w:r>
           </w:p>
@@ -4859,7 +5023,21 @@
               <w:rPr>
                 <w:color w:val="000000" w:themeColor="text1"/>
               </w:rPr>
-              <w:t xml:space="preserve"> graph of the application. The user should be able to move the bars to encapsulate a desired segment of data from which the mean can be calculated.</w:t>
+              <w:t xml:space="preserve"> graph of the application. The user should be able to move the bars to encapsulate a desired segment of data from which the </w:t>
+            </w:r>
+            <w:proofErr w:type="gramStart"/>
+            <w:r>
+              <w:rPr>
+                <w:color w:val="000000" w:themeColor="text1"/>
+              </w:rPr>
+              <w:t>mean</w:t>
+            </w:r>
+            <w:proofErr w:type="gramEnd"/>
+            <w:r>
+              <w:rPr>
+                <w:color w:val="000000" w:themeColor="text1"/>
+              </w:rPr>
+              <w:t xml:space="preserve"> can be calculated.</w:t>
             </w:r>
             <w:r>
               <w:rPr>
@@ -4963,6 +5141,7 @@
         <w:pStyle w:val="Heading4"/>
       </w:pPr>
       <w:r>
+        <w:lastRenderedPageBreak/>
         <w:t>Data Conversion (Module 4)</w:t>
       </w:r>
     </w:p>
@@ -6170,7 +6349,21 @@
               <w:rPr>
                 <w:color w:val="000000" w:themeColor="text1"/>
               </w:rPr>
-              <w:t>The system must be able to select file sources to pull data from for three different instruments. These instruments include a LI-COR Leaf-gas Exchange System, a tunable diode laser (TDL), and a Picarro that measures different oxygen isotopes.</w:t>
+              <w:t xml:space="preserve">The system must be able to select file sources to pull data from for three different instruments. These instruments include a LI-COR Leaf-gas Exchange System, a tunable diode laser (TDL), and a </w:t>
+            </w:r>
+            <w:proofErr w:type="spellStart"/>
+            <w:r>
+              <w:rPr>
+                <w:color w:val="000000" w:themeColor="text1"/>
+              </w:rPr>
+              <w:t>Picarro</w:t>
+            </w:r>
+            <w:proofErr w:type="spellEnd"/>
+            <w:r>
+              <w:rPr>
+                <w:color w:val="000000" w:themeColor="text1"/>
+              </w:rPr>
+              <w:t xml:space="preserve"> that measures different oxygen isotopes.</w:t>
             </w:r>
           </w:p>
         </w:tc>
@@ -6370,7 +6563,6 @@
               <w:rPr>
                 <w:color w:val="000000" w:themeColor="text1"/>
               </w:rPr>
-              <w:lastRenderedPageBreak/>
               <w:t>Description</w:t>
             </w:r>
           </w:p>
@@ -6420,6 +6612,7 @@
               <w:rPr>
                 <w:color w:val="000000" w:themeColor="text1"/>
               </w:rPr>
+              <w:lastRenderedPageBreak/>
               <w:t>Source</w:t>
             </w:r>
           </w:p>
@@ -7045,7 +7238,21 @@
               <w:rPr>
                 <w:color w:val="000000" w:themeColor="text1"/>
               </w:rPr>
-              <w:t>Two vertical bars must be included in the graph of the application. The user should be able to move the bars to encapsulate a desired segment of data from which the mean can be calculated.</w:t>
+              <w:t xml:space="preserve">Two vertical bars must be included in the graph of the application. The user should be able to move the bars to encapsulate a desired segment of data from which the </w:t>
+            </w:r>
+            <w:proofErr w:type="gramStart"/>
+            <w:r>
+              <w:rPr>
+                <w:color w:val="000000" w:themeColor="text1"/>
+              </w:rPr>
+              <w:t>mean</w:t>
+            </w:r>
+            <w:proofErr w:type="gramEnd"/>
+            <w:r>
+              <w:rPr>
+                <w:color w:val="000000" w:themeColor="text1"/>
+              </w:rPr>
+              <w:t xml:space="preserve"> can be calculated.</w:t>
             </w:r>
           </w:p>
         </w:tc>
@@ -7391,7 +7598,21 @@
         <w:rPr>
           <w:color w:val="000000" w:themeColor="text1"/>
         </w:rPr>
-        <w:t xml:space="preserve">Our project exists in the context of academic plant biology research, and thus has several ideals and values it strives to represent and uphold. These ideals don’t necessarily describe what the program </w:t>
+        <w:t xml:space="preserve">Our project exists in the context of academic plant biology </w:t>
+      </w:r>
+      <w:proofErr w:type="gramStart"/>
+      <w:r>
+        <w:rPr>
+          <w:color w:val="000000" w:themeColor="text1"/>
+        </w:rPr>
+        <w:t>research, and</w:t>
+      </w:r>
+      <w:proofErr w:type="gramEnd"/>
+      <w:r>
+        <w:rPr>
+          <w:color w:val="000000" w:themeColor="text1"/>
+        </w:rPr>
+        <w:t xml:space="preserve"> thus has several ideals and values it strives to represent and uphold. These ideals don’t necessarily describe what the program </w:t>
       </w:r>
       <w:r>
         <w:rPr>
@@ -7449,7 +7670,35 @@
         <w:rPr>
           <w:color w:val="000000" w:themeColor="text1"/>
         </w:rPr>
-        <w:t>The system shall look like a modern 2020’s program. PyQt5’s baseline UI elements meets this standard</w:t>
+        <w:t xml:space="preserve">The system shall look like a modern </w:t>
+      </w:r>
+      <w:proofErr w:type="gramStart"/>
+      <w:r>
+        <w:rPr>
+          <w:color w:val="000000" w:themeColor="text1"/>
+        </w:rPr>
+        <w:t>2020’s</w:t>
+      </w:r>
+      <w:proofErr w:type="gramEnd"/>
+      <w:r>
+        <w:rPr>
+          <w:color w:val="000000" w:themeColor="text1"/>
+        </w:rPr>
+        <w:t xml:space="preserve"> program. PyQt5’s baseline UI elements </w:t>
+      </w:r>
+      <w:proofErr w:type="gramStart"/>
+      <w:r>
+        <w:rPr>
+          <w:color w:val="000000" w:themeColor="text1"/>
+        </w:rPr>
+        <w:t>meets</w:t>
+      </w:r>
+      <w:proofErr w:type="gramEnd"/>
+      <w:r>
+        <w:rPr>
+          <w:color w:val="000000" w:themeColor="text1"/>
+        </w:rPr>
+        <w:t xml:space="preserve"> this standard</w:t>
       </w:r>
     </w:p>
     <w:p>
@@ -7487,7 +7736,6 @@
         <w:rPr>
           <w:color w:val="000000" w:themeColor="text1"/>
         </w:rPr>
-        <w:lastRenderedPageBreak/>
         <w:t>The system shall use Python since it is one of the most common languages among Biology students, including those that use the Cousins Photosynthesis Lab. This will enable extension and maintenance.</w:t>
       </w:r>
     </w:p>
@@ -7526,7 +7774,22 @@
         <w:rPr>
           <w:color w:val="000000" w:themeColor="text1"/>
         </w:rPr>
-        <w:t>The system shall have documentation for code that’s thorough enough to allow college senior skill level software engineers to extend and maintain it.</w:t>
+        <w:lastRenderedPageBreak/>
+        <w:t xml:space="preserve">The system </w:t>
+      </w:r>
+      <w:proofErr w:type="gramStart"/>
+      <w:r>
+        <w:rPr>
+          <w:color w:val="000000" w:themeColor="text1"/>
+        </w:rPr>
+        <w:t>shall</w:t>
+      </w:r>
+      <w:proofErr w:type="gramEnd"/>
+      <w:r>
+        <w:rPr>
+          <w:color w:val="000000" w:themeColor="text1"/>
+        </w:rPr>
+        <w:t xml:space="preserve"> have documentation for code that’s thorough enough to allow college senior skill level software engineers to extend and maintain it.</w:t>
       </w:r>
     </w:p>
     <w:p>
@@ -7640,7 +7903,21 @@
         <w:rPr>
           <w:color w:val="000000" w:themeColor="text1"/>
         </w:rPr>
-        <w:t>The system shall use the established data format, which is versatile enough to work with other devices.</w:t>
+        <w:t xml:space="preserve">The system </w:t>
+      </w:r>
+      <w:proofErr w:type="gramStart"/>
+      <w:r>
+        <w:rPr>
+          <w:color w:val="000000" w:themeColor="text1"/>
+        </w:rPr>
+        <w:t>shall</w:t>
+      </w:r>
+      <w:proofErr w:type="gramEnd"/>
+      <w:r>
+        <w:rPr>
+          <w:color w:val="000000" w:themeColor="text1"/>
+        </w:rPr>
+        <w:t xml:space="preserve"> use the established data format, which is versatile enough to work with other devices.</w:t>
       </w:r>
     </w:p>
     <w:p>
@@ -8125,8 +8402,13 @@
               </w:numPr>
               <w:spacing w:line="276" w:lineRule="auto"/>
             </w:pPr>
-            <w:r>
-              <w:t>Selects calculate Bicarbonate/CO2 button.</w:t>
+            <w:proofErr w:type="gramStart"/>
+            <w:r>
+              <w:t>Selects</w:t>
+            </w:r>
+            <w:proofErr w:type="gramEnd"/>
+            <w:r>
+              <w:t xml:space="preserve"> calculate Bicarbonate/CO2 button.</w:t>
             </w:r>
           </w:p>
           <w:p>
@@ -8435,8 +8717,13 @@
             <w:pPr>
               <w:spacing w:after="200" w:line="276" w:lineRule="auto"/>
             </w:pPr>
-            <w:r>
-              <w:t>File path to data folder has been selected.</w:t>
+            <w:proofErr w:type="gramStart"/>
+            <w:r>
+              <w:t>File</w:t>
+            </w:r>
+            <w:proofErr w:type="gramEnd"/>
+            <w:r>
+              <w:t xml:space="preserve"> path to data folder has been selected.</w:t>
             </w:r>
           </w:p>
         </w:tc>
@@ -8637,8 +8924,13 @@
               </w:numPr>
               <w:spacing w:line="276" w:lineRule="auto"/>
             </w:pPr>
-            <w:r>
-              <w:t>User is prompted to select new file path.</w:t>
+            <w:proofErr w:type="gramStart"/>
+            <w:r>
+              <w:t>User is</w:t>
+            </w:r>
+            <w:proofErr w:type="gramEnd"/>
+            <w:r>
+              <w:t xml:space="preserve"> prompted to select new file path.</w:t>
             </w:r>
           </w:p>
         </w:tc>
@@ -8877,8 +9169,13 @@
             <w:pPr>
               <w:spacing w:after="200" w:line="276" w:lineRule="auto"/>
             </w:pPr>
-            <w:r>
-              <w:t>File path to data folder has been selected. File path to output folder has also been selected.</w:t>
+            <w:proofErr w:type="gramStart"/>
+            <w:r>
+              <w:t>File</w:t>
+            </w:r>
+            <w:proofErr w:type="gramEnd"/>
+            <w:r>
+              <w:t xml:space="preserve"> path to data folder has been selected. File path to output folder has also been selected.</w:t>
             </w:r>
           </w:p>
         </w:tc>
@@ -9106,7 +9403,15 @@
               <w:spacing w:line="276" w:lineRule="auto"/>
             </w:pPr>
             <w:r>
-              <w:t>Error message is displayed.</w:t>
+              <w:t xml:space="preserve">Error </w:t>
+            </w:r>
+            <w:proofErr w:type="gramStart"/>
+            <w:r>
+              <w:t>message is</w:t>
+            </w:r>
+            <w:proofErr w:type="gramEnd"/>
+            <w:r>
+              <w:t xml:space="preserve"> displayed.</w:t>
             </w:r>
           </w:p>
           <w:p>
@@ -9118,8 +9423,13 @@
               </w:numPr>
               <w:spacing w:line="276" w:lineRule="auto"/>
             </w:pPr>
-            <w:r>
-              <w:t>User may select a new input file.</w:t>
+            <w:proofErr w:type="gramStart"/>
+            <w:r>
+              <w:t>User</w:t>
+            </w:r>
+            <w:proofErr w:type="gramEnd"/>
+            <w:r>
+              <w:t xml:space="preserve"> may select a new input file.</w:t>
             </w:r>
           </w:p>
         </w:tc>
@@ -9399,11 +9709,19 @@
                 <w:color w:val="000000" w:themeColor="text1"/>
               </w:rPr>
             </w:pPr>
-            <w:r>
-              <w:rPr>
-                <w:color w:val="000000" w:themeColor="text1"/>
-              </w:rPr>
-              <w:t>File path has been set. Confirmation message is displayed.</w:t>
+            <w:proofErr w:type="gramStart"/>
+            <w:r>
+              <w:rPr>
+                <w:color w:val="000000" w:themeColor="text1"/>
+              </w:rPr>
+              <w:t>File</w:t>
+            </w:r>
+            <w:proofErr w:type="gramEnd"/>
+            <w:r>
+              <w:rPr>
+                <w:color w:val="000000" w:themeColor="text1"/>
+              </w:rPr>
+              <w:t xml:space="preserve"> path has been set. Confirmation message is displayed.</w:t>
             </w:r>
           </w:p>
         </w:tc>
@@ -9527,8 +9845,13 @@
               </w:numPr>
               <w:spacing w:line="276" w:lineRule="auto"/>
             </w:pPr>
-            <w:r>
-              <w:t>Invalid input file is encountered.</w:t>
+            <w:proofErr w:type="gramStart"/>
+            <w:r>
+              <w:t>Invalid</w:t>
+            </w:r>
+            <w:proofErr w:type="gramEnd"/>
+            <w:r>
+              <w:t xml:space="preserve"> input file is encountered.</w:t>
             </w:r>
           </w:p>
           <w:p>
@@ -9541,7 +9864,15 @@
               <w:spacing w:line="276" w:lineRule="auto"/>
             </w:pPr>
             <w:r>
-              <w:t>Error message is displayed.</w:t>
+              <w:t xml:space="preserve">Error </w:t>
+            </w:r>
+            <w:proofErr w:type="gramStart"/>
+            <w:r>
+              <w:t>message is</w:t>
+            </w:r>
+            <w:proofErr w:type="gramEnd"/>
+            <w:r>
+              <w:t xml:space="preserve"> displayed.</w:t>
             </w:r>
           </w:p>
           <w:p>
@@ -9553,8 +9884,13 @@
               </w:numPr>
               <w:spacing w:line="276" w:lineRule="auto"/>
             </w:pPr>
-            <w:r>
-              <w:t>User may select a new input file.</w:t>
+            <w:proofErr w:type="gramStart"/>
+            <w:r>
+              <w:t>User</w:t>
+            </w:r>
+            <w:proofErr w:type="gramEnd"/>
+            <w:r>
+              <w:t xml:space="preserve"> may select a new input file.</w:t>
             </w:r>
           </w:p>
         </w:tc>
@@ -9785,8 +10121,13 @@
             <w:pPr>
               <w:spacing w:after="200" w:line="276" w:lineRule="auto"/>
             </w:pPr>
-            <w:r>
-              <w:t>Input file has been selected. Plotting has been started.</w:t>
+            <w:proofErr w:type="gramStart"/>
+            <w:r>
+              <w:t>Input</w:t>
+            </w:r>
+            <w:proofErr w:type="gramEnd"/>
+            <w:r>
+              <w:t xml:space="preserve"> file has been selected. Plotting has been started.</w:t>
             </w:r>
           </w:p>
         </w:tc>
@@ -9837,7 +10178,35 @@
               <w:rPr>
                 <w:color w:val="000000" w:themeColor="text1"/>
               </w:rPr>
-              <w:t>Graphs are filled by plotted data. User is notified that end of data source has been reached.</w:t>
+              <w:t xml:space="preserve">Graphs are filled </w:t>
+            </w:r>
+            <w:proofErr w:type="gramStart"/>
+            <w:r>
+              <w:rPr>
+                <w:color w:val="000000" w:themeColor="text1"/>
+              </w:rPr>
+              <w:t>by</w:t>
+            </w:r>
+            <w:proofErr w:type="gramEnd"/>
+            <w:r>
+              <w:rPr>
+                <w:color w:val="000000" w:themeColor="text1"/>
+              </w:rPr>
+              <w:t xml:space="preserve"> plotted data. User is notified that </w:t>
+            </w:r>
+            <w:proofErr w:type="gramStart"/>
+            <w:r>
+              <w:rPr>
+                <w:color w:val="000000" w:themeColor="text1"/>
+              </w:rPr>
+              <w:t>end</w:t>
+            </w:r>
+            <w:proofErr w:type="gramEnd"/>
+            <w:r>
+              <w:rPr>
+                <w:color w:val="000000" w:themeColor="text1"/>
+              </w:rPr>
+              <w:t xml:space="preserve"> of data source has been reached.</w:t>
             </w:r>
           </w:p>
         </w:tc>
@@ -9950,7 +10319,21 @@
               <w:rPr>
                 <w:color w:val="000000" w:themeColor="text1"/>
               </w:rPr>
-              <w:t>User is notified that end of data source has been reached.</w:t>
+              <w:t xml:space="preserve">User is notified that </w:t>
+            </w:r>
+            <w:proofErr w:type="gramStart"/>
+            <w:r>
+              <w:rPr>
+                <w:color w:val="000000" w:themeColor="text1"/>
+              </w:rPr>
+              <w:t>end</w:t>
+            </w:r>
+            <w:proofErr w:type="gramEnd"/>
+            <w:r>
+              <w:rPr>
+                <w:color w:val="000000" w:themeColor="text1"/>
+              </w:rPr>
+              <w:t xml:space="preserve"> of data source has been reached.</w:t>
             </w:r>
           </w:p>
         </w:tc>
@@ -9999,8 +10382,13 @@
               </w:numPr>
               <w:spacing w:line="276" w:lineRule="auto"/>
             </w:pPr>
-            <w:r>
-              <w:t>Invalid input file is encountered.</w:t>
+            <w:proofErr w:type="gramStart"/>
+            <w:r>
+              <w:t>Invalid</w:t>
+            </w:r>
+            <w:proofErr w:type="gramEnd"/>
+            <w:r>
+              <w:t xml:space="preserve"> input file is encountered.</w:t>
             </w:r>
           </w:p>
           <w:p>
@@ -10013,7 +10401,15 @@
               <w:spacing w:line="276" w:lineRule="auto"/>
             </w:pPr>
             <w:r>
-              <w:t>Error message is displayed.</w:t>
+              <w:t xml:space="preserve">Error </w:t>
+            </w:r>
+            <w:proofErr w:type="gramStart"/>
+            <w:r>
+              <w:t>message is</w:t>
+            </w:r>
+            <w:proofErr w:type="gramEnd"/>
+            <w:r>
+              <w:t xml:space="preserve"> displayed.</w:t>
             </w:r>
           </w:p>
           <w:p>
@@ -10025,8 +10421,13 @@
               </w:numPr>
               <w:spacing w:line="276" w:lineRule="auto"/>
             </w:pPr>
-            <w:r>
-              <w:t>User may try plotting again.</w:t>
+            <w:proofErr w:type="gramStart"/>
+            <w:r>
+              <w:t>User</w:t>
+            </w:r>
+            <w:proofErr w:type="gramEnd"/>
+            <w:r>
+              <w:t xml:space="preserve"> may try plotting again.</w:t>
             </w:r>
           </w:p>
         </w:tc>
@@ -10466,7 +10867,15 @@
               <w:spacing w:line="276" w:lineRule="auto"/>
             </w:pPr>
             <w:r>
-              <w:t>Zooming is limited by maximum size.</w:t>
+              <w:t xml:space="preserve">Zooming is limited </w:t>
+            </w:r>
+            <w:proofErr w:type="gramStart"/>
+            <w:r>
+              <w:t>by</w:t>
+            </w:r>
+            <w:proofErr w:type="gramEnd"/>
+            <w:r>
+              <w:t xml:space="preserve"> maximum size.</w:t>
             </w:r>
           </w:p>
         </w:tc>
@@ -10699,7 +11108,23 @@
               <w:spacing w:after="200" w:line="276" w:lineRule="auto"/>
             </w:pPr>
             <w:r>
-              <w:t>Input file has been selected and data stream has not run out</w:t>
+              <w:t xml:space="preserve">Input </w:t>
+            </w:r>
+            <w:proofErr w:type="gramStart"/>
+            <w:r>
+              <w:t>file has</w:t>
+            </w:r>
+            <w:proofErr w:type="gramEnd"/>
+            <w:r>
+              <w:t xml:space="preserve"> been </w:t>
+            </w:r>
+            <w:proofErr w:type="gramStart"/>
+            <w:r>
+              <w:t>selected</w:t>
+            </w:r>
+            <w:proofErr w:type="gramEnd"/>
+            <w:r>
+              <w:t xml:space="preserve"> and data stream has not run out</w:t>
             </w:r>
           </w:p>
         </w:tc>
@@ -10746,11 +11171,19 @@
                 <w:color w:val="000000" w:themeColor="text1"/>
               </w:rPr>
             </w:pPr>
-            <w:r>
-              <w:rPr>
-                <w:color w:val="000000" w:themeColor="text1"/>
-              </w:rPr>
-              <w:t>Speed at which data is plotted is changed.</w:t>
+            <w:proofErr w:type="gramStart"/>
+            <w:r>
+              <w:rPr>
+                <w:color w:val="000000" w:themeColor="text1"/>
+              </w:rPr>
+              <w:t>Speed</w:t>
+            </w:r>
+            <w:proofErr w:type="gramEnd"/>
+            <w:r>
+              <w:rPr>
+                <w:color w:val="000000" w:themeColor="text1"/>
+              </w:rPr>
+              <w:t xml:space="preserve"> at which data is plotted is changed.</w:t>
             </w:r>
           </w:p>
         </w:tc>
@@ -10859,11 +11292,19 @@
                 <w:color w:val="000000" w:themeColor="text1"/>
               </w:rPr>
             </w:pPr>
-            <w:r>
-              <w:rPr>
-                <w:color w:val="000000" w:themeColor="text1"/>
-              </w:rPr>
-              <w:t>Speed at which data is plotted to graph changes appropriately.</w:t>
+            <w:proofErr w:type="gramStart"/>
+            <w:r>
+              <w:rPr>
+                <w:color w:val="000000" w:themeColor="text1"/>
+              </w:rPr>
+              <w:t>Speed</w:t>
+            </w:r>
+            <w:proofErr w:type="gramEnd"/>
+            <w:r>
+              <w:rPr>
+                <w:color w:val="000000" w:themeColor="text1"/>
+              </w:rPr>
+              <w:t xml:space="preserve"> at which data is plotted to graph changes appropriately.</w:t>
             </w:r>
           </w:p>
         </w:tc>
@@ -10925,8 +11366,13 @@
               </w:numPr>
               <w:spacing w:line="276" w:lineRule="auto"/>
             </w:pPr>
-            <w:r>
-              <w:t>User is notified and must start over plotting.</w:t>
+            <w:proofErr w:type="gramStart"/>
+            <w:r>
+              <w:t>User is</w:t>
+            </w:r>
+            <w:proofErr w:type="gramEnd"/>
+            <w:r>
+              <w:t xml:space="preserve"> notified and must start over plotting.</w:t>
             </w:r>
           </w:p>
         </w:tc>
@@ -11158,7 +11604,23 @@
               <w:spacing w:after="200" w:line="276" w:lineRule="auto"/>
             </w:pPr>
             <w:r>
-              <w:t>Input file has been selected and data has been plotted to graph.</w:t>
+              <w:t xml:space="preserve">Input </w:t>
+            </w:r>
+            <w:proofErr w:type="gramStart"/>
+            <w:r>
+              <w:t>file has</w:t>
+            </w:r>
+            <w:proofErr w:type="gramEnd"/>
+            <w:r>
+              <w:t xml:space="preserve"> been </w:t>
+            </w:r>
+            <w:proofErr w:type="gramStart"/>
+            <w:r>
+              <w:t>selected</w:t>
+            </w:r>
+            <w:proofErr w:type="gramEnd"/>
+            <w:r>
+              <w:t xml:space="preserve"> and data has been plotted to graph.</w:t>
             </w:r>
           </w:p>
         </w:tc>
@@ -11604,7 +12066,15 @@
               <w:spacing w:after="200" w:line="276" w:lineRule="auto"/>
             </w:pPr>
             <w:r>
-              <w:t>Input file has been selected and data has been plotted to graph. Mean bars have been selected and adjusted to the desired location.</w:t>
+              <w:t xml:space="preserve">Input file has been </w:t>
+            </w:r>
+            <w:proofErr w:type="gramStart"/>
+            <w:r>
+              <w:t>selected</w:t>
+            </w:r>
+            <w:proofErr w:type="gramEnd"/>
+            <w:r>
+              <w:t xml:space="preserve"> and data has been plotted to graph. Mean bars have been selected and adjusted to the desired location.</w:t>
             </w:r>
           </w:p>
         </w:tc>
@@ -11745,11 +12215,19 @@
                 <w:color w:val="000000" w:themeColor="text1"/>
               </w:rPr>
             </w:pPr>
-            <w:r>
-              <w:rPr>
-                <w:color w:val="000000" w:themeColor="text1"/>
-              </w:rPr>
-              <w:t>Selects Mean Bar option.</w:t>
+            <w:proofErr w:type="gramStart"/>
+            <w:r>
+              <w:rPr>
+                <w:color w:val="000000" w:themeColor="text1"/>
+              </w:rPr>
+              <w:t>Selects</w:t>
+            </w:r>
+            <w:proofErr w:type="gramEnd"/>
+            <w:r>
+              <w:rPr>
+                <w:color w:val="000000" w:themeColor="text1"/>
+              </w:rPr>
+              <w:t xml:space="preserve"> Mean Bar option.</w:t>
             </w:r>
           </w:p>
           <w:p>
@@ -11858,7 +12336,15 @@
               <w:spacing w:line="276" w:lineRule="auto"/>
             </w:pPr>
             <w:r>
-              <w:t>If empty data segment is selected, user is prompted to select a new segment.</w:t>
+              <w:t xml:space="preserve">If </w:t>
+            </w:r>
+            <w:proofErr w:type="gramStart"/>
+            <w:r>
+              <w:t>empty</w:t>
+            </w:r>
+            <w:proofErr w:type="gramEnd"/>
+            <w:r>
+              <w:t xml:space="preserve"> data segment is selected, user is prompted to select a new segment.</w:t>
             </w:r>
           </w:p>
         </w:tc>
@@ -11960,7 +12446,21 @@
         <w:rPr>
           <w:color w:val="000000" w:themeColor="text1"/>
         </w:rPr>
-        <w:t>As a Lab Researcher, I need to calculate the ratio of bicarbonate to carbon dioxide so that I can log the given output.</w:t>
+        <w:t xml:space="preserve">As a Lab Researcher, I need to calculate the ratio of bicarbonate to carbon dioxide so that I can </w:t>
+      </w:r>
+      <w:proofErr w:type="gramStart"/>
+      <w:r>
+        <w:rPr>
+          <w:color w:val="000000" w:themeColor="text1"/>
+        </w:rPr>
+        <w:t>log</w:t>
+      </w:r>
+      <w:proofErr w:type="gramEnd"/>
+      <w:r>
+        <w:rPr>
+          <w:color w:val="000000" w:themeColor="text1"/>
+        </w:rPr>
+        <w:t xml:space="preserve"> the given output.</w:t>
       </w:r>
     </w:p>
     <w:p>
@@ -12022,7 +12522,21 @@
         <w:rPr>
           <w:color w:val="000000" w:themeColor="text1"/>
         </w:rPr>
-        <w:t>When I click the button "BiCarb/CO2"</w:t>
+        <w:t>When I click the button "</w:t>
+      </w:r>
+      <w:proofErr w:type="spellStart"/>
+      <w:r>
+        <w:rPr>
+          <w:color w:val="000000" w:themeColor="text1"/>
+        </w:rPr>
+        <w:t>BiCarb</w:t>
+      </w:r>
+      <w:proofErr w:type="spellEnd"/>
+      <w:r>
+        <w:rPr>
+          <w:color w:val="000000" w:themeColor="text1"/>
+        </w:rPr>
+        <w:t>/CO2"</w:t>
       </w:r>
       <w:r>
         <w:br/>
@@ -12031,7 +12545,21 @@
         <w:rPr>
           <w:color w:val="000000" w:themeColor="text1"/>
         </w:rPr>
-        <w:t>Then the correct ratio of BiCarb/CO2 will be computed and displayed.</w:t>
+        <w:t xml:space="preserve">Then the correct ratio of </w:t>
+      </w:r>
+      <w:proofErr w:type="spellStart"/>
+      <w:r>
+        <w:rPr>
+          <w:color w:val="000000" w:themeColor="text1"/>
+        </w:rPr>
+        <w:t>BiCarb</w:t>
+      </w:r>
+      <w:proofErr w:type="spellEnd"/>
+      <w:r>
+        <w:rPr>
+          <w:color w:val="000000" w:themeColor="text1"/>
+        </w:rPr>
+        <w:t>/CO2 will be computed and displayed.</w:t>
       </w:r>
     </w:p>
     <w:p>
@@ -12114,7 +12642,21 @@
         <w:rPr>
           <w:color w:val="000000" w:themeColor="text1"/>
         </w:rPr>
-        <w:t>When I run module 3 (using the "start" or "unpause" button)</w:t>
+        <w:t>When I run module 3 (using the "start" or "</w:t>
+      </w:r>
+      <w:proofErr w:type="spellStart"/>
+      <w:r>
+        <w:rPr>
+          <w:color w:val="000000" w:themeColor="text1"/>
+        </w:rPr>
+        <w:t>unpause</w:t>
+      </w:r>
+      <w:proofErr w:type="spellEnd"/>
+      <w:r>
+        <w:rPr>
+          <w:color w:val="000000" w:themeColor="text1"/>
+        </w:rPr>
+        <w:t>" button)</w:t>
       </w:r>
       <w:r>
         <w:br/>
@@ -12204,16 +12746,38 @@
         <w:rPr>
           <w:color w:val="000000" w:themeColor="text1"/>
         </w:rPr>
-        <w:t>Given Instrument B (the second mass spectrometer) is outputting data, or has outputted data</w:t>
+        <w:t xml:space="preserve">Given Instrument B (the second mass spectrometer) is outputting </w:t>
+      </w:r>
+      <w:proofErr w:type="gramStart"/>
+      <w:r>
+        <w:rPr>
+          <w:color w:val="000000" w:themeColor="text1"/>
+        </w:rPr>
+        <w:t>data, or</w:t>
+      </w:r>
+      <w:proofErr w:type="gramEnd"/>
+      <w:r>
+        <w:rPr>
+          <w:color w:val="000000" w:themeColor="text1"/>
+        </w:rPr>
+        <w:t xml:space="preserve"> has outputted data</w:t>
       </w:r>
       <w:r>
         <w:br/>
       </w:r>
-      <w:r>
-        <w:rPr>
-          <w:color w:val="000000" w:themeColor="text1"/>
-        </w:rPr>
-        <w:t>WhenI select the Instrument B option on module 1/2/3</w:t>
+      <w:proofErr w:type="spellStart"/>
+      <w:r>
+        <w:rPr>
+          <w:color w:val="000000" w:themeColor="text1"/>
+        </w:rPr>
+        <w:t>WhenI</w:t>
+      </w:r>
+      <w:proofErr w:type="spellEnd"/>
+      <w:r>
+        <w:rPr>
+          <w:color w:val="000000" w:themeColor="text1"/>
+        </w:rPr>
+        <w:t xml:space="preserve"> select the Instrument B option on module 1/2/3</w:t>
       </w:r>
       <w:r>
         <w:br/>
@@ -12222,7 +12786,21 @@
         <w:rPr>
           <w:color w:val="000000" w:themeColor="text1"/>
         </w:rPr>
-        <w:t>And I select the Instrument B datastream (likely a directory)</w:t>
+        <w:t xml:space="preserve">And I select the Instrument B </w:t>
+      </w:r>
+      <w:proofErr w:type="spellStart"/>
+      <w:r>
+        <w:rPr>
+          <w:color w:val="000000" w:themeColor="text1"/>
+        </w:rPr>
+        <w:t>datastream</w:t>
+      </w:r>
+      <w:proofErr w:type="spellEnd"/>
+      <w:r>
+        <w:rPr>
+          <w:color w:val="000000" w:themeColor="text1"/>
+        </w:rPr>
+        <w:t xml:space="preserve"> (likely a directory)</w:t>
       </w:r>
       <w:r>
         <w:br/>
@@ -12247,7 +12825,25 @@
           <w:bCs/>
           <w:color w:val="000000" w:themeColor="text1"/>
         </w:rPr>
-        <w:t>User Story US4: Datastream Combining</w:t>
+        <w:t xml:space="preserve">User Story US4: </w:t>
+      </w:r>
+      <w:proofErr w:type="spellStart"/>
+      <w:r>
+        <w:rPr>
+          <w:b/>
+          <w:bCs/>
+          <w:color w:val="000000" w:themeColor="text1"/>
+        </w:rPr>
+        <w:t>Datastream</w:t>
+      </w:r>
+      <w:proofErr w:type="spellEnd"/>
+      <w:r>
+        <w:rPr>
+          <w:b/>
+          <w:bCs/>
+          <w:color w:val="000000" w:themeColor="text1"/>
+        </w:rPr>
+        <w:t xml:space="preserve"> Combining</w:t>
       </w:r>
     </w:p>
     <w:p>
@@ -12261,7 +12857,21 @@
         <w:rPr>
           <w:color w:val="000000" w:themeColor="text1"/>
         </w:rPr>
-        <w:t>As a Data Researcher, I need data from the LI-COR Leaf-gas Exchange System, Tunable Diode Laser, and Picarro consolidated into one or more spreadsheets so that I can analyze the data more efficiently.</w:t>
+        <w:t xml:space="preserve">As a Data Researcher, I need data from the LI-COR Leaf-gas Exchange System, Tunable Diode Laser, and </w:t>
+      </w:r>
+      <w:proofErr w:type="spellStart"/>
+      <w:r>
+        <w:rPr>
+          <w:color w:val="000000" w:themeColor="text1"/>
+        </w:rPr>
+        <w:t>Picarro</w:t>
+      </w:r>
+      <w:proofErr w:type="spellEnd"/>
+      <w:r>
+        <w:rPr>
+          <w:color w:val="000000" w:themeColor="text1"/>
+        </w:rPr>
+        <w:t xml:space="preserve"> consolidated into one or more spreadsheets so that I can analyze the data more efficiently.</w:t>
       </w:r>
     </w:p>
     <w:p>
@@ -12275,7 +12885,21 @@
         <w:rPr>
           <w:color w:val="000000" w:themeColor="text1"/>
         </w:rPr>
-        <w:t>Feature: Datastream Combining</w:t>
+        <w:t xml:space="preserve">Feature: </w:t>
+      </w:r>
+      <w:proofErr w:type="spellStart"/>
+      <w:r>
+        <w:rPr>
+          <w:color w:val="000000" w:themeColor="text1"/>
+        </w:rPr>
+        <w:t>Datastream</w:t>
+      </w:r>
+      <w:proofErr w:type="spellEnd"/>
+      <w:r>
+        <w:rPr>
+          <w:color w:val="000000" w:themeColor="text1"/>
+        </w:rPr>
+        <w:t xml:space="preserve"> Combining</w:t>
       </w:r>
     </w:p>
     <w:p>
@@ -12952,7 +13576,15 @@
           </w:tcPr>
           <w:p>
             <w:r>
-              <w:t>US4: Datastream Combining</w:t>
+              <w:t xml:space="preserve">US4: </w:t>
+            </w:r>
+            <w:proofErr w:type="spellStart"/>
+            <w:r>
+              <w:t>Datastream</w:t>
+            </w:r>
+            <w:proofErr w:type="spellEnd"/>
+            <w:r>
+              <w:t xml:space="preserve"> Combining</w:t>
             </w:r>
           </w:p>
         </w:tc>
@@ -13023,7 +13655,15 @@
           </w:tcPr>
           <w:p>
             <w:r>
-              <w:t>US4: Datastream Combining</w:t>
+              <w:t xml:space="preserve">US4: </w:t>
+            </w:r>
+            <w:proofErr w:type="spellStart"/>
+            <w:r>
+              <w:t>Datastream</w:t>
+            </w:r>
+            <w:proofErr w:type="spellEnd"/>
+            <w:r>
+              <w:t xml:space="preserve"> Combining</w:t>
             </w:r>
           </w:p>
           <w:p/>
@@ -13094,7 +13734,15 @@
           </w:tcPr>
           <w:p>
             <w:r>
-              <w:t>US4: Datastream Combining</w:t>
+              <w:t xml:space="preserve">US4: </w:t>
+            </w:r>
+            <w:proofErr w:type="spellStart"/>
+            <w:r>
+              <w:t>Datastream</w:t>
+            </w:r>
+            <w:proofErr w:type="spellEnd"/>
+            <w:r>
+              <w:t xml:space="preserve"> Combining</w:t>
             </w:r>
           </w:p>
           <w:p/>
@@ -13165,7 +13813,15 @@
           </w:tcPr>
           <w:p>
             <w:r>
-              <w:t>US4: Datastream Combining</w:t>
+              <w:t xml:space="preserve">US4: </w:t>
+            </w:r>
+            <w:proofErr w:type="spellStart"/>
+            <w:r>
+              <w:t>Datastream</w:t>
+            </w:r>
+            <w:proofErr w:type="spellEnd"/>
+            <w:r>
+              <w:t xml:space="preserve"> Combining</w:t>
             </w:r>
           </w:p>
           <w:p/>
@@ -13307,7 +13963,15 @@
           </w:tcPr>
           <w:p>
             <w:r>
-              <w:t>US4: Datastream Combining</w:t>
+              <w:t xml:space="preserve">US4: </w:t>
+            </w:r>
+            <w:proofErr w:type="spellStart"/>
+            <w:r>
+              <w:t>Datastream</w:t>
+            </w:r>
+            <w:proofErr w:type="spellEnd"/>
+            <w:r>
+              <w:t xml:space="preserve"> Combining</w:t>
             </w:r>
           </w:p>
           <w:p/>
@@ -13373,7 +14037,21 @@
         <w:rPr>
           <w:color w:val="000000" w:themeColor="text1"/>
         </w:rPr>
-        <w:t>We can see what this looks like from the issues and opportunities presented by previous teams. For instance, the modules written from the lab’s primary Mass Spectrometer, may be usable for the second one, provided we write software to reformat its data stream. In another case, some of the existing code lacks</w:t>
+        <w:t xml:space="preserve">We can see what this looks like from the issues and opportunities presented by previous teams. For instance, the modules written from the lab’s primary Mass </w:t>
+      </w:r>
+      <w:proofErr w:type="gramStart"/>
+      <w:r>
+        <w:rPr>
+          <w:color w:val="000000" w:themeColor="text1"/>
+        </w:rPr>
+        <w:t>Spectrometer,</w:t>
+      </w:r>
+      <w:proofErr w:type="gramEnd"/>
+      <w:r>
+        <w:rPr>
+          <w:color w:val="000000" w:themeColor="text1"/>
+        </w:rPr>
+        <w:t xml:space="preserve"> may be usable for the second one, provided we write software to reformat its data stream. In another case, some of the existing code lacks</w:t>
       </w:r>
       <w:r>
         <w:rPr>
@@ -13532,7 +14210,21 @@
         <w:rPr>
           <w:color w:val="000000" w:themeColor="text1"/>
         </w:rPr>
-        <w:t>The system begins with the User Interface (UI) component, which allows users to specify a file path and view plotted data and calculation results. The UI interacts with the File Reader, which reads raw data from the CSV file provided by the user and passes it to the Data Processor. The Data Processor then normalizes the raw data by applying a natural logarithmic transformation, preparing it for further steps. Once processed, the data is sent to the Graphing Engine, which updates the current graph by integrating the new data. The updated graph is then displayed in the UI for the user and sent to the Calculation Engine. The Calculation Engine performs further computations on the processed data, producing analytical results that are also displayed in the UI such as the mean of a selection of data. This flow of data, facilitated by the modular design, ensures efficiency, flexibility, and ease of maintenance.</w:t>
+        <w:t xml:space="preserve">The system begins with the User Interface (UI) component, which allows users to specify a file path and view plotted data and calculation results. The UI interacts with the File Reader, which reads raw data from the CSV file provided by the user and passes it to the Data Processor. The Data Processor then normalizes the raw data by applying a natural logarithmic transformation, preparing it for further steps. Once processed, the data is sent to the Graphing Engine, which updates the current graph by integrating the new data. The updated graph is then displayed in the UI for the user and sent to the Calculation Engine. The Calculation Engine performs further computations on the processed data, producing analytical results that are also displayed in the UI such as the </w:t>
+      </w:r>
+      <w:proofErr w:type="gramStart"/>
+      <w:r>
+        <w:rPr>
+          <w:color w:val="000000" w:themeColor="text1"/>
+        </w:rPr>
+        <w:t>mean</w:t>
+      </w:r>
+      <w:proofErr w:type="gramEnd"/>
+      <w:r>
+        <w:rPr>
+          <w:color w:val="000000" w:themeColor="text1"/>
+        </w:rPr>
+        <w:t xml:space="preserve"> of a selection of data. This flow of data, facilitated by the modular design, ensures efficiency, flexibility, and ease of maintenance.</w:t>
       </w:r>
     </w:p>
     <w:p>
@@ -13789,9 +14481,11 @@
             <w:tcW w:w="3120" w:type="dxa"/>
           </w:tcPr>
           <w:p>
+            <w:proofErr w:type="spellStart"/>
             <w:r>
               <w:t>GetFilePath</w:t>
             </w:r>
+            <w:proofErr w:type="spellEnd"/>
           </w:p>
         </w:tc>
         <w:tc>
@@ -13810,7 +14504,15 @@
           </w:tcPr>
           <w:p>
             <w:r>
-              <w:t>The GetFilePath service will pass over the user-selected file paths for data acquisition. Three file paths should be returned, one for each instrument utilized by the system.</w:t>
+              <w:t xml:space="preserve">The </w:t>
+            </w:r>
+            <w:proofErr w:type="spellStart"/>
+            <w:r>
+              <w:t>GetFilePath</w:t>
+            </w:r>
+            <w:proofErr w:type="spellEnd"/>
+            <w:r>
+              <w:t xml:space="preserve"> service will pass over the user-selected file paths for data acquisition. Three file paths should be returned, one for each instrument utilized by the system.</w:t>
             </w:r>
           </w:p>
         </w:tc>
@@ -13824,9 +14526,11 @@
             <w:tcW w:w="3120" w:type="dxa"/>
           </w:tcPr>
           <w:p>
+            <w:proofErr w:type="spellStart"/>
             <w:r>
               <w:t>GetDataSelection</w:t>
             </w:r>
+            <w:proofErr w:type="spellEnd"/>
           </w:p>
         </w:tc>
         <w:tc>
@@ -13948,9 +14652,11 @@
             <w:tcW w:w="4680" w:type="dxa"/>
           </w:tcPr>
           <w:p>
+            <w:proofErr w:type="spellStart"/>
             <w:r>
               <w:t>CalculateMean</w:t>
             </w:r>
+            <w:proofErr w:type="spellEnd"/>
           </w:p>
         </w:tc>
         <w:tc>
@@ -13973,9 +14679,11 @@
             <w:tcW w:w="4680" w:type="dxa"/>
           </w:tcPr>
           <w:p>
+            <w:proofErr w:type="spellStart"/>
             <w:r>
               <w:t>GetLatestGraph</w:t>
             </w:r>
+            <w:proofErr w:type="spellEnd"/>
           </w:p>
         </w:tc>
         <w:tc>
@@ -13983,9 +14691,11 @@
             <w:tcW w:w="4680" w:type="dxa"/>
           </w:tcPr>
           <w:p>
+            <w:proofErr w:type="spellStart"/>
             <w:r>
               <w:t>GraphingEngine</w:t>
             </w:r>
+            <w:proofErr w:type="spellEnd"/>
           </w:p>
         </w:tc>
       </w:tr>
@@ -14039,7 +14749,15 @@
         <w:spacing w:before="240" w:after="240"/>
       </w:pPr>
       <w:r>
-        <w:t>The File Reader subsystem was designed with the need to efficiently handle multiple file inputs. The concept of parallel file reading was considered to improve performance when handling large datasets, but ultimately, a sequential approach was selected due to the relatively manageable file sizes. The File Reader ensures that each file is opened, its contents are read, and the data is collected into a format that can be easily passed to the Data Processor. Special considerations were made to handle potential file reading errors, such as missing or corrupted files. In such cases, error handling mechanisms trigger notifications to the user. The trade-off involved in this design was balancing robustness with simplicity, ensuring that file reading remains a lightweight process while effectively managing edge cases.</w:t>
+        <w:t xml:space="preserve">The File Reader subsystem was designed with the need to efficiently handle multiple file inputs. The concept of parallel file reading was considered to improve performance when handling large datasets, but ultimately, a sequential approach was selected due to the relatively manageable file sizes. The File Reader ensures that each file is opened, its contents are read, and the data is collected into a format that can be easily passed to the Data Processor. Special considerations were made to handle potential file reading errors, such as missing or corrupted files. In such cases, </w:t>
+      </w:r>
+      <w:proofErr w:type="gramStart"/>
+      <w:r>
+        <w:t>error</w:t>
+      </w:r>
+      <w:proofErr w:type="gramEnd"/>
+      <w:r>
+        <w:t xml:space="preserve"> handling mechanisms trigger notifications to the user. The trade-off involved in this design was balancing robustness with simplicity, ensuring that file reading remains a lightweight process while effectively managing edge cases.</w:t>
       </w:r>
     </w:p>
     <w:p>
@@ -14166,9 +14884,11 @@
             <w:tcW w:w="3120" w:type="dxa"/>
           </w:tcPr>
           <w:p>
+            <w:proofErr w:type="spellStart"/>
             <w:r>
               <w:t>ReadFileData</w:t>
             </w:r>
+            <w:proofErr w:type="spellEnd"/>
           </w:p>
         </w:tc>
         <w:tc>
@@ -14291,9 +15011,11 @@
             <w:tcW w:w="4680" w:type="dxa"/>
           </w:tcPr>
           <w:p>
+            <w:proofErr w:type="spellStart"/>
             <w:r>
               <w:t>GetFilePath</w:t>
             </w:r>
+            <w:proofErr w:type="spellEnd"/>
           </w:p>
         </w:tc>
         <w:tc>
@@ -14333,7 +15055,15 @@
     </w:p>
     <w:p>
       <w:r>
-        <w:t xml:space="preserve">The Data Processor subsystem is responsible for transforming raw data received from the File Reader into a format that is more suitable for further analysis. Its primary task is to normalize the data using the natural logarithmic transformation, making the data easier to process and visualize. Once the data is formatted and normalized, the Data Processor sends the processed </w:t>
+        <w:t xml:space="preserve">The Data Processor subsystem is responsible for transforming raw data received from the File Reader into a format that is more suitable for further analysis. Its primary task is to normalize the data using </w:t>
+      </w:r>
+      <w:proofErr w:type="gramStart"/>
+      <w:r>
+        <w:t>the natural</w:t>
+      </w:r>
+      <w:proofErr w:type="gramEnd"/>
+      <w:r>
+        <w:t xml:space="preserve"> logarithmic transformation, making the data easier to process and visualize. Once the data is formatted and normalized, the Data Processor sends the processed </w:t>
       </w:r>
       <w:r>
         <w:lastRenderedPageBreak/>
@@ -14353,7 +15083,15 @@
         <w:spacing w:before="240" w:after="240"/>
       </w:pPr>
       <w:r>
-        <w:t>The main algorithm used by the Data Processor is the natural logarithmic transformation, which helps normalize the data. This technique was selected because it reduces variance in the data and handles large discrepancies in value magnitudes, making it more suitable for visual representation and computation. Alternative normalization methods, such as z-score normalization, were considered but ultimately not chosen, as the natural log method better aligned with the requirements of the data's structure and scale. Special considerations included handling cases where the raw data contains zero or negative values, as these would cause issues during the logarithmic transformation. Error handling mechanisms and data validation were incorporated to account for such anomalies, ensuring robust processing. The trade-off in this approach involved balancing data transformation speed and the complexity of handling edge cases.</w:t>
+        <w:t xml:space="preserve">The main algorithm used by the Data Processor is the natural logarithmic transformation, which helps normalize the data. This technique was selected because it reduces variance in the data and handles large discrepancies in value magnitudes, making it more suitable for visual representation and computation. Alternative normalization methods, such as z-score normalization, were considered but ultimately not chosen, as the natural log method better aligned with the requirements of the data's structure and scale. Special considerations included handling cases where </w:t>
+      </w:r>
+      <w:proofErr w:type="gramStart"/>
+      <w:r>
+        <w:t>the raw</w:t>
+      </w:r>
+      <w:proofErr w:type="gramEnd"/>
+      <w:r>
+        <w:t xml:space="preserve"> data contains zero or negative values, as these would cause issues during the logarithmic transformation. Error handling mechanisms and data validation were incorporated to account for such anomalies, ensuring robust processing. The trade-off in this approach involved balancing data transformation speed and the complexity of handling edge cases.</w:t>
       </w:r>
     </w:p>
     <w:p>
@@ -14480,9 +15218,11 @@
             <w:tcW w:w="3120" w:type="dxa"/>
           </w:tcPr>
           <w:p>
+            <w:proofErr w:type="spellStart"/>
             <w:r>
               <w:t>ProcessData</w:t>
             </w:r>
+            <w:proofErr w:type="spellEnd"/>
           </w:p>
         </w:tc>
         <w:tc>
@@ -14501,7 +15241,15 @@
           </w:tcPr>
           <w:p>
             <w:r>
-              <w:t>This service receives the raw data from the File Reader, processes it by formatting and applying a natural logarithmic normalization, and then sends the processed data to the Graphing Engine for visualization. The input consists of the raw data from three different files, and the output is the normalized and formatted data ready for graphing.</w:t>
+              <w:t xml:space="preserve">This service receives the raw data from </w:t>
+            </w:r>
+            <w:proofErr w:type="gramStart"/>
+            <w:r>
+              <w:t>the File</w:t>
+            </w:r>
+            <w:proofErr w:type="gramEnd"/>
+            <w:r>
+              <w:t xml:space="preserve"> Reader, processes it by formatting and applying a natural logarithmic normalization, and then sends the processed data to the Graphing Engine for visualization. The input consists of the raw data from three different files, and the output is the normalized and formatted data ready for graphing.</w:t>
             </w:r>
           </w:p>
         </w:tc>
@@ -14605,9 +15353,11 @@
             <w:tcW w:w="4680" w:type="dxa"/>
           </w:tcPr>
           <w:p>
+            <w:proofErr w:type="spellStart"/>
             <w:r>
               <w:t>ReadFileData</w:t>
             </w:r>
+            <w:proofErr w:type="spellEnd"/>
           </w:p>
         </w:tc>
         <w:tc>
@@ -14791,9 +15541,11 @@
             <w:tcW w:w="3120" w:type="dxa"/>
           </w:tcPr>
           <w:p>
+            <w:proofErr w:type="spellStart"/>
             <w:r>
               <w:t>UpdateGraph</w:t>
             </w:r>
+            <w:proofErr w:type="spellEnd"/>
           </w:p>
         </w:tc>
         <w:tc>
@@ -14812,7 +15564,15 @@
           </w:tcPr>
           <w:p>
             <w:r>
-              <w:t>This service receives the processed data from the Data Processor and updates the current graph displayed in the User Interface. The input is the normalized data, and the output is an updated visual graph reflecting the latest data. The service ensures that the graph is refreshed in real-time as new data is processed.</w:t>
+              <w:t xml:space="preserve">This service receives </w:t>
+            </w:r>
+            <w:proofErr w:type="gramStart"/>
+            <w:r>
+              <w:t>the processed</w:t>
+            </w:r>
+            <w:proofErr w:type="gramEnd"/>
+            <w:r>
+              <w:t xml:space="preserve"> data from the Data Processor and updates the current graph displayed in the User Interface. The input is the normalized data, and the output is an updated visual graph reflecting the latest data. The service ensures that the graph is refreshed in real-time as new data is processed.</w:t>
             </w:r>
           </w:p>
         </w:tc>
@@ -14916,9 +15676,11 @@
             <w:tcW w:w="4680" w:type="dxa"/>
           </w:tcPr>
           <w:p>
+            <w:proofErr w:type="spellStart"/>
             <w:r>
               <w:t>GetProcessedData</w:t>
             </w:r>
+            <w:proofErr w:type="spellEnd"/>
           </w:p>
         </w:tc>
         <w:tc>
@@ -14958,7 +15720,15 @@
     </w:p>
     <w:p>
       <w:r>
-        <w:t xml:space="preserve">The Calculation Engine subsystem is responsible for performing various calculations on the data, including allowing the user to select a segment of data and calculating the mean of that </w:t>
+        <w:t xml:space="preserve">The Calculation Engine subsystem is responsible for performing various calculations on the data, including allowing the user to select a segment of data and calculating the </w:t>
+      </w:r>
+      <w:proofErr w:type="gramStart"/>
+      <w:r>
+        <w:t>mean</w:t>
+      </w:r>
+      <w:proofErr w:type="gramEnd"/>
+      <w:r>
+        <w:t xml:space="preserve"> of that </w:t>
       </w:r>
       <w:r>
         <w:lastRenderedPageBreak/>
@@ -14978,7 +15748,15 @@
         <w:spacing w:before="240" w:after="240"/>
       </w:pPr>
       <w:r>
-        <w:t xml:space="preserve">The primary algorithm used by the Calculation Engine is the calculation of statistical measures such as the mean. The mean is calculated by summing the selected data points and dividing by the number of points. Several approaches were considered, including pre-calculating statistics for all data and storing them for quick access. However, the selected solution was to compute the required statistics on-demand based on the user’s selection. This minimizes resource consumption and ensures that calculations are based on the latest data segment selected by the user. </w:t>
+        <w:t xml:space="preserve">The primary algorithm used by the Calculation Engine is the calculation of statistical measures such as the mean. The </w:t>
+      </w:r>
+      <w:proofErr w:type="gramStart"/>
+      <w:r>
+        <w:t>mean</w:t>
+      </w:r>
+      <w:proofErr w:type="gramEnd"/>
+      <w:r>
+        <w:t xml:space="preserve"> is calculated by summing the selected data points and dividing by the number of points. Several approaches were considered, including pre-calculating statistics for all data and storing them for quick access. However, the selected solution was to compute the required statistics on-demand based on the user’s selection. This minimizes resource consumption and ensures that calculations are based on the latest data segment selected by the user. </w:t>
       </w:r>
     </w:p>
     <w:p>
@@ -15105,9 +15883,11 @@
             <w:tcW w:w="3120" w:type="dxa"/>
           </w:tcPr>
           <w:p>
+            <w:proofErr w:type="spellStart"/>
             <w:r>
               <w:t>CalculateMean</w:t>
             </w:r>
+            <w:proofErr w:type="spellEnd"/>
           </w:p>
         </w:tc>
         <w:tc>
@@ -15126,7 +15906,23 @@
           </w:tcPr>
           <w:p>
             <w:r>
-              <w:t>This service calculates the mean of the selected data segment. The input is the processed data for the user-selected segment, and the output is the mean value. The mean is displayed in the User Interface as part of the calculation results.</w:t>
+              <w:t xml:space="preserve">This service calculates the </w:t>
+            </w:r>
+            <w:proofErr w:type="gramStart"/>
+            <w:r>
+              <w:t>mean</w:t>
+            </w:r>
+            <w:proofErr w:type="gramEnd"/>
+            <w:r>
+              <w:t xml:space="preserve"> of the selected data segment. The input is the processed data for the user-selected segment, and the output is the mean value. The </w:t>
+            </w:r>
+            <w:proofErr w:type="gramStart"/>
+            <w:r>
+              <w:t>mean</w:t>
+            </w:r>
+            <w:proofErr w:type="gramEnd"/>
+            <w:r>
+              <w:t xml:space="preserve"> is displayed in the User Interface as part of the calculation results.</w:t>
             </w:r>
           </w:p>
         </w:tc>
@@ -15230,9 +16026,11 @@
             <w:tcW w:w="4680" w:type="dxa"/>
           </w:tcPr>
           <w:p>
+            <w:proofErr w:type="spellStart"/>
             <w:r>
               <w:t>GetDataSelection</w:t>
             </w:r>
+            <w:proofErr w:type="spellEnd"/>
           </w:p>
         </w:tc>
         <w:tc>
@@ -15255,9 +16053,11 @@
             <w:tcW w:w="4680" w:type="dxa"/>
           </w:tcPr>
           <w:p>
+            <w:proofErr w:type="spellStart"/>
             <w:r>
               <w:t>GetLatestGraph</w:t>
             </w:r>
+            <w:proofErr w:type="spellEnd"/>
           </w:p>
         </w:tc>
         <w:tc>
@@ -15265,9 +16065,11 @@
             <w:tcW w:w="4680" w:type="dxa"/>
           </w:tcPr>
           <w:p>
+            <w:proofErr w:type="spellStart"/>
             <w:r>
               <w:t>GraphingEngine</w:t>
             </w:r>
+            <w:proofErr w:type="spellEnd"/>
           </w:p>
         </w:tc>
       </w:tr>
@@ -15294,7 +16096,15 @@
         <w:spacing w:line="240" w:lineRule="auto"/>
       </w:pPr>
       <w:r>
-        <w:t>This section covers the different ways our project stores data, both while it’s running, and when the data is stored for later. This overview will be a fairly technical overview, meant mostly for developers. Each subsection covers a different data structure used in the project.</w:t>
+        <w:t xml:space="preserve">This section covers the different ways our project stores data, both while it’s running, and when the data is stored for later. This overview will be a </w:t>
+      </w:r>
+      <w:proofErr w:type="gramStart"/>
+      <w:r>
+        <w:t>fairly technical</w:t>
+      </w:r>
+      <w:proofErr w:type="gramEnd"/>
+      <w:r>
+        <w:t xml:space="preserve"> overview, meant mostly for developers. Each subsection covers a different data structure used in the project.</w:t>
       </w:r>
     </w:p>
     <w:p>
@@ -15309,7 +16119,31 @@
     </w:p>
     <w:p>
       <w:r>
-        <w:t>A shared singleton is a design pattern that forces only one instance of an object to exist throughout the whole program. Although this design pattern does not usually describe a data structure, in modules 1-3, most important data structures are members of a shared singleton, named sharedData. These members include fileList (subsection IV.2) and dataPoints (subsection IV.3)</w:t>
+        <w:t xml:space="preserve">A shared singleton is a design pattern that forces only one instance of an object to exist throughout the whole program. Although this design pattern does not usually describe a data structure, in modules 1-3, most important data structures are members of a shared singleton, named </w:t>
+      </w:r>
+      <w:proofErr w:type="spellStart"/>
+      <w:r>
+        <w:t>sharedData</w:t>
+      </w:r>
+      <w:proofErr w:type="spellEnd"/>
+      <w:r>
+        <w:t xml:space="preserve">. These members include </w:t>
+      </w:r>
+      <w:proofErr w:type="spellStart"/>
+      <w:r>
+        <w:t>fileList</w:t>
+      </w:r>
+      <w:proofErr w:type="spellEnd"/>
+      <w:r>
+        <w:t xml:space="preserve"> (subsection IV.2) and </w:t>
+      </w:r>
+      <w:proofErr w:type="spellStart"/>
+      <w:r>
+        <w:t>dataPoints</w:t>
+      </w:r>
+      <w:proofErr w:type="spellEnd"/>
+      <w:r>
+        <w:t xml:space="preserve"> (subsection IV.3)</w:t>
       </w:r>
     </w:p>
     <w:p>
@@ -15325,7 +16159,23 @@
     </w:p>
     <w:p>
       <w:r>
-        <w:t>In modules 1-3, we use a basic list to store the names of files that are read from. This list is named fileList and is stored in the sharedData shared singleton (subsection IV.1).</w:t>
+        <w:t xml:space="preserve">In modules 1-3, we use a basic list to store the names of files that are read from. This list is named </w:t>
+      </w:r>
+      <w:proofErr w:type="spellStart"/>
+      <w:r>
+        <w:t>fileList</w:t>
+      </w:r>
+      <w:proofErr w:type="spellEnd"/>
+      <w:r>
+        <w:t xml:space="preserve"> and is stored in the </w:t>
+      </w:r>
+      <w:proofErr w:type="spellStart"/>
+      <w:r>
+        <w:t>sharedData</w:t>
+      </w:r>
+      <w:proofErr w:type="spellEnd"/>
+      <w:r>
+        <w:t xml:space="preserve"> shared singleton (subsection IV.1).</w:t>
       </w:r>
     </w:p>
     <w:p>
@@ -15340,7 +16190,23 @@
     </w:p>
     <w:p>
       <w:r>
-        <w:t>In modules 1-3, we use a Python dictionary to store the mass spectrometer data, named dataPoints. The keys are time points, and the values are tuples of isotope masses. This dictionary is stored in the sharedData shared singleton (subsection IV.1).</w:t>
+        <w:t xml:space="preserve">In modules 1-3, we use a Python dictionary to store the mass spectrometer data, named </w:t>
+      </w:r>
+      <w:proofErr w:type="spellStart"/>
+      <w:r>
+        <w:t>dataPoints</w:t>
+      </w:r>
+      <w:proofErr w:type="spellEnd"/>
+      <w:r>
+        <w:t xml:space="preserve">. The keys are time points, and the values are tuples of isotope masses. This dictionary is stored in the </w:t>
+      </w:r>
+      <w:proofErr w:type="spellStart"/>
+      <w:r>
+        <w:t>sharedData</w:t>
+      </w:r>
+      <w:proofErr w:type="spellEnd"/>
+      <w:r>
+        <w:t xml:space="preserve"> shared singleton (subsection IV.1).</w:t>
       </w:r>
     </w:p>
     <w:p>
@@ -15355,7 +16221,39 @@
     </w:p>
     <w:p>
       <w:r>
-        <w:t>In modules 1-3, there are certain data points that can be pulled out from the graph, or otherwise calculated from the data. These can be saved into a table built into the UI. These logs are then stored directly in the PyQT UI component QTableWidget.</w:t>
+        <w:t xml:space="preserve">In modules 1-3, there are certain data points that can be pulled out from the </w:t>
+      </w:r>
+      <w:proofErr w:type="gramStart"/>
+      <w:r>
+        <w:t>graph, or</w:t>
+      </w:r>
+      <w:proofErr w:type="gramEnd"/>
+      <w:r>
+        <w:t xml:space="preserve"> otherwise calculated from the data. These can be saved </w:t>
+      </w:r>
+      <w:proofErr w:type="gramStart"/>
+      <w:r>
+        <w:t>into</w:t>
+      </w:r>
+      <w:proofErr w:type="gramEnd"/>
+      <w:r>
+        <w:t xml:space="preserve"> a table built into the UI. These logs are then stored directly in the </w:t>
+      </w:r>
+      <w:proofErr w:type="spellStart"/>
+      <w:r>
+        <w:t>PyQT</w:t>
+      </w:r>
+      <w:proofErr w:type="spellEnd"/>
+      <w:r>
+        <w:t xml:space="preserve"> UI component </w:t>
+      </w:r>
+      <w:proofErr w:type="spellStart"/>
+      <w:r>
+        <w:t>QTableWidget</w:t>
+      </w:r>
+      <w:proofErr w:type="spellEnd"/>
+      <w:r>
+        <w:t>.</w:t>
       </w:r>
     </w:p>
     <w:p>
@@ -15379,13 +16277,42 @@
       </w:pPr>
       <w:bookmarkStart w:id="35" w:name="_Toc180347073"/>
       <w:r>
-        <w:t>Pandas DataFrame</w:t>
+        <w:t xml:space="preserve">Pandas </w:t>
+      </w:r>
+      <w:proofErr w:type="spellStart"/>
+      <w:r>
+        <w:t>DataFrame</w:t>
       </w:r>
       <w:bookmarkEnd w:id="35"/>
-    </w:p>
-    <w:p>
-      <w:r>
-        <w:t>Module 4 uses a DataFrame from the Pandas Python library to store data from Mass Spectrometer 2. This is very similar to a dictionary approach (subsection IV.3), but effectively replaces the need for unique keys with ordering and more importantly allows for the use of Pandas methods like to_csv at a small performance cost.</w:t>
+      <w:proofErr w:type="spellEnd"/>
+    </w:p>
+    <w:p>
+      <w:r>
+        <w:t xml:space="preserve">Module 4 uses a </w:t>
+      </w:r>
+      <w:proofErr w:type="spellStart"/>
+      <w:r>
+        <w:t>DataFrame</w:t>
+      </w:r>
+      <w:proofErr w:type="spellEnd"/>
+      <w:r>
+        <w:t xml:space="preserve"> from the Pandas Python library to store data from Mass Spectrometer 2. This is very similar to a dictionary approach (subsection IV.3</w:t>
+      </w:r>
+      <w:proofErr w:type="gramStart"/>
+      <w:r>
+        <w:t>), but</w:t>
+      </w:r>
+      <w:proofErr w:type="gramEnd"/>
+      <w:r>
+        <w:t xml:space="preserve"> effectively replaces the need for unique keys with ordering and more importantly allows for the use of Pandas methods like </w:t>
+      </w:r>
+      <w:proofErr w:type="spellStart"/>
+      <w:r>
+        <w:t>to_csv</w:t>
+      </w:r>
+      <w:proofErr w:type="spellEnd"/>
+      <w:r>
+        <w:t xml:space="preserve"> at a small performance cost.</w:t>
       </w:r>
     </w:p>
     <w:p>
@@ -15400,7 +16327,23 @@
     </w:p>
     <w:p>
       <w:r>
-        <w:t>Module 4 exports the DataFrames (subsection IV.6) as CSV’s with ~8 rows each, for use in modules 1-3. Each row contains a time signature and isotope masses. These CSV’s are named with numbers in order of their time signatures.</w:t>
+        <w:t xml:space="preserve">Module 4 exports the </w:t>
+      </w:r>
+      <w:proofErr w:type="spellStart"/>
+      <w:r>
+        <w:t>DataFrames</w:t>
+      </w:r>
+      <w:proofErr w:type="spellEnd"/>
+      <w:r>
+        <w:t xml:space="preserve"> (subsection IV.6) as CSV’s with ~8 rows each, for use in modules 1-3. Each row contains a time signature and isotope masses. These </w:t>
+      </w:r>
+      <w:proofErr w:type="gramStart"/>
+      <w:r>
+        <w:t>CSV’s</w:t>
+      </w:r>
+      <w:proofErr w:type="gramEnd"/>
+      <w:r>
+        <w:t xml:space="preserve"> are named with numbers in order of their time signatures.</w:t>
       </w:r>
     </w:p>
     <w:p>
@@ -15420,7 +16363,23 @@
     </w:p>
     <w:p>
       <w:r>
-        <w:t>The user interface will first allow the user to select acquisition folders for data from the Mass Spectromer, for modules 1-4, or for data from each of the three instruments, in the case of module 5. It will share the same design as shown in Figure 2. However, it will have three separate options for each type of data that the system utilizes. This portion of the interface corresponds with use case UC-4: Select Input Files.</w:t>
+        <w:t xml:space="preserve">The user interface will first allow the user to select acquisition folders for data from the Mass </w:t>
+      </w:r>
+      <w:proofErr w:type="spellStart"/>
+      <w:r>
+        <w:t>Spectromer</w:t>
+      </w:r>
+      <w:proofErr w:type="spellEnd"/>
+      <w:r>
+        <w:t xml:space="preserve">, for modules 1-4, or for data from each of the three instruments, in the case of module 5. It will share the same design as shown in Figure 2. However, it will have three separate options for each type of data that the system utilizes. This portion of the interface corresponds with </w:t>
+      </w:r>
+      <w:proofErr w:type="gramStart"/>
+      <w:r>
+        <w:t>use</w:t>
+      </w:r>
+      <w:proofErr w:type="gramEnd"/>
+      <w:r>
+        <w:t xml:space="preserve"> case UC-4: Select Input Files.</w:t>
       </w:r>
     </w:p>
     <w:p>
@@ -15482,7 +16441,31 @@
     </w:p>
     <w:p>
       <w:r>
-        <w:t>The largest section of the user interface will display a black graph such as the one shown in Figure 3. To the left of the graph, color coded labels for each data stream are present to provide an intuitive viewing experience. The graph is populated by line-graphs, color coded for each data stream. This corresponds to the use case UC-5: View Graph. The graph will be easily scalable using the scroll wheel to zoom in or out. Below the graph and to the right of Figure 3 a slider is shown. This slider allows the user to adjust the speed at which data is plotted from 0.5x to 32x. This corresponds to use case UC-7: Change Plotting Speed. On the left of the slider is also a pause/resume button as well as a start button that allows the user to toggle the plotting of data. In addition to the primary graph, modules 1-3 have additional graphs for calculations derived from the primary data.</w:t>
+        <w:t xml:space="preserve">The largest section of the user interface will display a black graph such as the one shown in Figure 3. To the left of the graph, color coded labels for each data stream are present to provide an intuitive viewing experience. The graph is populated by line-graphs, color coded for each data stream. This corresponds to the use case UC-5: View Graph. The graph will be easily scalable using the scroll wheel to zoom in or out. Below the graph and to the right of Figure 3 a slider is shown. This slider allows the user to adjust the speed at which data is plotted from 0.5x to 32x. This corresponds to </w:t>
+      </w:r>
+      <w:proofErr w:type="gramStart"/>
+      <w:r>
+        <w:t>use</w:t>
+      </w:r>
+      <w:proofErr w:type="gramEnd"/>
+      <w:r>
+        <w:t xml:space="preserve"> case UC-7: Change Plotting Speed. On the </w:t>
+      </w:r>
+      <w:proofErr w:type="gramStart"/>
+      <w:r>
+        <w:t>left</w:t>
+      </w:r>
+      <w:proofErr w:type="gramEnd"/>
+      <w:r>
+        <w:t xml:space="preserve"> of the slider is also a pause/resume button as well as a start button that allows the user to toggle the plotting of data. In addition to the primary graph, modules 1-3 have additional graphs for calculations derived from </w:t>
+      </w:r>
+      <w:proofErr w:type="gramStart"/>
+      <w:r>
+        <w:t>the primary</w:t>
+      </w:r>
+      <w:proofErr w:type="gramEnd"/>
+      <w:r>
+        <w:t xml:space="preserve"> data.</w:t>
       </w:r>
     </w:p>
     <w:p>
@@ -15491,7 +16474,7 @@
           <w:noProof/>
         </w:rPr>
         <w:drawing>
-          <wp:inline distT="0" distB="0" distL="0" distR="0" wp14:anchorId="0FD19BFA" wp14:editId="0A591BC8">
+          <wp:inline distT="0" distB="0" distL="0" distR="0" wp14:anchorId="0FD19BFA" wp14:editId="367F7E33">
             <wp:extent cx="6562726" cy="1514475"/>
             <wp:effectExtent l="0" t="0" r="0" b="0"/>
             <wp:docPr id="74189487" name="Picture 74189487" descr="A screen shot of a graph&#10;&#10;Description automatically generated"/>
@@ -15538,7 +16521,15 @@
     </w:p>
     <w:p>
       <w:r>
-        <w:t>Using the leftmost button in Figure 3 that features two vertical lines, the user can toggle the visibility of “mean bars”. These vertical bars pictured in Figure 4 can be shifted left to right using the cursor to select a specific portion of data. This corresponds to the use case UC-8: Select Data Points.</w:t>
+        <w:t xml:space="preserve">Using the leftmost button in Figure 3 that features two vertical lines, the user can toggle the visibility of “mean bars”. These vertical bars pictured in Figure 4 can be </w:t>
+      </w:r>
+      <w:proofErr w:type="gramStart"/>
+      <w:r>
+        <w:t>shifted</w:t>
+      </w:r>
+      <w:proofErr w:type="gramEnd"/>
+      <w:r>
+        <w:t xml:space="preserve"> left to right using the cursor to select a specific portion of data. This corresponds to the use case UC-8: Select Data Points.</w:t>
       </w:r>
     </w:p>
     <w:p>
@@ -15594,7 +16585,15 @@
     </w:p>
     <w:p>
       <w:r>
-        <w:t>Available calculations will be featured below the graph and its controls. Here the user will be able to use the “Get Mean” button to calculate the mean inside of the selected region. This corresponds to use case UC-9: Calculate Mean.</w:t>
+        <w:t xml:space="preserve">Available calculations will be featured below the graph and its controls. Here the user will be able to use the “Get Mean” button to calculate the mean inside of the selected region. This corresponds to </w:t>
+      </w:r>
+      <w:proofErr w:type="gramStart"/>
+      <w:r>
+        <w:t>use</w:t>
+      </w:r>
+      <w:proofErr w:type="gramEnd"/>
+      <w:r>
+        <w:t xml:space="preserve"> case UC-9: Calculate Mean.</w:t>
       </w:r>
     </w:p>
     <w:p>
@@ -15729,7 +16728,15 @@
         <w:spacing w:line="240" w:lineRule="auto"/>
       </w:pPr>
       <w:r>
-        <w:t xml:space="preserve">This section provides an overview of the steps we take to test different elements of our project. This overview includes the overall flow, the unit tests for individual parts, and integration/system testing for combinations of different parts. The processes outlined are very particular to the context of our project; we’re very aware of our stakeholders and the integration plan that they prefer. Ultimately this section is intended to outline what we consider the ideal methods of testing, in order to keep development in line with those practices. </w:t>
+        <w:t xml:space="preserve">This section provides an overview of the steps we take to test different elements of our project. This overview includes the overall flow, the unit tests for individual parts, and integration/system testing for combinations of different parts. The processes outlined are very particular to the context of our project; we’re very aware of our stakeholders and the integration plan that they prefer. Ultimately this section is intended to outline what we consider the ideal methods of testing, </w:t>
+      </w:r>
+      <w:proofErr w:type="gramStart"/>
+      <w:r>
+        <w:t>in order to</w:t>
+      </w:r>
+      <w:proofErr w:type="gramEnd"/>
+      <w:r>
+        <w:t xml:space="preserve"> keep development in line with those practices. </w:t>
       </w:r>
       <w:bookmarkStart w:id="40" w:name="_2et92p0" w:colFirst="0" w:colLast="0"/>
       <w:bookmarkEnd w:id="40"/>
@@ -15797,7 +16804,23 @@
         </w:numPr>
       </w:pPr>
       <w:r>
-        <w:t>Build a representation of what acceptable results look like. This must consider our assumptions made in the previous step. For example, an Excel graph of a data acquisition: the particular data acquisition should be clarified in the previous step, with the Excel graph built off it in this step. This mockup(s) should either be included in the Testing Plan Document, or in the relevant module’s “Testing” folder with reference to it in the document.</w:t>
+        <w:t xml:space="preserve">Build a representation of what acceptable results look like. This must consider our assumptions made in the previous step. For example, an Excel graph of </w:t>
+      </w:r>
+      <w:proofErr w:type="gramStart"/>
+      <w:r>
+        <w:t>a data</w:t>
+      </w:r>
+      <w:proofErr w:type="gramEnd"/>
+      <w:r>
+        <w:t xml:space="preserve"> acquisition: the </w:t>
+      </w:r>
+      <w:proofErr w:type="gramStart"/>
+      <w:r>
+        <w:t>particular data</w:t>
+      </w:r>
+      <w:proofErr w:type="gramEnd"/>
+      <w:r>
+        <w:t xml:space="preserve"> acquisition should be clarified in the previous step, with the Excel graph built off it in this step. This mockup(s) should either be included in the Testing Plan Document, or in the relevant module’s “Testing” folder with reference to it in the document.</w:t>
       </w:r>
     </w:p>
     <w:p>
@@ -15821,7 +16844,15 @@
         </w:numPr>
       </w:pPr>
       <w:r>
-        <w:t>If the test(s) is unsuccessful, fix it if possible. If the test(s) is not successful by next standup meeting, prepare a short explanation or document explaining the issue.</w:t>
+        <w:t xml:space="preserve">If the test(s) is unsuccessful, fix it if possible. If the test(s) is not successful by </w:t>
+      </w:r>
+      <w:proofErr w:type="gramStart"/>
+      <w:r>
+        <w:t>next</w:t>
+      </w:r>
+      <w:proofErr w:type="gramEnd"/>
+      <w:r>
+        <w:t xml:space="preserve"> standup meeting, prepare a short explanation or document explaining the issue.</w:t>
       </w:r>
     </w:p>
     <w:p>
@@ -15947,7 +16978,21 @@
         <w:rPr>
           <w:color w:val="000000" w:themeColor="text1"/>
         </w:rPr>
-        <w:t>The primary objective of unit testing for this system is to validate the functionality and reliability of individual components, or “units,” by isolating them from the rest of the code and checking for bugs or unexpected behavior. Specifically, the unit tests will cover core functionalities, including data parsing from CSV files, data transformations, calculations, and graphical display setup. Unit tests will be designed for each function and method within the modules, verifying both expected outputs and error-handling mechanisms when presented with invalid data inputs. Using Python’s pytest framework, tests will be semi-automated to streamline the process and improve reliability. Mocking will be employed to simulate data inputs and dependencies where necessary, especially for modules that rely on external data sources or interactions. This approach ensures that each unit functions independently and accurately, laying a stable foundation for subsequent integration and system testing phases.</w:t>
+        <w:t xml:space="preserve">The primary objective of unit testing for this system is to validate the functionality and reliability of individual components, or “units,” by isolating them from the rest of the code and checking for bugs or unexpected behavior. Specifically, the unit tests will cover core functionalities, including data parsing from CSV files, data transformations, calculations, and graphical display setup. Unit tests will be designed for each function and method within the modules, verifying both expected outputs and error-handling mechanisms when presented with invalid data inputs. Using Python’s </w:t>
+      </w:r>
+      <w:proofErr w:type="spellStart"/>
+      <w:r>
+        <w:rPr>
+          <w:color w:val="000000" w:themeColor="text1"/>
+        </w:rPr>
+        <w:t>pytest</w:t>
+      </w:r>
+      <w:proofErr w:type="spellEnd"/>
+      <w:r>
+        <w:rPr>
+          <w:color w:val="000000" w:themeColor="text1"/>
+        </w:rPr>
+        <w:t xml:space="preserve"> framework, tests will be semi-automated to streamline the process and improve reliability. Mocking will be employed to simulate data inputs and dependencies where necessary, especially for modules that rely on external data sources or interactions. This approach ensures that each unit functions independently and accurately, laying a stable foundation for subsequent integration and system testing phases.</w:t>
       </w:r>
       <w:r>
         <w:t xml:space="preserve"> </w:t>
@@ -15977,7 +17022,43 @@
         <w:rPr>
           <w:color w:val="000000" w:themeColor="text1"/>
         </w:rPr>
-        <w:t>The purpose of integration testing in this system is to identify faults that may arise when individual components interact, focusing on groups of components rather than isolated units. This phase will ensure that data flows smoothly between components. For instance, components responsible for parsing CSV files and transforming data will be integrated and tested as a cohesive unit to confirm that each stage performs as expected in the broader workflow. To manage dependencies, a test data set simulating real-world CSV inputs will be used to validate functionality and data consistency across components. Python’s pytest framework will be used for semi-automated integration tests, while pytest-mock will aid in simulating dependencies, ensuring that testing conditions are controlled and predictable.</w:t>
+        <w:t xml:space="preserve">The purpose of integration testing in this system is to identify faults that may arise when individual components interact, focusing on groups of components rather than isolated units. This phase will ensure that data flows smoothly between components. For instance, components responsible for parsing CSV files and transforming data will be integrated and tested as a cohesive unit to confirm that each stage performs as expected in the broader workflow. To manage dependencies, a test data set simulating real-world CSV inputs will be used to validate functionality and data consistency across components. Python’s </w:t>
+      </w:r>
+      <w:proofErr w:type="spellStart"/>
+      <w:r>
+        <w:rPr>
+          <w:color w:val="000000" w:themeColor="text1"/>
+        </w:rPr>
+        <w:t>pytest</w:t>
+      </w:r>
+      <w:proofErr w:type="spellEnd"/>
+      <w:r>
+        <w:rPr>
+          <w:color w:val="000000" w:themeColor="text1"/>
+        </w:rPr>
+        <w:t xml:space="preserve"> framework will be used for semi-automated integration tests, while </w:t>
+      </w:r>
+      <w:proofErr w:type="spellStart"/>
+      <w:proofErr w:type="gramStart"/>
+      <w:r>
+        <w:rPr>
+          <w:color w:val="000000" w:themeColor="text1"/>
+        </w:rPr>
+        <w:t>pytest</w:t>
+      </w:r>
+      <w:proofErr w:type="spellEnd"/>
+      <w:r>
+        <w:rPr>
+          <w:color w:val="000000" w:themeColor="text1"/>
+        </w:rPr>
+        <w:t>-mock</w:t>
+      </w:r>
+      <w:proofErr w:type="gramEnd"/>
+      <w:r>
+        <w:rPr>
+          <w:color w:val="000000" w:themeColor="text1"/>
+        </w:rPr>
+        <w:t xml:space="preserve"> will aid in simulating dependencies, ensuring that testing conditions are controlled and predictable.</w:t>
       </w:r>
     </w:p>
     <w:p>
@@ -16004,7 +17085,21 @@
         <w:rPr>
           <w:color w:val="000000" w:themeColor="text1"/>
         </w:rPr>
-        <w:t>System testing will be conducted to ensure that the mass spectrometer interface system operates as a cohesive unit, meeting all specified requirements. This phase will involve executing a series of planned tests to validate both functional and non-functional aspects of the system as a whole.</w:t>
+        <w:t xml:space="preserve">System testing will be conducted to ensure that the mass spectrometer interface system operates as a cohesive unit, meeting all specified requirements. This phase will involve executing a series of planned tests to validate both functional and non-functional aspects of the </w:t>
+      </w:r>
+      <w:proofErr w:type="gramStart"/>
+      <w:r>
+        <w:rPr>
+          <w:color w:val="000000" w:themeColor="text1"/>
+        </w:rPr>
+        <w:t>system as a whole</w:t>
+      </w:r>
+      <w:proofErr w:type="gramEnd"/>
+      <w:r>
+        <w:rPr>
+          <w:color w:val="000000" w:themeColor="text1"/>
+        </w:rPr>
+        <w:t>.</w:t>
       </w:r>
     </w:p>
     <w:p>
@@ -16099,8 +17194,13 @@
       <w:bookmarkStart w:id="49" w:name="_lnxbz9"/>
       <w:bookmarkStart w:id="50" w:name="_Toc184556313"/>
       <w:bookmarkEnd w:id="49"/>
-      <w:r>
-        <w:t>Environment Requirements</w:t>
+      <w:proofErr w:type="gramStart"/>
+      <w:r>
+        <w:t>Environment</w:t>
+      </w:r>
+      <w:proofErr w:type="gramEnd"/>
+      <w:r>
+        <w:t xml:space="preserve"> Requirements</w:t>
       </w:r>
       <w:bookmarkEnd w:id="50"/>
     </w:p>
@@ -16162,7 +17262,79 @@
         <w:rPr>
           <w:color w:val="000000" w:themeColor="text1"/>
         </w:rPr>
-        <w:t>Special tools will aid in testing, such as the pytest framework for semi-automated unit and integration testing. Mocking tools, like unittest.mock or pytest-mock, will be used to simulate various data inputs and scenarios, particularly in modules focused on data handling and conversion. Performance monitoring, using tools like memory_profiler or timeit, will help assess memory usage and processing time for modules dealing with larger datasets.</w:t>
+        <w:t xml:space="preserve">Special tools will aid in testing, such as the </w:t>
+      </w:r>
+      <w:proofErr w:type="spellStart"/>
+      <w:r>
+        <w:rPr>
+          <w:color w:val="000000" w:themeColor="text1"/>
+        </w:rPr>
+        <w:t>pytest</w:t>
+      </w:r>
+      <w:proofErr w:type="spellEnd"/>
+      <w:r>
+        <w:rPr>
+          <w:color w:val="000000" w:themeColor="text1"/>
+        </w:rPr>
+        <w:t xml:space="preserve"> framework for semi-automated unit and integration testing. Mocking tools, like </w:t>
+      </w:r>
+      <w:proofErr w:type="spellStart"/>
+      <w:proofErr w:type="gramStart"/>
+      <w:r>
+        <w:rPr>
+          <w:color w:val="000000" w:themeColor="text1"/>
+        </w:rPr>
+        <w:t>unittest.mock</w:t>
+      </w:r>
+      <w:proofErr w:type="spellEnd"/>
+      <w:proofErr w:type="gramEnd"/>
+      <w:r>
+        <w:rPr>
+          <w:color w:val="000000" w:themeColor="text1"/>
+        </w:rPr>
+        <w:t xml:space="preserve"> or </w:t>
+      </w:r>
+      <w:proofErr w:type="spellStart"/>
+      <w:r>
+        <w:rPr>
+          <w:color w:val="000000" w:themeColor="text1"/>
+        </w:rPr>
+        <w:t>pytest</w:t>
+      </w:r>
+      <w:proofErr w:type="spellEnd"/>
+      <w:r>
+        <w:rPr>
+          <w:color w:val="000000" w:themeColor="text1"/>
+        </w:rPr>
+        <w:t xml:space="preserve">-mock, will be used to simulate various data inputs and scenarios, particularly in modules focused on data handling and conversion. Performance monitoring, using tools like </w:t>
+      </w:r>
+      <w:proofErr w:type="spellStart"/>
+      <w:r>
+        <w:rPr>
+          <w:color w:val="000000" w:themeColor="text1"/>
+        </w:rPr>
+        <w:t>memory_profiler</w:t>
+      </w:r>
+      <w:proofErr w:type="spellEnd"/>
+      <w:r>
+        <w:rPr>
+          <w:color w:val="000000" w:themeColor="text1"/>
+        </w:rPr>
+        <w:t xml:space="preserve"> or </w:t>
+      </w:r>
+      <w:proofErr w:type="spellStart"/>
+      <w:r>
+        <w:rPr>
+          <w:color w:val="000000" w:themeColor="text1"/>
+        </w:rPr>
+        <w:t>timeit</w:t>
+      </w:r>
+      <w:proofErr w:type="spellEnd"/>
+      <w:r>
+        <w:rPr>
+          <w:color w:val="000000" w:themeColor="text1"/>
+        </w:rPr>
+        <w:t>, will help assess memory usage and processing time for modules dealing with larger datasets.</w:t>
       </w:r>
     </w:p>
     <w:p>
@@ -16181,7 +17353,49 @@
         <w:rPr>
           <w:color w:val="000000" w:themeColor="text1"/>
         </w:rPr>
-        <w:t>Module 4 has extra special requirements for its extra specific use case. The module takes in data from a Mass Spectrometer through an EZ-Tap serial-to-usb listener device. Both the Mass Spectrometer and the EZ-Tap are assumed for the testing and usage of module 4. In order to ensure these conditions, we use remote-access to test on the computer that has the EZ-Tap plugged into it.</w:t>
+        <w:t xml:space="preserve">Module 4 has extra special requirements for its extra specific use case. The module </w:t>
+      </w:r>
+      <w:proofErr w:type="gramStart"/>
+      <w:r>
+        <w:rPr>
+          <w:color w:val="000000" w:themeColor="text1"/>
+        </w:rPr>
+        <w:t>takes in</w:t>
+      </w:r>
+      <w:proofErr w:type="gramEnd"/>
+      <w:r>
+        <w:rPr>
+          <w:color w:val="000000" w:themeColor="text1"/>
+        </w:rPr>
+        <w:t xml:space="preserve"> data from a Mass Spectrometer through an EZ-Tap serial-to-</w:t>
+      </w:r>
+      <w:proofErr w:type="spellStart"/>
+      <w:r>
+        <w:rPr>
+          <w:color w:val="000000" w:themeColor="text1"/>
+        </w:rPr>
+        <w:t>usb</w:t>
+      </w:r>
+      <w:proofErr w:type="spellEnd"/>
+      <w:r>
+        <w:rPr>
+          <w:color w:val="000000" w:themeColor="text1"/>
+        </w:rPr>
+        <w:t xml:space="preserve"> listener device. Both the Mass Spectrometer and the EZ-Tap are assumed for the testing and usage of module 4. </w:t>
+      </w:r>
+      <w:proofErr w:type="gramStart"/>
+      <w:r>
+        <w:rPr>
+          <w:color w:val="000000" w:themeColor="text1"/>
+        </w:rPr>
+        <w:t>In order to</w:t>
+      </w:r>
+      <w:proofErr w:type="gramEnd"/>
+      <w:r>
+        <w:rPr>
+          <w:color w:val="000000" w:themeColor="text1"/>
+        </w:rPr>
+        <w:t xml:space="preserve"> ensure these conditions, we use remote-access to test on the computer that has the EZ-Tap plugged into it.</w:t>
       </w:r>
     </w:p>
     <w:p>
@@ -16362,7 +17576,15 @@
         <w:t>.</w:t>
       </w:r>
       <w:r>
-        <w:t xml:space="preserve"> Both of these implementations are featured in Figure VI.2.</w:t>
+        <w:t xml:space="preserve"> </w:t>
+      </w:r>
+      <w:proofErr w:type="gramStart"/>
+      <w:r>
+        <w:t>Both of these</w:t>
+      </w:r>
+      <w:proofErr w:type="gramEnd"/>
+      <w:r>
+        <w:t xml:space="preserve"> implementations are featured in Figure VI.2.</w:t>
       </w:r>
     </w:p>
     <w:p>
@@ -16797,8 +18019,13 @@
       <w:r>
         <w:t xml:space="preserve">tested </w:t>
       </w:r>
-      <w:r>
-        <w:t>with the exception of modifications to the mean table</w:t>
+      <w:proofErr w:type="gramStart"/>
+      <w:r>
+        <w:t>with the exception of</w:t>
+      </w:r>
+      <w:proofErr w:type="gramEnd"/>
+      <w:r>
+        <w:t xml:space="preserve"> modifications to the mean table</w:t>
       </w:r>
       <w:r>
         <w:t xml:space="preserve"> and consecutive dataset plotting</w:t>
@@ -16970,7 +18197,15 @@
         <w:t>the team’s sprint 2 demo video.</w:t>
       </w:r>
       <w:r>
-        <w:t xml:space="preserve"> The team’s mentor, Parteek Kumar, advised that the prototype be put into production in order to ensure that </w:t>
+        <w:t xml:space="preserve"> The team’s mentor, Parteek Kumar, advised that the prototype be put into production </w:t>
+      </w:r>
+      <w:proofErr w:type="gramStart"/>
+      <w:r>
+        <w:t>in order to</w:t>
+      </w:r>
+      <w:proofErr w:type="gramEnd"/>
+      <w:r>
+        <w:t xml:space="preserve"> ensure that </w:t>
       </w:r>
       <w:r>
         <w:t>the prototype works as expected and lab researchers are familiar with how to use it.</w:t>
@@ -17129,6 +18364,13 @@
       <w:r>
         <w:continuationSeparator/>
       </w:r>
+    </w:p>
+  </w:endnote>
+  <w:endnote w:type="continuationNotice" w:id="1">
+    <w:p>
+      <w:pPr>
+        <w:spacing w:after="0" w:line="240" w:lineRule="auto"/>
+      </w:pPr>
     </w:p>
   </w:endnote>
 </w:endnotes>
@@ -17243,6 +18485,13 @@
       <w:r>
         <w:continuationSeparator/>
       </w:r>
+    </w:p>
+  </w:footnote>
+  <w:footnote w:type="continuationNotice" w:id="1">
+    <w:p>
+      <w:pPr>
+        <w:spacing w:after="0" w:line="240" w:lineRule="auto"/>
+      </w:pPr>
     </w:p>
   </w:footnote>
 </w:footnotes>
@@ -21715,6 +22964,54 @@
       <w:contextualSpacing/>
     </w:pPr>
   </w:style>
+  <w:style w:type="paragraph" w:styleId="Header">
+    <w:name w:val="header"/>
+    <w:basedOn w:val="Normal"/>
+    <w:link w:val="HeaderChar"/>
+    <w:uiPriority w:val="99"/>
+    <w:semiHidden/>
+    <w:unhideWhenUsed/>
+    <w:rsid w:val="009F186D"/>
+    <w:pPr>
+      <w:tabs>
+        <w:tab w:val="center" w:pos="4680"/>
+        <w:tab w:val="right" w:pos="9360"/>
+      </w:tabs>
+      <w:spacing w:after="0" w:line="240" w:lineRule="auto"/>
+    </w:pPr>
+  </w:style>
+  <w:style w:type="character" w:customStyle="1" w:styleId="HeaderChar">
+    <w:name w:val="Header Char"/>
+    <w:basedOn w:val="DefaultParagraphFont"/>
+    <w:link w:val="Header"/>
+    <w:uiPriority w:val="99"/>
+    <w:semiHidden/>
+    <w:rsid w:val="009F186D"/>
+  </w:style>
+  <w:style w:type="paragraph" w:styleId="Footer">
+    <w:name w:val="footer"/>
+    <w:basedOn w:val="Normal"/>
+    <w:link w:val="FooterChar"/>
+    <w:uiPriority w:val="99"/>
+    <w:semiHidden/>
+    <w:unhideWhenUsed/>
+    <w:rsid w:val="009F186D"/>
+    <w:pPr>
+      <w:tabs>
+        <w:tab w:val="center" w:pos="4680"/>
+        <w:tab w:val="right" w:pos="9360"/>
+      </w:tabs>
+      <w:spacing w:after="0" w:line="240" w:lineRule="auto"/>
+    </w:pPr>
+  </w:style>
+  <w:style w:type="character" w:customStyle="1" w:styleId="FooterChar">
+    <w:name w:val="Footer Char"/>
+    <w:basedOn w:val="DefaultParagraphFont"/>
+    <w:link w:val="Footer"/>
+    <w:uiPriority w:val="99"/>
+    <w:semiHidden/>
+    <w:rsid w:val="009F186D"/>
+  </w:style>
 </w:styles>
 </file>
 

</xml_diff>

<commit_message>
Updated Testing section of Project Report
</commit_message>
<xml_diff>
--- a/documentation/PrototypeReport.docx
+++ b/documentation/PrototypeReport.docx
@@ -16474,7 +16474,7 @@
           <w:noProof/>
         </w:rPr>
         <w:drawing>
-          <wp:inline distT="0" distB="0" distL="0" distR="0" wp14:anchorId="0FD19BFA" wp14:editId="367F7E33">
+          <wp:inline distT="0" distB="0" distL="0" distR="0" wp14:anchorId="0FD19BFA" wp14:editId="0DC8C776">
             <wp:extent cx="6562726" cy="1514475"/>
             <wp:effectExtent l="0" t="0" r="0" b="0"/>
             <wp:docPr id="74189487" name="Picture 74189487" descr="A screen shot of a graph&#10;&#10;Description automatically generated"/>
@@ -17306,115 +17306,133 @@
         <w:rPr>
           <w:color w:val="000000" w:themeColor="text1"/>
         </w:rPr>
-        <w:t xml:space="preserve">-mock, will be used to simulate various data inputs and scenarios, particularly in modules focused on data handling and conversion. Performance monitoring, using tools like </w:t>
+        <w:t xml:space="preserve">-mock, will be used to simulate various data inputs and scenarios, particularly in modules focused on data handling and conversion. </w:t>
+      </w:r>
+    </w:p>
+    <w:p>
+      <w:pPr>
+        <w:spacing w:after="0" w:line="240" w:lineRule="auto"/>
+      </w:pPr>
+    </w:p>
+    <w:p>
+      <w:pPr>
+        <w:spacing w:after="0" w:line="240" w:lineRule="auto"/>
+        <w:rPr>
+          <w:color w:val="000000" w:themeColor="text1"/>
+        </w:rPr>
+      </w:pPr>
+      <w:r>
+        <w:rPr>
+          <w:color w:val="000000" w:themeColor="text1"/>
+        </w:rPr>
+        <w:t xml:space="preserve">Module 4 has extra special requirements for its extra specific use case. The module </w:t>
+      </w:r>
+      <w:proofErr w:type="gramStart"/>
+      <w:r>
+        <w:rPr>
+          <w:color w:val="000000" w:themeColor="text1"/>
+        </w:rPr>
+        <w:t>takes in</w:t>
+      </w:r>
+      <w:proofErr w:type="gramEnd"/>
+      <w:r>
+        <w:rPr>
+          <w:color w:val="000000" w:themeColor="text1"/>
+        </w:rPr>
+        <w:t xml:space="preserve"> data from a Mass Spectrometer through an EZ-Tap serial-to-</w:t>
       </w:r>
       <w:proofErr w:type="spellStart"/>
       <w:r>
         <w:rPr>
           <w:color w:val="000000" w:themeColor="text1"/>
         </w:rPr>
-        <w:t>memory_profiler</w:t>
+        <w:t>usb</w:t>
       </w:r>
       <w:proofErr w:type="spellEnd"/>
       <w:r>
         <w:rPr>
           <w:color w:val="000000" w:themeColor="text1"/>
         </w:rPr>
-        <w:t xml:space="preserve"> or </w:t>
+        <w:t xml:space="preserve"> listener device. Both the Mass Spectrometer and the EZ-Tap are assumed for the testing and usage of module 4. </w:t>
+      </w:r>
+      <w:proofErr w:type="gramStart"/>
+      <w:r>
+        <w:rPr>
+          <w:color w:val="000000" w:themeColor="text1"/>
+        </w:rPr>
+        <w:t>In order to</w:t>
+      </w:r>
+      <w:proofErr w:type="gramEnd"/>
+      <w:r>
+        <w:rPr>
+          <w:color w:val="000000" w:themeColor="text1"/>
+        </w:rPr>
+        <w:t xml:space="preserve"> ensure these conditions, we use remote-access to test on the computer that has the EZ-Tap plugged into it.</w:t>
+      </w:r>
+      <w:r>
+        <w:rPr>
+          <w:color w:val="000000" w:themeColor="text1"/>
+        </w:rPr>
+        <w:t xml:space="preserve"> Additionally, the </w:t>
+      </w:r>
+      <w:r>
+        <w:rPr>
+          <w:color w:val="000000" w:themeColor="text1"/>
+        </w:rPr>
+        <w:t xml:space="preserve">program requires </w:t>
       </w:r>
       <w:proofErr w:type="spellStart"/>
       <w:r>
         <w:rPr>
           <w:color w:val="000000" w:themeColor="text1"/>
         </w:rPr>
-        <w:t>timeit</w:t>
+        <w:t>EZView</w:t>
       </w:r>
       <w:proofErr w:type="spellEnd"/>
       <w:r>
         <w:rPr>
           <w:color w:val="000000" w:themeColor="text1"/>
         </w:rPr>
-        <w:t>, will help assess memory usage and processing time for modules dealing with larger datasets.</w:t>
+        <w:t xml:space="preserve"> to spool the data from the EZ-Tap before </w:t>
+      </w:r>
+      <w:r>
+        <w:rPr>
+          <w:color w:val="000000" w:themeColor="text1"/>
+        </w:rPr>
+        <w:t xml:space="preserve">it can be reformatted. </w:t>
+      </w:r>
+      <w:proofErr w:type="spellStart"/>
+      <w:r>
+        <w:rPr>
+          <w:color w:val="000000" w:themeColor="text1"/>
+        </w:rPr>
+        <w:t>EZView</w:t>
+      </w:r>
+      <w:proofErr w:type="spellEnd"/>
+      <w:r>
+        <w:rPr>
+          <w:color w:val="000000" w:themeColor="text1"/>
+        </w:rPr>
+        <w:t xml:space="preserve"> is proprietary software from Stratus Engineering, the same company that manufactures EZ-Tap.</w:t>
       </w:r>
     </w:p>
     <w:p>
       <w:pPr>
         <w:spacing w:after="0" w:line="240" w:lineRule="auto"/>
+        <w:rPr>
+          <w:color w:val="000000" w:themeColor="text1"/>
+        </w:rPr>
       </w:pPr>
     </w:p>
     <w:p>
       <w:pPr>
         <w:spacing w:after="0" w:line="240" w:lineRule="auto"/>
-        <w:rPr>
-          <w:color w:val="000000" w:themeColor="text1"/>
-        </w:rPr>
-      </w:pPr>
-      <w:r>
-        <w:rPr>
-          <w:color w:val="000000" w:themeColor="text1"/>
-        </w:rPr>
-        <w:t xml:space="preserve">Module 4 has extra special requirements for its extra specific use case. The module </w:t>
-      </w:r>
-      <w:proofErr w:type="gramStart"/>
-      <w:r>
-        <w:rPr>
-          <w:color w:val="000000" w:themeColor="text1"/>
-        </w:rPr>
-        <w:t>takes in</w:t>
-      </w:r>
-      <w:proofErr w:type="gramEnd"/>
-      <w:r>
-        <w:rPr>
-          <w:color w:val="000000" w:themeColor="text1"/>
-        </w:rPr>
-        <w:t xml:space="preserve"> data from a Mass Spectrometer through an EZ-Tap serial-to-</w:t>
-      </w:r>
-      <w:proofErr w:type="spellStart"/>
-      <w:r>
-        <w:rPr>
-          <w:color w:val="000000" w:themeColor="text1"/>
-        </w:rPr>
-        <w:t>usb</w:t>
-      </w:r>
-      <w:proofErr w:type="spellEnd"/>
-      <w:r>
-        <w:rPr>
-          <w:color w:val="000000" w:themeColor="text1"/>
-        </w:rPr>
-        <w:t xml:space="preserve"> listener device. Both the Mass Spectrometer and the EZ-Tap are assumed for the testing and usage of module 4. </w:t>
-      </w:r>
-      <w:proofErr w:type="gramStart"/>
-      <w:r>
-        <w:rPr>
-          <w:color w:val="000000" w:themeColor="text1"/>
-        </w:rPr>
-        <w:t>In order to</w:t>
-      </w:r>
-      <w:proofErr w:type="gramEnd"/>
-      <w:r>
-        <w:rPr>
-          <w:color w:val="000000" w:themeColor="text1"/>
-        </w:rPr>
-        <w:t xml:space="preserve"> ensure these conditions, we use remote-access to test on the computer that has the EZ-Tap plugged into it.</w:t>
-      </w:r>
-    </w:p>
-    <w:p>
-      <w:pPr>
-        <w:spacing w:after="0" w:line="240" w:lineRule="auto"/>
-        <w:rPr>
-          <w:color w:val="000000" w:themeColor="text1"/>
-        </w:rPr>
-      </w:pPr>
-    </w:p>
-    <w:p>
-      <w:pPr>
-        <w:spacing w:after="0" w:line="240" w:lineRule="auto"/>
-      </w:pPr>
-      <w:r>
-        <w:rPr>
-          <w:color w:val="000000" w:themeColor="text1"/>
-        </w:rPr>
-        <w:t>These environment specifications aim to provide a controlled, reliable setting that ensures system stability, accuracy, and performance across diverse data scenarios and software setups.</w:t>
+      </w:pPr>
+      <w:r>
+        <w:rPr>
+          <w:color w:val="000000" w:themeColor="text1"/>
+        </w:rPr>
+        <w:t>These environment specifications aim to provide a controlled, reliable setting that ensures system stability, accuracy, and performance across diverse data scenarios.</w:t>
       </w:r>
     </w:p>
     <w:p/>
@@ -17425,6 +17443,7 @@
       </w:pPr>
       <w:bookmarkStart w:id="51" w:name="_Toc184556314"/>
       <w:r>
+        <w:lastRenderedPageBreak/>
         <w:t>Alpha Prototype Description</w:t>
       </w:r>
       <w:bookmarkEnd w:id="51"/>
@@ -17449,11 +17468,7 @@
         <w:t>plot log-normalized atom percentages</w:t>
       </w:r>
       <w:r>
-        <w:t xml:space="preserve">. This graph shows the percentage of carbon dioxide </w:t>
-      </w:r>
-      <w:r>
-        <w:lastRenderedPageBreak/>
-        <w:t xml:space="preserve">molecules with a mass of 49. </w:t>
+        <w:t xml:space="preserve">. This graph shows the percentage of carbon dioxide molecules with a mass of 49. </w:t>
       </w:r>
       <w:r>
         <w:t>Normalization simplifies data interpretation by eliminating large spikes that would otherwise exceed the viewport</w:t>

</xml_diff>

<commit_message>
Added user story, use case, and functional requirement for data reformat
The functional requirement already existed in Reqs and Specs file, but was previously split between two requirements which have now been merged and included in Project Report
</commit_message>
<xml_diff>
--- a/documentation/PrototypeReport.docx
+++ b/documentation/PrototypeReport.docx
@@ -6223,7 +6223,7 @@
     <w:tbl>
       <w:tblPr>
         <w:tblStyle w:val="TableGrid"/>
-        <w:tblW w:w="0" w:type="auto"/>
+        <w:tblW w:w="9360" w:type="dxa"/>
         <w:tblBorders>
           <w:top w:val="single" w:sz="6" w:space="0" w:color="auto"/>
           <w:left w:val="single" w:sz="6" w:space="0" w:color="auto"/>
@@ -7577,6 +7577,271 @@
           </w:p>
         </w:tc>
       </w:tr>
+      <w:tr>
+        <w:trPr>
+          <w:trHeight w:val="300"/>
+        </w:trPr>
+        <w:tc>
+          <w:tcPr>
+            <w:tcW w:w="2970" w:type="dxa"/>
+            <w:tcMar>
+              <w:left w:w="105" w:type="dxa"/>
+              <w:right w:w="105" w:type="dxa"/>
+            </w:tcMar>
+          </w:tcPr>
+          <w:p>
+            <w:pPr>
+              <w:rPr>
+                <w:color w:val="000000" w:themeColor="text1"/>
+              </w:rPr>
+            </w:pPr>
+            <w:r>
+              <w:rPr>
+                <w:b/>
+                <w:bCs/>
+                <w:color w:val="000000" w:themeColor="text1"/>
+              </w:rPr>
+              <w:t>Functional</w:t>
+            </w:r>
+          </w:p>
+          <w:p>
+            <w:pPr>
+              <w:rPr>
+                <w:color w:val="000000" w:themeColor="text1"/>
+              </w:rPr>
+            </w:pPr>
+            <w:r>
+              <w:rPr>
+                <w:b/>
+                <w:bCs/>
+                <w:color w:val="000000" w:themeColor="text1"/>
+              </w:rPr>
+              <w:t>Requirement</w:t>
+            </w:r>
+          </w:p>
+        </w:tc>
+        <w:tc>
+          <w:tcPr>
+            <w:tcW w:w="6390" w:type="dxa"/>
+            <w:tcMar>
+              <w:left w:w="105" w:type="dxa"/>
+              <w:right w:w="105" w:type="dxa"/>
+            </w:tcMar>
+          </w:tcPr>
+          <w:p>
+            <w:pPr>
+              <w:rPr>
+                <w:color w:val="000000" w:themeColor="text1"/>
+              </w:rPr>
+            </w:pPr>
+            <w:r>
+              <w:rPr>
+                <w:b/>
+                <w:bCs/>
+                <w:color w:val="000000" w:themeColor="text1"/>
+              </w:rPr>
+              <w:t>[FR-</w:t>
+            </w:r>
+            <w:r>
+              <w:rPr>
+                <w:b/>
+                <w:bCs/>
+                <w:color w:val="000000" w:themeColor="text1"/>
+              </w:rPr>
+              <w:t>15</w:t>
+            </w:r>
+            <w:r>
+              <w:rPr>
+                <w:b/>
+                <w:bCs/>
+                <w:color w:val="000000" w:themeColor="text1"/>
+              </w:rPr>
+              <w:t>] Format Data</w:t>
+            </w:r>
+          </w:p>
+        </w:tc>
+      </w:tr>
+      <w:tr>
+        <w:trPr>
+          <w:trHeight w:val="300"/>
+        </w:trPr>
+        <w:tc>
+          <w:tcPr>
+            <w:tcW w:w="2970" w:type="dxa"/>
+            <w:tcMar>
+              <w:left w:w="105" w:type="dxa"/>
+              <w:right w:w="105" w:type="dxa"/>
+            </w:tcMar>
+          </w:tcPr>
+          <w:p>
+            <w:pPr>
+              <w:rPr>
+                <w:b/>
+                <w:bCs/>
+                <w:color w:val="000000" w:themeColor="text1"/>
+              </w:rPr>
+            </w:pPr>
+            <w:r>
+              <w:rPr>
+                <w:color w:val="000000" w:themeColor="text1"/>
+              </w:rPr>
+              <w:t>Description</w:t>
+            </w:r>
+          </w:p>
+        </w:tc>
+        <w:tc>
+          <w:tcPr>
+            <w:tcW w:w="6390" w:type="dxa"/>
+            <w:tcMar>
+              <w:left w:w="105" w:type="dxa"/>
+              <w:right w:w="105" w:type="dxa"/>
+            </w:tcMar>
+          </w:tcPr>
+          <w:p>
+            <w:pPr>
+              <w:rPr>
+                <w:b/>
+                <w:bCs/>
+                <w:color w:val="000000" w:themeColor="text1"/>
+              </w:rPr>
+            </w:pPr>
+            <w:r>
+              <w:rPr>
+                <w:color w:val="000000" w:themeColor="text1"/>
+              </w:rPr>
+              <w:t xml:space="preserve">The system must convert data from </w:t>
+            </w:r>
+            <w:r>
+              <w:rPr>
+                <w:color w:val="000000" w:themeColor="text1"/>
+              </w:rPr>
+              <w:t>the</w:t>
+            </w:r>
+            <w:r>
+              <w:rPr>
+                <w:color w:val="000000" w:themeColor="text1"/>
+              </w:rPr>
+              <w:t xml:space="preserve"> </w:t>
+            </w:r>
+            <w:r>
+              <w:rPr>
+                <w:color w:val="000000" w:themeColor="text1"/>
+              </w:rPr>
+              <w:t>secondary</w:t>
+            </w:r>
+            <w:r>
+              <w:rPr>
+                <w:color w:val="000000" w:themeColor="text1"/>
+              </w:rPr>
+              <w:t xml:space="preserve"> mass spectrometer into a specific format so that it can be analyzed using existing applications. The data must be converted from hexadecimal to decimal format</w:t>
+            </w:r>
+            <w:r>
+              <w:rPr>
+                <w:color w:val="000000" w:themeColor="text1"/>
+              </w:rPr>
+              <w:t xml:space="preserve"> and be resorted into the appropriate column order.</w:t>
+            </w:r>
+          </w:p>
+        </w:tc>
+      </w:tr>
+      <w:tr>
+        <w:trPr>
+          <w:trHeight w:val="300"/>
+        </w:trPr>
+        <w:tc>
+          <w:tcPr>
+            <w:tcW w:w="2970" w:type="dxa"/>
+            <w:tcMar>
+              <w:left w:w="105" w:type="dxa"/>
+              <w:right w:w="105" w:type="dxa"/>
+            </w:tcMar>
+          </w:tcPr>
+          <w:p>
+            <w:pPr>
+              <w:rPr>
+                <w:color w:val="000000" w:themeColor="text1"/>
+              </w:rPr>
+            </w:pPr>
+            <w:r>
+              <w:rPr>
+                <w:color w:val="000000" w:themeColor="text1"/>
+              </w:rPr>
+              <w:t>Source</w:t>
+            </w:r>
+          </w:p>
+        </w:tc>
+        <w:tc>
+          <w:tcPr>
+            <w:tcW w:w="6390" w:type="dxa"/>
+            <w:tcMar>
+              <w:left w:w="105" w:type="dxa"/>
+              <w:right w:w="105" w:type="dxa"/>
+            </w:tcMar>
+          </w:tcPr>
+          <w:p>
+            <w:pPr>
+              <w:rPr>
+                <w:color w:val="000000" w:themeColor="text1"/>
+              </w:rPr>
+            </w:pPr>
+            <w:r>
+              <w:rPr>
+                <w:color w:val="000000" w:themeColor="text1"/>
+              </w:rPr>
+              <w:t>Client</w:t>
+            </w:r>
+          </w:p>
+        </w:tc>
+      </w:tr>
+      <w:tr>
+        <w:trPr>
+          <w:trHeight w:val="300"/>
+        </w:trPr>
+        <w:tc>
+          <w:tcPr>
+            <w:tcW w:w="2970" w:type="dxa"/>
+            <w:tcMar>
+              <w:left w:w="105" w:type="dxa"/>
+              <w:right w:w="105" w:type="dxa"/>
+            </w:tcMar>
+          </w:tcPr>
+          <w:p>
+            <w:pPr>
+              <w:rPr>
+                <w:color w:val="000000" w:themeColor="text1"/>
+              </w:rPr>
+            </w:pPr>
+            <w:r>
+              <w:rPr>
+                <w:color w:val="000000" w:themeColor="text1"/>
+              </w:rPr>
+              <w:t>Priority</w:t>
+            </w:r>
+          </w:p>
+        </w:tc>
+        <w:tc>
+          <w:tcPr>
+            <w:tcW w:w="6390" w:type="dxa"/>
+            <w:tcMar>
+              <w:left w:w="105" w:type="dxa"/>
+              <w:right w:w="105" w:type="dxa"/>
+            </w:tcMar>
+          </w:tcPr>
+          <w:p>
+            <w:pPr>
+              <w:rPr>
+                <w:color w:val="000000" w:themeColor="text1"/>
+              </w:rPr>
+            </w:pPr>
+            <w:r>
+              <w:rPr>
+                <w:color w:val="000000" w:themeColor="text1"/>
+              </w:rPr>
+              <w:t>Level 0 (Essential)</w:t>
+            </w:r>
+          </w:p>
+        </w:tc>
+      </w:tr>
     </w:tbl>
     <w:p/>
     <w:p>
@@ -7656,6 +7921,7 @@
           <w:bCs/>
           <w:color w:val="000000" w:themeColor="text1"/>
         </w:rPr>
+        <w:lastRenderedPageBreak/>
         <w:t xml:space="preserve">Modern Visuals:  </w:t>
       </w:r>
     </w:p>
@@ -7774,7 +8040,6 @@
         <w:rPr>
           <w:color w:val="000000" w:themeColor="text1"/>
         </w:rPr>
-        <w:lastRenderedPageBreak/>
         <w:t xml:space="preserve">The system </w:t>
       </w:r>
       <w:proofErr w:type="gramStart"/>
@@ -12397,31 +12662,14 @@
         </w:tc>
       </w:tr>
     </w:tbl>
-    <w:p/>
-    <w:p>
-      <w:pPr>
-        <w:pStyle w:val="Heading3"/>
-      </w:pPr>
-      <w:r>
-        <w:t>User Stories</w:t>
-      </w:r>
-    </w:p>
-    <w:p>
-      <w:pPr>
-        <w:rPr>
-          <w:color w:val="000000" w:themeColor="text1"/>
-        </w:rPr>
-      </w:pPr>
-      <w:r>
-        <w:rPr>
-          <w:color w:val="000000" w:themeColor="text1"/>
-        </w:rPr>
-        <w:t>The following user stories outline key tasks that users can perform within the system, highlighting their goals and the reasons behind them. Each story provides a clear and concise description of what the user aims to achieve, along with the expected system behavior, ensuring that user needs are directly addressed and aligned with the system's functionality.</w:t>
-      </w:r>
-    </w:p>
-    <w:p>
-      <w:pPr>
-        <w:spacing w:after="0" w:line="360" w:lineRule="auto"/>
+    <w:p>
+      <w:pPr>
+        <w:spacing w:after="0" w:line="240" w:lineRule="auto"/>
+      </w:pPr>
+    </w:p>
+    <w:p>
+      <w:pPr>
+        <w:spacing w:after="0" w:line="240" w:lineRule="auto"/>
         <w:rPr>
           <w:color w:val="000000" w:themeColor="text1"/>
         </w:rPr>
@@ -12432,6 +12680,416 @@
           <w:bCs/>
           <w:color w:val="000000" w:themeColor="text1"/>
         </w:rPr>
+        <w:t xml:space="preserve">Use Case </w:t>
+      </w:r>
+      <w:r>
+        <w:rPr>
+          <w:b/>
+          <w:bCs/>
+          <w:color w:val="000000" w:themeColor="text1"/>
+        </w:rPr>
+        <w:t>10</w:t>
+      </w:r>
+      <w:r>
+        <w:rPr>
+          <w:b/>
+          <w:bCs/>
+          <w:color w:val="000000" w:themeColor="text1"/>
+        </w:rPr>
+        <w:t xml:space="preserve">: </w:t>
+      </w:r>
+      <w:r>
+        <w:rPr>
+          <w:b/>
+          <w:bCs/>
+          <w:color w:val="000000" w:themeColor="text1"/>
+        </w:rPr>
+        <w:t>Convert Data</w:t>
+      </w:r>
+    </w:p>
+    <w:tbl>
+      <w:tblPr>
+        <w:tblStyle w:val="TableGrid"/>
+        <w:tblW w:w="9345" w:type="dxa"/>
+        <w:tblBorders>
+          <w:top w:val="single" w:sz="6" w:space="0" w:color="auto"/>
+          <w:left w:val="single" w:sz="6" w:space="0" w:color="auto"/>
+          <w:bottom w:val="single" w:sz="6" w:space="0" w:color="auto"/>
+          <w:right w:val="single" w:sz="6" w:space="0" w:color="auto"/>
+        </w:tblBorders>
+        <w:tblLayout w:type="fixed"/>
+        <w:tblLook w:val="06A0" w:firstRow="1" w:lastRow="0" w:firstColumn="1" w:lastColumn="0" w:noHBand="1" w:noVBand="1"/>
+      </w:tblPr>
+      <w:tblGrid>
+        <w:gridCol w:w="2565"/>
+        <w:gridCol w:w="6780"/>
+      </w:tblGrid>
+      <w:tr>
+        <w:trPr>
+          <w:trHeight w:val="300"/>
+        </w:trPr>
+        <w:tc>
+          <w:tcPr>
+            <w:tcW w:w="2565" w:type="dxa"/>
+            <w:tcBorders>
+              <w:top w:val="single" w:sz="6" w:space="0" w:color="auto"/>
+              <w:left w:val="single" w:sz="6" w:space="0" w:color="auto"/>
+            </w:tcBorders>
+            <w:tcMar>
+              <w:left w:w="90" w:type="dxa"/>
+              <w:right w:w="90" w:type="dxa"/>
+            </w:tcMar>
+          </w:tcPr>
+          <w:p>
+            <w:pPr>
+              <w:spacing w:after="200" w:line="276" w:lineRule="auto"/>
+            </w:pPr>
+            <w:r>
+              <w:t>Use Case</w:t>
+            </w:r>
+          </w:p>
+        </w:tc>
+        <w:tc>
+          <w:tcPr>
+            <w:tcW w:w="6780" w:type="dxa"/>
+            <w:tcBorders>
+              <w:top w:val="single" w:sz="6" w:space="0" w:color="auto"/>
+              <w:right w:val="single" w:sz="6" w:space="0" w:color="auto"/>
+            </w:tcBorders>
+            <w:tcMar>
+              <w:left w:w="90" w:type="dxa"/>
+              <w:right w:w="90" w:type="dxa"/>
+            </w:tcMar>
+          </w:tcPr>
+          <w:p>
+            <w:pPr>
+              <w:spacing w:after="200" w:line="276" w:lineRule="auto"/>
+              <w:rPr>
+                <w:color w:val="000000" w:themeColor="text1"/>
+              </w:rPr>
+            </w:pPr>
+            <w:r>
+              <w:rPr>
+                <w:b/>
+                <w:bCs/>
+                <w:color w:val="000000" w:themeColor="text1"/>
+              </w:rPr>
+              <w:t>Convert Data</w:t>
+            </w:r>
+          </w:p>
+        </w:tc>
+      </w:tr>
+      <w:tr>
+        <w:trPr>
+          <w:trHeight w:val="300"/>
+        </w:trPr>
+        <w:tc>
+          <w:tcPr>
+            <w:tcW w:w="2565" w:type="dxa"/>
+            <w:tcBorders>
+              <w:left w:val="single" w:sz="6" w:space="0" w:color="auto"/>
+            </w:tcBorders>
+            <w:tcMar>
+              <w:left w:w="90" w:type="dxa"/>
+              <w:right w:w="90" w:type="dxa"/>
+            </w:tcMar>
+          </w:tcPr>
+          <w:p>
+            <w:pPr>
+              <w:spacing w:after="200" w:line="276" w:lineRule="auto"/>
+            </w:pPr>
+            <w:r>
+              <w:t>Actors:</w:t>
+            </w:r>
+          </w:p>
+        </w:tc>
+        <w:tc>
+          <w:tcPr>
+            <w:tcW w:w="6780" w:type="dxa"/>
+            <w:tcBorders>
+              <w:right w:val="single" w:sz="6" w:space="0" w:color="auto"/>
+            </w:tcBorders>
+            <w:tcMar>
+              <w:left w:w="90" w:type="dxa"/>
+              <w:right w:w="90" w:type="dxa"/>
+            </w:tcMar>
+          </w:tcPr>
+          <w:p>
+            <w:pPr>
+              <w:spacing w:after="200" w:line="276" w:lineRule="auto"/>
+            </w:pPr>
+            <w:r>
+              <w:t>Lab researcher</w:t>
+            </w:r>
+          </w:p>
+        </w:tc>
+      </w:tr>
+      <w:tr>
+        <w:trPr>
+          <w:trHeight w:val="300"/>
+        </w:trPr>
+        <w:tc>
+          <w:tcPr>
+            <w:tcW w:w="2565" w:type="dxa"/>
+            <w:tcBorders>
+              <w:left w:val="single" w:sz="6" w:space="0" w:color="auto"/>
+            </w:tcBorders>
+            <w:tcMar>
+              <w:left w:w="90" w:type="dxa"/>
+              <w:right w:w="90" w:type="dxa"/>
+            </w:tcMar>
+          </w:tcPr>
+          <w:p>
+            <w:pPr>
+              <w:spacing w:after="200" w:line="276" w:lineRule="auto"/>
+            </w:pPr>
+            <w:r>
+              <w:t>Pre-condition:</w:t>
+            </w:r>
+          </w:p>
+        </w:tc>
+        <w:tc>
+          <w:tcPr>
+            <w:tcW w:w="6780" w:type="dxa"/>
+            <w:tcBorders>
+              <w:right w:val="single" w:sz="6" w:space="0" w:color="auto"/>
+            </w:tcBorders>
+            <w:tcMar>
+              <w:left w:w="90" w:type="dxa"/>
+              <w:right w:w="90" w:type="dxa"/>
+            </w:tcMar>
+          </w:tcPr>
+          <w:p>
+            <w:pPr>
+              <w:spacing w:after="200" w:line="276" w:lineRule="auto"/>
+            </w:pPr>
+            <w:proofErr w:type="spellStart"/>
+            <w:r>
+              <w:t>EZView</w:t>
+            </w:r>
+            <w:proofErr w:type="spellEnd"/>
+            <w:r>
+              <w:t xml:space="preserve"> data spool</w:t>
+            </w:r>
+            <w:r>
+              <w:t xml:space="preserve"> file has been selected</w:t>
+            </w:r>
+            <w:r>
+              <w:t>.</w:t>
+            </w:r>
+          </w:p>
+        </w:tc>
+      </w:tr>
+      <w:tr>
+        <w:trPr>
+          <w:trHeight w:val="300"/>
+        </w:trPr>
+        <w:tc>
+          <w:tcPr>
+            <w:tcW w:w="2565" w:type="dxa"/>
+            <w:tcBorders>
+              <w:left w:val="single" w:sz="6" w:space="0" w:color="auto"/>
+            </w:tcBorders>
+            <w:tcMar>
+              <w:left w:w="90" w:type="dxa"/>
+              <w:right w:w="90" w:type="dxa"/>
+            </w:tcMar>
+          </w:tcPr>
+          <w:p>
+            <w:pPr>
+              <w:spacing w:line="276" w:lineRule="auto"/>
+            </w:pPr>
+            <w:r>
+              <w:t>Post-condition</w:t>
+            </w:r>
+          </w:p>
+        </w:tc>
+        <w:tc>
+          <w:tcPr>
+            <w:tcW w:w="6780" w:type="dxa"/>
+            <w:tcBorders>
+              <w:right w:val="single" w:sz="6" w:space="0" w:color="auto"/>
+            </w:tcBorders>
+            <w:tcMar>
+              <w:left w:w="90" w:type="dxa"/>
+              <w:right w:w="90" w:type="dxa"/>
+            </w:tcMar>
+          </w:tcPr>
+          <w:p>
+            <w:pPr>
+              <w:spacing w:line="276" w:lineRule="auto"/>
+            </w:pPr>
+            <w:r>
+              <w:rPr>
+                <w:color w:val="000000" w:themeColor="text1"/>
+              </w:rPr>
+              <w:t xml:space="preserve">A folder is created containing </w:t>
+            </w:r>
+            <w:proofErr w:type="gramStart"/>
+            <w:r>
+              <w:rPr>
+                <w:color w:val="000000" w:themeColor="text1"/>
+              </w:rPr>
+              <w:t>the data</w:t>
+            </w:r>
+            <w:proofErr w:type="gramEnd"/>
+            <w:r>
+              <w:rPr>
+                <w:color w:val="000000" w:themeColor="text1"/>
+              </w:rPr>
+              <w:t xml:space="preserve"> from the spool file in the format of modules 1-3</w:t>
+            </w:r>
+          </w:p>
+        </w:tc>
+      </w:tr>
+      <w:tr>
+        <w:trPr>
+          <w:trHeight w:val="300"/>
+        </w:trPr>
+        <w:tc>
+          <w:tcPr>
+            <w:tcW w:w="2565" w:type="dxa"/>
+            <w:tcBorders>
+              <w:left w:val="single" w:sz="6" w:space="0" w:color="auto"/>
+            </w:tcBorders>
+            <w:tcMar>
+              <w:left w:w="90" w:type="dxa"/>
+              <w:right w:w="90" w:type="dxa"/>
+            </w:tcMar>
+          </w:tcPr>
+          <w:p>
+            <w:pPr>
+              <w:spacing w:line="276" w:lineRule="auto"/>
+            </w:pPr>
+            <w:r>
+              <w:t>Main Flow</w:t>
+            </w:r>
+          </w:p>
+        </w:tc>
+        <w:tc>
+          <w:tcPr>
+            <w:tcW w:w="6780" w:type="dxa"/>
+            <w:tcBorders>
+              <w:right w:val="single" w:sz="6" w:space="0" w:color="auto"/>
+            </w:tcBorders>
+            <w:tcMar>
+              <w:left w:w="90" w:type="dxa"/>
+              <w:right w:w="90" w:type="dxa"/>
+            </w:tcMar>
+          </w:tcPr>
+          <w:p>
+            <w:pPr>
+              <w:pStyle w:val="ListParagraph"/>
+              <w:numPr>
+                <w:ilvl w:val="0"/>
+                <w:numId w:val="37"/>
+              </w:numPr>
+              <w:spacing w:line="276" w:lineRule="auto"/>
+              <w:rPr>
+                <w:color w:val="000000" w:themeColor="text1"/>
+              </w:rPr>
+            </w:pPr>
+            <w:r>
+              <w:rPr>
+                <w:color w:val="000000" w:themeColor="text1"/>
+              </w:rPr>
+              <w:t>User selects input folder.</w:t>
+            </w:r>
+          </w:p>
+        </w:tc>
+      </w:tr>
+      <w:tr>
+        <w:trPr>
+          <w:trHeight w:val="300"/>
+        </w:trPr>
+        <w:tc>
+          <w:tcPr>
+            <w:tcW w:w="2565" w:type="dxa"/>
+            <w:tcBorders>
+              <w:left w:val="single" w:sz="6" w:space="0" w:color="auto"/>
+              <w:bottom w:val="single" w:sz="6" w:space="0" w:color="auto"/>
+            </w:tcBorders>
+            <w:tcMar>
+              <w:left w:w="90" w:type="dxa"/>
+              <w:right w:w="90" w:type="dxa"/>
+            </w:tcMar>
+          </w:tcPr>
+          <w:p>
+            <w:pPr>
+              <w:spacing w:after="200" w:line="276" w:lineRule="auto"/>
+            </w:pPr>
+            <w:r>
+              <w:t>Related Requirements</w:t>
+            </w:r>
+          </w:p>
+        </w:tc>
+        <w:tc>
+          <w:tcPr>
+            <w:tcW w:w="6780" w:type="dxa"/>
+            <w:tcBorders>
+              <w:bottom w:val="single" w:sz="6" w:space="0" w:color="auto"/>
+              <w:right w:val="single" w:sz="6" w:space="0" w:color="auto"/>
+            </w:tcBorders>
+            <w:tcMar>
+              <w:left w:w="90" w:type="dxa"/>
+              <w:right w:w="90" w:type="dxa"/>
+            </w:tcMar>
+          </w:tcPr>
+          <w:p>
+            <w:pPr>
+              <w:spacing w:after="200" w:line="276" w:lineRule="auto"/>
+            </w:pPr>
+            <w:r>
+              <w:t>FR-1</w:t>
+            </w:r>
+            <w:r>
+              <w:t>5</w:t>
+            </w:r>
+            <w:r>
+              <w:t xml:space="preserve">: </w:t>
+            </w:r>
+            <w:r>
+              <w:t>Format Data</w:t>
+            </w:r>
+          </w:p>
+        </w:tc>
+      </w:tr>
+    </w:tbl>
+    <w:p/>
+    <w:p>
+      <w:pPr>
+        <w:pStyle w:val="Heading3"/>
+      </w:pPr>
+      <w:r>
+        <w:t>User Stories</w:t>
+      </w:r>
+    </w:p>
+    <w:p>
+      <w:pPr>
+        <w:rPr>
+          <w:color w:val="000000" w:themeColor="text1"/>
+        </w:rPr>
+      </w:pPr>
+      <w:r>
+        <w:rPr>
+          <w:color w:val="000000" w:themeColor="text1"/>
+        </w:rPr>
+        <w:t>The following user stories outline key tasks that users can perform within the system, highlighting their goals and the reasons behind them. Each story provides a clear and concise description of what the user aims to achieve, along with the expected system behavior, ensuring that user needs are directly addressed and aligned with the system's functionality.</w:t>
+      </w:r>
+    </w:p>
+    <w:p>
+      <w:pPr>
+        <w:spacing w:after="0" w:line="360" w:lineRule="auto"/>
+        <w:rPr>
+          <w:color w:val="000000" w:themeColor="text1"/>
+        </w:rPr>
+      </w:pPr>
+      <w:r>
+        <w:rPr>
+          <w:b/>
+          <w:bCs/>
+          <w:color w:val="000000" w:themeColor="text1"/>
+        </w:rPr>
         <w:t>User Story US1: Calculate Bicarbonate/CO2 Ratio</w:t>
       </w:r>
     </w:p>
@@ -12633,6 +13291,7 @@
         <w:rPr>
           <w:color w:val="000000" w:themeColor="text1"/>
         </w:rPr>
+        <w:lastRenderedPageBreak/>
         <w:t>Given the mass spectrometer data file has data on the CO2 49, 47 &amp; 45 masses.</w:t>
       </w:r>
       <w:r>
@@ -12716,7 +13375,6 @@
         <w:rPr>
           <w:color w:val="000000" w:themeColor="text1"/>
         </w:rPr>
-        <w:lastRenderedPageBreak/>
         <w:t>Feature: Convert Data</w:t>
       </w:r>
     </w:p>
@@ -13038,6 +13696,209 @@
           <w:color w:val="000000" w:themeColor="text1"/>
         </w:rPr>
         <w:t>Then only data from that portion of the graph will be analyzed in the calculation dashboard.</w:t>
+      </w:r>
+    </w:p>
+    <w:p>
+      <w:pPr>
+        <w:spacing w:after="0" w:line="360" w:lineRule="auto"/>
+        <w:rPr>
+          <w:color w:val="000000" w:themeColor="text1"/>
+        </w:rPr>
+      </w:pPr>
+      <w:r>
+        <w:rPr>
+          <w:b/>
+          <w:bCs/>
+          <w:color w:val="000000" w:themeColor="text1"/>
+        </w:rPr>
+        <w:lastRenderedPageBreak/>
+        <w:t>User Story US</w:t>
+      </w:r>
+      <w:r>
+        <w:rPr>
+          <w:b/>
+          <w:bCs/>
+          <w:color w:val="000000" w:themeColor="text1"/>
+        </w:rPr>
+        <w:t>6</w:t>
+      </w:r>
+      <w:r>
+        <w:rPr>
+          <w:b/>
+          <w:bCs/>
+          <w:color w:val="000000" w:themeColor="text1"/>
+        </w:rPr>
+        <w:t>: Data Isolation</w:t>
+      </w:r>
+    </w:p>
+    <w:p>
+      <w:pPr>
+        <w:spacing w:after="0" w:line="360" w:lineRule="auto"/>
+        <w:rPr>
+          <w:color w:val="000000" w:themeColor="text1"/>
+        </w:rPr>
+      </w:pPr>
+      <w:r>
+        <w:rPr>
+          <w:color w:val="000000" w:themeColor="text1"/>
+        </w:rPr>
+        <w:t>As a lab researcher</w:t>
+      </w:r>
+      <w:r>
+        <w:rPr>
+          <w:color w:val="000000" w:themeColor="text1"/>
+        </w:rPr>
+        <w:t xml:space="preserve">, </w:t>
+      </w:r>
+      <w:r>
+        <w:rPr>
+          <w:color w:val="000000" w:themeColor="text1"/>
+        </w:rPr>
+        <w:t>I need modules 1-3 to work for instrument B (the second mass spectrometer)</w:t>
+      </w:r>
+      <w:r>
+        <w:rPr>
+          <w:color w:val="000000" w:themeColor="text1"/>
+        </w:rPr>
+        <w:t xml:space="preserve"> s</w:t>
+      </w:r>
+      <w:r>
+        <w:rPr>
+          <w:color w:val="000000" w:themeColor="text1"/>
+        </w:rPr>
+        <w:t>o that I can analyze its data the same way.</w:t>
+      </w:r>
+    </w:p>
+    <w:p>
+      <w:pPr>
+        <w:spacing w:after="0" w:line="360" w:lineRule="auto"/>
+        <w:rPr>
+          <w:color w:val="000000" w:themeColor="text1"/>
+        </w:rPr>
+      </w:pPr>
+      <w:r>
+        <w:rPr>
+          <w:color w:val="000000" w:themeColor="text1"/>
+        </w:rPr>
+        <w:t xml:space="preserve">Feature: Data </w:t>
+      </w:r>
+      <w:r>
+        <w:rPr>
+          <w:color w:val="000000" w:themeColor="text1"/>
+        </w:rPr>
+        <w:t>Conversion</w:t>
+      </w:r>
+    </w:p>
+    <w:p>
+      <w:pPr>
+        <w:spacing w:after="0" w:line="360" w:lineRule="auto"/>
+        <w:ind w:left="720"/>
+        <w:rPr>
+          <w:color w:val="000000" w:themeColor="text1"/>
+        </w:rPr>
+      </w:pPr>
+      <w:r>
+        <w:rPr>
+          <w:color w:val="000000" w:themeColor="text1"/>
+        </w:rPr>
+        <w:t xml:space="preserve">Scenario: Lab researcher </w:t>
+      </w:r>
+      <w:r>
+        <w:rPr>
+          <w:color w:val="000000" w:themeColor="text1"/>
+        </w:rPr>
+        <w:t>Converts Data</w:t>
+      </w:r>
+    </w:p>
+    <w:p>
+      <w:pPr>
+        <w:spacing w:after="0"/>
+        <w:ind w:left="1440"/>
+        <w:rPr>
+          <w:color w:val="000000" w:themeColor="text1"/>
+        </w:rPr>
+      </w:pPr>
+      <w:r>
+        <w:rPr>
+          <w:color w:val="000000" w:themeColor="text1"/>
+        </w:rPr>
+        <w:t xml:space="preserve">Given Instrument B (the second mass spectrometer) is outputting data, or has </w:t>
+      </w:r>
+      <w:proofErr w:type="gramStart"/>
+      <w:r>
+        <w:rPr>
+          <w:color w:val="000000" w:themeColor="text1"/>
+        </w:rPr>
+        <w:t>outputted</w:t>
+      </w:r>
+      <w:proofErr w:type="gramEnd"/>
+      <w:r>
+        <w:rPr>
+          <w:color w:val="000000" w:themeColor="text1"/>
+        </w:rPr>
+        <w:t xml:space="preserve"> data</w:t>
+      </w:r>
+      <w:r>
+        <w:rPr>
+          <w:color w:val="000000" w:themeColor="text1"/>
+        </w:rPr>
+        <w:t xml:space="preserve"> through </w:t>
+      </w:r>
+      <w:proofErr w:type="spellStart"/>
+      <w:r>
+        <w:rPr>
+          <w:color w:val="000000" w:themeColor="text1"/>
+        </w:rPr>
+        <w:t>EZView</w:t>
+      </w:r>
+      <w:proofErr w:type="spellEnd"/>
+    </w:p>
+    <w:p>
+      <w:pPr>
+        <w:spacing w:after="0"/>
+        <w:ind w:left="1440"/>
+        <w:rPr>
+          <w:color w:val="000000" w:themeColor="text1"/>
+        </w:rPr>
+      </w:pPr>
+      <w:r>
+        <w:rPr>
+          <w:color w:val="000000" w:themeColor="text1"/>
+        </w:rPr>
+        <w:t xml:space="preserve">When I select the </w:t>
+      </w:r>
+      <w:r>
+        <w:rPr>
+          <w:color w:val="000000" w:themeColor="text1"/>
+        </w:rPr>
+        <w:t>data spool file</w:t>
+      </w:r>
+    </w:p>
+    <w:p>
+      <w:pPr>
+        <w:spacing w:after="0"/>
+        <w:ind w:left="1440"/>
+        <w:rPr>
+          <w:color w:val="000000" w:themeColor="text1"/>
+        </w:rPr>
+      </w:pPr>
+      <w:r>
+        <w:rPr>
+          <w:color w:val="000000" w:themeColor="text1"/>
+        </w:rPr>
+        <w:t xml:space="preserve">Then </w:t>
+      </w:r>
+      <w:r>
+        <w:rPr>
+          <w:color w:val="000000" w:themeColor="text1"/>
+        </w:rPr>
+        <w:t>mo</w:t>
+      </w:r>
+      <w:r>
+        <w:rPr>
+          <w:color w:val="000000" w:themeColor="text1"/>
+        </w:rPr>
+        <w:t>dule 4 creates a folder containing that data in the format used by modules 1-3.</w:t>
       </w:r>
     </w:p>
     <w:p>
@@ -13244,7 +14105,6 @@
               <w:rPr>
                 <w:color w:val="000000" w:themeColor="text1"/>
               </w:rPr>
-              <w:lastRenderedPageBreak/>
               <w:t>[FR-2] Center Mean Bars</w:t>
             </w:r>
           </w:p>
@@ -14000,6 +14860,7 @@
       </w:pPr>
       <w:bookmarkStart w:id="13" w:name="_Toc184556304"/>
       <w:r>
+        <w:lastRenderedPageBreak/>
         <w:t>System Evolution</w:t>
       </w:r>
       <w:bookmarkEnd w:id="13"/>
@@ -14108,7 +14969,6 @@
     </w:p>
     <w:p>
       <w:r>
-        <w:lastRenderedPageBreak/>
         <w:t xml:space="preserve">The project is designed to provide a comprehensive platform for managing and interpreting Mass Spectrometer data through various modules. It aims to present data insights through </w:t>
       </w:r>
       <w:r>
@@ -14188,7 +15048,14 @@
         <w:rPr>
           <w:color w:val="000000" w:themeColor="text1"/>
         </w:rPr>
-        <w:t xml:space="preserve">The team has adopted a Pipe and Filter architecture for this design, which is particularly well-suited for this system's data processing requirements. The system requires data to be read from a file, normalized, plotted, and then transformed. This process fits Pipe and Filter architecture well. This approach allows for clear separation of concerns, where data flows through a series of independent filters (or stages), each performing specific tasks such as reading, processing, and visualizing data. This modular design enhances flexibility, scalability, and maintainability, making it easier to integrate new features or modify existing ones without affecting the entire system. By leveraging this architecture, Team Linnaeus ensures a clean and efficient flow of data from input to output, supporting both current and future needs. </w:t>
+        <w:t xml:space="preserve">The team has adopted a Pipe and Filter architecture for this design, which is particularly well-suited for this system's data processing requirements. The system requires data to be read from a file, normalized, plotted, and then transformed. This process fits Pipe and Filter architecture well. This approach allows for clear separation of concerns, where data flows through a series </w:t>
+      </w:r>
+      <w:r>
+        <w:rPr>
+          <w:color w:val="000000" w:themeColor="text1"/>
+        </w:rPr>
+        <w:lastRenderedPageBreak/>
+        <w:t xml:space="preserve">of independent filters (or stages), each performing specific tasks such as reading, processing, and visualizing data. This modular design enhances flexibility, scalability, and maintainability, making it easier to integrate new features or modify existing ones without affecting the entire system. By leveraging this architecture, Team Linnaeus ensures a clean and efficient flow of data from input to output, supporting both current and future needs. </w:t>
       </w:r>
     </w:p>
     <w:p>
@@ -14246,7 +15113,6 @@
         <w:rPr>
           <w:noProof/>
         </w:rPr>
-        <w:lastRenderedPageBreak/>
         <w:drawing>
           <wp:inline distT="0" distB="0" distL="0" distR="0" wp14:anchorId="300349AC" wp14:editId="293587FA">
             <wp:extent cx="5943600" cy="3505200"/>
@@ -14311,7 +15177,11 @@
         <w:spacing w:after="0"/>
       </w:pPr>
       <w:r>
-        <w:t>This section outlines how the system has been decomposed into its major subsystems, each corresponding to the core components identified earlier: the User Interface (UI), File Reader, Data Processor, Graphing Engine, and Calculation Engine. The decomposition was designed to ensure that each subsystem represents a manageable unit of work for a single developer, with clearly defined responsibilities and minimal overlap. Each subsystem has been assigned a specific functionality: the UI handles user interactions, the File Reader manages data input, the Data Processor handles transformations, the Graphing Engine visualizes the data, and the Calculation Engine performs analytical operations. The rationale behind this decomposition emphasizes cohesion and coupling. High cohesion is maintained within each subsystem by ensuring that each is focused on a single task or closely related set of tasks. Meanwhile, coupling between subsystems is minimized by defining clear and straightforward interfaces for data exchange, allowing for seamless interaction without unnecessary dependencies. This modular design not only improves the maintainability and scalability of the system but also supports flexible integration of future enhancements.</w:t>
+        <w:t xml:space="preserve">This section outlines how the system has been decomposed into its major subsystems, each corresponding to the core components identified earlier: the User Interface (UI), File Reader, Data Processor, Graphing Engine, and Calculation Engine. The decomposition was designed to ensure that each subsystem represents a manageable unit of work for a single developer, with </w:t>
+      </w:r>
+      <w:r>
+        <w:lastRenderedPageBreak/>
+        <w:t>clearly defined responsibilities and minimal overlap. Each subsystem has been assigned a specific functionality: the UI handles user interactions, the File Reader manages data input, the Data Processor handles transformations, the Graphing Engine visualizes the data, and the Calculation Engine performs analytical operations. The rationale behind this decomposition emphasizes cohesion and coupling. High cohesion is maintained within each subsystem by ensuring that each is focused on a single task or closely related set of tasks. Meanwhile, coupling between subsystems is minimized by defining clear and straightforward interfaces for data exchange, allowing for seamless interaction without unnecessary dependencies. This modular design not only improves the maintainability and scalability of the system but also supports flexible integration of future enhancements.</w:t>
       </w:r>
     </w:p>
     <w:p>
@@ -14334,11 +15204,7 @@
     </w:p>
     <w:p>
       <w:r>
-        <w:t xml:space="preserve">The User Interface (UI) subsystem is responsible for managing the interaction between the user and the system. Its primary function is to display graph data generated by the graphing engine as the results of calculations performed by the Calculation Engine. Additionally, the UI allows the user to input the file path of the CSV data, which is then passed to the File Reader </w:t>
-      </w:r>
-      <w:r>
-        <w:lastRenderedPageBreak/>
-        <w:t>subsystem for processing. The UI acts as a central hub, presenting outputs from different subsystems in a coherent and user-friendly manner.</w:t>
+        <w:t>The User Interface (UI) subsystem is responsible for managing the interaction between the user and the system. Its primary function is to display graph data generated by the graphing engine as the results of calculations performed by the Calculation Engine. Additionally, the UI allows the user to input the file path of the CSV data, which is then passed to the File Reader subsystem for processing. The UI acts as a central hub, presenting outputs from different subsystems in a coherent and user-friendly manner.</w:t>
       </w:r>
     </w:p>
     <w:p>
@@ -14528,6 +15394,7 @@
           <w:p>
             <w:proofErr w:type="spellStart"/>
             <w:r>
+              <w:lastRenderedPageBreak/>
               <w:t>GetDataSelection</w:t>
             </w:r>
             <w:proofErr w:type="spellEnd"/>
@@ -14729,11 +15596,7 @@
     </w:p>
     <w:p>
       <w:r>
-        <w:t xml:space="preserve">The File Reader subsystem is responsible for reading data from three different files, each representing data from a distinct instrument used by the system. After reading the raw data from these files, the File Reader passes the data along to the Data Processor for further processing. </w:t>
-      </w:r>
-      <w:r>
-        <w:lastRenderedPageBreak/>
-        <w:t>This subsystem acts as the initial stage in the data pipeline, ensuring that the raw information is properly retrieved and made available for downstream components.</w:t>
+        <w:t>The File Reader subsystem is responsible for reading data from three different files, each representing data from a distinct instrument used by the system. After reading the raw data from these files, the File Reader passes the data along to the Data Processor for further processing. This subsystem acts as the initial stage in the data pipeline, ensuring that the raw information is properly retrieved and made available for downstream components.</w:t>
       </w:r>
     </w:p>
     <w:p>
@@ -14907,7 +15770,11 @@
           </w:tcPr>
           <w:p>
             <w:r>
-              <w:t>This service reads the contents of the three files, each corresponding to an instrument's data. The service accepts the file paths as input (provided by the User Interface) and returns the raw data from all three files as output. The data is passed on to the Data Processor for formatting and normalization.</w:t>
+              <w:t xml:space="preserve">This service reads the contents of the three files, each corresponding to an instrument's data. The service accepts the file paths as input (provided by the User Interface) and returns </w:t>
+            </w:r>
+            <w:r>
+              <w:lastRenderedPageBreak/>
+              <w:t>the raw data from all three files as output. The data is passed on to the Data Processor for formatting and normalization.</w:t>
             </w:r>
           </w:p>
         </w:tc>
@@ -15063,11 +15930,7 @@
       </w:r>
       <w:proofErr w:type="gramEnd"/>
       <w:r>
-        <w:t xml:space="preserve"> logarithmic transformation, making the data easier to process and visualize. Once the data is formatted and normalized, the Data Processor sends the processed </w:t>
-      </w:r>
-      <w:r>
-        <w:lastRenderedPageBreak/>
-        <w:t>data segment to the Graphing Engine, where the new data is added to the current graph. This subsystem ensures the integrity and usability of the data as it flows through the system.</w:t>
+        <w:t xml:space="preserve"> logarithmic transformation, making the data easier to process and visualize. Once the data is formatted and normalized, the Data Processor sends the processed data segment to the Graphing Engine, where the new data is added to the current graph. This subsystem ensures the integrity and usability of the data as it flows through the system.</w:t>
       </w:r>
     </w:p>
     <w:p>
@@ -15249,7 +16112,11 @@
             </w:r>
             <w:proofErr w:type="gramEnd"/>
             <w:r>
-              <w:t xml:space="preserve"> Reader, processes it by formatting and applying a natural logarithmic normalization, and then sends the processed data to the Graphing Engine for visualization. The input consists of the raw data from three different files, and the output is the normalized and formatted data ready for graphing.</w:t>
+              <w:t xml:space="preserve"> Reader, processes it by formatting and applying a natural logarithmic normalization, </w:t>
+            </w:r>
+            <w:r>
+              <w:lastRenderedPageBreak/>
+              <w:t>and then sends the processed data to the Graphing Engine for visualization. The input consists of the raw data from three different files, and the output is the normalized and formatted data ready for graphing.</w:t>
             </w:r>
           </w:p>
         </w:tc>
@@ -15383,7 +16250,6 @@
       </w:pPr>
       <w:bookmarkStart w:id="26" w:name="_Toc180347065"/>
       <w:r>
-        <w:lastRenderedPageBreak/>
         <w:t>Graphing Engine</w:t>
       </w:r>
       <w:bookmarkEnd w:id="26"/>
@@ -15572,7 +16438,11 @@
             </w:r>
             <w:proofErr w:type="gramEnd"/>
             <w:r>
-              <w:t xml:space="preserve"> data from the Data Processor and updates the current graph displayed in the User Interface. The input is the normalized data, and the output is an updated visual graph reflecting the latest data. The service ensures that the graph is refreshed in real-time as new data is processed.</w:t>
+              <w:t xml:space="preserve"> data from the Data Processor and updates the current graph displayed in the User Interface. The input is the normalized data, and the output is an updated visual graph reflecting the latest data. The service ensures </w:t>
+            </w:r>
+            <w:r>
+              <w:lastRenderedPageBreak/>
+              <w:t>that the graph is refreshed in real-time as new data is processed.</w:t>
             </w:r>
           </w:p>
         </w:tc>
@@ -15728,11 +16598,7 @@
       </w:r>
       <w:proofErr w:type="gramEnd"/>
       <w:r>
-        <w:t xml:space="preserve"> of that </w:t>
-      </w:r>
-      <w:r>
-        <w:lastRenderedPageBreak/>
-        <w:t>segment. This subsystem plays a crucial role in providing numerical insights into the processed data, complementing the visual representation provided by the Graphing Engine.</w:t>
+        <w:t xml:space="preserve"> of that segment. This subsystem plays a crucial role in providing numerical insights into the processed data, complementing the visual representation provided by the Graphing Engine.</w:t>
       </w:r>
     </w:p>
     <w:p>
@@ -16028,6 +16894,7 @@
           <w:p>
             <w:proofErr w:type="spellStart"/>
             <w:r>
+              <w:lastRenderedPageBreak/>
               <w:t>GetDataSelection</w:t>
             </w:r>
             <w:proofErr w:type="spellEnd"/>
@@ -16152,7 +17019,6 @@
       </w:pPr>
       <w:bookmarkStart w:id="31" w:name="_Toc180347069"/>
       <w:r>
-        <w:lastRenderedPageBreak/>
         <w:t>Basic List</w:t>
       </w:r>
       <w:bookmarkEnd w:id="31"/>
@@ -16321,6 +17187,7 @@
       </w:pPr>
       <w:bookmarkStart w:id="36" w:name="_Toc180347074"/>
       <w:r>
+        <w:lastRenderedPageBreak/>
         <w:t>CSV Series</w:t>
       </w:r>
       <w:bookmarkEnd w:id="36"/>
@@ -16435,7 +17302,6 @@
     </w:p>
     <w:p>
       <w:r>
-        <w:lastRenderedPageBreak/>
         <w:t>Figure 2: File Selection</w:t>
       </w:r>
     </w:p>
@@ -16474,7 +17340,7 @@
           <w:noProof/>
         </w:rPr>
         <w:drawing>
-          <wp:inline distT="0" distB="0" distL="0" distR="0" wp14:anchorId="0FD19BFA" wp14:editId="0DC8C776">
+          <wp:inline distT="0" distB="0" distL="0" distR="0" wp14:anchorId="0FD19BFA" wp14:editId="0113E92B">
             <wp:extent cx="6562726" cy="1514475"/>
             <wp:effectExtent l="0" t="0" r="0" b="0"/>
             <wp:docPr id="74189487" name="Picture 74189487" descr="A screen shot of a graph&#10;&#10;Description automatically generated"/>
@@ -16529,7 +17395,11 @@
       </w:r>
       <w:proofErr w:type="gramEnd"/>
       <w:r>
-        <w:t xml:space="preserve"> left to right using the cursor to select a specific portion of data. This corresponds to the use case UC-8: Select Data Points.</w:t>
+        <w:t xml:space="preserve"> left to right using </w:t>
+      </w:r>
+      <w:r>
+        <w:lastRenderedPageBreak/>
+        <w:t>the cursor to select a specific portion of data. This corresponds to the use case UC-8: Select Data Points.</w:t>
       </w:r>
     </w:p>
     <w:p>
@@ -16601,7 +17471,6 @@
         <w:rPr>
           <w:noProof/>
         </w:rPr>
-        <w:lastRenderedPageBreak/>
         <w:drawing>
           <wp:inline distT="0" distB="0" distL="0" distR="0" wp14:anchorId="693B0F22" wp14:editId="19C07BD2">
             <wp:extent cx="3038899" cy="457264"/>
@@ -16710,6 +17579,7 @@
     </w:p>
     <w:p>
       <w:r>
+        <w:lastRenderedPageBreak/>
         <w:t>Overall, the user interface is designed for an intuitive data acquisition and visualization experience. Users can select acquisition folders for three instruments, with options tailored for each data type, as shown in Figure 2 (UC-4: Select Input Files). The main area features a black graph displaying color-coded line graphs, accompanied by labeled indicators for clarity (UC-5: View Graph). Users can zoom using the scroll wheel and adjust the plotting speed with a slider (UC-7: Change Plotting Speed). Controls for toggling mean bars and selecting data points further enhance functionality (UC-8: Select Data Points), while a “Get Mean” button allows for quick calculations of averages within selected regions (UC-9: Calculate Mean). Additionally, precise graph scaling options enable users to customize their view, ensuring a comprehensive and user-friendly interface.</w:t>
       </w:r>
     </w:p>
@@ -16755,7 +17625,6 @@
     </w:p>
     <w:p>
       <w:r>
-        <w:lastRenderedPageBreak/>
         <w:t>The following is our loose approach to testing a particular module or feature:</w:t>
       </w:r>
     </w:p>
@@ -16881,6 +17750,7 @@
         </w:numPr>
       </w:pPr>
       <w:r>
+        <w:lastRenderedPageBreak/>
         <w:t>Implement the most obvious executions of a requirement.</w:t>
       </w:r>
     </w:p>
@@ -16943,14 +17813,7 @@
         <w:rPr>
           <w:color w:val="000000" w:themeColor="text1"/>
         </w:rPr>
-        <w:t xml:space="preserve">This section outlines the comprehensive plan for testing the mass spectrometer interface system, detailing the strategies for unit, integration, system, and user acceptance testing. Each testing phase is designed to identify and address potential faults at different stages of development, from individual software units to the entire integrated system. The testing plan follows a systematic approach, beginning with isolated unit testing to validate the smallest components of the application, followed by integration testing to ensure smooth communication </w:t>
-      </w:r>
-      <w:r>
-        <w:rPr>
-          <w:color w:val="000000" w:themeColor="text1"/>
-        </w:rPr>
-        <w:lastRenderedPageBreak/>
-        <w:t>between modules. System testing will then evaluate the application’s compliance with overall requirements, focusing on functional, performance, and stress tests to confirm reliability under varying conditions. Finally, user acceptance testing will involve end-users to validate that the system meets their needs and is ready for operational deployment.</w:t>
+        <w:t>This section outlines the comprehensive plan for testing the mass spectrometer interface system, detailing the strategies for unit, integration, system, and user acceptance testing. Each testing phase is designed to identify and address potential faults at different stages of development, from individual software units to the entire integrated system. The testing plan follows a systematic approach, beginning with isolated unit testing to validate the smallest components of the application, followed by integration testing to ensure smooth communication between modules. System testing will then evaluate the application’s compliance with overall requirements, focusing on functional, performance, and stress tests to confirm reliability under varying conditions. Finally, user acceptance testing will involve end-users to validate that the system meets their needs and is ready for operational deployment.</w:t>
       </w:r>
       <w:r>
         <w:t xml:space="preserve"> </w:t>
@@ -17074,6 +17937,7 @@
         <w:rPr>
           <w:highlight w:val="white"/>
         </w:rPr>
+        <w:lastRenderedPageBreak/>
         <w:t>System Testing</w:t>
       </w:r>
     </w:p>
@@ -17150,14 +18014,7 @@
         <w:rPr>
           <w:color w:val="000000" w:themeColor="text1"/>
         </w:rPr>
-        <w:t xml:space="preserve">To assess the system's performance, we will conduct performance testing that focuses on response times, resource utilization, and overall system stability. This will include stress testing the systems by simulating high-load conditions using large datasets to determine how the </w:t>
-      </w:r>
-      <w:r>
-        <w:rPr>
-          <w:color w:val="000000" w:themeColor="text1"/>
-        </w:rPr>
-        <w:lastRenderedPageBreak/>
-        <w:t>system performs under pressure. For example, we will measure the speed at which the system can plot all data points from a large sample at once. Key metrics such as processing speed, memory usage, and data handling capacity will be monitored. If any performance issues arise, they will be investigated and resolved to ensure the system meets the expected performance benchmarks.</w:t>
+        <w:t>To assess the system's performance, we will conduct performance testing that focuses on response times, resource utilization, and overall system stability. This will include stress testing the systems by simulating high-load conditions using large datasets to determine how the system performs under pressure. For example, we will measure the speed at which the system can plot all data points from a large sample at once. Key metrics such as processing speed, memory usage, and data handling capacity will be monitored. If any performance issues arise, they will be investigated and resolved to ensure the system meets the expected performance benchmarks.</w:t>
       </w:r>
     </w:p>
     <w:p>
@@ -17443,7 +18300,6 @@
       </w:pPr>
       <w:bookmarkStart w:id="51" w:name="_Toc184556314"/>
       <w:r>
-        <w:lastRenderedPageBreak/>
         <w:t>Alpha Prototype Description</w:t>
       </w:r>
       <w:bookmarkEnd w:id="51"/>
@@ -17615,6 +18471,7 @@
         <w:rPr>
           <w:noProof/>
         </w:rPr>
+        <w:lastRenderedPageBreak/>
         <w:drawing>
           <wp:inline distT="0" distB="0" distL="0" distR="0" wp14:anchorId="1BD26D76" wp14:editId="757EAC5C">
             <wp:extent cx="5943600" cy="2343150"/>
@@ -17709,7 +18566,6 @@
         <w:rPr>
           <w:noProof/>
         </w:rPr>
-        <w:lastRenderedPageBreak/>
         <w:drawing>
           <wp:inline distT="0" distB="0" distL="0" distR="0" wp14:anchorId="57183AAB" wp14:editId="63CEAEE5">
             <wp:extent cx="4677426" cy="2295845"/>
@@ -17856,6 +18712,7 @@
         <w:pStyle w:val="Heading3"/>
       </w:pPr>
       <w:r>
+        <w:lastRenderedPageBreak/>
         <w:t>Functions and interfaces implemented</w:t>
       </w:r>
     </w:p>
@@ -17905,7 +18762,6 @@
         <w:rPr>
           <w:noProof/>
         </w:rPr>
-        <w:lastRenderedPageBreak/>
         <w:drawing>
           <wp:inline distT="0" distB="0" distL="0" distR="0" wp14:anchorId="56276C58" wp14:editId="332EC8CC">
             <wp:extent cx="3248478" cy="2248214"/>
@@ -18090,7 +18946,11 @@
         <w:t xml:space="preserve">so far </w:t>
       </w:r>
       <w:r>
-        <w:t>is consistent with what we’d expect</w:t>
+        <w:t xml:space="preserve">is consistent with what </w:t>
+      </w:r>
+      <w:r>
+        <w:lastRenderedPageBreak/>
+        <w:t>we’d expect</w:t>
       </w:r>
       <w:r>
         <w:t>.</w:t>
@@ -18166,7 +19026,6 @@
       </w:pPr>
       <w:bookmarkStart w:id="54" w:name="_Toc184556317"/>
       <w:r>
-        <w:lastRenderedPageBreak/>
         <w:t>Alpha Prototype Demonstration</w:t>
       </w:r>
       <w:bookmarkEnd w:id="54"/>
@@ -20764,6 +21623,119 @@
     </w:lvl>
   </w:abstractNum>
   <w:abstractNum w:abstractNumId="22" w15:restartNumberingAfterBreak="0">
+    <w:nsid w:val="5D66F4F0"/>
+    <w:multiLevelType w:val="hybridMultilevel"/>
+    <w:tmpl w:val="FC9A29E6"/>
+    <w:lvl w:ilvl="0" w:tplc="DA44F098">
+      <w:start w:val="1"/>
+      <w:numFmt w:val="bullet"/>
+      <w:lvlText w:val="-"/>
+      <w:lvlJc w:val="left"/>
+      <w:pPr>
+        <w:ind w:left="720" w:hanging="360"/>
+      </w:pPr>
+      <w:rPr>
+        <w:rFonts w:ascii="Aptos" w:hAnsi="Aptos" w:hint="default"/>
+      </w:rPr>
+    </w:lvl>
+    <w:lvl w:ilvl="1" w:tplc="C0368E24">
+      <w:start w:val="1"/>
+      <w:numFmt w:val="bullet"/>
+      <w:lvlText w:val="o"/>
+      <w:lvlJc w:val="left"/>
+      <w:pPr>
+        <w:ind w:left="1440" w:hanging="360"/>
+      </w:pPr>
+      <w:rPr>
+        <w:rFonts w:ascii="Courier New" w:hAnsi="Courier New" w:hint="default"/>
+      </w:rPr>
+    </w:lvl>
+    <w:lvl w:ilvl="2" w:tplc="82847AF4">
+      <w:start w:val="1"/>
+      <w:numFmt w:val="bullet"/>
+      <w:lvlText w:val=""/>
+      <w:lvlJc w:val="left"/>
+      <w:pPr>
+        <w:ind w:left="2160" w:hanging="360"/>
+      </w:pPr>
+      <w:rPr>
+        <w:rFonts w:ascii="Wingdings" w:hAnsi="Wingdings" w:hint="default"/>
+      </w:rPr>
+    </w:lvl>
+    <w:lvl w:ilvl="3" w:tplc="83CE0C54">
+      <w:start w:val="1"/>
+      <w:numFmt w:val="bullet"/>
+      <w:lvlText w:val=""/>
+      <w:lvlJc w:val="left"/>
+      <w:pPr>
+        <w:ind w:left="2880" w:hanging="360"/>
+      </w:pPr>
+      <w:rPr>
+        <w:rFonts w:ascii="Symbol" w:hAnsi="Symbol" w:hint="default"/>
+      </w:rPr>
+    </w:lvl>
+    <w:lvl w:ilvl="4" w:tplc="646E2798">
+      <w:start w:val="1"/>
+      <w:numFmt w:val="bullet"/>
+      <w:lvlText w:val="o"/>
+      <w:lvlJc w:val="left"/>
+      <w:pPr>
+        <w:ind w:left="3600" w:hanging="360"/>
+      </w:pPr>
+      <w:rPr>
+        <w:rFonts w:ascii="Courier New" w:hAnsi="Courier New" w:hint="default"/>
+      </w:rPr>
+    </w:lvl>
+    <w:lvl w:ilvl="5" w:tplc="62E2DA32">
+      <w:start w:val="1"/>
+      <w:numFmt w:val="bullet"/>
+      <w:lvlText w:val=""/>
+      <w:lvlJc w:val="left"/>
+      <w:pPr>
+        <w:ind w:left="4320" w:hanging="360"/>
+      </w:pPr>
+      <w:rPr>
+        <w:rFonts w:ascii="Wingdings" w:hAnsi="Wingdings" w:hint="default"/>
+      </w:rPr>
+    </w:lvl>
+    <w:lvl w:ilvl="6" w:tplc="54861F8E">
+      <w:start w:val="1"/>
+      <w:numFmt w:val="bullet"/>
+      <w:lvlText w:val=""/>
+      <w:lvlJc w:val="left"/>
+      <w:pPr>
+        <w:ind w:left="5040" w:hanging="360"/>
+      </w:pPr>
+      <w:rPr>
+        <w:rFonts w:ascii="Symbol" w:hAnsi="Symbol" w:hint="default"/>
+      </w:rPr>
+    </w:lvl>
+    <w:lvl w:ilvl="7" w:tplc="E32A59EA">
+      <w:start w:val="1"/>
+      <w:numFmt w:val="bullet"/>
+      <w:lvlText w:val="o"/>
+      <w:lvlJc w:val="left"/>
+      <w:pPr>
+        <w:ind w:left="5760" w:hanging="360"/>
+      </w:pPr>
+      <w:rPr>
+        <w:rFonts w:ascii="Courier New" w:hAnsi="Courier New" w:hint="default"/>
+      </w:rPr>
+    </w:lvl>
+    <w:lvl w:ilvl="8" w:tplc="D3CCC41E">
+      <w:start w:val="1"/>
+      <w:numFmt w:val="bullet"/>
+      <w:lvlText w:val=""/>
+      <w:lvlJc w:val="left"/>
+      <w:pPr>
+        <w:ind w:left="6480" w:hanging="360"/>
+      </w:pPr>
+      <w:rPr>
+        <w:rFonts w:ascii="Wingdings" w:hAnsi="Wingdings" w:hint="default"/>
+      </w:rPr>
+    </w:lvl>
+  </w:abstractNum>
+  <w:abstractNum w:abstractNumId="23" w15:restartNumberingAfterBreak="0">
     <w:nsid w:val="5EA51FA3"/>
     <w:multiLevelType w:val="multilevel"/>
     <w:tmpl w:val="AD2E3084"/>
@@ -20876,7 +21848,7 @@
       </w:rPr>
     </w:lvl>
   </w:abstractNum>
-  <w:abstractNum w:abstractNumId="23" w15:restartNumberingAfterBreak="0">
+  <w:abstractNum w:abstractNumId="24" w15:restartNumberingAfterBreak="0">
     <w:nsid w:val="5FB85A6B"/>
     <w:multiLevelType w:val="multilevel"/>
     <w:tmpl w:val="0FE89FC2"/>
@@ -20989,7 +21961,7 @@
       </w:rPr>
     </w:lvl>
   </w:abstractNum>
-  <w:abstractNum w:abstractNumId="24" w15:restartNumberingAfterBreak="0">
+  <w:abstractNum w:abstractNumId="25" w15:restartNumberingAfterBreak="0">
     <w:nsid w:val="61120642"/>
     <w:multiLevelType w:val="hybridMultilevel"/>
     <w:tmpl w:val="6B26132A"/>
@@ -21102,7 +22074,7 @@
       </w:rPr>
     </w:lvl>
   </w:abstractNum>
-  <w:abstractNum w:abstractNumId="25" w15:restartNumberingAfterBreak="0">
+  <w:abstractNum w:abstractNumId="26" w15:restartNumberingAfterBreak="0">
     <w:nsid w:val="64367294"/>
     <w:multiLevelType w:val="hybridMultilevel"/>
     <w:tmpl w:val="10481028"/>
@@ -21215,7 +22187,7 @@
       </w:rPr>
     </w:lvl>
   </w:abstractNum>
-  <w:abstractNum w:abstractNumId="26" w15:restartNumberingAfterBreak="0">
+  <w:abstractNum w:abstractNumId="27" w15:restartNumberingAfterBreak="0">
     <w:nsid w:val="68D6FE4F"/>
     <w:multiLevelType w:val="hybridMultilevel"/>
     <w:tmpl w:val="8604E184"/>
@@ -21328,10 +22300,10 @@
       </w:rPr>
     </w:lvl>
   </w:abstractNum>
-  <w:abstractNum w:abstractNumId="27" w15:restartNumberingAfterBreak="0">
+  <w:abstractNum w:abstractNumId="28" w15:restartNumberingAfterBreak="0">
     <w:nsid w:val="6BC82E4B"/>
     <w:multiLevelType w:val="multilevel"/>
-    <w:tmpl w:val="2884936C"/>
+    <w:tmpl w:val="049AE10C"/>
     <w:lvl w:ilvl="0">
       <w:start w:val="1"/>
       <w:numFmt w:val="upperRoman"/>
@@ -21367,6 +22339,10 @@
       <w:pPr>
         <w:ind w:left="0" w:firstLine="240"/>
       </w:pPr>
+      <w:rPr>
+        <w:b/>
+        <w:bCs w:val="0"/>
+      </w:rPr>
     </w:lvl>
     <w:lvl w:ilvl="3">
       <w:start w:val="1"/>
@@ -21429,7 +22405,7 @@
       </w:pPr>
     </w:lvl>
   </w:abstractNum>
-  <w:abstractNum w:abstractNumId="28" w15:restartNumberingAfterBreak="0">
+  <w:abstractNum w:abstractNumId="29" w15:restartNumberingAfterBreak="0">
     <w:nsid w:val="6D727B0C"/>
     <w:multiLevelType w:val="hybridMultilevel"/>
     <w:tmpl w:val="5DC267FA"/>
@@ -21542,7 +22518,7 @@
       </w:rPr>
     </w:lvl>
   </w:abstractNum>
-  <w:abstractNum w:abstractNumId="29" w15:restartNumberingAfterBreak="0">
+  <w:abstractNum w:abstractNumId="30" w15:restartNumberingAfterBreak="0">
     <w:nsid w:val="72008D99"/>
     <w:multiLevelType w:val="hybridMultilevel"/>
     <w:tmpl w:val="4EFC96FE"/>
@@ -21655,7 +22631,7 @@
       </w:rPr>
     </w:lvl>
   </w:abstractNum>
-  <w:abstractNum w:abstractNumId="30" w15:restartNumberingAfterBreak="0">
+  <w:abstractNum w:abstractNumId="31" w15:restartNumberingAfterBreak="0">
     <w:nsid w:val="726C1212"/>
     <w:multiLevelType w:val="hybridMultilevel"/>
     <w:tmpl w:val="11CC2014"/>
@@ -21768,7 +22744,7 @@
       </w:rPr>
     </w:lvl>
   </w:abstractNum>
-  <w:abstractNum w:abstractNumId="31" w15:restartNumberingAfterBreak="0">
+  <w:abstractNum w:abstractNumId="32" w15:restartNumberingAfterBreak="0">
     <w:nsid w:val="732A1562"/>
     <w:multiLevelType w:val="hybridMultilevel"/>
     <w:tmpl w:val="12A48272"/>
@@ -21881,7 +22857,7 @@
       </w:rPr>
     </w:lvl>
   </w:abstractNum>
-  <w:abstractNum w:abstractNumId="32" w15:restartNumberingAfterBreak="0">
+  <w:abstractNum w:abstractNumId="33" w15:restartNumberingAfterBreak="0">
     <w:nsid w:val="7562BEFA"/>
     <w:multiLevelType w:val="hybridMultilevel"/>
     <w:tmpl w:val="74F20782"/>
@@ -21967,7 +22943,7 @@
       </w:pPr>
     </w:lvl>
   </w:abstractNum>
-  <w:abstractNum w:abstractNumId="33" w15:restartNumberingAfterBreak="0">
+  <w:abstractNum w:abstractNumId="34" w15:restartNumberingAfterBreak="0">
     <w:nsid w:val="7B15192F"/>
     <w:multiLevelType w:val="multilevel"/>
     <w:tmpl w:val="AFAA8F44"/>
@@ -22053,7 +23029,7 @@
       </w:pPr>
     </w:lvl>
   </w:abstractNum>
-  <w:abstractNum w:abstractNumId="34" w15:restartNumberingAfterBreak="0">
+  <w:abstractNum w:abstractNumId="35" w15:restartNumberingAfterBreak="0">
     <w:nsid w:val="7DCE3872"/>
     <w:multiLevelType w:val="hybridMultilevel"/>
     <w:tmpl w:val="847E5C92"/>
@@ -22170,13 +23146,13 @@
     <w:abstractNumId w:val="13"/>
   </w:num>
   <w:num w:numId="2" w16cid:durableId="1096973342">
-    <w:abstractNumId w:val="30"/>
+    <w:abstractNumId w:val="31"/>
   </w:num>
   <w:num w:numId="3" w16cid:durableId="969019980">
-    <w:abstractNumId w:val="25"/>
+    <w:abstractNumId w:val="26"/>
   </w:num>
   <w:num w:numId="4" w16cid:durableId="1331058080">
-    <w:abstractNumId w:val="24"/>
+    <w:abstractNumId w:val="25"/>
   </w:num>
   <w:num w:numId="5" w16cid:durableId="1313749798">
     <w:abstractNumId w:val="11"/>
@@ -22185,13 +23161,13 @@
     <w:abstractNumId w:val="5"/>
   </w:num>
   <w:num w:numId="7" w16cid:durableId="1228613094">
-    <w:abstractNumId w:val="34"/>
+    <w:abstractNumId w:val="35"/>
   </w:num>
   <w:num w:numId="8" w16cid:durableId="346517170">
-    <w:abstractNumId w:val="26"/>
+    <w:abstractNumId w:val="27"/>
   </w:num>
   <w:num w:numId="9" w16cid:durableId="1246912825">
-    <w:abstractNumId w:val="28"/>
+    <w:abstractNumId w:val="29"/>
   </w:num>
   <w:num w:numId="10" w16cid:durableId="1929654590">
     <w:abstractNumId w:val="16"/>
@@ -22200,7 +23176,7 @@
     <w:abstractNumId w:val="1"/>
   </w:num>
   <w:num w:numId="12" w16cid:durableId="891816064">
-    <w:abstractNumId w:val="29"/>
+    <w:abstractNumId w:val="30"/>
   </w:num>
   <w:num w:numId="13" w16cid:durableId="1873572542">
     <w:abstractNumId w:val="2"/>
@@ -22215,7 +23191,7 @@
     <w:abstractNumId w:val="14"/>
   </w:num>
   <w:num w:numId="17" w16cid:durableId="1883204943">
-    <w:abstractNumId w:val="31"/>
+    <w:abstractNumId w:val="32"/>
   </w:num>
   <w:num w:numId="18" w16cid:durableId="1891383140">
     <w:abstractNumId w:val="9"/>
@@ -22230,19 +23206,19 @@
     <w:abstractNumId w:val="0"/>
   </w:num>
   <w:num w:numId="22" w16cid:durableId="1559585884">
-    <w:abstractNumId w:val="27"/>
+    <w:abstractNumId w:val="28"/>
   </w:num>
   <w:num w:numId="23" w16cid:durableId="59982154">
-    <w:abstractNumId w:val="23"/>
+    <w:abstractNumId w:val="24"/>
   </w:num>
   <w:num w:numId="24" w16cid:durableId="372776984">
     <w:abstractNumId w:val="17"/>
   </w:num>
   <w:num w:numId="25" w16cid:durableId="495078399">
-    <w:abstractNumId w:val="22"/>
+    <w:abstractNumId w:val="23"/>
   </w:num>
   <w:num w:numId="26" w16cid:durableId="1642492396">
-    <w:abstractNumId w:val="32"/>
+    <w:abstractNumId w:val="33"/>
   </w:num>
   <w:num w:numId="27" w16cid:durableId="1311985102">
     <w:abstractNumId w:val="19"/>
@@ -22257,13 +23233,13 @@
     <w:abstractNumId w:val="20"/>
   </w:num>
   <w:num w:numId="31" w16cid:durableId="885489571">
-    <w:abstractNumId w:val="33"/>
+    <w:abstractNumId w:val="34"/>
   </w:num>
   <w:num w:numId="32" w16cid:durableId="485708711">
     <w:abstractNumId w:val="21"/>
   </w:num>
   <w:num w:numId="33" w16cid:durableId="136531453">
-    <w:abstractNumId w:val="27"/>
+    <w:abstractNumId w:val="28"/>
   </w:num>
   <w:num w:numId="34" w16cid:durableId="290676375">
     <w:abstractNumId w:val="15"/>
@@ -22273,6 +23249,9 @@
   </w:num>
   <w:num w:numId="36" w16cid:durableId="1668091618">
     <w:abstractNumId w:val="3"/>
+  </w:num>
+  <w:num w:numId="37" w16cid:durableId="1122651572">
+    <w:abstractNumId w:val="22"/>
   </w:num>
 </w:numbering>
 </file>

</xml_diff>

<commit_message>
Updated Non-Functional Requirements in Project Report
</commit_message>
<xml_diff>
--- a/documentation/PrototypeReport.docx
+++ b/documentation/PrototypeReport.docx
@@ -8040,21 +8040,32 @@
         <w:rPr>
           <w:color w:val="000000" w:themeColor="text1"/>
         </w:rPr>
-        <w:t xml:space="preserve">The system </w:t>
-      </w:r>
-      <w:proofErr w:type="gramStart"/>
-      <w:r>
-        <w:rPr>
-          <w:color w:val="000000" w:themeColor="text1"/>
-        </w:rPr>
-        <w:t>shall</w:t>
-      </w:r>
-      <w:proofErr w:type="gramEnd"/>
-      <w:r>
-        <w:rPr>
-          <w:color w:val="000000" w:themeColor="text1"/>
-        </w:rPr>
-        <w:t xml:space="preserve"> have documentation for code that’s thorough enough to allow college senior skill level software engineers to extend and maintain it.</w:t>
+        <w:t xml:space="preserve">The system shall have documentation for code that’s thorough enough to allow college </w:t>
+      </w:r>
+      <w:r>
+        <w:rPr>
+          <w:color w:val="000000" w:themeColor="text1"/>
+        </w:rPr>
+        <w:t>4</w:t>
+      </w:r>
+      <w:r>
+        <w:rPr>
+          <w:color w:val="000000" w:themeColor="text1"/>
+          <w:vertAlign w:val="superscript"/>
+        </w:rPr>
+        <w:t>th</w:t>
+      </w:r>
+      <w:r>
+        <w:rPr>
+          <w:color w:val="000000" w:themeColor="text1"/>
+        </w:rPr>
+        <w:t>-year</w:t>
+      </w:r>
+      <w:r>
+        <w:rPr>
+          <w:color w:val="000000" w:themeColor="text1"/>
+        </w:rPr>
+        <w:t xml:space="preserve"> skill level software engineers to extend and maintain it.</w:t>
       </w:r>
     </w:p>
     <w:p>
@@ -8130,7 +8141,19 @@
         <w:rPr>
           <w:color w:val="000000" w:themeColor="text1"/>
         </w:rPr>
-        <w:t>The system shall accurately calculate and portray data. The instruments have their own levels of accuracy, so maintenance of significant figures should be enough.</w:t>
+        <w:t xml:space="preserve">The system shall accurately calculate and portray data. The instruments have their own levels of accuracy, so maintenance of significant figures </w:t>
+      </w:r>
+      <w:r>
+        <w:rPr>
+          <w:color w:val="000000" w:themeColor="text1"/>
+        </w:rPr>
+        <w:t>is our basic metric for accuracy</w:t>
+      </w:r>
+      <w:r>
+        <w:rPr>
+          <w:color w:val="000000" w:themeColor="text1"/>
+        </w:rPr>
+        <w:t>.</w:t>
       </w:r>
     </w:p>
     <w:p>
@@ -8168,21 +8191,25 @@
         <w:rPr>
           <w:color w:val="000000" w:themeColor="text1"/>
         </w:rPr>
-        <w:t xml:space="preserve">The system </w:t>
-      </w:r>
-      <w:proofErr w:type="gramStart"/>
-      <w:r>
-        <w:rPr>
-          <w:color w:val="000000" w:themeColor="text1"/>
-        </w:rPr>
-        <w:t>shall</w:t>
-      </w:r>
-      <w:proofErr w:type="gramEnd"/>
-      <w:r>
-        <w:rPr>
-          <w:color w:val="000000" w:themeColor="text1"/>
-        </w:rPr>
-        <w:t xml:space="preserve"> use the established data format, which is versatile enough to work with other devices.</w:t>
+        <w:t xml:space="preserve">Each module shall use compatible </w:t>
+      </w:r>
+      <w:r>
+        <w:rPr>
+          <w:color w:val="000000" w:themeColor="text1"/>
+        </w:rPr>
+        <w:t>formats, where applicable</w:t>
+      </w:r>
+      <w:r>
+        <w:rPr>
+          <w:color w:val="000000" w:themeColor="text1"/>
+        </w:rPr>
+        <w:t>.</w:t>
+      </w:r>
+      <w:r>
+        <w:rPr>
+          <w:color w:val="000000" w:themeColor="text1"/>
+        </w:rPr>
+        <w:t xml:space="preserve"> Particularly, this means using the format of the primary Mass Spectrometer.</w:t>
       </w:r>
     </w:p>
     <w:p>
@@ -8220,7 +8247,19 @@
         <w:rPr>
           <w:color w:val="000000" w:themeColor="text1"/>
         </w:rPr>
-        <w:t>The system shall not overwrite or otherwise destroy any data.</w:t>
+        <w:t>The system shall not overwrite or otherwise destroy any</w:t>
+      </w:r>
+      <w:r>
+        <w:rPr>
+          <w:color w:val="000000" w:themeColor="text1"/>
+        </w:rPr>
+        <w:t xml:space="preserve"> pre-existing</w:t>
+      </w:r>
+      <w:r>
+        <w:rPr>
+          <w:color w:val="000000" w:themeColor="text1"/>
+        </w:rPr>
+        <w:t xml:space="preserve"> data.</w:t>
       </w:r>
     </w:p>
     <w:p/>
@@ -17340,7 +17379,7 @@
           <w:noProof/>
         </w:rPr>
         <w:drawing>
-          <wp:inline distT="0" distB="0" distL="0" distR="0" wp14:anchorId="0FD19BFA" wp14:editId="0113E92B">
+          <wp:inline distT="0" distB="0" distL="0" distR="0" wp14:anchorId="0FD19BFA" wp14:editId="3392CC30">
             <wp:extent cx="6562726" cy="1514475"/>
             <wp:effectExtent l="0" t="0" r="0" b="0"/>
             <wp:docPr id="74189487" name="Picture 74189487" descr="A screen shot of a graph&#10;&#10;Description automatically generated"/>

</xml_diff>

<commit_message>
Updated Team Inventory Section of Project Report
to meet template standards
</commit_message>
<xml_diff>
--- a/documentation/PrototypeReport.docx
+++ b/documentation/PrototypeReport.docx
@@ -233,6 +233,7 @@
           <w:docPartUnique/>
         </w:docPartObj>
       </w:sdtPr>
+      <w:sdtEndPr/>
       <w:sdtContent>
         <w:p>
           <w:pPr>
@@ -2700,15 +2701,7 @@
     </w:p>
     <w:p>
       <w:r>
-        <w:t xml:space="preserve">Module 4 addresses a critical need for compatibility with additional instruments. By converting raw data from a second mass spectrometer into a format that Modules 1–3 can process, this module ensures that data streams from multiple devices can seamlessly integrate into the lab's workflow. This enhancement not only improves interoperability but also </w:t>
-      </w:r>
-      <w:proofErr w:type="gramStart"/>
-      <w:r>
-        <w:t>future-proofs</w:t>
-      </w:r>
-      <w:proofErr w:type="gramEnd"/>
-      <w:r>
-        <w:t xml:space="preserve"> the software for the addition of new instruments.</w:t>
+        <w:t>Module 4 addresses a critical need for compatibility with additional instruments. By converting raw data from a second mass spectrometer into a format that Modules 1–3 can process, this module ensures that data streams from multiple devices can seamlessly integrate into the lab's workflow. This enhancement not only improves interoperability but also future-proofs the software for the addition of new instruments.</w:t>
       </w:r>
     </w:p>
     <w:p>
@@ -2778,28 +2771,12 @@
         <w:t xml:space="preserve">library </w:t>
       </w:r>
       <w:r>
-        <w:t xml:space="preserve">for a robust graphical user interface. The </w:t>
-      </w:r>
-      <w:proofErr w:type="gramStart"/>
-      <w:r>
-        <w:t>ultimate goal</w:t>
-      </w:r>
-      <w:proofErr w:type="gramEnd"/>
-      <w:r>
-        <w:t xml:space="preserve"> is to create a tool that not only supports current research needs but also lays the foundation for future projects in plant biology and environmental science. </w:t>
-      </w:r>
-    </w:p>
-    <w:p>
-      <w:r>
-        <w:t xml:space="preserve">This project </w:t>
-      </w:r>
-      <w:proofErr w:type="gramStart"/>
-      <w:r>
-        <w:t>builds on</w:t>
-      </w:r>
-      <w:proofErr w:type="gramEnd"/>
-      <w:r>
-        <w:t xml:space="preserve"> prior capstone efforts, enhancing unfinished modules and introducing new functionalities such as multi-instrument data integration. By combining cutting-edge data </w:t>
+        <w:t xml:space="preserve">for a robust graphical user interface. The ultimate goal is to create a tool that not only supports current research needs but also lays the foundation for future projects in plant biology and environmental science. </w:t>
+      </w:r>
+    </w:p>
+    <w:p>
+      <w:r>
+        <w:t xml:space="preserve">This project builds on prior capstone efforts, enhancing unfinished modules and introducing new functionalities such as multi-instrument data integration. By combining cutting-edge data </w:t>
       </w:r>
       <w:r>
         <w:lastRenderedPageBreak/>
@@ -2844,306 +2821,166 @@
     </w:p>
     <w:p>
       <w:r>
-        <w:t>Our team brings together a diverse set of skills and experiences, ranging from software engineering to data visualization and algorithm development. Each member contributes unique expertise and a shared commitment to delivering a robust and efficient data collection and visualization system. Below, you’ll find an overview of our team members, highlighting their academic backgrounds, technical interests, and specific roles within the project.</w:t>
+        <w:t>Our team brings together a diverse set of skills and experiences, ranging from software engineering to data visualization and algorithm development. Each member contributes unique expertise and a shared commitment to delivering a robust and efficient data collection and visualization system.</w:t>
+      </w:r>
+    </w:p>
+    <w:p>
+      <w:pPr>
+        <w:rPr>
+          <w:b/>
+        </w:rPr>
+      </w:pPr>
+      <w:r>
+        <w:t xml:space="preserve">Erik Holtrop is a dedicated computer science and mathematics student at Washington State </w:t>
+      </w:r>
+      <w:r>
+        <w:t xml:space="preserve">University, where he is set to graduate in 2025. His academic journey has honed his skills in software engineering, algorithms, and mathematical computing. Erik’s technical expertise includes Python, C/C++, C#, SQL, and Haskell, along with experience in </w:t>
+      </w:r>
+      <w:r>
+        <w:t xml:space="preserve">Python </w:t>
+      </w:r>
+      <w:r>
+        <w:t xml:space="preserve">libraries such as MatPlotLib, PyEDA, and PyQT. His responsibilities include </w:t>
+      </w:r>
+      <w:r>
+        <w:t xml:space="preserve">managing data structures, </w:t>
+      </w:r>
+      <w:r>
+        <w:t>debugging,</w:t>
+      </w:r>
+      <w:r>
+        <w:t xml:space="preserve"> project management,</w:t>
+      </w:r>
+      <w:r>
+        <w:t xml:space="preserve"> and integrating mathematical algorithms into the system.</w:t>
+      </w:r>
+    </w:p>
+    <w:p>
+      <w:r>
+        <w:t xml:space="preserve">Kyler Kupp is a driven computer science student at Washington State University, aiming to complete his degree in 2025. He combines academic excellence with hands-on industry experience, having worked as a Software Engineer Intern at Monson Fruit Company. In this role, Kyler developed monitoring programs, automated reporting systems, and contributed to software managing critical production processes. His technical toolkit includes proficiency in Python, C#, SQL, and JavaScript, with familiarity in libraries like PyEDA and SFML. Kyler is responsible for </w:t>
+      </w:r>
+      <w:r>
+        <w:t>UI</w:t>
+      </w:r>
+      <w:r>
+        <w:t>/UX</w:t>
+      </w:r>
+      <w:r>
+        <w:t xml:space="preserve">, </w:t>
+      </w:r>
+      <w:r>
+        <w:t xml:space="preserve">stakeholder relations, and </w:t>
+      </w:r>
+      <w:r>
+        <w:t xml:space="preserve">documentation </w:t>
+      </w:r>
+      <w:r>
+        <w:t>oversight</w:t>
+      </w:r>
+      <w:r>
+        <w:t>.</w:t>
+      </w:r>
+    </w:p>
+    <w:p>
+      <w:pPr>
+        <w:pStyle w:val="Heading1"/>
+      </w:pPr>
+      <w:bookmarkStart w:id="8" w:name="_b66lqfs9p8ml"/>
+      <w:bookmarkStart w:id="9" w:name="_Toc192934450"/>
+      <w:bookmarkEnd w:id="8"/>
+      <w:r>
+        <w:t>Project Requirements</w:t>
+      </w:r>
+      <w:bookmarkEnd w:id="9"/>
+    </w:p>
+    <w:p>
+      <w:pPr>
+        <w:spacing w:line="240" w:lineRule="auto"/>
+        <w:rPr>
+          <w:color w:val="000000" w:themeColor="text1"/>
+        </w:rPr>
+      </w:pPr>
+      <w:r>
+        <w:rPr>
+          <w:color w:val="000000" w:themeColor="text1"/>
+        </w:rPr>
+        <w:t>When plants breathe, they take carbon dioxide (CO</w:t>
+      </w:r>
+      <w:r>
+        <w:rPr>
+          <w:color w:val="000000" w:themeColor="text1"/>
+          <w:vertAlign w:val="subscript"/>
+        </w:rPr>
+        <w:t>2</w:t>
+      </w:r>
+      <w:r>
+        <w:rPr>
+          <w:color w:val="000000" w:themeColor="text1"/>
+        </w:rPr>
+        <w:t>) out of the air and replace it with oxygen (O</w:t>
+      </w:r>
+      <w:r>
+        <w:rPr>
+          <w:color w:val="000000" w:themeColor="text1"/>
+          <w:vertAlign w:val="subscript"/>
+        </w:rPr>
+        <w:t>2</w:t>
+      </w:r>
+      <w:r>
+        <w:rPr>
+          <w:color w:val="000000" w:themeColor="text1"/>
+        </w:rPr>
+        <w:t xml:space="preserve">). Determining what affects plants’ respiration rate, or their breathing rate, is incredibly valuable data. These factors point backwards in time, reflecting causes for evolutionary trends, and forwards in time, providing opportunities to improve agriculture. We can use a mass spectrometer to measure this breathing rate. The mass spectrometer measures </w:t>
+      </w:r>
+      <w:r>
+        <w:rPr>
+          <w:color w:val="000000" w:themeColor="text1"/>
+        </w:rPr>
+        <w:t xml:space="preserve">volumes of </w:t>
+      </w:r>
+      <w:r>
+        <w:rPr>
+          <w:color w:val="000000" w:themeColor="text1"/>
+        </w:rPr>
+        <w:t>gasses, enabling us to see the flow of carbon dioxide and oxygen, and even different isotopes</w:t>
+      </w:r>
+      <w:r>
+        <w:rPr>
+          <w:color w:val="000000" w:themeColor="text1"/>
+        </w:rPr>
+        <w:t>.</w:t>
+      </w:r>
+    </w:p>
+    <w:p>
+      <w:pPr>
+        <w:spacing w:line="240" w:lineRule="auto"/>
+        <w:rPr>
+          <w:color w:val="000000" w:themeColor="text1"/>
+        </w:rPr>
+      </w:pPr>
+      <w:r>
+        <w:rPr>
+          <w:color w:val="000000" w:themeColor="text1"/>
+        </w:rPr>
+        <w:t xml:space="preserve">The Cousins Photosynthesis Lab in the School of Biological Sciences at Washington State University uses one of these mass spectrometers. These instruments are complicated devices, requiring complex calculations for calibration. The lab uses proprietary software from the mass </w:t>
+      </w:r>
+      <w:r>
+        <w:rPr>
+          <w:color w:val="000000" w:themeColor="text1"/>
+        </w:rPr>
+        <w:lastRenderedPageBreak/>
+        <w:t>spectrometer’s manufacturer, but that software outputs massive amounts of data over the course of a multi-hour lab, most of which isn’t needed. This problem has been partially solved with the creation of a Python desktop application, but this application is not perfect. Our task is to improve this application. This application currently faces small bugs, and only works for one instrument. The application is also in process of a UI upgrade. There’s also a few non-spectrometer instruments in the lab that are provide similar data, that would be easier to use if their data-streams were combined.</w:t>
       </w:r>
     </w:p>
     <w:p>
       <w:pPr>
         <w:pStyle w:val="Heading2"/>
-        <w:rPr>
-          <w:rStyle w:val="Strong"/>
-          <w:b/>
-        </w:rPr>
-      </w:pPr>
-      <w:bookmarkStart w:id="8" w:name="_Toc192934448"/>
-      <w:r>
-        <w:rPr>
-          <w:rStyle w:val="Strong"/>
-          <w:b/>
-        </w:rPr>
-        <w:t>Erik Holtrop</w:t>
-      </w:r>
-      <w:bookmarkEnd w:id="8"/>
-    </w:p>
-    <w:p>
-      <w:pPr>
-        <w:rPr>
-          <w:b/>
-        </w:rPr>
-      </w:pPr>
-      <w:r>
-        <w:t xml:space="preserve">Erik Holtrop is a dedicated computer science and mathematics student at Washington State </w:t>
-      </w:r>
-      <w:r>
-        <w:t xml:space="preserve">University, where he is set to graduate in 2025. His academic </w:t>
-      </w:r>
-      <w:proofErr w:type="gramStart"/>
-      <w:r>
-        <w:t>journey</w:t>
-      </w:r>
-      <w:proofErr w:type="gramEnd"/>
-      <w:r>
-        <w:t xml:space="preserve"> has honed his skills in software engineering, algorithms, and mathematical computing. Erik’s technical expertise includes Python, C/C++, C#, SQL, and Haskell, along with experience in </w:t>
-      </w:r>
-      <w:r>
-        <w:t xml:space="preserve">Python </w:t>
-      </w:r>
-      <w:r>
-        <w:t xml:space="preserve">libraries such as </w:t>
-      </w:r>
-      <w:proofErr w:type="spellStart"/>
-      <w:r>
-        <w:t>MatPlotLib</w:t>
-      </w:r>
-      <w:proofErr w:type="spellEnd"/>
-      <w:r>
-        <w:t xml:space="preserve">, </w:t>
-      </w:r>
-      <w:proofErr w:type="spellStart"/>
-      <w:r>
-        <w:t>PyEDA</w:t>
-      </w:r>
-      <w:proofErr w:type="spellEnd"/>
-      <w:r>
-        <w:t xml:space="preserve">, and </w:t>
-      </w:r>
-      <w:proofErr w:type="spellStart"/>
-      <w:r>
-        <w:t>PyQT</w:t>
-      </w:r>
-      <w:proofErr w:type="spellEnd"/>
-      <w:r>
-        <w:t xml:space="preserve">. His responsibilities include </w:t>
-      </w:r>
-      <w:r>
-        <w:t xml:space="preserve">managing data structures, </w:t>
-      </w:r>
-      <w:r>
-        <w:t>debugging,</w:t>
-      </w:r>
-      <w:r>
-        <w:t xml:space="preserve"> project management,</w:t>
-      </w:r>
-      <w:r>
-        <w:t xml:space="preserve"> and integrating mathematical algorithms into the system.</w:t>
-      </w:r>
-    </w:p>
-    <w:p>
-      <w:pPr>
-        <w:pStyle w:val="Heading2"/>
-        <w:rPr>
-          <w:rStyle w:val="Strong"/>
-          <w:b/>
-        </w:rPr>
-      </w:pPr>
-      <w:bookmarkStart w:id="9" w:name="_Toc192934449"/>
-      <w:r>
-        <w:rPr>
-          <w:rStyle w:val="Strong"/>
-          <w:b/>
-        </w:rPr>
-        <w:t>Kyler Kupp</w:t>
-      </w:r>
-      <w:bookmarkEnd w:id="9"/>
-    </w:p>
-    <w:p>
-      <w:r>
-        <w:t xml:space="preserve">Kyler Kupp is a driven computer science student at Washington State University, aiming to complete his degree in 2025. He combines academic excellence with hands-on industry experience, having worked as a Software Engineer Intern at Monson Fruit Company. In this role, Kyler developed monitoring programs, automated reporting systems, and contributed to software managing critical production processes. His technical toolkit includes proficiency in Python, C#, SQL, and JavaScript, with familiarity in libraries like </w:t>
-      </w:r>
-      <w:proofErr w:type="spellStart"/>
-      <w:r>
-        <w:t>PyEDA</w:t>
-      </w:r>
-      <w:proofErr w:type="spellEnd"/>
-      <w:r>
-        <w:t xml:space="preserve"> and SFML. Kyler is responsible for </w:t>
-      </w:r>
-      <w:r>
-        <w:t>UI</w:t>
-      </w:r>
-      <w:r>
-        <w:t>/UX</w:t>
-      </w:r>
-      <w:r>
-        <w:t xml:space="preserve">, </w:t>
-      </w:r>
-      <w:r>
-        <w:t xml:space="preserve">stakeholder relations, and </w:t>
-      </w:r>
-      <w:r>
-        <w:t xml:space="preserve">documentation </w:t>
-      </w:r>
-      <w:r>
-        <w:t>oversight</w:t>
-      </w:r>
-      <w:r>
-        <w:t>.</w:t>
-      </w:r>
-    </w:p>
-    <w:p>
-      <w:pPr>
-        <w:pStyle w:val="Heading1"/>
-      </w:pPr>
-      <w:bookmarkStart w:id="10" w:name="_b66lqfs9p8ml"/>
-      <w:bookmarkStart w:id="11" w:name="_Toc192934450"/>
+      </w:pPr>
+      <w:bookmarkStart w:id="10" w:name="_Toc192934451"/>
+      <w:r>
+        <w:t>System Specification</w:t>
+      </w:r>
       <w:bookmarkEnd w:id="10"/>
-      <w:r>
-        <w:t>Project Requirements</w:t>
-      </w:r>
-      <w:bookmarkEnd w:id="11"/>
-    </w:p>
-    <w:p>
-      <w:pPr>
-        <w:spacing w:line="240" w:lineRule="auto"/>
-        <w:rPr>
-          <w:color w:val="000000" w:themeColor="text1"/>
-        </w:rPr>
-      </w:pPr>
-      <w:r>
-        <w:rPr>
-          <w:color w:val="000000" w:themeColor="text1"/>
-        </w:rPr>
-        <w:t>When plants breathe, they take carbon dioxide (CO</w:t>
-      </w:r>
-      <w:r>
-        <w:rPr>
-          <w:color w:val="000000" w:themeColor="text1"/>
-          <w:vertAlign w:val="subscript"/>
-        </w:rPr>
-        <w:t>2</w:t>
-      </w:r>
-      <w:r>
-        <w:rPr>
-          <w:color w:val="000000" w:themeColor="text1"/>
-        </w:rPr>
-        <w:t>) out of the air and replace it with oxygen (O</w:t>
-      </w:r>
-      <w:r>
-        <w:rPr>
-          <w:color w:val="000000" w:themeColor="text1"/>
-          <w:vertAlign w:val="subscript"/>
-        </w:rPr>
-        <w:t>2</w:t>
-      </w:r>
-      <w:r>
-        <w:rPr>
-          <w:color w:val="000000" w:themeColor="text1"/>
-        </w:rPr>
-        <w:t xml:space="preserve">). Determining what affects plants’ respiration rate, or their breathing rate, is incredibly valuable data. These factors point backwards in time, reflecting causes for evolutionary trends, and forwards in time, providing opportunities to improve agriculture. We can use a mass </w:t>
-      </w:r>
-      <w:r>
-        <w:rPr>
-          <w:color w:val="000000" w:themeColor="text1"/>
-        </w:rPr>
-        <w:lastRenderedPageBreak/>
-        <w:t xml:space="preserve">spectrometer to measure this breathing rate. The mass spectrometer measures </w:t>
-      </w:r>
-      <w:r>
-        <w:rPr>
-          <w:color w:val="000000" w:themeColor="text1"/>
-        </w:rPr>
-        <w:t xml:space="preserve">volumes of </w:t>
-      </w:r>
-      <w:proofErr w:type="gramStart"/>
-      <w:r>
-        <w:rPr>
-          <w:color w:val="000000" w:themeColor="text1"/>
-        </w:rPr>
-        <w:t>gasses</w:t>
-      </w:r>
-      <w:proofErr w:type="gramEnd"/>
-      <w:r>
-        <w:rPr>
-          <w:color w:val="000000" w:themeColor="text1"/>
-        </w:rPr>
-        <w:t>, enabling us to see the flow of carbon dioxide and oxygen, and even different isotopes</w:t>
-      </w:r>
-      <w:r>
-        <w:rPr>
-          <w:color w:val="000000" w:themeColor="text1"/>
-        </w:rPr>
-        <w:t>.</w:t>
-      </w:r>
-    </w:p>
-    <w:p>
-      <w:pPr>
-        <w:spacing w:line="240" w:lineRule="auto"/>
-        <w:rPr>
-          <w:color w:val="000000" w:themeColor="text1"/>
-        </w:rPr>
-      </w:pPr>
-      <w:r>
-        <w:rPr>
-          <w:color w:val="000000" w:themeColor="text1"/>
-        </w:rPr>
-        <w:t xml:space="preserve">The Cousins Photosynthesis Lab in the School of Biological Sciences at Washington State University uses one of these mass spectrometers. These instruments are complicated devices, requiring complex calculations for calibration. The lab uses proprietary software from the mass spectrometer’s manufacturer, but that software outputs massive amounts of data over the course of a multi-hour lab, most of which isn’t needed. This problem has been partially solved with the creation of a Python desktop application, but this application is not perfect. Our task is to improve this application. This application currently faces small </w:t>
-      </w:r>
-      <w:proofErr w:type="gramStart"/>
-      <w:r>
-        <w:rPr>
-          <w:color w:val="000000" w:themeColor="text1"/>
-        </w:rPr>
-        <w:t>bugs, and</w:t>
-      </w:r>
-      <w:proofErr w:type="gramEnd"/>
-      <w:r>
-        <w:rPr>
-          <w:color w:val="000000" w:themeColor="text1"/>
-        </w:rPr>
-        <w:t xml:space="preserve"> only works for one instrument. The application is also in </w:t>
-      </w:r>
-      <w:proofErr w:type="gramStart"/>
-      <w:r>
-        <w:rPr>
-          <w:color w:val="000000" w:themeColor="text1"/>
-        </w:rPr>
-        <w:t>process</w:t>
-      </w:r>
-      <w:proofErr w:type="gramEnd"/>
-      <w:r>
-        <w:rPr>
-          <w:color w:val="000000" w:themeColor="text1"/>
-        </w:rPr>
-        <w:t xml:space="preserve"> of a UI upgrade. </w:t>
-      </w:r>
-      <w:proofErr w:type="gramStart"/>
-      <w:r>
-        <w:rPr>
-          <w:color w:val="000000" w:themeColor="text1"/>
-        </w:rPr>
-        <w:t>There’s</w:t>
-      </w:r>
-      <w:proofErr w:type="gramEnd"/>
-      <w:r>
-        <w:rPr>
-          <w:color w:val="000000" w:themeColor="text1"/>
-        </w:rPr>
-        <w:t xml:space="preserve"> also a few non-spectrometer instruments in the lab </w:t>
-      </w:r>
-      <w:proofErr w:type="gramStart"/>
-      <w:r>
-        <w:rPr>
-          <w:color w:val="000000" w:themeColor="text1"/>
-        </w:rPr>
-        <w:t>that are</w:t>
-      </w:r>
-      <w:proofErr w:type="gramEnd"/>
-      <w:r>
-        <w:rPr>
-          <w:color w:val="000000" w:themeColor="text1"/>
-        </w:rPr>
-        <w:t xml:space="preserve"> provide similar data, that would be easier to use if their data-streams were combined.</w:t>
-      </w:r>
-    </w:p>
-    <w:p>
-      <w:pPr>
-        <w:pStyle w:val="Heading2"/>
-      </w:pPr>
-      <w:bookmarkStart w:id="12" w:name="_Toc192934451"/>
-      <w:r>
-        <w:t>System Specification</w:t>
-      </w:r>
-      <w:bookmarkEnd w:id="12"/>
     </w:p>
     <w:p>
       <w:pPr>
@@ -3529,35 +3366,7 @@
               <w:rPr>
                 <w:color w:val="000000" w:themeColor="text1"/>
               </w:rPr>
-              <w:t xml:space="preserve">The system must visually present </w:t>
-            </w:r>
-            <w:proofErr w:type="gramStart"/>
-            <w:r>
-              <w:rPr>
-                <w:color w:val="000000" w:themeColor="text1"/>
-              </w:rPr>
-              <w:t>mean</w:t>
-            </w:r>
-            <w:proofErr w:type="gramEnd"/>
-            <w:r>
-              <w:rPr>
-                <w:color w:val="000000" w:themeColor="text1"/>
-              </w:rPr>
-              <w:t xml:space="preserve"> bars in the center of the graph window. These vertical bars must be movable by the user so that a segment of data can be selected to calculate the </w:t>
-            </w:r>
-            <w:proofErr w:type="gramStart"/>
-            <w:r>
-              <w:rPr>
-                <w:color w:val="000000" w:themeColor="text1"/>
-              </w:rPr>
-              <w:t>mean</w:t>
-            </w:r>
-            <w:proofErr w:type="gramEnd"/>
-            <w:r>
-              <w:rPr>
-                <w:color w:val="000000" w:themeColor="text1"/>
-              </w:rPr>
-              <w:t xml:space="preserve"> for.</w:t>
+              <w:t>The system must visually present mean bars in the center of the graph window. These vertical bars must be movable by the user so that a segment of data can be selected to calculate the mean for.</w:t>
             </w:r>
           </w:p>
         </w:tc>
@@ -3875,7 +3684,6 @@
               <w:rPr>
                 <w:color w:val="000000" w:themeColor="text1"/>
               </w:rPr>
-              <w:lastRenderedPageBreak/>
               <w:t>Priority</w:t>
             </w:r>
           </w:p>
@@ -4042,6 +3850,7 @@
               <w:rPr>
                 <w:color w:val="000000" w:themeColor="text1"/>
               </w:rPr>
+              <w:lastRenderedPageBreak/>
               <w:t>Source</w:t>
             </w:r>
           </w:p>
@@ -4915,21 +4724,7 @@
               <w:rPr>
                 <w:color w:val="000000" w:themeColor="text1"/>
               </w:rPr>
-              <w:t xml:space="preserve"> graph of the application. The user should be able to move the bars to encapsulate a desired segment of data from which the </w:t>
-            </w:r>
-            <w:proofErr w:type="gramStart"/>
-            <w:r>
-              <w:rPr>
-                <w:color w:val="000000" w:themeColor="text1"/>
-              </w:rPr>
-              <w:t>mean</w:t>
-            </w:r>
-            <w:proofErr w:type="gramEnd"/>
-            <w:r>
-              <w:rPr>
-                <w:color w:val="000000" w:themeColor="text1"/>
-              </w:rPr>
-              <w:t xml:space="preserve"> can be calculated.</w:t>
+              <w:t xml:space="preserve"> graph of the application. The user should be able to move the bars to encapsulate a desired segment of data from which the mean can be calculated.</w:t>
             </w:r>
             <w:r>
               <w:rPr>
@@ -5332,7 +5127,6 @@
                 <w:bCs/>
                 <w:color w:val="000000" w:themeColor="text1"/>
               </w:rPr>
-              <w:lastRenderedPageBreak/>
               <w:t>Functional</w:t>
             </w:r>
           </w:p>
@@ -5531,6 +5325,7 @@
               <w:rPr>
                 <w:color w:val="000000" w:themeColor="text1"/>
               </w:rPr>
+              <w:lastRenderedPageBreak/>
               <w:t>Priority</w:t>
             </w:r>
           </w:p>
@@ -6123,21 +5918,7 @@
         <w:rPr>
           <w:color w:val="000000" w:themeColor="text1"/>
         </w:rPr>
-        <w:t xml:space="preserve">Our project exists in the context of academic plant biology </w:t>
-      </w:r>
-      <w:proofErr w:type="gramStart"/>
-      <w:r>
-        <w:rPr>
-          <w:color w:val="000000" w:themeColor="text1"/>
-        </w:rPr>
-        <w:t>research, and</w:t>
-      </w:r>
-      <w:proofErr w:type="gramEnd"/>
-      <w:r>
-        <w:rPr>
-          <w:color w:val="000000" w:themeColor="text1"/>
-        </w:rPr>
-        <w:t xml:space="preserve"> thus has several ideals and values it strives to represent and uphold. These ideals don’t necessarily describe what the program </w:t>
+        <w:t xml:space="preserve">Our project exists in the context of academic plant biology research, and thus has several ideals and values it strives to represent and uphold. These ideals don’t necessarily describe what the program </w:t>
       </w:r>
       <w:r>
         <w:rPr>
@@ -6195,35 +5976,7 @@
         <w:rPr>
           <w:color w:val="000000" w:themeColor="text1"/>
         </w:rPr>
-        <w:t xml:space="preserve">The system shall look like a modern </w:t>
-      </w:r>
-      <w:proofErr w:type="gramStart"/>
-      <w:r>
-        <w:rPr>
-          <w:color w:val="000000" w:themeColor="text1"/>
-        </w:rPr>
-        <w:t>2020’s</w:t>
-      </w:r>
-      <w:proofErr w:type="gramEnd"/>
-      <w:r>
-        <w:rPr>
-          <w:color w:val="000000" w:themeColor="text1"/>
-        </w:rPr>
-        <w:t xml:space="preserve"> program. PyQt5’s baseline UI elements </w:t>
-      </w:r>
-      <w:proofErr w:type="gramStart"/>
-      <w:r>
-        <w:rPr>
-          <w:color w:val="000000" w:themeColor="text1"/>
-        </w:rPr>
-        <w:t>meets</w:t>
-      </w:r>
-      <w:proofErr w:type="gramEnd"/>
-      <w:r>
-        <w:rPr>
-          <w:color w:val="000000" w:themeColor="text1"/>
-        </w:rPr>
-        <w:t xml:space="preserve"> this standard</w:t>
+        <w:t>The system shall look like a modern 2020’s program. PyQt5’s baseline UI elements meets this standard</w:t>
       </w:r>
     </w:p>
     <w:p>
@@ -6400,7 +6153,6 @@
         <w:rPr>
           <w:color w:val="000000" w:themeColor="text1"/>
         </w:rPr>
-        <w:lastRenderedPageBreak/>
         <w:t xml:space="preserve">The system shall accurately calculate and portray data. The instruments have their own levels of accuracy, so maintenance of significant figures </w:t>
       </w:r>
       <w:r>
@@ -6451,6 +6203,7 @@
         <w:rPr>
           <w:color w:val="000000" w:themeColor="text1"/>
         </w:rPr>
+        <w:lastRenderedPageBreak/>
         <w:t xml:space="preserve">Each module shall use compatible </w:t>
       </w:r>
       <w:r>
@@ -6724,7 +6477,6 @@
               <w:spacing w:after="200" w:line="276" w:lineRule="auto"/>
             </w:pPr>
             <w:r>
-              <w:lastRenderedPageBreak/>
               <w:t>Actors:</w:t>
             </w:r>
           </w:p>
@@ -6770,6 +6522,7 @@
               <w:spacing w:after="200" w:line="276" w:lineRule="auto"/>
             </w:pPr>
             <w:r>
+              <w:lastRenderedPageBreak/>
               <w:t>Pre-condition:</w:t>
             </w:r>
           </w:p>
@@ -6966,13 +6719,8 @@
               </w:numPr>
               <w:spacing w:line="276" w:lineRule="auto"/>
             </w:pPr>
-            <w:proofErr w:type="gramStart"/>
-            <w:r>
-              <w:t>Selects</w:t>
-            </w:r>
-            <w:proofErr w:type="gramEnd"/>
-            <w:r>
-              <w:t xml:space="preserve"> calculate Bicarbonate/CO2 button.</w:t>
+            <w:r>
+              <w:t>Selects calculate Bicarbonate/CO2 button.</w:t>
             </w:r>
           </w:p>
           <w:p>
@@ -7280,13 +7028,8 @@
             <w:pPr>
               <w:spacing w:after="200" w:line="276" w:lineRule="auto"/>
             </w:pPr>
-            <w:proofErr w:type="gramStart"/>
-            <w:r>
-              <w:t>File</w:t>
-            </w:r>
-            <w:proofErr w:type="gramEnd"/>
-            <w:r>
-              <w:t xml:space="preserve"> path to data folder has been selected.</w:t>
+            <w:r>
+              <w:t>File path to data folder has been selected.</w:t>
             </w:r>
           </w:p>
         </w:tc>
@@ -7487,13 +7230,8 @@
               </w:numPr>
               <w:spacing w:line="276" w:lineRule="auto"/>
             </w:pPr>
-            <w:proofErr w:type="gramStart"/>
-            <w:r>
-              <w:t>User is</w:t>
-            </w:r>
-            <w:proofErr w:type="gramEnd"/>
-            <w:r>
-              <w:t xml:space="preserve"> prompted to select new file path.</w:t>
+            <w:r>
+              <w:t>User is prompted to select new file path.</w:t>
             </w:r>
           </w:p>
         </w:tc>
@@ -7732,13 +7470,8 @@
             <w:pPr>
               <w:spacing w:after="200" w:line="276" w:lineRule="auto"/>
             </w:pPr>
-            <w:proofErr w:type="gramStart"/>
-            <w:r>
-              <w:t>File</w:t>
-            </w:r>
-            <w:proofErr w:type="gramEnd"/>
-            <w:r>
-              <w:t xml:space="preserve"> path to data folder has been selected. File path to output folder has also been selected.</w:t>
+            <w:r>
+              <w:t>File path to data folder has been selected. File path to output folder has also been selected.</w:t>
             </w:r>
           </w:p>
         </w:tc>
@@ -7763,7 +7496,6 @@
               <w:spacing w:line="276" w:lineRule="auto"/>
             </w:pPr>
             <w:r>
-              <w:lastRenderedPageBreak/>
               <w:t>Post-condition</w:t>
             </w:r>
           </w:p>
@@ -7865,6 +7597,7 @@
               <w:rPr>
                 <w:color w:val="000000" w:themeColor="text1"/>
               </w:rPr>
+              <w:lastRenderedPageBreak/>
               <w:t>Selects output folder.</w:t>
             </w:r>
           </w:p>
@@ -7929,6 +7662,7 @@
               <w:spacing w:line="276" w:lineRule="auto"/>
             </w:pPr>
             <w:r>
+              <w:lastRenderedPageBreak/>
               <w:t>Alternative Flow</w:t>
             </w:r>
           </w:p>
@@ -7967,15 +7701,7 @@
               <w:spacing w:line="276" w:lineRule="auto"/>
             </w:pPr>
             <w:r>
-              <w:t xml:space="preserve">Error </w:t>
-            </w:r>
-            <w:proofErr w:type="gramStart"/>
-            <w:r>
-              <w:t>message is</w:t>
-            </w:r>
-            <w:proofErr w:type="gramEnd"/>
-            <w:r>
-              <w:t xml:space="preserve"> displayed.</w:t>
+              <w:t>Error message is displayed.</w:t>
             </w:r>
           </w:p>
           <w:p>
@@ -7987,13 +7713,8 @@
               </w:numPr>
               <w:spacing w:line="276" w:lineRule="auto"/>
             </w:pPr>
-            <w:proofErr w:type="gramStart"/>
-            <w:r>
-              <w:t>User</w:t>
-            </w:r>
-            <w:proofErr w:type="gramEnd"/>
-            <w:r>
-              <w:t xml:space="preserve"> may select a new input file.</w:t>
+            <w:r>
+              <w:t>User may select a new input file.</w:t>
             </w:r>
           </w:p>
         </w:tc>
@@ -8272,19 +7993,11 @@
                 <w:color w:val="000000" w:themeColor="text1"/>
               </w:rPr>
             </w:pPr>
-            <w:proofErr w:type="gramStart"/>
-            <w:r>
-              <w:rPr>
-                <w:color w:val="000000" w:themeColor="text1"/>
-              </w:rPr>
-              <w:t>File</w:t>
-            </w:r>
-            <w:proofErr w:type="gramEnd"/>
-            <w:r>
-              <w:rPr>
-                <w:color w:val="000000" w:themeColor="text1"/>
-              </w:rPr>
-              <w:t xml:space="preserve"> path has been set. Confirmation message is displayed.</w:t>
+            <w:r>
+              <w:rPr>
+                <w:color w:val="000000" w:themeColor="text1"/>
+              </w:rPr>
+              <w:t>File path has been set. Confirmation message is displayed.</w:t>
             </w:r>
           </w:p>
         </w:tc>
@@ -8408,13 +8121,8 @@
               </w:numPr>
               <w:spacing w:line="276" w:lineRule="auto"/>
             </w:pPr>
-            <w:proofErr w:type="gramStart"/>
-            <w:r>
-              <w:t>Invalid</w:t>
-            </w:r>
-            <w:proofErr w:type="gramEnd"/>
-            <w:r>
-              <w:t xml:space="preserve"> input file is encountered.</w:t>
+            <w:r>
+              <w:t>Invalid input file is encountered.</w:t>
             </w:r>
           </w:p>
           <w:p>
@@ -8427,15 +8135,7 @@
               <w:spacing w:line="276" w:lineRule="auto"/>
             </w:pPr>
             <w:r>
-              <w:t xml:space="preserve">Error </w:t>
-            </w:r>
-            <w:proofErr w:type="gramStart"/>
-            <w:r>
-              <w:t>message is</w:t>
-            </w:r>
-            <w:proofErr w:type="gramEnd"/>
-            <w:r>
-              <w:t xml:space="preserve"> displayed.</w:t>
+              <w:t>Error message is displayed.</w:t>
             </w:r>
           </w:p>
           <w:p>
@@ -8447,13 +8147,8 @@
               </w:numPr>
               <w:spacing w:line="276" w:lineRule="auto"/>
             </w:pPr>
-            <w:proofErr w:type="gramStart"/>
-            <w:r>
-              <w:t>User</w:t>
-            </w:r>
-            <w:proofErr w:type="gramEnd"/>
-            <w:r>
-              <w:t xml:space="preserve"> may select a new input file.</w:t>
+            <w:r>
+              <w:t>User may select a new input file.</w:t>
             </w:r>
           </w:p>
         </w:tc>
@@ -8684,13 +8379,8 @@
             <w:pPr>
               <w:spacing w:after="200" w:line="276" w:lineRule="auto"/>
             </w:pPr>
-            <w:proofErr w:type="gramStart"/>
-            <w:r>
-              <w:t>Input</w:t>
-            </w:r>
-            <w:proofErr w:type="gramEnd"/>
-            <w:r>
-              <w:t xml:space="preserve"> file has been selected. Plotting has been started.</w:t>
+            <w:r>
+              <w:t>Input file has been selected. Plotting has been started.</w:t>
             </w:r>
           </w:p>
         </w:tc>
@@ -8741,35 +8431,7 @@
               <w:rPr>
                 <w:color w:val="000000" w:themeColor="text1"/>
               </w:rPr>
-              <w:t xml:space="preserve">Graphs are filled </w:t>
-            </w:r>
-            <w:proofErr w:type="gramStart"/>
-            <w:r>
-              <w:rPr>
-                <w:color w:val="000000" w:themeColor="text1"/>
-              </w:rPr>
-              <w:t>by</w:t>
-            </w:r>
-            <w:proofErr w:type="gramEnd"/>
-            <w:r>
-              <w:rPr>
-                <w:color w:val="000000" w:themeColor="text1"/>
-              </w:rPr>
-              <w:t xml:space="preserve"> plotted data. User is notified that </w:t>
-            </w:r>
-            <w:proofErr w:type="gramStart"/>
-            <w:r>
-              <w:rPr>
-                <w:color w:val="000000" w:themeColor="text1"/>
-              </w:rPr>
-              <w:t>end</w:t>
-            </w:r>
-            <w:proofErr w:type="gramEnd"/>
-            <w:r>
-              <w:rPr>
-                <w:color w:val="000000" w:themeColor="text1"/>
-              </w:rPr>
-              <w:t xml:space="preserve"> of data source has been reached.</w:t>
+              <w:t>Graphs are filled by plotted data. User is notified that end of data source has been reached.</w:t>
             </w:r>
           </w:p>
         </w:tc>
@@ -8882,21 +8544,7 @@
               <w:rPr>
                 <w:color w:val="000000" w:themeColor="text1"/>
               </w:rPr>
-              <w:t xml:space="preserve">User is notified that </w:t>
-            </w:r>
-            <w:proofErr w:type="gramStart"/>
-            <w:r>
-              <w:rPr>
-                <w:color w:val="000000" w:themeColor="text1"/>
-              </w:rPr>
-              <w:t>end</w:t>
-            </w:r>
-            <w:proofErr w:type="gramEnd"/>
-            <w:r>
-              <w:rPr>
-                <w:color w:val="000000" w:themeColor="text1"/>
-              </w:rPr>
-              <w:t xml:space="preserve"> of data source has been reached.</w:t>
+              <w:t>User is notified that end of data source has been reached.</w:t>
             </w:r>
           </w:p>
         </w:tc>
@@ -8945,13 +8593,8 @@
               </w:numPr>
               <w:spacing w:line="276" w:lineRule="auto"/>
             </w:pPr>
-            <w:proofErr w:type="gramStart"/>
-            <w:r>
-              <w:t>Invalid</w:t>
-            </w:r>
-            <w:proofErr w:type="gramEnd"/>
-            <w:r>
-              <w:t xml:space="preserve"> input file is encountered.</w:t>
+            <w:r>
+              <w:t>Invalid input file is encountered.</w:t>
             </w:r>
           </w:p>
           <w:p>
@@ -8964,15 +8607,7 @@
               <w:spacing w:line="276" w:lineRule="auto"/>
             </w:pPr>
             <w:r>
-              <w:t xml:space="preserve">Error </w:t>
-            </w:r>
-            <w:proofErr w:type="gramStart"/>
-            <w:r>
-              <w:t>message is</w:t>
-            </w:r>
-            <w:proofErr w:type="gramEnd"/>
-            <w:r>
-              <w:t xml:space="preserve"> displayed.</w:t>
+              <w:t>Error message is displayed.</w:t>
             </w:r>
           </w:p>
           <w:p>
@@ -8984,13 +8619,8 @@
               </w:numPr>
               <w:spacing w:line="276" w:lineRule="auto"/>
             </w:pPr>
-            <w:proofErr w:type="gramStart"/>
-            <w:r>
-              <w:t>User</w:t>
-            </w:r>
-            <w:proofErr w:type="gramEnd"/>
-            <w:r>
-              <w:t xml:space="preserve"> may try plotting again.</w:t>
+            <w:r>
+              <w:t>User may try plotting again.</w:t>
             </w:r>
           </w:p>
         </w:tc>
@@ -9105,6 +8735,7 @@
               <w:spacing w:after="200" w:line="276" w:lineRule="auto"/>
             </w:pPr>
             <w:r>
+              <w:lastRenderedPageBreak/>
               <w:t>Use Case</w:t>
             </w:r>
           </w:p>
@@ -9430,15 +9061,7 @@
               <w:spacing w:line="276" w:lineRule="auto"/>
             </w:pPr>
             <w:r>
-              <w:t xml:space="preserve">Zooming is limited </w:t>
-            </w:r>
-            <w:proofErr w:type="gramStart"/>
-            <w:r>
-              <w:t>by</w:t>
-            </w:r>
-            <w:proofErr w:type="gramEnd"/>
-            <w:r>
-              <w:t xml:space="preserve"> maximum size.</w:t>
+              <w:t>Zooming is limited by maximum size.</w:t>
             </w:r>
           </w:p>
         </w:tc>
@@ -9670,23 +9293,7 @@
               <w:spacing w:after="200" w:line="276" w:lineRule="auto"/>
             </w:pPr>
             <w:r>
-              <w:t xml:space="preserve">Input </w:t>
-            </w:r>
-            <w:proofErr w:type="gramStart"/>
-            <w:r>
-              <w:t>file has</w:t>
-            </w:r>
-            <w:proofErr w:type="gramEnd"/>
-            <w:r>
-              <w:t xml:space="preserve"> been </w:t>
-            </w:r>
-            <w:proofErr w:type="gramStart"/>
-            <w:r>
-              <w:t>selected</w:t>
-            </w:r>
-            <w:proofErr w:type="gramEnd"/>
-            <w:r>
-              <w:t xml:space="preserve"> and data stream has not run out</w:t>
+              <w:t>Input file has been selected and data stream has not run out</w:t>
             </w:r>
           </w:p>
         </w:tc>
@@ -9733,19 +9340,11 @@
                 <w:color w:val="000000" w:themeColor="text1"/>
               </w:rPr>
             </w:pPr>
-            <w:proofErr w:type="gramStart"/>
-            <w:r>
-              <w:rPr>
-                <w:color w:val="000000" w:themeColor="text1"/>
-              </w:rPr>
-              <w:t>Speed</w:t>
-            </w:r>
-            <w:proofErr w:type="gramEnd"/>
-            <w:r>
-              <w:rPr>
-                <w:color w:val="000000" w:themeColor="text1"/>
-              </w:rPr>
-              <w:t xml:space="preserve"> at which data is plotted is changed.</w:t>
+            <w:r>
+              <w:rPr>
+                <w:color w:val="000000" w:themeColor="text1"/>
+              </w:rPr>
+              <w:t>Speed at which data is plotted is changed.</w:t>
             </w:r>
           </w:p>
         </w:tc>
@@ -9854,19 +9453,11 @@
                 <w:color w:val="000000" w:themeColor="text1"/>
               </w:rPr>
             </w:pPr>
-            <w:proofErr w:type="gramStart"/>
-            <w:r>
-              <w:rPr>
-                <w:color w:val="000000" w:themeColor="text1"/>
-              </w:rPr>
-              <w:t>Speed</w:t>
-            </w:r>
-            <w:proofErr w:type="gramEnd"/>
-            <w:r>
-              <w:rPr>
-                <w:color w:val="000000" w:themeColor="text1"/>
-              </w:rPr>
-              <w:t xml:space="preserve"> at which data is plotted to graph changes appropriately.</w:t>
+            <w:r>
+              <w:rPr>
+                <w:color w:val="000000" w:themeColor="text1"/>
+              </w:rPr>
+              <w:t>Speed at which data is plotted to graph changes appropriately.</w:t>
             </w:r>
           </w:p>
         </w:tc>
@@ -9928,13 +9519,8 @@
               </w:numPr>
               <w:spacing w:line="276" w:lineRule="auto"/>
             </w:pPr>
-            <w:proofErr w:type="gramStart"/>
-            <w:r>
-              <w:t>User is</w:t>
-            </w:r>
-            <w:proofErr w:type="gramEnd"/>
-            <w:r>
-              <w:t xml:space="preserve"> notified and must start over plotting.</w:t>
+            <w:r>
+              <w:t>User is notified and must start over plotting.</w:t>
             </w:r>
           </w:p>
         </w:tc>
@@ -10166,23 +9752,7 @@
               <w:spacing w:after="200" w:line="276" w:lineRule="auto"/>
             </w:pPr>
             <w:r>
-              <w:t xml:space="preserve">Input </w:t>
-            </w:r>
-            <w:proofErr w:type="gramStart"/>
-            <w:r>
-              <w:t>file has</w:t>
-            </w:r>
-            <w:proofErr w:type="gramEnd"/>
-            <w:r>
-              <w:t xml:space="preserve"> been </w:t>
-            </w:r>
-            <w:proofErr w:type="gramStart"/>
-            <w:r>
-              <w:t>selected</w:t>
-            </w:r>
-            <w:proofErr w:type="gramEnd"/>
-            <w:r>
-              <w:t xml:space="preserve"> and data has been plotted to graph.</w:t>
+              <w:t>Input file has been selected and data has been plotted to graph.</w:t>
             </w:r>
           </w:p>
         </w:tc>
@@ -10371,7 +9941,6 @@
               <w:spacing w:line="276" w:lineRule="auto"/>
             </w:pPr>
             <w:r>
-              <w:lastRenderedPageBreak/>
               <w:t>Alternative Flow</w:t>
             </w:r>
           </w:p>
@@ -10423,6 +9992,7 @@
               <w:spacing w:after="200" w:line="276" w:lineRule="auto"/>
             </w:pPr>
             <w:r>
+              <w:lastRenderedPageBreak/>
               <w:t>Related Requirements</w:t>
             </w:r>
           </w:p>
@@ -10629,15 +10199,7 @@
               <w:spacing w:after="200" w:line="276" w:lineRule="auto"/>
             </w:pPr>
             <w:r>
-              <w:t xml:space="preserve">Input file has been </w:t>
-            </w:r>
-            <w:proofErr w:type="gramStart"/>
-            <w:r>
-              <w:t>selected</w:t>
-            </w:r>
-            <w:proofErr w:type="gramEnd"/>
-            <w:r>
-              <w:t xml:space="preserve"> and data has been plotted to graph. Mean bars have been selected and adjusted to the desired location.</w:t>
+              <w:t>Input file has been selected and data has been plotted to graph. Mean bars have been selected and adjusted to the desired location.</w:t>
             </w:r>
           </w:p>
         </w:tc>
@@ -10778,19 +10340,11 @@
                 <w:color w:val="000000" w:themeColor="text1"/>
               </w:rPr>
             </w:pPr>
-            <w:proofErr w:type="gramStart"/>
-            <w:r>
-              <w:rPr>
-                <w:color w:val="000000" w:themeColor="text1"/>
-              </w:rPr>
-              <w:t>Selects</w:t>
-            </w:r>
-            <w:proofErr w:type="gramEnd"/>
-            <w:r>
-              <w:rPr>
-                <w:color w:val="000000" w:themeColor="text1"/>
-              </w:rPr>
-              <w:t xml:space="preserve"> Mean Bar option.</w:t>
+            <w:r>
+              <w:rPr>
+                <w:color w:val="000000" w:themeColor="text1"/>
+              </w:rPr>
+              <w:t>Selects Mean Bar option.</w:t>
             </w:r>
           </w:p>
           <w:p>
@@ -10897,15 +10451,7 @@
               <w:spacing w:line="276" w:lineRule="auto"/>
             </w:pPr>
             <w:r>
-              <w:t xml:space="preserve">If </w:t>
-            </w:r>
-            <w:proofErr w:type="gramStart"/>
-            <w:r>
-              <w:t>empty</w:t>
-            </w:r>
-            <w:proofErr w:type="gramEnd"/>
-            <w:r>
-              <w:t xml:space="preserve"> data segment is selected, user is prompted to select a new segment.</w:t>
+              <w:t>If empty data segment is selected, user is prompted to select a new segment.</w:t>
             </w:r>
           </w:p>
         </w:tc>
@@ -11159,13 +10705,8 @@
             <w:pPr>
               <w:spacing w:after="200" w:line="276" w:lineRule="auto"/>
             </w:pPr>
-            <w:proofErr w:type="spellStart"/>
-            <w:r>
-              <w:t>EZView</w:t>
-            </w:r>
-            <w:proofErr w:type="spellEnd"/>
-            <w:r>
-              <w:t xml:space="preserve"> data spool</w:t>
+            <w:r>
+              <w:t>EZView data spool</w:t>
             </w:r>
             <w:r>
               <w:t xml:space="preserve"> file has been selected</w:t>
@@ -11219,21 +10760,7 @@
               <w:rPr>
                 <w:color w:val="000000" w:themeColor="text1"/>
               </w:rPr>
-              <w:t xml:space="preserve">A folder is created containing </w:t>
-            </w:r>
-            <w:proofErr w:type="gramStart"/>
-            <w:r>
-              <w:rPr>
-                <w:color w:val="000000" w:themeColor="text1"/>
-              </w:rPr>
-              <w:t>the data</w:t>
-            </w:r>
-            <w:proofErr w:type="gramEnd"/>
-            <w:r>
-              <w:rPr>
-                <w:color w:val="000000" w:themeColor="text1"/>
-              </w:rPr>
-              <w:t xml:space="preserve"> from the spool file in the format of modules 1-3</w:t>
+              <w:t>A folder is created containing the data from the spool file in the format of modules 1-3</w:t>
             </w:r>
           </w:p>
         </w:tc>
@@ -11401,21 +10928,7 @@
           <w:color w:val="000000" w:themeColor="text1"/>
         </w:rPr>
         <w:lastRenderedPageBreak/>
-        <w:t xml:space="preserve">As a Lab Researcher, I need to calculate the ratio of bicarbonate to carbon dioxide so that I can </w:t>
-      </w:r>
-      <w:proofErr w:type="gramStart"/>
-      <w:r>
-        <w:rPr>
-          <w:color w:val="000000" w:themeColor="text1"/>
-        </w:rPr>
-        <w:t>log</w:t>
-      </w:r>
-      <w:proofErr w:type="gramEnd"/>
-      <w:r>
-        <w:rPr>
-          <w:color w:val="000000" w:themeColor="text1"/>
-        </w:rPr>
-        <w:t xml:space="preserve"> the given output.</w:t>
+        <w:t>As a Lab Researcher, I need to calculate the ratio of bicarbonate to carbon dioxide so that I can log the given output.</w:t>
       </w:r>
     </w:p>
     <w:p>
@@ -11477,21 +10990,7 @@
         <w:rPr>
           <w:color w:val="000000" w:themeColor="text1"/>
         </w:rPr>
-        <w:t>When I click the button "</w:t>
-      </w:r>
-      <w:proofErr w:type="spellStart"/>
-      <w:r>
-        <w:rPr>
-          <w:color w:val="000000" w:themeColor="text1"/>
-        </w:rPr>
-        <w:t>BiCarb</w:t>
-      </w:r>
-      <w:proofErr w:type="spellEnd"/>
-      <w:r>
-        <w:rPr>
-          <w:color w:val="000000" w:themeColor="text1"/>
-        </w:rPr>
-        <w:t>/CO2"</w:t>
+        <w:t>When I click the button "BiCarb/CO2"</w:t>
       </w:r>
       <w:r>
         <w:br/>
@@ -11500,21 +10999,7 @@
         <w:rPr>
           <w:color w:val="000000" w:themeColor="text1"/>
         </w:rPr>
-        <w:t xml:space="preserve">Then the correct ratio of </w:t>
-      </w:r>
-      <w:proofErr w:type="spellStart"/>
-      <w:r>
-        <w:rPr>
-          <w:color w:val="000000" w:themeColor="text1"/>
-        </w:rPr>
-        <w:t>BiCarb</w:t>
-      </w:r>
-      <w:proofErr w:type="spellEnd"/>
-      <w:r>
-        <w:rPr>
-          <w:color w:val="000000" w:themeColor="text1"/>
-        </w:rPr>
-        <w:t>/CO2 will be computed and displayed.</w:t>
+        <w:t>Then the correct ratio of BiCarb/CO2 will be computed and displayed.</w:t>
       </w:r>
     </w:p>
     <w:p>
@@ -11597,21 +11082,7 @@
         <w:rPr>
           <w:color w:val="000000" w:themeColor="text1"/>
         </w:rPr>
-        <w:t>When I run module 3 (using the "start" or "</w:t>
-      </w:r>
-      <w:proofErr w:type="spellStart"/>
-      <w:r>
-        <w:rPr>
-          <w:color w:val="000000" w:themeColor="text1"/>
-        </w:rPr>
-        <w:t>unpause</w:t>
-      </w:r>
-      <w:proofErr w:type="spellEnd"/>
-      <w:r>
-        <w:rPr>
-          <w:color w:val="000000" w:themeColor="text1"/>
-        </w:rPr>
-        <w:t>" button)</w:t>
+        <w:t>When I run module 3 (using the "start" or "unpause" button)</w:t>
       </w:r>
       <w:r>
         <w:br/>
@@ -11700,38 +11171,16 @@
         <w:rPr>
           <w:color w:val="000000" w:themeColor="text1"/>
         </w:rPr>
-        <w:t xml:space="preserve">Given Instrument B (the second mass spectrometer) is outputting </w:t>
-      </w:r>
-      <w:proofErr w:type="gramStart"/>
-      <w:r>
-        <w:rPr>
-          <w:color w:val="000000" w:themeColor="text1"/>
-        </w:rPr>
-        <w:t>data, or</w:t>
-      </w:r>
-      <w:proofErr w:type="gramEnd"/>
-      <w:r>
-        <w:rPr>
-          <w:color w:val="000000" w:themeColor="text1"/>
-        </w:rPr>
-        <w:t xml:space="preserve"> has outputted data</w:t>
+        <w:t>Given Instrument B (the second mass spectrometer) is outputting data, or has outputted data</w:t>
       </w:r>
       <w:r>
         <w:br/>
       </w:r>
-      <w:proofErr w:type="spellStart"/>
-      <w:r>
-        <w:rPr>
-          <w:color w:val="000000" w:themeColor="text1"/>
-        </w:rPr>
-        <w:t>WhenI</w:t>
-      </w:r>
-      <w:proofErr w:type="spellEnd"/>
-      <w:r>
-        <w:rPr>
-          <w:color w:val="000000" w:themeColor="text1"/>
-        </w:rPr>
-        <w:t xml:space="preserve"> select the Instrument B option on module 1/2/3</w:t>
+      <w:r>
+        <w:rPr>
+          <w:color w:val="000000" w:themeColor="text1"/>
+        </w:rPr>
+        <w:t>WhenI select the Instrument B option on module 1/2/3</w:t>
       </w:r>
       <w:r>
         <w:br/>
@@ -11740,21 +11189,7 @@
         <w:rPr>
           <w:color w:val="000000" w:themeColor="text1"/>
         </w:rPr>
-        <w:t xml:space="preserve">And I select the Instrument B </w:t>
-      </w:r>
-      <w:proofErr w:type="spellStart"/>
-      <w:r>
-        <w:rPr>
-          <w:color w:val="000000" w:themeColor="text1"/>
-        </w:rPr>
-        <w:t>datastream</w:t>
-      </w:r>
-      <w:proofErr w:type="spellEnd"/>
-      <w:r>
-        <w:rPr>
-          <w:color w:val="000000" w:themeColor="text1"/>
-        </w:rPr>
-        <w:t xml:space="preserve"> (likely a directory)</w:t>
+        <w:t>And I select the Instrument B datastream (likely a directory)</w:t>
       </w:r>
       <w:r>
         <w:br/>
@@ -11779,25 +11214,206 @@
           <w:bCs/>
           <w:color w:val="000000" w:themeColor="text1"/>
         </w:rPr>
-        <w:t xml:space="preserve">User Story US4: </w:t>
-      </w:r>
-      <w:proofErr w:type="spellStart"/>
+        <w:t>User Story US4: Datastream Combining</w:t>
+      </w:r>
+    </w:p>
+    <w:p>
+      <w:pPr>
+        <w:spacing w:after="0" w:line="360" w:lineRule="auto"/>
+        <w:rPr>
+          <w:color w:val="000000" w:themeColor="text1"/>
+        </w:rPr>
+      </w:pPr>
+      <w:r>
+        <w:rPr>
+          <w:color w:val="000000" w:themeColor="text1"/>
+        </w:rPr>
+        <w:t>As a Data Researcher, I need data from the LI-COR Leaf-gas Exchange System, Tunable Diode Laser, and Picarro consolidated into one or more spreadsheets so that I can analyze the data more efficiently.</w:t>
+      </w:r>
+    </w:p>
+    <w:p>
+      <w:pPr>
+        <w:spacing w:after="0" w:line="360" w:lineRule="auto"/>
+        <w:rPr>
+          <w:color w:val="000000" w:themeColor="text1"/>
+        </w:rPr>
+      </w:pPr>
+      <w:r>
+        <w:rPr>
+          <w:color w:val="000000" w:themeColor="text1"/>
+        </w:rPr>
+        <w:t>Feature: Datastream Combining</w:t>
+      </w:r>
+    </w:p>
+    <w:p>
+      <w:pPr>
+        <w:spacing w:after="0" w:line="360" w:lineRule="auto"/>
+        <w:ind w:left="720"/>
+        <w:rPr>
+          <w:color w:val="000000" w:themeColor="text1"/>
+        </w:rPr>
+      </w:pPr>
+      <w:r>
+        <w:rPr>
+          <w:color w:val="000000" w:themeColor="text1"/>
+        </w:rPr>
+        <w:t>Scenario: Lab researcher combines three streams of data</w:t>
+      </w:r>
+    </w:p>
+    <w:p>
+      <w:pPr>
+        <w:ind w:left="1440"/>
+        <w:rPr>
+          <w:color w:val="000000" w:themeColor="text1"/>
+        </w:rPr>
+      </w:pPr>
+      <w:r>
+        <w:rPr>
+          <w:color w:val="000000" w:themeColor="text1"/>
+        </w:rPr>
+        <w:lastRenderedPageBreak/>
+        <w:t>Given I have data from all three instruments</w:t>
+      </w:r>
+      <w:r>
+        <w:br/>
+      </w:r>
+      <w:r>
+        <w:rPr>
+          <w:color w:val="000000" w:themeColor="text1"/>
+        </w:rPr>
+        <w:t>When I run module 5</w:t>
+      </w:r>
+      <w:r>
+        <w:br/>
+      </w:r>
+      <w:r>
+        <w:rPr>
+          <w:color w:val="000000" w:themeColor="text1"/>
+        </w:rPr>
+        <w:t>Then one or more spreadsheets collectively containing all the data, collated by time, is created.</w:t>
+      </w:r>
+    </w:p>
+    <w:p>
+      <w:pPr>
+        <w:spacing w:after="0" w:line="360" w:lineRule="auto"/>
+        <w:rPr>
+          <w:color w:val="000000" w:themeColor="text1"/>
+        </w:rPr>
+      </w:pPr>
       <w:r>
         <w:rPr>
           <w:b/>
           <w:bCs/>
           <w:color w:val="000000" w:themeColor="text1"/>
         </w:rPr>
-        <w:t>Datastream</w:t>
-      </w:r>
-      <w:proofErr w:type="spellEnd"/>
+        <w:t>User Story US5: Data Isolation</w:t>
+      </w:r>
+    </w:p>
+    <w:p>
+      <w:pPr>
+        <w:spacing w:after="0" w:line="360" w:lineRule="auto"/>
+        <w:rPr>
+          <w:color w:val="000000" w:themeColor="text1"/>
+        </w:rPr>
+      </w:pPr>
+      <w:r>
+        <w:rPr>
+          <w:color w:val="000000" w:themeColor="text1"/>
+        </w:rPr>
+        <w:t>As a Data Researcher, I need to isolate portions of data so that I can view and analyze the most important parts of a multi-hour lab experimentation session.</w:t>
+      </w:r>
+    </w:p>
+    <w:p>
+      <w:pPr>
+        <w:spacing w:after="0" w:line="360" w:lineRule="auto"/>
+        <w:rPr>
+          <w:color w:val="000000" w:themeColor="text1"/>
+        </w:rPr>
+      </w:pPr>
+      <w:r>
+        <w:rPr>
+          <w:color w:val="000000" w:themeColor="text1"/>
+        </w:rPr>
+        <w:t>Feature: Data Isolation</w:t>
+      </w:r>
+    </w:p>
+    <w:p>
+      <w:pPr>
+        <w:spacing w:after="0" w:line="360" w:lineRule="auto"/>
+        <w:ind w:left="720"/>
+        <w:rPr>
+          <w:color w:val="000000" w:themeColor="text1"/>
+        </w:rPr>
+      </w:pPr>
+      <w:r>
+        <w:rPr>
+          <w:color w:val="000000" w:themeColor="text1"/>
+        </w:rPr>
+        <w:t>Scenario: Lab researcher isolates data</w:t>
+      </w:r>
+    </w:p>
+    <w:p>
+      <w:pPr>
+        <w:ind w:left="1440"/>
+        <w:rPr>
+          <w:color w:val="000000" w:themeColor="text1"/>
+        </w:rPr>
+      </w:pPr>
+      <w:r>
+        <w:rPr>
+          <w:color w:val="000000" w:themeColor="text1"/>
+        </w:rPr>
+        <w:t>Given the System has collected a non-trivial amount of data from the mass spectrometer</w:t>
+      </w:r>
+      <w:r>
+        <w:br/>
+      </w:r>
+      <w:r>
+        <w:rPr>
+          <w:color w:val="000000" w:themeColor="text1"/>
+        </w:rPr>
+        <w:t>When I drag the left and right edges of my selection to a portion of the data graph</w:t>
+      </w:r>
+      <w:r>
+        <w:br/>
+      </w:r>
+      <w:r>
+        <w:rPr>
+          <w:color w:val="000000" w:themeColor="text1"/>
+        </w:rPr>
+        <w:t>Then only data from that portion of the graph will be analyzed in the calculation dashboard.</w:t>
+      </w:r>
+    </w:p>
+    <w:p>
+      <w:pPr>
+        <w:spacing w:after="0" w:line="360" w:lineRule="auto"/>
+        <w:rPr>
+          <w:color w:val="000000" w:themeColor="text1"/>
+        </w:rPr>
+      </w:pPr>
       <w:r>
         <w:rPr>
           <w:b/>
           <w:bCs/>
           <w:color w:val="000000" w:themeColor="text1"/>
         </w:rPr>
-        <w:t xml:space="preserve"> Combining</w:t>
+        <w:t>User Story US</w:t>
+      </w:r>
+      <w:r>
+        <w:rPr>
+          <w:b/>
+          <w:bCs/>
+          <w:color w:val="000000" w:themeColor="text1"/>
+        </w:rPr>
+        <w:t>6</w:t>
+      </w:r>
+      <w:r>
+        <w:rPr>
+          <w:b/>
+          <w:bCs/>
+          <w:color w:val="000000" w:themeColor="text1"/>
+        </w:rPr>
+        <w:t>: Data Isolation</w:t>
       </w:r>
     </w:p>
     <w:p>
@@ -11811,21 +11427,31 @@
         <w:rPr>
           <w:color w:val="000000" w:themeColor="text1"/>
         </w:rPr>
-        <w:t xml:space="preserve">As a Data Researcher, I need data from the LI-COR Leaf-gas Exchange System, Tunable Diode Laser, and </w:t>
-      </w:r>
-      <w:proofErr w:type="spellStart"/>
-      <w:r>
-        <w:rPr>
-          <w:color w:val="000000" w:themeColor="text1"/>
-        </w:rPr>
-        <w:t>Picarro</w:t>
-      </w:r>
-      <w:proofErr w:type="spellEnd"/>
-      <w:r>
-        <w:rPr>
-          <w:color w:val="000000" w:themeColor="text1"/>
-        </w:rPr>
-        <w:t xml:space="preserve"> consolidated into one or more spreadsheets so that I can analyze the data more efficiently.</w:t>
+        <w:t>As a lab researcher</w:t>
+      </w:r>
+      <w:r>
+        <w:rPr>
+          <w:color w:val="000000" w:themeColor="text1"/>
+        </w:rPr>
+        <w:t xml:space="preserve">, </w:t>
+      </w:r>
+      <w:r>
+        <w:rPr>
+          <w:color w:val="000000" w:themeColor="text1"/>
+        </w:rPr>
+        <w:t>I need modules 1-3 to work for instrument B (the second mass spectrometer)</w:t>
+      </w:r>
+      <w:r>
+        <w:rPr>
+          <w:color w:val="000000" w:themeColor="text1"/>
+        </w:rPr>
+        <w:t xml:space="preserve"> s</w:t>
+      </w:r>
+      <w:r>
+        <w:rPr>
+          <w:color w:val="000000" w:themeColor="text1"/>
+        </w:rPr>
+        <w:t>o that I can analyze its data the same way.</w:t>
       </w:r>
     </w:p>
     <w:p>
@@ -11839,21 +11465,13 @@
         <w:rPr>
           <w:color w:val="000000" w:themeColor="text1"/>
         </w:rPr>
-        <w:t xml:space="preserve">Feature: </w:t>
-      </w:r>
-      <w:proofErr w:type="spellStart"/>
-      <w:r>
-        <w:rPr>
-          <w:color w:val="000000" w:themeColor="text1"/>
-        </w:rPr>
-        <w:t>Datastream</w:t>
-      </w:r>
-      <w:proofErr w:type="spellEnd"/>
-      <w:r>
-        <w:rPr>
-          <w:color w:val="000000" w:themeColor="text1"/>
-        </w:rPr>
-        <w:t xml:space="preserve"> Combining</w:t>
+        <w:t xml:space="preserve">Feature: Data </w:t>
+      </w:r>
+      <w:r>
+        <w:rPr>
+          <w:color w:val="000000" w:themeColor="text1"/>
+        </w:rPr>
+        <w:t>Conversion</w:t>
       </w:r>
     </w:p>
     <w:p>
@@ -11868,235 +11486,6 @@
         <w:rPr>
           <w:color w:val="000000" w:themeColor="text1"/>
         </w:rPr>
-        <w:t>Scenario: Lab researcher combines three streams of data</w:t>
-      </w:r>
-    </w:p>
-    <w:p>
-      <w:pPr>
-        <w:ind w:left="1440"/>
-        <w:rPr>
-          <w:color w:val="000000" w:themeColor="text1"/>
-        </w:rPr>
-      </w:pPr>
-      <w:r>
-        <w:rPr>
-          <w:color w:val="000000" w:themeColor="text1"/>
-        </w:rPr>
-        <w:lastRenderedPageBreak/>
-        <w:t>Given I have data from all three instruments</w:t>
-      </w:r>
-      <w:r>
-        <w:br/>
-      </w:r>
-      <w:r>
-        <w:rPr>
-          <w:color w:val="000000" w:themeColor="text1"/>
-        </w:rPr>
-        <w:t>When I run module 5</w:t>
-      </w:r>
-      <w:r>
-        <w:br/>
-      </w:r>
-      <w:r>
-        <w:rPr>
-          <w:color w:val="000000" w:themeColor="text1"/>
-        </w:rPr>
-        <w:t>Then one or more spreadsheets collectively containing all the data, collated by time, is created.</w:t>
-      </w:r>
-    </w:p>
-    <w:p>
-      <w:pPr>
-        <w:spacing w:after="0" w:line="360" w:lineRule="auto"/>
-        <w:rPr>
-          <w:color w:val="000000" w:themeColor="text1"/>
-        </w:rPr>
-      </w:pPr>
-      <w:r>
-        <w:rPr>
-          <w:b/>
-          <w:bCs/>
-          <w:color w:val="000000" w:themeColor="text1"/>
-        </w:rPr>
-        <w:t>User Story US5: Data Isolation</w:t>
-      </w:r>
-    </w:p>
-    <w:p>
-      <w:pPr>
-        <w:spacing w:after="0" w:line="360" w:lineRule="auto"/>
-        <w:rPr>
-          <w:color w:val="000000" w:themeColor="text1"/>
-        </w:rPr>
-      </w:pPr>
-      <w:r>
-        <w:rPr>
-          <w:color w:val="000000" w:themeColor="text1"/>
-        </w:rPr>
-        <w:t>As a Data Researcher, I need to isolate portions of data so that I can view and analyze the most important parts of a multi-hour lab experimentation session.</w:t>
-      </w:r>
-    </w:p>
-    <w:p>
-      <w:pPr>
-        <w:spacing w:after="0" w:line="360" w:lineRule="auto"/>
-        <w:rPr>
-          <w:color w:val="000000" w:themeColor="text1"/>
-        </w:rPr>
-      </w:pPr>
-      <w:r>
-        <w:rPr>
-          <w:color w:val="000000" w:themeColor="text1"/>
-        </w:rPr>
-        <w:t>Feature: Data Isolation</w:t>
-      </w:r>
-    </w:p>
-    <w:p>
-      <w:pPr>
-        <w:spacing w:after="0" w:line="360" w:lineRule="auto"/>
-        <w:ind w:left="720"/>
-        <w:rPr>
-          <w:color w:val="000000" w:themeColor="text1"/>
-        </w:rPr>
-      </w:pPr>
-      <w:r>
-        <w:rPr>
-          <w:color w:val="000000" w:themeColor="text1"/>
-        </w:rPr>
-        <w:t>Scenario: Lab researcher isolates data</w:t>
-      </w:r>
-    </w:p>
-    <w:p>
-      <w:pPr>
-        <w:ind w:left="1440"/>
-        <w:rPr>
-          <w:color w:val="000000" w:themeColor="text1"/>
-        </w:rPr>
-      </w:pPr>
-      <w:r>
-        <w:rPr>
-          <w:color w:val="000000" w:themeColor="text1"/>
-        </w:rPr>
-        <w:t>Given the System has collected a non-trivial amount of data from the mass spectrometer</w:t>
-      </w:r>
-      <w:r>
-        <w:br/>
-      </w:r>
-      <w:r>
-        <w:rPr>
-          <w:color w:val="000000" w:themeColor="text1"/>
-        </w:rPr>
-        <w:t>When I drag the left and right edges of my selection to a portion of the data graph</w:t>
-      </w:r>
-      <w:r>
-        <w:br/>
-      </w:r>
-      <w:r>
-        <w:rPr>
-          <w:color w:val="000000" w:themeColor="text1"/>
-        </w:rPr>
-        <w:t>Then only data from that portion of the graph will be analyzed in the calculation dashboard.</w:t>
-      </w:r>
-    </w:p>
-    <w:p>
-      <w:pPr>
-        <w:spacing w:after="0" w:line="360" w:lineRule="auto"/>
-        <w:rPr>
-          <w:color w:val="000000" w:themeColor="text1"/>
-        </w:rPr>
-      </w:pPr>
-      <w:r>
-        <w:rPr>
-          <w:b/>
-          <w:bCs/>
-          <w:color w:val="000000" w:themeColor="text1"/>
-        </w:rPr>
-        <w:t>User Story US</w:t>
-      </w:r>
-      <w:r>
-        <w:rPr>
-          <w:b/>
-          <w:bCs/>
-          <w:color w:val="000000" w:themeColor="text1"/>
-        </w:rPr>
-        <w:t>6</w:t>
-      </w:r>
-      <w:r>
-        <w:rPr>
-          <w:b/>
-          <w:bCs/>
-          <w:color w:val="000000" w:themeColor="text1"/>
-        </w:rPr>
-        <w:t>: Data Isolation</w:t>
-      </w:r>
-    </w:p>
-    <w:p>
-      <w:pPr>
-        <w:spacing w:after="0" w:line="360" w:lineRule="auto"/>
-        <w:rPr>
-          <w:color w:val="000000" w:themeColor="text1"/>
-        </w:rPr>
-      </w:pPr>
-      <w:r>
-        <w:rPr>
-          <w:color w:val="000000" w:themeColor="text1"/>
-        </w:rPr>
-        <w:t>As a lab researcher</w:t>
-      </w:r>
-      <w:r>
-        <w:rPr>
-          <w:color w:val="000000" w:themeColor="text1"/>
-        </w:rPr>
-        <w:t xml:space="preserve">, </w:t>
-      </w:r>
-      <w:r>
-        <w:rPr>
-          <w:color w:val="000000" w:themeColor="text1"/>
-        </w:rPr>
-        <w:t>I need modules 1-3 to work for instrument B (the second mass spectrometer)</w:t>
-      </w:r>
-      <w:r>
-        <w:rPr>
-          <w:color w:val="000000" w:themeColor="text1"/>
-        </w:rPr>
-        <w:t xml:space="preserve"> s</w:t>
-      </w:r>
-      <w:r>
-        <w:rPr>
-          <w:color w:val="000000" w:themeColor="text1"/>
-        </w:rPr>
-        <w:t>o that I can analyze its data the same way.</w:t>
-      </w:r>
-    </w:p>
-    <w:p>
-      <w:pPr>
-        <w:spacing w:after="0" w:line="360" w:lineRule="auto"/>
-        <w:rPr>
-          <w:color w:val="000000" w:themeColor="text1"/>
-        </w:rPr>
-      </w:pPr>
-      <w:r>
-        <w:rPr>
-          <w:color w:val="000000" w:themeColor="text1"/>
-        </w:rPr>
-        <w:t xml:space="preserve">Feature: Data </w:t>
-      </w:r>
-      <w:r>
-        <w:rPr>
-          <w:color w:val="000000" w:themeColor="text1"/>
-        </w:rPr>
-        <w:t>Conversion</w:t>
-      </w:r>
-    </w:p>
-    <w:p>
-      <w:pPr>
-        <w:spacing w:after="0" w:line="360" w:lineRule="auto"/>
-        <w:ind w:left="720"/>
-        <w:rPr>
-          <w:color w:val="000000" w:themeColor="text1"/>
-        </w:rPr>
-      </w:pPr>
-      <w:r>
-        <w:rPr>
-          <w:color w:val="000000" w:themeColor="text1"/>
-        </w:rPr>
         <w:t xml:space="preserve">Scenario: Lab researcher </w:t>
       </w:r>
       <w:r>
@@ -12118,36 +11507,14 @@
         <w:rPr>
           <w:color w:val="000000" w:themeColor="text1"/>
         </w:rPr>
-        <w:t xml:space="preserve">Given Instrument B (the second mass spectrometer) is outputting data, or has </w:t>
-      </w:r>
-      <w:proofErr w:type="gramStart"/>
-      <w:r>
-        <w:rPr>
-          <w:color w:val="000000" w:themeColor="text1"/>
-        </w:rPr>
-        <w:t>outputted</w:t>
-      </w:r>
-      <w:proofErr w:type="gramEnd"/>
-      <w:r>
-        <w:rPr>
-          <w:color w:val="000000" w:themeColor="text1"/>
-        </w:rPr>
-        <w:t xml:space="preserve"> data</w:t>
-      </w:r>
-      <w:r>
-        <w:rPr>
-          <w:color w:val="000000" w:themeColor="text1"/>
-        </w:rPr>
-        <w:t xml:space="preserve"> through </w:t>
-      </w:r>
-      <w:proofErr w:type="spellStart"/>
-      <w:r>
-        <w:rPr>
-          <w:color w:val="000000" w:themeColor="text1"/>
-        </w:rPr>
-        <w:t>EZView</w:t>
-      </w:r>
-      <w:proofErr w:type="spellEnd"/>
+        <w:t>Given Instrument B (the second mass spectrometer) is outputting data, or has outputted data</w:t>
+      </w:r>
+      <w:r>
+        <w:rPr>
+          <w:color w:val="000000" w:themeColor="text1"/>
+        </w:rPr>
+        <w:t xml:space="preserve"> through EZView</w:t>
+      </w:r>
     </w:p>
     <w:p>
       <w:pPr>
@@ -12733,15 +12100,7 @@
           </w:tcPr>
           <w:p>
             <w:r>
-              <w:t xml:space="preserve">US4: </w:t>
-            </w:r>
-            <w:proofErr w:type="spellStart"/>
-            <w:r>
-              <w:t>Datastream</w:t>
-            </w:r>
-            <w:proofErr w:type="spellEnd"/>
-            <w:r>
-              <w:t xml:space="preserve"> Combining</w:t>
+              <w:t>US4: Datastream Combining</w:t>
             </w:r>
           </w:p>
         </w:tc>
@@ -12812,15 +12171,7 @@
           </w:tcPr>
           <w:p>
             <w:r>
-              <w:t xml:space="preserve">US4: </w:t>
-            </w:r>
-            <w:proofErr w:type="spellStart"/>
-            <w:r>
-              <w:t>Datastream</w:t>
-            </w:r>
-            <w:proofErr w:type="spellEnd"/>
-            <w:r>
-              <w:t xml:space="preserve"> Combining</w:t>
+              <w:t>US4: Datastream Combining</w:t>
             </w:r>
           </w:p>
           <w:p/>
@@ -12891,15 +12242,7 @@
           </w:tcPr>
           <w:p>
             <w:r>
-              <w:t xml:space="preserve">US4: </w:t>
-            </w:r>
-            <w:proofErr w:type="spellStart"/>
-            <w:r>
-              <w:t>Datastream</w:t>
-            </w:r>
-            <w:proofErr w:type="spellEnd"/>
-            <w:r>
-              <w:t xml:space="preserve"> Combining</w:t>
+              <w:t>US4: Datastream Combining</w:t>
             </w:r>
           </w:p>
           <w:p/>
@@ -12970,15 +12313,7 @@
           </w:tcPr>
           <w:p>
             <w:r>
-              <w:t xml:space="preserve">US4: </w:t>
-            </w:r>
-            <w:proofErr w:type="spellStart"/>
-            <w:r>
-              <w:t>Datastream</w:t>
-            </w:r>
-            <w:proofErr w:type="spellEnd"/>
-            <w:r>
-              <w:t xml:space="preserve"> Combining</w:t>
+              <w:t>US4: Datastream Combining</w:t>
             </w:r>
           </w:p>
           <w:p/>
@@ -13120,15 +12455,7 @@
           </w:tcPr>
           <w:p>
             <w:r>
-              <w:t xml:space="preserve">US4: </w:t>
-            </w:r>
-            <w:proofErr w:type="spellStart"/>
-            <w:r>
-              <w:t>Datastream</w:t>
-            </w:r>
-            <w:proofErr w:type="spellEnd"/>
-            <w:r>
-              <w:t xml:space="preserve"> Combining</w:t>
+              <w:t>US4: Datastream Combining</w:t>
             </w:r>
           </w:p>
           <w:p/>
@@ -13155,153 +12482,139 @@
       <w:pPr>
         <w:pStyle w:val="Heading2"/>
       </w:pPr>
-      <w:bookmarkStart w:id="13" w:name="_Toc192934452"/>
+      <w:bookmarkStart w:id="11" w:name="_Toc192934452"/>
       <w:r>
         <w:t>System Evolution</w:t>
       </w:r>
+      <w:bookmarkEnd w:id="11"/>
+    </w:p>
+    <w:p>
+      <w:pPr>
+        <w:spacing w:after="0" w:line="240" w:lineRule="auto"/>
+        <w:rPr>
+          <w:color w:val="000000" w:themeColor="text1"/>
+        </w:rPr>
+      </w:pPr>
+      <w:r>
+        <w:rPr>
+          <w:color w:val="000000" w:themeColor="text1"/>
+        </w:rPr>
+        <w:t xml:space="preserve">The Cousins Lab’s relationship with WSU places it in a position to enlist Computer Science students to work on this codebase each year as part of their capstone. We see this in the project’s history, having two teams as previous maintainers. The sponsor liaison, Dr. Cousins, has voiced an intention to have software created for many of the instruments in the lab. With these considerations, we should make our software compatible with different machines if possible and make it maintainable and extendable by software engineers with the skill and education level of a college senior. </w:t>
+      </w:r>
+    </w:p>
+    <w:p>
+      <w:pPr>
+        <w:spacing w:after="0" w:line="240" w:lineRule="auto"/>
+        <w:rPr>
+          <w:color w:val="000000" w:themeColor="text1"/>
+        </w:rPr>
+      </w:pPr>
+    </w:p>
+    <w:p>
+      <w:pPr>
+        <w:spacing w:after="0" w:line="240" w:lineRule="auto"/>
+        <w:rPr>
+          <w:color w:val="000000" w:themeColor="text1"/>
+        </w:rPr>
+      </w:pPr>
+      <w:r>
+        <w:rPr>
+          <w:color w:val="000000" w:themeColor="text1"/>
+        </w:rPr>
+        <w:t>We can see what this looks like from the issues and opportunities presented by previous teams. For instance, the modules written from the lab’s primary Mass Spectrometer, may be usable for the second one, provided we write software to reformat its data stream. In another case, some of the existing code lacks</w:t>
+      </w:r>
+      <w:r>
+        <w:rPr>
+          <w:color w:val="000000" w:themeColor="text1"/>
+        </w:rPr>
+        <w:t>/lacked</w:t>
+      </w:r>
+      <w:r>
+        <w:rPr>
+          <w:color w:val="000000" w:themeColor="text1"/>
+        </w:rPr>
+        <w:t xml:space="preserve"> basic files to enable maintenance, like a requirements.txt for relevant Python libraries or the context files for executable creation.</w:t>
+      </w:r>
+    </w:p>
+    <w:p>
+      <w:pPr>
+        <w:pStyle w:val="Heading1"/>
+      </w:pPr>
+      <w:bookmarkStart w:id="12" w:name="_16kbj35etpc4"/>
+      <w:bookmarkStart w:id="13" w:name="_Toc192934453"/>
+      <w:bookmarkEnd w:id="12"/>
+      <w:r>
+        <w:t>Solution Approach</w:t>
+      </w:r>
       <w:bookmarkEnd w:id="13"/>
     </w:p>
     <w:p>
       <w:pPr>
-        <w:spacing w:after="0" w:line="240" w:lineRule="auto"/>
-        <w:rPr>
-          <w:color w:val="000000" w:themeColor="text1"/>
-        </w:rPr>
-      </w:pPr>
-      <w:r>
-        <w:rPr>
-          <w:color w:val="000000" w:themeColor="text1"/>
-        </w:rPr>
-        <w:t xml:space="preserve">The Cousins Lab’s relationship with WSU places it in a position to enlist Computer Science students to work on this codebase each year as part of their capstone. We see this in the project’s history, having two teams as previous maintainers. The sponsor liaison, Dr. Cousins, has voiced an intention to have software created for many of the instruments in the lab. With these considerations, we should make our software compatible with different machines if possible and make it maintainable and extendable by software engineers with the skill and education level of a college senior. </w:t>
-      </w:r>
-    </w:p>
-    <w:p>
-      <w:pPr>
-        <w:spacing w:after="0" w:line="240" w:lineRule="auto"/>
-        <w:rPr>
-          <w:color w:val="000000" w:themeColor="text1"/>
-        </w:rPr>
-      </w:pPr>
-    </w:p>
-    <w:p>
-      <w:pPr>
-        <w:spacing w:after="0" w:line="240" w:lineRule="auto"/>
-        <w:rPr>
-          <w:color w:val="000000" w:themeColor="text1"/>
-        </w:rPr>
-      </w:pPr>
-      <w:r>
-        <w:rPr>
-          <w:color w:val="000000" w:themeColor="text1"/>
-        </w:rPr>
-        <w:t xml:space="preserve">We can see what this looks like from the issues and opportunities presented by previous teams. For instance, the modules written from the lab’s primary Mass </w:t>
-      </w:r>
-      <w:proofErr w:type="gramStart"/>
-      <w:r>
-        <w:rPr>
-          <w:color w:val="000000" w:themeColor="text1"/>
-        </w:rPr>
-        <w:t>Spectrometer,</w:t>
-      </w:r>
-      <w:proofErr w:type="gramEnd"/>
-      <w:r>
-        <w:rPr>
-          <w:color w:val="000000" w:themeColor="text1"/>
-        </w:rPr>
-        <w:t xml:space="preserve"> may be usable for the second one, provided we write software to reformat its data stream. In another case, some of the existing code lacks</w:t>
-      </w:r>
-      <w:r>
-        <w:rPr>
-          <w:color w:val="000000" w:themeColor="text1"/>
-        </w:rPr>
-        <w:t>/lacked</w:t>
-      </w:r>
-      <w:r>
-        <w:rPr>
-          <w:color w:val="000000" w:themeColor="text1"/>
-        </w:rPr>
-        <w:t xml:space="preserve"> basic files to enable maintenance, like a requirements.txt for relevant Python libraries or the context files for executable creation.</w:t>
-      </w:r>
-    </w:p>
-    <w:p>
-      <w:pPr>
-        <w:pStyle w:val="Heading1"/>
-      </w:pPr>
-      <w:bookmarkStart w:id="14" w:name="_16kbj35etpc4"/>
-      <w:bookmarkStart w:id="15" w:name="_Toc192934453"/>
+        <w:spacing w:line="240" w:lineRule="auto"/>
+      </w:pPr>
+      <w:bookmarkStart w:id="14" w:name="_iuqvw1ouwlha" w:colFirst="0" w:colLast="0"/>
       <w:bookmarkEnd w:id="14"/>
       <w:r>
-        <w:t>Solution Approach</w:t>
+        <w:t xml:space="preserve">This </w:t>
+      </w:r>
+      <w:r>
+        <w:t xml:space="preserve">section </w:t>
+      </w:r>
+      <w:r>
+        <w:t xml:space="preserve">aims to outline our project’s approach. This includes the different parts of the project modules (Architecture Design), data storage and manipulation methods (Data Design), and how the project modules will outwardly look (User Interface Design). These details are intended to elucidate objectives and methods for current and future developers, but to do so using language that can mostly still be understood by stakeholders for overview. </w:t>
+      </w:r>
+    </w:p>
+    <w:p>
+      <w:pPr>
+        <w:pStyle w:val="Heading2"/>
+      </w:pPr>
+      <w:bookmarkStart w:id="15" w:name="_Toc180347058"/>
+      <w:bookmarkStart w:id="16" w:name="_Toc192934454"/>
+      <w:r>
+        <w:t>System Overview</w:t>
       </w:r>
       <w:bookmarkEnd w:id="15"/>
-    </w:p>
-    <w:p>
-      <w:pPr>
-        <w:spacing w:line="240" w:lineRule="auto"/>
-      </w:pPr>
-      <w:bookmarkStart w:id="16" w:name="_iuqvw1ouwlha" w:colFirst="0" w:colLast="0"/>
       <w:bookmarkEnd w:id="16"/>
-      <w:r>
-        <w:t xml:space="preserve">This </w:t>
-      </w:r>
-      <w:r>
-        <w:t xml:space="preserve">section </w:t>
-      </w:r>
-      <w:r>
-        <w:t xml:space="preserve">aims to outline our project’s approach. This includes the different parts of the project modules (Architecture Design), data storage and manipulation methods (Data Design), and how the project modules will outwardly look (User Interface Design). These details are intended to elucidate objectives and methods for current and future developers, but to do so using language that can mostly still be understood by stakeholders for overview. </w:t>
+    </w:p>
+    <w:p>
+      <w:r>
+        <w:t xml:space="preserve">The project is designed to provide a comprehensive platform for managing and interpreting Mass Spectrometer data through various modules. It aims to present data insights through </w:t>
+      </w:r>
+      <w:r>
+        <w:t>graphical and numerical</w:t>
+      </w:r>
+      <w:r>
+        <w:t xml:space="preserve"> perspectives while offering flexible data formatting and integration capabilities. The system consists of five primary modules: the first three focus on different ways to visualize and log Mass Spectrometer data, the fourth module reformats data from a </w:t>
+      </w:r>
+      <w:r>
+        <w:lastRenderedPageBreak/>
+        <w:t xml:space="preserve">secondary Mass Spectrometer, and the fifth combines data streams from three distinct instruments. </w:t>
+      </w:r>
+      <w:r>
+        <w:t>The general design for each of the modules is to accept input from a file or folder, which is selected by the user, process it in some way (reformat, normalize, derive calculations from, etc.), and then output that processed information, either to graphs on the screen, or to new files.</w:t>
       </w:r>
     </w:p>
     <w:p>
       <w:pPr>
         <w:pStyle w:val="Heading2"/>
       </w:pPr>
-      <w:bookmarkStart w:id="17" w:name="_Toc180347058"/>
-      <w:bookmarkStart w:id="18" w:name="_Toc192934454"/>
-      <w:r>
-        <w:t>System Overview</w:t>
+      <w:bookmarkStart w:id="17" w:name="_Toc180347059"/>
+      <w:bookmarkStart w:id="18" w:name="_Toc192934455"/>
+      <w:r>
+        <w:t>Architecture Design</w:t>
       </w:r>
       <w:bookmarkEnd w:id="17"/>
       <w:bookmarkEnd w:id="18"/>
     </w:p>
     <w:p>
-      <w:r>
-        <w:t xml:space="preserve">The project is designed to provide a comprehensive platform for managing and interpreting Mass Spectrometer data through various modules. It aims to present data insights through </w:t>
-      </w:r>
-      <w:r>
-        <w:t>graphical and numerical</w:t>
-      </w:r>
-      <w:r>
-        <w:t xml:space="preserve"> perspectives while offering flexible data formatting and integration capabilities. The system consists of five primary modules: the first three focus on different ways to visualize and log Mass Spectrometer data, the fourth module reformats data from a </w:t>
-      </w:r>
-      <w:r>
-        <w:lastRenderedPageBreak/>
-        <w:t xml:space="preserve">secondary Mass Spectrometer, and the fifth combines data streams from three distinct instruments. </w:t>
-      </w:r>
-      <w:r>
-        <w:t>The general design for each of the modules is to accept input from a file or folder, which is selected by the user, process it in some way (reformat, normalize, derive calculations from, etc.), and then output that processed information, either to graphs on the screen, or to new files.</w:t>
-      </w:r>
-    </w:p>
-    <w:p>
-      <w:pPr>
-        <w:pStyle w:val="Heading2"/>
-      </w:pPr>
-      <w:bookmarkStart w:id="19" w:name="_Toc180347059"/>
-      <w:bookmarkStart w:id="20" w:name="_Toc192934455"/>
-      <w:r>
-        <w:t>Architecture Design</w:t>
+      <w:pPr>
+        <w:pStyle w:val="Heading3"/>
+      </w:pPr>
+      <w:bookmarkStart w:id="19" w:name="_Toc180347060"/>
+      <w:r>
+        <w:t>Overview</w:t>
       </w:r>
       <w:bookmarkEnd w:id="19"/>
-      <w:bookmarkEnd w:id="20"/>
-    </w:p>
-    <w:p>
-      <w:pPr>
-        <w:pStyle w:val="Heading3"/>
-      </w:pPr>
-      <w:bookmarkStart w:id="21" w:name="_Toc180347060"/>
-      <w:r>
-        <w:t>Overview</w:t>
-      </w:r>
-      <w:bookmarkEnd w:id="21"/>
     </w:p>
     <w:p>
       <w:pPr>
@@ -13348,21 +12661,7 @@
         <w:rPr>
           <w:color w:val="000000" w:themeColor="text1"/>
         </w:rPr>
-        <w:t xml:space="preserve">The team has adopted </w:t>
-      </w:r>
-      <w:proofErr w:type="gramStart"/>
-      <w:r>
-        <w:rPr>
-          <w:color w:val="000000" w:themeColor="text1"/>
-        </w:rPr>
-        <w:t>a Pipe</w:t>
-      </w:r>
-      <w:proofErr w:type="gramEnd"/>
-      <w:r>
-        <w:rPr>
-          <w:color w:val="000000" w:themeColor="text1"/>
-        </w:rPr>
-        <w:t xml:space="preserve"> and Filter architecture for this design, which is well-suited for this system's data processing requirements. The system requires data to be read from a file, normalized, plotted, and then transformed. This process fits Pipe and Filter architecture well. This approach allows for clear separation of concerns, where data flows through a series of independent filters (or stages), each performing specific tasks such as reading, processing, and visualizing data. This modular design enhances flexibility, scalability, and maintainability, making it easier to integrate new features or modify existing ones without affecting the entire system. By leveraging this architecture, Team Linnaeus ensures a clean and efficient flow of data from input to output, supporting both current and future needs. </w:t>
+        <w:t xml:space="preserve">The team has adopted a Pipe and Filter architecture for this design, which is well-suited for this system's data processing requirements. The system requires data to be read from a file, normalized, plotted, and then transformed. This process fits Pipe and Filter architecture well. This approach allows for clear separation of concerns, where data flows through a series of independent filters (or stages), each performing specific tasks such as reading, processing, and visualizing data. This modular design enhances flexibility, scalability, and maintainability, making it easier to integrate new features or modify existing ones without affecting the entire system. By leveraging this architecture, Team Linnaeus ensures a clean and efficient flow of data from input to output, supporting both current and future needs. </w:t>
       </w:r>
     </w:p>
     <w:p>
@@ -13384,21 +12683,7 @@
         <w:rPr>
           <w:color w:val="000000" w:themeColor="text1"/>
         </w:rPr>
-        <w:t xml:space="preserve">The system begins with the User Interface (UI) component, which allows users to specify a file path and view plotted data and calculation results. The UI interacts with the File Reader, which reads raw data from the CSV file provided by the user and passes it to the Data Processor. The Data Processor then normalizes the raw data by applying a natural logarithmic transformation, preparing it for further steps. Once processed, the data is sent to the Graphing Engine, which updates the current graph by integrating the new data. The updated graph is then displayed in the UI for the user and sent to the Calculation Engine. The Calculation Engine performs further computations on the processed data, producing analytical results that are also displayed in the UI such as the </w:t>
-      </w:r>
-      <w:proofErr w:type="gramStart"/>
-      <w:r>
-        <w:rPr>
-          <w:color w:val="000000" w:themeColor="text1"/>
-        </w:rPr>
-        <w:t>mean</w:t>
-      </w:r>
-      <w:proofErr w:type="gramEnd"/>
-      <w:r>
-        <w:rPr>
-          <w:color w:val="000000" w:themeColor="text1"/>
-        </w:rPr>
-        <w:t xml:space="preserve"> of a selection of data. This flow of data, facilitated by the modular design, ensures efficiency, flexibility, and ease of maintenance.</w:t>
+        <w:t>The system begins with the User Interface (UI) component, which allows users to specify a file path and view plotted data and calculation results. The UI interacts with the File Reader, which reads raw data from the CSV file provided by the user and passes it to the Data Processor. The Data Processor then normalizes the raw data by applying a natural logarithmic transformation, preparing it for further steps. Once processed, the data is sent to the Graphing Engine, which updates the current graph by integrating the new data. The updated graph is then displayed in the UI for the user and sent to the Calculation Engine. The Calculation Engine performs further computations on the processed data, producing analytical results that are also displayed in the UI such as the mean of a selection of data. This flow of data, facilitated by the modular design, ensures efficiency, flexibility, and ease of maintenance.</w:t>
       </w:r>
     </w:p>
     <w:p>
@@ -13471,11 +12756,11 @@
       <w:pPr>
         <w:pStyle w:val="Heading3"/>
       </w:pPr>
-      <w:bookmarkStart w:id="22" w:name="_Toc180347061"/>
+      <w:bookmarkStart w:id="20" w:name="_Toc180347061"/>
       <w:r>
         <w:t>Subsystem Decomposition</w:t>
       </w:r>
-      <w:bookmarkEnd w:id="22"/>
+      <w:bookmarkEnd w:id="20"/>
       <w:r>
         <w:t xml:space="preserve"> </w:t>
       </w:r>
@@ -13498,11 +12783,11 @@
       <w:pPr>
         <w:pStyle w:val="Heading4"/>
       </w:pPr>
-      <w:bookmarkStart w:id="23" w:name="_Toc180347062"/>
+      <w:bookmarkStart w:id="21" w:name="_Toc180347062"/>
       <w:r>
         <w:t>User Interface</w:t>
       </w:r>
-      <w:bookmarkEnd w:id="23"/>
+      <w:bookmarkEnd w:id="21"/>
     </w:p>
     <w:p>
       <w:pPr>
@@ -13685,11 +12970,9 @@
             <w:tcW w:w="3120" w:type="dxa"/>
           </w:tcPr>
           <w:p>
-            <w:proofErr w:type="spellStart"/>
             <w:r>
               <w:t>GetFilePath</w:t>
             </w:r>
-            <w:proofErr w:type="spellEnd"/>
           </w:p>
         </w:tc>
         <w:tc>
@@ -13708,15 +12991,7 @@
           </w:tcPr>
           <w:p>
             <w:r>
-              <w:t xml:space="preserve">The </w:t>
-            </w:r>
-            <w:proofErr w:type="spellStart"/>
-            <w:r>
-              <w:t>GetFilePath</w:t>
-            </w:r>
-            <w:proofErr w:type="spellEnd"/>
-            <w:r>
-              <w:t xml:space="preserve"> service will pass over the user-selected file paths for data acquisition. Three file paths should be returned, one for each instrument utilized by the system.</w:t>
+              <w:t>The GetFilePath service will pass over the user-selected file paths for data acquisition. Three file paths should be returned, one for each instrument utilized by the system.</w:t>
             </w:r>
           </w:p>
         </w:tc>
@@ -13730,11 +13005,9 @@
             <w:tcW w:w="3120" w:type="dxa"/>
           </w:tcPr>
           <w:p>
-            <w:proofErr w:type="spellStart"/>
             <w:r>
               <w:t>GetDataSelection</w:t>
             </w:r>
-            <w:proofErr w:type="spellEnd"/>
           </w:p>
         </w:tc>
         <w:tc>
@@ -13856,11 +13129,9 @@
             <w:tcW w:w="4680" w:type="dxa"/>
           </w:tcPr>
           <w:p>
-            <w:proofErr w:type="spellStart"/>
             <w:r>
               <w:t>CalculateMean</w:t>
             </w:r>
-            <w:proofErr w:type="spellEnd"/>
           </w:p>
         </w:tc>
         <w:tc>
@@ -13883,11 +13154,9 @@
             <w:tcW w:w="4680" w:type="dxa"/>
           </w:tcPr>
           <w:p>
-            <w:proofErr w:type="spellStart"/>
             <w:r>
               <w:t>GetLatestGraph</w:t>
             </w:r>
-            <w:proofErr w:type="spellEnd"/>
           </w:p>
         </w:tc>
         <w:tc>
@@ -13921,11 +13190,11 @@
       <w:pPr>
         <w:pStyle w:val="Heading4"/>
       </w:pPr>
-      <w:bookmarkStart w:id="24" w:name="_Toc180347063"/>
+      <w:bookmarkStart w:id="22" w:name="_Toc180347063"/>
       <w:r>
         <w:t>File Reader</w:t>
       </w:r>
-      <w:bookmarkEnd w:id="24"/>
+      <w:bookmarkEnd w:id="22"/>
     </w:p>
     <w:p>
       <w:pPr>
@@ -13957,15 +13226,7 @@
         <w:spacing w:before="240" w:after="240"/>
       </w:pPr>
       <w:r>
-        <w:t xml:space="preserve">The File Reader subsystem was designed with the need to efficiently handle multiple file inputs. The concept of parallel file reading was considered to improve performance when handling large datasets, but ultimately, a sequential approach was selected due to the relatively manageable file sizes. The File Reader ensures that each file is opened, its contents are read, and the data is collected into a format that can be easily passed to the Data Processor. Special considerations were made to handle potential file reading errors, such as missing or corrupted files. In such cases, </w:t>
-      </w:r>
-      <w:proofErr w:type="gramStart"/>
-      <w:r>
-        <w:t>error</w:t>
-      </w:r>
-      <w:proofErr w:type="gramEnd"/>
-      <w:r>
-        <w:t xml:space="preserve"> handling mechanisms trigger notifications to the user. The trade-off involved in this design was balancing robustness with simplicity, ensuring that file reading remains a lightweight process while effectively managing edge cases.</w:t>
+        <w:t>The File Reader subsystem was designed with the need to efficiently handle multiple file inputs. The concept of parallel file reading was considered to improve performance when handling large datasets, but ultimately, a sequential approach was selected due to the relatively manageable file sizes. The File Reader ensures that each file is opened, its contents are read, and the data is collected into a format that can be easily passed to the Data Processor. Special considerations were made to handle potential file reading errors, such as missing or corrupted files. In such cases, error handling mechanisms trigger notifications to the user. The trade-off involved in this design was balancing robustness with simplicity, ensuring that file reading remains a lightweight process while effectively managing edge cases.</w:t>
       </w:r>
     </w:p>
     <w:p>
@@ -14092,11 +13353,9 @@
             <w:tcW w:w="3120" w:type="dxa"/>
           </w:tcPr>
           <w:p>
-            <w:proofErr w:type="spellStart"/>
             <w:r>
               <w:t>ReadFileData</w:t>
             </w:r>
-            <w:proofErr w:type="spellEnd"/>
           </w:p>
         </w:tc>
         <w:tc>
@@ -14219,11 +13478,9 @@
             <w:tcW w:w="4680" w:type="dxa"/>
           </w:tcPr>
           <w:p>
-            <w:proofErr w:type="spellStart"/>
             <w:r>
               <w:t>GetFilePath</w:t>
             </w:r>
-            <w:proofErr w:type="spellEnd"/>
           </w:p>
         </w:tc>
         <w:tc>
@@ -14247,11 +13504,11 @@
       <w:pPr>
         <w:pStyle w:val="Heading4"/>
       </w:pPr>
-      <w:bookmarkStart w:id="25" w:name="_Toc180347064"/>
+      <w:bookmarkStart w:id="23" w:name="_Toc180347064"/>
       <w:r>
         <w:t>Data Processor</w:t>
       </w:r>
-      <w:bookmarkEnd w:id="25"/>
+      <w:bookmarkEnd w:id="23"/>
     </w:p>
     <w:p>
       <w:pPr>
@@ -14263,15 +13520,7 @@
     </w:p>
     <w:p>
       <w:r>
-        <w:t xml:space="preserve">The Data Processor subsystem is responsible for transforming raw data received from the File Reader into a format that is more suitable for further analysis. Its primary task is to normalize the data using </w:t>
-      </w:r>
-      <w:proofErr w:type="gramStart"/>
-      <w:r>
-        <w:t>the natural</w:t>
-      </w:r>
-      <w:proofErr w:type="gramEnd"/>
-      <w:r>
-        <w:t xml:space="preserve"> logarithmic transformation, making the data easier to process and visualize. Once the data is formatted and normalized, the Data Processor sends the processed </w:t>
+        <w:t xml:space="preserve">The Data Processor subsystem is responsible for transforming raw data received from the File Reader into a format that is more suitable for further analysis. Its primary task is to normalize the data using the natural logarithmic transformation, making the data easier to process and visualize. Once the data is formatted and normalized, the Data Processor sends the processed </w:t>
       </w:r>
       <w:r>
         <w:lastRenderedPageBreak/>
@@ -14291,15 +13540,7 @@
         <w:spacing w:before="240" w:after="240"/>
       </w:pPr>
       <w:r>
-        <w:t xml:space="preserve">The main algorithm used by the Data Processor is the natural logarithmic transformation, which helps normalize the data. This technique was selected because it reduces variance in the data and handles large discrepancies in value magnitudes, making it more suitable for visual representation and computation. Alternative normalization methods, such as z-score normalization, were considered but ultimately not chosen, as the natural log method better aligned with the requirements of the data's structure and scale. Special considerations included handling cases where </w:t>
-      </w:r>
-      <w:proofErr w:type="gramStart"/>
-      <w:r>
-        <w:t>the raw</w:t>
-      </w:r>
-      <w:proofErr w:type="gramEnd"/>
-      <w:r>
-        <w:t xml:space="preserve"> data contains zero or negative values, as these would cause issues during the logarithmic transformation. Error handling mechanisms and data validation were incorporated to account for such anomalies, ensuring robust processing. The trade-off in this approach involved balancing data transformation speed and the complexity of handling edge cases.</w:t>
+        <w:t>The main algorithm used by the Data Processor is the natural logarithmic transformation, which helps normalize the data. This technique was selected because it reduces variance in the data and handles large discrepancies in value magnitudes, making it more suitable for visual representation and computation. Alternative normalization methods, such as z-score normalization, were considered but ultimately not chosen, as the natural log method better aligned with the requirements of the data's structure and scale. Special considerations included handling cases where the raw data contains zero or negative values, as these would cause issues during the logarithmic transformation. Error handling mechanisms and data validation were incorporated to account for such anomalies, ensuring robust processing. The trade-off in this approach involved balancing data transformation speed and the complexity of handling edge cases.</w:t>
       </w:r>
     </w:p>
     <w:p>
@@ -14426,11 +13667,9 @@
             <w:tcW w:w="3120" w:type="dxa"/>
           </w:tcPr>
           <w:p>
-            <w:proofErr w:type="spellStart"/>
             <w:r>
               <w:t>ProcessData</w:t>
             </w:r>
-            <w:proofErr w:type="spellEnd"/>
           </w:p>
         </w:tc>
         <w:tc>
@@ -14449,15 +13688,7 @@
           </w:tcPr>
           <w:p>
             <w:r>
-              <w:t xml:space="preserve">This service receives the raw data from </w:t>
-            </w:r>
-            <w:proofErr w:type="gramStart"/>
-            <w:r>
-              <w:t>the File</w:t>
-            </w:r>
-            <w:proofErr w:type="gramEnd"/>
-            <w:r>
-              <w:t xml:space="preserve"> Reader, processes it by formatting and applying a natural logarithmic normalization, and then sends the processed data to the Graphing Engine for visualization. The input consists of the raw data from three different files, and the output is the normalized and formatted data ready for graphing.</w:t>
+              <w:t>This service receives the raw data from the File Reader, processes it by formatting and applying a natural logarithmic normalization, and then sends the processed data to the Graphing Engine for visualization. The input consists of the raw data from three different files, and the output is the normalized and formatted data ready for graphing.</w:t>
             </w:r>
           </w:p>
         </w:tc>
@@ -14561,11 +13792,9 @@
             <w:tcW w:w="4680" w:type="dxa"/>
           </w:tcPr>
           <w:p>
-            <w:proofErr w:type="spellStart"/>
             <w:r>
               <w:t>ReadFileData</w:t>
             </w:r>
-            <w:proofErr w:type="spellEnd"/>
           </w:p>
         </w:tc>
         <w:tc>
@@ -14589,12 +13818,12 @@
       <w:pPr>
         <w:pStyle w:val="Heading4"/>
       </w:pPr>
-      <w:bookmarkStart w:id="26" w:name="_Toc180347065"/>
+      <w:bookmarkStart w:id="24" w:name="_Toc180347065"/>
       <w:r>
         <w:lastRenderedPageBreak/>
         <w:t>Graphing Engine</w:t>
       </w:r>
-      <w:bookmarkEnd w:id="26"/>
+      <w:bookmarkEnd w:id="24"/>
     </w:p>
     <w:p>
       <w:pPr>
@@ -14749,11 +13978,9 @@
             <w:tcW w:w="3120" w:type="dxa"/>
           </w:tcPr>
           <w:p>
-            <w:proofErr w:type="spellStart"/>
             <w:r>
               <w:t>UpdateGraph</w:t>
             </w:r>
-            <w:proofErr w:type="spellEnd"/>
           </w:p>
         </w:tc>
         <w:tc>
@@ -14772,15 +13999,7 @@
           </w:tcPr>
           <w:p>
             <w:r>
-              <w:t xml:space="preserve">This service receives </w:t>
-            </w:r>
-            <w:proofErr w:type="gramStart"/>
-            <w:r>
-              <w:t>the processed</w:t>
-            </w:r>
-            <w:proofErr w:type="gramEnd"/>
-            <w:r>
-              <w:t xml:space="preserve"> data from the Data Processor and updates the current graph displayed in the User Interface. The input is the normalized data, and the output is an updated visual graph reflecting the latest data. The service ensures that the graph is refreshed in real-time as new data is processed.</w:t>
+              <w:t>This service receives the processed data from the Data Processor and updates the current graph displayed in the User Interface. The input is the normalized data, and the output is an updated visual graph reflecting the latest data. The service ensures that the graph is refreshed in real-time as new data is processed.</w:t>
             </w:r>
           </w:p>
         </w:tc>
@@ -14884,11 +14103,9 @@
             <w:tcW w:w="4680" w:type="dxa"/>
           </w:tcPr>
           <w:p>
-            <w:proofErr w:type="spellStart"/>
             <w:r>
               <w:t>GetProcessedData</w:t>
             </w:r>
-            <w:proofErr w:type="spellEnd"/>
           </w:p>
         </w:tc>
         <w:tc>
@@ -14912,11 +14129,11 @@
       <w:pPr>
         <w:pStyle w:val="Heading4"/>
       </w:pPr>
-      <w:bookmarkStart w:id="27" w:name="_Toc180347066"/>
+      <w:bookmarkStart w:id="25" w:name="_Toc180347066"/>
       <w:r>
         <w:t>Calculation Engine</w:t>
       </w:r>
-      <w:bookmarkEnd w:id="27"/>
+      <w:bookmarkEnd w:id="25"/>
     </w:p>
     <w:p>
       <w:pPr>
@@ -14928,15 +14145,7 @@
     </w:p>
     <w:p>
       <w:r>
-        <w:t xml:space="preserve">The Calculation Engine subsystem is responsible for performing various calculations on the data, including allowing the user to select a segment of data and calculating the </w:t>
-      </w:r>
-      <w:proofErr w:type="gramStart"/>
-      <w:r>
-        <w:t>mean</w:t>
-      </w:r>
-      <w:proofErr w:type="gramEnd"/>
-      <w:r>
-        <w:t xml:space="preserve"> of that </w:t>
+        <w:t xml:space="preserve">The Calculation Engine subsystem is responsible for performing various calculations on the data, including allowing the user to select a segment of data and calculating the mean of that </w:t>
       </w:r>
       <w:r>
         <w:lastRenderedPageBreak/>
@@ -14956,15 +14165,7 @@
         <w:spacing w:before="240" w:after="240"/>
       </w:pPr>
       <w:r>
-        <w:t xml:space="preserve">The primary algorithm used by the Calculation Engine is the calculation of statistical measures such as the mean. The </w:t>
-      </w:r>
-      <w:proofErr w:type="gramStart"/>
-      <w:r>
-        <w:t>mean</w:t>
-      </w:r>
-      <w:proofErr w:type="gramEnd"/>
-      <w:r>
-        <w:t xml:space="preserve"> is calculated by summing the selected data points and dividing by the number of points. Several approaches were considered, including pre-calculating statistics for all data and storing them for quick access. However, the selected solution was to compute the required statistics on-demand based on the user’s selection. This minimizes resource consumption and ensures that calculations are based on the latest data segment selected by the user. </w:t>
+        <w:t xml:space="preserve">The primary algorithm used by the Calculation Engine is the calculation of statistical measures such as the mean. The mean is calculated by summing the selected data points and dividing by the number of points. Several approaches were considered, including pre-calculating statistics for all data and storing them for quick access. However, the selected solution was to compute the required statistics on-demand based on the user’s selection. This minimizes resource consumption and ensures that calculations are based on the latest data segment selected by the user. </w:t>
       </w:r>
     </w:p>
     <w:p>
@@ -15091,11 +14292,9 @@
             <w:tcW w:w="3120" w:type="dxa"/>
           </w:tcPr>
           <w:p>
-            <w:proofErr w:type="spellStart"/>
             <w:r>
               <w:t>CalculateMean</w:t>
             </w:r>
-            <w:proofErr w:type="spellEnd"/>
           </w:p>
         </w:tc>
         <w:tc>
@@ -15114,23 +14313,7 @@
           </w:tcPr>
           <w:p>
             <w:r>
-              <w:t xml:space="preserve">This service calculates the </w:t>
-            </w:r>
-            <w:proofErr w:type="gramStart"/>
-            <w:r>
-              <w:t>mean</w:t>
-            </w:r>
-            <w:proofErr w:type="gramEnd"/>
-            <w:r>
-              <w:t xml:space="preserve"> of the selected data segment. The input is the processed data for the user-selected segment, and the output is the mean value. The </w:t>
-            </w:r>
-            <w:proofErr w:type="gramStart"/>
-            <w:r>
-              <w:t>mean</w:t>
-            </w:r>
-            <w:proofErr w:type="gramEnd"/>
-            <w:r>
-              <w:t xml:space="preserve"> is displayed in the User Interface as part of the calculation results.</w:t>
+              <w:t>This service calculates the mean of the selected data segment. The input is the processed data for the user-selected segment, and the output is the mean value. The mean is displayed in the User Interface as part of the calculation results.</w:t>
             </w:r>
           </w:p>
         </w:tc>
@@ -15234,11 +14417,9 @@
             <w:tcW w:w="4680" w:type="dxa"/>
           </w:tcPr>
           <w:p>
-            <w:proofErr w:type="spellStart"/>
             <w:r>
               <w:t>GetDataSelection</w:t>
             </w:r>
-            <w:proofErr w:type="spellEnd"/>
           </w:p>
         </w:tc>
         <w:tc>
@@ -15261,11 +14442,9 @@
             <w:tcW w:w="4680" w:type="dxa"/>
           </w:tcPr>
           <w:p>
-            <w:proofErr w:type="spellStart"/>
             <w:r>
               <w:t>GetLatestGraph</w:t>
             </w:r>
-            <w:proofErr w:type="spellEnd"/>
           </w:p>
         </w:tc>
         <w:tc>
@@ -15295,301 +14474,160 @@
       <w:pPr>
         <w:pStyle w:val="Heading2"/>
       </w:pPr>
-      <w:bookmarkStart w:id="28" w:name="_Toc180347067"/>
-      <w:bookmarkStart w:id="29" w:name="_Toc192934456"/>
+      <w:bookmarkStart w:id="26" w:name="_Toc180347067"/>
+      <w:bookmarkStart w:id="27" w:name="_Toc192934456"/>
       <w:r>
         <w:t>Data design</w:t>
       </w:r>
+      <w:bookmarkEnd w:id="26"/>
+      <w:bookmarkEnd w:id="27"/>
+    </w:p>
+    <w:p>
+      <w:pPr>
+        <w:spacing w:line="240" w:lineRule="auto"/>
+      </w:pPr>
+      <w:r>
+        <w:t xml:space="preserve">This section covers the different ways our project stores </w:t>
+      </w:r>
+      <w:r>
+        <w:t xml:space="preserve">and manages </w:t>
+      </w:r>
+      <w:r>
+        <w:t>data, both while it’s running, and when the data is stored for later. This overview will be a fairly technical overview, meant mostly for developers. Each subsection covers a different data structure used in the project.</w:t>
+      </w:r>
+      <w:r>
+        <w:t xml:space="preserve"> The </w:t>
+      </w:r>
+      <w:r>
+        <w:t>data used in this project is</w:t>
+      </w:r>
+      <w:r>
+        <w:t xml:space="preserve"> not stored in a database, so the data design revolves around</w:t>
+      </w:r>
+      <w:r>
+        <w:t xml:space="preserve"> temporarily stored data in memory as well as data exported to files.</w:t>
+      </w:r>
+    </w:p>
+    <w:p>
+      <w:pPr>
+        <w:pStyle w:val="Heading3"/>
+      </w:pPr>
+      <w:bookmarkStart w:id="28" w:name="_Toc180347068"/>
+      <w:r>
+        <w:t>Shared Singleton</w:t>
+      </w:r>
       <w:bookmarkEnd w:id="28"/>
+    </w:p>
+    <w:p>
+      <w:r>
+        <w:t xml:space="preserve">A shared singleton is a design pattern that forces only one instance of an object to exist throughout the whole program. Although this design pattern does not usually describe a data structure, in modules 1-3, most important data structures are members of a shared singleton, </w:t>
+      </w:r>
+      <w:r>
+        <w:lastRenderedPageBreak/>
+        <w:t>named sharedData. These members include fileList (subsection IV.2) and dataPoints (subsection IV.3)</w:t>
+      </w:r>
+    </w:p>
+    <w:p>
+      <w:pPr>
+        <w:pStyle w:val="Heading3"/>
+      </w:pPr>
+      <w:bookmarkStart w:id="29" w:name="_Toc180347069"/>
+      <w:r>
+        <w:t>Basic List</w:t>
+      </w:r>
       <w:bookmarkEnd w:id="29"/>
     </w:p>
     <w:p>
-      <w:pPr>
-        <w:spacing w:line="240" w:lineRule="auto"/>
-      </w:pPr>
-      <w:r>
-        <w:t xml:space="preserve">This section covers the different ways our project stores </w:t>
-      </w:r>
-      <w:r>
-        <w:t xml:space="preserve">and manages </w:t>
-      </w:r>
-      <w:r>
-        <w:t xml:space="preserve">data, both while it’s running, and when the data is stored for later. This overview will be a </w:t>
-      </w:r>
-      <w:proofErr w:type="gramStart"/>
-      <w:r>
-        <w:t>fairly technical</w:t>
-      </w:r>
-      <w:proofErr w:type="gramEnd"/>
-      <w:r>
-        <w:t xml:space="preserve"> overview, meant mostly for developers. Each subsection covers a different data structure used in the project.</w:t>
-      </w:r>
-      <w:r>
-        <w:t xml:space="preserve"> The </w:t>
-      </w:r>
-      <w:r>
-        <w:t>data used in this project is</w:t>
-      </w:r>
-      <w:r>
-        <w:t xml:space="preserve"> not stored in a database, so the data design revolves around</w:t>
-      </w:r>
-      <w:r>
-        <w:t xml:space="preserve"> temporarily stored data in memory as well as data exported to files.</w:t>
+      <w:r>
+        <w:t>In modules 1-3, we use a basic list to store the names of files that are read from. This list is named fileList and is stored in the sharedData shared singleton (subsection IV.1).</w:t>
       </w:r>
     </w:p>
     <w:p>
       <w:pPr>
         <w:pStyle w:val="Heading3"/>
       </w:pPr>
-      <w:bookmarkStart w:id="30" w:name="_Toc180347068"/>
-      <w:r>
-        <w:t>Shared Singleton</w:t>
+      <w:bookmarkStart w:id="30" w:name="_Toc180347070"/>
+      <w:r>
+        <w:t>Dictionary</w:t>
       </w:r>
       <w:bookmarkEnd w:id="30"/>
     </w:p>
     <w:p>
       <w:r>
-        <w:t xml:space="preserve">A shared singleton is a design pattern that forces only one instance of an object to exist throughout the whole program. Although this design pattern does not usually describe a data structure, in modules 1-3, most important data structures are members of a shared singleton, </w:t>
-      </w:r>
-      <w:r>
-        <w:lastRenderedPageBreak/>
-        <w:t xml:space="preserve">named </w:t>
-      </w:r>
-      <w:proofErr w:type="spellStart"/>
-      <w:r>
-        <w:t>sharedData</w:t>
-      </w:r>
-      <w:proofErr w:type="spellEnd"/>
-      <w:r>
-        <w:t xml:space="preserve">. These members include </w:t>
-      </w:r>
-      <w:proofErr w:type="spellStart"/>
-      <w:r>
-        <w:t>fileList</w:t>
-      </w:r>
-      <w:proofErr w:type="spellEnd"/>
-      <w:r>
-        <w:t xml:space="preserve"> (subsection IV.2) and </w:t>
-      </w:r>
-      <w:proofErr w:type="spellStart"/>
-      <w:r>
-        <w:t>dataPoints</w:t>
-      </w:r>
-      <w:proofErr w:type="spellEnd"/>
-      <w:r>
-        <w:t xml:space="preserve"> (subsection IV.3)</w:t>
+        <w:t>In modules 1-3, we use a Python dictionary to store the mass spectrometer data, named dataPoints. The keys are time points, and the values are tuples of isotope masses. This dictionary is stored in the sharedData shared singleton (subsection IV.1).</w:t>
       </w:r>
     </w:p>
     <w:p>
       <w:pPr>
         <w:pStyle w:val="Heading3"/>
       </w:pPr>
-      <w:bookmarkStart w:id="31" w:name="_Toc180347069"/>
-      <w:r>
-        <w:t>Basic List</w:t>
+      <w:bookmarkStart w:id="31" w:name="_Toc180347071"/>
+      <w:r>
+        <w:t>Log Table</w:t>
       </w:r>
       <w:bookmarkEnd w:id="31"/>
     </w:p>
     <w:p>
       <w:r>
-        <w:t xml:space="preserve">In modules 1-3, we use a basic list to store the names of files that are read from. This list is named </w:t>
-      </w:r>
-      <w:proofErr w:type="spellStart"/>
-      <w:r>
-        <w:t>fileList</w:t>
-      </w:r>
-      <w:proofErr w:type="spellEnd"/>
-      <w:r>
-        <w:t xml:space="preserve"> and is stored in the </w:t>
-      </w:r>
-      <w:proofErr w:type="spellStart"/>
-      <w:r>
-        <w:t>sharedData</w:t>
-      </w:r>
-      <w:proofErr w:type="spellEnd"/>
-      <w:r>
-        <w:t xml:space="preserve"> shared singleton (subsection IV.1).</w:t>
+        <w:t>In modules 1-3, there are certain data points that can be pulled out from the graph, or otherwise calculated from the data. These can be saved into a table built into the UI. These logs are then stored directly in the PyQT UI component QTableWidget.</w:t>
       </w:r>
     </w:p>
     <w:p>
       <w:pPr>
         <w:pStyle w:val="Heading3"/>
       </w:pPr>
-      <w:bookmarkStart w:id="32" w:name="_Toc180347070"/>
-      <w:r>
-        <w:t>Dictionary</w:t>
+      <w:bookmarkStart w:id="32" w:name="_Toc180347072"/>
+      <w:r>
+        <w:t>CSV Export</w:t>
       </w:r>
       <w:bookmarkEnd w:id="32"/>
     </w:p>
     <w:p>
       <w:r>
-        <w:t xml:space="preserve">In modules 1-3, we use a Python dictionary to store the mass spectrometer data, named </w:t>
-      </w:r>
-      <w:proofErr w:type="spellStart"/>
-      <w:r>
-        <w:t>dataPoints</w:t>
-      </w:r>
-      <w:proofErr w:type="spellEnd"/>
-      <w:r>
-        <w:t xml:space="preserve">. The keys are time points, and the values are tuples of isotope masses. This dictionary is stored in the </w:t>
-      </w:r>
-      <w:proofErr w:type="spellStart"/>
-      <w:r>
-        <w:t>sharedData</w:t>
-      </w:r>
-      <w:proofErr w:type="spellEnd"/>
-      <w:r>
-        <w:t xml:space="preserve"> shared singleton (subsection IV.1).</w:t>
+        <w:t>Modules 1-3 can export logged data from the log table (subsection IV.4) into a CSV file, which matches the format of the table.</w:t>
       </w:r>
     </w:p>
     <w:p>
       <w:pPr>
         <w:pStyle w:val="Heading3"/>
       </w:pPr>
-      <w:bookmarkStart w:id="33" w:name="_Toc180347071"/>
-      <w:r>
-        <w:t>Log Table</w:t>
+      <w:bookmarkStart w:id="33" w:name="_Toc180347073"/>
+      <w:r>
+        <w:t>Pandas DataFrame</w:t>
       </w:r>
       <w:bookmarkEnd w:id="33"/>
     </w:p>
     <w:p>
       <w:r>
-        <w:t xml:space="preserve">In modules 1-3, there are certain data points that can be pulled out from the </w:t>
-      </w:r>
-      <w:proofErr w:type="gramStart"/>
-      <w:r>
-        <w:t>graph, or</w:t>
-      </w:r>
-      <w:proofErr w:type="gramEnd"/>
-      <w:r>
-        <w:t xml:space="preserve"> otherwise calculated from the data. These can be saved </w:t>
-      </w:r>
-      <w:proofErr w:type="gramStart"/>
-      <w:r>
-        <w:t>into</w:t>
-      </w:r>
-      <w:proofErr w:type="gramEnd"/>
-      <w:r>
-        <w:t xml:space="preserve"> a table built into the UI. These logs are then stored directly in the </w:t>
-      </w:r>
-      <w:proofErr w:type="spellStart"/>
-      <w:r>
-        <w:t>PyQT</w:t>
-      </w:r>
-      <w:proofErr w:type="spellEnd"/>
-      <w:r>
-        <w:t xml:space="preserve"> UI component </w:t>
-      </w:r>
-      <w:proofErr w:type="spellStart"/>
-      <w:r>
-        <w:t>QTableWidget</w:t>
-      </w:r>
-      <w:proofErr w:type="spellEnd"/>
-      <w:r>
-        <w:t>.</w:t>
+        <w:t>Module 4 uses a DataFrame from the Pandas Python library to store data from Mass Spectrometer 2. This is very similar to a dictionary approach (subsection IV.3), but effectively replaces the need for unique keys with ordering and more importantly allows for the use of Pandas methods like to_csv at a small performance cost.</w:t>
       </w:r>
     </w:p>
     <w:p>
       <w:pPr>
         <w:pStyle w:val="Heading3"/>
       </w:pPr>
-      <w:bookmarkStart w:id="34" w:name="_Toc180347072"/>
-      <w:r>
-        <w:t>CSV Export</w:t>
+      <w:bookmarkStart w:id="34" w:name="_Toc180347074"/>
+      <w:r>
+        <w:t>CSV Series</w:t>
       </w:r>
       <w:bookmarkEnd w:id="34"/>
     </w:p>
     <w:p>
       <w:r>
-        <w:t>Modules 1-3 can export logged data from the log table (subsection IV.4) into a CSV file, which matches the format of the table.</w:t>
-      </w:r>
-    </w:p>
-    <w:p>
-      <w:pPr>
-        <w:pStyle w:val="Heading3"/>
-      </w:pPr>
-      <w:bookmarkStart w:id="35" w:name="_Toc180347073"/>
-      <w:r>
-        <w:t xml:space="preserve">Pandas </w:t>
-      </w:r>
-      <w:proofErr w:type="spellStart"/>
-      <w:r>
-        <w:t>DataFrame</w:t>
+        <w:t>Module 4 exports the DataFrames (subsection IV.6) as CSV’s with ~8 rows each, for use in modules 1-3. Each row contains a time signature and isotope masses. These CSV’s are named with numbers in order of their time signatures.</w:t>
+      </w:r>
+    </w:p>
+    <w:p>
+      <w:pPr>
+        <w:pStyle w:val="Heading2"/>
+      </w:pPr>
+      <w:bookmarkStart w:id="35" w:name="_Toc180347075"/>
+      <w:bookmarkStart w:id="36" w:name="_Toc192934457"/>
+      <w:r>
+        <w:t>User Interface Design</w:t>
       </w:r>
       <w:bookmarkEnd w:id="35"/>
-      <w:proofErr w:type="spellEnd"/>
-    </w:p>
-    <w:p>
-      <w:r>
-        <w:t xml:space="preserve">Module 4 uses a </w:t>
-      </w:r>
-      <w:proofErr w:type="spellStart"/>
-      <w:r>
-        <w:t>DataFrame</w:t>
-      </w:r>
-      <w:proofErr w:type="spellEnd"/>
-      <w:r>
-        <w:t xml:space="preserve"> from the Pandas Python library to store data from Mass Spectrometer 2. This is very similar to a dictionary approach (subsection IV.3</w:t>
-      </w:r>
-      <w:proofErr w:type="gramStart"/>
-      <w:r>
-        <w:t>), but</w:t>
-      </w:r>
-      <w:proofErr w:type="gramEnd"/>
-      <w:r>
-        <w:t xml:space="preserve"> effectively replaces the need for unique keys with ordering and more importantly allows for the use of Pandas methods like </w:t>
-      </w:r>
-      <w:proofErr w:type="spellStart"/>
-      <w:r>
-        <w:t>to_csv</w:t>
-      </w:r>
-      <w:proofErr w:type="spellEnd"/>
-      <w:r>
-        <w:t xml:space="preserve"> at a small performance cost.</w:t>
-      </w:r>
-    </w:p>
-    <w:p>
-      <w:pPr>
-        <w:pStyle w:val="Heading3"/>
-      </w:pPr>
-      <w:bookmarkStart w:id="36" w:name="_Toc180347074"/>
-      <w:r>
-        <w:t>CSV Series</w:t>
-      </w:r>
       <w:bookmarkEnd w:id="36"/>
-    </w:p>
-    <w:p>
-      <w:r>
-        <w:t xml:space="preserve">Module 4 exports the </w:t>
-      </w:r>
-      <w:proofErr w:type="spellStart"/>
-      <w:r>
-        <w:t>DataFrames</w:t>
-      </w:r>
-      <w:proofErr w:type="spellEnd"/>
-      <w:r>
-        <w:t xml:space="preserve"> (subsection IV.6) as CSV’s with ~8 rows each, for use in modules 1-3. Each row contains a time signature and isotope masses. These </w:t>
-      </w:r>
-      <w:proofErr w:type="gramStart"/>
-      <w:r>
-        <w:t>CSV’s</w:t>
-      </w:r>
-      <w:proofErr w:type="gramEnd"/>
-      <w:r>
-        <w:t xml:space="preserve"> are named with numbers in order of their time signatures.</w:t>
-      </w:r>
-    </w:p>
-    <w:p>
-      <w:pPr>
-        <w:pStyle w:val="Heading2"/>
-      </w:pPr>
-      <w:bookmarkStart w:id="37" w:name="_Toc180347075"/>
-      <w:bookmarkStart w:id="38" w:name="_Toc192934457"/>
-      <w:r>
-        <w:t>User Interface Design</w:t>
-      </w:r>
-      <w:bookmarkEnd w:id="37"/>
-      <w:bookmarkEnd w:id="38"/>
       <w:r>
         <w:t xml:space="preserve"> </w:t>
       </w:r>
@@ -15628,27 +14666,17 @@
       <w:r>
         <w:t xml:space="preserve">ass </w:t>
       </w:r>
-      <w:proofErr w:type="spellStart"/>
       <w:r>
         <w:t>s</w:t>
       </w:r>
       <w:r>
         <w:t>pectromer</w:t>
       </w:r>
-      <w:proofErr w:type="spellEnd"/>
       <w:r>
         <w:t xml:space="preserve"> instrument</w:t>
       </w:r>
       <w:r>
-        <w:t xml:space="preserve">. This portion of the interface corresponds with </w:t>
-      </w:r>
-      <w:proofErr w:type="gramStart"/>
-      <w:r>
-        <w:t>use</w:t>
-      </w:r>
-      <w:proofErr w:type="gramEnd"/>
-      <w:r>
-        <w:t xml:space="preserve"> case UC-4: Select Input Files.</w:t>
+        <w:t>. This portion of the interface corresponds with use case UC-4: Select Input Files.</w:t>
       </w:r>
     </w:p>
     <w:p>
@@ -15728,31 +14756,7 @@
         <w:t>,</w:t>
       </w:r>
       <w:r>
-        <w:t xml:space="preserve"> a slider is shown. This slider allows the user to adjust the speed at which data is plotted from 0.5x to 32x. This corresponds to </w:t>
-      </w:r>
-      <w:proofErr w:type="gramStart"/>
-      <w:r>
-        <w:t>use</w:t>
-      </w:r>
-      <w:proofErr w:type="gramEnd"/>
-      <w:r>
-        <w:t xml:space="preserve"> case UC-7: Change Plotting Speed. On the </w:t>
-      </w:r>
-      <w:proofErr w:type="gramStart"/>
-      <w:r>
-        <w:t>left</w:t>
-      </w:r>
-      <w:proofErr w:type="gramEnd"/>
-      <w:r>
-        <w:t xml:space="preserve"> of the slider is also a pause/resume button as well as a start button that allows the user to toggle the plotting of data. In addition to the primary graph, modules 1-3 have additional graphs for calculations derived from </w:t>
-      </w:r>
-      <w:proofErr w:type="gramStart"/>
-      <w:r>
-        <w:t>the primary</w:t>
-      </w:r>
-      <w:proofErr w:type="gramEnd"/>
-      <w:r>
-        <w:t xml:space="preserve"> data.</w:t>
+        <w:t xml:space="preserve"> a slider is shown. This slider allows the user to adjust the speed at which data is plotted from 0.5x to 32x. This corresponds to use case UC-7: Change Plotting Speed. On the left of the slider is also a pause/resume button as well as a start button that allows the user to toggle the plotting of data. In addition to the primary graph, modules 1-3 have additional graphs for calculations derived from the primary data.</w:t>
       </w:r>
     </w:p>
     <w:p>
@@ -15761,7 +14765,7 @@
           <w:noProof/>
         </w:rPr>
         <w:drawing>
-          <wp:inline distT="0" distB="0" distL="0" distR="0" wp14:anchorId="0FD19BFA" wp14:editId="655A8681">
+          <wp:inline distT="0" distB="0" distL="0" distR="0" wp14:anchorId="0FD19BFA" wp14:editId="65DDC7F5">
             <wp:extent cx="6562726" cy="1514475"/>
             <wp:effectExtent l="0" t="0" r="0" b="0"/>
             <wp:docPr id="74189487" name="Picture 74189487" descr="A screen shot of a graph&#10;&#10;Description automatically generated"/>
@@ -15808,15 +14812,7 @@
     </w:p>
     <w:p>
       <w:r>
-        <w:t xml:space="preserve">Using the leftmost button in Figure 3 that features two vertical lines, the user can toggle the visibility of “mean bars”. These vertical bars pictured in Figure 4 can be </w:t>
-      </w:r>
-      <w:proofErr w:type="gramStart"/>
-      <w:r>
-        <w:t>shifted</w:t>
-      </w:r>
-      <w:proofErr w:type="gramEnd"/>
-      <w:r>
-        <w:t xml:space="preserve"> left to right using the cursor to select a specific portion of data. This corresponds to the use case UC-8: Select Data Points.</w:t>
+        <w:t>Using the leftmost button in Figure 3 that features two vertical lines, the user can toggle the visibility of “mean bars”. These vertical bars pictured in Figure 4 can be shifted left to right using the cursor to select a specific portion of data. This corresponds to the use case UC-8: Select Data Points.</w:t>
       </w:r>
     </w:p>
     <w:p>
@@ -15885,15 +14881,7 @@
         <w:t>,</w:t>
       </w:r>
       <w:r>
-        <w:t xml:space="preserve"> the user will be able to use the “Get Mean” button to calculate the mean inside of the selected region. This corresponds to </w:t>
-      </w:r>
-      <w:proofErr w:type="gramStart"/>
-      <w:r>
-        <w:t>use</w:t>
-      </w:r>
-      <w:proofErr w:type="gramEnd"/>
-      <w:r>
-        <w:t xml:space="preserve"> case UC-9: Calculate Mean.</w:t>
+        <w:t xml:space="preserve"> the user will be able to use the “Get Mean” button to calculate the mean inside of the selected region. This corresponds to use case UC-9: Calculate Mean.</w:t>
       </w:r>
     </w:p>
     <w:p>
@@ -15953,16 +14941,11 @@
       <w:r>
         <w:t xml:space="preserve">In addition to allowing users to scale the graph using their scroll wheel, users </w:t>
       </w:r>
-      <w:proofErr w:type="gramStart"/>
       <w:r>
         <w:t>are</w:t>
       </w:r>
       <w:r>
-        <w:t xml:space="preserve"> able to</w:t>
-      </w:r>
-      <w:proofErr w:type="gramEnd"/>
-      <w:r>
-        <w:t xml:space="preserve"> achieve more precise scaling by left clicking the graph to open further adjustment options. As illustrated in Figure 6, users will be able to input the exact bounds of each axis, and the graph will adjust according to their selection.</w:t>
+        <w:t xml:space="preserve"> able to achieve more precise scaling by left clicking the graph to open further adjustment options. As illustrated in Figure 6, users will be able to input the exact bounds of each axis, and the graph will adjust according to their selection.</w:t>
       </w:r>
     </w:p>
     <w:p>
@@ -16031,41 +15014,33 @@
       <w:pPr>
         <w:pStyle w:val="Heading1"/>
       </w:pPr>
-      <w:bookmarkStart w:id="39" w:name="_Toc192934458"/>
+      <w:bookmarkStart w:id="37" w:name="_Toc192934458"/>
       <w:r>
         <w:t>Test Plan</w:t>
       </w:r>
+      <w:bookmarkEnd w:id="37"/>
+    </w:p>
+    <w:p>
+      <w:pPr>
+        <w:spacing w:line="240" w:lineRule="auto"/>
+      </w:pPr>
+      <w:r>
+        <w:t xml:space="preserve">This section provides an overview of the steps we take to test different elements of our project. This overview includes the overall flow, the unit tests for individual parts, and integration/system testing for combinations of different parts. The processes outlined are very particular to the context of our project; we’re very aware of our stakeholders and the integration plan that they prefer. Ultimately this section is intended to outline what we consider the ideal methods of testing, in order to keep development in line with those practices. </w:t>
+      </w:r>
+      <w:bookmarkStart w:id="38" w:name="_2et92p0" w:colFirst="0" w:colLast="0"/>
+      <w:bookmarkEnd w:id="38"/>
+    </w:p>
+    <w:p>
+      <w:pPr>
+        <w:pStyle w:val="Heading2"/>
+      </w:pPr>
+      <w:bookmarkStart w:id="39" w:name="_Toc192934459"/>
+      <w:r>
+        <w:t>Testing Strategy</w:t>
+      </w:r>
+      <w:bookmarkStart w:id="40" w:name="_tyjcwt"/>
       <w:bookmarkEnd w:id="39"/>
-    </w:p>
-    <w:p>
-      <w:pPr>
-        <w:spacing w:line="240" w:lineRule="auto"/>
-      </w:pPr>
-      <w:r>
-        <w:t xml:space="preserve">This section provides an overview of the steps we take to test different elements of our project. This overview includes the overall flow, the unit tests for individual parts, and integration/system testing for combinations of different parts. The processes outlined are very particular to the context of our project; we’re very aware of our stakeholders and the integration plan that they prefer. Ultimately this section is intended to outline what we consider the ideal methods of testing, </w:t>
-      </w:r>
-      <w:proofErr w:type="gramStart"/>
-      <w:r>
-        <w:t>in order to</w:t>
-      </w:r>
-      <w:proofErr w:type="gramEnd"/>
-      <w:r>
-        <w:t xml:space="preserve"> keep development in line with those practices. </w:t>
-      </w:r>
-      <w:bookmarkStart w:id="40" w:name="_2et92p0" w:colFirst="0" w:colLast="0"/>
       <w:bookmarkEnd w:id="40"/>
-    </w:p>
-    <w:p>
-      <w:pPr>
-        <w:pStyle w:val="Heading2"/>
-      </w:pPr>
-      <w:bookmarkStart w:id="41" w:name="_Toc192934459"/>
-      <w:r>
-        <w:t>Testing Strategy</w:t>
-      </w:r>
-      <w:bookmarkStart w:id="42" w:name="_tyjcwt"/>
-      <w:bookmarkEnd w:id="41"/>
-      <w:bookmarkEnd w:id="42"/>
     </w:p>
     <w:p>
       <w:r>
@@ -16117,23 +15092,7 @@
         </w:numPr>
       </w:pPr>
       <w:r>
-        <w:t xml:space="preserve">Build a representation of what acceptable results look like. This must consider our assumptions made in the previous step. For example, an Excel graph of </w:t>
-      </w:r>
-      <w:proofErr w:type="gramStart"/>
-      <w:r>
-        <w:t>a data</w:t>
-      </w:r>
-      <w:proofErr w:type="gramEnd"/>
-      <w:r>
-        <w:t xml:space="preserve"> acquisition: the </w:t>
-      </w:r>
-      <w:proofErr w:type="gramStart"/>
-      <w:r>
-        <w:t>particular data</w:t>
-      </w:r>
-      <w:proofErr w:type="gramEnd"/>
-      <w:r>
-        <w:t xml:space="preserve"> acquisition should be clarified in the previous step, with the Excel graph built off it in this step. This mockup(s) should either be included in the Testing Plan Document, or in the relevant module’s “Testing” folder with reference to it in the document.</w:t>
+        <w:t>Build a representation of what acceptable results look like. This must consider our assumptions made in the previous step. For example, an Excel graph of a data acquisition: the particular data acquisition should be clarified in the previous step, with the Excel graph built off it in this step. This mockup(s) should either be included in the Testing Plan Document, or in the relevant module’s “Testing” folder with reference to it in the document.</w:t>
       </w:r>
     </w:p>
     <w:p>
@@ -16157,15 +15116,7 @@
         </w:numPr>
       </w:pPr>
       <w:r>
-        <w:t xml:space="preserve">If the test(s) is unsuccessful, fix it if possible. If the test(s) is not successful by </w:t>
-      </w:r>
-      <w:proofErr w:type="gramStart"/>
-      <w:r>
-        <w:t>next</w:t>
-      </w:r>
-      <w:proofErr w:type="gramEnd"/>
-      <w:r>
-        <w:t xml:space="preserve"> standup meeting, prepare a short explanation or document explaining the issue.</w:t>
+        <w:t>If the test(s) is unsuccessful, fix it if possible. If the test(s) is not successful by next standup meeting, prepare a short explanation or document explaining the issue.</w:t>
       </w:r>
     </w:p>
     <w:p>
@@ -16243,132 +15194,90 @@
       <w:pPr>
         <w:pStyle w:val="Heading2"/>
       </w:pPr>
-      <w:bookmarkStart w:id="43" w:name="_Toc192934460"/>
+      <w:bookmarkStart w:id="41" w:name="_Toc192934460"/>
       <w:r>
         <w:t>Test Plans</w:t>
       </w:r>
+      <w:bookmarkEnd w:id="41"/>
+    </w:p>
+    <w:p>
+      <w:pPr>
+        <w:spacing w:line="240" w:lineRule="auto"/>
+      </w:pPr>
+      <w:r>
+        <w:rPr>
+          <w:color w:val="000000" w:themeColor="text1"/>
+        </w:rPr>
+        <w:t>This section outlines the comprehensive plan for testing the mass spectrometer interface system, detailing the strategies for unit, integration, system, and user acceptance testing. Each testing phase is designed to identify and address potential faults at different stages of development, from individual software units to the entire integrated system. The testing plan follows a systematic approach, beginning with isolated unit testing to validate the smallest components of the application, followed by integration testing to ensure smooth communication between modules. System testing will then evaluate the application’s compliance with overall requirements, focusing on functional, performance, and stress tests to confirm reliability under varying conditions. Finally, user acceptance testing will involve end-users to validate that the system meets their needs and is ready for operational deployment.</w:t>
+      </w:r>
+      <w:r>
+        <w:t xml:space="preserve"> </w:t>
+      </w:r>
+    </w:p>
+    <w:p>
+      <w:pPr>
+        <w:pStyle w:val="Heading3"/>
+        <w:rPr>
+          <w:highlight w:val="white"/>
+        </w:rPr>
+      </w:pPr>
+      <w:r>
+        <w:rPr>
+          <w:highlight w:val="white"/>
+        </w:rPr>
+        <w:t>Unit Testing</w:t>
+      </w:r>
+    </w:p>
+    <w:p>
+      <w:pPr>
+        <w:spacing w:after="120" w:line="240" w:lineRule="auto"/>
+      </w:pPr>
+      <w:r>
+        <w:rPr>
+          <w:color w:val="000000" w:themeColor="text1"/>
+        </w:rPr>
+        <w:t>The primary objective of unit testing for this system is to validate the functionality and reliability of individual components, or “units,” by isolating them from the rest of the code and checking for bugs or unexpected behavior. Specifically, the unit tests will cover core functionalities, including data parsing from CSV files, data transformations, calculations, and graphical display setup. Unit tests will be designed for each function and method within the modules, verifying both expected outputs and error-handling mechanisms when presented with invalid data inputs. Using Python’s pytest framework, tests will be semi-automated to streamline the process and improve reliability. Mocking will be employed to simulate data inputs and dependencies where necessary, especially for modules that rely on external data sources or interactions. This approach ensures that each unit functions independently and accurately, laying a stable foundation for subsequent integration and system testing phases.</w:t>
+      </w:r>
+      <w:r>
+        <w:t xml:space="preserve"> </w:t>
+      </w:r>
+    </w:p>
+    <w:p>
+      <w:pPr>
+        <w:pStyle w:val="Heading3"/>
+        <w:rPr>
+          <w:highlight w:val="white"/>
+        </w:rPr>
+      </w:pPr>
+      <w:bookmarkStart w:id="42" w:name="_1t3h5sf"/>
+      <w:bookmarkEnd w:id="42"/>
+      <w:r>
+        <w:rPr>
+          <w:highlight w:val="white"/>
+        </w:rPr>
+        <w:t>Integration Testing</w:t>
+      </w:r>
+    </w:p>
+    <w:p>
+      <w:pPr>
+        <w:spacing w:line="240" w:lineRule="auto"/>
+      </w:pPr>
+      <w:r>
+        <w:rPr>
+          <w:color w:val="000000" w:themeColor="text1"/>
+        </w:rPr>
+        <w:t>The purpose of integration testing in this system is to identify faults that may arise when individual components interact, focusing on groups of components rather than isolated units. This phase will ensure that data flows smoothly between components. For instance, components responsible for parsing CSV files and transforming data will be integrated and tested as a cohesive unit to confirm that each stage performs as expected in the broader workflow. To manage dependencies, a test data set simulating real-world CSV inputs will be used to validate functionality and data consistency across components. Python’s pytest framework will be used for semi-automated integration tests, while pytest-mock will aid in simulating dependencies, ensuring that testing conditions are controlled and predictable.</w:t>
+      </w:r>
+    </w:p>
+    <w:p>
+      <w:pPr>
+        <w:pStyle w:val="Heading3"/>
+        <w:rPr>
+          <w:highlight w:val="white"/>
+        </w:rPr>
+      </w:pPr>
+      <w:bookmarkStart w:id="43" w:name="_4d34og8"/>
       <w:bookmarkEnd w:id="43"/>
-    </w:p>
-    <w:p>
-      <w:pPr>
-        <w:spacing w:line="240" w:lineRule="auto"/>
-      </w:pPr>
-      <w:r>
-        <w:rPr>
-          <w:color w:val="000000" w:themeColor="text1"/>
-        </w:rPr>
-        <w:t>This section outlines the comprehensive plan for testing the mass spectrometer interface system, detailing the strategies for unit, integration, system, and user acceptance testing. Each testing phase is designed to identify and address potential faults at different stages of development, from individual software units to the entire integrated system. The testing plan follows a systematic approach, beginning with isolated unit testing to validate the smallest components of the application, followed by integration testing to ensure smooth communication between modules. System testing will then evaluate the application’s compliance with overall requirements, focusing on functional, performance, and stress tests to confirm reliability under varying conditions. Finally, user acceptance testing will involve end-users to validate that the system meets their needs and is ready for operational deployment.</w:t>
-      </w:r>
-      <w:r>
-        <w:t xml:space="preserve"> </w:t>
-      </w:r>
-    </w:p>
-    <w:p>
-      <w:pPr>
-        <w:pStyle w:val="Heading3"/>
-        <w:rPr>
-          <w:highlight w:val="white"/>
-        </w:rPr>
-      </w:pPr>
-      <w:r>
-        <w:rPr>
-          <w:highlight w:val="white"/>
-        </w:rPr>
-        <w:t>Unit Testing</w:t>
-      </w:r>
-    </w:p>
-    <w:p>
-      <w:pPr>
-        <w:spacing w:after="120" w:line="240" w:lineRule="auto"/>
-      </w:pPr>
-      <w:r>
-        <w:rPr>
-          <w:color w:val="000000" w:themeColor="text1"/>
-        </w:rPr>
-        <w:t xml:space="preserve">The primary objective of unit testing for this system is to validate the functionality and reliability of individual components, or “units,” by isolating them from the rest of the code and checking for bugs or unexpected behavior. Specifically, the unit tests will cover core functionalities, including data parsing from CSV files, data transformations, calculations, and graphical display setup. Unit tests will be designed for each function and method within the modules, verifying both expected outputs and error-handling mechanisms when presented with invalid data inputs. Using Python’s </w:t>
-      </w:r>
-      <w:proofErr w:type="spellStart"/>
-      <w:r>
-        <w:rPr>
-          <w:color w:val="000000" w:themeColor="text1"/>
-        </w:rPr>
-        <w:t>pytest</w:t>
-      </w:r>
-      <w:proofErr w:type="spellEnd"/>
-      <w:r>
-        <w:rPr>
-          <w:color w:val="000000" w:themeColor="text1"/>
-        </w:rPr>
-        <w:t xml:space="preserve"> framework, tests will be semi-automated to streamline the process and improve reliability. Mocking will be employed to simulate data inputs and dependencies where necessary, especially for modules that rely on external data sources or interactions. This approach ensures that each unit functions independently and accurately, laying a stable foundation for subsequent integration and system testing phases.</w:t>
-      </w:r>
-      <w:r>
-        <w:t xml:space="preserve"> </w:t>
-      </w:r>
-    </w:p>
-    <w:p>
-      <w:pPr>
-        <w:pStyle w:val="Heading3"/>
-        <w:rPr>
-          <w:highlight w:val="white"/>
-        </w:rPr>
-      </w:pPr>
-      <w:bookmarkStart w:id="44" w:name="_1t3h5sf"/>
-      <w:bookmarkEnd w:id="44"/>
-      <w:r>
-        <w:rPr>
-          <w:highlight w:val="white"/>
-        </w:rPr>
-        <w:t>Integration Testing</w:t>
-      </w:r>
-    </w:p>
-    <w:p>
-      <w:pPr>
-        <w:spacing w:line="240" w:lineRule="auto"/>
-      </w:pPr>
-      <w:r>
-        <w:rPr>
-          <w:color w:val="000000" w:themeColor="text1"/>
-        </w:rPr>
-        <w:t xml:space="preserve">The purpose of integration testing in this system is to identify faults that may arise when individual components interact, focusing on groups of components rather than isolated units. This phase will ensure that data flows smoothly between components. For instance, components responsible for parsing CSV files and transforming data will be integrated and tested as a cohesive unit to confirm that each stage performs as expected in the broader workflow. To manage dependencies, a test data set simulating real-world CSV inputs will be used to validate functionality and data consistency across components. Python’s </w:t>
-      </w:r>
-      <w:proofErr w:type="spellStart"/>
-      <w:r>
-        <w:rPr>
-          <w:color w:val="000000" w:themeColor="text1"/>
-        </w:rPr>
-        <w:t>pytest</w:t>
-      </w:r>
-      <w:proofErr w:type="spellEnd"/>
-      <w:r>
-        <w:rPr>
-          <w:color w:val="000000" w:themeColor="text1"/>
-        </w:rPr>
-        <w:t xml:space="preserve"> framework will be used for semi-automated integration tests, while </w:t>
-      </w:r>
-      <w:proofErr w:type="spellStart"/>
-      <w:r>
-        <w:rPr>
-          <w:color w:val="000000" w:themeColor="text1"/>
-        </w:rPr>
-        <w:t>pytest</w:t>
-      </w:r>
-      <w:proofErr w:type="spellEnd"/>
-      <w:r>
-        <w:rPr>
-          <w:color w:val="000000" w:themeColor="text1"/>
-        </w:rPr>
-        <w:t>-mock will aid in simulating dependencies, ensuring that testing conditions are controlled and predictable.</w:t>
-      </w:r>
-    </w:p>
-    <w:p>
-      <w:pPr>
-        <w:pStyle w:val="Heading3"/>
-        <w:rPr>
-          <w:highlight w:val="white"/>
-        </w:rPr>
-      </w:pPr>
-      <w:bookmarkStart w:id="45" w:name="_4d34og8"/>
-      <w:bookmarkEnd w:id="45"/>
       <w:r>
         <w:rPr>
           <w:highlight w:val="white"/>
@@ -16385,21 +15294,7 @@
         <w:rPr>
           <w:color w:val="000000" w:themeColor="text1"/>
         </w:rPr>
-        <w:t xml:space="preserve">System testing will be conducted to ensure that the mass spectrometer interface system operates as a cohesive unit, meeting all specified requirements. This phase will involve executing a series of planned tests to validate both functional and non-functional aspects of the </w:t>
-      </w:r>
-      <w:proofErr w:type="gramStart"/>
-      <w:r>
-        <w:rPr>
-          <w:color w:val="000000" w:themeColor="text1"/>
-        </w:rPr>
-        <w:t>system as a whole</w:t>
-      </w:r>
-      <w:proofErr w:type="gramEnd"/>
-      <w:r>
-        <w:rPr>
-          <w:color w:val="000000" w:themeColor="text1"/>
-        </w:rPr>
-        <w:t>.</w:t>
+        <w:t>System testing will be conducted to ensure that the mass spectrometer interface system operates as a cohesive unit, meeting all specified requirements. This phase will involve executing a series of planned tests to validate both functional and non-functional aspects of the system as a whole.</w:t>
       </w:r>
     </w:p>
     <w:p>
@@ -16409,10 +15304,64 @@
           <w:highlight w:val="white"/>
         </w:rPr>
       </w:pPr>
-      <w:bookmarkStart w:id="46" w:name="_2s8eyo1"/>
+      <w:bookmarkStart w:id="44" w:name="_2s8eyo1"/>
+      <w:bookmarkEnd w:id="44"/>
+      <w:r>
+        <w:t>Functional testing:</w:t>
+      </w:r>
+    </w:p>
+    <w:p>
+      <w:pPr>
+        <w:spacing w:after="0" w:line="240" w:lineRule="auto"/>
+      </w:pPr>
+      <w:r>
+        <w:rPr>
+          <w:color w:val="000000" w:themeColor="text1"/>
+        </w:rPr>
+        <w:t>In functional testing, we will develop a comprehensive set of test cases based on the functional requirements outlined in the project documentation. Each functional requirement will correspond to at least one test case. Each standalone system will be tested in realistic scenarios to ensure that they meet user expectations. Test cases will be prioritized to focus on critical user paths and high-risk areas, ensuring that the most relevant features are validated first. Any failures or discrepancies found during testing will be documented and addressed promptly to enhance system reliability.</w:t>
+      </w:r>
+    </w:p>
+    <w:p>
+      <w:pPr>
+        <w:pStyle w:val="Heading4"/>
+        <w:rPr>
+          <w:highlight w:val="white"/>
+        </w:rPr>
+      </w:pPr>
+      <w:bookmarkStart w:id="45" w:name="_3rdcrjn"/>
+      <w:bookmarkEnd w:id="45"/>
+      <w:r>
+        <w:rPr>
+          <w:highlight w:val="white"/>
+        </w:rPr>
+        <w:t>Performance testing:</w:t>
+      </w:r>
+    </w:p>
+    <w:p>
+      <w:pPr>
+        <w:spacing w:after="0" w:line="240" w:lineRule="auto"/>
+      </w:pPr>
+      <w:r>
+        <w:rPr>
+          <w:color w:val="000000" w:themeColor="text1"/>
+        </w:rPr>
+        <w:t>To assess the system's performance, we will conduct performance testing that focuses on response times, resource utilization, and overall system stability. This will include stress testing the systems by simulating high-load conditions using large datasets to determine how the system performs under pressure. For example, we will measure the speed at which the system can plot all data points from a large sample at once. Key metrics such as processing speed, memory usage, and data handling capacity will be monitored. If any performance issues arise, they will be investigated and resolved to ensure the system meets the expected performance benchmarks.</w:t>
+      </w:r>
+    </w:p>
+    <w:p>
+      <w:pPr>
+        <w:pStyle w:val="Heading4"/>
+        <w:rPr>
+          <w:highlight w:val="white"/>
+        </w:rPr>
+      </w:pPr>
+      <w:bookmarkStart w:id="46" w:name="_26in1rg"/>
       <w:bookmarkEnd w:id="46"/>
       <w:r>
-        <w:t>Functional testing:</w:t>
+        <w:rPr>
+          <w:highlight w:val="white"/>
+        </w:rPr>
+        <w:t>User Acceptance Testing:</w:t>
       </w:r>
     </w:p>
     <w:p>
@@ -16423,24 +15372,20 @@
         <w:rPr>
           <w:color w:val="000000" w:themeColor="text1"/>
         </w:rPr>
-        <w:t>In functional testing, we will develop a comprehensive set of test cases based on the functional requirements outlined in the project documentation. Each functional requirement will correspond to at least one test case. Each standalone system will be tested in realistic scenarios to ensure that they meet user expectations. Test cases will be prioritized to focus on critical user paths and high-risk areas, ensuring that the most relevant features are validated first. Any failures or discrepancies found during testing will be documented and addressed promptly to enhance system reliability.</w:t>
-      </w:r>
-    </w:p>
-    <w:p>
-      <w:pPr>
-        <w:pStyle w:val="Heading4"/>
-        <w:rPr>
-          <w:highlight w:val="white"/>
-        </w:rPr>
-      </w:pPr>
-      <w:bookmarkStart w:id="47" w:name="_3rdcrjn"/>
+        <w:t>User Acceptance Testing will involve lab researchers in evaluating the system based on their operational needs. We will organize testing sessions where lab researchers will perform key tasks, such as loading CSV files, converting data, plotting data, and processing calculations in the same way they would during their academic research. Feedback will be gathered during these sessions to identify any areas requiring adjustment or enhancement. This testing phase is crucial for ensuring that the system is user-friendly and meets the designated requirements. Any issues identified will be prioritized for resolution to ensure the system is fully prepared for operational use.</w:t>
+      </w:r>
+    </w:p>
+    <w:p>
+      <w:pPr>
+        <w:pStyle w:val="Heading2"/>
+      </w:pPr>
+      <w:bookmarkStart w:id="47" w:name="_lnxbz9"/>
+      <w:bookmarkStart w:id="48" w:name="_Toc192934461"/>
       <w:bookmarkEnd w:id="47"/>
       <w:r>
-        <w:rPr>
-          <w:highlight w:val="white"/>
-        </w:rPr>
-        <w:t>Performance testing:</w:t>
-      </w:r>
+        <w:t>Environment Requirements</w:t>
+      </w:r>
+      <w:bookmarkEnd w:id="48"/>
     </w:p>
     <w:p>
       <w:pPr>
@@ -16450,65 +15395,41 @@
         <w:rPr>
           <w:color w:val="000000" w:themeColor="text1"/>
         </w:rPr>
-        <w:t>To assess the system's performance, we will conduct performance testing that focuses on response times, resource utilization, and overall system stability. This will include stress testing the systems by simulating high-load conditions using large datasets to determine how the system performs under pressure. For example, we will measure the speed at which the system can plot all data points from a large sample at once. Key metrics such as processing speed, memory usage, and data handling capacity will be monitored. If any performance issues arise, they will be investigated and resolved to ensure the system meets the expected performance benchmarks.</w:t>
-      </w:r>
-    </w:p>
-    <w:p>
-      <w:pPr>
-        <w:pStyle w:val="Heading4"/>
-        <w:rPr>
-          <w:highlight w:val="white"/>
-        </w:rPr>
-      </w:pPr>
-      <w:bookmarkStart w:id="48" w:name="_26in1rg"/>
-      <w:bookmarkEnd w:id="48"/>
-      <w:r>
-        <w:rPr>
-          <w:highlight w:val="white"/>
-        </w:rPr>
-        <w:t>User Acceptance Testing:</w:t>
+        <w:t>To ensure comprehensive testing of the mass spectrometer interface system, this section outlines the necessary and desired properties of the testing environment. The setup will enable thorough verification of each module’s functionality, accuracy, and performance in processing and visualizing mass spectrometry data.</w:t>
+      </w:r>
+      <w:r>
+        <w:t xml:space="preserve"> </w:t>
       </w:r>
     </w:p>
     <w:p>
       <w:pPr>
         <w:spacing w:after="0" w:line="240" w:lineRule="auto"/>
       </w:pPr>
-      <w:r>
-        <w:rPr>
-          <w:color w:val="000000" w:themeColor="text1"/>
-        </w:rPr>
-        <w:t>User Acceptance Testing will involve lab researchers in evaluating the system based on their operational needs. We will organize testing sessions where lab researchers will perform key tasks, such as loading CSV files, converting data, plotting data, and processing calculations in the same way they would during their academic research. Feedback will be gathered during these sessions to identify any areas requiring adjustment or enhancement. This testing phase is crucial for ensuring that the system is user-friendly and meets the designated requirements. Any issues identified will be prioritized for resolution to ensure the system is fully prepared for operational use.</w:t>
-      </w:r>
-    </w:p>
-    <w:p>
-      <w:pPr>
-        <w:pStyle w:val="Heading2"/>
-      </w:pPr>
-      <w:bookmarkStart w:id="49" w:name="_lnxbz9"/>
-      <w:bookmarkStart w:id="50" w:name="_Toc192934461"/>
-      <w:bookmarkEnd w:id="49"/>
-      <w:proofErr w:type="gramStart"/>
-      <w:r>
-        <w:t>Environment</w:t>
-      </w:r>
-      <w:proofErr w:type="gramEnd"/>
-      <w:r>
-        <w:t xml:space="preserve"> Requirements</w:t>
-      </w:r>
-      <w:bookmarkEnd w:id="50"/>
     </w:p>
     <w:p>
       <w:pPr>
         <w:spacing w:after="0" w:line="240" w:lineRule="auto"/>
-      </w:pPr>
-      <w:r>
-        <w:rPr>
-          <w:color w:val="000000" w:themeColor="text1"/>
-        </w:rPr>
-        <w:t>To ensure comprehensive testing of the mass spectrometer interface system, this section outlines the necessary and desired properties of the testing environment. The setup will enable thorough verification of each module’s functionality, accuracy, and performance in processing and visualizing mass spectrometry data.</w:t>
-      </w:r>
-      <w:r>
-        <w:t xml:space="preserve"> </w:t>
+        <w:rPr>
+          <w:color w:val="000000" w:themeColor="text1"/>
+        </w:rPr>
+      </w:pPr>
+      <w:r>
+        <w:rPr>
+          <w:color w:val="000000" w:themeColor="text1"/>
+        </w:rPr>
+        <w:t>The testing environment should be equipped with a Windows 10 or Windows 11 operating system. The environment will rely on Python, version 3.8 or higher, to match the development specifications of the system. Key Python libraries, such as PyQt5 for graphical user interface elements and pandas for handling data and CSV file operations, should be pre-installed.</w:t>
+      </w:r>
+      <w:r>
+        <w:rPr>
+          <w:color w:val="000000" w:themeColor="text1"/>
+        </w:rPr>
+        <w:t xml:space="preserve"> Each module has a requirements.txt file that can be used with pip to install the necessary libraries.</w:t>
+      </w:r>
+      <w:r>
+        <w:rPr>
+          <w:color w:val="000000" w:themeColor="text1"/>
+        </w:rPr>
+        <w:t xml:space="preserve"> Additionally, a sample CSV file will be prepared, including real mass spectrometer data, to evaluate the system’s handling of data directly from a file.</w:t>
       </w:r>
     </w:p>
     <w:p>
@@ -16519,27 +15440,12 @@
     <w:p>
       <w:pPr>
         <w:spacing w:after="0" w:line="240" w:lineRule="auto"/>
-        <w:rPr>
-          <w:color w:val="000000" w:themeColor="text1"/>
-        </w:rPr>
-      </w:pPr>
-      <w:r>
-        <w:rPr>
-          <w:color w:val="000000" w:themeColor="text1"/>
-        </w:rPr>
-        <w:t>The testing environment should be equipped with a Windows 10 or Windows 11 operating system. The environment will rely on Python, version 3.8 or higher, to match the development specifications of the system. Key Python libraries, such as PyQt5 for graphical user interface elements and pandas for handling data and CSV file operations, should be pre-installed.</w:t>
-      </w:r>
-      <w:r>
-        <w:rPr>
-          <w:color w:val="000000" w:themeColor="text1"/>
-        </w:rPr>
-        <w:t xml:space="preserve"> Each module has a requirements.txt file that can be used with pip to install the necessary libraries.</w:t>
-      </w:r>
-      <w:r>
-        <w:rPr>
-          <w:color w:val="000000" w:themeColor="text1"/>
-        </w:rPr>
-        <w:t xml:space="preserve"> Additionally, a sample CSV file will be prepared, including real mass spectrometer data, to evaluate the system’s handling of data directly from a file.</w:t>
+      </w:pPr>
+      <w:r>
+        <w:rPr>
+          <w:color w:val="000000" w:themeColor="text1"/>
+        </w:rPr>
+        <w:t xml:space="preserve">Special tools will aid in testing, such as the pytest framework for semi-automated unit and integration testing. Mocking tools, like unittest.mock or pytest-mock, will be used to simulate various data inputs and scenarios, particularly in modules focused on data handling and conversion. </w:t>
       </w:r>
     </w:p>
     <w:p>
@@ -16550,117 +15456,15 @@
     <w:p>
       <w:pPr>
         <w:spacing w:after="0" w:line="240" w:lineRule="auto"/>
-      </w:pPr>
-      <w:r>
-        <w:rPr>
-          <w:color w:val="000000" w:themeColor="text1"/>
-        </w:rPr>
-        <w:t xml:space="preserve">Special tools will aid in testing, such as the </w:t>
-      </w:r>
-      <w:proofErr w:type="spellStart"/>
-      <w:r>
-        <w:rPr>
-          <w:color w:val="000000" w:themeColor="text1"/>
-        </w:rPr>
-        <w:t>pytest</w:t>
-      </w:r>
-      <w:proofErr w:type="spellEnd"/>
-      <w:r>
-        <w:rPr>
-          <w:color w:val="000000" w:themeColor="text1"/>
-        </w:rPr>
-        <w:t xml:space="preserve"> framework for semi-automated unit and integration testing. Mocking tools, like </w:t>
-      </w:r>
-      <w:proofErr w:type="spellStart"/>
-      <w:proofErr w:type="gramStart"/>
-      <w:r>
-        <w:rPr>
-          <w:color w:val="000000" w:themeColor="text1"/>
-        </w:rPr>
-        <w:t>unittest.mock</w:t>
-      </w:r>
-      <w:proofErr w:type="spellEnd"/>
-      <w:proofErr w:type="gramEnd"/>
-      <w:r>
-        <w:rPr>
-          <w:color w:val="000000" w:themeColor="text1"/>
-        </w:rPr>
-        <w:t xml:space="preserve"> or </w:t>
-      </w:r>
-      <w:proofErr w:type="spellStart"/>
-      <w:r>
-        <w:rPr>
-          <w:color w:val="000000" w:themeColor="text1"/>
-        </w:rPr>
-        <w:t>pytest</w:t>
-      </w:r>
-      <w:proofErr w:type="spellEnd"/>
-      <w:r>
-        <w:rPr>
-          <w:color w:val="000000" w:themeColor="text1"/>
-        </w:rPr>
-        <w:t xml:space="preserve">-mock, will be used to simulate various data inputs and scenarios, particularly in modules focused on data handling and conversion. </w:t>
-      </w:r>
-    </w:p>
-    <w:p>
-      <w:pPr>
-        <w:spacing w:after="0" w:line="240" w:lineRule="auto"/>
-      </w:pPr>
-    </w:p>
-    <w:p>
-      <w:pPr>
-        <w:spacing w:after="0" w:line="240" w:lineRule="auto"/>
-        <w:rPr>
-          <w:color w:val="000000" w:themeColor="text1"/>
-        </w:rPr>
-      </w:pPr>
-      <w:r>
-        <w:rPr>
-          <w:color w:val="000000" w:themeColor="text1"/>
-        </w:rPr>
-        <w:t xml:space="preserve">Module 4 has extra special requirements for its extra specific use case. The module </w:t>
-      </w:r>
-      <w:proofErr w:type="gramStart"/>
-      <w:r>
-        <w:rPr>
-          <w:color w:val="000000" w:themeColor="text1"/>
-        </w:rPr>
-        <w:t>takes in</w:t>
-      </w:r>
-      <w:proofErr w:type="gramEnd"/>
-      <w:r>
-        <w:rPr>
-          <w:color w:val="000000" w:themeColor="text1"/>
-        </w:rPr>
-        <w:t xml:space="preserve"> data from a Mass Spectrometer through an EZ-Tap serial-to-</w:t>
-      </w:r>
-      <w:proofErr w:type="spellStart"/>
-      <w:r>
-        <w:rPr>
-          <w:color w:val="000000" w:themeColor="text1"/>
-        </w:rPr>
-        <w:t>usb</w:t>
-      </w:r>
-      <w:proofErr w:type="spellEnd"/>
-      <w:r>
-        <w:rPr>
-          <w:color w:val="000000" w:themeColor="text1"/>
-        </w:rPr>
-        <w:t xml:space="preserve"> listener device. Both the Mass Spectrometer and the EZ-Tap are assumed for the testing and usage of module 4. </w:t>
-      </w:r>
-      <w:proofErr w:type="gramStart"/>
-      <w:r>
-        <w:rPr>
-          <w:color w:val="000000" w:themeColor="text1"/>
-        </w:rPr>
-        <w:t>In order to</w:t>
-      </w:r>
-      <w:proofErr w:type="gramEnd"/>
-      <w:r>
-        <w:rPr>
-          <w:color w:val="000000" w:themeColor="text1"/>
-        </w:rPr>
-        <w:t xml:space="preserve"> ensure these conditions, we use remote-access to test on the computer that has the EZ-Tap plugged into it.</w:t>
+        <w:rPr>
+          <w:color w:val="000000" w:themeColor="text1"/>
+        </w:rPr>
+      </w:pPr>
+      <w:r>
+        <w:rPr>
+          <w:color w:val="000000" w:themeColor="text1"/>
+        </w:rPr>
+        <w:t>Module 4 has extra special requirements for its extra specific use case. The module takes in data from a Mass Spectrometer through an EZ-Tap serial-to-usb listener device. Both the Mass Spectrometer and the EZ-Tap are assumed for the testing and usage of module 4. In order to ensure these conditions, we use remote-access to test on the computer that has the EZ-Tap plugged into it.</w:t>
       </w:r>
       <w:r>
         <w:rPr>
@@ -16672,41 +15476,13 @@
         <w:rPr>
           <w:color w:val="000000" w:themeColor="text1"/>
         </w:rPr>
-        <w:t xml:space="preserve">program requires </w:t>
-      </w:r>
-      <w:proofErr w:type="spellStart"/>
-      <w:r>
-        <w:rPr>
-          <w:color w:val="000000" w:themeColor="text1"/>
-        </w:rPr>
-        <w:t>EZView</w:t>
-      </w:r>
-      <w:proofErr w:type="spellEnd"/>
-      <w:r>
-        <w:rPr>
-          <w:color w:val="000000" w:themeColor="text1"/>
-        </w:rPr>
-        <w:t xml:space="preserve"> to spool the data from the EZ-Tap before </w:t>
-      </w:r>
-      <w:r>
-        <w:rPr>
-          <w:color w:val="000000" w:themeColor="text1"/>
-        </w:rPr>
-        <w:t xml:space="preserve">it can be reformatted. </w:t>
-      </w:r>
-      <w:proofErr w:type="spellStart"/>
-      <w:r>
-        <w:rPr>
-          <w:color w:val="000000" w:themeColor="text1"/>
-        </w:rPr>
-        <w:t>EZView</w:t>
-      </w:r>
-      <w:proofErr w:type="spellEnd"/>
-      <w:r>
-        <w:rPr>
-          <w:color w:val="000000" w:themeColor="text1"/>
-        </w:rPr>
-        <w:t xml:space="preserve"> is proprietary software from Stratus Engineering, the same company that manufactures EZ-Tap.</w:t>
+        <w:t xml:space="preserve">program requires EZView to spool the data from the EZ-Tap before </w:t>
+      </w:r>
+      <w:r>
+        <w:rPr>
+          <w:color w:val="000000" w:themeColor="text1"/>
+        </w:rPr>
+        <w:t>it can be reformatted. EZView is proprietary software from Stratus Engineering, the same company that manufactures EZ-Tap.</w:t>
       </w:r>
     </w:p>
     <w:p>
@@ -16734,11 +15510,11 @@
         <w:pStyle w:val="Heading1"/>
         <w:spacing w:after="0"/>
       </w:pPr>
-      <w:bookmarkStart w:id="51" w:name="_Toc192934462"/>
+      <w:bookmarkStart w:id="49" w:name="_Toc192934462"/>
       <w:r>
         <w:t>Alpha Prototype Description</w:t>
       </w:r>
-      <w:bookmarkEnd w:id="51"/>
+      <w:bookmarkEnd w:id="49"/>
     </w:p>
     <w:p>
       <w:pPr>
@@ -16883,15 +15659,7 @@
         <w:t>.</w:t>
       </w:r>
       <w:r>
-        <w:t xml:space="preserve"> </w:t>
-      </w:r>
-      <w:proofErr w:type="gramStart"/>
-      <w:r>
-        <w:t>Both of these</w:t>
-      </w:r>
-      <w:proofErr w:type="gramEnd"/>
-      <w:r>
-        <w:t xml:space="preserve"> implementations are featured in Figure VI.2.</w:t>
+        <w:t xml:space="preserve"> Both of these implementations are featured in Figure VI.2.</w:t>
       </w:r>
     </w:p>
     <w:p>
@@ -17134,11 +15902,11 @@
       <w:pPr>
         <w:pStyle w:val="Heading2"/>
       </w:pPr>
-      <w:bookmarkStart w:id="52" w:name="_Toc192934463"/>
+      <w:bookmarkStart w:id="50" w:name="_Toc192934463"/>
       <w:r>
         <w:t>Module 3</w:t>
       </w:r>
-      <w:bookmarkEnd w:id="52"/>
+      <w:bookmarkEnd w:id="50"/>
     </w:p>
     <w:p>
       <w:pPr>
@@ -17323,13 +16091,8 @@
       <w:r>
         <w:t xml:space="preserve">tested </w:t>
       </w:r>
-      <w:proofErr w:type="gramStart"/>
-      <w:r>
-        <w:t>with the exception of</w:t>
-      </w:r>
-      <w:proofErr w:type="gramEnd"/>
-      <w:r>
-        <w:t xml:space="preserve"> modifications to the mean table</w:t>
+      <w:r>
+        <w:t>with the exception of modifications to the mean table</w:t>
       </w:r>
       <w:r>
         <w:t xml:space="preserve"> and consecutive dataset plotting</w:t>
@@ -17348,11 +16111,11 @@
       <w:pPr>
         <w:pStyle w:val="Heading2"/>
       </w:pPr>
-      <w:bookmarkStart w:id="53" w:name="_Toc192934464"/>
+      <w:bookmarkStart w:id="51" w:name="_Toc192934464"/>
       <w:r>
         <w:t>Module 4</w:t>
       </w:r>
-      <w:bookmarkEnd w:id="53"/>
+      <w:bookmarkEnd w:id="51"/>
       <w:r>
         <w:t xml:space="preserve">  </w:t>
       </w:r>
@@ -17457,10 +16220,75 @@
       <w:pPr>
         <w:pStyle w:val="Heading1"/>
       </w:pPr>
-      <w:bookmarkStart w:id="54" w:name="_Toc192934465"/>
+      <w:bookmarkStart w:id="52" w:name="_Toc192934465"/>
       <w:r>
         <w:t>Alpha Prototype Demonstration</w:t>
       </w:r>
+      <w:bookmarkEnd w:id="52"/>
+      <w:r>
+        <w:t xml:space="preserve"> </w:t>
+      </w:r>
+    </w:p>
+    <w:p>
+      <w:pPr>
+        <w:spacing w:after="0" w:line="240" w:lineRule="auto"/>
+      </w:pPr>
+      <w:r>
+        <w:t>Thus far, the prototype has only briefly been observed by team</w:t>
+      </w:r>
+      <w:r>
+        <w:t xml:space="preserve"> Linnaea Borealis’</w:t>
+      </w:r>
+      <w:r>
+        <w:t xml:space="preserve"> mentor. </w:t>
+      </w:r>
+      <w:r>
+        <w:t xml:space="preserve">The graphing functionality </w:t>
+      </w:r>
+      <w:r>
+        <w:t xml:space="preserve">and mean table </w:t>
+      </w:r>
+      <w:r>
+        <w:t>feature</w:t>
+      </w:r>
+      <w:r>
+        <w:t xml:space="preserve"> in</w:t>
+      </w:r>
+      <w:r>
+        <w:t xml:space="preserve"> Module 3 w</w:t>
+      </w:r>
+      <w:r>
+        <w:t>ere</w:t>
+      </w:r>
+      <w:r>
+        <w:t xml:space="preserve"> shown in </w:t>
+      </w:r>
+      <w:r>
+        <w:t>the team’s sprint 2 demo video.</w:t>
+      </w:r>
+      <w:r>
+        <w:t xml:space="preserve"> The team’s mentor, Parteek Kumar, advised that the prototype be put into production in order to ensure that </w:t>
+      </w:r>
+      <w:r>
+        <w:t>the prototype works as expected and lab researchers are familiar with how to use it.</w:t>
+      </w:r>
+      <w:r>
+        <w:t xml:space="preserve"> Additionally, he advised that user manuals and documentation be created to aid user experience. </w:t>
+      </w:r>
+      <w:r>
+        <w:t>In response, team Linnaea Borealis plans to focus on creating user-oriented documentation.</w:t>
+      </w:r>
+    </w:p>
+    <w:p>
+      <w:pPr>
+        <w:pStyle w:val="Heading1"/>
+      </w:pPr>
+      <w:bookmarkStart w:id="53" w:name="_3dy6vkm"/>
+      <w:bookmarkStart w:id="54" w:name="_Toc192934466"/>
+      <w:bookmarkEnd w:id="53"/>
+      <w:r>
+        <w:t>Future Work</w:t>
+      </w:r>
       <w:bookmarkEnd w:id="54"/>
       <w:r>
         <w:t xml:space="preserve"> </w:t>
@@ -17468,97 +16296,24 @@
     </w:p>
     <w:p>
       <w:pPr>
-        <w:spacing w:after="0" w:line="240" w:lineRule="auto"/>
-      </w:pPr>
-      <w:r>
-        <w:t>Thus far, the prototype has only briefly been observed by team</w:t>
-      </w:r>
-      <w:r>
-        <w:t xml:space="preserve"> Linnaea Borealis’</w:t>
-      </w:r>
-      <w:r>
-        <w:t xml:space="preserve"> mentor. </w:t>
-      </w:r>
-      <w:r>
-        <w:t xml:space="preserve">The graphing functionality </w:t>
-      </w:r>
-      <w:r>
-        <w:t xml:space="preserve">and mean table </w:t>
-      </w:r>
-      <w:r>
-        <w:t>feature</w:t>
-      </w:r>
-      <w:r>
-        <w:t xml:space="preserve"> in</w:t>
-      </w:r>
-      <w:r>
-        <w:t xml:space="preserve"> Module 3 w</w:t>
-      </w:r>
-      <w:r>
-        <w:t>ere</w:t>
-      </w:r>
-      <w:r>
-        <w:t xml:space="preserve"> shown in </w:t>
-      </w:r>
-      <w:r>
-        <w:t>the team’s sprint 2 demo video.</w:t>
-      </w:r>
-      <w:r>
-        <w:t xml:space="preserve"> The team’s mentor, Parteek Kumar, advised that the prototype be put into production </w:t>
-      </w:r>
-      <w:proofErr w:type="gramStart"/>
-      <w:r>
-        <w:t>in order to</w:t>
-      </w:r>
-      <w:proofErr w:type="gramEnd"/>
-      <w:r>
-        <w:t xml:space="preserve"> ensure that </w:t>
-      </w:r>
-      <w:r>
-        <w:t>the prototype works as expected and lab researchers are familiar with how to use it.</w:t>
-      </w:r>
-      <w:r>
-        <w:t xml:space="preserve"> Additionally, he advised that user manuals and documentation be created to aid user experience. </w:t>
-      </w:r>
-      <w:r>
-        <w:t>In response, team Linnaea Borealis plans to focus on creating user-oriented documentation.</w:t>
-      </w:r>
-    </w:p>
-    <w:p>
-      <w:pPr>
-        <w:pStyle w:val="Heading1"/>
-      </w:pPr>
-      <w:bookmarkStart w:id="55" w:name="_3dy6vkm"/>
-      <w:bookmarkStart w:id="56" w:name="_Toc192934466"/>
+        <w:spacing w:after="144" w:line="240" w:lineRule="auto"/>
+      </w:pPr>
+      <w:r>
+        <w:t xml:space="preserve">Now that development is complete on Module 3, we can </w:t>
+      </w:r>
+      <w:r>
+        <w:t>commit ourselves to Modules 4 and 5.</w:t>
+      </w:r>
+    </w:p>
+    <w:p>
+      <w:pPr>
+        <w:pStyle w:val="Heading2"/>
+      </w:pPr>
+      <w:bookmarkStart w:id="55" w:name="_Toc192934467"/>
+      <w:r>
+        <w:t>Module 4</w:t>
+      </w:r>
       <w:bookmarkEnd w:id="55"/>
-      <w:r>
-        <w:t>Future Work</w:t>
-      </w:r>
-      <w:bookmarkEnd w:id="56"/>
-      <w:r>
-        <w:t xml:space="preserve"> </w:t>
-      </w:r>
-    </w:p>
-    <w:p>
-      <w:pPr>
-        <w:spacing w:after="144" w:line="240" w:lineRule="auto"/>
-      </w:pPr>
-      <w:r>
-        <w:t xml:space="preserve">Now that development is complete on Module 3, we can </w:t>
-      </w:r>
-      <w:r>
-        <w:t>commit ourselves to Modules 4 and 5.</w:t>
-      </w:r>
-    </w:p>
-    <w:p>
-      <w:pPr>
-        <w:pStyle w:val="Heading2"/>
-      </w:pPr>
-      <w:bookmarkStart w:id="57" w:name="_Toc192934467"/>
-      <w:r>
-        <w:t>Module 4</w:t>
-      </w:r>
-      <w:bookmarkEnd w:id="57"/>
     </w:p>
     <w:p>
       <w:r>

</xml_diff>

<commit_message>
Moved System Evolution to Future Work and updated TOC in Project Report
Future Work section will need a lot of additional improvement
</commit_message>
<xml_diff>
--- a/documentation/PrototypeReport.docx
+++ b/documentation/PrototypeReport.docx
@@ -260,7 +260,7 @@
           <w:r>
             <w:fldChar w:fldCharType="separate"/>
           </w:r>
-          <w:hyperlink w:anchor="_Toc192934692" w:history="1">
+          <w:hyperlink w:anchor="_Toc192935021" w:history="1">
             <w:r>
               <w:rPr>
                 <w:rStyle w:val="Hyperlink"/>
@@ -305,7 +305,7 @@
                 <w:noProof/>
                 <w:webHidden/>
               </w:rPr>
-              <w:instrText xml:space="preserve"> PAGEREF _Toc192934692 \h </w:instrText>
+              <w:instrText xml:space="preserve"> PAGEREF _Toc192935021 \h </w:instrText>
             </w:r>
             <w:r>
               <w:rPr>
@@ -352,7 +352,7 @@
               <w14:ligatures w14:val="standardContextual"/>
             </w:rPr>
           </w:pPr>
-          <w:hyperlink w:anchor="_Toc192934693" w:history="1">
+          <w:hyperlink w:anchor="_Toc192935022" w:history="1">
             <w:r>
               <w:rPr>
                 <w:rStyle w:val="Hyperlink"/>
@@ -397,7 +397,7 @@
                 <w:noProof/>
                 <w:webHidden/>
               </w:rPr>
-              <w:instrText xml:space="preserve"> PAGEREF _Toc192934693 \h </w:instrText>
+              <w:instrText xml:space="preserve"> PAGEREF _Toc192935022 \h </w:instrText>
             </w:r>
             <w:r>
               <w:rPr>
@@ -444,7 +444,7 @@
               <w14:ligatures w14:val="standardContextual"/>
             </w:rPr>
           </w:pPr>
-          <w:hyperlink w:anchor="_Toc192934694" w:history="1">
+          <w:hyperlink w:anchor="_Toc192935023" w:history="1">
             <w:r>
               <w:rPr>
                 <w:rStyle w:val="Hyperlink"/>
@@ -489,7 +489,7 @@
                 <w:noProof/>
                 <w:webHidden/>
               </w:rPr>
-              <w:instrText xml:space="preserve"> PAGEREF _Toc192934694 \h </w:instrText>
+              <w:instrText xml:space="preserve"> PAGEREF _Toc192935023 \h </w:instrText>
             </w:r>
             <w:r>
               <w:rPr>
@@ -536,7 +536,7 @@
               <w14:ligatures w14:val="standardContextual"/>
             </w:rPr>
           </w:pPr>
-          <w:hyperlink w:anchor="_Toc192934695" w:history="1">
+          <w:hyperlink w:anchor="_Toc192935024" w:history="1">
             <w:r>
               <w:rPr>
                 <w:rStyle w:val="Hyperlink"/>
@@ -581,7 +581,7 @@
                 <w:noProof/>
                 <w:webHidden/>
               </w:rPr>
-              <w:instrText xml:space="preserve"> PAGEREF _Toc192934695 \h </w:instrText>
+              <w:instrText xml:space="preserve"> PAGEREF _Toc192935024 \h </w:instrText>
             </w:r>
             <w:r>
               <w:rPr>
@@ -601,7 +601,7 @@
                 <w:noProof/>
                 <w:webHidden/>
               </w:rPr>
-              <w:t>4</w:t>
+              <w:t>3</w:t>
             </w:r>
             <w:r>
               <w:rPr>
@@ -628,7 +628,7 @@
               <w14:ligatures w14:val="standardContextual"/>
             </w:rPr>
           </w:pPr>
-          <w:hyperlink w:anchor="_Toc192934696" w:history="1">
+          <w:hyperlink w:anchor="_Toc192935025" w:history="1">
             <w:r>
               <w:rPr>
                 <w:rStyle w:val="Hyperlink"/>
@@ -652,7 +652,7 @@
                 <w:rStyle w:val="Hyperlink"/>
                 <w:noProof/>
               </w:rPr>
-              <w:t>Team Members - Bios and Project Roles</w:t>
+              <w:t>Team Members &amp; Bios</w:t>
             </w:r>
             <w:r>
               <w:rPr>
@@ -673,7 +673,7 @@
                 <w:noProof/>
                 <w:webHidden/>
               </w:rPr>
-              <w:instrText xml:space="preserve"> PAGEREF _Toc192934696 \h </w:instrText>
+              <w:instrText xml:space="preserve"> PAGEREF _Toc192935025 \h </w:instrText>
             </w:r>
             <w:r>
               <w:rPr>
@@ -720,7 +720,7 @@
               <w14:ligatures w14:val="standardContextual"/>
             </w:rPr>
           </w:pPr>
-          <w:hyperlink w:anchor="_Toc192934697" w:history="1">
+          <w:hyperlink w:anchor="_Toc192935026" w:history="1">
             <w:r>
               <w:rPr>
                 <w:rStyle w:val="Hyperlink"/>
@@ -744,7 +744,7 @@
                 <w:rStyle w:val="Hyperlink"/>
                 <w:noProof/>
               </w:rPr>
-              <w:t>Project Requirements</w:t>
+              <w:t>Project Requirements Specification</w:t>
             </w:r>
             <w:r>
               <w:rPr>
@@ -765,7 +765,7 @@
                 <w:noProof/>
                 <w:webHidden/>
               </w:rPr>
-              <w:instrText xml:space="preserve"> PAGEREF _Toc192934697 \h </w:instrText>
+              <w:instrText xml:space="preserve"> PAGEREF _Toc192935026 \h </w:instrText>
             </w:r>
             <w:r>
               <w:rPr>
@@ -812,7 +812,7 @@
               <w14:ligatures w14:val="standardContextual"/>
             </w:rPr>
           </w:pPr>
-          <w:hyperlink w:anchor="_Toc192934698" w:history="1">
+          <w:hyperlink w:anchor="_Toc192935027" w:history="1">
             <w:r>
               <w:rPr>
                 <w:rStyle w:val="Hyperlink"/>
@@ -836,7 +836,7 @@
                 <w:rStyle w:val="Hyperlink"/>
                 <w:noProof/>
               </w:rPr>
-              <w:t>System Specification</w:t>
+              <w:t>Project Stakeholders</w:t>
             </w:r>
             <w:r>
               <w:rPr>
@@ -857,7 +857,7 @@
                 <w:noProof/>
                 <w:webHidden/>
               </w:rPr>
-              <w:instrText xml:space="preserve"> PAGEREF _Toc192934698 \h </w:instrText>
+              <w:instrText xml:space="preserve"> PAGEREF _Toc192935027 \h </w:instrText>
             </w:r>
             <w:r>
               <w:rPr>
@@ -877,7 +877,7 @@
                 <w:noProof/>
                 <w:webHidden/>
               </w:rPr>
-              <w:t>5</w:t>
+              <w:t>4</w:t>
             </w:r>
             <w:r>
               <w:rPr>
@@ -904,7 +904,7 @@
               <w14:ligatures w14:val="standardContextual"/>
             </w:rPr>
           </w:pPr>
-          <w:hyperlink w:anchor="_Toc192934699" w:history="1">
+          <w:hyperlink w:anchor="_Toc192935028" w:history="1">
             <w:r>
               <w:rPr>
                 <w:rStyle w:val="Hyperlink"/>
@@ -928,7 +928,7 @@
                 <w:rStyle w:val="Hyperlink"/>
                 <w:noProof/>
               </w:rPr>
-              <w:t>System Evolution</w:t>
+              <w:t>Use Cases</w:t>
             </w:r>
             <w:r>
               <w:rPr>
@@ -949,7 +949,7 @@
                 <w:noProof/>
                 <w:webHidden/>
               </w:rPr>
-              <w:instrText xml:space="preserve"> PAGEREF _Toc192934699 \h </w:instrText>
+              <w:instrText xml:space="preserve"> PAGEREF _Toc192935028 \h </w:instrText>
             </w:r>
             <w:r>
               <w:rPr>
@@ -969,7 +969,191 @@
                 <w:noProof/>
                 <w:webHidden/>
               </w:rPr>
-              <w:t>15</w:t>
+              <w:t>5</w:t>
+            </w:r>
+            <w:r>
+              <w:rPr>
+                <w:noProof/>
+                <w:webHidden/>
+              </w:rPr>
+              <w:fldChar w:fldCharType="end"/>
+            </w:r>
+          </w:hyperlink>
+        </w:p>
+        <w:p>
+          <w:pPr>
+            <w:pStyle w:val="TOC2"/>
+            <w:tabs>
+              <w:tab w:val="left" w:pos="960"/>
+              <w:tab w:val="right" w:leader="dot" w:pos="9350"/>
+            </w:tabs>
+            <w:rPr>
+              <w:rFonts w:asciiTheme="minorHAnsi" w:eastAsiaTheme="minorEastAsia" w:hAnsiTheme="minorHAnsi" w:cstheme="minorBidi"/>
+              <w:noProof/>
+              <w:kern w:val="2"/>
+              <w:sz w:val="24"/>
+              <w:szCs w:val="24"/>
+              <w14:ligatures w14:val="standardContextual"/>
+            </w:rPr>
+          </w:pPr>
+          <w:hyperlink w:anchor="_Toc192935029" w:history="1">
+            <w:r>
+              <w:rPr>
+                <w:rStyle w:val="Hyperlink"/>
+                <w:noProof/>
+              </w:rPr>
+              <w:t>III.3.</w:t>
+            </w:r>
+            <w:r>
+              <w:rPr>
+                <w:rFonts w:asciiTheme="minorHAnsi" w:eastAsiaTheme="minorEastAsia" w:hAnsiTheme="minorHAnsi" w:cstheme="minorBidi"/>
+                <w:noProof/>
+                <w:kern w:val="2"/>
+                <w:sz w:val="24"/>
+                <w:szCs w:val="24"/>
+                <w14:ligatures w14:val="standardContextual"/>
+              </w:rPr>
+              <w:tab/>
+            </w:r>
+            <w:r>
+              <w:rPr>
+                <w:rStyle w:val="Hyperlink"/>
+                <w:noProof/>
+              </w:rPr>
+              <w:t>Functional Requirements</w:t>
+            </w:r>
+            <w:r>
+              <w:rPr>
+                <w:noProof/>
+                <w:webHidden/>
+              </w:rPr>
+              <w:tab/>
+            </w:r>
+            <w:r>
+              <w:rPr>
+                <w:noProof/>
+                <w:webHidden/>
+              </w:rPr>
+              <w:fldChar w:fldCharType="begin"/>
+            </w:r>
+            <w:r>
+              <w:rPr>
+                <w:noProof/>
+                <w:webHidden/>
+              </w:rPr>
+              <w:instrText xml:space="preserve"> PAGEREF _Toc192935029 \h </w:instrText>
+            </w:r>
+            <w:r>
+              <w:rPr>
+                <w:noProof/>
+                <w:webHidden/>
+              </w:rPr>
+            </w:r>
+            <w:r>
+              <w:rPr>
+                <w:noProof/>
+                <w:webHidden/>
+              </w:rPr>
+              <w:fldChar w:fldCharType="separate"/>
+            </w:r>
+            <w:r>
+              <w:rPr>
+                <w:noProof/>
+                <w:webHidden/>
+              </w:rPr>
+              <w:t>9</w:t>
+            </w:r>
+            <w:r>
+              <w:rPr>
+                <w:noProof/>
+                <w:webHidden/>
+              </w:rPr>
+              <w:fldChar w:fldCharType="end"/>
+            </w:r>
+          </w:hyperlink>
+        </w:p>
+        <w:p>
+          <w:pPr>
+            <w:pStyle w:val="TOC2"/>
+            <w:tabs>
+              <w:tab w:val="left" w:pos="960"/>
+              <w:tab w:val="right" w:leader="dot" w:pos="9350"/>
+            </w:tabs>
+            <w:rPr>
+              <w:rFonts w:asciiTheme="minorHAnsi" w:eastAsiaTheme="minorEastAsia" w:hAnsiTheme="minorHAnsi" w:cstheme="minorBidi"/>
+              <w:noProof/>
+              <w:kern w:val="2"/>
+              <w:sz w:val="24"/>
+              <w:szCs w:val="24"/>
+              <w14:ligatures w14:val="standardContextual"/>
+            </w:rPr>
+          </w:pPr>
+          <w:hyperlink w:anchor="_Toc192935030" w:history="1">
+            <w:r>
+              <w:rPr>
+                <w:rStyle w:val="Hyperlink"/>
+                <w:noProof/>
+              </w:rPr>
+              <w:t>III.4.</w:t>
+            </w:r>
+            <w:r>
+              <w:rPr>
+                <w:rFonts w:asciiTheme="minorHAnsi" w:eastAsiaTheme="minorEastAsia" w:hAnsiTheme="minorHAnsi" w:cstheme="minorBidi"/>
+                <w:noProof/>
+                <w:kern w:val="2"/>
+                <w:sz w:val="24"/>
+                <w:szCs w:val="24"/>
+                <w14:ligatures w14:val="standardContextual"/>
+              </w:rPr>
+              <w:tab/>
+            </w:r>
+            <w:r>
+              <w:rPr>
+                <w:rStyle w:val="Hyperlink"/>
+                <w:noProof/>
+              </w:rPr>
+              <w:t>Non-Functional Requirements</w:t>
+            </w:r>
+            <w:r>
+              <w:rPr>
+                <w:noProof/>
+                <w:webHidden/>
+              </w:rPr>
+              <w:tab/>
+            </w:r>
+            <w:r>
+              <w:rPr>
+                <w:noProof/>
+                <w:webHidden/>
+              </w:rPr>
+              <w:fldChar w:fldCharType="begin"/>
+            </w:r>
+            <w:r>
+              <w:rPr>
+                <w:noProof/>
+                <w:webHidden/>
+              </w:rPr>
+              <w:instrText xml:space="preserve"> PAGEREF _Toc192935030 \h </w:instrText>
+            </w:r>
+            <w:r>
+              <w:rPr>
+                <w:noProof/>
+                <w:webHidden/>
+              </w:rPr>
+            </w:r>
+            <w:r>
+              <w:rPr>
+                <w:noProof/>
+                <w:webHidden/>
+              </w:rPr>
+              <w:fldChar w:fldCharType="separate"/>
+            </w:r>
+            <w:r>
+              <w:rPr>
+                <w:noProof/>
+                <w:webHidden/>
+              </w:rPr>
+              <w:t>11</w:t>
             </w:r>
             <w:r>
               <w:rPr>
@@ -996,7 +1180,7 @@
               <w14:ligatures w14:val="standardContextual"/>
             </w:rPr>
           </w:pPr>
-          <w:hyperlink w:anchor="_Toc192934700" w:history="1">
+          <w:hyperlink w:anchor="_Toc192935031" w:history="1">
             <w:r>
               <w:rPr>
                 <w:rStyle w:val="Hyperlink"/>
@@ -1041,7 +1225,7 @@
                 <w:noProof/>
                 <w:webHidden/>
               </w:rPr>
-              <w:instrText xml:space="preserve"> PAGEREF _Toc192934700 \h </w:instrText>
+              <w:instrText xml:space="preserve"> PAGEREF _Toc192935031 \h </w:instrText>
             </w:r>
             <w:r>
               <w:rPr>
@@ -1088,7 +1272,7 @@
               <w14:ligatures w14:val="standardContextual"/>
             </w:rPr>
           </w:pPr>
-          <w:hyperlink w:anchor="_Toc192934701" w:history="1">
+          <w:hyperlink w:anchor="_Toc192935032" w:history="1">
             <w:r>
               <w:rPr>
                 <w:rStyle w:val="Hyperlink"/>
@@ -1133,7 +1317,7 @@
                 <w:noProof/>
                 <w:webHidden/>
               </w:rPr>
-              <w:instrText xml:space="preserve"> PAGEREF _Toc192934701 \h </w:instrText>
+              <w:instrText xml:space="preserve"> PAGEREF _Toc192935032 \h </w:instrText>
             </w:r>
             <w:r>
               <w:rPr>
@@ -1153,7 +1337,7 @@
                 <w:noProof/>
                 <w:webHidden/>
               </w:rPr>
-              <w:t>16</w:t>
+              <w:t>15</w:t>
             </w:r>
             <w:r>
               <w:rPr>
@@ -1180,7 +1364,7 @@
               <w14:ligatures w14:val="standardContextual"/>
             </w:rPr>
           </w:pPr>
-          <w:hyperlink w:anchor="_Toc192934702" w:history="1">
+          <w:hyperlink w:anchor="_Toc192935033" w:history="1">
             <w:r>
               <w:rPr>
                 <w:rStyle w:val="Hyperlink"/>
@@ -1225,7 +1409,7 @@
                 <w:noProof/>
                 <w:webHidden/>
               </w:rPr>
-              <w:instrText xml:space="preserve"> PAGEREF _Toc192934702 \h </w:instrText>
+              <w:instrText xml:space="preserve"> PAGEREF _Toc192935033 \h </w:instrText>
             </w:r>
             <w:r>
               <w:rPr>
@@ -1245,7 +1429,7 @@
                 <w:noProof/>
                 <w:webHidden/>
               </w:rPr>
-              <w:t>22</w:t>
+              <w:t>21</w:t>
             </w:r>
             <w:r>
               <w:rPr>
@@ -1272,7 +1456,7 @@
               <w14:ligatures w14:val="standardContextual"/>
             </w:rPr>
           </w:pPr>
-          <w:hyperlink w:anchor="_Toc192934703" w:history="1">
+          <w:hyperlink w:anchor="_Toc192935034" w:history="1">
             <w:r>
               <w:rPr>
                 <w:rStyle w:val="Hyperlink"/>
@@ -1317,7 +1501,7 @@
                 <w:noProof/>
                 <w:webHidden/>
               </w:rPr>
-              <w:instrText xml:space="preserve"> PAGEREF _Toc192934703 \h </w:instrText>
+              <w:instrText xml:space="preserve"> PAGEREF _Toc192935034 \h </w:instrText>
             </w:r>
             <w:r>
               <w:rPr>
@@ -1337,7 +1521,7 @@
                 <w:noProof/>
                 <w:webHidden/>
               </w:rPr>
-              <w:t>23</w:t>
+              <w:t>22</w:t>
             </w:r>
             <w:r>
               <w:rPr>
@@ -1364,7 +1548,7 @@
               <w14:ligatures w14:val="standardContextual"/>
             </w:rPr>
           </w:pPr>
-          <w:hyperlink w:anchor="_Toc192934704" w:history="1">
+          <w:hyperlink w:anchor="_Toc192935035" w:history="1">
             <w:r>
               <w:rPr>
                 <w:rStyle w:val="Hyperlink"/>
@@ -1409,7 +1593,7 @@
                 <w:noProof/>
                 <w:webHidden/>
               </w:rPr>
-              <w:instrText xml:space="preserve"> PAGEREF _Toc192934704 \h </w:instrText>
+              <w:instrText xml:space="preserve"> PAGEREF _Toc192935035 \h </w:instrText>
             </w:r>
             <w:r>
               <w:rPr>
@@ -1429,7 +1613,7 @@
                 <w:noProof/>
                 <w:webHidden/>
               </w:rPr>
-              <w:t>26</w:t>
+              <w:t>25</w:t>
             </w:r>
             <w:r>
               <w:rPr>
@@ -1456,7 +1640,7 @@
               <w14:ligatures w14:val="standardContextual"/>
             </w:rPr>
           </w:pPr>
-          <w:hyperlink w:anchor="_Toc192934705" w:history="1">
+          <w:hyperlink w:anchor="_Toc192935036" w:history="1">
             <w:r>
               <w:rPr>
                 <w:rStyle w:val="Hyperlink"/>
@@ -1501,7 +1685,7 @@
                 <w:noProof/>
                 <w:webHidden/>
               </w:rPr>
-              <w:instrText xml:space="preserve"> PAGEREF _Toc192934705 \h </w:instrText>
+              <w:instrText xml:space="preserve"> PAGEREF _Toc192935036 \h </w:instrText>
             </w:r>
             <w:r>
               <w:rPr>
@@ -1521,7 +1705,7 @@
                 <w:noProof/>
                 <w:webHidden/>
               </w:rPr>
-              <w:t>26</w:t>
+              <w:t>25</w:t>
             </w:r>
             <w:r>
               <w:rPr>
@@ -1548,7 +1732,7 @@
               <w14:ligatures w14:val="standardContextual"/>
             </w:rPr>
           </w:pPr>
-          <w:hyperlink w:anchor="_Toc192934706" w:history="1">
+          <w:hyperlink w:anchor="_Toc192935037" w:history="1">
             <w:r>
               <w:rPr>
                 <w:rStyle w:val="Hyperlink"/>
@@ -1593,7 +1777,7 @@
                 <w:noProof/>
                 <w:webHidden/>
               </w:rPr>
-              <w:instrText xml:space="preserve"> PAGEREF _Toc192934706 \h </w:instrText>
+              <w:instrText xml:space="preserve"> PAGEREF _Toc192935037 \h </w:instrText>
             </w:r>
             <w:r>
               <w:rPr>
@@ -1613,7 +1797,7 @@
                 <w:noProof/>
                 <w:webHidden/>
               </w:rPr>
-              <w:t>27</w:t>
+              <w:t>26</w:t>
             </w:r>
             <w:r>
               <w:rPr>
@@ -1640,7 +1824,7 @@
               <w14:ligatures w14:val="standardContextual"/>
             </w:rPr>
           </w:pPr>
-          <w:hyperlink w:anchor="_Toc192934707" w:history="1">
+          <w:hyperlink w:anchor="_Toc192935038" w:history="1">
             <w:r>
               <w:rPr>
                 <w:rStyle w:val="Hyperlink"/>
@@ -1685,7 +1869,7 @@
                 <w:noProof/>
                 <w:webHidden/>
               </w:rPr>
-              <w:instrText xml:space="preserve"> PAGEREF _Toc192934707 \h </w:instrText>
+              <w:instrText xml:space="preserve"> PAGEREF _Toc192935038 \h </w:instrText>
             </w:r>
             <w:r>
               <w:rPr>
@@ -1705,7 +1889,7 @@
                 <w:noProof/>
                 <w:webHidden/>
               </w:rPr>
-              <w:t>28</w:t>
+              <w:t>27</w:t>
             </w:r>
             <w:r>
               <w:rPr>
@@ -1732,7 +1916,7 @@
               <w14:ligatures w14:val="standardContextual"/>
             </w:rPr>
           </w:pPr>
-          <w:hyperlink w:anchor="_Toc192934708" w:history="1">
+          <w:hyperlink w:anchor="_Toc192935039" w:history="1">
             <w:r>
               <w:rPr>
                 <w:rStyle w:val="Hyperlink"/>
@@ -1777,7 +1961,7 @@
                 <w:noProof/>
                 <w:webHidden/>
               </w:rPr>
-              <w:instrText xml:space="preserve"> PAGEREF _Toc192934708 \h </w:instrText>
+              <w:instrText xml:space="preserve"> PAGEREF _Toc192935039 \h </w:instrText>
             </w:r>
             <w:r>
               <w:rPr>
@@ -1797,7 +1981,7 @@
                 <w:noProof/>
                 <w:webHidden/>
               </w:rPr>
-              <w:t>29</w:t>
+              <w:t>28</w:t>
             </w:r>
             <w:r>
               <w:rPr>
@@ -1824,7 +2008,7 @@
               <w14:ligatures w14:val="standardContextual"/>
             </w:rPr>
           </w:pPr>
-          <w:hyperlink w:anchor="_Toc192934709" w:history="1">
+          <w:hyperlink w:anchor="_Toc192935040" w:history="1">
             <w:r>
               <w:rPr>
                 <w:rStyle w:val="Hyperlink"/>
@@ -1869,7 +2053,7 @@
                 <w:noProof/>
                 <w:webHidden/>
               </w:rPr>
-              <w:instrText xml:space="preserve"> PAGEREF _Toc192934709 \h </w:instrText>
+              <w:instrText xml:space="preserve"> PAGEREF _Toc192935040 \h </w:instrText>
             </w:r>
             <w:r>
               <w:rPr>
@@ -1889,7 +2073,7 @@
                 <w:noProof/>
                 <w:webHidden/>
               </w:rPr>
-              <w:t>30</w:t>
+              <w:t>29</w:t>
             </w:r>
             <w:r>
               <w:rPr>
@@ -1916,7 +2100,7 @@
               <w14:ligatures w14:val="standardContextual"/>
             </w:rPr>
           </w:pPr>
-          <w:hyperlink w:anchor="_Toc192934710" w:history="1">
+          <w:hyperlink w:anchor="_Toc192935041" w:history="1">
             <w:r>
               <w:rPr>
                 <w:rStyle w:val="Hyperlink"/>
@@ -1961,7 +2145,7 @@
                 <w:noProof/>
                 <w:webHidden/>
               </w:rPr>
-              <w:instrText xml:space="preserve"> PAGEREF _Toc192934710 \h </w:instrText>
+              <w:instrText xml:space="preserve"> PAGEREF _Toc192935041 \h </w:instrText>
             </w:r>
             <w:r>
               <w:rPr>
@@ -1981,7 +2165,7 @@
                 <w:noProof/>
                 <w:webHidden/>
               </w:rPr>
-              <w:t>31</w:t>
+              <w:t>30</w:t>
             </w:r>
             <w:r>
               <w:rPr>
@@ -2008,7 +2192,7 @@
               <w14:ligatures w14:val="standardContextual"/>
             </w:rPr>
           </w:pPr>
-          <w:hyperlink w:anchor="_Toc192934711" w:history="1">
+          <w:hyperlink w:anchor="_Toc192935042" w:history="1">
             <w:r>
               <w:rPr>
                 <w:rStyle w:val="Hyperlink"/>
@@ -2053,7 +2237,7 @@
                 <w:noProof/>
                 <w:webHidden/>
               </w:rPr>
-              <w:instrText xml:space="preserve"> PAGEREF _Toc192934711 \h </w:instrText>
+              <w:instrText xml:space="preserve"> PAGEREF _Toc192935042 \h </w:instrText>
             </w:r>
             <w:r>
               <w:rPr>
@@ -2073,7 +2257,7 @@
                 <w:noProof/>
                 <w:webHidden/>
               </w:rPr>
-              <w:t>32</w:t>
+              <w:t>31</w:t>
             </w:r>
             <w:r>
               <w:rPr>
@@ -2100,7 +2284,7 @@
               <w14:ligatures w14:val="standardContextual"/>
             </w:rPr>
           </w:pPr>
-          <w:hyperlink w:anchor="_Toc192934712" w:history="1">
+          <w:hyperlink w:anchor="_Toc192935043" w:history="1">
             <w:r>
               <w:rPr>
                 <w:rStyle w:val="Hyperlink"/>
@@ -2145,7 +2329,7 @@
                 <w:noProof/>
                 <w:webHidden/>
               </w:rPr>
-              <w:instrText xml:space="preserve"> PAGEREF _Toc192934712 \h </w:instrText>
+              <w:instrText xml:space="preserve"> PAGEREF _Toc192935043 \h </w:instrText>
             </w:r>
             <w:r>
               <w:rPr>
@@ -2165,99 +2349,7 @@
                 <w:noProof/>
                 <w:webHidden/>
               </w:rPr>
-              <w:t>32</w:t>
-            </w:r>
-            <w:r>
-              <w:rPr>
-                <w:noProof/>
-                <w:webHidden/>
-              </w:rPr>
-              <w:fldChar w:fldCharType="end"/>
-            </w:r>
-          </w:hyperlink>
-        </w:p>
-        <w:p>
-          <w:pPr>
-            <w:pStyle w:val="TOC2"/>
-            <w:tabs>
-              <w:tab w:val="left" w:pos="1200"/>
-              <w:tab w:val="right" w:leader="dot" w:pos="9350"/>
-            </w:tabs>
-            <w:rPr>
-              <w:rFonts w:asciiTheme="minorHAnsi" w:eastAsiaTheme="minorEastAsia" w:hAnsiTheme="minorHAnsi" w:cstheme="minorBidi"/>
-              <w:noProof/>
-              <w:kern w:val="2"/>
-              <w:sz w:val="24"/>
-              <w:szCs w:val="24"/>
-              <w14:ligatures w14:val="standardContextual"/>
-            </w:rPr>
-          </w:pPr>
-          <w:hyperlink w:anchor="_Toc192934713" w:history="1">
-            <w:r>
-              <w:rPr>
-                <w:rStyle w:val="Hyperlink"/>
-                <w:noProof/>
-              </w:rPr>
-              <w:t>VIII.1.</w:t>
-            </w:r>
-            <w:r>
-              <w:rPr>
-                <w:rFonts w:asciiTheme="minorHAnsi" w:eastAsiaTheme="minorEastAsia" w:hAnsiTheme="minorHAnsi" w:cstheme="minorBidi"/>
-                <w:noProof/>
-                <w:kern w:val="2"/>
-                <w:sz w:val="24"/>
-                <w:szCs w:val="24"/>
-                <w14:ligatures w14:val="standardContextual"/>
-              </w:rPr>
-              <w:tab/>
-            </w:r>
-            <w:r>
-              <w:rPr>
-                <w:rStyle w:val="Hyperlink"/>
-                <w:noProof/>
-              </w:rPr>
-              <w:t>Module 4</w:t>
-            </w:r>
-            <w:r>
-              <w:rPr>
-                <w:noProof/>
-                <w:webHidden/>
-              </w:rPr>
-              <w:tab/>
-            </w:r>
-            <w:r>
-              <w:rPr>
-                <w:noProof/>
-                <w:webHidden/>
-              </w:rPr>
-              <w:fldChar w:fldCharType="begin"/>
-            </w:r>
-            <w:r>
-              <w:rPr>
-                <w:noProof/>
-                <w:webHidden/>
-              </w:rPr>
-              <w:instrText xml:space="preserve"> PAGEREF _Toc192934713 \h </w:instrText>
-            </w:r>
-            <w:r>
-              <w:rPr>
-                <w:noProof/>
-                <w:webHidden/>
-              </w:rPr>
-            </w:r>
-            <w:r>
-              <w:rPr>
-                <w:noProof/>
-                <w:webHidden/>
-              </w:rPr>
-              <w:fldChar w:fldCharType="separate"/>
-            </w:r>
-            <w:r>
-              <w:rPr>
-                <w:noProof/>
-                <w:webHidden/>
-              </w:rPr>
-              <w:t>32</w:t>
+              <w:t>31</w:t>
             </w:r>
             <w:r>
               <w:rPr>
@@ -2316,7 +2408,7 @@
         <w:pStyle w:val="Heading1"/>
       </w:pPr>
       <w:bookmarkStart w:id="1" w:name="_fkgxv1fhrsl"/>
-      <w:bookmarkStart w:id="2" w:name="_Toc192934692"/>
+      <w:bookmarkStart w:id="2" w:name="_Toc192935021"/>
       <w:bookmarkEnd w:id="1"/>
       <w:r>
         <w:lastRenderedPageBreak/>
@@ -2365,7 +2457,7 @@
       <w:pPr>
         <w:pStyle w:val="Heading2"/>
       </w:pPr>
-      <w:bookmarkStart w:id="4" w:name="_Toc192934693"/>
+      <w:bookmarkStart w:id="4" w:name="_Toc192935022"/>
       <w:r>
         <w:t>Project Overview</w:t>
       </w:r>
@@ -2423,7 +2515,15 @@
     </w:p>
     <w:p>
       <w:r>
-        <w:t>Module 4 addresses a critical need for compatibility with additional instruments. By converting raw data from a second mass spectrometer into a format that Modules 1–3 can process, this module ensures that data streams from multiple devices can seamlessly integrate into the lab's workflow. This enhancement not only improves interoperability but also future-proofs the software for the addition of new instruments.</w:t>
+        <w:t xml:space="preserve">Module 4 addresses a critical need for compatibility with additional instruments. By converting raw data from a second mass spectrometer into a format that Modules 1–3 can process, this module ensures that data streams from multiple devices can seamlessly integrate into the lab's workflow. This enhancement not only improves interoperability but also </w:t>
+      </w:r>
+      <w:proofErr w:type="gramStart"/>
+      <w:r>
+        <w:t>future-proofs</w:t>
+      </w:r>
+      <w:proofErr w:type="gramEnd"/>
+      <w:r>
+        <w:t xml:space="preserve"> the software for the addition of new instruments.</w:t>
       </w:r>
     </w:p>
     <w:p>
@@ -2434,7 +2534,7 @@
           <w:szCs w:val="22"/>
         </w:rPr>
       </w:pPr>
-      <w:bookmarkStart w:id="5" w:name="_Toc192934694"/>
+      <w:bookmarkStart w:id="5" w:name="_Toc192935023"/>
       <w:r>
         <w:t>Development and Stakeholder Context</w:t>
       </w:r>
@@ -2444,7 +2544,7 @@
       <w:pPr>
         <w:pStyle w:val="Heading2"/>
       </w:pPr>
-      <w:bookmarkStart w:id="6" w:name="_Toc192934695"/>
+      <w:bookmarkStart w:id="6" w:name="_Toc192935024"/>
       <w:r>
         <w:t>Document Scope</w:t>
       </w:r>
@@ -2470,7 +2570,7 @@
       <w:pPr>
         <w:pStyle w:val="Heading1"/>
       </w:pPr>
-      <w:bookmarkStart w:id="7" w:name="_Toc192934696"/>
+      <w:bookmarkStart w:id="7" w:name="_Toc192935025"/>
       <w:r>
         <w:lastRenderedPageBreak/>
         <w:t xml:space="preserve">Team Members </w:t>
@@ -2498,13 +2598,45 @@
         <w:t xml:space="preserve">Erik Holtrop is a dedicated computer science and mathematics student at Washington State </w:t>
       </w:r>
       <w:r>
-        <w:t xml:space="preserve">University, where he is set to graduate in 2025. His academic journey has honed his skills in software engineering, algorithms, and mathematical computing. Erik’s technical expertise includes Python, C/C++, C#, SQL, and Haskell, along with experience in </w:t>
+        <w:t xml:space="preserve">University, where he is set to graduate in 2025. His academic </w:t>
+      </w:r>
+      <w:proofErr w:type="gramStart"/>
+      <w:r>
+        <w:t>journey</w:t>
+      </w:r>
+      <w:proofErr w:type="gramEnd"/>
+      <w:r>
+        <w:t xml:space="preserve"> has honed his skills in software engineering, algorithms, and mathematical computing. Erik’s technical expertise includes Python, C/C++, C#, SQL, and Haskell, along with experience in </w:t>
       </w:r>
       <w:r>
         <w:t xml:space="preserve">Python </w:t>
       </w:r>
       <w:r>
-        <w:t xml:space="preserve">libraries such as MatPlotLib, PyEDA, and PyQT. His responsibilities include </w:t>
+        <w:t xml:space="preserve">libraries such as </w:t>
+      </w:r>
+      <w:proofErr w:type="spellStart"/>
+      <w:r>
+        <w:t>MatPlotLib</w:t>
+      </w:r>
+      <w:proofErr w:type="spellEnd"/>
+      <w:r>
+        <w:t xml:space="preserve">, </w:t>
+      </w:r>
+      <w:proofErr w:type="spellStart"/>
+      <w:r>
+        <w:t>PyEDA</w:t>
+      </w:r>
+      <w:proofErr w:type="spellEnd"/>
+      <w:r>
+        <w:t xml:space="preserve">, and </w:t>
+      </w:r>
+      <w:proofErr w:type="spellStart"/>
+      <w:r>
+        <w:t>PyQT</w:t>
+      </w:r>
+      <w:proofErr w:type="spellEnd"/>
+      <w:r>
+        <w:t xml:space="preserve">. His responsibilities include </w:t>
       </w:r>
       <w:r>
         <w:t xml:space="preserve">managing data structures, </w:t>
@@ -2521,7 +2653,15 @@
     </w:p>
     <w:p>
       <w:r>
-        <w:t xml:space="preserve">Kyler Kupp is a driven computer science student at Washington State University, aiming to complete his degree in 2025. He combines academic excellence with hands-on industry experience, having worked as a Software Engineer Intern at Monson Fruit Company. In this role, Kyler developed monitoring programs, automated reporting systems, and contributed to software managing critical production processes. His technical toolkit includes proficiency in Python, C#, SQL, and JavaScript, with familiarity in libraries like PyEDA and SFML. Kyler is responsible for </w:t>
+        <w:t xml:space="preserve">Kyler Kupp is a driven computer science student at Washington State University, aiming to complete his degree in 2025. He combines academic excellence with hands-on industry experience, having worked as a Software Engineer Intern at Monson Fruit Company. In this role, Kyler developed monitoring programs, automated reporting systems, and contributed to software managing critical production processes. His technical toolkit includes proficiency in Python, C#, SQL, and JavaScript, with familiarity in libraries like </w:t>
+      </w:r>
+      <w:proofErr w:type="spellStart"/>
+      <w:r>
+        <w:t>PyEDA</w:t>
+      </w:r>
+      <w:proofErr w:type="spellEnd"/>
+      <w:r>
+        <w:t xml:space="preserve"> and SFML. Kyler is responsible for </w:t>
       </w:r>
       <w:r>
         <w:t>UI</w:t>
@@ -2550,15 +2690,15 @@
         <w:pStyle w:val="Heading1"/>
       </w:pPr>
       <w:bookmarkStart w:id="8" w:name="_b66lqfs9p8ml"/>
-      <w:bookmarkStart w:id="9" w:name="_Toc192934697"/>
+      <w:bookmarkStart w:id="9" w:name="_Toc192935026"/>
       <w:bookmarkEnd w:id="8"/>
       <w:r>
         <w:t>Project Requirements</w:t>
       </w:r>
+      <w:r>
+        <w:t xml:space="preserve"> Specification</w:t>
+      </w:r>
       <w:bookmarkEnd w:id="9"/>
-      <w:r>
-        <w:t xml:space="preserve"> Specification</w:t>
-      </w:r>
     </w:p>
     <w:p>
       <w:pPr>
@@ -2605,11 +2745,19 @@
         </w:rPr>
         <w:t xml:space="preserve">volumes of </w:t>
       </w:r>
-      <w:r>
-        <w:rPr>
-          <w:color w:val="000000" w:themeColor="text1"/>
-        </w:rPr>
-        <w:t>gasses, enabling us to see the flow of carbon dioxide and oxygen, and even different isotopes</w:t>
+      <w:proofErr w:type="gramStart"/>
+      <w:r>
+        <w:rPr>
+          <w:color w:val="000000" w:themeColor="text1"/>
+        </w:rPr>
+        <w:t>gasses</w:t>
+      </w:r>
+      <w:proofErr w:type="gramEnd"/>
+      <w:r>
+        <w:rPr>
+          <w:color w:val="000000" w:themeColor="text1"/>
+        </w:rPr>
+        <w:t>, enabling us to see the flow of carbon dioxide and oxygen, and even different isotopes</w:t>
       </w:r>
       <w:r>
         <w:rPr>
@@ -2629,16 +2777,74 @@
         <w:rPr>
           <w:color w:val="000000" w:themeColor="text1"/>
         </w:rPr>
-        <w:t>The Cousins Photosynthesis Lab in the School of Biological Sciences at Washington State University uses one of these mass spectrometers. These instruments are complicated devices, requiring complex calculations for calibration. The lab uses proprietary software from the mass spectrometer’s manufacturer, but that software outputs massive amounts of data over the course of a multi-hour lab, most of which isn’t needed. This problem has been partially solved with the creation of a Python desktop application, but this application is not perfect. Our task is to improve this application. This application currently faces small bugs, and only works for one instrument. The application is also in process of a UI upgrade. There’s also a few non-spectrometer instruments in the lab that are provide similar data, that would be easier to use if their data-streams were combined.</w:t>
+        <w:t xml:space="preserve">The Cousins Photosynthesis Lab in the School of Biological Sciences at Washington State University uses one of these mass spectrometers. These instruments are complicated devices, requiring complex calculations for calibration. The lab uses proprietary software from the mass spectrometer’s manufacturer, but that software outputs massive amounts of data over the course of a multi-hour lab, most of which isn’t needed. This problem has been partially solved with the creation of a Python desktop application, but this application is not perfect. Our task is to improve this application. This application currently faces small </w:t>
+      </w:r>
+      <w:proofErr w:type="gramStart"/>
+      <w:r>
+        <w:rPr>
+          <w:color w:val="000000" w:themeColor="text1"/>
+        </w:rPr>
+        <w:t>bugs, and</w:t>
+      </w:r>
+      <w:proofErr w:type="gramEnd"/>
+      <w:r>
+        <w:rPr>
+          <w:color w:val="000000" w:themeColor="text1"/>
+        </w:rPr>
+        <w:t xml:space="preserve"> only works for one instrument. The application is also in </w:t>
+      </w:r>
+      <w:proofErr w:type="gramStart"/>
+      <w:r>
+        <w:rPr>
+          <w:color w:val="000000" w:themeColor="text1"/>
+        </w:rPr>
+        <w:t>process</w:t>
+      </w:r>
+      <w:proofErr w:type="gramEnd"/>
+      <w:r>
+        <w:rPr>
+          <w:color w:val="000000" w:themeColor="text1"/>
+        </w:rPr>
+        <w:t xml:space="preserve"> of a UI upgrade. </w:t>
+      </w:r>
+      <w:proofErr w:type="gramStart"/>
+      <w:r>
+        <w:rPr>
+          <w:color w:val="000000" w:themeColor="text1"/>
+        </w:rPr>
+        <w:t>There’s</w:t>
+      </w:r>
+      <w:proofErr w:type="gramEnd"/>
+      <w:r>
+        <w:rPr>
+          <w:color w:val="000000" w:themeColor="text1"/>
+        </w:rPr>
+        <w:t xml:space="preserve"> also a few non-spectrometer instruments in the lab </w:t>
+      </w:r>
+      <w:proofErr w:type="gramStart"/>
+      <w:r>
+        <w:rPr>
+          <w:color w:val="000000" w:themeColor="text1"/>
+        </w:rPr>
+        <w:t>that are</w:t>
+      </w:r>
+      <w:proofErr w:type="gramEnd"/>
+      <w:r>
+        <w:rPr>
+          <w:color w:val="000000" w:themeColor="text1"/>
+        </w:rPr>
+        <w:t xml:space="preserve"> provide similar data, that would be easier to use if their data-streams were combined.</w:t>
       </w:r>
     </w:p>
     <w:p>
       <w:pPr>
         <w:pStyle w:val="Heading2"/>
       </w:pPr>
+      <w:bookmarkStart w:id="10" w:name="_Toc192935027"/>
       <w:r>
         <w:t>Project Stakeholders</w:t>
       </w:r>
+      <w:bookmarkEnd w:id="10"/>
     </w:p>
     <w:p>
       <w:r>
@@ -2691,21 +2897,39 @@
         <w:t xml:space="preserve">library </w:t>
       </w:r>
       <w:r>
-        <w:t xml:space="preserve">for a robust graphical user interface. The ultimate goal is to create a tool that not only supports current research needs but also lays the foundation for future projects in plant biology and environmental science. </w:t>
-      </w:r>
-    </w:p>
-    <w:p>
-      <w:r>
-        <w:t>This project builds on prior capstone efforts, enhancing unfinished modules and introducing new functionalities such as multi-instrument data integration. By combining cutting-edge data analysis with practical usability, the Mass Spectrometer Interface will empower researchers to make meaningful contributions to the fields of photosynthesis and respiration research.</w:t>
+        <w:t xml:space="preserve">for a robust graphical user interface. The </w:t>
+      </w:r>
+      <w:proofErr w:type="gramStart"/>
+      <w:r>
+        <w:t>ultimate goal</w:t>
+      </w:r>
+      <w:proofErr w:type="gramEnd"/>
+      <w:r>
+        <w:t xml:space="preserve"> is to create a tool that not only supports current research needs but also lays the foundation for future projects in plant biology and environmental science. </w:t>
+      </w:r>
+    </w:p>
+    <w:p>
+      <w:r>
+        <w:t xml:space="preserve">This project </w:t>
+      </w:r>
+      <w:proofErr w:type="gramStart"/>
+      <w:r>
+        <w:t>builds on</w:t>
+      </w:r>
+      <w:proofErr w:type="gramEnd"/>
+      <w:r>
+        <w:t xml:space="preserve"> prior capstone efforts, enhancing unfinished modules and introducing new functionalities such as multi-instrument data integration. By combining cutting-edge data analysis with practical usability, the Mass Spectrometer Interface will empower researchers to make meaningful contributions to the fields of photosynthesis and respiration research.</w:t>
       </w:r>
     </w:p>
     <w:p>
       <w:pPr>
         <w:pStyle w:val="Heading2"/>
       </w:pPr>
+      <w:bookmarkStart w:id="11" w:name="_Toc192935028"/>
       <w:r>
         <w:t>Use Cases</w:t>
       </w:r>
+      <w:bookmarkEnd w:id="11"/>
     </w:p>
     <w:p>
       <w:pPr>
@@ -3142,8 +3366,13 @@
               </w:numPr>
               <w:spacing w:line="276" w:lineRule="auto"/>
             </w:pPr>
-            <w:r>
-              <w:t>Selects calculate Bicarbonate/CO2 button.</w:t>
+            <w:proofErr w:type="gramStart"/>
+            <w:r>
+              <w:t>Selects</w:t>
+            </w:r>
+            <w:proofErr w:type="gramEnd"/>
+            <w:r>
+              <w:t xml:space="preserve"> calculate Bicarbonate/CO2 button.</w:t>
             </w:r>
           </w:p>
           <w:p>
@@ -3451,8 +3680,13 @@
             <w:pPr>
               <w:spacing w:after="200" w:line="276" w:lineRule="auto"/>
             </w:pPr>
-            <w:r>
-              <w:t>File path to data folder has been selected.</w:t>
+            <w:proofErr w:type="gramStart"/>
+            <w:r>
+              <w:t>File</w:t>
+            </w:r>
+            <w:proofErr w:type="gramEnd"/>
+            <w:r>
+              <w:t xml:space="preserve"> path to data folder has been selected.</w:t>
             </w:r>
           </w:p>
         </w:tc>
@@ -3653,8 +3887,13 @@
               </w:numPr>
               <w:spacing w:line="276" w:lineRule="auto"/>
             </w:pPr>
-            <w:r>
-              <w:t>User is prompted to select new file path.</w:t>
+            <w:proofErr w:type="gramStart"/>
+            <w:r>
+              <w:t>User is</w:t>
+            </w:r>
+            <w:proofErr w:type="gramEnd"/>
+            <w:r>
+              <w:t xml:space="preserve"> prompted to select new file path.</w:t>
             </w:r>
           </w:p>
         </w:tc>
@@ -3893,8 +4132,13 @@
             <w:pPr>
               <w:spacing w:after="200" w:line="276" w:lineRule="auto"/>
             </w:pPr>
-            <w:r>
-              <w:t>File path to data folder has been selected. File path to output folder has also been selected.</w:t>
+            <w:proofErr w:type="gramStart"/>
+            <w:r>
+              <w:t>File</w:t>
+            </w:r>
+            <w:proofErr w:type="gramEnd"/>
+            <w:r>
+              <w:t xml:space="preserve"> path to data folder has been selected. File path to output folder has also been selected.</w:t>
             </w:r>
           </w:p>
         </w:tc>
@@ -4124,7 +4368,15 @@
               <w:spacing w:line="276" w:lineRule="auto"/>
             </w:pPr>
             <w:r>
-              <w:t>Error message is displayed.</w:t>
+              <w:t xml:space="preserve">Error </w:t>
+            </w:r>
+            <w:proofErr w:type="gramStart"/>
+            <w:r>
+              <w:t>message is</w:t>
+            </w:r>
+            <w:proofErr w:type="gramEnd"/>
+            <w:r>
+              <w:t xml:space="preserve"> displayed.</w:t>
             </w:r>
           </w:p>
           <w:p>
@@ -4136,8 +4388,13 @@
               </w:numPr>
               <w:spacing w:line="276" w:lineRule="auto"/>
             </w:pPr>
-            <w:r>
-              <w:t>User may select a new input file.</w:t>
+            <w:proofErr w:type="gramStart"/>
+            <w:r>
+              <w:t>User</w:t>
+            </w:r>
+            <w:proofErr w:type="gramEnd"/>
+            <w:r>
+              <w:t xml:space="preserve"> may select a new input file.</w:t>
             </w:r>
           </w:p>
         </w:tc>
@@ -4416,11 +4673,19 @@
                 <w:color w:val="000000" w:themeColor="text1"/>
               </w:rPr>
             </w:pPr>
-            <w:r>
-              <w:rPr>
-                <w:color w:val="000000" w:themeColor="text1"/>
-              </w:rPr>
-              <w:t>File path has been set. Confirmation message is displayed.</w:t>
+            <w:proofErr w:type="gramStart"/>
+            <w:r>
+              <w:rPr>
+                <w:color w:val="000000" w:themeColor="text1"/>
+              </w:rPr>
+              <w:t>File</w:t>
+            </w:r>
+            <w:proofErr w:type="gramEnd"/>
+            <w:r>
+              <w:rPr>
+                <w:color w:val="000000" w:themeColor="text1"/>
+              </w:rPr>
+              <w:t xml:space="preserve"> path has been set. Confirmation message is displayed.</w:t>
             </w:r>
           </w:p>
         </w:tc>
@@ -4544,8 +4809,13 @@
               </w:numPr>
               <w:spacing w:line="276" w:lineRule="auto"/>
             </w:pPr>
-            <w:r>
-              <w:t>Invalid input file is encountered.</w:t>
+            <w:proofErr w:type="gramStart"/>
+            <w:r>
+              <w:t>Invalid</w:t>
+            </w:r>
+            <w:proofErr w:type="gramEnd"/>
+            <w:r>
+              <w:t xml:space="preserve"> input file is encountered.</w:t>
             </w:r>
           </w:p>
           <w:p>
@@ -4558,7 +4828,15 @@
               <w:spacing w:line="276" w:lineRule="auto"/>
             </w:pPr>
             <w:r>
-              <w:t>Error message is displayed.</w:t>
+              <w:t xml:space="preserve">Error </w:t>
+            </w:r>
+            <w:proofErr w:type="gramStart"/>
+            <w:r>
+              <w:t>message is</w:t>
+            </w:r>
+            <w:proofErr w:type="gramEnd"/>
+            <w:r>
+              <w:t xml:space="preserve"> displayed.</w:t>
             </w:r>
           </w:p>
           <w:p>
@@ -4570,8 +4848,13 @@
               </w:numPr>
               <w:spacing w:line="276" w:lineRule="auto"/>
             </w:pPr>
-            <w:r>
-              <w:t>User may select a new input file.</w:t>
+            <w:proofErr w:type="gramStart"/>
+            <w:r>
+              <w:t>User</w:t>
+            </w:r>
+            <w:proofErr w:type="gramEnd"/>
+            <w:r>
+              <w:t xml:space="preserve"> may select a new input file.</w:t>
             </w:r>
           </w:p>
         </w:tc>
@@ -4802,8 +5085,13 @@
             <w:pPr>
               <w:spacing w:after="200" w:line="276" w:lineRule="auto"/>
             </w:pPr>
-            <w:r>
-              <w:t>Input file has been selected. Plotting has been started.</w:t>
+            <w:proofErr w:type="gramStart"/>
+            <w:r>
+              <w:t>Input</w:t>
+            </w:r>
+            <w:proofErr w:type="gramEnd"/>
+            <w:r>
+              <w:t xml:space="preserve"> file has been selected. Plotting has been started.</w:t>
             </w:r>
           </w:p>
         </w:tc>
@@ -4854,7 +5142,35 @@
               <w:rPr>
                 <w:color w:val="000000" w:themeColor="text1"/>
               </w:rPr>
-              <w:t>Graphs are filled by plotted data. User is notified that end of data source has been reached.</w:t>
+              <w:t xml:space="preserve">Graphs are filled </w:t>
+            </w:r>
+            <w:proofErr w:type="gramStart"/>
+            <w:r>
+              <w:rPr>
+                <w:color w:val="000000" w:themeColor="text1"/>
+              </w:rPr>
+              <w:t>by</w:t>
+            </w:r>
+            <w:proofErr w:type="gramEnd"/>
+            <w:r>
+              <w:rPr>
+                <w:color w:val="000000" w:themeColor="text1"/>
+              </w:rPr>
+              <w:t xml:space="preserve"> plotted data. User is notified that </w:t>
+            </w:r>
+            <w:proofErr w:type="gramStart"/>
+            <w:r>
+              <w:rPr>
+                <w:color w:val="000000" w:themeColor="text1"/>
+              </w:rPr>
+              <w:t>end</w:t>
+            </w:r>
+            <w:proofErr w:type="gramEnd"/>
+            <w:r>
+              <w:rPr>
+                <w:color w:val="000000" w:themeColor="text1"/>
+              </w:rPr>
+              <w:t xml:space="preserve"> of data source has been reached.</w:t>
             </w:r>
           </w:p>
         </w:tc>
@@ -4967,7 +5283,21 @@
               <w:rPr>
                 <w:color w:val="000000" w:themeColor="text1"/>
               </w:rPr>
-              <w:t>User is notified that end of data source has been reached.</w:t>
+              <w:t xml:space="preserve">User is notified that </w:t>
+            </w:r>
+            <w:proofErr w:type="gramStart"/>
+            <w:r>
+              <w:rPr>
+                <w:color w:val="000000" w:themeColor="text1"/>
+              </w:rPr>
+              <w:t>end</w:t>
+            </w:r>
+            <w:proofErr w:type="gramEnd"/>
+            <w:r>
+              <w:rPr>
+                <w:color w:val="000000" w:themeColor="text1"/>
+              </w:rPr>
+              <w:t xml:space="preserve"> of data source has been reached.</w:t>
             </w:r>
           </w:p>
         </w:tc>
@@ -5016,8 +5346,13 @@
               </w:numPr>
               <w:spacing w:line="276" w:lineRule="auto"/>
             </w:pPr>
-            <w:r>
-              <w:t>Invalid input file is encountered.</w:t>
+            <w:proofErr w:type="gramStart"/>
+            <w:r>
+              <w:t>Invalid</w:t>
+            </w:r>
+            <w:proofErr w:type="gramEnd"/>
+            <w:r>
+              <w:t xml:space="preserve"> input file is encountered.</w:t>
             </w:r>
           </w:p>
           <w:p>
@@ -5030,7 +5365,15 @@
               <w:spacing w:line="276" w:lineRule="auto"/>
             </w:pPr>
             <w:r>
-              <w:t>Error message is displayed.</w:t>
+              <w:t xml:space="preserve">Error </w:t>
+            </w:r>
+            <w:proofErr w:type="gramStart"/>
+            <w:r>
+              <w:t>message is</w:t>
+            </w:r>
+            <w:proofErr w:type="gramEnd"/>
+            <w:r>
+              <w:t xml:space="preserve"> displayed.</w:t>
             </w:r>
           </w:p>
           <w:p>
@@ -5042,8 +5385,13 @@
               </w:numPr>
               <w:spacing w:line="276" w:lineRule="auto"/>
             </w:pPr>
-            <w:r>
-              <w:t>User may try plotting again.</w:t>
+            <w:proofErr w:type="gramStart"/>
+            <w:r>
+              <w:t>User</w:t>
+            </w:r>
+            <w:proofErr w:type="gramEnd"/>
+            <w:r>
+              <w:t xml:space="preserve"> may try plotting again.</w:t>
             </w:r>
           </w:p>
         </w:tc>
@@ -5484,7 +5832,15 @@
               <w:spacing w:line="276" w:lineRule="auto"/>
             </w:pPr>
             <w:r>
-              <w:t>Zooming is limited by maximum size.</w:t>
+              <w:t xml:space="preserve">Zooming is limited </w:t>
+            </w:r>
+            <w:proofErr w:type="gramStart"/>
+            <w:r>
+              <w:t>by</w:t>
+            </w:r>
+            <w:proofErr w:type="gramEnd"/>
+            <w:r>
+              <w:t xml:space="preserve"> maximum size.</w:t>
             </w:r>
           </w:p>
         </w:tc>
@@ -5716,7 +6072,23 @@
               <w:spacing w:after="200" w:line="276" w:lineRule="auto"/>
             </w:pPr>
             <w:r>
-              <w:t>Input file has been selected and data stream has not run out</w:t>
+              <w:t xml:space="preserve">Input </w:t>
+            </w:r>
+            <w:proofErr w:type="gramStart"/>
+            <w:r>
+              <w:t>file has</w:t>
+            </w:r>
+            <w:proofErr w:type="gramEnd"/>
+            <w:r>
+              <w:t xml:space="preserve"> been </w:t>
+            </w:r>
+            <w:proofErr w:type="gramStart"/>
+            <w:r>
+              <w:t>selected</w:t>
+            </w:r>
+            <w:proofErr w:type="gramEnd"/>
+            <w:r>
+              <w:t xml:space="preserve"> and data stream has not run out</w:t>
             </w:r>
           </w:p>
         </w:tc>
@@ -5763,11 +6135,19 @@
                 <w:color w:val="000000" w:themeColor="text1"/>
               </w:rPr>
             </w:pPr>
-            <w:r>
-              <w:rPr>
-                <w:color w:val="000000" w:themeColor="text1"/>
-              </w:rPr>
-              <w:t>Speed at which data is plotted is changed.</w:t>
+            <w:proofErr w:type="gramStart"/>
+            <w:r>
+              <w:rPr>
+                <w:color w:val="000000" w:themeColor="text1"/>
+              </w:rPr>
+              <w:t>Speed</w:t>
+            </w:r>
+            <w:proofErr w:type="gramEnd"/>
+            <w:r>
+              <w:rPr>
+                <w:color w:val="000000" w:themeColor="text1"/>
+              </w:rPr>
+              <w:t xml:space="preserve"> at which data is plotted is changed.</w:t>
             </w:r>
           </w:p>
         </w:tc>
@@ -5876,11 +6256,19 @@
                 <w:color w:val="000000" w:themeColor="text1"/>
               </w:rPr>
             </w:pPr>
-            <w:r>
-              <w:rPr>
-                <w:color w:val="000000" w:themeColor="text1"/>
-              </w:rPr>
-              <w:t>Speed at which data is plotted to graph changes appropriately.</w:t>
+            <w:proofErr w:type="gramStart"/>
+            <w:r>
+              <w:rPr>
+                <w:color w:val="000000" w:themeColor="text1"/>
+              </w:rPr>
+              <w:t>Speed</w:t>
+            </w:r>
+            <w:proofErr w:type="gramEnd"/>
+            <w:r>
+              <w:rPr>
+                <w:color w:val="000000" w:themeColor="text1"/>
+              </w:rPr>
+              <w:t xml:space="preserve"> at which data is plotted to graph changes appropriately.</w:t>
             </w:r>
           </w:p>
         </w:tc>
@@ -5942,8 +6330,13 @@
               </w:numPr>
               <w:spacing w:line="276" w:lineRule="auto"/>
             </w:pPr>
-            <w:r>
-              <w:t>User is notified and must start over plotting.</w:t>
+            <w:proofErr w:type="gramStart"/>
+            <w:r>
+              <w:t>User is</w:t>
+            </w:r>
+            <w:proofErr w:type="gramEnd"/>
+            <w:r>
+              <w:t xml:space="preserve"> notified and must start over plotting.</w:t>
             </w:r>
           </w:p>
         </w:tc>
@@ -6175,7 +6568,23 @@
               <w:spacing w:after="200" w:line="276" w:lineRule="auto"/>
             </w:pPr>
             <w:r>
-              <w:t>Input file has been selected and data has been plotted to graph.</w:t>
+              <w:t xml:space="preserve">Input </w:t>
+            </w:r>
+            <w:proofErr w:type="gramStart"/>
+            <w:r>
+              <w:t>file has</w:t>
+            </w:r>
+            <w:proofErr w:type="gramEnd"/>
+            <w:r>
+              <w:t xml:space="preserve"> been </w:t>
+            </w:r>
+            <w:proofErr w:type="gramStart"/>
+            <w:r>
+              <w:t>selected</w:t>
+            </w:r>
+            <w:proofErr w:type="gramEnd"/>
+            <w:r>
+              <w:t xml:space="preserve"> and data has been plotted to graph.</w:t>
             </w:r>
           </w:p>
         </w:tc>
@@ -6622,7 +7031,15 @@
               <w:spacing w:after="200" w:line="276" w:lineRule="auto"/>
             </w:pPr>
             <w:r>
-              <w:t>Input file has been selected and data has been plotted to graph. Mean bars have been selected and adjusted to the desired location.</w:t>
+              <w:t xml:space="preserve">Input file has been </w:t>
+            </w:r>
+            <w:proofErr w:type="gramStart"/>
+            <w:r>
+              <w:t>selected</w:t>
+            </w:r>
+            <w:proofErr w:type="gramEnd"/>
+            <w:r>
+              <w:t xml:space="preserve"> and data has been plotted to graph. Mean bars have been selected and adjusted to the desired location.</w:t>
             </w:r>
           </w:p>
         </w:tc>
@@ -6763,11 +7180,19 @@
                 <w:color w:val="000000" w:themeColor="text1"/>
               </w:rPr>
             </w:pPr>
-            <w:r>
-              <w:rPr>
-                <w:color w:val="000000" w:themeColor="text1"/>
-              </w:rPr>
-              <w:t>Selects Mean Bar option.</w:t>
+            <w:proofErr w:type="gramStart"/>
+            <w:r>
+              <w:rPr>
+                <w:color w:val="000000" w:themeColor="text1"/>
+              </w:rPr>
+              <w:t>Selects</w:t>
+            </w:r>
+            <w:proofErr w:type="gramEnd"/>
+            <w:r>
+              <w:rPr>
+                <w:color w:val="000000" w:themeColor="text1"/>
+              </w:rPr>
+              <w:t xml:space="preserve"> Mean Bar option.</w:t>
             </w:r>
           </w:p>
           <w:p>
@@ -6874,7 +7299,15 @@
               <w:spacing w:line="276" w:lineRule="auto"/>
             </w:pPr>
             <w:r>
-              <w:t>If empty data segment is selected, user is prompted to select a new segment.</w:t>
+              <w:t xml:space="preserve">If </w:t>
+            </w:r>
+            <w:proofErr w:type="gramStart"/>
+            <w:r>
+              <w:t>empty</w:t>
+            </w:r>
+            <w:proofErr w:type="gramEnd"/>
+            <w:r>
+              <w:t xml:space="preserve"> data segment is selected, user is prompted to select a new segment.</w:t>
             </w:r>
           </w:p>
         </w:tc>
@@ -7128,8 +7561,13 @@
             <w:pPr>
               <w:spacing w:after="200" w:line="276" w:lineRule="auto"/>
             </w:pPr>
-            <w:r>
-              <w:t>EZView data spool</w:t>
+            <w:proofErr w:type="spellStart"/>
+            <w:r>
+              <w:t>EZView</w:t>
+            </w:r>
+            <w:proofErr w:type="spellEnd"/>
+            <w:r>
+              <w:t xml:space="preserve"> data spool</w:t>
             </w:r>
             <w:r>
               <w:t xml:space="preserve"> file has been selected</w:t>
@@ -7183,7 +7621,21 @@
               <w:rPr>
                 <w:color w:val="000000" w:themeColor="text1"/>
               </w:rPr>
-              <w:t>A folder is created containing the data from the spool file in the format of modules 1-3</w:t>
+              <w:t xml:space="preserve">A folder is created containing </w:t>
+            </w:r>
+            <w:proofErr w:type="gramStart"/>
+            <w:r>
+              <w:rPr>
+                <w:color w:val="000000" w:themeColor="text1"/>
+              </w:rPr>
+              <w:t>the data</w:t>
+            </w:r>
+            <w:proofErr w:type="gramEnd"/>
+            <w:r>
+              <w:rPr>
+                <w:color w:val="000000" w:themeColor="text1"/>
+              </w:rPr>
+              <w:t xml:space="preserve"> from the spool file in the format of modules 1-3</w:t>
             </w:r>
           </w:p>
         </w:tc>
@@ -7311,9 +7763,11 @@
           <w:szCs w:val="22"/>
         </w:rPr>
       </w:pPr>
+      <w:bookmarkStart w:id="12" w:name="_Toc192935029"/>
       <w:r>
         <w:t>Functional Requirements</w:t>
       </w:r>
+      <w:bookmarkEnd w:id="12"/>
     </w:p>
     <w:p>
       <w:pPr>
@@ -7675,7 +8129,35 @@
               <w:rPr>
                 <w:color w:val="000000" w:themeColor="text1"/>
               </w:rPr>
-              <w:t>The system must visually present mean bars in the center of the graph window. These vertical bars must be movable by the user so that a segment of data can be selected to calculate the mean for.</w:t>
+              <w:t xml:space="preserve">The system must visually present </w:t>
+            </w:r>
+            <w:proofErr w:type="gramStart"/>
+            <w:r>
+              <w:rPr>
+                <w:color w:val="000000" w:themeColor="text1"/>
+              </w:rPr>
+              <w:t>mean</w:t>
+            </w:r>
+            <w:proofErr w:type="gramEnd"/>
+            <w:r>
+              <w:rPr>
+                <w:color w:val="000000" w:themeColor="text1"/>
+              </w:rPr>
+              <w:t xml:space="preserve"> bars in the center of the graph window. These vertical bars must be movable by the user so that a segment of data can be selected to calculate the </w:t>
+            </w:r>
+            <w:proofErr w:type="gramStart"/>
+            <w:r>
+              <w:rPr>
+                <w:color w:val="000000" w:themeColor="text1"/>
+              </w:rPr>
+              <w:t>mean</w:t>
+            </w:r>
+            <w:proofErr w:type="gramEnd"/>
+            <w:r>
+              <w:rPr>
+                <w:color w:val="000000" w:themeColor="text1"/>
+              </w:rPr>
+              <w:t xml:space="preserve"> for.</w:t>
             </w:r>
           </w:p>
         </w:tc>
@@ -9034,7 +9516,21 @@
               <w:rPr>
                 <w:color w:val="000000" w:themeColor="text1"/>
               </w:rPr>
-              <w:t xml:space="preserve"> graph of the application. The user should be able to move the bars to encapsulate a desired segment of data from which the mean can be calculated.</w:t>
+              <w:t xml:space="preserve"> graph of the application. The user should be able to move the bars to encapsulate a desired segment of data from which the </w:t>
+            </w:r>
+            <w:proofErr w:type="gramStart"/>
+            <w:r>
+              <w:rPr>
+                <w:color w:val="000000" w:themeColor="text1"/>
+              </w:rPr>
+              <w:t>mean</w:t>
+            </w:r>
+            <w:proofErr w:type="gramEnd"/>
+            <w:r>
+              <w:rPr>
+                <w:color w:val="000000" w:themeColor="text1"/>
+              </w:rPr>
+              <w:t xml:space="preserve"> can be calculated.</w:t>
             </w:r>
             <w:r>
               <w:rPr>
@@ -10212,9 +10708,11 @@
       <w:pPr>
         <w:pStyle w:val="Heading2"/>
       </w:pPr>
+      <w:bookmarkStart w:id="13" w:name="_Toc192935030"/>
       <w:r>
         <w:t>Non-Functional Requirements</w:t>
       </w:r>
+      <w:bookmarkEnd w:id="13"/>
     </w:p>
     <w:p>
       <w:pPr>
@@ -10227,7 +10725,21 @@
         <w:rPr>
           <w:color w:val="000000" w:themeColor="text1"/>
         </w:rPr>
-        <w:t xml:space="preserve">Our project exists in the context of academic plant biology research, and thus has several ideals and values it strives to represent and uphold. These ideals don’t necessarily describe what the program </w:t>
+        <w:t xml:space="preserve">Our project exists in the context of academic plant biology </w:t>
+      </w:r>
+      <w:proofErr w:type="gramStart"/>
+      <w:r>
+        <w:rPr>
+          <w:color w:val="000000" w:themeColor="text1"/>
+        </w:rPr>
+        <w:t>research, and</w:t>
+      </w:r>
+      <w:proofErr w:type="gramEnd"/>
+      <w:r>
+        <w:rPr>
+          <w:color w:val="000000" w:themeColor="text1"/>
+        </w:rPr>
+        <w:t xml:space="preserve"> thus has several ideals and values it strives to represent and uphold. These ideals don’t necessarily describe what the program </w:t>
       </w:r>
       <w:r>
         <w:rPr>
@@ -10292,7 +10804,35 @@
         <w:rPr>
           <w:color w:val="000000" w:themeColor="text1"/>
         </w:rPr>
-        <w:t>The system shall look like a modern 2020’s program. PyQt5’s baseline UI elements meets this standard</w:t>
+        <w:t xml:space="preserve">The system shall look like a modern </w:t>
+      </w:r>
+      <w:proofErr w:type="gramStart"/>
+      <w:r>
+        <w:rPr>
+          <w:color w:val="000000" w:themeColor="text1"/>
+        </w:rPr>
+        <w:t>2020’s</w:t>
+      </w:r>
+      <w:proofErr w:type="gramEnd"/>
+      <w:r>
+        <w:rPr>
+          <w:color w:val="000000" w:themeColor="text1"/>
+        </w:rPr>
+        <w:t xml:space="preserve"> program. PyQt5’s baseline UI elements </w:t>
+      </w:r>
+      <w:proofErr w:type="gramStart"/>
+      <w:r>
+        <w:rPr>
+          <w:color w:val="000000" w:themeColor="text1"/>
+        </w:rPr>
+        <w:t>meets</w:t>
+      </w:r>
+      <w:proofErr w:type="gramEnd"/>
+      <w:r>
+        <w:rPr>
+          <w:color w:val="000000" w:themeColor="text1"/>
+        </w:rPr>
+        <w:t xml:space="preserve"> this standard</w:t>
       </w:r>
     </w:p>
     <w:p>
@@ -10638,7 +11178,21 @@
         <w:rPr>
           <w:color w:val="000000" w:themeColor="text1"/>
         </w:rPr>
-        <w:t>As a Lab Researcher, I need to calculate the ratio of bicarbonate to carbon dioxide so that I can log the given output.</w:t>
+        <w:t xml:space="preserve">As a Lab Researcher, I need to calculate the ratio of bicarbonate to carbon dioxide so that I can </w:t>
+      </w:r>
+      <w:proofErr w:type="gramStart"/>
+      <w:r>
+        <w:rPr>
+          <w:color w:val="000000" w:themeColor="text1"/>
+        </w:rPr>
+        <w:t>log</w:t>
+      </w:r>
+      <w:proofErr w:type="gramEnd"/>
+      <w:r>
+        <w:rPr>
+          <w:color w:val="000000" w:themeColor="text1"/>
+        </w:rPr>
+        <w:t xml:space="preserve"> the given output.</w:t>
       </w:r>
     </w:p>
     <w:p>
@@ -10700,7 +11254,21 @@
         <w:rPr>
           <w:color w:val="000000" w:themeColor="text1"/>
         </w:rPr>
-        <w:t>When I click the button "BiCarb/CO2"</w:t>
+        <w:t>When I click the button "</w:t>
+      </w:r>
+      <w:proofErr w:type="spellStart"/>
+      <w:r>
+        <w:rPr>
+          <w:color w:val="000000" w:themeColor="text1"/>
+        </w:rPr>
+        <w:t>BiCarb</w:t>
+      </w:r>
+      <w:proofErr w:type="spellEnd"/>
+      <w:r>
+        <w:rPr>
+          <w:color w:val="000000" w:themeColor="text1"/>
+        </w:rPr>
+        <w:t>/CO2"</w:t>
       </w:r>
       <w:r>
         <w:br/>
@@ -10709,7 +11277,21 @@
         <w:rPr>
           <w:color w:val="000000" w:themeColor="text1"/>
         </w:rPr>
-        <w:t>Then the correct ratio of BiCarb/CO2 will be computed and displayed.</w:t>
+        <w:t xml:space="preserve">Then the correct ratio of </w:t>
+      </w:r>
+      <w:proofErr w:type="spellStart"/>
+      <w:r>
+        <w:rPr>
+          <w:color w:val="000000" w:themeColor="text1"/>
+        </w:rPr>
+        <w:t>BiCarb</w:t>
+      </w:r>
+      <w:proofErr w:type="spellEnd"/>
+      <w:r>
+        <w:rPr>
+          <w:color w:val="000000" w:themeColor="text1"/>
+        </w:rPr>
+        <w:t>/CO2 will be computed and displayed.</w:t>
       </w:r>
     </w:p>
     <w:p>
@@ -10793,7 +11375,21 @@
         <w:rPr>
           <w:color w:val="000000" w:themeColor="text1"/>
         </w:rPr>
-        <w:t>When I run module 3 (using the "start" or "unpause" button)</w:t>
+        <w:t>When I run module 3 (using the "start" or "</w:t>
+      </w:r>
+      <w:proofErr w:type="spellStart"/>
+      <w:r>
+        <w:rPr>
+          <w:color w:val="000000" w:themeColor="text1"/>
+        </w:rPr>
+        <w:t>unpause</w:t>
+      </w:r>
+      <w:proofErr w:type="spellEnd"/>
+      <w:r>
+        <w:rPr>
+          <w:color w:val="000000" w:themeColor="text1"/>
+        </w:rPr>
+        <w:t>" button)</w:t>
       </w:r>
       <w:r>
         <w:br/>
@@ -10882,16 +11478,38 @@
         <w:rPr>
           <w:color w:val="000000" w:themeColor="text1"/>
         </w:rPr>
-        <w:t>Given Instrument B (the second mass spectrometer) is outputting data, or has outputted data</w:t>
+        <w:t xml:space="preserve">Given Instrument B (the second mass spectrometer) is outputting </w:t>
+      </w:r>
+      <w:proofErr w:type="gramStart"/>
+      <w:r>
+        <w:rPr>
+          <w:color w:val="000000" w:themeColor="text1"/>
+        </w:rPr>
+        <w:t>data, or</w:t>
+      </w:r>
+      <w:proofErr w:type="gramEnd"/>
+      <w:r>
+        <w:rPr>
+          <w:color w:val="000000" w:themeColor="text1"/>
+        </w:rPr>
+        <w:t xml:space="preserve"> has outputted data</w:t>
       </w:r>
       <w:r>
         <w:br/>
       </w:r>
-      <w:r>
-        <w:rPr>
-          <w:color w:val="000000" w:themeColor="text1"/>
-        </w:rPr>
-        <w:t>WhenI select the Instrument B option on module 1/2/3</w:t>
+      <w:proofErr w:type="spellStart"/>
+      <w:r>
+        <w:rPr>
+          <w:color w:val="000000" w:themeColor="text1"/>
+        </w:rPr>
+        <w:t>WhenI</w:t>
+      </w:r>
+      <w:proofErr w:type="spellEnd"/>
+      <w:r>
+        <w:rPr>
+          <w:color w:val="000000" w:themeColor="text1"/>
+        </w:rPr>
+        <w:t xml:space="preserve"> select the Instrument B option on module 1/2/3</w:t>
       </w:r>
       <w:r>
         <w:br/>
@@ -10900,7 +11518,21 @@
         <w:rPr>
           <w:color w:val="000000" w:themeColor="text1"/>
         </w:rPr>
-        <w:t>And I select the Instrument B datastream (likely a directory)</w:t>
+        <w:t xml:space="preserve">And I select the Instrument B </w:t>
+      </w:r>
+      <w:proofErr w:type="spellStart"/>
+      <w:r>
+        <w:rPr>
+          <w:color w:val="000000" w:themeColor="text1"/>
+        </w:rPr>
+        <w:t>datastream</w:t>
+      </w:r>
+      <w:proofErr w:type="spellEnd"/>
+      <w:r>
+        <w:rPr>
+          <w:color w:val="000000" w:themeColor="text1"/>
+        </w:rPr>
+        <w:t xml:space="preserve"> (likely a directory)</w:t>
       </w:r>
       <w:r>
         <w:br/>
@@ -10925,7 +11557,25 @@
           <w:bCs/>
           <w:color w:val="000000" w:themeColor="text1"/>
         </w:rPr>
-        <w:t>User Story US4: Datastream Combining</w:t>
+        <w:t xml:space="preserve">User Story US4: </w:t>
+      </w:r>
+      <w:proofErr w:type="spellStart"/>
+      <w:r>
+        <w:rPr>
+          <w:b/>
+          <w:bCs/>
+          <w:color w:val="000000" w:themeColor="text1"/>
+        </w:rPr>
+        <w:t>Datastream</w:t>
+      </w:r>
+      <w:proofErr w:type="spellEnd"/>
+      <w:r>
+        <w:rPr>
+          <w:b/>
+          <w:bCs/>
+          <w:color w:val="000000" w:themeColor="text1"/>
+        </w:rPr>
+        <w:t xml:space="preserve"> Combining</w:t>
       </w:r>
     </w:p>
     <w:p>
@@ -10939,7 +11589,21 @@
         <w:rPr>
           <w:color w:val="000000" w:themeColor="text1"/>
         </w:rPr>
-        <w:t>As a Data Researcher, I need data from the LI-COR Leaf-gas Exchange System, Tunable Diode Laser, and Picarro consolidated into one or more spreadsheets so that I can analyze the data more efficiently.</w:t>
+        <w:t xml:space="preserve">As a Data Researcher, I need data from the LI-COR Leaf-gas Exchange System, Tunable Diode Laser, and </w:t>
+      </w:r>
+      <w:proofErr w:type="spellStart"/>
+      <w:r>
+        <w:rPr>
+          <w:color w:val="000000" w:themeColor="text1"/>
+        </w:rPr>
+        <w:t>Picarro</w:t>
+      </w:r>
+      <w:proofErr w:type="spellEnd"/>
+      <w:r>
+        <w:rPr>
+          <w:color w:val="000000" w:themeColor="text1"/>
+        </w:rPr>
+        <w:t xml:space="preserve"> consolidated into one or more spreadsheets so that I can analyze the data more efficiently.</w:t>
       </w:r>
     </w:p>
     <w:p>
@@ -10953,7 +11617,21 @@
         <w:rPr>
           <w:color w:val="000000" w:themeColor="text1"/>
         </w:rPr>
-        <w:t>Feature: Datastream Combining</w:t>
+        <w:t xml:space="preserve">Feature: </w:t>
+      </w:r>
+      <w:proofErr w:type="spellStart"/>
+      <w:r>
+        <w:rPr>
+          <w:color w:val="000000" w:themeColor="text1"/>
+        </w:rPr>
+        <w:t>Datastream</w:t>
+      </w:r>
+      <w:proofErr w:type="spellEnd"/>
+      <w:r>
+        <w:rPr>
+          <w:color w:val="000000" w:themeColor="text1"/>
+        </w:rPr>
+        <w:t xml:space="preserve"> Combining</w:t>
       </w:r>
     </w:p>
     <w:p>
@@ -11218,14 +11896,36 @@
         <w:rPr>
           <w:color w:val="000000" w:themeColor="text1"/>
         </w:rPr>
-        <w:t>Given Instrument B (the second mass spectrometer) is outputting data, or has outputted data</w:t>
-      </w:r>
-      <w:r>
-        <w:rPr>
-          <w:color w:val="000000" w:themeColor="text1"/>
-        </w:rPr>
-        <w:t xml:space="preserve"> through EZView</w:t>
-      </w:r>
+        <w:t xml:space="preserve">Given Instrument B (the second mass spectrometer) is outputting data, or has </w:t>
+      </w:r>
+      <w:proofErr w:type="gramStart"/>
+      <w:r>
+        <w:rPr>
+          <w:color w:val="000000" w:themeColor="text1"/>
+        </w:rPr>
+        <w:t>outputted</w:t>
+      </w:r>
+      <w:proofErr w:type="gramEnd"/>
+      <w:r>
+        <w:rPr>
+          <w:color w:val="000000" w:themeColor="text1"/>
+        </w:rPr>
+        <w:t xml:space="preserve"> data</w:t>
+      </w:r>
+      <w:r>
+        <w:rPr>
+          <w:color w:val="000000" w:themeColor="text1"/>
+        </w:rPr>
+        <w:t xml:space="preserve"> through </w:t>
+      </w:r>
+      <w:proofErr w:type="spellStart"/>
+      <w:r>
+        <w:rPr>
+          <w:color w:val="000000" w:themeColor="text1"/>
+        </w:rPr>
+        <w:t>EZView</w:t>
+      </w:r>
+      <w:proofErr w:type="spellEnd"/>
     </w:p>
     <w:p>
       <w:pPr>
@@ -11810,7 +12510,15 @@
           </w:tcPr>
           <w:p>
             <w:r>
-              <w:t>US4: Datastream Combining</w:t>
+              <w:t xml:space="preserve">US4: </w:t>
+            </w:r>
+            <w:proofErr w:type="spellStart"/>
+            <w:r>
+              <w:t>Datastream</w:t>
+            </w:r>
+            <w:proofErr w:type="spellEnd"/>
+            <w:r>
+              <w:t xml:space="preserve"> Combining</w:t>
             </w:r>
           </w:p>
         </w:tc>
@@ -11881,7 +12589,15 @@
           </w:tcPr>
           <w:p>
             <w:r>
-              <w:t>US4: Datastream Combining</w:t>
+              <w:t xml:space="preserve">US4: </w:t>
+            </w:r>
+            <w:proofErr w:type="spellStart"/>
+            <w:r>
+              <w:t>Datastream</w:t>
+            </w:r>
+            <w:proofErr w:type="spellEnd"/>
+            <w:r>
+              <w:t xml:space="preserve"> Combining</w:t>
             </w:r>
           </w:p>
           <w:p/>
@@ -11952,7 +12668,15 @@
           </w:tcPr>
           <w:p>
             <w:r>
-              <w:t>US4: Datastream Combining</w:t>
+              <w:t xml:space="preserve">US4: </w:t>
+            </w:r>
+            <w:proofErr w:type="spellStart"/>
+            <w:r>
+              <w:t>Datastream</w:t>
+            </w:r>
+            <w:proofErr w:type="spellEnd"/>
+            <w:r>
+              <w:t xml:space="preserve"> Combining</w:t>
             </w:r>
           </w:p>
           <w:p/>
@@ -12024,7 +12748,15 @@
           </w:tcPr>
           <w:p>
             <w:r>
-              <w:t>US4: Datastream Combining</w:t>
+              <w:t xml:space="preserve">US4: </w:t>
+            </w:r>
+            <w:proofErr w:type="spellStart"/>
+            <w:r>
+              <w:t>Datastream</w:t>
+            </w:r>
+            <w:proofErr w:type="spellEnd"/>
+            <w:r>
+              <w:t xml:space="preserve"> Combining</w:t>
             </w:r>
           </w:p>
           <w:p/>
@@ -12166,7 +12898,15 @@
           </w:tcPr>
           <w:p>
             <w:r>
-              <w:t>US4: Datastream Combining</w:t>
+              <w:t xml:space="preserve">US4: </w:t>
+            </w:r>
+            <w:proofErr w:type="spellStart"/>
+            <w:r>
+              <w:t>Datastream</w:t>
+            </w:r>
+            <w:proofErr w:type="spellEnd"/>
+            <w:r>
+              <w:t xml:space="preserve"> Combining</w:t>
             </w:r>
           </w:p>
           <w:p/>
@@ -12191,131 +12931,73 @@
     <w:p/>
     <w:p>
       <w:pPr>
+        <w:pStyle w:val="Heading1"/>
+      </w:pPr>
+      <w:bookmarkStart w:id="14" w:name="_16kbj35etpc4"/>
+      <w:bookmarkStart w:id="15" w:name="_Toc192935031"/>
+      <w:bookmarkEnd w:id="14"/>
+      <w:r>
+        <w:t>Solution Approach</w:t>
+      </w:r>
+      <w:bookmarkEnd w:id="15"/>
+    </w:p>
+    <w:p>
+      <w:pPr>
+        <w:spacing w:line="240" w:lineRule="auto"/>
+      </w:pPr>
+      <w:bookmarkStart w:id="16" w:name="_iuqvw1ouwlha" w:colFirst="0" w:colLast="0"/>
+      <w:bookmarkEnd w:id="16"/>
+      <w:r>
+        <w:t xml:space="preserve">This </w:t>
+      </w:r>
+      <w:r>
+        <w:t xml:space="preserve">section </w:t>
+      </w:r>
+      <w:r>
+        <w:t xml:space="preserve">aims to outline our project’s approach. This includes the different parts of the project modules (Architecture Design), data storage and manipulation methods (Data Design), and how the project modules will outwardly look (User Interface Design). These details are intended to elucidate objectives and methods for current and future developers, but to do so using language that can mostly still be understood by stakeholders for overview. </w:t>
+      </w:r>
+    </w:p>
+    <w:p>
+      <w:r>
+        <w:t xml:space="preserve">The project is designed to provide a comprehensive platform for managing and interpreting Mass Spectrometer data through various modules. It aims to present data insights through </w:t>
+      </w:r>
+      <w:r>
+        <w:t>graphical and numerical</w:t>
+      </w:r>
+      <w:r>
+        <w:t xml:space="preserve"> perspectives while offering flexible data formatting and integration capabilities. The system consists of five primary modules: the first three focus on different ways to visualize and log Mass Spectrometer data,</w:t>
+      </w:r>
+      <w:r>
+        <w:t xml:space="preserve"> and</w:t>
+      </w:r>
+      <w:r>
+        <w:t xml:space="preserve"> the fourth module reformats data from a secondary Mass Spectrometer. </w:t>
+      </w:r>
+      <w:r>
+        <w:t>The general design for each of the modules is to accept input from a file or folder, which is selected by the user, process it in some way (reformat, normalize, derive calculations from, etc.), and then output that processed information, either to graphs on the screen, or to new files.</w:t>
+      </w:r>
+    </w:p>
+    <w:p>
+      <w:pPr>
         <w:pStyle w:val="Heading2"/>
       </w:pPr>
-      <w:bookmarkStart w:id="10" w:name="_Toc192934699"/>
-      <w:r>
-        <w:t>System Evolution</w:t>
-      </w:r>
-      <w:bookmarkEnd w:id="10"/>
-    </w:p>
-    <w:p>
-      <w:pPr>
-        <w:spacing w:after="0" w:line="240" w:lineRule="auto"/>
-        <w:rPr>
-          <w:color w:val="000000" w:themeColor="text1"/>
-        </w:rPr>
-      </w:pPr>
-      <w:r>
-        <w:rPr>
-          <w:color w:val="000000" w:themeColor="text1"/>
-        </w:rPr>
-        <w:t xml:space="preserve">The Cousins Lab’s relationship with WSU places it in a position to enlist Computer Science students to work on this codebase each year as part of their capstone. We see this in the project’s history, having two teams as previous maintainers. The sponsor liaison, Dr. Cousins, has voiced an intention to have software created for many of the instruments in the lab. With these considerations, we should make our software compatible with different machines if possible and make it maintainable and extendable by software engineers with the skill and education level of a college senior. </w:t>
-      </w:r>
-    </w:p>
-    <w:p>
-      <w:pPr>
-        <w:spacing w:after="0" w:line="240" w:lineRule="auto"/>
-        <w:rPr>
-          <w:color w:val="000000" w:themeColor="text1"/>
-        </w:rPr>
-      </w:pPr>
-    </w:p>
-    <w:p>
-      <w:pPr>
-        <w:spacing w:after="0" w:line="240" w:lineRule="auto"/>
-        <w:rPr>
-          <w:color w:val="000000" w:themeColor="text1"/>
-        </w:rPr>
-      </w:pPr>
-      <w:r>
-        <w:rPr>
-          <w:color w:val="000000" w:themeColor="text1"/>
-        </w:rPr>
-        <w:t>We can see what this looks like from the issues and opportunities presented by previous teams. For instance, the modules written from the lab’s primary Mass Spectrometer, may be usable for the second one, provided we write software to reformat its data stream. In another case, some of the existing code lacks</w:t>
-      </w:r>
-      <w:r>
-        <w:rPr>
-          <w:color w:val="000000" w:themeColor="text1"/>
-        </w:rPr>
-        <w:t>/lacked</w:t>
-      </w:r>
-      <w:r>
-        <w:rPr>
-          <w:color w:val="000000" w:themeColor="text1"/>
-        </w:rPr>
-        <w:t xml:space="preserve"> basic files to enable maintenance, like a requirements.txt for relevant Python libraries or the context files for executable creation.</w:t>
-      </w:r>
-    </w:p>
-    <w:p>
-      <w:pPr>
-        <w:pStyle w:val="Heading1"/>
-      </w:pPr>
-      <w:bookmarkStart w:id="11" w:name="_16kbj35etpc4"/>
-      <w:bookmarkStart w:id="12" w:name="_Toc192934700"/>
-      <w:bookmarkEnd w:id="11"/>
-      <w:r>
-        <w:t>Solution Approach</w:t>
-      </w:r>
-      <w:bookmarkEnd w:id="12"/>
-    </w:p>
-    <w:p>
-      <w:pPr>
-        <w:spacing w:line="240" w:lineRule="auto"/>
-      </w:pPr>
-      <w:bookmarkStart w:id="13" w:name="_iuqvw1ouwlha" w:colFirst="0" w:colLast="0"/>
-      <w:bookmarkEnd w:id="13"/>
-      <w:r>
-        <w:t xml:space="preserve">This </w:t>
-      </w:r>
-      <w:r>
-        <w:t xml:space="preserve">section </w:t>
-      </w:r>
-      <w:r>
-        <w:t xml:space="preserve">aims to outline our project’s approach. This includes the different parts of the project modules (Architecture Design), data storage and manipulation methods (Data Design), and how the project modules will outwardly look (User Interface Design). These details are intended to elucidate objectives and methods for current and future developers, but to do so using language that can mostly still be understood by stakeholders for overview. </w:t>
-      </w:r>
-    </w:p>
-    <w:p>
-      <w:r>
-        <w:t xml:space="preserve">The project is designed to provide a comprehensive platform for managing and interpreting Mass Spectrometer data through various modules. It aims to present data insights through </w:t>
-      </w:r>
-      <w:r>
-        <w:t>graphical and numerical</w:t>
-      </w:r>
-      <w:r>
-        <w:t xml:space="preserve"> perspectives while offering flexible data formatting and integration capabilities. The system consists of five primary modules: the first three focus on different ways to visualize and log Mass Spectrometer data,</w:t>
-      </w:r>
-      <w:r>
-        <w:t xml:space="preserve"> and</w:t>
-      </w:r>
-      <w:r>
-        <w:t xml:space="preserve"> the fourth module reformats data from a secondary Mass Spectrometer. </w:t>
-      </w:r>
-      <w:r>
-        <w:t>The general design for each of the modules is to accept input from a file or folder, which is selected by the user, process it in some way (reformat, normalize, derive calculations from, etc.), and then output that processed information, either to graphs on the screen, or to new files.</w:t>
-      </w:r>
-    </w:p>
-    <w:p>
-      <w:pPr>
-        <w:pStyle w:val="Heading2"/>
-      </w:pPr>
-      <w:bookmarkStart w:id="14" w:name="_Toc180347059"/>
-      <w:bookmarkStart w:id="15" w:name="_Toc192934701"/>
+      <w:bookmarkStart w:id="17" w:name="_Toc180347059"/>
+      <w:bookmarkStart w:id="18" w:name="_Toc192935032"/>
       <w:r>
         <w:t>Architecture Design</w:t>
       </w:r>
-      <w:bookmarkEnd w:id="14"/>
-      <w:bookmarkEnd w:id="15"/>
+      <w:bookmarkEnd w:id="17"/>
+      <w:bookmarkEnd w:id="18"/>
     </w:p>
     <w:p>
       <w:pPr>
         <w:pStyle w:val="Heading3"/>
       </w:pPr>
-      <w:bookmarkStart w:id="16" w:name="_Toc180347060"/>
+      <w:bookmarkStart w:id="19" w:name="_Toc180347060"/>
       <w:r>
         <w:t>Overview</w:t>
       </w:r>
-      <w:bookmarkEnd w:id="16"/>
+      <w:bookmarkEnd w:id="19"/>
     </w:p>
     <w:p>
       <w:pPr>
@@ -12362,7 +13044,21 @@
         <w:rPr>
           <w:color w:val="000000" w:themeColor="text1"/>
         </w:rPr>
-        <w:t xml:space="preserve">The team has adopted a Pipe and Filter architecture for this design, which is well-suited for this system's data processing requirements. The system requires data to be read from a file, normalized, plotted, and then transformed. This process fits Pipe and Filter architecture well. This approach allows for clear separation of concerns, where data flows through a series of independent filters (or stages), each performing specific tasks such as reading, processing, and visualizing data. This modular design enhances flexibility, scalability, and maintainability, making it easier to integrate new features or modify existing ones without affecting the entire system. By leveraging this architecture, Team Linnaeus ensures a clean and efficient flow of data from input to output, supporting both current and future needs. </w:t>
+        <w:t xml:space="preserve">The team has adopted </w:t>
+      </w:r>
+      <w:proofErr w:type="gramStart"/>
+      <w:r>
+        <w:rPr>
+          <w:color w:val="000000" w:themeColor="text1"/>
+        </w:rPr>
+        <w:t>a Pipe</w:t>
+      </w:r>
+      <w:proofErr w:type="gramEnd"/>
+      <w:r>
+        <w:rPr>
+          <w:color w:val="000000" w:themeColor="text1"/>
+        </w:rPr>
+        <w:t xml:space="preserve"> and Filter architecture for this design, which is well-suited for this system's data processing requirements. The system requires data to be read from a file, normalized, plotted, and then transformed. This process fits Pipe and Filter architecture well. This approach allows for clear separation of concerns, where data flows through a series of independent filters (or stages), each performing specific tasks such as reading, processing, and visualizing data. This modular design enhances flexibility, scalability, and maintainability, making it easier to integrate new features or modify existing ones without affecting the entire system. By leveraging this architecture, Team Linnaeus ensures a clean and efficient flow of data from input to output, supporting both current and future needs. </w:t>
       </w:r>
     </w:p>
     <w:p>
@@ -12384,7 +13080,28 @@
         <w:rPr>
           <w:color w:val="000000" w:themeColor="text1"/>
         </w:rPr>
-        <w:t>The system begins with the User Interface (UI) component, which allows users to specify a file path and view plotted data and calculation results. The UI interacts with the File Reader, which reads raw data from the CSV file provided by the user and passes it to the Data Processor. The Data Processor then normalizes the raw data by applying a natural logarithmic transformation, preparing it for further steps. Once processed, the data is sent to the Graphing Engine, which updates the current graph by integrating the new data. The updated graph is then displayed in the UI for the user and sent to the Calculation Engine. The Calculation Engine performs further computations on the processed data, producing analytical results that are also displayed in the UI such as the mean of a selection of data. This flow of data, facilitated by the modular design, ensures efficiency, flexibility, and ease of maintenance.</w:t>
+        <w:t xml:space="preserve">The system begins with the User Interface (UI) component, which allows users to specify a file path and view plotted data and calculation results. The UI interacts with the File Reader, which reads raw data from the CSV file provided by the user and passes it to the Data Processor. The </w:t>
+      </w:r>
+      <w:r>
+        <w:rPr>
+          <w:color w:val="000000" w:themeColor="text1"/>
+        </w:rPr>
+        <w:lastRenderedPageBreak/>
+        <w:t xml:space="preserve">Data Processor then normalizes the raw data by applying a natural logarithmic transformation, preparing it for further steps. Once processed, the data is sent to the Graphing Engine, which updates the current graph by integrating the new data. The updated graph is then displayed in the UI for the user and sent to the Calculation Engine. The Calculation Engine performs further computations on the processed data, producing analytical results that are also displayed in the UI such as the </w:t>
+      </w:r>
+      <w:proofErr w:type="gramStart"/>
+      <w:r>
+        <w:rPr>
+          <w:color w:val="000000" w:themeColor="text1"/>
+        </w:rPr>
+        <w:t>mean</w:t>
+      </w:r>
+      <w:proofErr w:type="gramEnd"/>
+      <w:r>
+        <w:rPr>
+          <w:color w:val="000000" w:themeColor="text1"/>
+        </w:rPr>
+        <w:t xml:space="preserve"> of a selection of data. This flow of data, facilitated by the modular design, ensures efficiency, flexibility, and ease of maintenance.</w:t>
       </w:r>
     </w:p>
     <w:p>
@@ -12456,39 +13173,42 @@
       <w:pPr>
         <w:pStyle w:val="Heading3"/>
       </w:pPr>
-      <w:bookmarkStart w:id="17" w:name="_Toc180347061"/>
+      <w:bookmarkStart w:id="20" w:name="_Toc180347061"/>
+      <w:r>
+        <w:t>Subsystem Decomposition</w:t>
+      </w:r>
+      <w:bookmarkEnd w:id="20"/>
+      <w:r>
+        <w:t xml:space="preserve"> </w:t>
+      </w:r>
+    </w:p>
+    <w:p>
+      <w:pPr>
+        <w:spacing w:after="0"/>
+      </w:pPr>
+      <w:r>
+        <w:t xml:space="preserve">This section outlines how the system has been decomposed into its major subsystems, each corresponding to the core components identified earlier: the User Interface (UI), File Reader, Data Processor, Graphing Engine, and Calculation Engine. The decomposition was designed to ensure that each subsystem represents a manageable unit of work for a single developer, with clearly defined responsibilities and minimal overlap. Each subsystem has been assigned a specific functionality: the UI handles user interactions, the File Reader manages data input, the Data Processor handles transformations, the Graphing Engine </w:t>
+      </w:r>
+      <w:r>
+        <w:t>updates the collection of data</w:t>
+      </w:r>
+      <w:r>
+        <w:t xml:space="preserve">, and the Calculation Engine performs analytical operations. The rationale behind this decomposition emphasizes cohesion and coupling. High cohesion is maintained within each subsystem by ensuring that each is focused on a single task or closely related set of tasks. Meanwhile, coupling between subsystems is minimized by defining clear and straightforward interfaces for data exchange, allowing for seamless interaction without unnecessary </w:t>
+      </w:r>
       <w:r>
         <w:lastRenderedPageBreak/>
-        <w:t>Subsystem Decomposition</w:t>
-      </w:r>
-      <w:bookmarkEnd w:id="17"/>
-      <w:r>
-        <w:t xml:space="preserve"> </w:t>
-      </w:r>
-    </w:p>
-    <w:p>
-      <w:pPr>
-        <w:spacing w:after="0"/>
-      </w:pPr>
-      <w:r>
-        <w:t xml:space="preserve">This section outlines how the system has been decomposed into its major subsystems, each corresponding to the core components identified earlier: the User Interface (UI), File Reader, Data Processor, Graphing Engine, and Calculation Engine. The decomposition was designed to ensure that each subsystem represents a manageable unit of work for a single developer, with clearly defined responsibilities and minimal overlap. Each subsystem has been assigned a specific functionality: the UI handles user interactions, the File Reader manages data input, the Data Processor handles transformations, the Graphing Engine </w:t>
-      </w:r>
-      <w:r>
-        <w:t>updates the collection of data</w:t>
-      </w:r>
-      <w:r>
-        <w:t>, and the Calculation Engine performs analytical operations. The rationale behind this decomposition emphasizes cohesion and coupling. High cohesion is maintained within each subsystem by ensuring that each is focused on a single task or closely related set of tasks. Meanwhile, coupling between subsystems is minimized by defining clear and straightforward interfaces for data exchange, allowing for seamless interaction without unnecessary dependencies. This modular design not only improves the maintainability and scalability of the system but also supports flexible integration of future enhancements.</w:t>
+        <w:t>dependencies. This modular design not only improves the maintainability and scalability of the system but also supports flexible integration of future enhancements.</w:t>
       </w:r>
     </w:p>
     <w:p>
       <w:pPr>
         <w:pStyle w:val="Heading4"/>
       </w:pPr>
-      <w:bookmarkStart w:id="18" w:name="_Toc180347062"/>
+      <w:bookmarkStart w:id="21" w:name="_Toc180347062"/>
       <w:r>
         <w:t>User Interface</w:t>
       </w:r>
-      <w:bookmarkEnd w:id="18"/>
+      <w:bookmarkEnd w:id="21"/>
     </w:p>
     <w:p>
       <w:pPr>
@@ -12667,10 +13387,11 @@
             <w:tcW w:w="3120" w:type="dxa"/>
           </w:tcPr>
           <w:p>
-            <w:r>
-              <w:lastRenderedPageBreak/>
+            <w:proofErr w:type="spellStart"/>
+            <w:r>
               <w:t>GetFilePath</w:t>
             </w:r>
+            <w:proofErr w:type="spellEnd"/>
           </w:p>
         </w:tc>
         <w:tc>
@@ -12689,7 +13410,15 @@
           </w:tcPr>
           <w:p>
             <w:r>
-              <w:t>The GetFilePath service will pass over the user-selected file paths for data acquisition. Three file paths should be returned, one for each instrument utilized by the system.</w:t>
+              <w:t xml:space="preserve">The </w:t>
+            </w:r>
+            <w:proofErr w:type="spellStart"/>
+            <w:r>
+              <w:t>GetFilePath</w:t>
+            </w:r>
+            <w:proofErr w:type="spellEnd"/>
+            <w:r>
+              <w:t xml:space="preserve"> service will pass over the user-selected file paths for data acquisition. Three file paths should be returned, one for each instrument utilized by the system.</w:t>
             </w:r>
           </w:p>
         </w:tc>
@@ -12703,9 +13432,11 @@
             <w:tcW w:w="3120" w:type="dxa"/>
           </w:tcPr>
           <w:p>
+            <w:proofErr w:type="spellStart"/>
             <w:r>
               <w:t>GetDataSelection</w:t>
             </w:r>
+            <w:proofErr w:type="spellEnd"/>
           </w:p>
         </w:tc>
         <w:tc>
@@ -12827,9 +13558,11 @@
             <w:tcW w:w="4680" w:type="dxa"/>
           </w:tcPr>
           <w:p>
+            <w:proofErr w:type="spellStart"/>
             <w:r>
               <w:t>CalculateMean</w:t>
             </w:r>
+            <w:proofErr w:type="spellEnd"/>
           </w:p>
         </w:tc>
         <w:tc>
@@ -12852,9 +13585,12 @@
             <w:tcW w:w="4680" w:type="dxa"/>
           </w:tcPr>
           <w:p>
-            <w:r>
+            <w:proofErr w:type="spellStart"/>
+            <w:r>
+              <w:lastRenderedPageBreak/>
               <w:t>GetLatestGraph</w:t>
             </w:r>
+            <w:proofErr w:type="spellEnd"/>
           </w:p>
         </w:tc>
         <w:tc>
@@ -12888,11 +13624,11 @@
       <w:pPr>
         <w:pStyle w:val="Heading4"/>
       </w:pPr>
-      <w:bookmarkStart w:id="19" w:name="_Toc180347063"/>
+      <w:bookmarkStart w:id="22" w:name="_Toc180347063"/>
       <w:r>
         <w:t>File Reader</w:t>
       </w:r>
-      <w:bookmarkEnd w:id="19"/>
+      <w:bookmarkEnd w:id="22"/>
     </w:p>
     <w:p>
       <w:pPr>
@@ -12920,7 +13656,15 @@
         <w:spacing w:before="240" w:after="240"/>
       </w:pPr>
       <w:r>
-        <w:t>The File Reader subsystem was designed with the need to efficiently handle multiple file inputs. The concept of parallel file reading was considered to improve performance when handling large datasets, but ultimately, a sequential approach was selected due to the relatively manageable file sizes. The File Reader ensures that each file is opened, its contents are read, and the data is collected into a format that can be easily passed to the Data Processor. Special considerations were made to handle potential file reading errors, such as missing or corrupted files. In such cases, error handling mechanisms trigger notifications to the user. The trade-off involved in this design was balancing robustness with simplicity, ensuring that file reading remains a lightweight process while effectively managing edge cases.</w:t>
+        <w:t xml:space="preserve">The File Reader subsystem was designed with the need to efficiently handle multiple file inputs. The concept of parallel file reading was considered to improve performance when handling large datasets, but ultimately, a sequential approach was selected due to the relatively manageable file sizes. The File Reader ensures that each file is opened, its contents are read, and the data is collected into a format that can be easily passed to the Data Processor. Special considerations were made to handle potential file reading errors, such as missing or corrupted files. In such cases, </w:t>
+      </w:r>
+      <w:proofErr w:type="gramStart"/>
+      <w:r>
+        <w:t>error</w:t>
+      </w:r>
+      <w:proofErr w:type="gramEnd"/>
+      <w:r>
+        <w:t xml:space="preserve"> handling mechanisms trigger notifications to the user. The trade-off involved in this design was balancing robustness with simplicity, ensuring that file reading remains a lightweight process while effectively managing edge cases.</w:t>
       </w:r>
     </w:p>
     <w:p>
@@ -13047,10 +13791,11 @@
             <w:tcW w:w="3120" w:type="dxa"/>
           </w:tcPr>
           <w:p>
-            <w:r>
-              <w:lastRenderedPageBreak/>
+            <w:proofErr w:type="spellStart"/>
+            <w:r>
               <w:t>ReadFileData</w:t>
             </w:r>
+            <w:proofErr w:type="spellEnd"/>
           </w:p>
         </w:tc>
         <w:tc>
@@ -13173,9 +13918,12 @@
             <w:tcW w:w="4680" w:type="dxa"/>
           </w:tcPr>
           <w:p>
-            <w:r>
+            <w:proofErr w:type="spellStart"/>
+            <w:r>
+              <w:lastRenderedPageBreak/>
               <w:t>GetFilePath</w:t>
             </w:r>
+            <w:proofErr w:type="spellEnd"/>
           </w:p>
         </w:tc>
         <w:tc>
@@ -13199,11 +13947,11 @@
       <w:pPr>
         <w:pStyle w:val="Heading4"/>
       </w:pPr>
-      <w:bookmarkStart w:id="20" w:name="_Toc180347064"/>
+      <w:bookmarkStart w:id="23" w:name="_Toc180347064"/>
       <w:r>
         <w:t>Data Processor</w:t>
       </w:r>
-      <w:bookmarkEnd w:id="20"/>
+      <w:bookmarkEnd w:id="23"/>
     </w:p>
     <w:p>
       <w:pPr>
@@ -13215,7 +13963,15 @@
     </w:p>
     <w:p>
       <w:r>
-        <w:t>The Data Processor subsystem is responsible for transforming raw data received from the File Reader into a format that is more suitable for further analysis. Its primary task is to normalize the data using the natural logarithmic transformation, making the data easier to process and visualize. Once the data is formatted and normalized, the Data Processor sends the processed data segment to the Graphing Engine, where the new data is added to the current graph. This subsystem ensures the integrity and usability of the data as it flows through the system.</w:t>
+        <w:t xml:space="preserve">The Data Processor subsystem is responsible for transforming raw data received from the File Reader into a format that is more suitable for further analysis. Its primary task is to normalize the data using </w:t>
+      </w:r>
+      <w:proofErr w:type="gramStart"/>
+      <w:r>
+        <w:t>the natural</w:t>
+      </w:r>
+      <w:proofErr w:type="gramEnd"/>
+      <w:r>
+        <w:t xml:space="preserve"> logarithmic transformation, making the data easier to process and visualize. Once the data is formatted and normalized, the Data Processor sends the processed data segment to the Graphing Engine, where the new data is added to the current graph. This subsystem ensures the integrity and usability of the data as it flows through the system.</w:t>
       </w:r>
     </w:p>
     <w:p>
@@ -13231,7 +13987,15 @@
         <w:spacing w:before="240" w:after="240"/>
       </w:pPr>
       <w:r>
-        <w:t>The main algorithm used by the Data Processor is the natural logarithmic transformation, which helps normalize the data. This technique was selected because it reduces variance in the data and handles large discrepancies in value magnitudes, making it more suitable for visual representation and computation. Alternative normalization methods, such as z-score normalization, were considered but ultimately not chosen, as the natural log method better aligned with the requirements of the data's structure and scale. Special considerations included handling cases where the raw data contains zero or negative values, as these would cause issues during the logarithmic transformation. Error handling mechanisms and data validation were incorporated to account for such anomalies, ensuring robust processing. The trade-off in this approach involved balancing data transformation speed and the complexity of handling edge cases.</w:t>
+        <w:t xml:space="preserve">The main algorithm used by the Data Processor is the natural logarithmic transformation, which helps normalize the data. This technique was selected because it reduces variance in the data and handles large discrepancies in value magnitudes, making it more suitable for visual representation and computation. Alternative normalization methods, such as z-score normalization, were considered but ultimately not chosen, as the natural log method better aligned with the requirements of the data's structure and scale. Special considerations included handling cases where </w:t>
+      </w:r>
+      <w:proofErr w:type="gramStart"/>
+      <w:r>
+        <w:t>the raw</w:t>
+      </w:r>
+      <w:proofErr w:type="gramEnd"/>
+      <w:r>
+        <w:t xml:space="preserve"> data contains zero or negative values, as these would cause issues during the logarithmic transformation. Error handling mechanisms and data validation were incorporated to account for such anomalies, ensuring robust processing. The trade-off in this approach involved balancing data transformation speed and the complexity of handling edge cases.</w:t>
       </w:r>
     </w:p>
     <w:p>
@@ -13358,9 +14122,11 @@
             <w:tcW w:w="3120" w:type="dxa"/>
           </w:tcPr>
           <w:p>
+            <w:proofErr w:type="spellStart"/>
             <w:r>
               <w:t>ProcessData</w:t>
             </w:r>
+            <w:proofErr w:type="spellEnd"/>
           </w:p>
         </w:tc>
         <w:tc>
@@ -13379,7 +14145,15 @@
           </w:tcPr>
           <w:p>
             <w:r>
-              <w:t>This service receives the raw data from the File Reader, processes it by formatting and applying a natural logarithmic normalization, and then sends the processed data to the Graphing Engine for visualization. The input consists of the raw data from three different files, and the output is the normalized and formatted data ready for graphing.</w:t>
+              <w:t xml:space="preserve">This service receives the raw data from </w:t>
+            </w:r>
+            <w:proofErr w:type="gramStart"/>
+            <w:r>
+              <w:t>the File</w:t>
+            </w:r>
+            <w:proofErr w:type="gramEnd"/>
+            <w:r>
+              <w:t xml:space="preserve"> Reader, processes it by formatting and applying a natural logarithmic normalization, and then sends the processed data to the Graphing Engine for visualization. The input consists of the raw data from three different files, and the output is the normalized and formatted data ready for graphing.</w:t>
             </w:r>
           </w:p>
         </w:tc>
@@ -13483,9 +14257,11 @@
             <w:tcW w:w="4680" w:type="dxa"/>
           </w:tcPr>
           <w:p>
+            <w:proofErr w:type="spellStart"/>
             <w:r>
               <w:t>ReadFileData</w:t>
             </w:r>
+            <w:proofErr w:type="spellEnd"/>
           </w:p>
         </w:tc>
         <w:tc>
@@ -13509,11 +14285,11 @@
       <w:pPr>
         <w:pStyle w:val="Heading4"/>
       </w:pPr>
-      <w:bookmarkStart w:id="21" w:name="_Toc180347065"/>
+      <w:bookmarkStart w:id="24" w:name="_Toc180347065"/>
       <w:r>
         <w:t>Graphing Engine</w:t>
       </w:r>
-      <w:bookmarkEnd w:id="21"/>
+      <w:bookmarkEnd w:id="24"/>
     </w:p>
     <w:p>
       <w:pPr>
@@ -13668,9 +14444,11 @@
             <w:tcW w:w="3120" w:type="dxa"/>
           </w:tcPr>
           <w:p>
+            <w:proofErr w:type="spellStart"/>
             <w:r>
               <w:t>UpdateGraph</w:t>
             </w:r>
+            <w:proofErr w:type="spellEnd"/>
           </w:p>
         </w:tc>
         <w:tc>
@@ -13689,11 +14467,15 @@
           </w:tcPr>
           <w:p>
             <w:r>
-              <w:t xml:space="preserve">This service receives the processed data from the Data </w:t>
-            </w:r>
-            <w:r>
-              <w:lastRenderedPageBreak/>
-              <w:t>Processor and updates the current graph displayed in the User Interface. The input is the normalized data, and the output is an updated visual graph reflecting the latest data. The service ensures that the graph is refreshed in real-time as new data is processed.</w:t>
+              <w:t xml:space="preserve">This service receives </w:t>
+            </w:r>
+            <w:proofErr w:type="gramStart"/>
+            <w:r>
+              <w:t>the processed</w:t>
+            </w:r>
+            <w:proofErr w:type="gramEnd"/>
+            <w:r>
+              <w:t xml:space="preserve"> data from the Data Processor and updates the current graph displayed in the User Interface. The input is the normalized data, and the output is an updated visual graph reflecting the latest data. The service ensures that the graph is refreshed in real-time as new data is processed.</w:t>
             </w:r>
           </w:p>
         </w:tc>
@@ -13797,9 +14579,11 @@
             <w:tcW w:w="4680" w:type="dxa"/>
           </w:tcPr>
           <w:p>
+            <w:proofErr w:type="spellStart"/>
             <w:r>
               <w:t>GetProcessedData</w:t>
             </w:r>
+            <w:proofErr w:type="spellEnd"/>
           </w:p>
         </w:tc>
         <w:tc>
@@ -13823,11 +14607,12 @@
       <w:pPr>
         <w:pStyle w:val="Heading4"/>
       </w:pPr>
-      <w:bookmarkStart w:id="22" w:name="_Toc180347066"/>
-      <w:r>
+      <w:bookmarkStart w:id="25" w:name="_Toc180347066"/>
+      <w:r>
+        <w:lastRenderedPageBreak/>
         <w:t>Calculation Engine</w:t>
       </w:r>
-      <w:bookmarkEnd w:id="22"/>
+      <w:bookmarkEnd w:id="25"/>
     </w:p>
     <w:p>
       <w:pPr>
@@ -13839,7 +14624,15 @@
     </w:p>
     <w:p>
       <w:r>
-        <w:t>The Calculation Engine subsystem is responsible for performing various calculations on the data, including allowing the user to select a segment of data and calculating the mean of that segment. This subsystem plays a crucial role in providing numerical insights into the processed data, complementing the visual representation provided by the Graphing Engine.</w:t>
+        <w:t xml:space="preserve">The Calculation Engine subsystem is responsible for performing various calculations on the data, including allowing the user to select a segment of data and calculating the </w:t>
+      </w:r>
+      <w:proofErr w:type="gramStart"/>
+      <w:r>
+        <w:t>mean</w:t>
+      </w:r>
+      <w:proofErr w:type="gramEnd"/>
+      <w:r>
+        <w:t xml:space="preserve"> of that segment. This subsystem plays a crucial role in providing numerical insights into the processed data, complementing the visual representation provided by the Graphing Engine.</w:t>
       </w:r>
     </w:p>
     <w:p>
@@ -13855,7 +14648,15 @@
         <w:spacing w:before="240" w:after="240"/>
       </w:pPr>
       <w:r>
-        <w:t xml:space="preserve">The primary algorithm used by the Calculation Engine is the calculation of statistical measures such as the mean. The mean is calculated by summing the selected data points and dividing by the number of points. Several approaches were considered, including pre-calculating statistics for all data and storing them for quick access. However, the selected solution was to compute the required statistics on-demand based on the user’s selection. This minimizes resource consumption and ensures that calculations are based on the latest data segment selected by the user. </w:t>
+        <w:t xml:space="preserve">The primary algorithm used by the Calculation Engine is the calculation of statistical measures such as the mean. The </w:t>
+      </w:r>
+      <w:proofErr w:type="gramStart"/>
+      <w:r>
+        <w:t>mean</w:t>
+      </w:r>
+      <w:proofErr w:type="gramEnd"/>
+      <w:r>
+        <w:t xml:space="preserve"> is calculated by summing the selected data points and dividing by the number of points. Several approaches were considered, including pre-calculating statistics for all data and storing them for quick access. However, the selected solution was to compute the required statistics on-demand based on the user’s selection. This minimizes resource consumption and ensures that calculations are based on the latest data segment selected by the user. </w:t>
       </w:r>
     </w:p>
     <w:p>
@@ -13982,9 +14783,11 @@
             <w:tcW w:w="3120" w:type="dxa"/>
           </w:tcPr>
           <w:p>
+            <w:proofErr w:type="spellStart"/>
             <w:r>
               <w:t>CalculateMean</w:t>
             </w:r>
+            <w:proofErr w:type="spellEnd"/>
           </w:p>
         </w:tc>
         <w:tc>
@@ -14003,11 +14806,23 @@
           </w:tcPr>
           <w:p>
             <w:r>
-              <w:t xml:space="preserve">This service calculates the mean of the selected data segment. The input is the processed data for the user-selected segment, and the output is the mean value. The mean is displayed in the User </w:t>
-            </w:r>
-            <w:r>
-              <w:lastRenderedPageBreak/>
-              <w:t>Interface as part of the calculation results.</w:t>
+              <w:t xml:space="preserve">This service calculates the </w:t>
+            </w:r>
+            <w:proofErr w:type="gramStart"/>
+            <w:r>
+              <w:t>mean</w:t>
+            </w:r>
+            <w:proofErr w:type="gramEnd"/>
+            <w:r>
+              <w:t xml:space="preserve"> of the selected data segment. The input is the processed data for the user-selected segment, and the output is the mean value. The </w:t>
+            </w:r>
+            <w:proofErr w:type="gramStart"/>
+            <w:r>
+              <w:t>mean</w:t>
+            </w:r>
+            <w:proofErr w:type="gramEnd"/>
+            <w:r>
+              <w:t xml:space="preserve"> is displayed in the User Interface as part of the calculation results.</w:t>
             </w:r>
           </w:p>
         </w:tc>
@@ -14111,9 +14926,11 @@
             <w:tcW w:w="4680" w:type="dxa"/>
           </w:tcPr>
           <w:p>
+            <w:proofErr w:type="spellStart"/>
             <w:r>
               <w:t>GetDataSelection</w:t>
             </w:r>
+            <w:proofErr w:type="spellEnd"/>
           </w:p>
         </w:tc>
         <w:tc>
@@ -14136,9 +14953,11 @@
             <w:tcW w:w="4680" w:type="dxa"/>
           </w:tcPr>
           <w:p>
+            <w:proofErr w:type="spellStart"/>
             <w:r>
               <w:t>GetLatestGraph</w:t>
             </w:r>
+            <w:proofErr w:type="spellEnd"/>
           </w:p>
         </w:tc>
         <w:tc>
@@ -14168,13 +14987,13 @@
       <w:pPr>
         <w:pStyle w:val="Heading2"/>
       </w:pPr>
-      <w:bookmarkStart w:id="23" w:name="_Toc180347067"/>
-      <w:bookmarkStart w:id="24" w:name="_Toc192934702"/>
+      <w:bookmarkStart w:id="26" w:name="_Toc180347067"/>
+      <w:bookmarkStart w:id="27" w:name="_Toc192935033"/>
       <w:r>
         <w:t>Data design</w:t>
       </w:r>
-      <w:bookmarkEnd w:id="23"/>
-      <w:bookmarkEnd w:id="24"/>
+      <w:bookmarkEnd w:id="26"/>
+      <w:bookmarkEnd w:id="27"/>
     </w:p>
     <w:p>
       <w:pPr>
@@ -14187,7 +15006,15 @@
         <w:t xml:space="preserve">and manages </w:t>
       </w:r>
       <w:r>
-        <w:t>data, both while it’s running, and when the data is stored for later. This overview will be a fairly technical overview, meant mostly for developers. Each subsection covers a different data structure used in the project.</w:t>
+        <w:t xml:space="preserve">data, both while it’s running, and when the data is stored for later. This overview will be a </w:t>
+      </w:r>
+      <w:proofErr w:type="gramStart"/>
+      <w:r>
+        <w:t>fairly technical</w:t>
+      </w:r>
+      <w:proofErr w:type="gramEnd"/>
+      <w:r>
+        <w:t xml:space="preserve"> overview, meant mostly for developers. Each subsection covers a different data structure used in the project.</w:t>
       </w:r>
       <w:r>
         <w:t xml:space="preserve"> The </w:t>
@@ -14206,71 +15033,160 @@
       <w:pPr>
         <w:pStyle w:val="Heading3"/>
       </w:pPr>
-      <w:bookmarkStart w:id="25" w:name="_Toc180347068"/>
-      <w:r>
+      <w:bookmarkStart w:id="28" w:name="_Toc180347068"/>
+      <w:r>
+        <w:lastRenderedPageBreak/>
         <w:t>Shared Singleton</w:t>
       </w:r>
-      <w:bookmarkEnd w:id="25"/>
-    </w:p>
-    <w:p>
-      <w:r>
-        <w:t>A shared singleton is a design pattern that forces only one instance of an object to exist throughout the whole program. Although this design pattern does not usually describe a data structure, in modules 1-3, most important data structures are members of a shared singleton, named sharedData. These members include fileList (subsection IV.2) and dataPoints (subsection IV.3)</w:t>
+      <w:bookmarkEnd w:id="28"/>
+    </w:p>
+    <w:p>
+      <w:r>
+        <w:t xml:space="preserve">A shared singleton is a design pattern that forces only one instance of an object to exist throughout the whole program. Although this design pattern does not usually describe a data structure, in modules 1-3, most important data structures are members of a shared singleton, named </w:t>
+      </w:r>
+      <w:proofErr w:type="spellStart"/>
+      <w:r>
+        <w:t>sharedData</w:t>
+      </w:r>
+      <w:proofErr w:type="spellEnd"/>
+      <w:r>
+        <w:t xml:space="preserve">. These members include </w:t>
+      </w:r>
+      <w:proofErr w:type="spellStart"/>
+      <w:r>
+        <w:t>fileList</w:t>
+      </w:r>
+      <w:proofErr w:type="spellEnd"/>
+      <w:r>
+        <w:t xml:space="preserve"> (subsection IV.2) and </w:t>
+      </w:r>
+      <w:proofErr w:type="spellStart"/>
+      <w:r>
+        <w:t>dataPoints</w:t>
+      </w:r>
+      <w:proofErr w:type="spellEnd"/>
+      <w:r>
+        <w:t xml:space="preserve"> (subsection IV.3)</w:t>
       </w:r>
     </w:p>
     <w:p>
       <w:pPr>
         <w:pStyle w:val="Heading3"/>
       </w:pPr>
-      <w:bookmarkStart w:id="26" w:name="_Toc180347069"/>
+      <w:bookmarkStart w:id="29" w:name="_Toc180347069"/>
       <w:r>
         <w:t>Basic List</w:t>
       </w:r>
-      <w:bookmarkEnd w:id="26"/>
-    </w:p>
-    <w:p>
-      <w:r>
-        <w:t>In modules 1-3, we use a basic list to store the names of files that are read from. This list is named fileList and is stored in the sharedData shared singleton (subsection IV.1).</w:t>
+      <w:bookmarkEnd w:id="29"/>
+    </w:p>
+    <w:p>
+      <w:r>
+        <w:t xml:space="preserve">In modules 1-3, we use a basic list to store the names of files that are read from. This list is named </w:t>
+      </w:r>
+      <w:proofErr w:type="spellStart"/>
+      <w:r>
+        <w:t>fileList</w:t>
+      </w:r>
+      <w:proofErr w:type="spellEnd"/>
+      <w:r>
+        <w:t xml:space="preserve"> and is stored in the </w:t>
+      </w:r>
+      <w:proofErr w:type="spellStart"/>
+      <w:r>
+        <w:t>sharedData</w:t>
+      </w:r>
+      <w:proofErr w:type="spellEnd"/>
+      <w:r>
+        <w:t xml:space="preserve"> shared singleton (subsection IV.1).</w:t>
       </w:r>
     </w:p>
     <w:p>
       <w:pPr>
         <w:pStyle w:val="Heading3"/>
       </w:pPr>
-      <w:bookmarkStart w:id="27" w:name="_Toc180347070"/>
+      <w:bookmarkStart w:id="30" w:name="_Toc180347070"/>
       <w:r>
         <w:t>Dictionary</w:t>
       </w:r>
-      <w:bookmarkEnd w:id="27"/>
-    </w:p>
-    <w:p>
-      <w:r>
-        <w:t>In modules 1-3, we use a Python dictionary to store the mass spectrometer data, named dataPoints. The keys are time points, and the values are tuples of isotope masses. This dictionary is stored in the sharedData shared singleton (subsection IV.1).</w:t>
+      <w:bookmarkEnd w:id="30"/>
+    </w:p>
+    <w:p>
+      <w:r>
+        <w:t xml:space="preserve">In modules 1-3, we use a Python dictionary to store the mass spectrometer data, named </w:t>
+      </w:r>
+      <w:proofErr w:type="spellStart"/>
+      <w:r>
+        <w:t>dataPoints</w:t>
+      </w:r>
+      <w:proofErr w:type="spellEnd"/>
+      <w:r>
+        <w:t xml:space="preserve">. The keys are time points, and the values are tuples of isotope masses. This dictionary is stored in the </w:t>
+      </w:r>
+      <w:proofErr w:type="spellStart"/>
+      <w:r>
+        <w:t>sharedData</w:t>
+      </w:r>
+      <w:proofErr w:type="spellEnd"/>
+      <w:r>
+        <w:t xml:space="preserve"> shared singleton (subsection IV.1).</w:t>
       </w:r>
     </w:p>
     <w:p>
       <w:pPr>
         <w:pStyle w:val="Heading3"/>
       </w:pPr>
-      <w:bookmarkStart w:id="28" w:name="_Toc180347071"/>
+      <w:bookmarkStart w:id="31" w:name="_Toc180347071"/>
       <w:r>
         <w:t>Log Table</w:t>
       </w:r>
-      <w:bookmarkEnd w:id="28"/>
-    </w:p>
-    <w:p>
-      <w:r>
-        <w:t>In modules 1-3, there are certain data points that can be pulled out from the graph, or otherwise calculated from the data. These can be saved into a table built into the UI. These logs are then stored directly in the PyQT UI component QTableWidget.</w:t>
+      <w:bookmarkEnd w:id="31"/>
+    </w:p>
+    <w:p>
+      <w:r>
+        <w:t xml:space="preserve">In modules 1-3, there are certain data points that can be pulled out from the </w:t>
+      </w:r>
+      <w:proofErr w:type="gramStart"/>
+      <w:r>
+        <w:t>graph, or</w:t>
+      </w:r>
+      <w:proofErr w:type="gramEnd"/>
+      <w:r>
+        <w:t xml:space="preserve"> otherwise calculated from the data. These can be saved </w:t>
+      </w:r>
+      <w:proofErr w:type="gramStart"/>
+      <w:r>
+        <w:t>into</w:t>
+      </w:r>
+      <w:proofErr w:type="gramEnd"/>
+      <w:r>
+        <w:t xml:space="preserve"> a table built into the UI. These logs are then stored directly in the </w:t>
+      </w:r>
+      <w:proofErr w:type="spellStart"/>
+      <w:r>
+        <w:t>PyQT</w:t>
+      </w:r>
+      <w:proofErr w:type="spellEnd"/>
+      <w:r>
+        <w:t xml:space="preserve"> UI component </w:t>
+      </w:r>
+      <w:proofErr w:type="spellStart"/>
+      <w:r>
+        <w:t>QTableWidget</w:t>
+      </w:r>
+      <w:proofErr w:type="spellEnd"/>
+      <w:r>
+        <w:t>.</w:t>
       </w:r>
     </w:p>
     <w:p>
       <w:pPr>
         <w:pStyle w:val="Heading3"/>
       </w:pPr>
-      <w:bookmarkStart w:id="29" w:name="_Toc180347072"/>
+      <w:bookmarkStart w:id="32" w:name="_Toc180347072"/>
       <w:r>
         <w:t>CSV Export</w:t>
       </w:r>
-      <w:bookmarkEnd w:id="29"/>
+      <w:bookmarkEnd w:id="32"/>
     </w:p>
     <w:p>
       <w:r>
@@ -14281,97 +15197,152 @@
       <w:pPr>
         <w:pStyle w:val="Heading3"/>
       </w:pPr>
-      <w:bookmarkStart w:id="30" w:name="_Toc180347073"/>
+      <w:bookmarkStart w:id="33" w:name="_Toc180347073"/>
+      <w:r>
+        <w:t xml:space="preserve">Pandas </w:t>
+      </w:r>
+      <w:proofErr w:type="spellStart"/>
+      <w:r>
+        <w:t>DataFrame</w:t>
+      </w:r>
+      <w:bookmarkEnd w:id="33"/>
+      <w:proofErr w:type="spellEnd"/>
+    </w:p>
+    <w:p>
+      <w:r>
+        <w:t xml:space="preserve">Module 4 uses a </w:t>
+      </w:r>
+      <w:proofErr w:type="spellStart"/>
+      <w:r>
+        <w:t>DataFrame</w:t>
+      </w:r>
+      <w:proofErr w:type="spellEnd"/>
+      <w:r>
+        <w:t xml:space="preserve"> from the Pandas Python library to store data from Mass Spectrometer 2. This is very similar to a dictionary approach (subsection IV.3</w:t>
+      </w:r>
+      <w:proofErr w:type="gramStart"/>
+      <w:r>
+        <w:t>), but</w:t>
+      </w:r>
+      <w:proofErr w:type="gramEnd"/>
+      <w:r>
+        <w:t xml:space="preserve"> effectively replaces the need for unique keys with ordering and more importantly allows for the use of Pandas methods like </w:t>
+      </w:r>
+      <w:proofErr w:type="spellStart"/>
+      <w:r>
+        <w:t>to_csv</w:t>
+      </w:r>
+      <w:proofErr w:type="spellEnd"/>
+      <w:r>
+        <w:t xml:space="preserve"> at a small performance cost.</w:t>
+      </w:r>
+    </w:p>
+    <w:p>
+      <w:pPr>
+        <w:pStyle w:val="Heading3"/>
+      </w:pPr>
+      <w:bookmarkStart w:id="34" w:name="_Toc180347074"/>
+      <w:r>
+        <w:t>CSV Series</w:t>
+      </w:r>
+      <w:bookmarkEnd w:id="34"/>
+    </w:p>
+    <w:p>
+      <w:r>
+        <w:t xml:space="preserve">Module 4 exports the </w:t>
+      </w:r>
+      <w:proofErr w:type="spellStart"/>
+      <w:r>
+        <w:t>DataFrames</w:t>
+      </w:r>
+      <w:proofErr w:type="spellEnd"/>
+      <w:r>
+        <w:t xml:space="preserve"> (subsection IV.6) as CSV’s with ~8 rows each, for use in modules 1-3. Each row contains a time signature and isotope masses. These </w:t>
+      </w:r>
+      <w:proofErr w:type="gramStart"/>
+      <w:r>
+        <w:t>CSV’s</w:t>
+      </w:r>
+      <w:proofErr w:type="gramEnd"/>
+      <w:r>
+        <w:t xml:space="preserve"> are named with numbers in order of their time signatures.</w:t>
+      </w:r>
+    </w:p>
+    <w:p>
+      <w:pPr>
+        <w:pStyle w:val="Heading2"/>
+      </w:pPr>
+      <w:bookmarkStart w:id="35" w:name="_Toc180347075"/>
+      <w:bookmarkStart w:id="36" w:name="_Toc192935034"/>
+      <w:r>
+        <w:t>User Interface Design</w:t>
+      </w:r>
+      <w:bookmarkEnd w:id="35"/>
+      <w:bookmarkEnd w:id="36"/>
+      <w:r>
+        <w:t xml:space="preserve"> </w:t>
+      </w:r>
+    </w:p>
+    <w:p>
+      <w:r>
+        <w:t>The user interface first allow</w:t>
+      </w:r>
+      <w:r>
+        <w:t>s</w:t>
+      </w:r>
+      <w:r>
+        <w:t xml:space="preserve"> the user to select </w:t>
+      </w:r>
+      <w:r>
+        <w:t xml:space="preserve">data </w:t>
+      </w:r>
+      <w:r>
+        <w:t xml:space="preserve">acquisition folders </w:t>
+      </w:r>
+      <w:r>
+        <w:t>sourced from</w:t>
+      </w:r>
+      <w:r>
+        <w:t xml:space="preserve"> </w:t>
+      </w:r>
+      <w:r>
+        <w:t>a</w:t>
+      </w:r>
+      <w:r>
+        <w:t xml:space="preserve"> </w:t>
+      </w:r>
+      <w:r>
+        <w:t>m</w:t>
+      </w:r>
+      <w:r>
+        <w:t xml:space="preserve">ass </w:t>
+      </w:r>
+      <w:proofErr w:type="spellStart"/>
+      <w:r>
+        <w:t>s</w:t>
+      </w:r>
+      <w:r>
+        <w:t>pectromer</w:t>
+      </w:r>
+      <w:proofErr w:type="spellEnd"/>
+      <w:r>
+        <w:t xml:space="preserve"> instrument</w:t>
+      </w:r>
+      <w:r>
+        <w:t xml:space="preserve">. This portion of the interface corresponds with </w:t>
+      </w:r>
+      <w:proofErr w:type="gramStart"/>
+      <w:r>
+        <w:t>use</w:t>
+      </w:r>
+      <w:proofErr w:type="gramEnd"/>
+      <w:r>
+        <w:t xml:space="preserve"> case UC-4: Select Input Files.</w:t>
+      </w:r>
+    </w:p>
+    <w:p>
       <w:r>
         <w:lastRenderedPageBreak/>
-        <w:t>Pandas DataFrame</w:t>
-      </w:r>
-      <w:bookmarkEnd w:id="30"/>
-    </w:p>
-    <w:p>
-      <w:r>
-        <w:t>Module 4 uses a DataFrame from the Pandas Python library to store data from Mass Spectrometer 2. This is very similar to a dictionary approach (subsection IV.3), but effectively replaces the need for unique keys with ordering and more importantly allows for the use of Pandas methods like to_csv at a small performance cost.</w:t>
-      </w:r>
-    </w:p>
-    <w:p>
-      <w:pPr>
-        <w:pStyle w:val="Heading3"/>
-      </w:pPr>
-      <w:bookmarkStart w:id="31" w:name="_Toc180347074"/>
-      <w:r>
-        <w:t>CSV Series</w:t>
-      </w:r>
-      <w:bookmarkEnd w:id="31"/>
-    </w:p>
-    <w:p>
-      <w:r>
-        <w:t>Module 4 exports the DataFrames (subsection IV.6) as CSV’s with ~8 rows each, for use in modules 1-3. Each row contains a time signature and isotope masses. These CSV’s are named with numbers in order of their time signatures.</w:t>
-      </w:r>
-    </w:p>
-    <w:p>
-      <w:pPr>
-        <w:pStyle w:val="Heading2"/>
-      </w:pPr>
-      <w:bookmarkStart w:id="32" w:name="_Toc180347075"/>
-      <w:bookmarkStart w:id="33" w:name="_Toc192934703"/>
-      <w:r>
-        <w:t>User Interface Design</w:t>
-      </w:r>
-      <w:bookmarkEnd w:id="32"/>
-      <w:bookmarkEnd w:id="33"/>
-      <w:r>
-        <w:t xml:space="preserve"> </w:t>
-      </w:r>
-    </w:p>
-    <w:p>
-      <w:r>
-        <w:t>The user interface first allow</w:t>
-      </w:r>
-      <w:r>
-        <w:t>s</w:t>
-      </w:r>
-      <w:r>
-        <w:t xml:space="preserve"> the user to select </w:t>
-      </w:r>
-      <w:r>
-        <w:t xml:space="preserve">data </w:t>
-      </w:r>
-      <w:r>
-        <w:t xml:space="preserve">acquisition folders </w:t>
-      </w:r>
-      <w:r>
-        <w:t>sourced from</w:t>
-      </w:r>
-      <w:r>
-        <w:t xml:space="preserve"> </w:t>
-      </w:r>
-      <w:r>
-        <w:t>a</w:t>
-      </w:r>
-      <w:r>
-        <w:t xml:space="preserve"> </w:t>
-      </w:r>
-      <w:r>
-        <w:t>m</w:t>
-      </w:r>
-      <w:r>
-        <w:t xml:space="preserve">ass </w:t>
-      </w:r>
-      <w:r>
-        <w:t>s</w:t>
-      </w:r>
-      <w:r>
-        <w:t>pectromer</w:t>
-      </w:r>
-      <w:r>
-        <w:t xml:space="preserve"> instrument</w:t>
-      </w:r>
-      <w:r>
-        <w:t>. This portion of the interface corresponds with use case UC-4: Select Input Files.</w:t>
-      </w:r>
-    </w:p>
-    <w:p>
-      <w:r>
         <w:t xml:space="preserve"> </w:t>
       </w:r>
       <w:r>
@@ -14446,7 +15417,31 @@
         <w:t>,</w:t>
       </w:r>
       <w:r>
-        <w:t xml:space="preserve"> a slider is shown. This slider allows the user to adjust the speed at which data is plotted from 0.5x to 32x. This corresponds to use case UC-7: Change Plotting Speed. On the left of the slider is also a pause/resume button as well as a start button that allows the user to toggle the plotting of data. In addition to the primary graph, modules 1-3 have additional graphs for calculations derived from the primary data.</w:t>
+        <w:t xml:space="preserve"> a slider is shown. This slider allows the user to adjust the speed at which data is plotted from 0.5x to 32x. This corresponds to </w:t>
+      </w:r>
+      <w:proofErr w:type="gramStart"/>
+      <w:r>
+        <w:t>use</w:t>
+      </w:r>
+      <w:proofErr w:type="gramEnd"/>
+      <w:r>
+        <w:t xml:space="preserve"> case UC-7: Change Plotting Speed. On the </w:t>
+      </w:r>
+      <w:proofErr w:type="gramStart"/>
+      <w:r>
+        <w:t>left</w:t>
+      </w:r>
+      <w:proofErr w:type="gramEnd"/>
+      <w:r>
+        <w:t xml:space="preserve"> of the slider is also a pause/resume button as well as a start button that allows the user to toggle the plotting of data. In addition to the primary graph, modules 1-3 have additional graphs for calculations derived from </w:t>
+      </w:r>
+      <w:proofErr w:type="gramStart"/>
+      <w:r>
+        <w:t>the primary</w:t>
+      </w:r>
+      <w:proofErr w:type="gramEnd"/>
+      <w:r>
+        <w:t xml:space="preserve"> data.</w:t>
       </w:r>
     </w:p>
     <w:p>
@@ -14454,9 +15449,8 @@
         <w:rPr>
           <w:noProof/>
         </w:rPr>
-        <w:lastRenderedPageBreak/>
         <w:drawing>
-          <wp:inline distT="0" distB="0" distL="0" distR="0" wp14:anchorId="0FD19BFA" wp14:editId="4382B26B">
+          <wp:inline distT="0" distB="0" distL="0" distR="0" wp14:anchorId="0FD19BFA" wp14:editId="10A4580F">
             <wp:extent cx="6562726" cy="1514475"/>
             <wp:effectExtent l="0" t="0" r="0" b="0"/>
             <wp:docPr id="74189487" name="Picture 74189487" descr="A screen shot of a graph&#10;&#10;Description automatically generated"/>
@@ -14503,7 +15497,15 @@
     </w:p>
     <w:p>
       <w:r>
-        <w:t>Using the leftmost button in Figure 3 that features two vertical lines, the user can toggle the visibility of “mean bars”. These vertical bars pictured in Figure 4 can be shifted left to right using the cursor to select a specific portion of data. This corresponds to the use case UC-8: Select Data Points.</w:t>
+        <w:t xml:space="preserve">Using the leftmost button in Figure 3 that features two vertical lines, the user can toggle the visibility of “mean bars”. These vertical bars pictured in Figure 4 can be </w:t>
+      </w:r>
+      <w:proofErr w:type="gramStart"/>
+      <w:r>
+        <w:t>shifted</w:t>
+      </w:r>
+      <w:proofErr w:type="gramEnd"/>
+      <w:r>
+        <w:t xml:space="preserve"> left to right using the cursor to select a specific portion of data. This corresponds to the use case UC-8: Select Data Points.</w:t>
       </w:r>
     </w:p>
     <w:p>
@@ -14511,6 +15513,7 @@
         <w:rPr>
           <w:noProof/>
         </w:rPr>
+        <w:lastRenderedPageBreak/>
         <w:drawing>
           <wp:inline distT="0" distB="0" distL="0" distR="0" wp14:anchorId="3DF3F144" wp14:editId="1692941E">
             <wp:extent cx="5943600" cy="2171700"/>
@@ -14571,7 +15574,15 @@
         <w:t>,</w:t>
       </w:r>
       <w:r>
-        <w:t xml:space="preserve"> the user will be able to use the “Get Mean” button to calculate the mean inside of the selected region. This corresponds to use case UC-9: Calculate Mean.</w:t>
+        <w:t xml:space="preserve"> the user will be able to use the “Get Mean” button to calculate the mean inside of the selected region. This corresponds to </w:t>
+      </w:r>
+      <w:proofErr w:type="gramStart"/>
+      <w:r>
+        <w:t>use</w:t>
+      </w:r>
+      <w:proofErr w:type="gramEnd"/>
+      <w:r>
+        <w:t xml:space="preserve"> case UC-9: Calculate Mean.</w:t>
       </w:r>
     </w:p>
     <w:p>
@@ -14631,11 +15642,16 @@
       <w:r>
         <w:t xml:space="preserve">In addition to allowing users to scale the graph using their scroll wheel, users </w:t>
       </w:r>
+      <w:proofErr w:type="gramStart"/>
       <w:r>
         <w:t>are</w:t>
       </w:r>
       <w:r>
-        <w:t xml:space="preserve"> able to achieve more precise scaling by left clicking the graph to open further adjustment options. As illustrated in Figure 6, users will be able to input the exact bounds of each axis, and the graph will adjust according to their selection.</w:t>
+        <w:t xml:space="preserve"> able to</w:t>
+      </w:r>
+      <w:proofErr w:type="gramEnd"/>
+      <w:r>
+        <w:t xml:space="preserve"> achieve more precise scaling by left clicking the graph to open further adjustment options. As illustrated in Figure 6, users will be able to input the exact bounds of each axis, and the graph will adjust according to their selection.</w:t>
       </w:r>
     </w:p>
     <w:p>
@@ -14643,7 +15659,6 @@
         <w:rPr>
           <w:noProof/>
         </w:rPr>
-        <w:lastRenderedPageBreak/>
         <w:drawing>
           <wp:inline distT="0" distB="0" distL="0" distR="0" wp14:anchorId="085AF36C" wp14:editId="10490DD4">
             <wp:extent cx="4829847" cy="2248214"/>
@@ -14694,40 +15709,52 @@
     </w:p>
     <w:p>
       <w:r>
-        <w:t>Overall, the user interface is designed for an intuitive data acquisition and visualization experience. Users can select acquisition folders for three instruments, with options tailored for each data type, as shown in Figure 2 (UC-4: Select Input Files). The main area features a black graph displaying color-coded line graphs, accompanied by labeled indicators for clarity (UC-5: View Graph). Users can zoom using the scroll wheel and adjust the plotting speed with a slider (UC-7: Change Plotting Speed). Controls for toggling mean bars and selecting data points further enhance functionality (UC-8: Select Data Points), while a “Get Mean” button allows for quick calculations of averages within selected regions (UC-9: Calculate Mean). Additionally, precise graph scaling options enable users to customize their view, ensuring a comprehensive and user-friendly interface.</w:t>
+        <w:t xml:space="preserve">Overall, the user interface is designed for an intuitive data acquisition and visualization experience. Users can select acquisition folders for three instruments, with options tailored for each data type, as shown in Figure 2 (UC-4: Select Input Files). The main area features a black </w:t>
+      </w:r>
+      <w:r>
+        <w:lastRenderedPageBreak/>
+        <w:t>graph displaying color-coded line graphs, accompanied by labeled indicators for clarity (UC-5: View Graph). Users can zoom using the scroll wheel and adjust the plotting speed with a slider (UC-7: Change Plotting Speed). Controls for toggling mean bars and selecting data points further enhance functionality (UC-8: Select Data Points), while a “Get Mean” button allows for quick calculations of averages within selected regions (UC-9: Calculate Mean). Additionally, precise graph scaling options enable users to customize their view, ensuring a comprehensive and user-friendly interface.</w:t>
       </w:r>
     </w:p>
     <w:p>
       <w:pPr>
         <w:pStyle w:val="Heading1"/>
       </w:pPr>
-      <w:bookmarkStart w:id="34" w:name="_Toc192934704"/>
+      <w:bookmarkStart w:id="37" w:name="_Toc192935035"/>
       <w:r>
         <w:t>Test Plan</w:t>
       </w:r>
-      <w:bookmarkEnd w:id="34"/>
+      <w:bookmarkEnd w:id="37"/>
     </w:p>
     <w:p>
       <w:pPr>
         <w:spacing w:line="240" w:lineRule="auto"/>
       </w:pPr>
       <w:r>
-        <w:t xml:space="preserve">This section provides an overview of the steps we take to test different elements of our project. This overview includes the overall flow, the unit tests for individual parts, and integration/system testing for combinations of different parts. The processes outlined are very particular to the context of our project; we’re very aware of our stakeholders and the integration plan that they prefer. Ultimately this section is intended to outline what we consider the ideal methods of testing, in order to keep development in line with those practices. </w:t>
-      </w:r>
-      <w:bookmarkStart w:id="35" w:name="_2et92p0" w:colFirst="0" w:colLast="0"/>
-      <w:bookmarkEnd w:id="35"/>
+        <w:t xml:space="preserve">This section provides an overview of the steps we take to test different elements of our project. This overview includes the overall flow, the unit tests for individual parts, and integration/system testing for combinations of different parts. The processes outlined are very particular to the context of our project; we’re very aware of our stakeholders and the integration plan that they prefer. Ultimately this section is intended to outline what we consider the ideal methods of testing, </w:t>
+      </w:r>
+      <w:proofErr w:type="gramStart"/>
+      <w:r>
+        <w:t>in order to</w:t>
+      </w:r>
+      <w:proofErr w:type="gramEnd"/>
+      <w:r>
+        <w:t xml:space="preserve"> keep development in line with those practices. </w:t>
+      </w:r>
+      <w:bookmarkStart w:id="38" w:name="_2et92p0" w:colFirst="0" w:colLast="0"/>
+      <w:bookmarkEnd w:id="38"/>
     </w:p>
     <w:p>
       <w:pPr>
         <w:pStyle w:val="Heading2"/>
       </w:pPr>
-      <w:bookmarkStart w:id="36" w:name="_Toc192934705"/>
+      <w:bookmarkStart w:id="39" w:name="_Toc192935036"/>
       <w:r>
         <w:t>Testing Strategy</w:t>
       </w:r>
-      <w:bookmarkStart w:id="37" w:name="_tyjcwt"/>
-      <w:bookmarkEnd w:id="37"/>
-      <w:bookmarkEnd w:id="36"/>
+      <w:bookmarkStart w:id="40" w:name="_tyjcwt"/>
+      <w:bookmarkEnd w:id="40"/>
+      <w:bookmarkEnd w:id="39"/>
     </w:p>
     <w:p>
       <w:r>
@@ -14779,8 +15806,23 @@
         </w:numPr>
       </w:pPr>
       <w:r>
-        <w:lastRenderedPageBreak/>
-        <w:t>Build a representation of what acceptable results look like. This must consider our assumptions made in the previous step. For example, an Excel graph of a data acquisition: the particular data acquisition should be clarified in the previous step, with the Excel graph built off it in this step. This mockup(s) should either be included in the Testing Plan Document, or in the relevant module’s “Testing” folder with reference to it in the document.</w:t>
+        <w:t xml:space="preserve">Build a representation of what acceptable results look like. This must consider our assumptions made in the previous step. For example, an Excel graph of </w:t>
+      </w:r>
+      <w:proofErr w:type="gramStart"/>
+      <w:r>
+        <w:t>a data</w:t>
+      </w:r>
+      <w:proofErr w:type="gramEnd"/>
+      <w:r>
+        <w:t xml:space="preserve"> acquisition: the </w:t>
+      </w:r>
+      <w:proofErr w:type="gramStart"/>
+      <w:r>
+        <w:t>particular data</w:t>
+      </w:r>
+      <w:proofErr w:type="gramEnd"/>
+      <w:r>
+        <w:t xml:space="preserve"> acquisition should be clarified in the previous step, with the Excel graph built off it in this step. This mockup(s) should either be included in the Testing Plan Document, or in the relevant module’s “Testing” folder with reference to it in the document.</w:t>
       </w:r>
     </w:p>
     <w:p>
@@ -14804,7 +15846,15 @@
         </w:numPr>
       </w:pPr>
       <w:r>
-        <w:t>If the test(s) is unsuccessful, fix it if possible. If the test(s) is not successful by next standup meeting, prepare a short explanation or document explaining the issue.</w:t>
+        <w:t xml:space="preserve">If the test(s) is unsuccessful, fix it if possible. If the test(s) is not successful by </w:t>
+      </w:r>
+      <w:proofErr w:type="gramStart"/>
+      <w:r>
+        <w:t>next</w:t>
+      </w:r>
+      <w:proofErr w:type="gramEnd"/>
+      <w:r>
+        <w:t xml:space="preserve"> standup meeting, prepare a short explanation or document explaining the issue.</w:t>
       </w:r>
     </w:p>
     <w:p>
@@ -14857,6 +15907,7 @@
         </w:numPr>
       </w:pPr>
       <w:r>
+        <w:lastRenderedPageBreak/>
         <w:t>If one of the implementations is acceptable, move the relevant GitHub issue to Review/QA, or from Review/QA to Done.</w:t>
       </w:r>
     </w:p>
@@ -14881,11 +15932,11 @@
       <w:pPr>
         <w:pStyle w:val="Heading2"/>
       </w:pPr>
-      <w:bookmarkStart w:id="38" w:name="_Toc192934706"/>
+      <w:bookmarkStart w:id="41" w:name="_Toc192935037"/>
       <w:r>
         <w:t>Test Plans</w:t>
       </w:r>
-      <w:bookmarkEnd w:id="38"/>
+      <w:bookmarkEnd w:id="41"/>
     </w:p>
     <w:p>
       <w:pPr>
@@ -14923,14 +15974,227 @@
         <w:rPr>
           <w:color w:val="000000" w:themeColor="text1"/>
         </w:rPr>
-        <w:t xml:space="preserve">The primary objective of unit testing for this system is to validate the functionality and reliability of individual components, or “units,” by isolating them from the rest of the code and checking for bugs or unexpected behavior. Specifically, the unit tests will cover core functionalities, including </w:t>
-      </w:r>
-      <w:r>
-        <w:rPr>
-          <w:color w:val="000000" w:themeColor="text1"/>
+        <w:t xml:space="preserve">The primary objective of unit testing for this system is to validate the functionality and reliability of individual components, or “units,” by isolating them from the rest of the code and checking for bugs or unexpected behavior. Specifically, the unit tests will cover core functionalities, including data parsing from CSV files, data transformations, calculations, and graphical display setup. Unit tests will be designed for each function and method within the modules, verifying both expected outputs and error-handling mechanisms when presented with invalid data inputs. Using Python’s </w:t>
+      </w:r>
+      <w:proofErr w:type="spellStart"/>
+      <w:r>
+        <w:rPr>
+          <w:color w:val="000000" w:themeColor="text1"/>
+        </w:rPr>
+        <w:t>pytest</w:t>
+      </w:r>
+      <w:proofErr w:type="spellEnd"/>
+      <w:r>
+        <w:rPr>
+          <w:color w:val="000000" w:themeColor="text1"/>
+        </w:rPr>
+        <w:t xml:space="preserve"> framework, tests will be semi-automated to streamline the process and improve reliability. Mocking will be employed to simulate data inputs and dependencies where necessary, especially for modules that rely on external data sources or interactions. This approach ensures that each unit functions independently and accurately, laying a stable foundation for subsequent integration and system testing phases.</w:t>
+      </w:r>
+      <w:r>
+        <w:t xml:space="preserve"> </w:t>
+      </w:r>
+    </w:p>
+    <w:p>
+      <w:pPr>
+        <w:pStyle w:val="Heading3"/>
+        <w:rPr>
+          <w:highlight w:val="white"/>
+        </w:rPr>
+      </w:pPr>
+      <w:bookmarkStart w:id="42" w:name="_1t3h5sf"/>
+      <w:bookmarkEnd w:id="42"/>
+      <w:r>
+        <w:rPr>
+          <w:highlight w:val="white"/>
+        </w:rPr>
+        <w:t>Integration Testing</w:t>
+      </w:r>
+    </w:p>
+    <w:p>
+      <w:pPr>
+        <w:spacing w:line="240" w:lineRule="auto"/>
+      </w:pPr>
+      <w:r>
+        <w:rPr>
+          <w:color w:val="000000" w:themeColor="text1"/>
+        </w:rPr>
+        <w:t xml:space="preserve">The purpose of integration testing in this system is to identify faults that may arise when individual components interact, focusing on groups of components rather than isolated units. This phase will ensure that data flows smoothly between components. For instance, components responsible for parsing CSV files and transforming data will be integrated and tested as a cohesive unit to confirm that each stage performs as expected in the broader workflow. To manage dependencies, a test data set simulating real-world CSV inputs will be used to validate functionality and data consistency across components. Python’s </w:t>
+      </w:r>
+      <w:proofErr w:type="spellStart"/>
+      <w:r>
+        <w:rPr>
+          <w:color w:val="000000" w:themeColor="text1"/>
+        </w:rPr>
+        <w:t>pytest</w:t>
+      </w:r>
+      <w:proofErr w:type="spellEnd"/>
+      <w:r>
+        <w:rPr>
+          <w:color w:val="000000" w:themeColor="text1"/>
+        </w:rPr>
+        <w:t xml:space="preserve"> framework will be used for semi-automated integration tests, while </w:t>
+      </w:r>
+      <w:proofErr w:type="spellStart"/>
+      <w:r>
+        <w:rPr>
+          <w:color w:val="000000" w:themeColor="text1"/>
+        </w:rPr>
+        <w:t>pytest</w:t>
+      </w:r>
+      <w:proofErr w:type="spellEnd"/>
+      <w:r>
+        <w:rPr>
+          <w:color w:val="000000" w:themeColor="text1"/>
+        </w:rPr>
+        <w:t>-mock will aid in simulating dependencies, ensuring that testing conditions are controlled and predictable.</w:t>
+      </w:r>
+    </w:p>
+    <w:p>
+      <w:pPr>
+        <w:pStyle w:val="Heading3"/>
+        <w:rPr>
+          <w:highlight w:val="white"/>
+        </w:rPr>
+      </w:pPr>
+      <w:bookmarkStart w:id="43" w:name="_4d34og8"/>
+      <w:bookmarkEnd w:id="43"/>
+      <w:r>
+        <w:rPr>
+          <w:highlight w:val="white"/>
         </w:rPr>
         <w:lastRenderedPageBreak/>
-        <w:t>data parsing from CSV files, data transformations, calculations, and graphical display setup. Unit tests will be designed for each function and method within the modules, verifying both expected outputs and error-handling mechanisms when presented with invalid data inputs. Using Python’s pytest framework, tests will be semi-automated to streamline the process and improve reliability. Mocking will be employed to simulate data inputs and dependencies where necessary, especially for modules that rely on external data sources or interactions. This approach ensures that each unit functions independently and accurately, laying a stable foundation for subsequent integration and system testing phases.</w:t>
+        <w:t>System Testing</w:t>
+      </w:r>
+    </w:p>
+    <w:p>
+      <w:pPr>
+        <w:spacing w:after="0" w:line="240" w:lineRule="auto"/>
+      </w:pPr>
+      <w:r>
+        <w:rPr>
+          <w:color w:val="000000" w:themeColor="text1"/>
+        </w:rPr>
+        <w:t xml:space="preserve">System testing will be conducted to ensure that the mass spectrometer interface system operates as a cohesive unit, meeting all specified requirements. This phase will involve executing a series of planned tests to validate both functional and non-functional aspects of the </w:t>
+      </w:r>
+      <w:proofErr w:type="gramStart"/>
+      <w:r>
+        <w:rPr>
+          <w:color w:val="000000" w:themeColor="text1"/>
+        </w:rPr>
+        <w:t>system as a whole</w:t>
+      </w:r>
+      <w:proofErr w:type="gramEnd"/>
+      <w:r>
+        <w:rPr>
+          <w:color w:val="000000" w:themeColor="text1"/>
+        </w:rPr>
+        <w:t>.</w:t>
+      </w:r>
+    </w:p>
+    <w:p>
+      <w:pPr>
+        <w:pStyle w:val="Heading4"/>
+        <w:rPr>
+          <w:highlight w:val="white"/>
+        </w:rPr>
+      </w:pPr>
+      <w:bookmarkStart w:id="44" w:name="_2s8eyo1"/>
+      <w:bookmarkEnd w:id="44"/>
+      <w:r>
+        <w:t>Functional testing:</w:t>
+      </w:r>
+    </w:p>
+    <w:p>
+      <w:pPr>
+        <w:spacing w:after="0" w:line="240" w:lineRule="auto"/>
+      </w:pPr>
+      <w:r>
+        <w:rPr>
+          <w:color w:val="000000" w:themeColor="text1"/>
+        </w:rPr>
+        <w:t>In functional testing, we will develop a comprehensive set of test cases based on the functional requirements outlined in the project documentation. Each functional requirement will correspond to at least one test case. Each standalone system will be tested in realistic scenarios to ensure that they meet user expectations. Test cases will be prioritized to focus on critical user paths and high-risk areas, ensuring that the most relevant features are validated first. Any failures or discrepancies found during testing will be documented and addressed promptly to enhance system reliability.</w:t>
+      </w:r>
+    </w:p>
+    <w:p>
+      <w:pPr>
+        <w:pStyle w:val="Heading4"/>
+        <w:rPr>
+          <w:highlight w:val="white"/>
+        </w:rPr>
+      </w:pPr>
+      <w:bookmarkStart w:id="45" w:name="_3rdcrjn"/>
+      <w:bookmarkEnd w:id="45"/>
+      <w:r>
+        <w:rPr>
+          <w:highlight w:val="white"/>
+        </w:rPr>
+        <w:t>Performance testing:</w:t>
+      </w:r>
+    </w:p>
+    <w:p>
+      <w:pPr>
+        <w:spacing w:after="0" w:line="240" w:lineRule="auto"/>
+      </w:pPr>
+      <w:r>
+        <w:rPr>
+          <w:color w:val="000000" w:themeColor="text1"/>
+        </w:rPr>
+        <w:t>To assess the system's performance, we will conduct performance testing that focuses on response times, resource utilization, and overall system stability. This will include stress testing the systems by simulating high-load conditions using large datasets to determine how the system performs under pressure. For example, we will measure the speed at which the system can plot all data points from a large sample at once. Key metrics such as processing speed, memory usage, and data handling capacity will be monitored. If any performance issues arise, they will be investigated and resolved to ensure the system meets the expected performance benchmarks.</w:t>
+      </w:r>
+    </w:p>
+    <w:p>
+      <w:pPr>
+        <w:pStyle w:val="Heading4"/>
+        <w:rPr>
+          <w:highlight w:val="white"/>
+        </w:rPr>
+      </w:pPr>
+      <w:bookmarkStart w:id="46" w:name="_26in1rg"/>
+      <w:bookmarkEnd w:id="46"/>
+      <w:r>
+        <w:rPr>
+          <w:highlight w:val="white"/>
+        </w:rPr>
+        <w:t>User Acceptance Testing:</w:t>
+      </w:r>
+    </w:p>
+    <w:p>
+      <w:pPr>
+        <w:spacing w:after="0" w:line="240" w:lineRule="auto"/>
+      </w:pPr>
+      <w:r>
+        <w:rPr>
+          <w:color w:val="000000" w:themeColor="text1"/>
+        </w:rPr>
+        <w:t>User Acceptance Testing will involve lab researchers in evaluating the system based on their operational needs. We will organize testing sessions where lab researchers will perform key tasks, such as loading CSV files, converting data, plotting data, and processing calculations in the same way they would during their academic research. Feedback will be gathered during these sessions to identify any areas requiring adjustment or enhancement. This testing phase is crucial for ensuring that the system is user-friendly and meets the designated requirements. Any issues identified will be prioritized for resolution to ensure the system is fully prepared for operational use.</w:t>
+      </w:r>
+    </w:p>
+    <w:p>
+      <w:pPr>
+        <w:pStyle w:val="Heading2"/>
+      </w:pPr>
+      <w:bookmarkStart w:id="47" w:name="_lnxbz9"/>
+      <w:bookmarkStart w:id="48" w:name="_Toc192935038"/>
+      <w:bookmarkEnd w:id="47"/>
+      <w:proofErr w:type="gramStart"/>
+      <w:r>
+        <w:t>Environment</w:t>
+      </w:r>
+      <w:proofErr w:type="gramEnd"/>
+      <w:r>
+        <w:t xml:space="preserve"> Requirements</w:t>
+      </w:r>
+      <w:bookmarkEnd w:id="48"/>
+    </w:p>
+    <w:p>
+      <w:pPr>
+        <w:spacing w:after="0" w:line="240" w:lineRule="auto"/>
+      </w:pPr>
+      <w:r>
+        <w:rPr>
+          <w:color w:val="000000" w:themeColor="text1"/>
+        </w:rPr>
+        <w:t>To ensure comprehensive testing of the mass spectrometer interface system, this section outlines the necessary and desired properties of the testing environment. The setup will enable thorough verification of each module’s functionality, accuracy, and performance in processing and visualizing mass spectrometry data.</w:t>
       </w:r>
       <w:r>
         <w:t xml:space="preserve"> </w:t>
@@ -14938,124 +16202,39 @@
     </w:p>
     <w:p>
       <w:pPr>
-        <w:pStyle w:val="Heading3"/>
-        <w:rPr>
-          <w:highlight w:val="white"/>
-        </w:rPr>
-      </w:pPr>
-      <w:bookmarkStart w:id="39" w:name="_1t3h5sf"/>
-      <w:bookmarkEnd w:id="39"/>
-      <w:r>
-        <w:rPr>
-          <w:highlight w:val="white"/>
-        </w:rPr>
-        <w:t>Integration Testing</w:t>
-      </w:r>
-    </w:p>
-    <w:p>
-      <w:pPr>
-        <w:spacing w:line="240" w:lineRule="auto"/>
-      </w:pPr>
-      <w:r>
-        <w:rPr>
-          <w:color w:val="000000" w:themeColor="text1"/>
-        </w:rPr>
-        <w:t>The purpose of integration testing in this system is to identify faults that may arise when individual components interact, focusing on groups of components rather than isolated units. This phase will ensure that data flows smoothly between components. For instance, components responsible for parsing CSV files and transforming data will be integrated and tested as a cohesive unit to confirm that each stage performs as expected in the broader workflow. To manage dependencies, a test data set simulating real-world CSV inputs will be used to validate functionality and data consistency across components. Python’s pytest framework will be used for semi-automated integration tests, while pytest-mock will aid in simulating dependencies, ensuring that testing conditions are controlled and predictable.</w:t>
-      </w:r>
-    </w:p>
-    <w:p>
-      <w:pPr>
-        <w:pStyle w:val="Heading3"/>
-        <w:rPr>
-          <w:highlight w:val="white"/>
-        </w:rPr>
-      </w:pPr>
-      <w:bookmarkStart w:id="40" w:name="_4d34og8"/>
-      <w:bookmarkEnd w:id="40"/>
-      <w:r>
-        <w:rPr>
-          <w:highlight w:val="white"/>
-        </w:rPr>
-        <w:t>System Testing</w:t>
-      </w:r>
-    </w:p>
-    <w:p>
-      <w:pPr>
         <w:spacing w:after="0" w:line="240" w:lineRule="auto"/>
       </w:pPr>
-      <w:r>
-        <w:rPr>
-          <w:color w:val="000000" w:themeColor="text1"/>
-        </w:rPr>
-        <w:t>System testing will be conducted to ensure that the mass spectrometer interface system operates as a cohesive unit, meeting all specified requirements. This phase will involve executing a series of planned tests to validate both functional and non-functional aspects of the system as a whole.</w:t>
-      </w:r>
-    </w:p>
-    <w:p>
-      <w:pPr>
-        <w:pStyle w:val="Heading4"/>
-        <w:rPr>
-          <w:highlight w:val="white"/>
-        </w:rPr>
-      </w:pPr>
-      <w:bookmarkStart w:id="41" w:name="_2s8eyo1"/>
-      <w:bookmarkEnd w:id="41"/>
-      <w:r>
-        <w:t>Functional testing:</w:t>
-      </w:r>
     </w:p>
     <w:p>
       <w:pPr>
         <w:spacing w:after="0" w:line="240" w:lineRule="auto"/>
-      </w:pPr>
-      <w:r>
-        <w:rPr>
-          <w:color w:val="000000" w:themeColor="text1"/>
-        </w:rPr>
-        <w:t>In functional testing, we will develop a comprehensive set of test cases based on the functional requirements outlined in the project documentation. Each functional requirement will correspond to at least one test case. Each standalone system will be tested in realistic scenarios to ensure that they meet user expectations. Test cases will be prioritized to focus on critical user paths and high-risk areas, ensuring that the most relevant features are validated first. Any failures or discrepancies found during testing will be documented and addressed promptly to enhance system reliability.</w:t>
-      </w:r>
-    </w:p>
-    <w:p>
-      <w:pPr>
-        <w:pStyle w:val="Heading4"/>
-        <w:rPr>
-          <w:highlight w:val="white"/>
-        </w:rPr>
-      </w:pPr>
-      <w:bookmarkStart w:id="42" w:name="_3rdcrjn"/>
-      <w:bookmarkEnd w:id="42"/>
-      <w:r>
-        <w:rPr>
-          <w:highlight w:val="white"/>
-        </w:rPr>
-        <w:t>Performance testing:</w:t>
+        <w:rPr>
+          <w:color w:val="000000" w:themeColor="text1"/>
+        </w:rPr>
+      </w:pPr>
+      <w:r>
+        <w:rPr>
+          <w:color w:val="000000" w:themeColor="text1"/>
+        </w:rPr>
+        <w:t>The testing environment should be equipped with a Windows 10 or Windows 11 operating system. The environment will rely on Python, version 3.8 or higher, to match the development specifications of the system. Key Python libraries, such as PyQt5 for graphical user interface elements and pandas for handling data and CSV file operations, should be pre-installed.</w:t>
+      </w:r>
+      <w:r>
+        <w:rPr>
+          <w:color w:val="000000" w:themeColor="text1"/>
+        </w:rPr>
+        <w:t xml:space="preserve"> Each module has a requirements.txt file that can be used with pip to install the necessary libraries.</w:t>
+      </w:r>
+      <w:r>
+        <w:rPr>
+          <w:color w:val="000000" w:themeColor="text1"/>
+        </w:rPr>
+        <w:t xml:space="preserve"> Additionally, a sample CSV file will be prepared, including real mass spectrometer data, to evaluate the system’s handling of data directly from a file.</w:t>
       </w:r>
     </w:p>
     <w:p>
       <w:pPr>
         <w:spacing w:after="0" w:line="240" w:lineRule="auto"/>
       </w:pPr>
-      <w:r>
-        <w:rPr>
-          <w:color w:val="000000" w:themeColor="text1"/>
-        </w:rPr>
-        <w:t>To assess the system's performance, we will conduct performance testing that focuses on response times, resource utilization, and overall system stability. This will include stress testing the systems by simulating high-load conditions using large datasets to determine how the system performs under pressure. For example, we will measure the speed at which the system can plot all data points from a large sample at once. Key metrics such as processing speed, memory usage, and data handling capacity will be monitored. If any performance issues arise, they will be investigated and resolved to ensure the system meets the expected performance benchmarks.</w:t>
-      </w:r>
-    </w:p>
-    <w:p>
-      <w:pPr>
-        <w:pStyle w:val="Heading4"/>
-        <w:rPr>
-          <w:highlight w:val="white"/>
-        </w:rPr>
-      </w:pPr>
-      <w:bookmarkStart w:id="43" w:name="_26in1rg"/>
-      <w:bookmarkEnd w:id="43"/>
-      <w:r>
-        <w:rPr>
-          <w:highlight w:val="white"/>
-        </w:rPr>
-        <w:t>User Acceptance Testing:</w:t>
-      </w:r>
     </w:p>
     <w:p>
       <w:pPr>
@@ -15065,106 +16244,112 @@
         <w:rPr>
           <w:color w:val="000000" w:themeColor="text1"/>
         </w:rPr>
-        <w:t xml:space="preserve">User Acceptance Testing will involve lab researchers in evaluating the system based on their operational needs. We will organize testing sessions where lab researchers will perform key </w:t>
-      </w:r>
-      <w:r>
-        <w:rPr>
-          <w:color w:val="000000" w:themeColor="text1"/>
-        </w:rPr>
-        <w:lastRenderedPageBreak/>
-        <w:t>tasks, such as loading CSV files, converting data, plotting data, and processing calculations in the same way they would during their academic research. Feedback will be gathered during these sessions to identify any areas requiring adjustment or enhancement. This testing phase is crucial for ensuring that the system is user-friendly and meets the designated requirements. Any issues identified will be prioritized for resolution to ensure the system is fully prepared for operational use.</w:t>
-      </w:r>
-    </w:p>
-    <w:p>
-      <w:pPr>
-        <w:pStyle w:val="Heading2"/>
-      </w:pPr>
-      <w:bookmarkStart w:id="44" w:name="_lnxbz9"/>
-      <w:bookmarkStart w:id="45" w:name="_Toc192934707"/>
-      <w:bookmarkEnd w:id="44"/>
-      <w:r>
-        <w:t>Environment Requirements</w:t>
-      </w:r>
-      <w:bookmarkEnd w:id="45"/>
+        <w:t xml:space="preserve">Special tools will aid in testing, such as the </w:t>
+      </w:r>
+      <w:proofErr w:type="spellStart"/>
+      <w:r>
+        <w:rPr>
+          <w:color w:val="000000" w:themeColor="text1"/>
+        </w:rPr>
+        <w:t>pytest</w:t>
+      </w:r>
+      <w:proofErr w:type="spellEnd"/>
+      <w:r>
+        <w:rPr>
+          <w:color w:val="000000" w:themeColor="text1"/>
+        </w:rPr>
+        <w:t xml:space="preserve"> framework for semi-automated unit and integration testing. Mocking tools, like </w:t>
+      </w:r>
+      <w:proofErr w:type="spellStart"/>
+      <w:proofErr w:type="gramStart"/>
+      <w:r>
+        <w:rPr>
+          <w:color w:val="000000" w:themeColor="text1"/>
+        </w:rPr>
+        <w:t>unittest.mock</w:t>
+      </w:r>
+      <w:proofErr w:type="spellEnd"/>
+      <w:proofErr w:type="gramEnd"/>
+      <w:r>
+        <w:rPr>
+          <w:color w:val="000000" w:themeColor="text1"/>
+        </w:rPr>
+        <w:t xml:space="preserve"> or </w:t>
+      </w:r>
+      <w:proofErr w:type="spellStart"/>
+      <w:r>
+        <w:rPr>
+          <w:color w:val="000000" w:themeColor="text1"/>
+        </w:rPr>
+        <w:t>pytest</w:t>
+      </w:r>
+      <w:proofErr w:type="spellEnd"/>
+      <w:r>
+        <w:rPr>
+          <w:color w:val="000000" w:themeColor="text1"/>
+        </w:rPr>
+        <w:t xml:space="preserve">-mock, will be used to simulate various data inputs and scenarios, particularly in modules focused on data handling and conversion. </w:t>
+      </w:r>
     </w:p>
     <w:p>
       <w:pPr>
         <w:spacing w:after="0" w:line="240" w:lineRule="auto"/>
       </w:pPr>
-      <w:r>
-        <w:rPr>
-          <w:color w:val="000000" w:themeColor="text1"/>
-        </w:rPr>
-        <w:t>To ensure comprehensive testing of the mass spectrometer interface system, this section outlines the necessary and desired properties of the testing environment. The setup will enable thorough verification of each module’s functionality, accuracy, and performance in processing and visualizing mass spectrometry data.</w:t>
-      </w:r>
-      <w:r>
-        <w:t xml:space="preserve"> </w:t>
-      </w:r>
     </w:p>
     <w:p>
       <w:pPr>
         <w:spacing w:after="0" w:line="240" w:lineRule="auto"/>
-      </w:pPr>
-    </w:p>
-    <w:p>
-      <w:pPr>
-        <w:spacing w:after="0" w:line="240" w:lineRule="auto"/>
-        <w:rPr>
-          <w:color w:val="000000" w:themeColor="text1"/>
-        </w:rPr>
-      </w:pPr>
-      <w:r>
-        <w:rPr>
-          <w:color w:val="000000" w:themeColor="text1"/>
-        </w:rPr>
-        <w:t>The testing environment should be equipped with a Windows 10 or Windows 11 operating system. The environment will rely on Python, version 3.8 or higher, to match the development specifications of the system. Key Python libraries, such as PyQt5 for graphical user interface elements and pandas for handling data and CSV file operations, should be pre-installed.</w:t>
-      </w:r>
-      <w:r>
-        <w:rPr>
-          <w:color w:val="000000" w:themeColor="text1"/>
-        </w:rPr>
-        <w:t xml:space="preserve"> Each module has a requirements.txt file that can be used with pip to install the necessary libraries.</w:t>
-      </w:r>
-      <w:r>
-        <w:rPr>
-          <w:color w:val="000000" w:themeColor="text1"/>
-        </w:rPr>
-        <w:t xml:space="preserve"> Additionally, a sample CSV file will be prepared, including real mass spectrometer data, to evaluate the system’s handling of data directly from a file.</w:t>
-      </w:r>
-    </w:p>
-    <w:p>
-      <w:pPr>
-        <w:spacing w:after="0" w:line="240" w:lineRule="auto"/>
-      </w:pPr>
-    </w:p>
-    <w:p>
-      <w:pPr>
-        <w:spacing w:after="0" w:line="240" w:lineRule="auto"/>
-      </w:pPr>
-      <w:r>
-        <w:rPr>
-          <w:color w:val="000000" w:themeColor="text1"/>
-        </w:rPr>
-        <w:t xml:space="preserve">Special tools will aid in testing, such as the pytest framework for semi-automated unit and integration testing. Mocking tools, like unittest.mock or pytest-mock, will be used to simulate various data inputs and scenarios, particularly in modules focused on data handling and conversion. </w:t>
-      </w:r>
-    </w:p>
-    <w:p>
-      <w:pPr>
-        <w:spacing w:after="0" w:line="240" w:lineRule="auto"/>
-      </w:pPr>
-    </w:p>
-    <w:p>
-      <w:pPr>
-        <w:spacing w:after="0" w:line="240" w:lineRule="auto"/>
-        <w:rPr>
-          <w:color w:val="000000" w:themeColor="text1"/>
-        </w:rPr>
-      </w:pPr>
-      <w:r>
-        <w:rPr>
-          <w:color w:val="000000" w:themeColor="text1"/>
-        </w:rPr>
-        <w:t>Module 4 has extra special requirements for its extra specific use case. The module takes in data from a Mass Spectrometer through an EZ-Tap serial-to-usb listener device. Both the Mass Spectrometer and the EZ-Tap are assumed for the testing and usage of module 4. In order to ensure these conditions, we use remote-access to test on the computer that has the EZ-Tap plugged into it.</w:t>
+        <w:rPr>
+          <w:color w:val="000000" w:themeColor="text1"/>
+        </w:rPr>
+      </w:pPr>
+      <w:r>
+        <w:rPr>
+          <w:color w:val="000000" w:themeColor="text1"/>
+        </w:rPr>
+        <w:t xml:space="preserve">Module 4 has extra special requirements for its extra specific use case. The module </w:t>
+      </w:r>
+      <w:proofErr w:type="gramStart"/>
+      <w:r>
+        <w:rPr>
+          <w:color w:val="000000" w:themeColor="text1"/>
+        </w:rPr>
+        <w:t>takes in</w:t>
+      </w:r>
+      <w:proofErr w:type="gramEnd"/>
+      <w:r>
+        <w:rPr>
+          <w:color w:val="000000" w:themeColor="text1"/>
+        </w:rPr>
+        <w:t xml:space="preserve"> data from a Mass Spectrometer through an EZ-Tap serial-to-</w:t>
+      </w:r>
+      <w:proofErr w:type="spellStart"/>
+      <w:r>
+        <w:rPr>
+          <w:color w:val="000000" w:themeColor="text1"/>
+        </w:rPr>
+        <w:t>usb</w:t>
+      </w:r>
+      <w:proofErr w:type="spellEnd"/>
+      <w:r>
+        <w:rPr>
+          <w:color w:val="000000" w:themeColor="text1"/>
+        </w:rPr>
+        <w:t xml:space="preserve"> listener device. Both the Mass Spectrometer and the EZ-Tap are assumed for the testing and usage of module 4. </w:t>
+      </w:r>
+      <w:proofErr w:type="gramStart"/>
+      <w:r>
+        <w:rPr>
+          <w:color w:val="000000" w:themeColor="text1"/>
+        </w:rPr>
+        <w:t>In order to</w:t>
+      </w:r>
+      <w:proofErr w:type="gramEnd"/>
+      <w:r>
+        <w:rPr>
+          <w:color w:val="000000" w:themeColor="text1"/>
+        </w:rPr>
+        <w:t xml:space="preserve"> ensure these conditions, we use remote-access to test on the computer that has the EZ-Tap plugged into it.</w:t>
       </w:r>
       <w:r>
         <w:rPr>
@@ -15176,13 +16361,41 @@
         <w:rPr>
           <w:color w:val="000000" w:themeColor="text1"/>
         </w:rPr>
-        <w:t xml:space="preserve">program requires EZView to spool the data from the EZ-Tap before </w:t>
-      </w:r>
-      <w:r>
-        <w:rPr>
-          <w:color w:val="000000" w:themeColor="text1"/>
-        </w:rPr>
-        <w:t>it can be reformatted. EZView is proprietary software from Stratus Engineering, the same company that manufactures EZ-Tap.</w:t>
+        <w:t xml:space="preserve">program requires </w:t>
+      </w:r>
+      <w:proofErr w:type="spellStart"/>
+      <w:r>
+        <w:rPr>
+          <w:color w:val="000000" w:themeColor="text1"/>
+        </w:rPr>
+        <w:t>EZView</w:t>
+      </w:r>
+      <w:proofErr w:type="spellEnd"/>
+      <w:r>
+        <w:rPr>
+          <w:color w:val="000000" w:themeColor="text1"/>
+        </w:rPr>
+        <w:t xml:space="preserve"> to spool the data from the EZ-Tap before </w:t>
+      </w:r>
+      <w:r>
+        <w:rPr>
+          <w:color w:val="000000" w:themeColor="text1"/>
+        </w:rPr>
+        <w:t xml:space="preserve">it can be reformatted. </w:t>
+      </w:r>
+      <w:proofErr w:type="spellStart"/>
+      <w:r>
+        <w:rPr>
+          <w:color w:val="000000" w:themeColor="text1"/>
+        </w:rPr>
+        <w:t>EZView</w:t>
+      </w:r>
+      <w:proofErr w:type="spellEnd"/>
+      <w:r>
+        <w:rPr>
+          <w:color w:val="000000" w:themeColor="text1"/>
+        </w:rPr>
+        <w:t xml:space="preserve"> is proprietary software from Stratus Engineering, the same company that manufactures EZ-Tap.</w:t>
       </w:r>
     </w:p>
     <w:p>
@@ -15210,11 +16423,11 @@
         <w:pStyle w:val="Heading1"/>
         <w:spacing w:after="0"/>
       </w:pPr>
-      <w:bookmarkStart w:id="46" w:name="_Toc192934708"/>
+      <w:bookmarkStart w:id="49" w:name="_Toc192935039"/>
       <w:r>
         <w:t>Alpha Prototype Description</w:t>
       </w:r>
-      <w:bookmarkEnd w:id="46"/>
+      <w:bookmarkEnd w:id="49"/>
     </w:p>
     <w:p>
       <w:pPr>
@@ -15272,7 +16485,6 @@
         <w:rPr>
           <w:noProof/>
         </w:rPr>
-        <w:lastRenderedPageBreak/>
         <w:drawing>
           <wp:inline distT="0" distB="0" distL="0" distR="0" wp14:anchorId="2F77DE46" wp14:editId="004C0D31">
             <wp:extent cx="5943600" cy="2724150"/>
@@ -15360,7 +16572,15 @@
         <w:t>.</w:t>
       </w:r>
       <w:r>
-        <w:t xml:space="preserve"> Both of these implementations are featured in Figure VI.2.</w:t>
+        <w:t xml:space="preserve"> </w:t>
+      </w:r>
+      <w:proofErr w:type="gramStart"/>
+      <w:r>
+        <w:t>Both of these</w:t>
+      </w:r>
+      <w:proofErr w:type="gramEnd"/>
+      <w:r>
+        <w:t xml:space="preserve"> implementations are featured in Figure VI.2.</w:t>
       </w:r>
     </w:p>
     <w:p>
@@ -15376,6 +16596,7 @@
         <w:rPr>
           <w:noProof/>
         </w:rPr>
+        <w:lastRenderedPageBreak/>
         <w:drawing>
           <wp:inline distT="0" distB="0" distL="0" distR="0" wp14:anchorId="1BD26D76" wp14:editId="757EAC5C">
             <wp:extent cx="5943600" cy="2343150"/>
@@ -15470,7 +16691,6 @@
         <w:rPr>
           <w:noProof/>
         </w:rPr>
-        <w:lastRenderedPageBreak/>
         <w:drawing>
           <wp:inline distT="0" distB="0" distL="0" distR="0" wp14:anchorId="57183AAB" wp14:editId="63CEAEE5">
             <wp:extent cx="4677426" cy="2295845"/>
@@ -15603,17 +16823,18 @@
       <w:pPr>
         <w:pStyle w:val="Heading2"/>
       </w:pPr>
-      <w:bookmarkStart w:id="47" w:name="_Toc192934709"/>
+      <w:bookmarkStart w:id="50" w:name="_Toc192935040"/>
       <w:r>
         <w:t>Module 3</w:t>
       </w:r>
-      <w:bookmarkEnd w:id="47"/>
+      <w:bookmarkEnd w:id="50"/>
     </w:p>
     <w:p>
       <w:pPr>
         <w:pStyle w:val="Heading3"/>
       </w:pPr>
       <w:r>
+        <w:lastRenderedPageBreak/>
         <w:t>Functions and interfaces implemented</w:t>
       </w:r>
     </w:p>
@@ -15663,7 +16884,6 @@
         <w:rPr>
           <w:noProof/>
         </w:rPr>
-        <w:lastRenderedPageBreak/>
         <w:drawing>
           <wp:inline distT="0" distB="0" distL="0" distR="0" wp14:anchorId="56276C58" wp14:editId="332EC8CC">
             <wp:extent cx="3248478" cy="2248214"/>
@@ -15792,8 +17012,13 @@
       <w:r>
         <w:t xml:space="preserve">tested </w:t>
       </w:r>
-      <w:r>
-        <w:t>with the exception of modifications to the mean table</w:t>
+      <w:proofErr w:type="gramStart"/>
+      <w:r>
+        <w:t>with the exception of</w:t>
+      </w:r>
+      <w:proofErr w:type="gramEnd"/>
+      <w:r>
+        <w:t xml:space="preserve"> modifications to the mean table</w:t>
       </w:r>
       <w:r>
         <w:t xml:space="preserve"> and consecutive dataset plotting</w:t>
@@ -15812,11 +17037,11 @@
       <w:pPr>
         <w:pStyle w:val="Heading2"/>
       </w:pPr>
-      <w:bookmarkStart w:id="48" w:name="_Toc192934710"/>
+      <w:bookmarkStart w:id="51" w:name="_Toc192935041"/>
       <w:r>
         <w:t>Module 4</w:t>
       </w:r>
-      <w:bookmarkEnd w:id="48"/>
+      <w:bookmarkEnd w:id="51"/>
       <w:r>
         <w:t xml:space="preserve">  </w:t>
       </w:r>
@@ -15843,7 +17068,11 @@
         <w:t xml:space="preserve">so far </w:t>
       </w:r>
       <w:r>
-        <w:t>is consistent with what we’d expect</w:t>
+        <w:t xml:space="preserve">is consistent with what </w:t>
+      </w:r>
+      <w:r>
+        <w:lastRenderedPageBreak/>
+        <w:t>we’d expect</w:t>
       </w:r>
       <w:r>
         <w:t>.</w:t>
@@ -15917,12 +17146,11 @@
       <w:pPr>
         <w:pStyle w:val="Heading1"/>
       </w:pPr>
-      <w:bookmarkStart w:id="49" w:name="_Toc192934711"/>
-      <w:r>
-        <w:lastRenderedPageBreak/>
+      <w:bookmarkStart w:id="52" w:name="_Toc192935042"/>
+      <w:r>
         <w:t>Alpha Prototype Demonstration</w:t>
       </w:r>
-      <w:bookmarkEnd w:id="49"/>
+      <w:bookmarkEnd w:id="52"/>
       <w:r>
         <w:t xml:space="preserve"> </w:t>
       </w:r>
@@ -15965,7 +17193,15 @@
         <w:t>the team’s sprint 2 demo video.</w:t>
       </w:r>
       <w:r>
-        <w:t xml:space="preserve"> The team’s mentor, Parteek Kumar, advised that the prototype be put into production in order to ensure that </w:t>
+        <w:t xml:space="preserve"> The team’s mentor, Parteek Kumar, advised that the prototype be put into production </w:t>
+      </w:r>
+      <w:proofErr w:type="gramStart"/>
+      <w:r>
+        <w:t>in order to</w:t>
+      </w:r>
+      <w:proofErr w:type="gramEnd"/>
+      <w:r>
+        <w:t xml:space="preserve"> ensure that </w:t>
       </w:r>
       <w:r>
         <w:t>the prototype works as expected and lab researchers are familiar with how to use it.</w:t>
@@ -15981,82 +17217,79 @@
       <w:pPr>
         <w:pStyle w:val="Heading1"/>
       </w:pPr>
-      <w:bookmarkStart w:id="50" w:name="_3dy6vkm"/>
-      <w:bookmarkStart w:id="51" w:name="_Toc192934712"/>
-      <w:bookmarkEnd w:id="50"/>
+      <w:bookmarkStart w:id="53" w:name="_3dy6vkm"/>
+      <w:bookmarkStart w:id="54" w:name="_Toc192935043"/>
+      <w:bookmarkEnd w:id="53"/>
       <w:r>
         <w:t>Future Work</w:t>
       </w:r>
-      <w:bookmarkEnd w:id="51"/>
+      <w:bookmarkEnd w:id="54"/>
       <w:r>
         <w:t xml:space="preserve"> </w:t>
       </w:r>
     </w:p>
     <w:p>
       <w:pPr>
-        <w:spacing w:after="144" w:line="240" w:lineRule="auto"/>
-      </w:pPr>
-      <w:r>
-        <w:t xml:space="preserve">Now that development is complete on Module 3, we can </w:t>
-      </w:r>
-      <w:r>
-        <w:t>commit ourselves to Modules 4 and 5.</w:t>
-      </w:r>
-    </w:p>
-    <w:p>
-      <w:pPr>
-        <w:pStyle w:val="Heading2"/>
-      </w:pPr>
-      <w:bookmarkStart w:id="52" w:name="_Toc192934713"/>
-      <w:r>
-        <w:t>Module 4</w:t>
-      </w:r>
-      <w:bookmarkEnd w:id="52"/>
-    </w:p>
-    <w:p>
-      <w:r>
-        <w:t xml:space="preserve">Development has already begun on Module 4, both by the previous group and by our current team. </w:t>
-      </w:r>
-      <w:r>
-        <w:t xml:space="preserve">We so far have a non-functioning prototype that we are trying to debug. </w:t>
-      </w:r>
-      <w:r>
-        <w:t>That’s two core possibilities for the future of this module: first is that the problem is small like a bug or a mismatch of environment conditions and requirements, second is that the problem is significant, requiring a serious re-write of the existing code.</w:t>
-      </w:r>
-      <w:r>
-        <w:t xml:space="preserve"> </w:t>
-      </w:r>
-      <w:r>
-        <w:t xml:space="preserve">Discovery so far is pointing toward the former. </w:t>
-      </w:r>
-      <w:r>
-        <w:t>The issues appear to be a matter of data access, which we believe either reflects limited user privileges or problems with driver installation.</w:t>
-      </w:r>
-    </w:p>
-    <w:p>
-      <w:r>
-        <w:t xml:space="preserve">Once we have </w:t>
-      </w:r>
-      <w:r>
-        <w:t xml:space="preserve">fixed the problems with core functionality, we plan to expand useability and </w:t>
-      </w:r>
-      <w:r>
-        <w:t xml:space="preserve">reliability. This will primarily be done through enhancing the selection of </w:t>
-      </w:r>
-      <w:r>
-        <w:t xml:space="preserve">the data-stream port. </w:t>
-      </w:r>
-      <w:r>
-        <w:t>The prototype relies on hardcoding the port number, which only works if the EZ-Tap is not moved to a different USB port.</w:t>
-      </w:r>
-      <w:r>
-        <w:t xml:space="preserve"> We plan for the module to either </w:t>
-      </w:r>
-      <w:r>
-        <w:t>intelligently discover which port to select, or to have a very basic UI to allow the user to select.</w:t>
-      </w:r>
-    </w:p>
-    <w:p/>
+        <w:spacing w:after="0" w:line="240" w:lineRule="auto"/>
+        <w:rPr>
+          <w:color w:val="000000" w:themeColor="text1"/>
+        </w:rPr>
+      </w:pPr>
+      <w:r>
+        <w:rPr>
+          <w:color w:val="000000" w:themeColor="text1"/>
+        </w:rPr>
+        <w:t xml:space="preserve">The Cousins Lab’s relationship with WSU places it in a position to enlist Computer Science students to work on this codebase each year as part of their capstone. We see this in the project’s history, having two teams as previous maintainers. The sponsor liaison, Dr. Cousins, has voiced an intention to have software created for many of the instruments in the lab. With these considerations, we should make our software compatible with different machines if possible and make it maintainable and extendable by software engineers with the skill and education level of a college senior. </w:t>
+      </w:r>
+    </w:p>
+    <w:p>
+      <w:pPr>
+        <w:spacing w:after="0" w:line="240" w:lineRule="auto"/>
+        <w:rPr>
+          <w:color w:val="000000" w:themeColor="text1"/>
+        </w:rPr>
+      </w:pPr>
+    </w:p>
+    <w:p>
+      <w:pPr>
+        <w:spacing w:after="0" w:line="240" w:lineRule="auto"/>
+        <w:rPr>
+          <w:color w:val="000000" w:themeColor="text1"/>
+        </w:rPr>
+      </w:pPr>
+      <w:r>
+        <w:rPr>
+          <w:color w:val="000000" w:themeColor="text1"/>
+        </w:rPr>
+        <w:t xml:space="preserve">We can see what this looks like from the issues and opportunities presented by previous teams. For instance, the modules written from the lab’s primary Mass </w:t>
+      </w:r>
+      <w:proofErr w:type="gramStart"/>
+      <w:r>
+        <w:rPr>
+          <w:color w:val="000000" w:themeColor="text1"/>
+        </w:rPr>
+        <w:t>Spectrometer,</w:t>
+      </w:r>
+      <w:proofErr w:type="gramEnd"/>
+      <w:r>
+        <w:rPr>
+          <w:color w:val="000000" w:themeColor="text1"/>
+        </w:rPr>
+        <w:t xml:space="preserve"> may be usable for the second one, provided we write software to reformat its data stream. In another case, some of the existing code lacks</w:t>
+      </w:r>
+      <w:r>
+        <w:rPr>
+          <w:color w:val="000000" w:themeColor="text1"/>
+        </w:rPr>
+        <w:t>/lacked</w:t>
+      </w:r>
+      <w:r>
+        <w:rPr>
+          <w:color w:val="000000" w:themeColor="text1"/>
+        </w:rPr>
+        <w:t xml:space="preserve"> basic files to enable maintenance, like a requirements.txt for relevant Python libraries or the context files for executable creation.</w:t>
+      </w:r>
+    </w:p>
     <w:sectPr>
       <w:footerReference w:type="default" r:id="rId21"/>
       <w:pgSz w:w="12240" w:h="15840"/>
@@ -19211,7 +20444,6 @@
     <w:lvl w:ilvl="4">
       <w:start w:val="1"/>
       <w:numFmt w:val="decimal"/>
-      <w:pStyle w:val="Heading5"/>
       <w:lvlText w:val="%1.%2.%3.%4.%5."/>
       <w:lvlJc w:val="left"/>
       <w:pPr>

</xml_diff>

<commit_message>
Completely Re-wrote Future Work Section of Project Report
Its complete but could use some revision
</commit_message>
<xml_diff>
--- a/documentation/PrototypeReport.docx
+++ b/documentation/PrototypeReport.docx
@@ -2515,15 +2515,7 @@
     </w:p>
     <w:p>
       <w:r>
-        <w:t xml:space="preserve">Module 4 addresses a critical need for compatibility with additional instruments. By converting raw data from a second mass spectrometer into a format that Modules 1–3 can process, this module ensures that data streams from multiple devices can seamlessly integrate into the lab's workflow. This enhancement not only improves interoperability but also </w:t>
-      </w:r>
-      <w:proofErr w:type="gramStart"/>
-      <w:r>
-        <w:t>future-proofs</w:t>
-      </w:r>
-      <w:proofErr w:type="gramEnd"/>
-      <w:r>
-        <w:t xml:space="preserve"> the software for the addition of new instruments.</w:t>
+        <w:t>Module 4 addresses a critical need for compatibility with additional instruments. By converting raw data from a second mass spectrometer into a format that Modules 1–3 can process, this module ensures that data streams from multiple devices can seamlessly integrate into the lab's workflow. This enhancement not only improves interoperability but also future-proofs the software for the addition of new instruments.</w:t>
       </w:r>
     </w:p>
     <w:p>
@@ -2598,15 +2590,7 @@
         <w:t xml:space="preserve">Erik Holtrop is a dedicated computer science and mathematics student at Washington State </w:t>
       </w:r>
       <w:r>
-        <w:t xml:space="preserve">University, where he is set to graduate in 2025. His academic </w:t>
-      </w:r>
-      <w:proofErr w:type="gramStart"/>
-      <w:r>
-        <w:t>journey</w:t>
-      </w:r>
-      <w:proofErr w:type="gramEnd"/>
-      <w:r>
-        <w:t xml:space="preserve"> has honed his skills in software engineering, algorithms, and mathematical computing. Erik’s technical expertise includes Python, C/C++, C#, SQL, and Haskell, along with experience in </w:t>
+        <w:t xml:space="preserve">University, where he is set to graduate in 2025. His academic journey has honed his skills in software engineering, algorithms, and mathematical computing. Erik’s technical expertise includes Python, C/C++, C#, SQL, and Haskell, along with experience in </w:t>
       </w:r>
       <w:r>
         <w:t xml:space="preserve">Python </w:t>
@@ -2745,19 +2729,11 @@
         </w:rPr>
         <w:t xml:space="preserve">volumes of </w:t>
       </w:r>
-      <w:proofErr w:type="gramStart"/>
-      <w:r>
-        <w:rPr>
-          <w:color w:val="000000" w:themeColor="text1"/>
-        </w:rPr>
-        <w:t>gasses</w:t>
-      </w:r>
-      <w:proofErr w:type="gramEnd"/>
-      <w:r>
-        <w:rPr>
-          <w:color w:val="000000" w:themeColor="text1"/>
-        </w:rPr>
-        <w:t>, enabling us to see the flow of carbon dioxide and oxygen, and even different isotopes</w:t>
+      <w:r>
+        <w:rPr>
+          <w:color w:val="000000" w:themeColor="text1"/>
+        </w:rPr>
+        <w:t>gasses, enabling us to see the flow of carbon dioxide and oxygen, and even different isotopes</w:t>
       </w:r>
       <w:r>
         <w:rPr>
@@ -2777,63 +2753,7 @@
         <w:rPr>
           <w:color w:val="000000" w:themeColor="text1"/>
         </w:rPr>
-        <w:t xml:space="preserve">The Cousins Photosynthesis Lab in the School of Biological Sciences at Washington State University uses one of these mass spectrometers. These instruments are complicated devices, requiring complex calculations for calibration. The lab uses proprietary software from the mass spectrometer’s manufacturer, but that software outputs massive amounts of data over the course of a multi-hour lab, most of which isn’t needed. This problem has been partially solved with the creation of a Python desktop application, but this application is not perfect. Our task is to improve this application. This application currently faces small </w:t>
-      </w:r>
-      <w:proofErr w:type="gramStart"/>
-      <w:r>
-        <w:rPr>
-          <w:color w:val="000000" w:themeColor="text1"/>
-        </w:rPr>
-        <w:t>bugs, and</w:t>
-      </w:r>
-      <w:proofErr w:type="gramEnd"/>
-      <w:r>
-        <w:rPr>
-          <w:color w:val="000000" w:themeColor="text1"/>
-        </w:rPr>
-        <w:t xml:space="preserve"> only works for one instrument. The application is also in </w:t>
-      </w:r>
-      <w:proofErr w:type="gramStart"/>
-      <w:r>
-        <w:rPr>
-          <w:color w:val="000000" w:themeColor="text1"/>
-        </w:rPr>
-        <w:t>process</w:t>
-      </w:r>
-      <w:proofErr w:type="gramEnd"/>
-      <w:r>
-        <w:rPr>
-          <w:color w:val="000000" w:themeColor="text1"/>
-        </w:rPr>
-        <w:t xml:space="preserve"> of a UI upgrade. </w:t>
-      </w:r>
-      <w:proofErr w:type="gramStart"/>
-      <w:r>
-        <w:rPr>
-          <w:color w:val="000000" w:themeColor="text1"/>
-        </w:rPr>
-        <w:t>There’s</w:t>
-      </w:r>
-      <w:proofErr w:type="gramEnd"/>
-      <w:r>
-        <w:rPr>
-          <w:color w:val="000000" w:themeColor="text1"/>
-        </w:rPr>
-        <w:t xml:space="preserve"> also a few non-spectrometer instruments in the lab </w:t>
-      </w:r>
-      <w:proofErr w:type="gramStart"/>
-      <w:r>
-        <w:rPr>
-          <w:color w:val="000000" w:themeColor="text1"/>
-        </w:rPr>
-        <w:t>that are</w:t>
-      </w:r>
-      <w:proofErr w:type="gramEnd"/>
-      <w:r>
-        <w:rPr>
-          <w:color w:val="000000" w:themeColor="text1"/>
-        </w:rPr>
-        <w:t xml:space="preserve"> provide similar data, that would be easier to use if their data-streams were combined.</w:t>
+        <w:t>The Cousins Photosynthesis Lab in the School of Biological Sciences at Washington State University uses one of these mass spectrometers. These instruments are complicated devices, requiring complex calculations for calibration. The lab uses proprietary software from the mass spectrometer’s manufacturer, but that software outputs massive amounts of data over the course of a multi-hour lab, most of which isn’t needed. This problem has been partially solved with the creation of a Python desktop application, but this application is not perfect. Our task is to improve this application. This application currently faces small bugs, and only works for one instrument. The application is also in process of a UI upgrade. There’s also a few non-spectrometer instruments in the lab that are provide similar data, that would be easier to use if their data-streams were combined.</w:t>
       </w:r>
     </w:p>
     <w:p>
@@ -2897,28 +2817,12 @@
         <w:t xml:space="preserve">library </w:t>
       </w:r>
       <w:r>
-        <w:t xml:space="preserve">for a robust graphical user interface. The </w:t>
-      </w:r>
-      <w:proofErr w:type="gramStart"/>
-      <w:r>
-        <w:t>ultimate goal</w:t>
-      </w:r>
-      <w:proofErr w:type="gramEnd"/>
-      <w:r>
-        <w:t xml:space="preserve"> is to create a tool that not only supports current research needs but also lays the foundation for future projects in plant biology and environmental science. </w:t>
-      </w:r>
-    </w:p>
-    <w:p>
-      <w:r>
-        <w:t xml:space="preserve">This project </w:t>
-      </w:r>
-      <w:proofErr w:type="gramStart"/>
-      <w:r>
-        <w:t>builds on</w:t>
-      </w:r>
-      <w:proofErr w:type="gramEnd"/>
-      <w:r>
-        <w:t xml:space="preserve"> prior capstone efforts, enhancing unfinished modules and introducing new functionalities such as multi-instrument data integration. By combining cutting-edge data analysis with practical usability, the Mass Spectrometer Interface will empower researchers to make meaningful contributions to the fields of photosynthesis and respiration research.</w:t>
+        <w:t xml:space="preserve">for a robust graphical user interface. The ultimate goal is to create a tool that not only supports current research needs but also lays the foundation for future projects in plant biology and environmental science. </w:t>
+      </w:r>
+    </w:p>
+    <w:p>
+      <w:r>
+        <w:t>This project builds on prior capstone efforts, enhancing unfinished modules and introducing new functionalities such as multi-instrument data integration. By combining cutting-edge data analysis with practical usability, the Mass Spectrometer Interface will empower researchers to make meaningful contributions to the fields of photosynthesis and respiration research.</w:t>
       </w:r>
     </w:p>
     <w:p>
@@ -3366,13 +3270,8 @@
               </w:numPr>
               <w:spacing w:line="276" w:lineRule="auto"/>
             </w:pPr>
-            <w:proofErr w:type="gramStart"/>
-            <w:r>
-              <w:t>Selects</w:t>
-            </w:r>
-            <w:proofErr w:type="gramEnd"/>
-            <w:r>
-              <w:t xml:space="preserve"> calculate Bicarbonate/CO2 button.</w:t>
+            <w:r>
+              <w:t>Selects calculate Bicarbonate/CO2 button.</w:t>
             </w:r>
           </w:p>
           <w:p>
@@ -3680,13 +3579,8 @@
             <w:pPr>
               <w:spacing w:after="200" w:line="276" w:lineRule="auto"/>
             </w:pPr>
-            <w:proofErr w:type="gramStart"/>
-            <w:r>
-              <w:t>File</w:t>
-            </w:r>
-            <w:proofErr w:type="gramEnd"/>
-            <w:r>
-              <w:t xml:space="preserve"> path to data folder has been selected.</w:t>
+            <w:r>
+              <w:t>File path to data folder has been selected.</w:t>
             </w:r>
           </w:p>
         </w:tc>
@@ -3887,13 +3781,8 @@
               </w:numPr>
               <w:spacing w:line="276" w:lineRule="auto"/>
             </w:pPr>
-            <w:proofErr w:type="gramStart"/>
-            <w:r>
-              <w:t>User is</w:t>
-            </w:r>
-            <w:proofErr w:type="gramEnd"/>
-            <w:r>
-              <w:t xml:space="preserve"> prompted to select new file path.</w:t>
+            <w:r>
+              <w:t>User is prompted to select new file path.</w:t>
             </w:r>
           </w:p>
         </w:tc>
@@ -4132,13 +4021,8 @@
             <w:pPr>
               <w:spacing w:after="200" w:line="276" w:lineRule="auto"/>
             </w:pPr>
-            <w:proofErr w:type="gramStart"/>
-            <w:r>
-              <w:t>File</w:t>
-            </w:r>
-            <w:proofErr w:type="gramEnd"/>
-            <w:r>
-              <w:t xml:space="preserve"> path to data folder has been selected. File path to output folder has also been selected.</w:t>
+            <w:r>
+              <w:t>File path to data folder has been selected. File path to output folder has also been selected.</w:t>
             </w:r>
           </w:p>
         </w:tc>
@@ -4368,15 +4252,7 @@
               <w:spacing w:line="276" w:lineRule="auto"/>
             </w:pPr>
             <w:r>
-              <w:t xml:space="preserve">Error </w:t>
-            </w:r>
-            <w:proofErr w:type="gramStart"/>
-            <w:r>
-              <w:t>message is</w:t>
-            </w:r>
-            <w:proofErr w:type="gramEnd"/>
-            <w:r>
-              <w:t xml:space="preserve"> displayed.</w:t>
+              <w:t>Error message is displayed.</w:t>
             </w:r>
           </w:p>
           <w:p>
@@ -4388,13 +4264,8 @@
               </w:numPr>
               <w:spacing w:line="276" w:lineRule="auto"/>
             </w:pPr>
-            <w:proofErr w:type="gramStart"/>
-            <w:r>
-              <w:t>User</w:t>
-            </w:r>
-            <w:proofErr w:type="gramEnd"/>
-            <w:r>
-              <w:t xml:space="preserve"> may select a new input file.</w:t>
+            <w:r>
+              <w:t>User may select a new input file.</w:t>
             </w:r>
           </w:p>
         </w:tc>
@@ -4673,19 +4544,11 @@
                 <w:color w:val="000000" w:themeColor="text1"/>
               </w:rPr>
             </w:pPr>
-            <w:proofErr w:type="gramStart"/>
-            <w:r>
-              <w:rPr>
-                <w:color w:val="000000" w:themeColor="text1"/>
-              </w:rPr>
-              <w:t>File</w:t>
-            </w:r>
-            <w:proofErr w:type="gramEnd"/>
-            <w:r>
-              <w:rPr>
-                <w:color w:val="000000" w:themeColor="text1"/>
-              </w:rPr>
-              <w:t xml:space="preserve"> path has been set. Confirmation message is displayed.</w:t>
+            <w:r>
+              <w:rPr>
+                <w:color w:val="000000" w:themeColor="text1"/>
+              </w:rPr>
+              <w:t>File path has been set. Confirmation message is displayed.</w:t>
             </w:r>
           </w:p>
         </w:tc>
@@ -4809,13 +4672,8 @@
               </w:numPr>
               <w:spacing w:line="276" w:lineRule="auto"/>
             </w:pPr>
-            <w:proofErr w:type="gramStart"/>
-            <w:r>
-              <w:t>Invalid</w:t>
-            </w:r>
-            <w:proofErr w:type="gramEnd"/>
-            <w:r>
-              <w:t xml:space="preserve"> input file is encountered.</w:t>
+            <w:r>
+              <w:t>Invalid input file is encountered.</w:t>
             </w:r>
           </w:p>
           <w:p>
@@ -4828,15 +4686,7 @@
               <w:spacing w:line="276" w:lineRule="auto"/>
             </w:pPr>
             <w:r>
-              <w:t xml:space="preserve">Error </w:t>
-            </w:r>
-            <w:proofErr w:type="gramStart"/>
-            <w:r>
-              <w:t>message is</w:t>
-            </w:r>
-            <w:proofErr w:type="gramEnd"/>
-            <w:r>
-              <w:t xml:space="preserve"> displayed.</w:t>
+              <w:t>Error message is displayed.</w:t>
             </w:r>
           </w:p>
           <w:p>
@@ -4848,13 +4698,8 @@
               </w:numPr>
               <w:spacing w:line="276" w:lineRule="auto"/>
             </w:pPr>
-            <w:proofErr w:type="gramStart"/>
-            <w:r>
-              <w:t>User</w:t>
-            </w:r>
-            <w:proofErr w:type="gramEnd"/>
-            <w:r>
-              <w:t xml:space="preserve"> may select a new input file.</w:t>
+            <w:r>
+              <w:t>User may select a new input file.</w:t>
             </w:r>
           </w:p>
         </w:tc>
@@ -5085,13 +4930,8 @@
             <w:pPr>
               <w:spacing w:after="200" w:line="276" w:lineRule="auto"/>
             </w:pPr>
-            <w:proofErr w:type="gramStart"/>
-            <w:r>
-              <w:t>Input</w:t>
-            </w:r>
-            <w:proofErr w:type="gramEnd"/>
-            <w:r>
-              <w:t xml:space="preserve"> file has been selected. Plotting has been started.</w:t>
+            <w:r>
+              <w:t>Input file has been selected. Plotting has been started.</w:t>
             </w:r>
           </w:p>
         </w:tc>
@@ -5142,35 +4982,7 @@
               <w:rPr>
                 <w:color w:val="000000" w:themeColor="text1"/>
               </w:rPr>
-              <w:t xml:space="preserve">Graphs are filled </w:t>
-            </w:r>
-            <w:proofErr w:type="gramStart"/>
-            <w:r>
-              <w:rPr>
-                <w:color w:val="000000" w:themeColor="text1"/>
-              </w:rPr>
-              <w:t>by</w:t>
-            </w:r>
-            <w:proofErr w:type="gramEnd"/>
-            <w:r>
-              <w:rPr>
-                <w:color w:val="000000" w:themeColor="text1"/>
-              </w:rPr>
-              <w:t xml:space="preserve"> plotted data. User is notified that </w:t>
-            </w:r>
-            <w:proofErr w:type="gramStart"/>
-            <w:r>
-              <w:rPr>
-                <w:color w:val="000000" w:themeColor="text1"/>
-              </w:rPr>
-              <w:t>end</w:t>
-            </w:r>
-            <w:proofErr w:type="gramEnd"/>
-            <w:r>
-              <w:rPr>
-                <w:color w:val="000000" w:themeColor="text1"/>
-              </w:rPr>
-              <w:t xml:space="preserve"> of data source has been reached.</w:t>
+              <w:t>Graphs are filled by plotted data. User is notified that end of data source has been reached.</w:t>
             </w:r>
           </w:p>
         </w:tc>
@@ -5283,21 +5095,7 @@
               <w:rPr>
                 <w:color w:val="000000" w:themeColor="text1"/>
               </w:rPr>
-              <w:t xml:space="preserve">User is notified that </w:t>
-            </w:r>
-            <w:proofErr w:type="gramStart"/>
-            <w:r>
-              <w:rPr>
-                <w:color w:val="000000" w:themeColor="text1"/>
-              </w:rPr>
-              <w:t>end</w:t>
-            </w:r>
-            <w:proofErr w:type="gramEnd"/>
-            <w:r>
-              <w:rPr>
-                <w:color w:val="000000" w:themeColor="text1"/>
-              </w:rPr>
-              <w:t xml:space="preserve"> of data source has been reached.</w:t>
+              <w:t>User is notified that end of data source has been reached.</w:t>
             </w:r>
           </w:p>
         </w:tc>
@@ -5346,13 +5144,8 @@
               </w:numPr>
               <w:spacing w:line="276" w:lineRule="auto"/>
             </w:pPr>
-            <w:proofErr w:type="gramStart"/>
-            <w:r>
-              <w:t>Invalid</w:t>
-            </w:r>
-            <w:proofErr w:type="gramEnd"/>
-            <w:r>
-              <w:t xml:space="preserve"> input file is encountered.</w:t>
+            <w:r>
+              <w:t>Invalid input file is encountered.</w:t>
             </w:r>
           </w:p>
           <w:p>
@@ -5365,15 +5158,7 @@
               <w:spacing w:line="276" w:lineRule="auto"/>
             </w:pPr>
             <w:r>
-              <w:t xml:space="preserve">Error </w:t>
-            </w:r>
-            <w:proofErr w:type="gramStart"/>
-            <w:r>
-              <w:t>message is</w:t>
-            </w:r>
-            <w:proofErr w:type="gramEnd"/>
-            <w:r>
-              <w:t xml:space="preserve"> displayed.</w:t>
+              <w:t>Error message is displayed.</w:t>
             </w:r>
           </w:p>
           <w:p>
@@ -5385,13 +5170,8 @@
               </w:numPr>
               <w:spacing w:line="276" w:lineRule="auto"/>
             </w:pPr>
-            <w:proofErr w:type="gramStart"/>
-            <w:r>
-              <w:t>User</w:t>
-            </w:r>
-            <w:proofErr w:type="gramEnd"/>
-            <w:r>
-              <w:t xml:space="preserve"> may try plotting again.</w:t>
+            <w:r>
+              <w:t>User may try plotting again.</w:t>
             </w:r>
           </w:p>
         </w:tc>
@@ -5832,15 +5612,7 @@
               <w:spacing w:line="276" w:lineRule="auto"/>
             </w:pPr>
             <w:r>
-              <w:t xml:space="preserve">Zooming is limited </w:t>
-            </w:r>
-            <w:proofErr w:type="gramStart"/>
-            <w:r>
-              <w:t>by</w:t>
-            </w:r>
-            <w:proofErr w:type="gramEnd"/>
-            <w:r>
-              <w:t xml:space="preserve"> maximum size.</w:t>
+              <w:t>Zooming is limited by maximum size.</w:t>
             </w:r>
           </w:p>
         </w:tc>
@@ -6072,23 +5844,7 @@
               <w:spacing w:after="200" w:line="276" w:lineRule="auto"/>
             </w:pPr>
             <w:r>
-              <w:t xml:space="preserve">Input </w:t>
-            </w:r>
-            <w:proofErr w:type="gramStart"/>
-            <w:r>
-              <w:t>file has</w:t>
-            </w:r>
-            <w:proofErr w:type="gramEnd"/>
-            <w:r>
-              <w:t xml:space="preserve"> been </w:t>
-            </w:r>
-            <w:proofErr w:type="gramStart"/>
-            <w:r>
-              <w:t>selected</w:t>
-            </w:r>
-            <w:proofErr w:type="gramEnd"/>
-            <w:r>
-              <w:t xml:space="preserve"> and data stream has not run out</w:t>
+              <w:t>Input file has been selected and data stream has not run out</w:t>
             </w:r>
           </w:p>
         </w:tc>
@@ -6135,19 +5891,11 @@
                 <w:color w:val="000000" w:themeColor="text1"/>
               </w:rPr>
             </w:pPr>
-            <w:proofErr w:type="gramStart"/>
-            <w:r>
-              <w:rPr>
-                <w:color w:val="000000" w:themeColor="text1"/>
-              </w:rPr>
-              <w:t>Speed</w:t>
-            </w:r>
-            <w:proofErr w:type="gramEnd"/>
-            <w:r>
-              <w:rPr>
-                <w:color w:val="000000" w:themeColor="text1"/>
-              </w:rPr>
-              <w:t xml:space="preserve"> at which data is plotted is changed.</w:t>
+            <w:r>
+              <w:rPr>
+                <w:color w:val="000000" w:themeColor="text1"/>
+              </w:rPr>
+              <w:t>Speed at which data is plotted is changed.</w:t>
             </w:r>
           </w:p>
         </w:tc>
@@ -6256,19 +6004,11 @@
                 <w:color w:val="000000" w:themeColor="text1"/>
               </w:rPr>
             </w:pPr>
-            <w:proofErr w:type="gramStart"/>
-            <w:r>
-              <w:rPr>
-                <w:color w:val="000000" w:themeColor="text1"/>
-              </w:rPr>
-              <w:t>Speed</w:t>
-            </w:r>
-            <w:proofErr w:type="gramEnd"/>
-            <w:r>
-              <w:rPr>
-                <w:color w:val="000000" w:themeColor="text1"/>
-              </w:rPr>
-              <w:t xml:space="preserve"> at which data is plotted to graph changes appropriately.</w:t>
+            <w:r>
+              <w:rPr>
+                <w:color w:val="000000" w:themeColor="text1"/>
+              </w:rPr>
+              <w:t>Speed at which data is plotted to graph changes appropriately.</w:t>
             </w:r>
           </w:p>
         </w:tc>
@@ -6330,13 +6070,8 @@
               </w:numPr>
               <w:spacing w:line="276" w:lineRule="auto"/>
             </w:pPr>
-            <w:proofErr w:type="gramStart"/>
-            <w:r>
-              <w:t>User is</w:t>
-            </w:r>
-            <w:proofErr w:type="gramEnd"/>
-            <w:r>
-              <w:t xml:space="preserve"> notified and must start over plotting.</w:t>
+            <w:r>
+              <w:t>User is notified and must start over plotting.</w:t>
             </w:r>
           </w:p>
         </w:tc>
@@ -6568,23 +6303,7 @@
               <w:spacing w:after="200" w:line="276" w:lineRule="auto"/>
             </w:pPr>
             <w:r>
-              <w:t xml:space="preserve">Input </w:t>
-            </w:r>
-            <w:proofErr w:type="gramStart"/>
-            <w:r>
-              <w:t>file has</w:t>
-            </w:r>
-            <w:proofErr w:type="gramEnd"/>
-            <w:r>
-              <w:t xml:space="preserve"> been </w:t>
-            </w:r>
-            <w:proofErr w:type="gramStart"/>
-            <w:r>
-              <w:t>selected</w:t>
-            </w:r>
-            <w:proofErr w:type="gramEnd"/>
-            <w:r>
-              <w:t xml:space="preserve"> and data has been plotted to graph.</w:t>
+              <w:t>Input file has been selected and data has been plotted to graph.</w:t>
             </w:r>
           </w:p>
         </w:tc>
@@ -7031,15 +6750,7 @@
               <w:spacing w:after="200" w:line="276" w:lineRule="auto"/>
             </w:pPr>
             <w:r>
-              <w:t xml:space="preserve">Input file has been </w:t>
-            </w:r>
-            <w:proofErr w:type="gramStart"/>
-            <w:r>
-              <w:t>selected</w:t>
-            </w:r>
-            <w:proofErr w:type="gramEnd"/>
-            <w:r>
-              <w:t xml:space="preserve"> and data has been plotted to graph. Mean bars have been selected and adjusted to the desired location.</w:t>
+              <w:t>Input file has been selected and data has been plotted to graph. Mean bars have been selected and adjusted to the desired location.</w:t>
             </w:r>
           </w:p>
         </w:tc>
@@ -7180,19 +6891,11 @@
                 <w:color w:val="000000" w:themeColor="text1"/>
               </w:rPr>
             </w:pPr>
-            <w:proofErr w:type="gramStart"/>
-            <w:r>
-              <w:rPr>
-                <w:color w:val="000000" w:themeColor="text1"/>
-              </w:rPr>
-              <w:t>Selects</w:t>
-            </w:r>
-            <w:proofErr w:type="gramEnd"/>
-            <w:r>
-              <w:rPr>
-                <w:color w:val="000000" w:themeColor="text1"/>
-              </w:rPr>
-              <w:t xml:space="preserve"> Mean Bar option.</w:t>
+            <w:r>
+              <w:rPr>
+                <w:color w:val="000000" w:themeColor="text1"/>
+              </w:rPr>
+              <w:t>Selects Mean Bar option.</w:t>
             </w:r>
           </w:p>
           <w:p>
@@ -7299,15 +7002,7 @@
               <w:spacing w:line="276" w:lineRule="auto"/>
             </w:pPr>
             <w:r>
-              <w:t xml:space="preserve">If </w:t>
-            </w:r>
-            <w:proofErr w:type="gramStart"/>
-            <w:r>
-              <w:t>empty</w:t>
-            </w:r>
-            <w:proofErr w:type="gramEnd"/>
-            <w:r>
-              <w:t xml:space="preserve"> data segment is selected, user is prompted to select a new segment.</w:t>
+              <w:t>If empty data segment is selected, user is prompted to select a new segment.</w:t>
             </w:r>
           </w:p>
         </w:tc>
@@ -7621,21 +7316,7 @@
               <w:rPr>
                 <w:color w:val="000000" w:themeColor="text1"/>
               </w:rPr>
-              <w:t xml:space="preserve">A folder is created containing </w:t>
-            </w:r>
-            <w:proofErr w:type="gramStart"/>
-            <w:r>
-              <w:rPr>
-                <w:color w:val="000000" w:themeColor="text1"/>
-              </w:rPr>
-              <w:t>the data</w:t>
-            </w:r>
-            <w:proofErr w:type="gramEnd"/>
-            <w:r>
-              <w:rPr>
-                <w:color w:val="000000" w:themeColor="text1"/>
-              </w:rPr>
-              <w:t xml:space="preserve"> from the spool file in the format of modules 1-3</w:t>
+              <w:t>A folder is created containing the data from the spool file in the format of modules 1-3</w:t>
             </w:r>
           </w:p>
         </w:tc>
@@ -8129,35 +7810,7 @@
               <w:rPr>
                 <w:color w:val="000000" w:themeColor="text1"/>
               </w:rPr>
-              <w:t xml:space="preserve">The system must visually present </w:t>
-            </w:r>
-            <w:proofErr w:type="gramStart"/>
-            <w:r>
-              <w:rPr>
-                <w:color w:val="000000" w:themeColor="text1"/>
-              </w:rPr>
-              <w:t>mean</w:t>
-            </w:r>
-            <w:proofErr w:type="gramEnd"/>
-            <w:r>
-              <w:rPr>
-                <w:color w:val="000000" w:themeColor="text1"/>
-              </w:rPr>
-              <w:t xml:space="preserve"> bars in the center of the graph window. These vertical bars must be movable by the user so that a segment of data can be selected to calculate the </w:t>
-            </w:r>
-            <w:proofErr w:type="gramStart"/>
-            <w:r>
-              <w:rPr>
-                <w:color w:val="000000" w:themeColor="text1"/>
-              </w:rPr>
-              <w:t>mean</w:t>
-            </w:r>
-            <w:proofErr w:type="gramEnd"/>
-            <w:r>
-              <w:rPr>
-                <w:color w:val="000000" w:themeColor="text1"/>
-              </w:rPr>
-              <w:t xml:space="preserve"> for.</w:t>
+              <w:t>The system must visually present mean bars in the center of the graph window. These vertical bars must be movable by the user so that a segment of data can be selected to calculate the mean for.</w:t>
             </w:r>
           </w:p>
         </w:tc>
@@ -9516,21 +9169,7 @@
               <w:rPr>
                 <w:color w:val="000000" w:themeColor="text1"/>
               </w:rPr>
-              <w:t xml:space="preserve"> graph of the application. The user should be able to move the bars to encapsulate a desired segment of data from which the </w:t>
-            </w:r>
-            <w:proofErr w:type="gramStart"/>
-            <w:r>
-              <w:rPr>
-                <w:color w:val="000000" w:themeColor="text1"/>
-              </w:rPr>
-              <w:t>mean</w:t>
-            </w:r>
-            <w:proofErr w:type="gramEnd"/>
-            <w:r>
-              <w:rPr>
-                <w:color w:val="000000" w:themeColor="text1"/>
-              </w:rPr>
-              <w:t xml:space="preserve"> can be calculated.</w:t>
+              <w:t xml:space="preserve"> graph of the application. The user should be able to move the bars to encapsulate a desired segment of data from which the mean can be calculated.</w:t>
             </w:r>
             <w:r>
               <w:rPr>
@@ -10725,21 +10364,7 @@
         <w:rPr>
           <w:color w:val="000000" w:themeColor="text1"/>
         </w:rPr>
-        <w:t xml:space="preserve">Our project exists in the context of academic plant biology </w:t>
-      </w:r>
-      <w:proofErr w:type="gramStart"/>
-      <w:r>
-        <w:rPr>
-          <w:color w:val="000000" w:themeColor="text1"/>
-        </w:rPr>
-        <w:t>research, and</w:t>
-      </w:r>
-      <w:proofErr w:type="gramEnd"/>
-      <w:r>
-        <w:rPr>
-          <w:color w:val="000000" w:themeColor="text1"/>
-        </w:rPr>
-        <w:t xml:space="preserve"> thus has several ideals and values it strives to represent and uphold. These ideals don’t necessarily describe what the program </w:t>
+        <w:t xml:space="preserve">Our project exists in the context of academic plant biology research, and thus has several ideals and values it strives to represent and uphold. These ideals don’t necessarily describe what the program </w:t>
       </w:r>
       <w:r>
         <w:rPr>
@@ -10804,35 +10429,7 @@
         <w:rPr>
           <w:color w:val="000000" w:themeColor="text1"/>
         </w:rPr>
-        <w:t xml:space="preserve">The system shall look like a modern </w:t>
-      </w:r>
-      <w:proofErr w:type="gramStart"/>
-      <w:r>
-        <w:rPr>
-          <w:color w:val="000000" w:themeColor="text1"/>
-        </w:rPr>
-        <w:t>2020’s</w:t>
-      </w:r>
-      <w:proofErr w:type="gramEnd"/>
-      <w:r>
-        <w:rPr>
-          <w:color w:val="000000" w:themeColor="text1"/>
-        </w:rPr>
-        <w:t xml:space="preserve"> program. PyQt5’s baseline UI elements </w:t>
-      </w:r>
-      <w:proofErr w:type="gramStart"/>
-      <w:r>
-        <w:rPr>
-          <w:color w:val="000000" w:themeColor="text1"/>
-        </w:rPr>
-        <w:t>meets</w:t>
-      </w:r>
-      <w:proofErr w:type="gramEnd"/>
-      <w:r>
-        <w:rPr>
-          <w:color w:val="000000" w:themeColor="text1"/>
-        </w:rPr>
-        <w:t xml:space="preserve"> this standard</w:t>
+        <w:t>The system shall look like a modern 2020’s program. PyQt5’s baseline UI elements meets this standard</w:t>
       </w:r>
     </w:p>
     <w:p>
@@ -11178,21 +10775,7 @@
         <w:rPr>
           <w:color w:val="000000" w:themeColor="text1"/>
         </w:rPr>
-        <w:t xml:space="preserve">As a Lab Researcher, I need to calculate the ratio of bicarbonate to carbon dioxide so that I can </w:t>
-      </w:r>
-      <w:proofErr w:type="gramStart"/>
-      <w:r>
-        <w:rPr>
-          <w:color w:val="000000" w:themeColor="text1"/>
-        </w:rPr>
-        <w:t>log</w:t>
-      </w:r>
-      <w:proofErr w:type="gramEnd"/>
-      <w:r>
-        <w:rPr>
-          <w:color w:val="000000" w:themeColor="text1"/>
-        </w:rPr>
-        <w:t xml:space="preserve"> the given output.</w:t>
+        <w:t>As a Lab Researcher, I need to calculate the ratio of bicarbonate to carbon dioxide so that I can log the given output.</w:t>
       </w:r>
     </w:p>
     <w:p>
@@ -11478,21 +11061,7 @@
         <w:rPr>
           <w:color w:val="000000" w:themeColor="text1"/>
         </w:rPr>
-        <w:t xml:space="preserve">Given Instrument B (the second mass spectrometer) is outputting </w:t>
-      </w:r>
-      <w:proofErr w:type="gramStart"/>
-      <w:r>
-        <w:rPr>
-          <w:color w:val="000000" w:themeColor="text1"/>
-        </w:rPr>
-        <w:t>data, or</w:t>
-      </w:r>
-      <w:proofErr w:type="gramEnd"/>
-      <w:r>
-        <w:rPr>
-          <w:color w:val="000000" w:themeColor="text1"/>
-        </w:rPr>
-        <w:t xml:space="preserve"> has outputted data</w:t>
+        <w:t>Given Instrument B (the second mass spectrometer) is outputting data, or has outputted data</w:t>
       </w:r>
       <w:r>
         <w:br/>
@@ -11896,21 +11465,7 @@
         <w:rPr>
           <w:color w:val="000000" w:themeColor="text1"/>
         </w:rPr>
-        <w:t xml:space="preserve">Given Instrument B (the second mass spectrometer) is outputting data, or has </w:t>
-      </w:r>
-      <w:proofErr w:type="gramStart"/>
-      <w:r>
-        <w:rPr>
-          <w:color w:val="000000" w:themeColor="text1"/>
-        </w:rPr>
-        <w:t>outputted</w:t>
-      </w:r>
-      <w:proofErr w:type="gramEnd"/>
-      <w:r>
-        <w:rPr>
-          <w:color w:val="000000" w:themeColor="text1"/>
-        </w:rPr>
-        <w:t xml:space="preserve"> data</w:t>
+        <w:t>Given Instrument B (the second mass spectrometer) is outputting data, or has outputted data</w:t>
       </w:r>
       <w:r>
         <w:rPr>
@@ -13044,21 +12599,7 @@
         <w:rPr>
           <w:color w:val="000000" w:themeColor="text1"/>
         </w:rPr>
-        <w:t xml:space="preserve">The team has adopted </w:t>
-      </w:r>
-      <w:proofErr w:type="gramStart"/>
-      <w:r>
-        <w:rPr>
-          <w:color w:val="000000" w:themeColor="text1"/>
-        </w:rPr>
-        <w:t>a Pipe</w:t>
-      </w:r>
-      <w:proofErr w:type="gramEnd"/>
-      <w:r>
-        <w:rPr>
-          <w:color w:val="000000" w:themeColor="text1"/>
-        </w:rPr>
-        <w:t xml:space="preserve"> and Filter architecture for this design, which is well-suited for this system's data processing requirements. The system requires data to be read from a file, normalized, plotted, and then transformed. This process fits Pipe and Filter architecture well. This approach allows for clear separation of concerns, where data flows through a series of independent filters (or stages), each performing specific tasks such as reading, processing, and visualizing data. This modular design enhances flexibility, scalability, and maintainability, making it easier to integrate new features or modify existing ones without affecting the entire system. By leveraging this architecture, Team Linnaeus ensures a clean and efficient flow of data from input to output, supporting both current and future needs. </w:t>
+        <w:t xml:space="preserve">The team has adopted a Pipe and Filter architecture for this design, which is well-suited for this system's data processing requirements. The system requires data to be read from a file, normalized, plotted, and then transformed. This process fits Pipe and Filter architecture well. This approach allows for clear separation of concerns, where data flows through a series of independent filters (or stages), each performing specific tasks such as reading, processing, and visualizing data. This modular design enhances flexibility, scalability, and maintainability, making it easier to integrate new features or modify existing ones without affecting the entire system. By leveraging this architecture, Team Linnaeus ensures a clean and efficient flow of data from input to output, supporting both current and future needs. </w:t>
       </w:r>
     </w:p>
     <w:p>
@@ -13087,21 +12628,7 @@
           <w:color w:val="000000" w:themeColor="text1"/>
         </w:rPr>
         <w:lastRenderedPageBreak/>
-        <w:t xml:space="preserve">Data Processor then normalizes the raw data by applying a natural logarithmic transformation, preparing it for further steps. Once processed, the data is sent to the Graphing Engine, which updates the current graph by integrating the new data. The updated graph is then displayed in the UI for the user and sent to the Calculation Engine. The Calculation Engine performs further computations on the processed data, producing analytical results that are also displayed in the UI such as the </w:t>
-      </w:r>
-      <w:proofErr w:type="gramStart"/>
-      <w:r>
-        <w:rPr>
-          <w:color w:val="000000" w:themeColor="text1"/>
-        </w:rPr>
-        <w:t>mean</w:t>
-      </w:r>
-      <w:proofErr w:type="gramEnd"/>
-      <w:r>
-        <w:rPr>
-          <w:color w:val="000000" w:themeColor="text1"/>
-        </w:rPr>
-        <w:t xml:space="preserve"> of a selection of data. This flow of data, facilitated by the modular design, ensures efficiency, flexibility, and ease of maintenance.</w:t>
+        <w:t>Data Processor then normalizes the raw data by applying a natural logarithmic transformation, preparing it for further steps. Once processed, the data is sent to the Graphing Engine, which updates the current graph by integrating the new data. The updated graph is then displayed in the UI for the user and sent to the Calculation Engine. The Calculation Engine performs further computations on the processed data, producing analytical results that are also displayed in the UI such as the mean of a selection of data. This flow of data, facilitated by the modular design, ensures efficiency, flexibility, and ease of maintenance.</w:t>
       </w:r>
     </w:p>
     <w:p>
@@ -13656,15 +13183,7 @@
         <w:spacing w:before="240" w:after="240"/>
       </w:pPr>
       <w:r>
-        <w:t xml:space="preserve">The File Reader subsystem was designed with the need to efficiently handle multiple file inputs. The concept of parallel file reading was considered to improve performance when handling large datasets, but ultimately, a sequential approach was selected due to the relatively manageable file sizes. The File Reader ensures that each file is opened, its contents are read, and the data is collected into a format that can be easily passed to the Data Processor. Special considerations were made to handle potential file reading errors, such as missing or corrupted files. In such cases, </w:t>
-      </w:r>
-      <w:proofErr w:type="gramStart"/>
-      <w:r>
-        <w:t>error</w:t>
-      </w:r>
-      <w:proofErr w:type="gramEnd"/>
-      <w:r>
-        <w:t xml:space="preserve"> handling mechanisms trigger notifications to the user. The trade-off involved in this design was balancing robustness with simplicity, ensuring that file reading remains a lightweight process while effectively managing edge cases.</w:t>
+        <w:t>The File Reader subsystem was designed with the need to efficiently handle multiple file inputs. The concept of parallel file reading was considered to improve performance when handling large datasets, but ultimately, a sequential approach was selected due to the relatively manageable file sizes. The File Reader ensures that each file is opened, its contents are read, and the data is collected into a format that can be easily passed to the Data Processor. Special considerations were made to handle potential file reading errors, such as missing or corrupted files. In such cases, error handling mechanisms trigger notifications to the user. The trade-off involved in this design was balancing robustness with simplicity, ensuring that file reading remains a lightweight process while effectively managing edge cases.</w:t>
       </w:r>
     </w:p>
     <w:p>
@@ -13963,15 +13482,7 @@
     </w:p>
     <w:p>
       <w:r>
-        <w:t xml:space="preserve">The Data Processor subsystem is responsible for transforming raw data received from the File Reader into a format that is more suitable for further analysis. Its primary task is to normalize the data using </w:t>
-      </w:r>
-      <w:proofErr w:type="gramStart"/>
-      <w:r>
-        <w:t>the natural</w:t>
-      </w:r>
-      <w:proofErr w:type="gramEnd"/>
-      <w:r>
-        <w:t xml:space="preserve"> logarithmic transformation, making the data easier to process and visualize. Once the data is formatted and normalized, the Data Processor sends the processed data segment to the Graphing Engine, where the new data is added to the current graph. This subsystem ensures the integrity and usability of the data as it flows through the system.</w:t>
+        <w:t>The Data Processor subsystem is responsible for transforming raw data received from the File Reader into a format that is more suitable for further analysis. Its primary task is to normalize the data using the natural logarithmic transformation, making the data easier to process and visualize. Once the data is formatted and normalized, the Data Processor sends the processed data segment to the Graphing Engine, where the new data is added to the current graph. This subsystem ensures the integrity and usability of the data as it flows through the system.</w:t>
       </w:r>
     </w:p>
     <w:p>
@@ -13987,15 +13498,7 @@
         <w:spacing w:before="240" w:after="240"/>
       </w:pPr>
       <w:r>
-        <w:t xml:space="preserve">The main algorithm used by the Data Processor is the natural logarithmic transformation, which helps normalize the data. This technique was selected because it reduces variance in the data and handles large discrepancies in value magnitudes, making it more suitable for visual representation and computation. Alternative normalization methods, such as z-score normalization, were considered but ultimately not chosen, as the natural log method better aligned with the requirements of the data's structure and scale. Special considerations included handling cases where </w:t>
-      </w:r>
-      <w:proofErr w:type="gramStart"/>
-      <w:r>
-        <w:t>the raw</w:t>
-      </w:r>
-      <w:proofErr w:type="gramEnd"/>
-      <w:r>
-        <w:t xml:space="preserve"> data contains zero or negative values, as these would cause issues during the logarithmic transformation. Error handling mechanisms and data validation were incorporated to account for such anomalies, ensuring robust processing. The trade-off in this approach involved balancing data transformation speed and the complexity of handling edge cases.</w:t>
+        <w:t>The main algorithm used by the Data Processor is the natural logarithmic transformation, which helps normalize the data. This technique was selected because it reduces variance in the data and handles large discrepancies in value magnitudes, making it more suitable for visual representation and computation. Alternative normalization methods, such as z-score normalization, were considered but ultimately not chosen, as the natural log method better aligned with the requirements of the data's structure and scale. Special considerations included handling cases where the raw data contains zero or negative values, as these would cause issues during the logarithmic transformation. Error handling mechanisms and data validation were incorporated to account for such anomalies, ensuring robust processing. The trade-off in this approach involved balancing data transformation speed and the complexity of handling edge cases.</w:t>
       </w:r>
     </w:p>
     <w:p>
@@ -14145,15 +13648,7 @@
           </w:tcPr>
           <w:p>
             <w:r>
-              <w:t xml:space="preserve">This service receives the raw data from </w:t>
-            </w:r>
-            <w:proofErr w:type="gramStart"/>
-            <w:r>
-              <w:t>the File</w:t>
-            </w:r>
-            <w:proofErr w:type="gramEnd"/>
-            <w:r>
-              <w:t xml:space="preserve"> Reader, processes it by formatting and applying a natural logarithmic normalization, and then sends the processed data to the Graphing Engine for visualization. The input consists of the raw data from three different files, and the output is the normalized and formatted data ready for graphing.</w:t>
+              <w:t>This service receives the raw data from the File Reader, processes it by formatting and applying a natural logarithmic normalization, and then sends the processed data to the Graphing Engine for visualization. The input consists of the raw data from three different files, and the output is the normalized and formatted data ready for graphing.</w:t>
             </w:r>
           </w:p>
         </w:tc>
@@ -14467,15 +13962,7 @@
           </w:tcPr>
           <w:p>
             <w:r>
-              <w:t xml:space="preserve">This service receives </w:t>
-            </w:r>
-            <w:proofErr w:type="gramStart"/>
-            <w:r>
-              <w:t>the processed</w:t>
-            </w:r>
-            <w:proofErr w:type="gramEnd"/>
-            <w:r>
-              <w:t xml:space="preserve"> data from the Data Processor and updates the current graph displayed in the User Interface. The input is the normalized data, and the output is an updated visual graph reflecting the latest data. The service ensures that the graph is refreshed in real-time as new data is processed.</w:t>
+              <w:t>This service receives the processed data from the Data Processor and updates the current graph displayed in the User Interface. The input is the normalized data, and the output is an updated visual graph reflecting the latest data. The service ensures that the graph is refreshed in real-time as new data is processed.</w:t>
             </w:r>
           </w:p>
         </w:tc>
@@ -14624,15 +14111,7 @@
     </w:p>
     <w:p>
       <w:r>
-        <w:t xml:space="preserve">The Calculation Engine subsystem is responsible for performing various calculations on the data, including allowing the user to select a segment of data and calculating the </w:t>
-      </w:r>
-      <w:proofErr w:type="gramStart"/>
-      <w:r>
-        <w:t>mean</w:t>
-      </w:r>
-      <w:proofErr w:type="gramEnd"/>
-      <w:r>
-        <w:t xml:space="preserve"> of that segment. This subsystem plays a crucial role in providing numerical insights into the processed data, complementing the visual representation provided by the Graphing Engine.</w:t>
+        <w:t>The Calculation Engine subsystem is responsible for performing various calculations on the data, including allowing the user to select a segment of data and calculating the mean of that segment. This subsystem plays a crucial role in providing numerical insights into the processed data, complementing the visual representation provided by the Graphing Engine.</w:t>
       </w:r>
     </w:p>
     <w:p>
@@ -14648,15 +14127,7 @@
         <w:spacing w:before="240" w:after="240"/>
       </w:pPr>
       <w:r>
-        <w:t xml:space="preserve">The primary algorithm used by the Calculation Engine is the calculation of statistical measures such as the mean. The </w:t>
-      </w:r>
-      <w:proofErr w:type="gramStart"/>
-      <w:r>
-        <w:t>mean</w:t>
-      </w:r>
-      <w:proofErr w:type="gramEnd"/>
-      <w:r>
-        <w:t xml:space="preserve"> is calculated by summing the selected data points and dividing by the number of points. Several approaches were considered, including pre-calculating statistics for all data and storing them for quick access. However, the selected solution was to compute the required statistics on-demand based on the user’s selection. This minimizes resource consumption and ensures that calculations are based on the latest data segment selected by the user. </w:t>
+        <w:t xml:space="preserve">The primary algorithm used by the Calculation Engine is the calculation of statistical measures such as the mean. The mean is calculated by summing the selected data points and dividing by the number of points. Several approaches were considered, including pre-calculating statistics for all data and storing them for quick access. However, the selected solution was to compute the required statistics on-demand based on the user’s selection. This minimizes resource consumption and ensures that calculations are based on the latest data segment selected by the user. </w:t>
       </w:r>
     </w:p>
     <w:p>
@@ -14806,23 +14277,7 @@
           </w:tcPr>
           <w:p>
             <w:r>
-              <w:t xml:space="preserve">This service calculates the </w:t>
-            </w:r>
-            <w:proofErr w:type="gramStart"/>
-            <w:r>
-              <w:t>mean</w:t>
-            </w:r>
-            <w:proofErr w:type="gramEnd"/>
-            <w:r>
-              <w:t xml:space="preserve"> of the selected data segment. The input is the processed data for the user-selected segment, and the output is the mean value. The </w:t>
-            </w:r>
-            <w:proofErr w:type="gramStart"/>
-            <w:r>
-              <w:t>mean</w:t>
-            </w:r>
-            <w:proofErr w:type="gramEnd"/>
-            <w:r>
-              <w:t xml:space="preserve"> is displayed in the User Interface as part of the calculation results.</w:t>
+              <w:t>This service calculates the mean of the selected data segment. The input is the processed data for the user-selected segment, and the output is the mean value. The mean is displayed in the User Interface as part of the calculation results.</w:t>
             </w:r>
           </w:p>
         </w:tc>
@@ -15006,15 +14461,7 @@
         <w:t xml:space="preserve">and manages </w:t>
       </w:r>
       <w:r>
-        <w:t xml:space="preserve">data, both while it’s running, and when the data is stored for later. This overview will be a </w:t>
-      </w:r>
-      <w:proofErr w:type="gramStart"/>
-      <w:r>
-        <w:t>fairly technical</w:t>
-      </w:r>
-      <w:proofErr w:type="gramEnd"/>
-      <w:r>
-        <w:t xml:space="preserve"> overview, meant mostly for developers. Each subsection covers a different data structure used in the project.</w:t>
+        <w:t>data, both while it’s running, and when the data is stored for later. This overview will be a fairly technical overview, meant mostly for developers. Each subsection covers a different data structure used in the project.</w:t>
       </w:r>
       <w:r>
         <w:t xml:space="preserve"> The </w:t>
@@ -15143,23 +14590,7 @@
     </w:p>
     <w:p>
       <w:r>
-        <w:t xml:space="preserve">In modules 1-3, there are certain data points that can be pulled out from the </w:t>
-      </w:r>
-      <w:proofErr w:type="gramStart"/>
-      <w:r>
-        <w:t>graph, or</w:t>
-      </w:r>
-      <w:proofErr w:type="gramEnd"/>
-      <w:r>
-        <w:t xml:space="preserve"> otherwise calculated from the data. These can be saved </w:t>
-      </w:r>
-      <w:proofErr w:type="gramStart"/>
-      <w:r>
-        <w:t>into</w:t>
-      </w:r>
-      <w:proofErr w:type="gramEnd"/>
-      <w:r>
-        <w:t xml:space="preserve"> a table built into the UI. These logs are then stored directly in the </w:t>
+        <w:t xml:space="preserve">In modules 1-3, there are certain data points that can be pulled out from the graph, or otherwise calculated from the data. These can be saved into a table built into the UI. These logs are then stored directly in the </w:t>
       </w:r>
       <w:proofErr w:type="spellStart"/>
       <w:r>
@@ -15218,15 +14649,7 @@
       </w:r>
       <w:proofErr w:type="spellEnd"/>
       <w:r>
-        <w:t xml:space="preserve"> from the Pandas Python library to store data from Mass Spectrometer 2. This is very similar to a dictionary approach (subsection IV.3</w:t>
-      </w:r>
-      <w:proofErr w:type="gramStart"/>
-      <w:r>
-        <w:t>), but</w:t>
-      </w:r>
-      <w:proofErr w:type="gramEnd"/>
-      <w:r>
-        <w:t xml:space="preserve"> effectively replaces the need for unique keys with ordering and more importantly allows for the use of Pandas methods like </w:t>
+        <w:t xml:space="preserve"> from the Pandas Python library to store data from Mass Spectrometer 2. This is very similar to a dictionary approach (subsection IV.3), but effectively replaces the need for unique keys with ordering and more importantly allows for the use of Pandas methods like </w:t>
       </w:r>
       <w:proofErr w:type="spellStart"/>
       <w:r>
@@ -15257,15 +14680,7 @@
       </w:r>
       <w:proofErr w:type="spellEnd"/>
       <w:r>
-        <w:t xml:space="preserve"> (subsection IV.6) as CSV’s with ~8 rows each, for use in modules 1-3. Each row contains a time signature and isotope masses. These </w:t>
-      </w:r>
-      <w:proofErr w:type="gramStart"/>
-      <w:r>
-        <w:t>CSV’s</w:t>
-      </w:r>
-      <w:proofErr w:type="gramEnd"/>
-      <w:r>
-        <w:t xml:space="preserve"> are named with numbers in order of their time signatures.</w:t>
+        <w:t xml:space="preserve"> (subsection IV.6) as CSV’s with ~8 rows each, for use in modules 1-3. Each row contains a time signature and isotope masses. These CSV’s are named with numbers in order of their time signatures.</w:t>
       </w:r>
     </w:p>
     <w:p>
@@ -15329,15 +14744,7 @@
         <w:t xml:space="preserve"> instrument</w:t>
       </w:r>
       <w:r>
-        <w:t xml:space="preserve">. This portion of the interface corresponds with </w:t>
-      </w:r>
-      <w:proofErr w:type="gramStart"/>
-      <w:r>
-        <w:t>use</w:t>
-      </w:r>
-      <w:proofErr w:type="gramEnd"/>
-      <w:r>
-        <w:t xml:space="preserve"> case UC-4: Select Input Files.</w:t>
+        <w:t>. This portion of the interface corresponds with use case UC-4: Select Input Files.</w:t>
       </w:r>
     </w:p>
     <w:p>
@@ -15417,31 +14824,7 @@
         <w:t>,</w:t>
       </w:r>
       <w:r>
-        <w:t xml:space="preserve"> a slider is shown. This slider allows the user to adjust the speed at which data is plotted from 0.5x to 32x. This corresponds to </w:t>
-      </w:r>
-      <w:proofErr w:type="gramStart"/>
-      <w:r>
-        <w:t>use</w:t>
-      </w:r>
-      <w:proofErr w:type="gramEnd"/>
-      <w:r>
-        <w:t xml:space="preserve"> case UC-7: Change Plotting Speed. On the </w:t>
-      </w:r>
-      <w:proofErr w:type="gramStart"/>
-      <w:r>
-        <w:t>left</w:t>
-      </w:r>
-      <w:proofErr w:type="gramEnd"/>
-      <w:r>
-        <w:t xml:space="preserve"> of the slider is also a pause/resume button as well as a start button that allows the user to toggle the plotting of data. In addition to the primary graph, modules 1-3 have additional graphs for calculations derived from </w:t>
-      </w:r>
-      <w:proofErr w:type="gramStart"/>
-      <w:r>
-        <w:t>the primary</w:t>
-      </w:r>
-      <w:proofErr w:type="gramEnd"/>
-      <w:r>
-        <w:t xml:space="preserve"> data.</w:t>
+        <w:t xml:space="preserve"> a slider is shown. This slider allows the user to adjust the speed at which data is plotted from 0.5x to 32x. This corresponds to use case UC-7: Change Plotting Speed. On the left of the slider is also a pause/resume button as well as a start button that allows the user to toggle the plotting of data. In addition to the primary graph, modules 1-3 have additional graphs for calculations derived from the primary data.</w:t>
       </w:r>
     </w:p>
     <w:p>
@@ -15450,7 +14833,7 @@
           <w:noProof/>
         </w:rPr>
         <w:drawing>
-          <wp:inline distT="0" distB="0" distL="0" distR="0" wp14:anchorId="0FD19BFA" wp14:editId="10A4580F">
+          <wp:inline distT="0" distB="0" distL="0" distR="0" wp14:anchorId="0FD19BFA" wp14:editId="5707B847">
             <wp:extent cx="6562726" cy="1514475"/>
             <wp:effectExtent l="0" t="0" r="0" b="0"/>
             <wp:docPr id="74189487" name="Picture 74189487" descr="A screen shot of a graph&#10;&#10;Description automatically generated"/>
@@ -15497,15 +14880,7 @@
     </w:p>
     <w:p>
       <w:r>
-        <w:t xml:space="preserve">Using the leftmost button in Figure 3 that features two vertical lines, the user can toggle the visibility of “mean bars”. These vertical bars pictured in Figure 4 can be </w:t>
-      </w:r>
-      <w:proofErr w:type="gramStart"/>
-      <w:r>
-        <w:t>shifted</w:t>
-      </w:r>
-      <w:proofErr w:type="gramEnd"/>
-      <w:r>
-        <w:t xml:space="preserve"> left to right using the cursor to select a specific portion of data. This corresponds to the use case UC-8: Select Data Points.</w:t>
+        <w:t>Using the leftmost button in Figure 3 that features two vertical lines, the user can toggle the visibility of “mean bars”. These vertical bars pictured in Figure 4 can be shifted left to right using the cursor to select a specific portion of data. This corresponds to the use case UC-8: Select Data Points.</w:t>
       </w:r>
     </w:p>
     <w:p>
@@ -15574,15 +14949,7 @@
         <w:t>,</w:t>
       </w:r>
       <w:r>
-        <w:t xml:space="preserve"> the user will be able to use the “Get Mean” button to calculate the mean inside of the selected region. This corresponds to </w:t>
-      </w:r>
-      <w:proofErr w:type="gramStart"/>
-      <w:r>
-        <w:t>use</w:t>
-      </w:r>
-      <w:proofErr w:type="gramEnd"/>
-      <w:r>
-        <w:t xml:space="preserve"> case UC-9: Calculate Mean.</w:t>
+        <w:t xml:space="preserve"> the user will be able to use the “Get Mean” button to calculate the mean inside of the selected region. This corresponds to use case UC-9: Calculate Mean.</w:t>
       </w:r>
     </w:p>
     <w:p>
@@ -15642,16 +15009,11 @@
       <w:r>
         <w:t xml:space="preserve">In addition to allowing users to scale the graph using their scroll wheel, users </w:t>
       </w:r>
-      <w:proofErr w:type="gramStart"/>
       <w:r>
         <w:t>are</w:t>
       </w:r>
       <w:r>
-        <w:t xml:space="preserve"> able to</w:t>
-      </w:r>
-      <w:proofErr w:type="gramEnd"/>
-      <w:r>
-        <w:t xml:space="preserve"> achieve more precise scaling by left clicking the graph to open further adjustment options. As illustrated in Figure 6, users will be able to input the exact bounds of each axis, and the graph will adjust according to their selection.</w:t>
+        <w:t xml:space="preserve"> able to achieve more precise scaling by left clicking the graph to open further adjustment options. As illustrated in Figure 6, users will be able to input the exact bounds of each axis, and the graph will adjust according to their selection.</w:t>
       </w:r>
     </w:p>
     <w:p>
@@ -15731,15 +15093,7 @@
         <w:spacing w:line="240" w:lineRule="auto"/>
       </w:pPr>
       <w:r>
-        <w:t xml:space="preserve">This section provides an overview of the steps we take to test different elements of our project. This overview includes the overall flow, the unit tests for individual parts, and integration/system testing for combinations of different parts. The processes outlined are very particular to the context of our project; we’re very aware of our stakeholders and the integration plan that they prefer. Ultimately this section is intended to outline what we consider the ideal methods of testing, </w:t>
-      </w:r>
-      <w:proofErr w:type="gramStart"/>
-      <w:r>
-        <w:t>in order to</w:t>
-      </w:r>
-      <w:proofErr w:type="gramEnd"/>
-      <w:r>
-        <w:t xml:space="preserve"> keep development in line with those practices. </w:t>
+        <w:t xml:space="preserve">This section provides an overview of the steps we take to test different elements of our project. This overview includes the overall flow, the unit tests for individual parts, and integration/system testing for combinations of different parts. The processes outlined are very particular to the context of our project; we’re very aware of our stakeholders and the integration plan that they prefer. Ultimately this section is intended to outline what we consider the ideal methods of testing, in order to keep development in line with those practices. </w:t>
       </w:r>
       <w:bookmarkStart w:id="38" w:name="_2et92p0" w:colFirst="0" w:colLast="0"/>
       <w:bookmarkEnd w:id="38"/>
@@ -15806,23 +15160,7 @@
         </w:numPr>
       </w:pPr>
       <w:r>
-        <w:t xml:space="preserve">Build a representation of what acceptable results look like. This must consider our assumptions made in the previous step. For example, an Excel graph of </w:t>
-      </w:r>
-      <w:proofErr w:type="gramStart"/>
-      <w:r>
-        <w:t>a data</w:t>
-      </w:r>
-      <w:proofErr w:type="gramEnd"/>
-      <w:r>
-        <w:t xml:space="preserve"> acquisition: the </w:t>
-      </w:r>
-      <w:proofErr w:type="gramStart"/>
-      <w:r>
-        <w:t>particular data</w:t>
-      </w:r>
-      <w:proofErr w:type="gramEnd"/>
-      <w:r>
-        <w:t xml:space="preserve"> acquisition should be clarified in the previous step, with the Excel graph built off it in this step. This mockup(s) should either be included in the Testing Plan Document, or in the relevant module’s “Testing” folder with reference to it in the document.</w:t>
+        <w:t>Build a representation of what acceptable results look like. This must consider our assumptions made in the previous step. For example, an Excel graph of a data acquisition: the particular data acquisition should be clarified in the previous step, with the Excel graph built off it in this step. This mockup(s) should either be included in the Testing Plan Document, or in the relevant module’s “Testing” folder with reference to it in the document.</w:t>
       </w:r>
     </w:p>
     <w:p>
@@ -15846,15 +15184,7 @@
         </w:numPr>
       </w:pPr>
       <w:r>
-        <w:t xml:space="preserve">If the test(s) is unsuccessful, fix it if possible. If the test(s) is not successful by </w:t>
-      </w:r>
-      <w:proofErr w:type="gramStart"/>
-      <w:r>
-        <w:t>next</w:t>
-      </w:r>
-      <w:proofErr w:type="gramEnd"/>
-      <w:r>
-        <w:t xml:space="preserve"> standup meeting, prepare a short explanation or document explaining the issue.</w:t>
+        <w:t>If the test(s) is unsuccessful, fix it if possible. If the test(s) is not successful by next standup meeting, prepare a short explanation or document explaining the issue.</w:t>
       </w:r>
     </w:p>
     <w:p>
@@ -16074,21 +15404,7 @@
         <w:rPr>
           <w:color w:val="000000" w:themeColor="text1"/>
         </w:rPr>
-        <w:t xml:space="preserve">System testing will be conducted to ensure that the mass spectrometer interface system operates as a cohesive unit, meeting all specified requirements. This phase will involve executing a series of planned tests to validate both functional and non-functional aspects of the </w:t>
-      </w:r>
-      <w:proofErr w:type="gramStart"/>
-      <w:r>
-        <w:rPr>
-          <w:color w:val="000000" w:themeColor="text1"/>
-        </w:rPr>
-        <w:t>system as a whole</w:t>
-      </w:r>
-      <w:proofErr w:type="gramEnd"/>
-      <w:r>
-        <w:rPr>
-          <w:color w:val="000000" w:themeColor="text1"/>
-        </w:rPr>
-        <w:t>.</w:t>
+        <w:t>System testing will be conducted to ensure that the mass spectrometer interface system operates as a cohesive unit, meeting all specified requirements. This phase will involve executing a series of planned tests to validate both functional and non-functional aspects of the system as a whole.</w:t>
       </w:r>
     </w:p>
     <w:p>
@@ -16176,13 +15492,8 @@
       <w:bookmarkStart w:id="47" w:name="_lnxbz9"/>
       <w:bookmarkStart w:id="48" w:name="_Toc192935038"/>
       <w:bookmarkEnd w:id="47"/>
-      <w:proofErr w:type="gramStart"/>
-      <w:r>
-        <w:t>Environment</w:t>
-      </w:r>
-      <w:proofErr w:type="gramEnd"/>
-      <w:r>
-        <w:t xml:space="preserve"> Requirements</w:t>
+      <w:r>
+        <w:t>Environment Requirements</w:t>
       </w:r>
       <w:bookmarkEnd w:id="48"/>
     </w:p>
@@ -16261,7 +15572,6 @@
         <w:t xml:space="preserve"> framework for semi-automated unit and integration testing. Mocking tools, like </w:t>
       </w:r>
       <w:proofErr w:type="spellStart"/>
-      <w:proofErr w:type="gramStart"/>
       <w:r>
         <w:rPr>
           <w:color w:val="000000" w:themeColor="text1"/>
@@ -16269,7 +15579,6 @@
         <w:t>unittest.mock</w:t>
       </w:r>
       <w:proofErr w:type="spellEnd"/>
-      <w:proofErr w:type="gramEnd"/>
       <w:r>
         <w:rPr>
           <w:color w:val="000000" w:themeColor="text1"/>
@@ -16307,21 +15616,7 @@
         <w:rPr>
           <w:color w:val="000000" w:themeColor="text1"/>
         </w:rPr>
-        <w:t xml:space="preserve">Module 4 has extra special requirements for its extra specific use case. The module </w:t>
-      </w:r>
-      <w:proofErr w:type="gramStart"/>
-      <w:r>
-        <w:rPr>
-          <w:color w:val="000000" w:themeColor="text1"/>
-        </w:rPr>
-        <w:t>takes in</w:t>
-      </w:r>
-      <w:proofErr w:type="gramEnd"/>
-      <w:r>
-        <w:rPr>
-          <w:color w:val="000000" w:themeColor="text1"/>
-        </w:rPr>
-        <w:t xml:space="preserve"> data from a Mass Spectrometer through an EZ-Tap serial-to-</w:t>
+        <w:t>Module 4 has extra special requirements for its extra specific use case. The module takes in data from a Mass Spectrometer through an EZ-Tap serial-to-</w:t>
       </w:r>
       <w:proofErr w:type="spellStart"/>
       <w:r>
@@ -16335,21 +15630,7 @@
         <w:rPr>
           <w:color w:val="000000" w:themeColor="text1"/>
         </w:rPr>
-        <w:t xml:space="preserve"> listener device. Both the Mass Spectrometer and the EZ-Tap are assumed for the testing and usage of module 4. </w:t>
-      </w:r>
-      <w:proofErr w:type="gramStart"/>
-      <w:r>
-        <w:rPr>
-          <w:color w:val="000000" w:themeColor="text1"/>
-        </w:rPr>
-        <w:t>In order to</w:t>
-      </w:r>
-      <w:proofErr w:type="gramEnd"/>
-      <w:r>
-        <w:rPr>
-          <w:color w:val="000000" w:themeColor="text1"/>
-        </w:rPr>
-        <w:t xml:space="preserve"> ensure these conditions, we use remote-access to test on the computer that has the EZ-Tap plugged into it.</w:t>
+        <w:t xml:space="preserve"> listener device. Both the Mass Spectrometer and the EZ-Tap are assumed for the testing and usage of module 4. In order to ensure these conditions, we use remote-access to test on the computer that has the EZ-Tap plugged into it.</w:t>
       </w:r>
       <w:r>
         <w:rPr>
@@ -16572,15 +15853,7 @@
         <w:t>.</w:t>
       </w:r>
       <w:r>
-        <w:t xml:space="preserve"> </w:t>
-      </w:r>
-      <w:proofErr w:type="gramStart"/>
-      <w:r>
-        <w:t>Both of these</w:t>
-      </w:r>
-      <w:proofErr w:type="gramEnd"/>
-      <w:r>
-        <w:t xml:space="preserve"> implementations are featured in Figure VI.2.</w:t>
+        <w:t xml:space="preserve"> Both of these implementations are featured in Figure VI.2.</w:t>
       </w:r>
     </w:p>
     <w:p>
@@ -17012,13 +16285,8 @@
       <w:r>
         <w:t xml:space="preserve">tested </w:t>
       </w:r>
-      <w:proofErr w:type="gramStart"/>
-      <w:r>
-        <w:t>with the exception of</w:t>
-      </w:r>
-      <w:proofErr w:type="gramEnd"/>
-      <w:r>
-        <w:t xml:space="preserve"> modifications to the mean table</w:t>
+      <w:r>
+        <w:t>with the exception of modifications to the mean table</w:t>
       </w:r>
       <w:r>
         <w:t xml:space="preserve"> and consecutive dataset plotting</w:t>
@@ -17193,15 +16461,7 @@
         <w:t>the team’s sprint 2 demo video.</w:t>
       </w:r>
       <w:r>
-        <w:t xml:space="preserve"> The team’s mentor, Parteek Kumar, advised that the prototype be put into production </w:t>
-      </w:r>
-      <w:proofErr w:type="gramStart"/>
-      <w:r>
-        <w:t>in order to</w:t>
-      </w:r>
-      <w:proofErr w:type="gramEnd"/>
-      <w:r>
-        <w:t xml:space="preserve"> ensure that </w:t>
+        <w:t xml:space="preserve"> The team’s mentor, Parteek Kumar, advised that the prototype be put into production in order to ensure that </w:t>
       </w:r>
       <w:r>
         <w:t>the prototype works as expected and lab researchers are familiar with how to use it.</w:t>
@@ -17230,64 +16490,63 @@
     </w:p>
     <w:p>
       <w:pPr>
-        <w:spacing w:after="0" w:line="240" w:lineRule="auto"/>
-        <w:rPr>
-          <w:color w:val="000000" w:themeColor="text1"/>
-        </w:rPr>
-      </w:pPr>
-      <w:r>
-        <w:rPr>
-          <w:color w:val="000000" w:themeColor="text1"/>
-        </w:rPr>
-        <w:t xml:space="preserve">The Cousins Lab’s relationship with WSU places it in a position to enlist Computer Science students to work on this codebase each year as part of their capstone. We see this in the project’s history, having two teams as previous maintainers. The sponsor liaison, Dr. Cousins, has voiced an intention to have software created for many of the instruments in the lab. With these considerations, we should make our software compatible with different machines if possible and make it maintainable and extendable by software engineers with the skill and education level of a college senior. </w:t>
-      </w:r>
-    </w:p>
-    <w:p>
-      <w:pPr>
-        <w:spacing w:after="0" w:line="240" w:lineRule="auto"/>
-        <w:rPr>
-          <w:color w:val="000000" w:themeColor="text1"/>
-        </w:rPr>
-      </w:pPr>
-    </w:p>
-    <w:p>
-      <w:pPr>
-        <w:spacing w:after="0" w:line="240" w:lineRule="auto"/>
-        <w:rPr>
-          <w:color w:val="000000" w:themeColor="text1"/>
-        </w:rPr>
-      </w:pPr>
-      <w:r>
-        <w:rPr>
-          <w:color w:val="000000" w:themeColor="text1"/>
-        </w:rPr>
-        <w:t xml:space="preserve">We can see what this looks like from the issues and opportunities presented by previous teams. For instance, the modules written from the lab’s primary Mass </w:t>
-      </w:r>
-      <w:proofErr w:type="gramStart"/>
-      <w:r>
-        <w:rPr>
-          <w:color w:val="000000" w:themeColor="text1"/>
-        </w:rPr>
-        <w:t>Spectrometer,</w:t>
-      </w:r>
-      <w:proofErr w:type="gramEnd"/>
-      <w:r>
-        <w:rPr>
-          <w:color w:val="000000" w:themeColor="text1"/>
-        </w:rPr>
-        <w:t xml:space="preserve"> may be usable for the second one, provided we write software to reformat its data stream. In another case, some of the existing code lacks</w:t>
-      </w:r>
-      <w:r>
-        <w:rPr>
-          <w:color w:val="000000" w:themeColor="text1"/>
-        </w:rPr>
-        <w:t>/lacked</w:t>
-      </w:r>
-      <w:r>
-        <w:rPr>
-          <w:color w:val="000000" w:themeColor="text1"/>
-        </w:rPr>
-        <w:t xml:space="preserve"> basic files to enable maintenance, like a requirements.txt for relevant Python libraries or the context files for executable creation.</w:t>
+        <w:pStyle w:val="Heading2"/>
+      </w:pPr>
+      <w:r>
+        <w:t>Limitations</w:t>
+      </w:r>
+      <w:r>
+        <w:t xml:space="preserve"> and Recommendations</w:t>
+      </w:r>
+    </w:p>
+    <w:p>
+      <w:r>
+        <w:t xml:space="preserve">The </w:t>
+      </w:r>
+      <w:r>
+        <w:t xml:space="preserve">primary limitations of this project are in the domain of performance. </w:t>
+      </w:r>
+      <w:r>
+        <w:t xml:space="preserve">The most significant place where this stands out is when Modules 1 and 2 are used to </w:t>
+      </w:r>
+      <w:r>
+        <w:t xml:space="preserve">take in data from Mass Spectrometer 2. When this is done, it makes use of an integrated version of Module 4. </w:t>
+      </w:r>
+      <w:r>
+        <w:t>The combined performance delays of Modules 1/2 and Module 4 make for significant delays in information display at times.</w:t>
+      </w:r>
+    </w:p>
+    <w:p>
+      <w:r>
+        <w:t>Another limitation is the data intake speed when using Mass Spectrometer 2. In this regard, we are limited by the USB connection</w:t>
+      </w:r>
+      <w:r>
+        <w:t>’s relatively low bitrate</w:t>
+      </w:r>
+      <w:r>
+        <w:t xml:space="preserve">. We recommend further development look into the </w:t>
+      </w:r>
+      <w:r>
+        <w:t>possibility of a direct serial connection.</w:t>
+      </w:r>
+    </w:p>
+    <w:p>
+      <w:pPr>
+        <w:pStyle w:val="Heading2"/>
+      </w:pPr>
+      <w:r>
+        <w:t>Future Work</w:t>
+      </w:r>
+    </w:p>
+    <w:p>
+      <w:r>
+        <w:t xml:space="preserve">The clear next step in this project is to create a module for combining the data streams of 3 other instruments in the lab. </w:t>
+      </w:r>
+      <w:r>
+        <w:t xml:space="preserve">Our client has expressed interest in this additional module for a while now. This </w:t>
+      </w:r>
+      <w:r>
+        <w:t xml:space="preserve">module would involve collating these data streams and displaying them, much like modules 1-3. It would need to synchronize the data as well. </w:t>
       </w:r>
     </w:p>
     <w:sectPr>

</xml_diff>

<commit_message>
Fixed Numbering Spacing in Project Report
This was the issue where the sub-section titles would be really far away from their numbers
</commit_message>
<xml_diff>
--- a/documentation/PrototypeReport.docx
+++ b/documentation/PrototypeReport.docx
@@ -2415,8 +2415,8 @@
         <w:t>Introduction</w:t>
       </w:r>
       <w:bookmarkStart w:id="3" w:name="_wztmj38ovixg"/>
+      <w:bookmarkEnd w:id="2"/>
       <w:bookmarkEnd w:id="3"/>
-      <w:bookmarkEnd w:id="2"/>
     </w:p>
     <w:p>
       <w:r>
@@ -2515,7 +2515,15 @@
     </w:p>
     <w:p>
       <w:r>
-        <w:t>Module 4 addresses a critical need for compatibility with additional instruments. By converting raw data from a second mass spectrometer into a format that Modules 1–3 can process, this module ensures that data streams from multiple devices can seamlessly integrate into the lab's workflow. This enhancement not only improves interoperability but also future-proofs the software for the addition of new instruments.</w:t>
+        <w:t xml:space="preserve">Module 4 addresses a critical need for compatibility with additional instruments. By converting raw data from a second mass spectrometer into a format that Modules 1–3 can process, this module ensures that data streams from multiple devices can seamlessly integrate into the lab's workflow. This enhancement not only improves interoperability but also </w:t>
+      </w:r>
+      <w:proofErr w:type="gramStart"/>
+      <w:r>
+        <w:t>future-proofs</w:t>
+      </w:r>
+      <w:proofErr w:type="gramEnd"/>
+      <w:r>
+        <w:t xml:space="preserve"> the software for the addition of new instruments.</w:t>
       </w:r>
     </w:p>
     <w:p>
@@ -2590,7 +2598,15 @@
         <w:t xml:space="preserve">Erik Holtrop is a dedicated computer science and mathematics student at Washington State </w:t>
       </w:r>
       <w:r>
-        <w:t xml:space="preserve">University, where he is set to graduate in 2025. His academic journey has honed his skills in software engineering, algorithms, and mathematical computing. Erik’s technical expertise includes Python, C/C++, C#, SQL, and Haskell, along with experience in </w:t>
+        <w:t xml:space="preserve">University, where he is set to graduate in 2025. His academic </w:t>
+      </w:r>
+      <w:proofErr w:type="gramStart"/>
+      <w:r>
+        <w:t>journey</w:t>
+      </w:r>
+      <w:proofErr w:type="gramEnd"/>
+      <w:r>
+        <w:t xml:space="preserve"> has honed his skills in software engineering, algorithms, and mathematical computing. Erik’s technical expertise includes Python, C/C++, C#, SQL, and Haskell, along with experience in </w:t>
       </w:r>
       <w:r>
         <w:t xml:space="preserve">Python </w:t>
@@ -2729,11 +2745,19 @@
         </w:rPr>
         <w:t xml:space="preserve">volumes of </w:t>
       </w:r>
-      <w:r>
-        <w:rPr>
-          <w:color w:val="000000" w:themeColor="text1"/>
-        </w:rPr>
-        <w:t>gasses, enabling us to see the flow of carbon dioxide and oxygen, and even different isotopes</w:t>
+      <w:proofErr w:type="gramStart"/>
+      <w:r>
+        <w:rPr>
+          <w:color w:val="000000" w:themeColor="text1"/>
+        </w:rPr>
+        <w:t>gasses</w:t>
+      </w:r>
+      <w:proofErr w:type="gramEnd"/>
+      <w:r>
+        <w:rPr>
+          <w:color w:val="000000" w:themeColor="text1"/>
+        </w:rPr>
+        <w:t>, enabling us to see the flow of carbon dioxide and oxygen, and even different isotopes</w:t>
       </w:r>
       <w:r>
         <w:rPr>
@@ -2753,7 +2777,63 @@
         <w:rPr>
           <w:color w:val="000000" w:themeColor="text1"/>
         </w:rPr>
-        <w:t>The Cousins Photosynthesis Lab in the School of Biological Sciences at Washington State University uses one of these mass spectrometers. These instruments are complicated devices, requiring complex calculations for calibration. The lab uses proprietary software from the mass spectrometer’s manufacturer, but that software outputs massive amounts of data over the course of a multi-hour lab, most of which isn’t needed. This problem has been partially solved with the creation of a Python desktop application, but this application is not perfect. Our task is to improve this application. This application currently faces small bugs, and only works for one instrument. The application is also in process of a UI upgrade. There’s also a few non-spectrometer instruments in the lab that are provide similar data, that would be easier to use if their data-streams were combined.</w:t>
+        <w:t xml:space="preserve">The Cousins Photosynthesis Lab in the School of Biological Sciences at Washington State University uses one of these mass spectrometers. These instruments are complicated devices, requiring complex calculations for calibration. The lab uses proprietary software from the mass spectrometer’s manufacturer, but that software outputs massive amounts of data over the course of a multi-hour lab, most of which isn’t needed. This problem has been partially solved with the creation of a Python desktop application, but this application is not perfect. Our task is to improve this application. This application currently faces small </w:t>
+      </w:r>
+      <w:proofErr w:type="gramStart"/>
+      <w:r>
+        <w:rPr>
+          <w:color w:val="000000" w:themeColor="text1"/>
+        </w:rPr>
+        <w:t>bugs, and</w:t>
+      </w:r>
+      <w:proofErr w:type="gramEnd"/>
+      <w:r>
+        <w:rPr>
+          <w:color w:val="000000" w:themeColor="text1"/>
+        </w:rPr>
+        <w:t xml:space="preserve"> only works for one instrument. The application is also in </w:t>
+      </w:r>
+      <w:proofErr w:type="gramStart"/>
+      <w:r>
+        <w:rPr>
+          <w:color w:val="000000" w:themeColor="text1"/>
+        </w:rPr>
+        <w:t>process</w:t>
+      </w:r>
+      <w:proofErr w:type="gramEnd"/>
+      <w:r>
+        <w:rPr>
+          <w:color w:val="000000" w:themeColor="text1"/>
+        </w:rPr>
+        <w:t xml:space="preserve"> of a UI upgrade. </w:t>
+      </w:r>
+      <w:proofErr w:type="gramStart"/>
+      <w:r>
+        <w:rPr>
+          <w:color w:val="000000" w:themeColor="text1"/>
+        </w:rPr>
+        <w:t>There’s</w:t>
+      </w:r>
+      <w:proofErr w:type="gramEnd"/>
+      <w:r>
+        <w:rPr>
+          <w:color w:val="000000" w:themeColor="text1"/>
+        </w:rPr>
+        <w:t xml:space="preserve"> also a few non-spectrometer instruments in the lab </w:t>
+      </w:r>
+      <w:proofErr w:type="gramStart"/>
+      <w:r>
+        <w:rPr>
+          <w:color w:val="000000" w:themeColor="text1"/>
+        </w:rPr>
+        <w:t>that are</w:t>
+      </w:r>
+      <w:proofErr w:type="gramEnd"/>
+      <w:r>
+        <w:rPr>
+          <w:color w:val="000000" w:themeColor="text1"/>
+        </w:rPr>
+        <w:t xml:space="preserve"> provide similar data, that would be easier to use if their data-streams were combined.</w:t>
       </w:r>
     </w:p>
     <w:p>
@@ -2817,12 +2897,28 @@
         <w:t xml:space="preserve">library </w:t>
       </w:r>
       <w:r>
-        <w:t xml:space="preserve">for a robust graphical user interface. The ultimate goal is to create a tool that not only supports current research needs but also lays the foundation for future projects in plant biology and environmental science. </w:t>
-      </w:r>
-    </w:p>
-    <w:p>
-      <w:r>
-        <w:t>This project builds on prior capstone efforts, enhancing unfinished modules and introducing new functionalities such as multi-instrument data integration. By combining cutting-edge data analysis with practical usability, the Mass Spectrometer Interface will empower researchers to make meaningful contributions to the fields of photosynthesis and respiration research.</w:t>
+        <w:t xml:space="preserve">for a robust graphical user interface. The </w:t>
+      </w:r>
+      <w:proofErr w:type="gramStart"/>
+      <w:r>
+        <w:t>ultimate goal</w:t>
+      </w:r>
+      <w:proofErr w:type="gramEnd"/>
+      <w:r>
+        <w:t xml:space="preserve"> is to create a tool that not only supports current research needs but also lays the foundation for future projects in plant biology and environmental science. </w:t>
+      </w:r>
+    </w:p>
+    <w:p>
+      <w:r>
+        <w:t xml:space="preserve">This project </w:t>
+      </w:r>
+      <w:proofErr w:type="gramStart"/>
+      <w:r>
+        <w:t>builds on</w:t>
+      </w:r>
+      <w:proofErr w:type="gramEnd"/>
+      <w:r>
+        <w:t xml:space="preserve"> prior capstone efforts, enhancing unfinished modules and introducing new functionalities such as multi-instrument data integration. By combining cutting-edge data analysis with practical usability, the Mass Spectrometer Interface will empower researchers to make meaningful contributions to the fields of photosynthesis and respiration research.</w:t>
       </w:r>
     </w:p>
     <w:p>
@@ -3270,8 +3366,13 @@
               </w:numPr>
               <w:spacing w:line="276" w:lineRule="auto"/>
             </w:pPr>
-            <w:r>
-              <w:t>Selects calculate Bicarbonate/CO2 button.</w:t>
+            <w:proofErr w:type="gramStart"/>
+            <w:r>
+              <w:t>Selects</w:t>
+            </w:r>
+            <w:proofErr w:type="gramEnd"/>
+            <w:r>
+              <w:t xml:space="preserve"> calculate Bicarbonate/CO2 button.</w:t>
             </w:r>
           </w:p>
           <w:p>
@@ -3579,8 +3680,13 @@
             <w:pPr>
               <w:spacing w:after="200" w:line="276" w:lineRule="auto"/>
             </w:pPr>
-            <w:r>
-              <w:t>File path to data folder has been selected.</w:t>
+            <w:proofErr w:type="gramStart"/>
+            <w:r>
+              <w:t>File</w:t>
+            </w:r>
+            <w:proofErr w:type="gramEnd"/>
+            <w:r>
+              <w:t xml:space="preserve"> path to data folder has been selected.</w:t>
             </w:r>
           </w:p>
         </w:tc>
@@ -3781,8 +3887,13 @@
               </w:numPr>
               <w:spacing w:line="276" w:lineRule="auto"/>
             </w:pPr>
-            <w:r>
-              <w:t>User is prompted to select new file path.</w:t>
+            <w:proofErr w:type="gramStart"/>
+            <w:r>
+              <w:t>User is</w:t>
+            </w:r>
+            <w:proofErr w:type="gramEnd"/>
+            <w:r>
+              <w:t xml:space="preserve"> prompted to select new file path.</w:t>
             </w:r>
           </w:p>
         </w:tc>
@@ -4021,8 +4132,13 @@
             <w:pPr>
               <w:spacing w:after="200" w:line="276" w:lineRule="auto"/>
             </w:pPr>
-            <w:r>
-              <w:t>File path to data folder has been selected. File path to output folder has also been selected.</w:t>
+            <w:proofErr w:type="gramStart"/>
+            <w:r>
+              <w:t>File</w:t>
+            </w:r>
+            <w:proofErr w:type="gramEnd"/>
+            <w:r>
+              <w:t xml:space="preserve"> path to data folder has been selected. File path to output folder has also been selected.</w:t>
             </w:r>
           </w:p>
         </w:tc>
@@ -4252,7 +4368,15 @@
               <w:spacing w:line="276" w:lineRule="auto"/>
             </w:pPr>
             <w:r>
-              <w:t>Error message is displayed.</w:t>
+              <w:t xml:space="preserve">Error </w:t>
+            </w:r>
+            <w:proofErr w:type="gramStart"/>
+            <w:r>
+              <w:t>message is</w:t>
+            </w:r>
+            <w:proofErr w:type="gramEnd"/>
+            <w:r>
+              <w:t xml:space="preserve"> displayed.</w:t>
             </w:r>
           </w:p>
           <w:p>
@@ -4264,8 +4388,13 @@
               </w:numPr>
               <w:spacing w:line="276" w:lineRule="auto"/>
             </w:pPr>
-            <w:r>
-              <w:t>User may select a new input file.</w:t>
+            <w:proofErr w:type="gramStart"/>
+            <w:r>
+              <w:t>User</w:t>
+            </w:r>
+            <w:proofErr w:type="gramEnd"/>
+            <w:r>
+              <w:t xml:space="preserve"> may select a new input file.</w:t>
             </w:r>
           </w:p>
         </w:tc>
@@ -4544,11 +4673,19 @@
                 <w:color w:val="000000" w:themeColor="text1"/>
               </w:rPr>
             </w:pPr>
-            <w:r>
-              <w:rPr>
-                <w:color w:val="000000" w:themeColor="text1"/>
-              </w:rPr>
-              <w:t>File path has been set. Confirmation message is displayed.</w:t>
+            <w:proofErr w:type="gramStart"/>
+            <w:r>
+              <w:rPr>
+                <w:color w:val="000000" w:themeColor="text1"/>
+              </w:rPr>
+              <w:t>File</w:t>
+            </w:r>
+            <w:proofErr w:type="gramEnd"/>
+            <w:r>
+              <w:rPr>
+                <w:color w:val="000000" w:themeColor="text1"/>
+              </w:rPr>
+              <w:t xml:space="preserve"> path has been set. Confirmation message is displayed.</w:t>
             </w:r>
           </w:p>
         </w:tc>
@@ -4672,8 +4809,13 @@
               </w:numPr>
               <w:spacing w:line="276" w:lineRule="auto"/>
             </w:pPr>
-            <w:r>
-              <w:t>Invalid input file is encountered.</w:t>
+            <w:proofErr w:type="gramStart"/>
+            <w:r>
+              <w:t>Invalid</w:t>
+            </w:r>
+            <w:proofErr w:type="gramEnd"/>
+            <w:r>
+              <w:t xml:space="preserve"> input file is encountered.</w:t>
             </w:r>
           </w:p>
           <w:p>
@@ -4686,7 +4828,15 @@
               <w:spacing w:line="276" w:lineRule="auto"/>
             </w:pPr>
             <w:r>
-              <w:t>Error message is displayed.</w:t>
+              <w:t xml:space="preserve">Error </w:t>
+            </w:r>
+            <w:proofErr w:type="gramStart"/>
+            <w:r>
+              <w:t>message is</w:t>
+            </w:r>
+            <w:proofErr w:type="gramEnd"/>
+            <w:r>
+              <w:t xml:space="preserve"> displayed.</w:t>
             </w:r>
           </w:p>
           <w:p>
@@ -4698,8 +4848,13 @@
               </w:numPr>
               <w:spacing w:line="276" w:lineRule="auto"/>
             </w:pPr>
-            <w:r>
-              <w:t>User may select a new input file.</w:t>
+            <w:proofErr w:type="gramStart"/>
+            <w:r>
+              <w:t>User</w:t>
+            </w:r>
+            <w:proofErr w:type="gramEnd"/>
+            <w:r>
+              <w:t xml:space="preserve"> may select a new input file.</w:t>
             </w:r>
           </w:p>
         </w:tc>
@@ -4930,8 +5085,13 @@
             <w:pPr>
               <w:spacing w:after="200" w:line="276" w:lineRule="auto"/>
             </w:pPr>
-            <w:r>
-              <w:t>Input file has been selected. Plotting has been started.</w:t>
+            <w:proofErr w:type="gramStart"/>
+            <w:r>
+              <w:t>Input</w:t>
+            </w:r>
+            <w:proofErr w:type="gramEnd"/>
+            <w:r>
+              <w:t xml:space="preserve"> file has been selected. Plotting has been started.</w:t>
             </w:r>
           </w:p>
         </w:tc>
@@ -4982,7 +5142,35 @@
               <w:rPr>
                 <w:color w:val="000000" w:themeColor="text1"/>
               </w:rPr>
-              <w:t>Graphs are filled by plotted data. User is notified that end of data source has been reached.</w:t>
+              <w:t xml:space="preserve">Graphs are filled </w:t>
+            </w:r>
+            <w:proofErr w:type="gramStart"/>
+            <w:r>
+              <w:rPr>
+                <w:color w:val="000000" w:themeColor="text1"/>
+              </w:rPr>
+              <w:t>by</w:t>
+            </w:r>
+            <w:proofErr w:type="gramEnd"/>
+            <w:r>
+              <w:rPr>
+                <w:color w:val="000000" w:themeColor="text1"/>
+              </w:rPr>
+              <w:t xml:space="preserve"> plotted data. User is notified that </w:t>
+            </w:r>
+            <w:proofErr w:type="gramStart"/>
+            <w:r>
+              <w:rPr>
+                <w:color w:val="000000" w:themeColor="text1"/>
+              </w:rPr>
+              <w:t>end</w:t>
+            </w:r>
+            <w:proofErr w:type="gramEnd"/>
+            <w:r>
+              <w:rPr>
+                <w:color w:val="000000" w:themeColor="text1"/>
+              </w:rPr>
+              <w:t xml:space="preserve"> of data source has been reached.</w:t>
             </w:r>
           </w:p>
         </w:tc>
@@ -5095,7 +5283,21 @@
               <w:rPr>
                 <w:color w:val="000000" w:themeColor="text1"/>
               </w:rPr>
-              <w:t>User is notified that end of data source has been reached.</w:t>
+              <w:t xml:space="preserve">User is notified that </w:t>
+            </w:r>
+            <w:proofErr w:type="gramStart"/>
+            <w:r>
+              <w:rPr>
+                <w:color w:val="000000" w:themeColor="text1"/>
+              </w:rPr>
+              <w:t>end</w:t>
+            </w:r>
+            <w:proofErr w:type="gramEnd"/>
+            <w:r>
+              <w:rPr>
+                <w:color w:val="000000" w:themeColor="text1"/>
+              </w:rPr>
+              <w:t xml:space="preserve"> of data source has been reached.</w:t>
             </w:r>
           </w:p>
         </w:tc>
@@ -5144,8 +5346,13 @@
               </w:numPr>
               <w:spacing w:line="276" w:lineRule="auto"/>
             </w:pPr>
-            <w:r>
-              <w:t>Invalid input file is encountered.</w:t>
+            <w:proofErr w:type="gramStart"/>
+            <w:r>
+              <w:t>Invalid</w:t>
+            </w:r>
+            <w:proofErr w:type="gramEnd"/>
+            <w:r>
+              <w:t xml:space="preserve"> input file is encountered.</w:t>
             </w:r>
           </w:p>
           <w:p>
@@ -5158,7 +5365,15 @@
               <w:spacing w:line="276" w:lineRule="auto"/>
             </w:pPr>
             <w:r>
-              <w:t>Error message is displayed.</w:t>
+              <w:t xml:space="preserve">Error </w:t>
+            </w:r>
+            <w:proofErr w:type="gramStart"/>
+            <w:r>
+              <w:t>message is</w:t>
+            </w:r>
+            <w:proofErr w:type="gramEnd"/>
+            <w:r>
+              <w:t xml:space="preserve"> displayed.</w:t>
             </w:r>
           </w:p>
           <w:p>
@@ -5170,8 +5385,13 @@
               </w:numPr>
               <w:spacing w:line="276" w:lineRule="auto"/>
             </w:pPr>
-            <w:r>
-              <w:t>User may try plotting again.</w:t>
+            <w:proofErr w:type="gramStart"/>
+            <w:r>
+              <w:t>User</w:t>
+            </w:r>
+            <w:proofErr w:type="gramEnd"/>
+            <w:r>
+              <w:t xml:space="preserve"> may try plotting again.</w:t>
             </w:r>
           </w:p>
         </w:tc>
@@ -5612,7 +5832,15 @@
               <w:spacing w:line="276" w:lineRule="auto"/>
             </w:pPr>
             <w:r>
-              <w:t>Zooming is limited by maximum size.</w:t>
+              <w:t xml:space="preserve">Zooming is limited </w:t>
+            </w:r>
+            <w:proofErr w:type="gramStart"/>
+            <w:r>
+              <w:t>by</w:t>
+            </w:r>
+            <w:proofErr w:type="gramEnd"/>
+            <w:r>
+              <w:t xml:space="preserve"> maximum size.</w:t>
             </w:r>
           </w:p>
         </w:tc>
@@ -5844,7 +6072,23 @@
               <w:spacing w:after="200" w:line="276" w:lineRule="auto"/>
             </w:pPr>
             <w:r>
-              <w:t>Input file has been selected and data stream has not run out</w:t>
+              <w:t xml:space="preserve">Input </w:t>
+            </w:r>
+            <w:proofErr w:type="gramStart"/>
+            <w:r>
+              <w:t>file has</w:t>
+            </w:r>
+            <w:proofErr w:type="gramEnd"/>
+            <w:r>
+              <w:t xml:space="preserve"> been </w:t>
+            </w:r>
+            <w:proofErr w:type="gramStart"/>
+            <w:r>
+              <w:t>selected</w:t>
+            </w:r>
+            <w:proofErr w:type="gramEnd"/>
+            <w:r>
+              <w:t xml:space="preserve"> and data stream has not run out</w:t>
             </w:r>
           </w:p>
         </w:tc>
@@ -5891,11 +6135,19 @@
                 <w:color w:val="000000" w:themeColor="text1"/>
               </w:rPr>
             </w:pPr>
-            <w:r>
-              <w:rPr>
-                <w:color w:val="000000" w:themeColor="text1"/>
-              </w:rPr>
-              <w:t>Speed at which data is plotted is changed.</w:t>
+            <w:proofErr w:type="gramStart"/>
+            <w:r>
+              <w:rPr>
+                <w:color w:val="000000" w:themeColor="text1"/>
+              </w:rPr>
+              <w:t>Speed</w:t>
+            </w:r>
+            <w:proofErr w:type="gramEnd"/>
+            <w:r>
+              <w:rPr>
+                <w:color w:val="000000" w:themeColor="text1"/>
+              </w:rPr>
+              <w:t xml:space="preserve"> at which data is plotted is changed.</w:t>
             </w:r>
           </w:p>
         </w:tc>
@@ -6004,11 +6256,19 @@
                 <w:color w:val="000000" w:themeColor="text1"/>
               </w:rPr>
             </w:pPr>
-            <w:r>
-              <w:rPr>
-                <w:color w:val="000000" w:themeColor="text1"/>
-              </w:rPr>
-              <w:t>Speed at which data is plotted to graph changes appropriately.</w:t>
+            <w:proofErr w:type="gramStart"/>
+            <w:r>
+              <w:rPr>
+                <w:color w:val="000000" w:themeColor="text1"/>
+              </w:rPr>
+              <w:t>Speed</w:t>
+            </w:r>
+            <w:proofErr w:type="gramEnd"/>
+            <w:r>
+              <w:rPr>
+                <w:color w:val="000000" w:themeColor="text1"/>
+              </w:rPr>
+              <w:t xml:space="preserve"> at which data is plotted to graph changes appropriately.</w:t>
             </w:r>
           </w:p>
         </w:tc>
@@ -6070,8 +6330,13 @@
               </w:numPr>
               <w:spacing w:line="276" w:lineRule="auto"/>
             </w:pPr>
-            <w:r>
-              <w:t>User is notified and must start over plotting.</w:t>
+            <w:proofErr w:type="gramStart"/>
+            <w:r>
+              <w:t>User is</w:t>
+            </w:r>
+            <w:proofErr w:type="gramEnd"/>
+            <w:r>
+              <w:t xml:space="preserve"> notified and must start over plotting.</w:t>
             </w:r>
           </w:p>
         </w:tc>
@@ -6303,7 +6568,23 @@
               <w:spacing w:after="200" w:line="276" w:lineRule="auto"/>
             </w:pPr>
             <w:r>
-              <w:t>Input file has been selected and data has been plotted to graph.</w:t>
+              <w:t xml:space="preserve">Input </w:t>
+            </w:r>
+            <w:proofErr w:type="gramStart"/>
+            <w:r>
+              <w:t>file has</w:t>
+            </w:r>
+            <w:proofErr w:type="gramEnd"/>
+            <w:r>
+              <w:t xml:space="preserve"> been </w:t>
+            </w:r>
+            <w:proofErr w:type="gramStart"/>
+            <w:r>
+              <w:t>selected</w:t>
+            </w:r>
+            <w:proofErr w:type="gramEnd"/>
+            <w:r>
+              <w:t xml:space="preserve"> and data has been plotted to graph.</w:t>
             </w:r>
           </w:p>
         </w:tc>
@@ -6750,7 +7031,15 @@
               <w:spacing w:after="200" w:line="276" w:lineRule="auto"/>
             </w:pPr>
             <w:r>
-              <w:t>Input file has been selected and data has been plotted to graph. Mean bars have been selected and adjusted to the desired location.</w:t>
+              <w:t xml:space="preserve">Input file has been </w:t>
+            </w:r>
+            <w:proofErr w:type="gramStart"/>
+            <w:r>
+              <w:t>selected</w:t>
+            </w:r>
+            <w:proofErr w:type="gramEnd"/>
+            <w:r>
+              <w:t xml:space="preserve"> and data has been plotted to graph. Mean bars have been selected and adjusted to the desired location.</w:t>
             </w:r>
           </w:p>
         </w:tc>
@@ -6891,11 +7180,19 @@
                 <w:color w:val="000000" w:themeColor="text1"/>
               </w:rPr>
             </w:pPr>
-            <w:r>
-              <w:rPr>
-                <w:color w:val="000000" w:themeColor="text1"/>
-              </w:rPr>
-              <w:t>Selects Mean Bar option.</w:t>
+            <w:proofErr w:type="gramStart"/>
+            <w:r>
+              <w:rPr>
+                <w:color w:val="000000" w:themeColor="text1"/>
+              </w:rPr>
+              <w:t>Selects</w:t>
+            </w:r>
+            <w:proofErr w:type="gramEnd"/>
+            <w:r>
+              <w:rPr>
+                <w:color w:val="000000" w:themeColor="text1"/>
+              </w:rPr>
+              <w:t xml:space="preserve"> Mean Bar option.</w:t>
             </w:r>
           </w:p>
           <w:p>
@@ -7002,7 +7299,15 @@
               <w:spacing w:line="276" w:lineRule="auto"/>
             </w:pPr>
             <w:r>
-              <w:t>If empty data segment is selected, user is prompted to select a new segment.</w:t>
+              <w:t xml:space="preserve">If </w:t>
+            </w:r>
+            <w:proofErr w:type="gramStart"/>
+            <w:r>
+              <w:t>empty</w:t>
+            </w:r>
+            <w:proofErr w:type="gramEnd"/>
+            <w:r>
+              <w:t xml:space="preserve"> data segment is selected, user is prompted to select a new segment.</w:t>
             </w:r>
           </w:p>
         </w:tc>
@@ -7316,7 +7621,21 @@
               <w:rPr>
                 <w:color w:val="000000" w:themeColor="text1"/>
               </w:rPr>
-              <w:t>A folder is created containing the data from the spool file in the format of modules 1-3</w:t>
+              <w:t xml:space="preserve">A folder is created containing </w:t>
+            </w:r>
+            <w:proofErr w:type="gramStart"/>
+            <w:r>
+              <w:rPr>
+                <w:color w:val="000000" w:themeColor="text1"/>
+              </w:rPr>
+              <w:t>the data</w:t>
+            </w:r>
+            <w:proofErr w:type="gramEnd"/>
+            <w:r>
+              <w:rPr>
+                <w:color w:val="000000" w:themeColor="text1"/>
+              </w:rPr>
+              <w:t xml:space="preserve"> from the spool file in the format of modules 1-3</w:t>
             </w:r>
           </w:p>
         </w:tc>
@@ -7810,7 +8129,35 @@
               <w:rPr>
                 <w:color w:val="000000" w:themeColor="text1"/>
               </w:rPr>
-              <w:t>The system must visually present mean bars in the center of the graph window. These vertical bars must be movable by the user so that a segment of data can be selected to calculate the mean for.</w:t>
+              <w:t xml:space="preserve">The system must visually present </w:t>
+            </w:r>
+            <w:proofErr w:type="gramStart"/>
+            <w:r>
+              <w:rPr>
+                <w:color w:val="000000" w:themeColor="text1"/>
+              </w:rPr>
+              <w:t>mean</w:t>
+            </w:r>
+            <w:proofErr w:type="gramEnd"/>
+            <w:r>
+              <w:rPr>
+                <w:color w:val="000000" w:themeColor="text1"/>
+              </w:rPr>
+              <w:t xml:space="preserve"> bars in the center of the graph window. These vertical bars must be movable by the user so that a segment of data can be selected to calculate the </w:t>
+            </w:r>
+            <w:proofErr w:type="gramStart"/>
+            <w:r>
+              <w:rPr>
+                <w:color w:val="000000" w:themeColor="text1"/>
+              </w:rPr>
+              <w:t>mean</w:t>
+            </w:r>
+            <w:proofErr w:type="gramEnd"/>
+            <w:r>
+              <w:rPr>
+                <w:color w:val="000000" w:themeColor="text1"/>
+              </w:rPr>
+              <w:t xml:space="preserve"> for.</w:t>
             </w:r>
           </w:p>
         </w:tc>
@@ -9169,7 +9516,21 @@
               <w:rPr>
                 <w:color w:val="000000" w:themeColor="text1"/>
               </w:rPr>
-              <w:t xml:space="preserve"> graph of the application. The user should be able to move the bars to encapsulate a desired segment of data from which the mean can be calculated.</w:t>
+              <w:t xml:space="preserve"> graph of the application. The user should be able to move the bars to encapsulate a desired segment of data from which the </w:t>
+            </w:r>
+            <w:proofErr w:type="gramStart"/>
+            <w:r>
+              <w:rPr>
+                <w:color w:val="000000" w:themeColor="text1"/>
+              </w:rPr>
+              <w:t>mean</w:t>
+            </w:r>
+            <w:proofErr w:type="gramEnd"/>
+            <w:r>
+              <w:rPr>
+                <w:color w:val="000000" w:themeColor="text1"/>
+              </w:rPr>
+              <w:t xml:space="preserve"> can be calculated.</w:t>
             </w:r>
             <w:r>
               <w:rPr>
@@ -10364,7 +10725,21 @@
         <w:rPr>
           <w:color w:val="000000" w:themeColor="text1"/>
         </w:rPr>
-        <w:t xml:space="preserve">Our project exists in the context of academic plant biology research, and thus has several ideals and values it strives to represent and uphold. These ideals don’t necessarily describe what the program </w:t>
+        <w:t xml:space="preserve">Our project exists in the context of academic plant biology </w:t>
+      </w:r>
+      <w:proofErr w:type="gramStart"/>
+      <w:r>
+        <w:rPr>
+          <w:color w:val="000000" w:themeColor="text1"/>
+        </w:rPr>
+        <w:t>research, and</w:t>
+      </w:r>
+      <w:proofErr w:type="gramEnd"/>
+      <w:r>
+        <w:rPr>
+          <w:color w:val="000000" w:themeColor="text1"/>
+        </w:rPr>
+        <w:t xml:space="preserve"> thus has several ideals and values it strives to represent and uphold. These ideals don’t necessarily describe what the program </w:t>
       </w:r>
       <w:r>
         <w:rPr>
@@ -10429,7 +10804,35 @@
         <w:rPr>
           <w:color w:val="000000" w:themeColor="text1"/>
         </w:rPr>
-        <w:t>The system shall look like a modern 2020’s program. PyQt5’s baseline UI elements meets this standard</w:t>
+        <w:t xml:space="preserve">The system shall look like a modern </w:t>
+      </w:r>
+      <w:proofErr w:type="gramStart"/>
+      <w:r>
+        <w:rPr>
+          <w:color w:val="000000" w:themeColor="text1"/>
+        </w:rPr>
+        <w:t>2020’s</w:t>
+      </w:r>
+      <w:proofErr w:type="gramEnd"/>
+      <w:r>
+        <w:rPr>
+          <w:color w:val="000000" w:themeColor="text1"/>
+        </w:rPr>
+        <w:t xml:space="preserve"> program. PyQt5’s baseline UI elements </w:t>
+      </w:r>
+      <w:proofErr w:type="gramStart"/>
+      <w:r>
+        <w:rPr>
+          <w:color w:val="000000" w:themeColor="text1"/>
+        </w:rPr>
+        <w:t>meets</w:t>
+      </w:r>
+      <w:proofErr w:type="gramEnd"/>
+      <w:r>
+        <w:rPr>
+          <w:color w:val="000000" w:themeColor="text1"/>
+        </w:rPr>
+        <w:t xml:space="preserve"> this standard</w:t>
       </w:r>
     </w:p>
     <w:p>
@@ -10775,7 +11178,21 @@
         <w:rPr>
           <w:color w:val="000000" w:themeColor="text1"/>
         </w:rPr>
-        <w:t>As a Lab Researcher, I need to calculate the ratio of bicarbonate to carbon dioxide so that I can log the given output.</w:t>
+        <w:t xml:space="preserve">As a Lab Researcher, I need to calculate the ratio of bicarbonate to carbon dioxide so that I can </w:t>
+      </w:r>
+      <w:proofErr w:type="gramStart"/>
+      <w:r>
+        <w:rPr>
+          <w:color w:val="000000" w:themeColor="text1"/>
+        </w:rPr>
+        <w:t>log</w:t>
+      </w:r>
+      <w:proofErr w:type="gramEnd"/>
+      <w:r>
+        <w:rPr>
+          <w:color w:val="000000" w:themeColor="text1"/>
+        </w:rPr>
+        <w:t xml:space="preserve"> the given output.</w:t>
       </w:r>
     </w:p>
     <w:p>
@@ -11061,7 +11478,21 @@
         <w:rPr>
           <w:color w:val="000000" w:themeColor="text1"/>
         </w:rPr>
-        <w:t>Given Instrument B (the second mass spectrometer) is outputting data, or has outputted data</w:t>
+        <w:t xml:space="preserve">Given Instrument B (the second mass spectrometer) is outputting </w:t>
+      </w:r>
+      <w:proofErr w:type="gramStart"/>
+      <w:r>
+        <w:rPr>
+          <w:color w:val="000000" w:themeColor="text1"/>
+        </w:rPr>
+        <w:t>data, or</w:t>
+      </w:r>
+      <w:proofErr w:type="gramEnd"/>
+      <w:r>
+        <w:rPr>
+          <w:color w:val="000000" w:themeColor="text1"/>
+        </w:rPr>
+        <w:t xml:space="preserve"> has outputted data</w:t>
       </w:r>
       <w:r>
         <w:br/>
@@ -11465,7 +11896,21 @@
         <w:rPr>
           <w:color w:val="000000" w:themeColor="text1"/>
         </w:rPr>
-        <w:t>Given Instrument B (the second mass spectrometer) is outputting data, or has outputted data</w:t>
+        <w:t xml:space="preserve">Given Instrument B (the second mass spectrometer) is outputting data, or has </w:t>
+      </w:r>
+      <w:proofErr w:type="gramStart"/>
+      <w:r>
+        <w:rPr>
+          <w:color w:val="000000" w:themeColor="text1"/>
+        </w:rPr>
+        <w:t>outputted</w:t>
+      </w:r>
+      <w:proofErr w:type="gramEnd"/>
+      <w:r>
+        <w:rPr>
+          <w:color w:val="000000" w:themeColor="text1"/>
+        </w:rPr>
+        <w:t xml:space="preserve"> data</w:t>
       </w:r>
       <w:r>
         <w:rPr>
@@ -12599,7 +13044,21 @@
         <w:rPr>
           <w:color w:val="000000" w:themeColor="text1"/>
         </w:rPr>
-        <w:t xml:space="preserve">The team has adopted a Pipe and Filter architecture for this design, which is well-suited for this system's data processing requirements. The system requires data to be read from a file, normalized, plotted, and then transformed. This process fits Pipe and Filter architecture well. This approach allows for clear separation of concerns, where data flows through a series of independent filters (or stages), each performing specific tasks such as reading, processing, and visualizing data. This modular design enhances flexibility, scalability, and maintainability, making it easier to integrate new features or modify existing ones without affecting the entire system. By leveraging this architecture, Team Linnaeus ensures a clean and efficient flow of data from input to output, supporting both current and future needs. </w:t>
+        <w:t xml:space="preserve">The team has adopted </w:t>
+      </w:r>
+      <w:proofErr w:type="gramStart"/>
+      <w:r>
+        <w:rPr>
+          <w:color w:val="000000" w:themeColor="text1"/>
+        </w:rPr>
+        <w:t>a Pipe</w:t>
+      </w:r>
+      <w:proofErr w:type="gramEnd"/>
+      <w:r>
+        <w:rPr>
+          <w:color w:val="000000" w:themeColor="text1"/>
+        </w:rPr>
+        <w:t xml:space="preserve"> and Filter architecture for this design, which is well-suited for this system's data processing requirements. The system requires data to be read from a file, normalized, plotted, and then transformed. This process fits Pipe and Filter architecture well. This approach allows for clear separation of concerns, where data flows through a series of independent filters (or stages), each performing specific tasks such as reading, processing, and visualizing data. This modular design enhances flexibility, scalability, and maintainability, making it easier to integrate new features or modify existing ones without affecting the entire system. By leveraging this architecture, Team Linnaeus ensures a clean and efficient flow of data from input to output, supporting both current and future needs. </w:t>
       </w:r>
     </w:p>
     <w:p>
@@ -12628,7 +13087,21 @@
           <w:color w:val="000000" w:themeColor="text1"/>
         </w:rPr>
         <w:lastRenderedPageBreak/>
-        <w:t>Data Processor then normalizes the raw data by applying a natural logarithmic transformation, preparing it for further steps. Once processed, the data is sent to the Graphing Engine, which updates the current graph by integrating the new data. The updated graph is then displayed in the UI for the user and sent to the Calculation Engine. The Calculation Engine performs further computations on the processed data, producing analytical results that are also displayed in the UI such as the mean of a selection of data. This flow of data, facilitated by the modular design, ensures efficiency, flexibility, and ease of maintenance.</w:t>
+        <w:t xml:space="preserve">Data Processor then normalizes the raw data by applying a natural logarithmic transformation, preparing it for further steps. Once processed, the data is sent to the Graphing Engine, which updates the current graph by integrating the new data. The updated graph is then displayed in the UI for the user and sent to the Calculation Engine. The Calculation Engine performs further computations on the processed data, producing analytical results that are also displayed in the UI such as the </w:t>
+      </w:r>
+      <w:proofErr w:type="gramStart"/>
+      <w:r>
+        <w:rPr>
+          <w:color w:val="000000" w:themeColor="text1"/>
+        </w:rPr>
+        <w:t>mean</w:t>
+      </w:r>
+      <w:proofErr w:type="gramEnd"/>
+      <w:r>
+        <w:rPr>
+          <w:color w:val="000000" w:themeColor="text1"/>
+        </w:rPr>
+        <w:t xml:space="preserve"> of a selection of data. This flow of data, facilitated by the modular design, ensures efficiency, flexibility, and ease of maintenance.</w:t>
       </w:r>
     </w:p>
     <w:p>
@@ -13183,7 +13656,15 @@
         <w:spacing w:before="240" w:after="240"/>
       </w:pPr>
       <w:r>
-        <w:t>The File Reader subsystem was designed with the need to efficiently handle multiple file inputs. The concept of parallel file reading was considered to improve performance when handling large datasets, but ultimately, a sequential approach was selected due to the relatively manageable file sizes. The File Reader ensures that each file is opened, its contents are read, and the data is collected into a format that can be easily passed to the Data Processor. Special considerations were made to handle potential file reading errors, such as missing or corrupted files. In such cases, error handling mechanisms trigger notifications to the user. The trade-off involved in this design was balancing robustness with simplicity, ensuring that file reading remains a lightweight process while effectively managing edge cases.</w:t>
+        <w:t xml:space="preserve">The File Reader subsystem was designed with the need to efficiently handle multiple file inputs. The concept of parallel file reading was considered to improve performance when handling large datasets, but ultimately, a sequential approach was selected due to the relatively manageable file sizes. The File Reader ensures that each file is opened, its contents are read, and the data is collected into a format that can be easily passed to the Data Processor. Special considerations were made to handle potential file reading errors, such as missing or corrupted files. In such cases, </w:t>
+      </w:r>
+      <w:proofErr w:type="gramStart"/>
+      <w:r>
+        <w:t>error</w:t>
+      </w:r>
+      <w:proofErr w:type="gramEnd"/>
+      <w:r>
+        <w:t xml:space="preserve"> handling mechanisms trigger notifications to the user. The trade-off involved in this design was balancing robustness with simplicity, ensuring that file reading remains a lightweight process while effectively managing edge cases.</w:t>
       </w:r>
     </w:p>
     <w:p>
@@ -13482,7 +13963,15 @@
     </w:p>
     <w:p>
       <w:r>
-        <w:t>The Data Processor subsystem is responsible for transforming raw data received from the File Reader into a format that is more suitable for further analysis. Its primary task is to normalize the data using the natural logarithmic transformation, making the data easier to process and visualize. Once the data is formatted and normalized, the Data Processor sends the processed data segment to the Graphing Engine, where the new data is added to the current graph. This subsystem ensures the integrity and usability of the data as it flows through the system.</w:t>
+        <w:t xml:space="preserve">The Data Processor subsystem is responsible for transforming raw data received from the File Reader into a format that is more suitable for further analysis. Its primary task is to normalize the data using </w:t>
+      </w:r>
+      <w:proofErr w:type="gramStart"/>
+      <w:r>
+        <w:t>the natural</w:t>
+      </w:r>
+      <w:proofErr w:type="gramEnd"/>
+      <w:r>
+        <w:t xml:space="preserve"> logarithmic transformation, making the data easier to process and visualize. Once the data is formatted and normalized, the Data Processor sends the processed data segment to the Graphing Engine, where the new data is added to the current graph. This subsystem ensures the integrity and usability of the data as it flows through the system.</w:t>
       </w:r>
     </w:p>
     <w:p>
@@ -13498,7 +13987,15 @@
         <w:spacing w:before="240" w:after="240"/>
       </w:pPr>
       <w:r>
-        <w:t>The main algorithm used by the Data Processor is the natural logarithmic transformation, which helps normalize the data. This technique was selected because it reduces variance in the data and handles large discrepancies in value magnitudes, making it more suitable for visual representation and computation. Alternative normalization methods, such as z-score normalization, were considered but ultimately not chosen, as the natural log method better aligned with the requirements of the data's structure and scale. Special considerations included handling cases where the raw data contains zero or negative values, as these would cause issues during the logarithmic transformation. Error handling mechanisms and data validation were incorporated to account for such anomalies, ensuring robust processing. The trade-off in this approach involved balancing data transformation speed and the complexity of handling edge cases.</w:t>
+        <w:t xml:space="preserve">The main algorithm used by the Data Processor is the natural logarithmic transformation, which helps normalize the data. This technique was selected because it reduces variance in the data and handles large discrepancies in value magnitudes, making it more suitable for visual representation and computation. Alternative normalization methods, such as z-score normalization, were considered but ultimately not chosen, as the natural log method better aligned with the requirements of the data's structure and scale. Special considerations included handling cases where </w:t>
+      </w:r>
+      <w:proofErr w:type="gramStart"/>
+      <w:r>
+        <w:t>the raw</w:t>
+      </w:r>
+      <w:proofErr w:type="gramEnd"/>
+      <w:r>
+        <w:t xml:space="preserve"> data contains zero or negative values, as these would cause issues during the logarithmic transformation. Error handling mechanisms and data validation were incorporated to account for such anomalies, ensuring robust processing. The trade-off in this approach involved balancing data transformation speed and the complexity of handling edge cases.</w:t>
       </w:r>
     </w:p>
     <w:p>
@@ -13648,7 +14145,15 @@
           </w:tcPr>
           <w:p>
             <w:r>
-              <w:t>This service receives the raw data from the File Reader, processes it by formatting and applying a natural logarithmic normalization, and then sends the processed data to the Graphing Engine for visualization. The input consists of the raw data from three different files, and the output is the normalized and formatted data ready for graphing.</w:t>
+              <w:t xml:space="preserve">This service receives the raw data from </w:t>
+            </w:r>
+            <w:proofErr w:type="gramStart"/>
+            <w:r>
+              <w:t>the File</w:t>
+            </w:r>
+            <w:proofErr w:type="gramEnd"/>
+            <w:r>
+              <w:t xml:space="preserve"> Reader, processes it by formatting and applying a natural logarithmic normalization, and then sends the processed data to the Graphing Engine for visualization. The input consists of the raw data from three different files, and the output is the normalized and formatted data ready for graphing.</w:t>
             </w:r>
           </w:p>
         </w:tc>
@@ -13962,7 +14467,15 @@
           </w:tcPr>
           <w:p>
             <w:r>
-              <w:t>This service receives the processed data from the Data Processor and updates the current graph displayed in the User Interface. The input is the normalized data, and the output is an updated visual graph reflecting the latest data. The service ensures that the graph is refreshed in real-time as new data is processed.</w:t>
+              <w:t xml:space="preserve">This service receives </w:t>
+            </w:r>
+            <w:proofErr w:type="gramStart"/>
+            <w:r>
+              <w:t>the processed</w:t>
+            </w:r>
+            <w:proofErr w:type="gramEnd"/>
+            <w:r>
+              <w:t xml:space="preserve"> data from the Data Processor and updates the current graph displayed in the User Interface. The input is the normalized data, and the output is an updated visual graph reflecting the latest data. The service ensures that the graph is refreshed in real-time as new data is processed.</w:t>
             </w:r>
           </w:p>
         </w:tc>
@@ -14111,7 +14624,15 @@
     </w:p>
     <w:p>
       <w:r>
-        <w:t>The Calculation Engine subsystem is responsible for performing various calculations on the data, including allowing the user to select a segment of data and calculating the mean of that segment. This subsystem plays a crucial role in providing numerical insights into the processed data, complementing the visual representation provided by the Graphing Engine.</w:t>
+        <w:t xml:space="preserve">The Calculation Engine subsystem is responsible for performing various calculations on the data, including allowing the user to select a segment of data and calculating the </w:t>
+      </w:r>
+      <w:proofErr w:type="gramStart"/>
+      <w:r>
+        <w:t>mean</w:t>
+      </w:r>
+      <w:proofErr w:type="gramEnd"/>
+      <w:r>
+        <w:t xml:space="preserve"> of that segment. This subsystem plays a crucial role in providing numerical insights into the processed data, complementing the visual representation provided by the Graphing Engine.</w:t>
       </w:r>
     </w:p>
     <w:p>
@@ -14127,7 +14648,15 @@
         <w:spacing w:before="240" w:after="240"/>
       </w:pPr>
       <w:r>
-        <w:t xml:space="preserve">The primary algorithm used by the Calculation Engine is the calculation of statistical measures such as the mean. The mean is calculated by summing the selected data points and dividing by the number of points. Several approaches were considered, including pre-calculating statistics for all data and storing them for quick access. However, the selected solution was to compute the required statistics on-demand based on the user’s selection. This minimizes resource consumption and ensures that calculations are based on the latest data segment selected by the user. </w:t>
+        <w:t xml:space="preserve">The primary algorithm used by the Calculation Engine is the calculation of statistical measures such as the mean. The </w:t>
+      </w:r>
+      <w:proofErr w:type="gramStart"/>
+      <w:r>
+        <w:t>mean</w:t>
+      </w:r>
+      <w:proofErr w:type="gramEnd"/>
+      <w:r>
+        <w:t xml:space="preserve"> is calculated by summing the selected data points and dividing by the number of points. Several approaches were considered, including pre-calculating statistics for all data and storing them for quick access. However, the selected solution was to compute the required statistics on-demand based on the user’s selection. This minimizes resource consumption and ensures that calculations are based on the latest data segment selected by the user. </w:t>
       </w:r>
     </w:p>
     <w:p>
@@ -14277,7 +14806,23 @@
           </w:tcPr>
           <w:p>
             <w:r>
-              <w:t>This service calculates the mean of the selected data segment. The input is the processed data for the user-selected segment, and the output is the mean value. The mean is displayed in the User Interface as part of the calculation results.</w:t>
+              <w:t xml:space="preserve">This service calculates the </w:t>
+            </w:r>
+            <w:proofErr w:type="gramStart"/>
+            <w:r>
+              <w:t>mean</w:t>
+            </w:r>
+            <w:proofErr w:type="gramEnd"/>
+            <w:r>
+              <w:t xml:space="preserve"> of the selected data segment. The input is the processed data for the user-selected segment, and the output is the mean value. The </w:t>
+            </w:r>
+            <w:proofErr w:type="gramStart"/>
+            <w:r>
+              <w:t>mean</w:t>
+            </w:r>
+            <w:proofErr w:type="gramEnd"/>
+            <w:r>
+              <w:t xml:space="preserve"> is displayed in the User Interface as part of the calculation results.</w:t>
             </w:r>
           </w:p>
         </w:tc>
@@ -14461,7 +15006,15 @@
         <w:t xml:space="preserve">and manages </w:t>
       </w:r>
       <w:r>
-        <w:t>data, both while it’s running, and when the data is stored for later. This overview will be a fairly technical overview, meant mostly for developers. Each subsection covers a different data structure used in the project.</w:t>
+        <w:t xml:space="preserve">data, both while it’s running, and when the data is stored for later. This overview will be a </w:t>
+      </w:r>
+      <w:proofErr w:type="gramStart"/>
+      <w:r>
+        <w:t>fairly technical</w:t>
+      </w:r>
+      <w:proofErr w:type="gramEnd"/>
+      <w:r>
+        <w:t xml:space="preserve"> overview, meant mostly for developers. Each subsection covers a different data structure used in the project.</w:t>
       </w:r>
       <w:r>
         <w:t xml:space="preserve"> The </w:t>
@@ -14590,7 +15143,23 @@
     </w:p>
     <w:p>
       <w:r>
-        <w:t xml:space="preserve">In modules 1-3, there are certain data points that can be pulled out from the graph, or otherwise calculated from the data. These can be saved into a table built into the UI. These logs are then stored directly in the </w:t>
+        <w:t xml:space="preserve">In modules 1-3, there are certain data points that can be pulled out from the </w:t>
+      </w:r>
+      <w:proofErr w:type="gramStart"/>
+      <w:r>
+        <w:t>graph, or</w:t>
+      </w:r>
+      <w:proofErr w:type="gramEnd"/>
+      <w:r>
+        <w:t xml:space="preserve"> otherwise calculated from the data. These can be saved </w:t>
+      </w:r>
+      <w:proofErr w:type="gramStart"/>
+      <w:r>
+        <w:t>into</w:t>
+      </w:r>
+      <w:proofErr w:type="gramEnd"/>
+      <w:r>
+        <w:t xml:space="preserve"> a table built into the UI. These logs are then stored directly in the </w:t>
       </w:r>
       <w:proofErr w:type="spellStart"/>
       <w:r>
@@ -14649,7 +15218,15 @@
       </w:r>
       <w:proofErr w:type="spellEnd"/>
       <w:r>
-        <w:t xml:space="preserve"> from the Pandas Python library to store data from Mass Spectrometer 2. This is very similar to a dictionary approach (subsection IV.3), but effectively replaces the need for unique keys with ordering and more importantly allows for the use of Pandas methods like </w:t>
+        <w:t xml:space="preserve"> from the Pandas Python library to store data from Mass Spectrometer 2. This is very similar to a dictionary approach (subsection IV.3</w:t>
+      </w:r>
+      <w:proofErr w:type="gramStart"/>
+      <w:r>
+        <w:t>), but</w:t>
+      </w:r>
+      <w:proofErr w:type="gramEnd"/>
+      <w:r>
+        <w:t xml:space="preserve"> effectively replaces the need for unique keys with ordering and more importantly allows for the use of Pandas methods like </w:t>
       </w:r>
       <w:proofErr w:type="spellStart"/>
       <w:r>
@@ -14680,7 +15257,15 @@
       </w:r>
       <w:proofErr w:type="spellEnd"/>
       <w:r>
-        <w:t xml:space="preserve"> (subsection IV.6) as CSV’s with ~8 rows each, for use in modules 1-3. Each row contains a time signature and isotope masses. These CSV’s are named with numbers in order of their time signatures.</w:t>
+        <w:t xml:space="preserve"> (subsection IV.6) as CSV’s with ~8 rows each, for use in modules 1-3. Each row contains a time signature and isotope masses. These </w:t>
+      </w:r>
+      <w:proofErr w:type="gramStart"/>
+      <w:r>
+        <w:t>CSV’s</w:t>
+      </w:r>
+      <w:proofErr w:type="gramEnd"/>
+      <w:r>
+        <w:t xml:space="preserve"> are named with numbers in order of their time signatures.</w:t>
       </w:r>
     </w:p>
     <w:p>
@@ -14744,7 +15329,15 @@
         <w:t xml:space="preserve"> instrument</w:t>
       </w:r>
       <w:r>
-        <w:t>. This portion of the interface corresponds with use case UC-4: Select Input Files.</w:t>
+        <w:t xml:space="preserve">. This portion of the interface corresponds with </w:t>
+      </w:r>
+      <w:proofErr w:type="gramStart"/>
+      <w:r>
+        <w:t>use</w:t>
+      </w:r>
+      <w:proofErr w:type="gramEnd"/>
+      <w:r>
+        <w:t xml:space="preserve"> case UC-4: Select Input Files.</w:t>
       </w:r>
     </w:p>
     <w:p>
@@ -14824,7 +15417,31 @@
         <w:t>,</w:t>
       </w:r>
       <w:r>
-        <w:t xml:space="preserve"> a slider is shown. This slider allows the user to adjust the speed at which data is plotted from 0.5x to 32x. This corresponds to use case UC-7: Change Plotting Speed. On the left of the slider is also a pause/resume button as well as a start button that allows the user to toggle the plotting of data. In addition to the primary graph, modules 1-3 have additional graphs for calculations derived from the primary data.</w:t>
+        <w:t xml:space="preserve"> a slider is shown. This slider allows the user to adjust the speed at which data is plotted from 0.5x to 32x. This corresponds to </w:t>
+      </w:r>
+      <w:proofErr w:type="gramStart"/>
+      <w:r>
+        <w:t>use</w:t>
+      </w:r>
+      <w:proofErr w:type="gramEnd"/>
+      <w:r>
+        <w:t xml:space="preserve"> case UC-7: Change Plotting Speed. On the </w:t>
+      </w:r>
+      <w:proofErr w:type="gramStart"/>
+      <w:r>
+        <w:t>left</w:t>
+      </w:r>
+      <w:proofErr w:type="gramEnd"/>
+      <w:r>
+        <w:t xml:space="preserve"> of the slider is also a pause/resume button as well as a start button that allows the user to toggle the plotting of data. In addition to the primary graph, modules 1-3 have additional graphs for calculations derived from </w:t>
+      </w:r>
+      <w:proofErr w:type="gramStart"/>
+      <w:r>
+        <w:t>the primary</w:t>
+      </w:r>
+      <w:proofErr w:type="gramEnd"/>
+      <w:r>
+        <w:t xml:space="preserve"> data.</w:t>
       </w:r>
     </w:p>
     <w:p>
@@ -14833,7 +15450,7 @@
           <w:noProof/>
         </w:rPr>
         <w:drawing>
-          <wp:inline distT="0" distB="0" distL="0" distR="0" wp14:anchorId="0FD19BFA" wp14:editId="5707B847">
+          <wp:inline distT="0" distB="0" distL="0" distR="0" wp14:anchorId="0FD19BFA" wp14:editId="6EB4E343">
             <wp:extent cx="6562726" cy="1514475"/>
             <wp:effectExtent l="0" t="0" r="0" b="0"/>
             <wp:docPr id="74189487" name="Picture 74189487" descr="A screen shot of a graph&#10;&#10;Description automatically generated"/>
@@ -14880,7 +15497,15 @@
     </w:p>
     <w:p>
       <w:r>
-        <w:t>Using the leftmost button in Figure 3 that features two vertical lines, the user can toggle the visibility of “mean bars”. These vertical bars pictured in Figure 4 can be shifted left to right using the cursor to select a specific portion of data. This corresponds to the use case UC-8: Select Data Points.</w:t>
+        <w:t xml:space="preserve">Using the leftmost button in Figure 3 that features two vertical lines, the user can toggle the visibility of “mean bars”. These vertical bars pictured in Figure 4 can be </w:t>
+      </w:r>
+      <w:proofErr w:type="gramStart"/>
+      <w:r>
+        <w:t>shifted</w:t>
+      </w:r>
+      <w:proofErr w:type="gramEnd"/>
+      <w:r>
+        <w:t xml:space="preserve"> left to right using the cursor to select a specific portion of data. This corresponds to the use case UC-8: Select Data Points.</w:t>
       </w:r>
     </w:p>
     <w:p>
@@ -14949,7 +15574,15 @@
         <w:t>,</w:t>
       </w:r>
       <w:r>
-        <w:t xml:space="preserve"> the user will be able to use the “Get Mean” button to calculate the mean inside of the selected region. This corresponds to use case UC-9: Calculate Mean.</w:t>
+        <w:t xml:space="preserve"> the user will be able to use the “Get Mean” button to calculate the mean inside of the selected region. This corresponds to </w:t>
+      </w:r>
+      <w:proofErr w:type="gramStart"/>
+      <w:r>
+        <w:t>use</w:t>
+      </w:r>
+      <w:proofErr w:type="gramEnd"/>
+      <w:r>
+        <w:t xml:space="preserve"> case UC-9: Calculate Mean.</w:t>
       </w:r>
     </w:p>
     <w:p>
@@ -15009,11 +15642,16 @@
       <w:r>
         <w:t xml:space="preserve">In addition to allowing users to scale the graph using their scroll wheel, users </w:t>
       </w:r>
+      <w:proofErr w:type="gramStart"/>
       <w:r>
         <w:t>are</w:t>
       </w:r>
       <w:r>
-        <w:t xml:space="preserve"> able to achieve more precise scaling by left clicking the graph to open further adjustment options. As illustrated in Figure 6, users will be able to input the exact bounds of each axis, and the graph will adjust according to their selection.</w:t>
+        <w:t xml:space="preserve"> able to</w:t>
+      </w:r>
+      <w:proofErr w:type="gramEnd"/>
+      <w:r>
+        <w:t xml:space="preserve"> achieve more precise scaling by left clicking the graph to open further adjustment options. As illustrated in Figure 6, users will be able to input the exact bounds of each axis, and the graph will adjust according to their selection.</w:t>
       </w:r>
     </w:p>
     <w:p>
@@ -15093,7 +15731,15 @@
         <w:spacing w:line="240" w:lineRule="auto"/>
       </w:pPr>
       <w:r>
-        <w:t xml:space="preserve">This section provides an overview of the steps we take to test different elements of our project. This overview includes the overall flow, the unit tests for individual parts, and integration/system testing for combinations of different parts. The processes outlined are very particular to the context of our project; we’re very aware of our stakeholders and the integration plan that they prefer. Ultimately this section is intended to outline what we consider the ideal methods of testing, in order to keep development in line with those practices. </w:t>
+        <w:t xml:space="preserve">This section provides an overview of the steps we take to test different elements of our project. This overview includes the overall flow, the unit tests for individual parts, and integration/system testing for combinations of different parts. The processes outlined are very particular to the context of our project; we’re very aware of our stakeholders and the integration plan that they prefer. Ultimately this section is intended to outline what we consider the ideal methods of testing, </w:t>
+      </w:r>
+      <w:proofErr w:type="gramStart"/>
+      <w:r>
+        <w:t>in order to</w:t>
+      </w:r>
+      <w:proofErr w:type="gramEnd"/>
+      <w:r>
+        <w:t xml:space="preserve"> keep development in line with those practices. </w:t>
       </w:r>
       <w:bookmarkStart w:id="38" w:name="_2et92p0" w:colFirst="0" w:colLast="0"/>
       <w:bookmarkEnd w:id="38"/>
@@ -15107,8 +15753,8 @@
         <w:t>Testing Strategy</w:t>
       </w:r>
       <w:bookmarkStart w:id="40" w:name="_tyjcwt"/>
+      <w:bookmarkEnd w:id="39"/>
       <w:bookmarkEnd w:id="40"/>
-      <w:bookmarkEnd w:id="39"/>
     </w:p>
     <w:p>
       <w:r>
@@ -15160,7 +15806,23 @@
         </w:numPr>
       </w:pPr>
       <w:r>
-        <w:t>Build a representation of what acceptable results look like. This must consider our assumptions made in the previous step. For example, an Excel graph of a data acquisition: the particular data acquisition should be clarified in the previous step, with the Excel graph built off it in this step. This mockup(s) should either be included in the Testing Plan Document, or in the relevant module’s “Testing” folder with reference to it in the document.</w:t>
+        <w:t xml:space="preserve">Build a representation of what acceptable results look like. This must consider our assumptions made in the previous step. For example, an Excel graph of </w:t>
+      </w:r>
+      <w:proofErr w:type="gramStart"/>
+      <w:r>
+        <w:t>a data</w:t>
+      </w:r>
+      <w:proofErr w:type="gramEnd"/>
+      <w:r>
+        <w:t xml:space="preserve"> acquisition: the </w:t>
+      </w:r>
+      <w:proofErr w:type="gramStart"/>
+      <w:r>
+        <w:t>particular data</w:t>
+      </w:r>
+      <w:proofErr w:type="gramEnd"/>
+      <w:r>
+        <w:t xml:space="preserve"> acquisition should be clarified in the previous step, with the Excel graph built off it in this step. This mockup(s) should either be included in the Testing Plan Document, or in the relevant module’s “Testing” folder with reference to it in the document.</w:t>
       </w:r>
     </w:p>
     <w:p>
@@ -15404,7 +16066,21 @@
         <w:rPr>
           <w:color w:val="000000" w:themeColor="text1"/>
         </w:rPr>
-        <w:t>System testing will be conducted to ensure that the mass spectrometer interface system operates as a cohesive unit, meeting all specified requirements. This phase will involve executing a series of planned tests to validate both functional and non-functional aspects of the system as a whole.</w:t>
+        <w:t xml:space="preserve">System testing will be conducted to ensure that the mass spectrometer interface system operates as a cohesive unit, meeting all specified requirements. This phase will involve executing a series of planned tests to validate both functional and non-functional aspects of the </w:t>
+      </w:r>
+      <w:proofErr w:type="gramStart"/>
+      <w:r>
+        <w:rPr>
+          <w:color w:val="000000" w:themeColor="text1"/>
+        </w:rPr>
+        <w:t>system as a whole</w:t>
+      </w:r>
+      <w:proofErr w:type="gramEnd"/>
+      <w:r>
+        <w:rPr>
+          <w:color w:val="000000" w:themeColor="text1"/>
+        </w:rPr>
+        <w:t>.</w:t>
       </w:r>
     </w:p>
     <w:p>
@@ -15572,6 +16248,7 @@
         <w:t xml:space="preserve"> framework for semi-automated unit and integration testing. Mocking tools, like </w:t>
       </w:r>
       <w:proofErr w:type="spellStart"/>
+      <w:proofErr w:type="gramStart"/>
       <w:r>
         <w:rPr>
           <w:color w:val="000000" w:themeColor="text1"/>
@@ -15579,6 +16256,7 @@
         <w:t>unittest.mock</w:t>
       </w:r>
       <w:proofErr w:type="spellEnd"/>
+      <w:proofErr w:type="gramEnd"/>
       <w:r>
         <w:rPr>
           <w:color w:val="000000" w:themeColor="text1"/>
@@ -15630,7 +16308,21 @@
         <w:rPr>
           <w:color w:val="000000" w:themeColor="text1"/>
         </w:rPr>
-        <w:t xml:space="preserve"> listener device. Both the Mass Spectrometer and the EZ-Tap are assumed for the testing and usage of module 4. In order to ensure these conditions, we use remote-access to test on the computer that has the EZ-Tap plugged into it.</w:t>
+        <w:t xml:space="preserve"> listener device. Both the Mass Spectrometer and the EZ-Tap are assumed for the testing and usage of module 4. </w:t>
+      </w:r>
+      <w:proofErr w:type="gramStart"/>
+      <w:r>
+        <w:rPr>
+          <w:color w:val="000000" w:themeColor="text1"/>
+        </w:rPr>
+        <w:t>In order to</w:t>
+      </w:r>
+      <w:proofErr w:type="gramEnd"/>
+      <w:r>
+        <w:rPr>
+          <w:color w:val="000000" w:themeColor="text1"/>
+        </w:rPr>
+        <w:t xml:space="preserve"> ensure these conditions, we use remote-access to test on the computer that has the EZ-Tap plugged into it.</w:t>
       </w:r>
       <w:r>
         <w:rPr>
@@ -15853,7 +16545,15 @@
         <w:t>.</w:t>
       </w:r>
       <w:r>
-        <w:t xml:space="preserve"> Both of these implementations are featured in Figure VI.2.</w:t>
+        <w:t xml:space="preserve"> </w:t>
+      </w:r>
+      <w:proofErr w:type="gramStart"/>
+      <w:r>
+        <w:t>Both of these</w:t>
+      </w:r>
+      <w:proofErr w:type="gramEnd"/>
+      <w:r>
+        <w:t xml:space="preserve"> implementations are featured in Figure VI.2.</w:t>
       </w:r>
     </w:p>
     <w:p>
@@ -16285,8 +16985,13 @@
       <w:r>
         <w:t xml:space="preserve">tested </w:t>
       </w:r>
-      <w:r>
-        <w:t>with the exception of modifications to the mean table</w:t>
+      <w:proofErr w:type="gramStart"/>
+      <w:r>
+        <w:t>with the exception of</w:t>
+      </w:r>
+      <w:proofErr w:type="gramEnd"/>
+      <w:r>
+        <w:t xml:space="preserve"> modifications to the mean table</w:t>
       </w:r>
       <w:r>
         <w:t xml:space="preserve"> and consecutive dataset plotting</w:t>
@@ -16461,7 +17166,15 @@
         <w:t>the team’s sprint 2 demo video.</w:t>
       </w:r>
       <w:r>
-        <w:t xml:space="preserve"> The team’s mentor, Parteek Kumar, advised that the prototype be put into production in order to ensure that </w:t>
+        <w:t xml:space="preserve"> The team’s mentor, Parteek Kumar, advised that the prototype be put into production </w:t>
+      </w:r>
+      <w:proofErr w:type="gramStart"/>
+      <w:r>
+        <w:t>in order to</w:t>
+      </w:r>
+      <w:proofErr w:type="gramEnd"/>
+      <w:r>
+        <w:t xml:space="preserve"> ensure that </w:t>
       </w:r>
       <w:r>
         <w:t>the prototype works as expected and lab researchers are familiar with how to use it.</w:t>
@@ -16524,7 +17237,15 @@
         <w:t>’s relatively low bitrate</w:t>
       </w:r>
       <w:r>
-        <w:t xml:space="preserve">. We recommend further development look into the </w:t>
+        <w:t xml:space="preserve">. We recommend further development </w:t>
+      </w:r>
+      <w:proofErr w:type="gramStart"/>
+      <w:r>
+        <w:t>look</w:t>
+      </w:r>
+      <w:proofErr w:type="gramEnd"/>
+      <w:r>
+        <w:t xml:space="preserve"> into the </w:t>
       </w:r>
       <w:r>
         <w:t>possibility of a direct serial connection.</w:t>
@@ -19646,45 +20367,49 @@
   <w:abstractNum w:abstractNumId="28" w15:restartNumberingAfterBreak="0">
     <w:nsid w:val="6BC82E4B"/>
     <w:multiLevelType w:val="multilevel"/>
-    <w:tmpl w:val="049AE10C"/>
+    <w:tmpl w:val="80188CF6"/>
     <w:lvl w:ilvl="0">
       <w:start w:val="1"/>
       <w:numFmt w:val="upperRoman"/>
       <w:pStyle w:val="Heading1"/>
+      <w:suff w:val="space"/>
       <w:lvlText w:val="%1."/>
       <w:lvlJc w:val="left"/>
       <w:pPr>
         <w:ind w:left="360" w:hanging="360"/>
       </w:pPr>
+      <w:rPr>
+        <w:rFonts w:hint="default"/>
+      </w:rPr>
     </w:lvl>
     <w:lvl w:ilvl="1">
       <w:start w:val="1"/>
       <w:numFmt w:val="decimal"/>
       <w:pStyle w:val="Heading2"/>
+      <w:suff w:val="space"/>
       <w:lvlText w:val="%1.%2."/>
       <w:lvlJc w:val="left"/>
       <w:pPr>
         <w:ind w:left="0" w:firstLine="0"/>
       </w:pPr>
       <w:rPr>
+        <w:rFonts w:hint="default"/>
+      </w:rPr>
+    </w:lvl>
+    <w:lvl w:ilvl="2">
+      <w:start w:val="1"/>
+      <w:numFmt w:val="decimal"/>
+      <w:pStyle w:val="Heading3"/>
+      <w:suff w:val="space"/>
+      <w:lvlText w:val="%1.%2.%3."/>
+      <w:lvlJc w:val="left"/>
+      <w:pPr>
+        <w:ind w:left="0" w:firstLine="240"/>
+      </w:pPr>
+      <w:rPr>
+        <w:rFonts w:hint="default"/>
         <w:b/>
         <w:bCs w:val="0"/>
-        <w:sz w:val="28"/>
-        <w:szCs w:val="28"/>
-      </w:rPr>
-    </w:lvl>
-    <w:lvl w:ilvl="2">
-      <w:start w:val="1"/>
-      <w:numFmt w:val="decimal"/>
-      <w:pStyle w:val="Heading3"/>
-      <w:lvlText w:val="%1.%2.%3."/>
-      <w:lvlJc w:val="left"/>
-      <w:pPr>
-        <w:ind w:left="0" w:firstLine="240"/>
-      </w:pPr>
-      <w:rPr>
-        <w:b/>
-        <w:bCs w:val="0"/>
       </w:rPr>
     </w:lvl>
     <w:lvl w:ilvl="3">
@@ -19696,6 +20421,7 @@
         <w:ind w:left="0" w:firstLine="360"/>
       </w:pPr>
       <w:rPr>
+        <w:rFonts w:hint="default"/>
         <w:sz w:val="24"/>
         <w:szCs w:val="24"/>
       </w:rPr>
@@ -19708,6 +20434,9 @@
       <w:pPr>
         <w:ind w:left="0" w:firstLine="480"/>
       </w:pPr>
+      <w:rPr>
+        <w:rFonts w:hint="default"/>
+      </w:rPr>
     </w:lvl>
     <w:lvl w:ilvl="5">
       <w:start w:val="1"/>
@@ -19717,6 +20446,9 @@
       <w:pPr>
         <w:ind w:left="0" w:firstLine="600"/>
       </w:pPr>
+      <w:rPr>
+        <w:rFonts w:hint="default"/>
+      </w:rPr>
     </w:lvl>
     <w:lvl w:ilvl="6">
       <w:start w:val="1"/>
@@ -19726,6 +20458,9 @@
       <w:pPr>
         <w:ind w:left="3240" w:hanging="1080"/>
       </w:pPr>
+      <w:rPr>
+        <w:rFonts w:hint="default"/>
+      </w:rPr>
     </w:lvl>
     <w:lvl w:ilvl="7">
       <w:start w:val="1"/>
@@ -19735,6 +20470,9 @@
       <w:pPr>
         <w:ind w:left="3744" w:hanging="1224"/>
       </w:pPr>
+      <w:rPr>
+        <w:rFonts w:hint="default"/>
+      </w:rPr>
     </w:lvl>
     <w:lvl w:ilvl="8">
       <w:start w:val="1"/>
@@ -19744,6 +20482,9 @@
       <w:pPr>
         <w:ind w:left="4320" w:hanging="1440"/>
       </w:pPr>
+      <w:rPr>
+        <w:rFonts w:hint="default"/>
+      </w:rPr>
     </w:lvl>
   </w:abstractNum>
   <w:abstractNum w:abstractNumId="29" w15:restartNumberingAfterBreak="0">
@@ -21025,7 +21766,7 @@
     <w:uiPriority w:val="9"/>
     <w:unhideWhenUsed/>
     <w:qFormat/>
-    <w:rsid w:val="0046035C"/>
+    <w:rsid w:val="00E27ED1"/>
     <w:pPr>
       <w:numPr>
         <w:ilvl w:val="1"/>
@@ -21047,7 +21788,7 @@
     <w:uiPriority w:val="9"/>
     <w:unhideWhenUsed/>
     <w:qFormat/>
-    <w:rsid w:val="0033238D"/>
+    <w:rsid w:val="00E27ED1"/>
     <w:pPr>
       <w:numPr>
         <w:ilvl w:val="2"/>

</xml_diff>

<commit_message>
Added 'Projects and Tools Used' Section to Project Report
Fully complete, probably doesn't need revision
</commit_message>
<xml_diff>
--- a/documentation/PrototypeReport.docx
+++ b/documentation/PrototypeReport.docx
@@ -239,7 +239,6 @@
           <w:pPr>
             <w:pStyle w:val="TOC1"/>
             <w:tabs>
-              <w:tab w:val="left" w:pos="440"/>
               <w:tab w:val="right" w:leader="dot" w:pos="9350"/>
             </w:tabs>
             <w:rPr>
@@ -260,31 +259,13 @@
           <w:r>
             <w:fldChar w:fldCharType="separate"/>
           </w:r>
-          <w:hyperlink w:anchor="_Toc192935021" w:history="1">
+          <w:hyperlink w:anchor="_Toc192938701" w:history="1">
             <w:r>
               <w:rPr>
                 <w:rStyle w:val="Hyperlink"/>
                 <w:noProof/>
               </w:rPr>
-              <w:t>I.</w:t>
-            </w:r>
-            <w:r>
-              <w:rPr>
-                <w:rFonts w:asciiTheme="minorHAnsi" w:eastAsiaTheme="minorEastAsia" w:hAnsiTheme="minorHAnsi" w:cstheme="minorBidi"/>
-                <w:noProof/>
-                <w:kern w:val="2"/>
-                <w:sz w:val="24"/>
-                <w:szCs w:val="24"/>
-                <w14:ligatures w14:val="standardContextual"/>
-              </w:rPr>
-              <w:tab/>
-            </w:r>
-            <w:r>
-              <w:rPr>
-                <w:rStyle w:val="Hyperlink"/>
-                <w:noProof/>
-              </w:rPr>
-              <w:t>Introduction</w:t>
+              <w:t>I. Introduction</w:t>
             </w:r>
             <w:r>
               <w:rPr>
@@ -305,7 +286,7 @@
                 <w:noProof/>
                 <w:webHidden/>
               </w:rPr>
-              <w:instrText xml:space="preserve"> PAGEREF _Toc192935021 \h </w:instrText>
+              <w:instrText xml:space="preserve"> PAGEREF _Toc192938701 \h </w:instrText>
             </w:r>
             <w:r>
               <w:rPr>
@@ -340,7 +321,6 @@
           <w:pPr>
             <w:pStyle w:val="TOC2"/>
             <w:tabs>
-              <w:tab w:val="left" w:pos="960"/>
               <w:tab w:val="right" w:leader="dot" w:pos="9350"/>
             </w:tabs>
             <w:rPr>
@@ -352,31 +332,13 @@
               <w14:ligatures w14:val="standardContextual"/>
             </w:rPr>
           </w:pPr>
-          <w:hyperlink w:anchor="_Toc192935022" w:history="1">
+          <w:hyperlink w:anchor="_Toc192938702" w:history="1">
             <w:r>
               <w:rPr>
                 <w:rStyle w:val="Hyperlink"/>
                 <w:noProof/>
               </w:rPr>
-              <w:t>I.1.</w:t>
-            </w:r>
-            <w:r>
-              <w:rPr>
-                <w:rFonts w:asciiTheme="minorHAnsi" w:eastAsiaTheme="minorEastAsia" w:hAnsiTheme="minorHAnsi" w:cstheme="minorBidi"/>
-                <w:noProof/>
-                <w:kern w:val="2"/>
-                <w:sz w:val="24"/>
-                <w:szCs w:val="24"/>
-                <w14:ligatures w14:val="standardContextual"/>
-              </w:rPr>
-              <w:tab/>
-            </w:r>
-            <w:r>
-              <w:rPr>
-                <w:rStyle w:val="Hyperlink"/>
-                <w:noProof/>
-              </w:rPr>
-              <w:t>Project Overview</w:t>
+              <w:t>I.1. Project Overview</w:t>
             </w:r>
             <w:r>
               <w:rPr>
@@ -397,7 +359,7 @@
                 <w:noProof/>
                 <w:webHidden/>
               </w:rPr>
-              <w:instrText xml:space="preserve"> PAGEREF _Toc192935022 \h </w:instrText>
+              <w:instrText xml:space="preserve"> PAGEREF _Toc192938702 \h </w:instrText>
             </w:r>
             <w:r>
               <w:rPr>
@@ -432,7 +394,6 @@
           <w:pPr>
             <w:pStyle w:val="TOC2"/>
             <w:tabs>
-              <w:tab w:val="left" w:pos="960"/>
               <w:tab w:val="right" w:leader="dot" w:pos="9350"/>
             </w:tabs>
             <w:rPr>
@@ -444,31 +405,13 @@
               <w14:ligatures w14:val="standardContextual"/>
             </w:rPr>
           </w:pPr>
-          <w:hyperlink w:anchor="_Toc192935023" w:history="1">
+          <w:hyperlink w:anchor="_Toc192938703" w:history="1">
             <w:r>
               <w:rPr>
                 <w:rStyle w:val="Hyperlink"/>
                 <w:noProof/>
               </w:rPr>
-              <w:t>I.2.</w:t>
-            </w:r>
-            <w:r>
-              <w:rPr>
-                <w:rFonts w:asciiTheme="minorHAnsi" w:eastAsiaTheme="minorEastAsia" w:hAnsiTheme="minorHAnsi" w:cstheme="minorBidi"/>
-                <w:noProof/>
-                <w:kern w:val="2"/>
-                <w:sz w:val="24"/>
-                <w:szCs w:val="24"/>
-                <w14:ligatures w14:val="standardContextual"/>
-              </w:rPr>
-              <w:tab/>
-            </w:r>
-            <w:r>
-              <w:rPr>
-                <w:rStyle w:val="Hyperlink"/>
-                <w:noProof/>
-              </w:rPr>
-              <w:t>Development and Stakeholder Context</w:t>
+              <w:t>I.2. Development and Stakeholder Context</w:t>
             </w:r>
             <w:r>
               <w:rPr>
@@ -489,7 +432,7 @@
                 <w:noProof/>
                 <w:webHidden/>
               </w:rPr>
-              <w:instrText xml:space="preserve"> PAGEREF _Toc192935023 \h </w:instrText>
+              <w:instrText xml:space="preserve"> PAGEREF _Toc192938703 \h </w:instrText>
             </w:r>
             <w:r>
               <w:rPr>
@@ -524,7 +467,6 @@
           <w:pPr>
             <w:pStyle w:val="TOC2"/>
             <w:tabs>
-              <w:tab w:val="left" w:pos="960"/>
               <w:tab w:val="right" w:leader="dot" w:pos="9350"/>
             </w:tabs>
             <w:rPr>
@@ -536,31 +478,13 @@
               <w14:ligatures w14:val="standardContextual"/>
             </w:rPr>
           </w:pPr>
-          <w:hyperlink w:anchor="_Toc192935024" w:history="1">
+          <w:hyperlink w:anchor="_Toc192938704" w:history="1">
             <w:r>
               <w:rPr>
                 <w:rStyle w:val="Hyperlink"/>
                 <w:noProof/>
               </w:rPr>
-              <w:t>I.3.</w:t>
-            </w:r>
-            <w:r>
-              <w:rPr>
-                <w:rFonts w:asciiTheme="minorHAnsi" w:eastAsiaTheme="minorEastAsia" w:hAnsiTheme="minorHAnsi" w:cstheme="minorBidi"/>
-                <w:noProof/>
-                <w:kern w:val="2"/>
-                <w:sz w:val="24"/>
-                <w:szCs w:val="24"/>
-                <w14:ligatures w14:val="standardContextual"/>
-              </w:rPr>
-              <w:tab/>
-            </w:r>
-            <w:r>
-              <w:rPr>
-                <w:rStyle w:val="Hyperlink"/>
-                <w:noProof/>
-              </w:rPr>
-              <w:t>Document Scope</w:t>
+              <w:t>I.3. Document Scope</w:t>
             </w:r>
             <w:r>
               <w:rPr>
@@ -581,7 +505,7 @@
                 <w:noProof/>
                 <w:webHidden/>
               </w:rPr>
-              <w:instrText xml:space="preserve"> PAGEREF _Toc192935024 \h </w:instrText>
+              <w:instrText xml:space="preserve"> PAGEREF _Toc192938704 \h </w:instrText>
             </w:r>
             <w:r>
               <w:rPr>
@@ -616,7 +540,6 @@
           <w:pPr>
             <w:pStyle w:val="TOC1"/>
             <w:tabs>
-              <w:tab w:val="left" w:pos="440"/>
               <w:tab w:val="right" w:leader="dot" w:pos="9350"/>
             </w:tabs>
             <w:rPr>
@@ -628,31 +551,13 @@
               <w14:ligatures w14:val="standardContextual"/>
             </w:rPr>
           </w:pPr>
-          <w:hyperlink w:anchor="_Toc192935025" w:history="1">
+          <w:hyperlink w:anchor="_Toc192938705" w:history="1">
             <w:r>
               <w:rPr>
                 <w:rStyle w:val="Hyperlink"/>
                 <w:noProof/>
               </w:rPr>
-              <w:t>II.</w:t>
-            </w:r>
-            <w:r>
-              <w:rPr>
-                <w:rFonts w:asciiTheme="minorHAnsi" w:eastAsiaTheme="minorEastAsia" w:hAnsiTheme="minorHAnsi" w:cstheme="minorBidi"/>
-                <w:noProof/>
-                <w:kern w:val="2"/>
-                <w:sz w:val="24"/>
-                <w:szCs w:val="24"/>
-                <w14:ligatures w14:val="standardContextual"/>
-              </w:rPr>
-              <w:tab/>
-            </w:r>
-            <w:r>
-              <w:rPr>
-                <w:rStyle w:val="Hyperlink"/>
-                <w:noProof/>
-              </w:rPr>
-              <w:t>Team Members &amp; Bios</w:t>
+              <w:t>II. Team Members &amp; Bios</w:t>
             </w:r>
             <w:r>
               <w:rPr>
@@ -673,7 +578,7 @@
                 <w:noProof/>
                 <w:webHidden/>
               </w:rPr>
-              <w:instrText xml:space="preserve"> PAGEREF _Toc192935025 \h </w:instrText>
+              <w:instrText xml:space="preserve"> PAGEREF _Toc192938705 \h </w:instrText>
             </w:r>
             <w:r>
               <w:rPr>
@@ -708,7 +613,6 @@
           <w:pPr>
             <w:pStyle w:val="TOC1"/>
             <w:tabs>
-              <w:tab w:val="left" w:pos="660"/>
               <w:tab w:val="right" w:leader="dot" w:pos="9350"/>
             </w:tabs>
             <w:rPr>
@@ -720,31 +624,13 @@
               <w14:ligatures w14:val="standardContextual"/>
             </w:rPr>
           </w:pPr>
-          <w:hyperlink w:anchor="_Toc192935026" w:history="1">
+          <w:hyperlink w:anchor="_Toc192938706" w:history="1">
             <w:r>
               <w:rPr>
                 <w:rStyle w:val="Hyperlink"/>
                 <w:noProof/>
               </w:rPr>
-              <w:t>III.</w:t>
-            </w:r>
-            <w:r>
-              <w:rPr>
-                <w:rFonts w:asciiTheme="minorHAnsi" w:eastAsiaTheme="minorEastAsia" w:hAnsiTheme="minorHAnsi" w:cstheme="minorBidi"/>
-                <w:noProof/>
-                <w:kern w:val="2"/>
-                <w:sz w:val="24"/>
-                <w:szCs w:val="24"/>
-                <w14:ligatures w14:val="standardContextual"/>
-              </w:rPr>
-              <w:tab/>
-            </w:r>
-            <w:r>
-              <w:rPr>
-                <w:rStyle w:val="Hyperlink"/>
-                <w:noProof/>
-              </w:rPr>
-              <w:t>Project Requirements Specification</w:t>
+              <w:t>III. Project Requirements Specification</w:t>
             </w:r>
             <w:r>
               <w:rPr>
@@ -765,7 +651,7 @@
                 <w:noProof/>
                 <w:webHidden/>
               </w:rPr>
-              <w:instrText xml:space="preserve"> PAGEREF _Toc192935026 \h </w:instrText>
+              <w:instrText xml:space="preserve"> PAGEREF _Toc192938706 \h </w:instrText>
             </w:r>
             <w:r>
               <w:rPr>
@@ -800,7 +686,6 @@
           <w:pPr>
             <w:pStyle w:val="TOC2"/>
             <w:tabs>
-              <w:tab w:val="left" w:pos="960"/>
               <w:tab w:val="right" w:leader="dot" w:pos="9350"/>
             </w:tabs>
             <w:rPr>
@@ -812,31 +697,13 @@
               <w14:ligatures w14:val="standardContextual"/>
             </w:rPr>
           </w:pPr>
-          <w:hyperlink w:anchor="_Toc192935027" w:history="1">
+          <w:hyperlink w:anchor="_Toc192938707" w:history="1">
             <w:r>
               <w:rPr>
                 <w:rStyle w:val="Hyperlink"/>
                 <w:noProof/>
               </w:rPr>
-              <w:t>III.1.</w:t>
-            </w:r>
-            <w:r>
-              <w:rPr>
-                <w:rFonts w:asciiTheme="minorHAnsi" w:eastAsiaTheme="minorEastAsia" w:hAnsiTheme="minorHAnsi" w:cstheme="minorBidi"/>
-                <w:noProof/>
-                <w:kern w:val="2"/>
-                <w:sz w:val="24"/>
-                <w:szCs w:val="24"/>
-                <w14:ligatures w14:val="standardContextual"/>
-              </w:rPr>
-              <w:tab/>
-            </w:r>
-            <w:r>
-              <w:rPr>
-                <w:rStyle w:val="Hyperlink"/>
-                <w:noProof/>
-              </w:rPr>
-              <w:t>Project Stakeholders</w:t>
+              <w:t>III.1. Project Stakeholders</w:t>
             </w:r>
             <w:r>
               <w:rPr>
@@ -857,7 +724,7 @@
                 <w:noProof/>
                 <w:webHidden/>
               </w:rPr>
-              <w:instrText xml:space="preserve"> PAGEREF _Toc192935027 \h </w:instrText>
+              <w:instrText xml:space="preserve"> PAGEREF _Toc192938707 \h </w:instrText>
             </w:r>
             <w:r>
               <w:rPr>
@@ -892,7 +759,6 @@
           <w:pPr>
             <w:pStyle w:val="TOC2"/>
             <w:tabs>
-              <w:tab w:val="left" w:pos="960"/>
               <w:tab w:val="right" w:leader="dot" w:pos="9350"/>
             </w:tabs>
             <w:rPr>
@@ -904,31 +770,13 @@
               <w14:ligatures w14:val="standardContextual"/>
             </w:rPr>
           </w:pPr>
-          <w:hyperlink w:anchor="_Toc192935028" w:history="1">
+          <w:hyperlink w:anchor="_Toc192938708" w:history="1">
             <w:r>
               <w:rPr>
                 <w:rStyle w:val="Hyperlink"/>
                 <w:noProof/>
               </w:rPr>
-              <w:t>III.2.</w:t>
-            </w:r>
-            <w:r>
-              <w:rPr>
-                <w:rFonts w:asciiTheme="minorHAnsi" w:eastAsiaTheme="minorEastAsia" w:hAnsiTheme="minorHAnsi" w:cstheme="minorBidi"/>
-                <w:noProof/>
-                <w:kern w:val="2"/>
-                <w:sz w:val="24"/>
-                <w:szCs w:val="24"/>
-                <w14:ligatures w14:val="standardContextual"/>
-              </w:rPr>
-              <w:tab/>
-            </w:r>
-            <w:r>
-              <w:rPr>
-                <w:rStyle w:val="Hyperlink"/>
-                <w:noProof/>
-              </w:rPr>
-              <w:t>Use Cases</w:t>
+              <w:t>III.2. Use Cases</w:t>
             </w:r>
             <w:r>
               <w:rPr>
@@ -949,7 +797,7 @@
                 <w:noProof/>
                 <w:webHidden/>
               </w:rPr>
-              <w:instrText xml:space="preserve"> PAGEREF _Toc192935028 \h </w:instrText>
+              <w:instrText xml:space="preserve"> PAGEREF _Toc192938708 \h </w:instrText>
             </w:r>
             <w:r>
               <w:rPr>
@@ -984,7 +832,6 @@
           <w:pPr>
             <w:pStyle w:val="TOC2"/>
             <w:tabs>
-              <w:tab w:val="left" w:pos="960"/>
               <w:tab w:val="right" w:leader="dot" w:pos="9350"/>
             </w:tabs>
             <w:rPr>
@@ -996,31 +843,13 @@
               <w14:ligatures w14:val="standardContextual"/>
             </w:rPr>
           </w:pPr>
-          <w:hyperlink w:anchor="_Toc192935029" w:history="1">
+          <w:hyperlink w:anchor="_Toc192938709" w:history="1">
             <w:r>
               <w:rPr>
                 <w:rStyle w:val="Hyperlink"/>
                 <w:noProof/>
               </w:rPr>
-              <w:t>III.3.</w:t>
-            </w:r>
-            <w:r>
-              <w:rPr>
-                <w:rFonts w:asciiTheme="minorHAnsi" w:eastAsiaTheme="minorEastAsia" w:hAnsiTheme="minorHAnsi" w:cstheme="minorBidi"/>
-                <w:noProof/>
-                <w:kern w:val="2"/>
-                <w:sz w:val="24"/>
-                <w:szCs w:val="24"/>
-                <w14:ligatures w14:val="standardContextual"/>
-              </w:rPr>
-              <w:tab/>
-            </w:r>
-            <w:r>
-              <w:rPr>
-                <w:rStyle w:val="Hyperlink"/>
-                <w:noProof/>
-              </w:rPr>
-              <w:t>Functional Requirements</w:t>
+              <w:t>III.3. Functional Requirements</w:t>
             </w:r>
             <w:r>
               <w:rPr>
@@ -1041,7 +870,7 @@
                 <w:noProof/>
                 <w:webHidden/>
               </w:rPr>
-              <w:instrText xml:space="preserve"> PAGEREF _Toc192935029 \h </w:instrText>
+              <w:instrText xml:space="preserve"> PAGEREF _Toc192938709 \h </w:instrText>
             </w:r>
             <w:r>
               <w:rPr>
@@ -1076,7 +905,6 @@
           <w:pPr>
             <w:pStyle w:val="TOC2"/>
             <w:tabs>
-              <w:tab w:val="left" w:pos="960"/>
               <w:tab w:val="right" w:leader="dot" w:pos="9350"/>
             </w:tabs>
             <w:rPr>
@@ -1088,31 +916,13 @@
               <w14:ligatures w14:val="standardContextual"/>
             </w:rPr>
           </w:pPr>
-          <w:hyperlink w:anchor="_Toc192935030" w:history="1">
+          <w:hyperlink w:anchor="_Toc192938710" w:history="1">
             <w:r>
               <w:rPr>
                 <w:rStyle w:val="Hyperlink"/>
                 <w:noProof/>
               </w:rPr>
-              <w:t>III.4.</w:t>
-            </w:r>
-            <w:r>
-              <w:rPr>
-                <w:rFonts w:asciiTheme="minorHAnsi" w:eastAsiaTheme="minorEastAsia" w:hAnsiTheme="minorHAnsi" w:cstheme="minorBidi"/>
-                <w:noProof/>
-                <w:kern w:val="2"/>
-                <w:sz w:val="24"/>
-                <w:szCs w:val="24"/>
-                <w14:ligatures w14:val="standardContextual"/>
-              </w:rPr>
-              <w:tab/>
-            </w:r>
-            <w:r>
-              <w:rPr>
-                <w:rStyle w:val="Hyperlink"/>
-                <w:noProof/>
-              </w:rPr>
-              <w:t>Non-Functional Requirements</w:t>
+              <w:t>III.4. Non-Functional Requirements</w:t>
             </w:r>
             <w:r>
               <w:rPr>
@@ -1133,7 +943,7 @@
                 <w:noProof/>
                 <w:webHidden/>
               </w:rPr>
-              <w:instrText xml:space="preserve"> PAGEREF _Toc192935030 \h </w:instrText>
+              <w:instrText xml:space="preserve"> PAGEREF _Toc192938710 \h </w:instrText>
             </w:r>
             <w:r>
               <w:rPr>
@@ -1168,7 +978,6 @@
           <w:pPr>
             <w:pStyle w:val="TOC1"/>
             <w:tabs>
-              <w:tab w:val="left" w:pos="660"/>
               <w:tab w:val="right" w:leader="dot" w:pos="9350"/>
             </w:tabs>
             <w:rPr>
@@ -1180,31 +989,13 @@
               <w14:ligatures w14:val="standardContextual"/>
             </w:rPr>
           </w:pPr>
-          <w:hyperlink w:anchor="_Toc192935031" w:history="1">
+          <w:hyperlink w:anchor="_Toc192938711" w:history="1">
             <w:r>
               <w:rPr>
                 <w:rStyle w:val="Hyperlink"/>
                 <w:noProof/>
               </w:rPr>
-              <w:t>IV.</w:t>
-            </w:r>
-            <w:r>
-              <w:rPr>
-                <w:rFonts w:asciiTheme="minorHAnsi" w:eastAsiaTheme="minorEastAsia" w:hAnsiTheme="minorHAnsi" w:cstheme="minorBidi"/>
-                <w:noProof/>
-                <w:kern w:val="2"/>
-                <w:sz w:val="24"/>
-                <w:szCs w:val="24"/>
-                <w14:ligatures w14:val="standardContextual"/>
-              </w:rPr>
-              <w:tab/>
-            </w:r>
-            <w:r>
-              <w:rPr>
-                <w:rStyle w:val="Hyperlink"/>
-                <w:noProof/>
-              </w:rPr>
-              <w:t>Solution Approach</w:t>
+              <w:t>IV. Solution Approach</w:t>
             </w:r>
             <w:r>
               <w:rPr>
@@ -1225,7 +1016,7 @@
                 <w:noProof/>
                 <w:webHidden/>
               </w:rPr>
-              <w:instrText xml:space="preserve"> PAGEREF _Toc192935031 \h </w:instrText>
+              <w:instrText xml:space="preserve"> PAGEREF _Toc192938711 \h </w:instrText>
             </w:r>
             <w:r>
               <w:rPr>
@@ -1260,7 +1051,6 @@
           <w:pPr>
             <w:pStyle w:val="TOC2"/>
             <w:tabs>
-              <w:tab w:val="left" w:pos="960"/>
               <w:tab w:val="right" w:leader="dot" w:pos="9350"/>
             </w:tabs>
             <w:rPr>
@@ -1272,31 +1062,13 @@
               <w14:ligatures w14:val="standardContextual"/>
             </w:rPr>
           </w:pPr>
-          <w:hyperlink w:anchor="_Toc192935032" w:history="1">
+          <w:hyperlink w:anchor="_Toc192938712" w:history="1">
             <w:r>
               <w:rPr>
                 <w:rStyle w:val="Hyperlink"/>
                 <w:noProof/>
               </w:rPr>
-              <w:t>IV.1.</w:t>
-            </w:r>
-            <w:r>
-              <w:rPr>
-                <w:rFonts w:asciiTheme="minorHAnsi" w:eastAsiaTheme="minorEastAsia" w:hAnsiTheme="minorHAnsi" w:cstheme="minorBidi"/>
-                <w:noProof/>
-                <w:kern w:val="2"/>
-                <w:sz w:val="24"/>
-                <w:szCs w:val="24"/>
-                <w14:ligatures w14:val="standardContextual"/>
-              </w:rPr>
-              <w:tab/>
-            </w:r>
-            <w:r>
-              <w:rPr>
-                <w:rStyle w:val="Hyperlink"/>
-                <w:noProof/>
-              </w:rPr>
-              <w:t>Architecture Design</w:t>
+              <w:t>IV.1. Architecture Design</w:t>
             </w:r>
             <w:r>
               <w:rPr>
@@ -1317,7 +1089,7 @@
                 <w:noProof/>
                 <w:webHidden/>
               </w:rPr>
-              <w:instrText xml:space="preserve"> PAGEREF _Toc192935032 \h </w:instrText>
+              <w:instrText xml:space="preserve"> PAGEREF _Toc192938712 \h </w:instrText>
             </w:r>
             <w:r>
               <w:rPr>
@@ -1352,7 +1124,6 @@
           <w:pPr>
             <w:pStyle w:val="TOC2"/>
             <w:tabs>
-              <w:tab w:val="left" w:pos="960"/>
               <w:tab w:val="right" w:leader="dot" w:pos="9350"/>
             </w:tabs>
             <w:rPr>
@@ -1364,31 +1135,13 @@
               <w14:ligatures w14:val="standardContextual"/>
             </w:rPr>
           </w:pPr>
-          <w:hyperlink w:anchor="_Toc192935033" w:history="1">
+          <w:hyperlink w:anchor="_Toc192938713" w:history="1">
             <w:r>
               <w:rPr>
                 <w:rStyle w:val="Hyperlink"/>
                 <w:noProof/>
               </w:rPr>
-              <w:t>IV.2.</w:t>
-            </w:r>
-            <w:r>
-              <w:rPr>
-                <w:rFonts w:asciiTheme="minorHAnsi" w:eastAsiaTheme="minorEastAsia" w:hAnsiTheme="minorHAnsi" w:cstheme="minorBidi"/>
-                <w:noProof/>
-                <w:kern w:val="2"/>
-                <w:sz w:val="24"/>
-                <w:szCs w:val="24"/>
-                <w14:ligatures w14:val="standardContextual"/>
-              </w:rPr>
-              <w:tab/>
-            </w:r>
-            <w:r>
-              <w:rPr>
-                <w:rStyle w:val="Hyperlink"/>
-                <w:noProof/>
-              </w:rPr>
-              <w:t>Data design</w:t>
+              <w:t>IV.2. Data design</w:t>
             </w:r>
             <w:r>
               <w:rPr>
@@ -1409,7 +1162,7 @@
                 <w:noProof/>
                 <w:webHidden/>
               </w:rPr>
-              <w:instrText xml:space="preserve"> PAGEREF _Toc192935033 \h </w:instrText>
+              <w:instrText xml:space="preserve"> PAGEREF _Toc192938713 \h </w:instrText>
             </w:r>
             <w:r>
               <w:rPr>
@@ -1444,7 +1197,6 @@
           <w:pPr>
             <w:pStyle w:val="TOC2"/>
             <w:tabs>
-              <w:tab w:val="left" w:pos="960"/>
               <w:tab w:val="right" w:leader="dot" w:pos="9350"/>
             </w:tabs>
             <w:rPr>
@@ -1456,31 +1208,13 @@
               <w14:ligatures w14:val="standardContextual"/>
             </w:rPr>
           </w:pPr>
-          <w:hyperlink w:anchor="_Toc192935034" w:history="1">
+          <w:hyperlink w:anchor="_Toc192938714" w:history="1">
             <w:r>
               <w:rPr>
                 <w:rStyle w:val="Hyperlink"/>
                 <w:noProof/>
               </w:rPr>
-              <w:t>IV.3.</w:t>
-            </w:r>
-            <w:r>
-              <w:rPr>
-                <w:rFonts w:asciiTheme="minorHAnsi" w:eastAsiaTheme="minorEastAsia" w:hAnsiTheme="minorHAnsi" w:cstheme="minorBidi"/>
-                <w:noProof/>
-                <w:kern w:val="2"/>
-                <w:sz w:val="24"/>
-                <w:szCs w:val="24"/>
-                <w14:ligatures w14:val="standardContextual"/>
-              </w:rPr>
-              <w:tab/>
-            </w:r>
-            <w:r>
-              <w:rPr>
-                <w:rStyle w:val="Hyperlink"/>
-                <w:noProof/>
-              </w:rPr>
-              <w:t>User Interface Design</w:t>
+              <w:t>IV.3. User Interface Design</w:t>
             </w:r>
             <w:r>
               <w:rPr>
@@ -1501,7 +1235,7 @@
                 <w:noProof/>
                 <w:webHidden/>
               </w:rPr>
-              <w:instrText xml:space="preserve"> PAGEREF _Toc192935034 \h </w:instrText>
+              <w:instrText xml:space="preserve"> PAGEREF _Toc192938714 \h </w:instrText>
             </w:r>
             <w:r>
               <w:rPr>
@@ -1536,7 +1270,6 @@
           <w:pPr>
             <w:pStyle w:val="TOC1"/>
             <w:tabs>
-              <w:tab w:val="left" w:pos="660"/>
               <w:tab w:val="right" w:leader="dot" w:pos="9350"/>
             </w:tabs>
             <w:rPr>
@@ -1548,31 +1281,13 @@
               <w14:ligatures w14:val="standardContextual"/>
             </w:rPr>
           </w:pPr>
-          <w:hyperlink w:anchor="_Toc192935035" w:history="1">
+          <w:hyperlink w:anchor="_Toc192938715" w:history="1">
             <w:r>
               <w:rPr>
                 <w:rStyle w:val="Hyperlink"/>
                 <w:noProof/>
               </w:rPr>
-              <w:t>V.</w:t>
-            </w:r>
-            <w:r>
-              <w:rPr>
-                <w:rFonts w:asciiTheme="minorHAnsi" w:eastAsiaTheme="minorEastAsia" w:hAnsiTheme="minorHAnsi" w:cstheme="minorBidi"/>
-                <w:noProof/>
-                <w:kern w:val="2"/>
-                <w:sz w:val="24"/>
-                <w:szCs w:val="24"/>
-                <w14:ligatures w14:val="standardContextual"/>
-              </w:rPr>
-              <w:tab/>
-            </w:r>
-            <w:r>
-              <w:rPr>
-                <w:rStyle w:val="Hyperlink"/>
-                <w:noProof/>
-              </w:rPr>
-              <w:t>Test Plan</w:t>
+              <w:t>V. Test Plan</w:t>
             </w:r>
             <w:r>
               <w:rPr>
@@ -1593,7 +1308,7 @@
                 <w:noProof/>
                 <w:webHidden/>
               </w:rPr>
-              <w:instrText xml:space="preserve"> PAGEREF _Toc192935035 \h </w:instrText>
+              <w:instrText xml:space="preserve"> PAGEREF _Toc192938715 \h </w:instrText>
             </w:r>
             <w:r>
               <w:rPr>
@@ -1628,7 +1343,6 @@
           <w:pPr>
             <w:pStyle w:val="TOC2"/>
             <w:tabs>
-              <w:tab w:val="left" w:pos="960"/>
               <w:tab w:val="right" w:leader="dot" w:pos="9350"/>
             </w:tabs>
             <w:rPr>
@@ -1640,31 +1354,13 @@
               <w14:ligatures w14:val="standardContextual"/>
             </w:rPr>
           </w:pPr>
-          <w:hyperlink w:anchor="_Toc192935036" w:history="1">
+          <w:hyperlink w:anchor="_Toc192938716" w:history="1">
             <w:r>
               <w:rPr>
                 <w:rStyle w:val="Hyperlink"/>
                 <w:noProof/>
               </w:rPr>
-              <w:t>V.1.</w:t>
-            </w:r>
-            <w:r>
-              <w:rPr>
-                <w:rFonts w:asciiTheme="minorHAnsi" w:eastAsiaTheme="minorEastAsia" w:hAnsiTheme="minorHAnsi" w:cstheme="minorBidi"/>
-                <w:noProof/>
-                <w:kern w:val="2"/>
-                <w:sz w:val="24"/>
-                <w:szCs w:val="24"/>
-                <w14:ligatures w14:val="standardContextual"/>
-              </w:rPr>
-              <w:tab/>
-            </w:r>
-            <w:r>
-              <w:rPr>
-                <w:rStyle w:val="Hyperlink"/>
-                <w:noProof/>
-              </w:rPr>
-              <w:t>Testing Strategy</w:t>
+              <w:t>V.1. Testing Strategy</w:t>
             </w:r>
             <w:r>
               <w:rPr>
@@ -1685,7 +1381,7 @@
                 <w:noProof/>
                 <w:webHidden/>
               </w:rPr>
-              <w:instrText xml:space="preserve"> PAGEREF _Toc192935036 \h </w:instrText>
+              <w:instrText xml:space="preserve"> PAGEREF _Toc192938716 \h </w:instrText>
             </w:r>
             <w:r>
               <w:rPr>
@@ -1720,7 +1416,6 @@
           <w:pPr>
             <w:pStyle w:val="TOC2"/>
             <w:tabs>
-              <w:tab w:val="left" w:pos="960"/>
               <w:tab w:val="right" w:leader="dot" w:pos="9350"/>
             </w:tabs>
             <w:rPr>
@@ -1732,31 +1427,13 @@
               <w14:ligatures w14:val="standardContextual"/>
             </w:rPr>
           </w:pPr>
-          <w:hyperlink w:anchor="_Toc192935037" w:history="1">
+          <w:hyperlink w:anchor="_Toc192938717" w:history="1">
             <w:r>
               <w:rPr>
                 <w:rStyle w:val="Hyperlink"/>
                 <w:noProof/>
               </w:rPr>
-              <w:t>V.2.</w:t>
-            </w:r>
-            <w:r>
-              <w:rPr>
-                <w:rFonts w:asciiTheme="minorHAnsi" w:eastAsiaTheme="minorEastAsia" w:hAnsiTheme="minorHAnsi" w:cstheme="minorBidi"/>
-                <w:noProof/>
-                <w:kern w:val="2"/>
-                <w:sz w:val="24"/>
-                <w:szCs w:val="24"/>
-                <w14:ligatures w14:val="standardContextual"/>
-              </w:rPr>
-              <w:tab/>
-            </w:r>
-            <w:r>
-              <w:rPr>
-                <w:rStyle w:val="Hyperlink"/>
-                <w:noProof/>
-              </w:rPr>
-              <w:t>Test Plans</w:t>
+              <w:t>V.2. Test Plans</w:t>
             </w:r>
             <w:r>
               <w:rPr>
@@ -1777,7 +1454,7 @@
                 <w:noProof/>
                 <w:webHidden/>
               </w:rPr>
-              <w:instrText xml:space="preserve"> PAGEREF _Toc192935037 \h </w:instrText>
+              <w:instrText xml:space="preserve"> PAGEREF _Toc192938717 \h </w:instrText>
             </w:r>
             <w:r>
               <w:rPr>
@@ -1812,7 +1489,6 @@
           <w:pPr>
             <w:pStyle w:val="TOC2"/>
             <w:tabs>
-              <w:tab w:val="left" w:pos="960"/>
               <w:tab w:val="right" w:leader="dot" w:pos="9350"/>
             </w:tabs>
             <w:rPr>
@@ -1824,31 +1500,13 @@
               <w14:ligatures w14:val="standardContextual"/>
             </w:rPr>
           </w:pPr>
-          <w:hyperlink w:anchor="_Toc192935038" w:history="1">
+          <w:hyperlink w:anchor="_Toc192938718" w:history="1">
             <w:r>
               <w:rPr>
                 <w:rStyle w:val="Hyperlink"/>
                 <w:noProof/>
               </w:rPr>
-              <w:t>V.3.</w:t>
-            </w:r>
-            <w:r>
-              <w:rPr>
-                <w:rFonts w:asciiTheme="minorHAnsi" w:eastAsiaTheme="minorEastAsia" w:hAnsiTheme="minorHAnsi" w:cstheme="minorBidi"/>
-                <w:noProof/>
-                <w:kern w:val="2"/>
-                <w:sz w:val="24"/>
-                <w:szCs w:val="24"/>
-                <w14:ligatures w14:val="standardContextual"/>
-              </w:rPr>
-              <w:tab/>
-            </w:r>
-            <w:r>
-              <w:rPr>
-                <w:rStyle w:val="Hyperlink"/>
-                <w:noProof/>
-              </w:rPr>
-              <w:t>Environment Requirements</w:t>
+              <w:t>V.3. Environment Requirements</w:t>
             </w:r>
             <w:r>
               <w:rPr>
@@ -1869,7 +1527,7 @@
                 <w:noProof/>
                 <w:webHidden/>
               </w:rPr>
-              <w:instrText xml:space="preserve"> PAGEREF _Toc192935038 \h </w:instrText>
+              <w:instrText xml:space="preserve"> PAGEREF _Toc192938718 \h </w:instrText>
             </w:r>
             <w:r>
               <w:rPr>
@@ -1904,7 +1562,6 @@
           <w:pPr>
             <w:pStyle w:val="TOC1"/>
             <w:tabs>
-              <w:tab w:val="left" w:pos="660"/>
               <w:tab w:val="right" w:leader="dot" w:pos="9350"/>
             </w:tabs>
             <w:rPr>
@@ -1916,31 +1573,13 @@
               <w14:ligatures w14:val="standardContextual"/>
             </w:rPr>
           </w:pPr>
-          <w:hyperlink w:anchor="_Toc192935039" w:history="1">
+          <w:hyperlink w:anchor="_Toc192938719" w:history="1">
             <w:r>
               <w:rPr>
                 <w:rStyle w:val="Hyperlink"/>
                 <w:noProof/>
               </w:rPr>
-              <w:t>VI.</w:t>
-            </w:r>
-            <w:r>
-              <w:rPr>
-                <w:rFonts w:asciiTheme="minorHAnsi" w:eastAsiaTheme="minorEastAsia" w:hAnsiTheme="minorHAnsi" w:cstheme="minorBidi"/>
-                <w:noProof/>
-                <w:kern w:val="2"/>
-                <w:sz w:val="24"/>
-                <w:szCs w:val="24"/>
-                <w14:ligatures w14:val="standardContextual"/>
-              </w:rPr>
-              <w:tab/>
-            </w:r>
-            <w:r>
-              <w:rPr>
-                <w:rStyle w:val="Hyperlink"/>
-                <w:noProof/>
-              </w:rPr>
-              <w:t>Alpha Prototype Description</w:t>
+              <w:t>VI. Projects and Tools Used</w:t>
             </w:r>
             <w:r>
               <w:rPr>
@@ -1961,7 +1600,7 @@
                 <w:noProof/>
                 <w:webHidden/>
               </w:rPr>
-              <w:instrText xml:space="preserve"> PAGEREF _Toc192935039 \h </w:instrText>
+              <w:instrText xml:space="preserve"> PAGEREF _Toc192938719 \h </w:instrText>
             </w:r>
             <w:r>
               <w:rPr>
@@ -1994,9 +1633,8 @@
         </w:p>
         <w:p>
           <w:pPr>
-            <w:pStyle w:val="TOC2"/>
+            <w:pStyle w:val="TOC1"/>
             <w:tabs>
-              <w:tab w:val="left" w:pos="960"/>
               <w:tab w:val="right" w:leader="dot" w:pos="9350"/>
             </w:tabs>
             <w:rPr>
@@ -2008,31 +1646,13 @@
               <w14:ligatures w14:val="standardContextual"/>
             </w:rPr>
           </w:pPr>
-          <w:hyperlink w:anchor="_Toc192935040" w:history="1">
+          <w:hyperlink w:anchor="_Toc192938720" w:history="1">
             <w:r>
               <w:rPr>
                 <w:rStyle w:val="Hyperlink"/>
                 <w:noProof/>
               </w:rPr>
-              <w:t>VI.1.</w:t>
-            </w:r>
-            <w:r>
-              <w:rPr>
-                <w:rFonts w:asciiTheme="minorHAnsi" w:eastAsiaTheme="minorEastAsia" w:hAnsiTheme="minorHAnsi" w:cstheme="minorBidi"/>
-                <w:noProof/>
-                <w:kern w:val="2"/>
-                <w:sz w:val="24"/>
-                <w:szCs w:val="24"/>
-                <w14:ligatures w14:val="standardContextual"/>
-              </w:rPr>
-              <w:tab/>
-            </w:r>
-            <w:r>
-              <w:rPr>
-                <w:rStyle w:val="Hyperlink"/>
-                <w:noProof/>
-              </w:rPr>
-              <w:t>Module 3</w:t>
+              <w:t>VII. Alpha Prototype Description</w:t>
             </w:r>
             <w:r>
               <w:rPr>
@@ -2053,7 +1673,7 @@
                 <w:noProof/>
                 <w:webHidden/>
               </w:rPr>
-              <w:instrText xml:space="preserve"> PAGEREF _Toc192935040 \h </w:instrText>
+              <w:instrText xml:space="preserve"> PAGEREF _Toc192938720 \h </w:instrText>
             </w:r>
             <w:r>
               <w:rPr>
@@ -2073,7 +1693,7 @@
                 <w:noProof/>
                 <w:webHidden/>
               </w:rPr>
-              <w:t>29</w:t>
+              <w:t>28</w:t>
             </w:r>
             <w:r>
               <w:rPr>
@@ -2088,7 +1708,6 @@
           <w:pPr>
             <w:pStyle w:val="TOC2"/>
             <w:tabs>
-              <w:tab w:val="left" w:pos="960"/>
               <w:tab w:val="right" w:leader="dot" w:pos="9350"/>
             </w:tabs>
             <w:rPr>
@@ -2100,31 +1719,13 @@
               <w14:ligatures w14:val="standardContextual"/>
             </w:rPr>
           </w:pPr>
-          <w:hyperlink w:anchor="_Toc192935041" w:history="1">
+          <w:hyperlink w:anchor="_Toc192938721" w:history="1">
             <w:r>
               <w:rPr>
                 <w:rStyle w:val="Hyperlink"/>
                 <w:noProof/>
               </w:rPr>
-              <w:t>VI.2.</w:t>
-            </w:r>
-            <w:r>
-              <w:rPr>
-                <w:rFonts w:asciiTheme="minorHAnsi" w:eastAsiaTheme="minorEastAsia" w:hAnsiTheme="minorHAnsi" w:cstheme="minorBidi"/>
-                <w:noProof/>
-                <w:kern w:val="2"/>
-                <w:sz w:val="24"/>
-                <w:szCs w:val="24"/>
-                <w14:ligatures w14:val="standardContextual"/>
-              </w:rPr>
-              <w:tab/>
-            </w:r>
-            <w:r>
-              <w:rPr>
-                <w:rStyle w:val="Hyperlink"/>
-                <w:noProof/>
-              </w:rPr>
-              <w:t>Module 4</w:t>
+              <w:t>VII.1. Module 3</w:t>
             </w:r>
             <w:r>
               <w:rPr>
@@ -2145,7 +1746,7 @@
                 <w:noProof/>
                 <w:webHidden/>
               </w:rPr>
-              <w:instrText xml:space="preserve"> PAGEREF _Toc192935041 \h </w:instrText>
+              <w:instrText xml:space="preserve"> PAGEREF _Toc192938721 \h </w:instrText>
             </w:r>
             <w:r>
               <w:rPr>
@@ -2178,9 +1779,8 @@
         </w:p>
         <w:p>
           <w:pPr>
-            <w:pStyle w:val="TOC1"/>
+            <w:pStyle w:val="TOC2"/>
             <w:tabs>
-              <w:tab w:val="left" w:pos="660"/>
               <w:tab w:val="right" w:leader="dot" w:pos="9350"/>
             </w:tabs>
             <w:rPr>
@@ -2192,31 +1792,13 @@
               <w14:ligatures w14:val="standardContextual"/>
             </w:rPr>
           </w:pPr>
-          <w:hyperlink w:anchor="_Toc192935042" w:history="1">
+          <w:hyperlink w:anchor="_Toc192938722" w:history="1">
             <w:r>
               <w:rPr>
                 <w:rStyle w:val="Hyperlink"/>
                 <w:noProof/>
               </w:rPr>
-              <w:t>VII.</w:t>
-            </w:r>
-            <w:r>
-              <w:rPr>
-                <w:rFonts w:asciiTheme="minorHAnsi" w:eastAsiaTheme="minorEastAsia" w:hAnsiTheme="minorHAnsi" w:cstheme="minorBidi"/>
-                <w:noProof/>
-                <w:kern w:val="2"/>
-                <w:sz w:val="24"/>
-                <w:szCs w:val="24"/>
-                <w14:ligatures w14:val="standardContextual"/>
-              </w:rPr>
-              <w:tab/>
-            </w:r>
-            <w:r>
-              <w:rPr>
-                <w:rStyle w:val="Hyperlink"/>
-                <w:noProof/>
-              </w:rPr>
-              <w:t>Alpha Prototype Demonstration</w:t>
+              <w:t>VII.2. Module 4</w:t>
             </w:r>
             <w:r>
               <w:rPr>
@@ -2237,7 +1819,7 @@
                 <w:noProof/>
                 <w:webHidden/>
               </w:rPr>
-              <w:instrText xml:space="preserve"> PAGEREF _Toc192935042 \h </w:instrText>
+              <w:instrText xml:space="preserve"> PAGEREF _Toc192938722 \h </w:instrText>
             </w:r>
             <w:r>
               <w:rPr>
@@ -2272,7 +1854,6 @@
           <w:pPr>
             <w:pStyle w:val="TOC1"/>
             <w:tabs>
-              <w:tab w:val="left" w:pos="660"/>
               <w:tab w:val="right" w:leader="dot" w:pos="9350"/>
             </w:tabs>
             <w:rPr>
@@ -2284,31 +1865,86 @@
               <w14:ligatures w14:val="standardContextual"/>
             </w:rPr>
           </w:pPr>
-          <w:hyperlink w:anchor="_Toc192935043" w:history="1">
+          <w:hyperlink w:anchor="_Toc192938723" w:history="1">
             <w:r>
               <w:rPr>
                 <w:rStyle w:val="Hyperlink"/>
                 <w:noProof/>
               </w:rPr>
-              <w:t>VIII.</w:t>
-            </w:r>
-            <w:r>
-              <w:rPr>
-                <w:rFonts w:asciiTheme="minorHAnsi" w:eastAsiaTheme="minorEastAsia" w:hAnsiTheme="minorHAnsi" w:cstheme="minorBidi"/>
+              <w:t>VIII. Alpha Prototype Demonstration</w:t>
+            </w:r>
+            <w:r>
+              <w:rPr>
                 <w:noProof/>
-                <w:kern w:val="2"/>
-                <w:sz w:val="24"/>
-                <w:szCs w:val="24"/>
-                <w14:ligatures w14:val="standardContextual"/>
+                <w:webHidden/>
               </w:rPr>
               <w:tab/>
             </w:r>
+            <w:r>
+              <w:rPr>
+                <w:noProof/>
+                <w:webHidden/>
+              </w:rPr>
+              <w:fldChar w:fldCharType="begin"/>
+            </w:r>
+            <w:r>
+              <w:rPr>
+                <w:noProof/>
+                <w:webHidden/>
+              </w:rPr>
+              <w:instrText xml:space="preserve"> PAGEREF _Toc192938723 \h </w:instrText>
+            </w:r>
+            <w:r>
+              <w:rPr>
+                <w:noProof/>
+                <w:webHidden/>
+              </w:rPr>
+            </w:r>
+            <w:r>
+              <w:rPr>
+                <w:noProof/>
+                <w:webHidden/>
+              </w:rPr>
+              <w:fldChar w:fldCharType="separate"/>
+            </w:r>
+            <w:r>
+              <w:rPr>
+                <w:noProof/>
+                <w:webHidden/>
+              </w:rPr>
+              <w:t>32</w:t>
+            </w:r>
+            <w:r>
+              <w:rPr>
+                <w:noProof/>
+                <w:webHidden/>
+              </w:rPr>
+              <w:fldChar w:fldCharType="end"/>
+            </w:r>
+          </w:hyperlink>
+        </w:p>
+        <w:p>
+          <w:pPr>
+            <w:pStyle w:val="TOC1"/>
+            <w:tabs>
+              <w:tab w:val="right" w:leader="dot" w:pos="9350"/>
+            </w:tabs>
+            <w:rPr>
+              <w:rFonts w:asciiTheme="minorHAnsi" w:eastAsiaTheme="minorEastAsia" w:hAnsiTheme="minorHAnsi" w:cstheme="minorBidi"/>
+              <w:noProof/>
+              <w:kern w:val="2"/>
+              <w:sz w:val="24"/>
+              <w:szCs w:val="24"/>
+              <w14:ligatures w14:val="standardContextual"/>
+            </w:rPr>
+          </w:pPr>
+          <w:hyperlink w:anchor="_Toc192938724" w:history="1">
             <w:r>
               <w:rPr>
                 <w:rStyle w:val="Hyperlink"/>
                 <w:noProof/>
               </w:rPr>
-              <w:t>Future Work</w:t>
+              <w:t>IX. Future Work</w:t>
             </w:r>
             <w:r>
               <w:rPr>
@@ -2329,7 +1965,7 @@
                 <w:noProof/>
                 <w:webHidden/>
               </w:rPr>
-              <w:instrText xml:space="preserve"> PAGEREF _Toc192935043 \h </w:instrText>
+              <w:instrText xml:space="preserve"> PAGEREF _Toc192938724 \h </w:instrText>
             </w:r>
             <w:r>
               <w:rPr>
@@ -2349,7 +1985,153 @@
                 <w:noProof/>
                 <w:webHidden/>
               </w:rPr>
-              <w:t>31</w:t>
+              <w:t>32</w:t>
+            </w:r>
+            <w:r>
+              <w:rPr>
+                <w:noProof/>
+                <w:webHidden/>
+              </w:rPr>
+              <w:fldChar w:fldCharType="end"/>
+            </w:r>
+          </w:hyperlink>
+        </w:p>
+        <w:p>
+          <w:pPr>
+            <w:pStyle w:val="TOC2"/>
+            <w:tabs>
+              <w:tab w:val="right" w:leader="dot" w:pos="9350"/>
+            </w:tabs>
+            <w:rPr>
+              <w:rFonts w:asciiTheme="minorHAnsi" w:eastAsiaTheme="minorEastAsia" w:hAnsiTheme="minorHAnsi" w:cstheme="minorBidi"/>
+              <w:noProof/>
+              <w:kern w:val="2"/>
+              <w:sz w:val="24"/>
+              <w:szCs w:val="24"/>
+              <w14:ligatures w14:val="standardContextual"/>
+            </w:rPr>
+          </w:pPr>
+          <w:hyperlink w:anchor="_Toc192938725" w:history="1">
+            <w:r>
+              <w:rPr>
+                <w:rStyle w:val="Hyperlink"/>
+                <w:noProof/>
+              </w:rPr>
+              <w:t>IX.1. Limitations and Recommendations</w:t>
+            </w:r>
+            <w:r>
+              <w:rPr>
+                <w:noProof/>
+                <w:webHidden/>
+              </w:rPr>
+              <w:tab/>
+            </w:r>
+            <w:r>
+              <w:rPr>
+                <w:noProof/>
+                <w:webHidden/>
+              </w:rPr>
+              <w:fldChar w:fldCharType="begin"/>
+            </w:r>
+            <w:r>
+              <w:rPr>
+                <w:noProof/>
+                <w:webHidden/>
+              </w:rPr>
+              <w:instrText xml:space="preserve"> PAGEREF _Toc192938725 \h </w:instrText>
+            </w:r>
+            <w:r>
+              <w:rPr>
+                <w:noProof/>
+                <w:webHidden/>
+              </w:rPr>
+            </w:r>
+            <w:r>
+              <w:rPr>
+                <w:noProof/>
+                <w:webHidden/>
+              </w:rPr>
+              <w:fldChar w:fldCharType="separate"/>
+            </w:r>
+            <w:r>
+              <w:rPr>
+                <w:noProof/>
+                <w:webHidden/>
+              </w:rPr>
+              <w:t>32</w:t>
+            </w:r>
+            <w:r>
+              <w:rPr>
+                <w:noProof/>
+                <w:webHidden/>
+              </w:rPr>
+              <w:fldChar w:fldCharType="end"/>
+            </w:r>
+          </w:hyperlink>
+        </w:p>
+        <w:p>
+          <w:pPr>
+            <w:pStyle w:val="TOC2"/>
+            <w:tabs>
+              <w:tab w:val="right" w:leader="dot" w:pos="9350"/>
+            </w:tabs>
+            <w:rPr>
+              <w:rFonts w:asciiTheme="minorHAnsi" w:eastAsiaTheme="minorEastAsia" w:hAnsiTheme="minorHAnsi" w:cstheme="minorBidi"/>
+              <w:noProof/>
+              <w:kern w:val="2"/>
+              <w:sz w:val="24"/>
+              <w:szCs w:val="24"/>
+              <w14:ligatures w14:val="standardContextual"/>
+            </w:rPr>
+          </w:pPr>
+          <w:hyperlink w:anchor="_Toc192938726" w:history="1">
+            <w:r>
+              <w:rPr>
+                <w:rStyle w:val="Hyperlink"/>
+                <w:noProof/>
+              </w:rPr>
+              <w:t>IX.2. Future Work</w:t>
+            </w:r>
+            <w:r>
+              <w:rPr>
+                <w:noProof/>
+                <w:webHidden/>
+              </w:rPr>
+              <w:tab/>
+            </w:r>
+            <w:r>
+              <w:rPr>
+                <w:noProof/>
+                <w:webHidden/>
+              </w:rPr>
+              <w:fldChar w:fldCharType="begin"/>
+            </w:r>
+            <w:r>
+              <w:rPr>
+                <w:noProof/>
+                <w:webHidden/>
+              </w:rPr>
+              <w:instrText xml:space="preserve"> PAGEREF _Toc192938726 \h </w:instrText>
+            </w:r>
+            <w:r>
+              <w:rPr>
+                <w:noProof/>
+                <w:webHidden/>
+              </w:rPr>
+            </w:r>
+            <w:r>
+              <w:rPr>
+                <w:noProof/>
+                <w:webHidden/>
+              </w:rPr>
+              <w:fldChar w:fldCharType="separate"/>
+            </w:r>
+            <w:r>
+              <w:rPr>
+                <w:noProof/>
+                <w:webHidden/>
+              </w:rPr>
+              <w:t>32</w:t>
             </w:r>
             <w:r>
               <w:rPr>
@@ -2408,15 +2190,15 @@
         <w:pStyle w:val="Heading1"/>
       </w:pPr>
       <w:bookmarkStart w:id="1" w:name="_fkgxv1fhrsl"/>
-      <w:bookmarkStart w:id="2" w:name="_Toc192935021"/>
+      <w:bookmarkStart w:id="2" w:name="_Toc192938701"/>
       <w:bookmarkEnd w:id="1"/>
       <w:r>
         <w:lastRenderedPageBreak/>
         <w:t>Introduction</w:t>
       </w:r>
       <w:bookmarkStart w:id="3" w:name="_wztmj38ovixg"/>
+      <w:bookmarkEnd w:id="3"/>
       <w:bookmarkEnd w:id="2"/>
-      <w:bookmarkEnd w:id="3"/>
     </w:p>
     <w:p>
       <w:r>
@@ -2457,7 +2239,7 @@
       <w:pPr>
         <w:pStyle w:val="Heading2"/>
       </w:pPr>
-      <w:bookmarkStart w:id="4" w:name="_Toc192935022"/>
+      <w:bookmarkStart w:id="4" w:name="_Toc192938702"/>
       <w:r>
         <w:t>Project Overview</w:t>
       </w:r>
@@ -2534,7 +2316,7 @@
           <w:szCs w:val="22"/>
         </w:rPr>
       </w:pPr>
-      <w:bookmarkStart w:id="5" w:name="_Toc192935023"/>
+      <w:bookmarkStart w:id="5" w:name="_Toc192938703"/>
       <w:r>
         <w:t>Development and Stakeholder Context</w:t>
       </w:r>
@@ -2544,7 +2326,7 @@
       <w:pPr>
         <w:pStyle w:val="Heading2"/>
       </w:pPr>
-      <w:bookmarkStart w:id="6" w:name="_Toc192935024"/>
+      <w:bookmarkStart w:id="6" w:name="_Toc192938704"/>
       <w:r>
         <w:t>Document Scope</w:t>
       </w:r>
@@ -2570,7 +2352,7 @@
       <w:pPr>
         <w:pStyle w:val="Heading1"/>
       </w:pPr>
-      <w:bookmarkStart w:id="7" w:name="_Toc192935025"/>
+      <w:bookmarkStart w:id="7" w:name="_Toc192938705"/>
       <w:r>
         <w:lastRenderedPageBreak/>
         <w:t xml:space="preserve">Team Members </w:t>
@@ -2690,7 +2472,7 @@
         <w:pStyle w:val="Heading1"/>
       </w:pPr>
       <w:bookmarkStart w:id="8" w:name="_b66lqfs9p8ml"/>
-      <w:bookmarkStart w:id="9" w:name="_Toc192935026"/>
+      <w:bookmarkStart w:id="9" w:name="_Toc192938706"/>
       <w:bookmarkEnd w:id="8"/>
       <w:r>
         <w:t>Project Requirements</w:t>
@@ -2840,7 +2622,7 @@
       <w:pPr>
         <w:pStyle w:val="Heading2"/>
       </w:pPr>
-      <w:bookmarkStart w:id="10" w:name="_Toc192935027"/>
+      <w:bookmarkStart w:id="10" w:name="_Toc192938707"/>
       <w:r>
         <w:t>Project Stakeholders</w:t>
       </w:r>
@@ -2925,7 +2707,7 @@
       <w:pPr>
         <w:pStyle w:val="Heading2"/>
       </w:pPr>
-      <w:bookmarkStart w:id="11" w:name="_Toc192935028"/>
+      <w:bookmarkStart w:id="11" w:name="_Toc192938708"/>
       <w:r>
         <w:t>Use Cases</w:t>
       </w:r>
@@ -7763,7 +7545,7 @@
           <w:szCs w:val="22"/>
         </w:rPr>
       </w:pPr>
-      <w:bookmarkStart w:id="12" w:name="_Toc192935029"/>
+      <w:bookmarkStart w:id="12" w:name="_Toc192938709"/>
       <w:r>
         <w:t>Functional Requirements</w:t>
       </w:r>
@@ -10708,7 +10490,7 @@
       <w:pPr>
         <w:pStyle w:val="Heading2"/>
       </w:pPr>
-      <w:bookmarkStart w:id="13" w:name="_Toc192935030"/>
+      <w:bookmarkStart w:id="13" w:name="_Toc192938710"/>
       <w:r>
         <w:t>Non-Functional Requirements</w:t>
       </w:r>
@@ -12934,7 +12716,7 @@
         <w:pStyle w:val="Heading1"/>
       </w:pPr>
       <w:bookmarkStart w:id="14" w:name="_16kbj35etpc4"/>
-      <w:bookmarkStart w:id="15" w:name="_Toc192935031"/>
+      <w:bookmarkStart w:id="15" w:name="_Toc192938711"/>
       <w:bookmarkEnd w:id="14"/>
       <w:r>
         <w:t>Solution Approach</w:t>
@@ -12982,7 +12764,7 @@
         <w:pStyle w:val="Heading2"/>
       </w:pPr>
       <w:bookmarkStart w:id="17" w:name="_Toc180347059"/>
-      <w:bookmarkStart w:id="18" w:name="_Toc192935032"/>
+      <w:bookmarkStart w:id="18" w:name="_Toc192938712"/>
       <w:r>
         <w:t>Architecture Design</w:t>
       </w:r>
@@ -14988,7 +14770,7 @@
         <w:pStyle w:val="Heading2"/>
       </w:pPr>
       <w:bookmarkStart w:id="26" w:name="_Toc180347067"/>
-      <w:bookmarkStart w:id="27" w:name="_Toc192935033"/>
+      <w:bookmarkStart w:id="27" w:name="_Toc192938713"/>
       <w:r>
         <w:t>Data design</w:t>
       </w:r>
@@ -15273,7 +15055,7 @@
         <w:pStyle w:val="Heading2"/>
       </w:pPr>
       <w:bookmarkStart w:id="35" w:name="_Toc180347075"/>
-      <w:bookmarkStart w:id="36" w:name="_Toc192935034"/>
+      <w:bookmarkStart w:id="36" w:name="_Toc192938714"/>
       <w:r>
         <w:t>User Interface Design</w:t>
       </w:r>
@@ -15450,7 +15232,7 @@
           <w:noProof/>
         </w:rPr>
         <w:drawing>
-          <wp:inline distT="0" distB="0" distL="0" distR="0" wp14:anchorId="0FD19BFA" wp14:editId="6EB4E343">
+          <wp:inline distT="0" distB="0" distL="0" distR="0" wp14:anchorId="0FD19BFA" wp14:editId="556992AB">
             <wp:extent cx="6562726" cy="1514475"/>
             <wp:effectExtent l="0" t="0" r="0" b="0"/>
             <wp:docPr id="74189487" name="Picture 74189487" descr="A screen shot of a graph&#10;&#10;Description automatically generated"/>
@@ -15720,7 +15502,7 @@
       <w:pPr>
         <w:pStyle w:val="Heading1"/>
       </w:pPr>
-      <w:bookmarkStart w:id="37" w:name="_Toc192935035"/>
+      <w:bookmarkStart w:id="37" w:name="_Toc192938715"/>
       <w:r>
         <w:t>Test Plan</w:t>
       </w:r>
@@ -15748,13 +15530,13 @@
       <w:pPr>
         <w:pStyle w:val="Heading2"/>
       </w:pPr>
-      <w:bookmarkStart w:id="39" w:name="_Toc192935036"/>
+      <w:bookmarkStart w:id="39" w:name="_Toc192938716"/>
       <w:r>
         <w:t>Testing Strategy</w:t>
       </w:r>
       <w:bookmarkStart w:id="40" w:name="_tyjcwt"/>
+      <w:bookmarkEnd w:id="40"/>
       <w:bookmarkEnd w:id="39"/>
-      <w:bookmarkEnd w:id="40"/>
     </w:p>
     <w:p>
       <w:r>
@@ -15924,7 +15706,7 @@
       <w:pPr>
         <w:pStyle w:val="Heading2"/>
       </w:pPr>
-      <w:bookmarkStart w:id="41" w:name="_Toc192935037"/>
+      <w:bookmarkStart w:id="41" w:name="_Toc192938717"/>
       <w:r>
         <w:t>Test Plans</w:t>
       </w:r>
@@ -16166,7 +15948,7 @@
         <w:pStyle w:val="Heading2"/>
       </w:pPr>
       <w:bookmarkStart w:id="47" w:name="_lnxbz9"/>
-      <w:bookmarkStart w:id="48" w:name="_Toc192935038"/>
+      <w:bookmarkStart w:id="48" w:name="_Toc192938718"/>
       <w:bookmarkEnd w:id="47"/>
       <w:r>
         <w:t>Environment Requirements</w:t>
@@ -16382,6 +16164,9 @@
     <w:p>
       <w:pPr>
         <w:spacing w:after="0" w:line="240" w:lineRule="auto"/>
+        <w:rPr>
+          <w:color w:val="000000" w:themeColor="text1"/>
+        </w:rPr>
       </w:pPr>
       <w:r>
         <w:rPr>
@@ -16390,17 +16175,355 @@
         <w:t>These environment specifications aim to provide a controlled, reliable setting that ensures system stability, accuracy, and performance across diverse data scenarios.</w:t>
       </w:r>
     </w:p>
-    <w:p/>
+    <w:p>
+      <w:pPr>
+        <w:pStyle w:val="Heading1"/>
+      </w:pPr>
+      <w:bookmarkStart w:id="49" w:name="_Toc192938719"/>
+      <w:r>
+        <w:t>Projects and Tools Used</w:t>
+      </w:r>
+      <w:bookmarkEnd w:id="49"/>
+    </w:p>
+    <w:p>
+      <w:r>
+        <w:t>The table below lists the libraries, frameworks, and tools used to implement our project</w:t>
+      </w:r>
+      <w:r>
+        <w:t>.</w:t>
+      </w:r>
+    </w:p>
+    <w:tbl>
+      <w:tblPr>
+        <w:tblStyle w:val="TableGrid"/>
+        <w:tblW w:w="0" w:type="auto"/>
+        <w:tblLook w:val="04A0" w:firstRow="1" w:lastRow="0" w:firstColumn="1" w:lastColumn="0" w:noHBand="0" w:noVBand="1"/>
+      </w:tblPr>
+      <w:tblGrid>
+        <w:gridCol w:w="4675"/>
+        <w:gridCol w:w="4675"/>
+      </w:tblGrid>
+      <w:tr>
+        <w:tc>
+          <w:tcPr>
+            <w:tcW w:w="4675" w:type="dxa"/>
+          </w:tcPr>
+          <w:p>
+            <w:r>
+              <w:t>Tool/Library/Framework</w:t>
+            </w:r>
+          </w:p>
+        </w:tc>
+        <w:tc>
+          <w:tcPr>
+            <w:tcW w:w="4675" w:type="dxa"/>
+          </w:tcPr>
+          <w:p>
+            <w:r>
+              <w:t>What It Was Used For</w:t>
+            </w:r>
+          </w:p>
+        </w:tc>
+      </w:tr>
+      <w:tr>
+        <w:tc>
+          <w:tcPr>
+            <w:tcW w:w="4675" w:type="dxa"/>
+          </w:tcPr>
+          <w:p>
+            <w:proofErr w:type="spellStart"/>
+            <w:r>
+              <w:t>PyQ</w:t>
+            </w:r>
+            <w:r>
+              <w:t>t</w:t>
+            </w:r>
+            <w:proofErr w:type="spellEnd"/>
+          </w:p>
+        </w:tc>
+        <w:tc>
+          <w:tcPr>
+            <w:tcW w:w="4675" w:type="dxa"/>
+          </w:tcPr>
+          <w:p>
+            <w:r>
+              <w:t>GUI library/</w:t>
+            </w:r>
+            <w:r>
+              <w:t>framework used in Modules 1-3</w:t>
+            </w:r>
+          </w:p>
+        </w:tc>
+      </w:tr>
+      <w:tr>
+        <w:tc>
+          <w:tcPr>
+            <w:tcW w:w="4675" w:type="dxa"/>
+          </w:tcPr>
+          <w:p>
+            <w:r>
+              <w:t>Pandas</w:t>
+            </w:r>
+          </w:p>
+        </w:tc>
+        <w:tc>
+          <w:tcPr>
+            <w:tcW w:w="4675" w:type="dxa"/>
+          </w:tcPr>
+          <w:p>
+            <w:r>
+              <w:t xml:space="preserve">Maintaining </w:t>
+            </w:r>
+            <w:r>
+              <w:t>d</w:t>
+            </w:r>
+            <w:r>
+              <w:t>ata in Modules 1-3</w:t>
+            </w:r>
+          </w:p>
+        </w:tc>
+      </w:tr>
+      <w:tr>
+        <w:tc>
+          <w:tcPr>
+            <w:tcW w:w="4675" w:type="dxa"/>
+          </w:tcPr>
+          <w:p>
+            <w:proofErr w:type="spellStart"/>
+            <w:r>
+              <w:t>PyQtGraph</w:t>
+            </w:r>
+            <w:proofErr w:type="spellEnd"/>
+          </w:p>
+        </w:tc>
+        <w:tc>
+          <w:tcPr>
+            <w:tcW w:w="4675" w:type="dxa"/>
+          </w:tcPr>
+          <w:p>
+            <w:r>
+              <w:t xml:space="preserve">Adding graphs to </w:t>
+            </w:r>
+            <w:proofErr w:type="spellStart"/>
+            <w:r>
+              <w:t>PyQt</w:t>
+            </w:r>
+            <w:proofErr w:type="spellEnd"/>
+            <w:r>
+              <w:t xml:space="preserve"> GUI</w:t>
+            </w:r>
+          </w:p>
+        </w:tc>
+      </w:tr>
+      <w:tr>
+        <w:tc>
+          <w:tcPr>
+            <w:tcW w:w="4675" w:type="dxa"/>
+          </w:tcPr>
+          <w:p>
+            <w:r>
+              <w:t>NumPy</w:t>
+            </w:r>
+          </w:p>
+        </w:tc>
+        <w:tc>
+          <w:tcPr>
+            <w:tcW w:w="4675" w:type="dxa"/>
+          </w:tcPr>
+          <w:p>
+            <w:r>
+              <w:t xml:space="preserve">Establishing compatibility between </w:t>
+            </w:r>
+            <w:r>
+              <w:t xml:space="preserve">our data and </w:t>
+            </w:r>
+            <w:proofErr w:type="spellStart"/>
+            <w:r>
+              <w:t>PyQtGraph</w:t>
+            </w:r>
+            <w:proofErr w:type="spellEnd"/>
+          </w:p>
+        </w:tc>
+      </w:tr>
+      <w:tr>
+        <w:tc>
+          <w:tcPr>
+            <w:tcW w:w="4675" w:type="dxa"/>
+          </w:tcPr>
+          <w:p>
+            <w:proofErr w:type="spellStart"/>
+            <w:r>
+              <w:t>PyInstaller</w:t>
+            </w:r>
+            <w:proofErr w:type="spellEnd"/>
+          </w:p>
+        </w:tc>
+        <w:tc>
+          <w:tcPr>
+            <w:tcW w:w="4675" w:type="dxa"/>
+          </w:tcPr>
+          <w:p>
+            <w:r>
+              <w:t>Creating .exe executables</w:t>
+            </w:r>
+          </w:p>
+        </w:tc>
+      </w:tr>
+      <w:tr>
+        <w:tc>
+          <w:tcPr>
+            <w:tcW w:w="4675" w:type="dxa"/>
+          </w:tcPr>
+          <w:p>
+            <w:r>
+              <w:t>Excel</w:t>
+            </w:r>
+          </w:p>
+        </w:tc>
+        <w:tc>
+          <w:tcPr>
+            <w:tcW w:w="4675" w:type="dxa"/>
+          </w:tcPr>
+          <w:p>
+            <w:r>
+              <w:t>Generating example output for tests</w:t>
+            </w:r>
+          </w:p>
+        </w:tc>
+      </w:tr>
+      <w:tr>
+        <w:tc>
+          <w:tcPr>
+            <w:tcW w:w="4675" w:type="dxa"/>
+          </w:tcPr>
+          <w:p>
+            <w:r>
+              <w:t>LabView</w:t>
+            </w:r>
+          </w:p>
+        </w:tc>
+        <w:tc>
+          <w:tcPr>
+            <w:tcW w:w="4675" w:type="dxa"/>
+          </w:tcPr>
+          <w:p>
+            <w:r>
+              <w:t>Orienting visual design</w:t>
+            </w:r>
+          </w:p>
+        </w:tc>
+      </w:tr>
+    </w:tbl>
+    <w:p>
+      <w:pPr>
+        <w:spacing w:before="240"/>
+      </w:pPr>
+      <w:r>
+        <w:t>The table below lists the languages used in our project.</w:t>
+      </w:r>
+    </w:p>
+    <w:tbl>
+      <w:tblPr>
+        <w:tblStyle w:val="TableGrid"/>
+        <w:tblW w:w="0" w:type="auto"/>
+        <w:tblLook w:val="04A0" w:firstRow="1" w:lastRow="0" w:firstColumn="1" w:lastColumn="0" w:noHBand="0" w:noVBand="1"/>
+      </w:tblPr>
+      <w:tblGrid>
+        <w:gridCol w:w="3116"/>
+        <w:gridCol w:w="3117"/>
+        <w:gridCol w:w="3117"/>
+      </w:tblGrid>
+      <w:tr>
+        <w:trPr>
+          <w:trHeight w:val="576"/>
+        </w:trPr>
+        <w:tc>
+          <w:tcPr>
+            <w:tcW w:w="9350" w:type="dxa"/>
+            <w:gridSpan w:val="3"/>
+            <w:vAlign w:val="center"/>
+          </w:tcPr>
+          <w:p>
+            <w:pPr>
+              <w:jc w:val="center"/>
+            </w:pPr>
+            <w:r>
+              <w:t xml:space="preserve">Languages Used </w:t>
+            </w:r>
+            <w:proofErr w:type="gramStart"/>
+            <w:r>
+              <w:t>In</w:t>
+            </w:r>
+            <w:proofErr w:type="gramEnd"/>
+            <w:r>
+              <w:t xml:space="preserve"> Project</w:t>
+            </w:r>
+          </w:p>
+        </w:tc>
+      </w:tr>
+      <w:tr>
+        <w:trPr>
+          <w:trHeight w:val="576"/>
+        </w:trPr>
+        <w:tc>
+          <w:tcPr>
+            <w:tcW w:w="3116" w:type="dxa"/>
+            <w:vAlign w:val="center"/>
+          </w:tcPr>
+          <w:p>
+            <w:pPr>
+              <w:jc w:val="center"/>
+            </w:pPr>
+            <w:r>
+              <w:t>Python</w:t>
+            </w:r>
+          </w:p>
+        </w:tc>
+        <w:tc>
+          <w:tcPr>
+            <w:tcW w:w="3117" w:type="dxa"/>
+            <w:vAlign w:val="center"/>
+          </w:tcPr>
+          <w:p>
+            <w:pPr>
+              <w:jc w:val="center"/>
+            </w:pPr>
+            <w:r>
+              <w:t>Markdown</w:t>
+            </w:r>
+          </w:p>
+        </w:tc>
+        <w:tc>
+          <w:tcPr>
+            <w:tcW w:w="3117" w:type="dxa"/>
+            <w:vAlign w:val="center"/>
+          </w:tcPr>
+          <w:p>
+            <w:pPr>
+              <w:jc w:val="center"/>
+            </w:pPr>
+            <w:r>
+              <w:t>C</w:t>
+            </w:r>
+          </w:p>
+        </w:tc>
+      </w:tr>
+    </w:tbl>
+    <w:p>
+      <w:pPr>
+        <w:spacing w:before="240"/>
+      </w:pPr>
+    </w:p>
     <w:p>
       <w:pPr>
         <w:pStyle w:val="Heading1"/>
         <w:spacing w:after="0"/>
       </w:pPr>
-      <w:bookmarkStart w:id="49" w:name="_Toc192935039"/>
+      <w:bookmarkStart w:id="50" w:name="_Toc192938720"/>
       <w:r>
         <w:t>Alpha Prototype Description</w:t>
       </w:r>
-      <w:bookmarkEnd w:id="49"/>
+      <w:bookmarkEnd w:id="50"/>
     </w:p>
     <w:p>
       <w:pPr>
@@ -16458,6 +16581,7 @@
         <w:rPr>
           <w:noProof/>
         </w:rPr>
+        <w:lastRenderedPageBreak/>
         <w:drawing>
           <wp:inline distT="0" distB="0" distL="0" distR="0" wp14:anchorId="2F77DE46" wp14:editId="004C0D31">
             <wp:extent cx="5943600" cy="2724150"/>
@@ -16569,7 +16693,6 @@
         <w:rPr>
           <w:noProof/>
         </w:rPr>
-        <w:lastRenderedPageBreak/>
         <w:drawing>
           <wp:inline distT="0" distB="0" distL="0" distR="0" wp14:anchorId="1BD26D76" wp14:editId="757EAC5C">
             <wp:extent cx="5943600" cy="2343150"/>
@@ -16664,6 +16787,7 @@
         <w:rPr>
           <w:noProof/>
         </w:rPr>
+        <w:lastRenderedPageBreak/>
         <w:drawing>
           <wp:inline distT="0" distB="0" distL="0" distR="0" wp14:anchorId="57183AAB" wp14:editId="63CEAEE5">
             <wp:extent cx="4677426" cy="2295845"/>
@@ -16796,67 +16920,67 @@
       <w:pPr>
         <w:pStyle w:val="Heading2"/>
       </w:pPr>
-      <w:bookmarkStart w:id="50" w:name="_Toc192935040"/>
+      <w:bookmarkStart w:id="51" w:name="_Toc192938721"/>
       <w:r>
         <w:t>Module 3</w:t>
       </w:r>
-      <w:bookmarkEnd w:id="50"/>
+      <w:bookmarkEnd w:id="51"/>
     </w:p>
     <w:p>
       <w:pPr>
         <w:pStyle w:val="Heading3"/>
       </w:pPr>
       <w:r>
+        <w:t>Functions and interfaces implemented</w:t>
+      </w:r>
+    </w:p>
+    <w:p>
+      <w:r>
+        <w:t>The system</w:t>
+      </w:r>
+      <w:r>
+        <w:t xml:space="preserve"> </w:t>
+      </w:r>
+      <w:r>
+        <w:t>is</w:t>
+      </w:r>
+      <w:r>
+        <w:t xml:space="preserve"> now </w:t>
+      </w:r>
+      <w:r>
+        <w:t xml:space="preserve">able to </w:t>
+      </w:r>
+      <w:r>
+        <w:t xml:space="preserve">accurately </w:t>
+      </w:r>
+      <w:r>
+        <w:t>plot the normalized percentage of carbon dioxide molecules with a mass of 49. Additionally, the system supports plotting the derivative of this percentage.</w:t>
+      </w:r>
+      <w:r>
+        <w:t xml:space="preserve"> </w:t>
+      </w:r>
+      <w:r>
+        <w:t>Mean bars for data selection have been updated to scale appropriately with the graph, as shown in the figure below.</w:t>
+      </w:r>
+      <w:r>
+        <w:t xml:space="preserve"> The ability to copy data from the mean value table has also been implemented, enabling seamless transfer of information for external use. Furthermore, the prototype allows for consecutive dataset plotting, where users can plot data from one acquisition folder, stop, and then select a new folder to begin a fresh plot without restarting the program. </w:t>
+      </w:r>
+      <w:r>
+        <w:t>Lastly, the system supports recording sample names, enabling users to input and store identifiers alongside their corresponding mean values, as illustrated in Figure VI.1.1.1.</w:t>
+      </w:r>
+      <w:r>
+        <w:t xml:space="preserve"> If no further bugs are identified, no work remains to be done on module 3.</w:t>
+      </w:r>
+    </w:p>
+    <w:p>
+      <w:pPr>
+        <w:spacing w:after="0" w:line="240" w:lineRule="auto"/>
+      </w:pPr>
+      <w:r>
+        <w:rPr>
+          <w:noProof/>
+        </w:rPr>
         <w:lastRenderedPageBreak/>
-        <w:t>Functions and interfaces implemented</w:t>
-      </w:r>
-    </w:p>
-    <w:p>
-      <w:r>
-        <w:t>The system</w:t>
-      </w:r>
-      <w:r>
-        <w:t xml:space="preserve"> </w:t>
-      </w:r>
-      <w:r>
-        <w:t>is</w:t>
-      </w:r>
-      <w:r>
-        <w:t xml:space="preserve"> now </w:t>
-      </w:r>
-      <w:r>
-        <w:t xml:space="preserve">able to </w:t>
-      </w:r>
-      <w:r>
-        <w:t xml:space="preserve">accurately </w:t>
-      </w:r>
-      <w:r>
-        <w:t>plot the normalized percentage of carbon dioxide molecules with a mass of 49. Additionally, the system supports plotting the derivative of this percentage.</w:t>
-      </w:r>
-      <w:r>
-        <w:t xml:space="preserve"> </w:t>
-      </w:r>
-      <w:r>
-        <w:t>Mean bars for data selection have been updated to scale appropriately with the graph, as shown in the figure below.</w:t>
-      </w:r>
-      <w:r>
-        <w:t xml:space="preserve"> The ability to copy data from the mean value table has also been implemented, enabling seamless transfer of information for external use. Furthermore, the prototype allows for consecutive dataset plotting, where users can plot data from one acquisition folder, stop, and then select a new folder to begin a fresh plot without restarting the program. </w:t>
-      </w:r>
-      <w:r>
-        <w:t>Lastly, the system supports recording sample names, enabling users to input and store identifiers alongside their corresponding mean values, as illustrated in Figure VI.1.1.1.</w:t>
-      </w:r>
-      <w:r>
-        <w:t xml:space="preserve"> If no further bugs are identified, no work remains to be done on module 3.</w:t>
-      </w:r>
-    </w:p>
-    <w:p>
-      <w:pPr>
-        <w:spacing w:after="0" w:line="240" w:lineRule="auto"/>
-      </w:pPr>
-      <w:r>
-        <w:rPr>
-          <w:noProof/>
-        </w:rPr>
         <w:drawing>
           <wp:inline distT="0" distB="0" distL="0" distR="0" wp14:anchorId="56276C58" wp14:editId="332EC8CC">
             <wp:extent cx="3248478" cy="2248214"/>
@@ -17010,11 +17134,11 @@
       <w:pPr>
         <w:pStyle w:val="Heading2"/>
       </w:pPr>
-      <w:bookmarkStart w:id="51" w:name="_Toc192935041"/>
+      <w:bookmarkStart w:id="52" w:name="_Toc192938722"/>
       <w:r>
         <w:t>Module 4</w:t>
       </w:r>
-      <w:bookmarkEnd w:id="51"/>
+      <w:bookmarkEnd w:id="52"/>
       <w:r>
         <w:t xml:space="preserve">  </w:t>
       </w:r>
@@ -17041,223 +17165,224 @@
         <w:t xml:space="preserve">so far </w:t>
       </w:r>
       <w:r>
-        <w:t xml:space="preserve">is consistent with what </w:t>
-      </w:r>
+        <w:t>is consistent with what we’d expect</w:t>
+      </w:r>
+      <w:r>
+        <w:t>.</w:t>
+      </w:r>
+      <w:r>
+        <w:t xml:space="preserve"> </w:t>
+      </w:r>
+      <w:r>
+        <w:t xml:space="preserve">The program successfully connects to some </w:t>
+      </w:r>
+      <w:r>
+        <w:t>ports but</w:t>
+      </w:r>
+      <w:r>
+        <w:t xml:space="preserve"> has so far not been able to get useful data from them.</w:t>
+      </w:r>
+    </w:p>
+    <w:p>
+      <w:pPr>
+        <w:pStyle w:val="Heading3"/>
+      </w:pPr>
+      <w:r>
+        <w:t>Preliminary Tests</w:t>
+      </w:r>
+    </w:p>
+    <w:p>
+      <w:r>
+        <w:t xml:space="preserve">The data format conversion code has been tested on </w:t>
+      </w:r>
+      <w:r>
+        <w:t>example data and works as expected.</w:t>
+      </w:r>
+    </w:p>
+    <w:p>
+      <w:pPr>
+        <w:spacing w:after="0" w:line="240" w:lineRule="auto"/>
+      </w:pPr>
+      <w:r>
+        <w:t xml:space="preserve">When running the program on live data, </w:t>
+      </w:r>
+      <w:r>
+        <w:t>some ports are inaccessible</w:t>
+      </w:r>
+      <w:r>
+        <w:t xml:space="preserve"> and </w:t>
+      </w:r>
+      <w:r>
+        <w:t xml:space="preserve">one port that may be the correct one only returns “5000” over and over. </w:t>
+      </w:r>
+      <w:r>
+        <w:t>This port may be the EZ-Tap’s write port instead of the desired read port.</w:t>
+      </w:r>
+    </w:p>
+    <w:p>
+      <w:pPr>
+        <w:spacing w:after="0" w:line="240" w:lineRule="auto"/>
+      </w:pPr>
+    </w:p>
+    <w:p>
+      <w:pPr>
+        <w:spacing w:after="0" w:line="240" w:lineRule="auto"/>
+      </w:pPr>
+      <w:r>
+        <w:t xml:space="preserve">Our next steps are to establish connection through the port, and to develop a method of port selection. Port selection will either be done </w:t>
+      </w:r>
+      <w:r>
+        <w:t>by the program, if possible, or by the user through a basic UI interface, if necessary.</w:t>
+      </w:r>
+    </w:p>
+    <w:p>
+      <w:pPr>
+        <w:pStyle w:val="Heading1"/>
+      </w:pPr>
+      <w:bookmarkStart w:id="53" w:name="_Toc192938723"/>
       <w:r>
         <w:lastRenderedPageBreak/>
-        <w:t>we’d expect</w:t>
-      </w:r>
-      <w:r>
-        <w:t>.</w:t>
-      </w:r>
+        <w:t>Alpha Prototype Demonstration</w:t>
+      </w:r>
+      <w:bookmarkEnd w:id="53"/>
       <w:r>
         <w:t xml:space="preserve"> </w:t>
       </w:r>
-      <w:r>
-        <w:t xml:space="preserve">The program successfully connects to some </w:t>
-      </w:r>
-      <w:r>
-        <w:t>ports but</w:t>
-      </w:r>
-      <w:r>
-        <w:t xml:space="preserve"> has so far not been able to get useful data from them.</w:t>
-      </w:r>
-    </w:p>
-    <w:p>
-      <w:pPr>
-        <w:pStyle w:val="Heading3"/>
-      </w:pPr>
-      <w:r>
-        <w:t>Preliminary Tests</w:t>
-      </w:r>
-    </w:p>
-    <w:p>
-      <w:r>
-        <w:t xml:space="preserve">The data format conversion code has been tested on </w:t>
-      </w:r>
-      <w:r>
-        <w:t>example data and works as expected.</w:t>
-      </w:r>
     </w:p>
     <w:p>
       <w:pPr>
         <w:spacing w:after="0" w:line="240" w:lineRule="auto"/>
       </w:pPr>
       <w:r>
-        <w:t xml:space="preserve">When running the program on live data, </w:t>
-      </w:r>
-      <w:r>
-        <w:t>some ports are inaccessible</w:t>
-      </w:r>
-      <w:r>
-        <w:t xml:space="preserve"> and </w:t>
-      </w:r>
-      <w:r>
-        <w:t xml:space="preserve">one port that may be the correct one only returns “5000” over and over. </w:t>
-      </w:r>
-      <w:r>
-        <w:t>This port may be the EZ-Tap’s write port instead of the desired read port.</w:t>
-      </w:r>
-    </w:p>
-    <w:p>
-      <w:pPr>
-        <w:spacing w:after="0" w:line="240" w:lineRule="auto"/>
-      </w:pPr>
-    </w:p>
-    <w:p>
-      <w:pPr>
-        <w:spacing w:after="0" w:line="240" w:lineRule="auto"/>
-      </w:pPr>
-      <w:r>
-        <w:t xml:space="preserve">Our next steps are to establish connection through the port, and to develop a method of port selection. Port selection will either be done </w:t>
-      </w:r>
-      <w:r>
-        <w:t>by the program, if possible, or by the user through a basic UI interface, if necessary.</w:t>
+        <w:t>Thus far, the prototype has only briefly been observed by team</w:t>
+      </w:r>
+      <w:r>
+        <w:t xml:space="preserve"> Linnaea Borealis’</w:t>
+      </w:r>
+      <w:r>
+        <w:t xml:space="preserve"> mentor. </w:t>
+      </w:r>
+      <w:r>
+        <w:t xml:space="preserve">The graphing functionality </w:t>
+      </w:r>
+      <w:r>
+        <w:t xml:space="preserve">and mean table </w:t>
+      </w:r>
+      <w:r>
+        <w:t>feature</w:t>
+      </w:r>
+      <w:r>
+        <w:t xml:space="preserve"> in</w:t>
+      </w:r>
+      <w:r>
+        <w:t xml:space="preserve"> Module 3 w</w:t>
+      </w:r>
+      <w:r>
+        <w:t>ere</w:t>
+      </w:r>
+      <w:r>
+        <w:t xml:space="preserve"> shown in </w:t>
+      </w:r>
+      <w:r>
+        <w:t>the team’s sprint 2 demo video.</w:t>
+      </w:r>
+      <w:r>
+        <w:t xml:space="preserve"> The team’s mentor, Parteek Kumar, advised that the prototype be put into production </w:t>
+      </w:r>
+      <w:proofErr w:type="gramStart"/>
+      <w:r>
+        <w:t>in order to</w:t>
+      </w:r>
+      <w:proofErr w:type="gramEnd"/>
+      <w:r>
+        <w:t xml:space="preserve"> ensure that </w:t>
+      </w:r>
+      <w:r>
+        <w:t>the prototype works as expected and lab researchers are familiar with how to use it.</w:t>
+      </w:r>
+      <w:r>
+        <w:t xml:space="preserve"> Additionally, he advised that user manuals and documentation be created to aid user experience. </w:t>
+      </w:r>
+      <w:r>
+        <w:t>In response, team Linnaea Borealis plans to focus on creating user-oriented documentation.</w:t>
       </w:r>
     </w:p>
     <w:p>
       <w:pPr>
         <w:pStyle w:val="Heading1"/>
       </w:pPr>
-      <w:bookmarkStart w:id="52" w:name="_Toc192935042"/>
-      <w:r>
-        <w:t>Alpha Prototype Demonstration</w:t>
-      </w:r>
-      <w:bookmarkEnd w:id="52"/>
+      <w:bookmarkStart w:id="54" w:name="_3dy6vkm"/>
+      <w:bookmarkStart w:id="55" w:name="_Toc192938724"/>
+      <w:bookmarkEnd w:id="54"/>
+      <w:r>
+        <w:t>Future Work</w:t>
+      </w:r>
+      <w:bookmarkEnd w:id="55"/>
       <w:r>
         <w:t xml:space="preserve"> </w:t>
       </w:r>
     </w:p>
     <w:p>
       <w:pPr>
-        <w:spacing w:after="0" w:line="240" w:lineRule="auto"/>
-      </w:pPr>
-      <w:r>
-        <w:t>Thus far, the prototype has only briefly been observed by team</w:t>
-      </w:r>
-      <w:r>
-        <w:t xml:space="preserve"> Linnaea Borealis’</w:t>
-      </w:r>
-      <w:r>
-        <w:t xml:space="preserve"> mentor. </w:t>
-      </w:r>
-      <w:r>
-        <w:t xml:space="preserve">The graphing functionality </w:t>
-      </w:r>
-      <w:r>
-        <w:t xml:space="preserve">and mean table </w:t>
-      </w:r>
-      <w:r>
-        <w:t>feature</w:t>
-      </w:r>
-      <w:r>
-        <w:t xml:space="preserve"> in</w:t>
-      </w:r>
-      <w:r>
-        <w:t xml:space="preserve"> Module 3 w</w:t>
-      </w:r>
-      <w:r>
-        <w:t>ere</w:t>
-      </w:r>
-      <w:r>
-        <w:t xml:space="preserve"> shown in </w:t>
-      </w:r>
-      <w:r>
-        <w:t>the team’s sprint 2 demo video.</w:t>
-      </w:r>
-      <w:r>
-        <w:t xml:space="preserve"> The team’s mentor, Parteek Kumar, advised that the prototype be put into production </w:t>
+        <w:pStyle w:val="Heading2"/>
+      </w:pPr>
+      <w:bookmarkStart w:id="56" w:name="_Toc192938725"/>
+      <w:r>
+        <w:t>Limitations</w:t>
+      </w:r>
+      <w:r>
+        <w:t xml:space="preserve"> and Recommendations</w:t>
+      </w:r>
+      <w:bookmarkEnd w:id="56"/>
+    </w:p>
+    <w:p>
+      <w:r>
+        <w:t xml:space="preserve">The </w:t>
+      </w:r>
+      <w:r>
+        <w:t xml:space="preserve">primary limitations of this project are in the domain of performance. </w:t>
+      </w:r>
+      <w:r>
+        <w:t xml:space="preserve">The most significant place where this stands out is when Modules 1 and 2 are used to </w:t>
+      </w:r>
+      <w:r>
+        <w:t xml:space="preserve">take in data from Mass Spectrometer 2. When this is done, it makes use of an integrated version of Module 4. </w:t>
+      </w:r>
+      <w:r>
+        <w:t>The combined performance delays of Modules 1/2 and Module 4 make for significant delays in information display at times.</w:t>
+      </w:r>
+    </w:p>
+    <w:p>
+      <w:r>
+        <w:t>Another limitation is the data intake speed when using Mass Spectrometer 2. In this regard, we are limited by the USB connection</w:t>
+      </w:r>
+      <w:r>
+        <w:t>’s relatively low bitrate</w:t>
+      </w:r>
+      <w:r>
+        <w:t xml:space="preserve">. We recommend further development </w:t>
       </w:r>
       <w:proofErr w:type="gramStart"/>
       <w:r>
-        <w:t>in order to</w:t>
+        <w:t>look</w:t>
       </w:r>
       <w:proofErr w:type="gramEnd"/>
       <w:r>
-        <w:t xml:space="preserve"> ensure that </w:t>
-      </w:r>
-      <w:r>
-        <w:t>the prototype works as expected and lab researchers are familiar with how to use it.</w:t>
-      </w:r>
-      <w:r>
-        <w:t xml:space="preserve"> Additionally, he advised that user manuals and documentation be created to aid user experience. </w:t>
-      </w:r>
-      <w:r>
-        <w:t>In response, team Linnaea Borealis plans to focus on creating user-oriented documentation.</w:t>
-      </w:r>
-    </w:p>
-    <w:p>
-      <w:pPr>
-        <w:pStyle w:val="Heading1"/>
-      </w:pPr>
-      <w:bookmarkStart w:id="53" w:name="_3dy6vkm"/>
-      <w:bookmarkStart w:id="54" w:name="_Toc192935043"/>
-      <w:bookmarkEnd w:id="53"/>
+        <w:t xml:space="preserve"> into the </w:t>
+      </w:r>
+      <w:r>
+        <w:t>possibility of a direct serial connection.</w:t>
+      </w:r>
+    </w:p>
+    <w:p>
+      <w:pPr>
+        <w:pStyle w:val="Heading2"/>
+      </w:pPr>
+      <w:bookmarkStart w:id="57" w:name="_Toc192938726"/>
       <w:r>
         <w:t>Future Work</w:t>
       </w:r>
-      <w:bookmarkEnd w:id="54"/>
-      <w:r>
-        <w:t xml:space="preserve"> </w:t>
-      </w:r>
-    </w:p>
-    <w:p>
-      <w:pPr>
-        <w:pStyle w:val="Heading2"/>
-      </w:pPr>
-      <w:r>
-        <w:t>Limitations</w:t>
-      </w:r>
-      <w:r>
-        <w:t xml:space="preserve"> and Recommendations</w:t>
-      </w:r>
-    </w:p>
-    <w:p>
-      <w:r>
-        <w:t xml:space="preserve">The </w:t>
-      </w:r>
-      <w:r>
-        <w:t xml:space="preserve">primary limitations of this project are in the domain of performance. </w:t>
-      </w:r>
-      <w:r>
-        <w:t xml:space="preserve">The most significant place where this stands out is when Modules 1 and 2 are used to </w:t>
-      </w:r>
-      <w:r>
-        <w:t xml:space="preserve">take in data from Mass Spectrometer 2. When this is done, it makes use of an integrated version of Module 4. </w:t>
-      </w:r>
-      <w:r>
-        <w:t>The combined performance delays of Modules 1/2 and Module 4 make for significant delays in information display at times.</w:t>
-      </w:r>
-    </w:p>
-    <w:p>
-      <w:r>
-        <w:t>Another limitation is the data intake speed when using Mass Spectrometer 2. In this regard, we are limited by the USB connection</w:t>
-      </w:r>
-      <w:r>
-        <w:t>’s relatively low bitrate</w:t>
-      </w:r>
-      <w:r>
-        <w:t xml:space="preserve">. We recommend further development </w:t>
-      </w:r>
-      <w:proofErr w:type="gramStart"/>
-      <w:r>
-        <w:t>look</w:t>
-      </w:r>
-      <w:proofErr w:type="gramEnd"/>
-      <w:r>
-        <w:t xml:space="preserve"> into the </w:t>
-      </w:r>
-      <w:r>
-        <w:t>possibility of a direct serial connection.</w:t>
-      </w:r>
-    </w:p>
-    <w:p>
-      <w:pPr>
-        <w:pStyle w:val="Heading2"/>
-      </w:pPr>
-      <w:r>
-        <w:t>Future Work</w:t>
-      </w:r>
+      <w:bookmarkEnd w:id="57"/>
     </w:p>
     <w:p>
       <w:r>

</xml_diff>